<commit_message>
Se agrego la diapositiva de la conferencia en la UNI de i+d y se agrego contenido al marco teorico hacerca del postprocesamiento.
</commit_message>
<xml_diff>
--- a/CNC Router.docx
+++ b/CNC Router.docx
@@ -1,6 +1,6 @@
 
 <file path=word/document.xml><?xml version="1.0" encoding="utf-8"?>
-<w:document xmlns:wpc="http://schemas.microsoft.com/office/word/2010/wordprocessingCanvas" xmlns:mc="http://schemas.openxmlformats.org/markup-compatibility/2006" xmlns:o="urn:schemas-microsoft-com:office:office" xmlns:r="http://schemas.openxmlformats.org/officeDocument/2006/relationships" xmlns:m="http://schemas.openxmlformats.org/officeDocument/2006/math" xmlns:v="urn:schemas-microsoft-com:vml" xmlns:wp14="http://schemas.microsoft.com/office/word/2010/wordprocessingDrawing" xmlns:wp="http://schemas.openxmlformats.org/drawingml/2006/wordprocessingDrawing" xmlns:w10="urn:schemas-microsoft-com:office:word" xmlns:w="http://schemas.openxmlformats.org/wordprocessingml/2006/main" xmlns:w14="http://schemas.microsoft.com/office/word/2010/wordml" xmlns:w15="http://schemas.microsoft.com/office/word/2012/wordml" xmlns:wpg="http://schemas.microsoft.com/office/word/2010/wordprocessingGroup" xmlns:wpi="http://schemas.microsoft.com/office/word/2010/wordprocessingInk" xmlns:wne="http://schemas.microsoft.com/office/word/2006/wordml" xmlns:wps="http://schemas.microsoft.com/office/word/2010/wordprocessingShape" mc:Ignorable="w14 w15 wp14">
+<w:document xmlns:wpc="http://schemas.microsoft.com/office/word/2010/wordprocessingCanvas" xmlns:cx="http://schemas.microsoft.com/office/drawing/2014/chartex" xmlns:mc="http://schemas.openxmlformats.org/markup-compatibility/2006" xmlns:o="urn:schemas-microsoft-com:office:office" xmlns:r="http://schemas.openxmlformats.org/officeDocument/2006/relationships" xmlns:m="http://schemas.openxmlformats.org/officeDocument/2006/math" xmlns:v="urn:schemas-microsoft-com:vml" xmlns:wp14="http://schemas.microsoft.com/office/word/2010/wordprocessingDrawing" xmlns:wp="http://schemas.openxmlformats.org/drawingml/2006/wordprocessingDrawing" xmlns:w10="urn:schemas-microsoft-com:office:word" xmlns:w="http://schemas.openxmlformats.org/wordprocessingml/2006/main" xmlns:w14="http://schemas.microsoft.com/office/word/2010/wordml" xmlns:w15="http://schemas.microsoft.com/office/word/2012/wordml" xmlns:w16se="http://schemas.microsoft.com/office/word/2015/wordml/symex" xmlns:wpg="http://schemas.microsoft.com/office/word/2010/wordprocessingGroup" xmlns:wpi="http://schemas.microsoft.com/office/word/2010/wordprocessingInk" xmlns:wne="http://schemas.microsoft.com/office/word/2006/wordml" xmlns:wps="http://schemas.microsoft.com/office/word/2010/wordprocessingShape" mc:Ignorable="w14 w15 w16se wp14">
   <w:body>
     <w:p>
       <w:pPr>
@@ -14,7 +14,7 @@
           <w:noProof/>
           <w:sz w:val="32"/>
           <w:szCs w:val="32"/>
-          <w:lang w:val="es-NI" w:eastAsia="es-NI"/>
+          <w:lang w:eastAsia="es-ES"/>
         </w:rPr>
         <w:drawing>
           <wp:anchor distT="0" distB="0" distL="114300" distR="114300" simplePos="0" relativeHeight="251692032" behindDoc="1" locked="0" layoutInCell="1" allowOverlap="1" wp14:anchorId="2EB149EA" wp14:editId="626D67C1">
@@ -244,15 +244,7 @@
       </w:r>
       <w:r>
         <w:tab/>
-        <w:t xml:space="preserve">Mary </w:t>
-      </w:r>
-      <w:proofErr w:type="spellStart"/>
-      <w:r>
-        <w:t>Triny</w:t>
-      </w:r>
-      <w:proofErr w:type="spellEnd"/>
-      <w:r>
-        <w:t xml:space="preserve"> Gutiérrez Mendoza </w:t>
+        <w:t xml:space="preserve">Mary Triny Gutiérrez Mendoza </w:t>
       </w:r>
     </w:p>
     <w:p/>
@@ -1206,7 +1198,7 @@
       <w:sdtContent>
         <w:p>
           <w:pPr>
-            <w:pStyle w:val="TtulodeTDC"/>
+            <w:pStyle w:val="TtuloTDC"/>
           </w:pPr>
           <w:r>
             <w:t>Tabla de contenido</w:t>
@@ -2202,21 +2194,7 @@
                 <w:rStyle w:val="Hipervnculo"/>
                 <w:noProof/>
               </w:rPr>
-              <w:t>Sof</w:t>
-            </w:r>
-            <w:r>
-              <w:rPr>
-                <w:rStyle w:val="Hipervnculo"/>
-                <w:noProof/>
-              </w:rPr>
-              <w:t>t</w:t>
-            </w:r>
-            <w:r>
-              <w:rPr>
-                <w:rStyle w:val="Hipervnculo"/>
-                <w:noProof/>
-              </w:rPr>
-              <w:t>ware.</w:t>
+              <w:t>Software.</w:t>
             </w:r>
             <w:r>
               <w:rPr>
@@ -3765,8 +3743,8 @@
           <w:color w:val="000000" w:themeColor="text1"/>
         </w:rPr>
       </w:pPr>
-      <w:bookmarkStart w:id="0" w:name="_Toc501037363"/>
-      <w:bookmarkStart w:id="1" w:name="_Toc527303282"/>
+      <w:bookmarkStart w:id="0" w:name="_Toc527303282"/>
+      <w:bookmarkStart w:id="1" w:name="_Toc501037363"/>
       <w:r>
         <w:rPr>
           <w:rStyle w:val="fontstyle01"/>
@@ -3776,7 +3754,7 @@
         <w:lastRenderedPageBreak/>
         <w:t>Introducción</w:t>
       </w:r>
-      <w:bookmarkEnd w:id="1"/>
+      <w:bookmarkEnd w:id="0"/>
     </w:p>
     <w:p>
       <w:r>
@@ -4315,7 +4293,7 @@
         <w:lastRenderedPageBreak/>
         <w:t>Antecedentes</w:t>
       </w:r>
-      <w:bookmarkEnd w:id="0"/>
+      <w:bookmarkEnd w:id="1"/>
       <w:bookmarkEnd w:id="2"/>
     </w:p>
     <w:p>
@@ -4801,7 +4779,7 @@
       <w:r>
         <w:rPr>
           <w:noProof/>
-          <w:lang w:val="es-NI" w:eastAsia="es-NI"/>
+          <w:lang w:eastAsia="es-ES"/>
         </w:rPr>
         <w:drawing>
           <wp:anchor distT="0" distB="0" distL="114300" distR="114300" simplePos="0" relativeHeight="251694080" behindDoc="1" locked="0" layoutInCell="1" allowOverlap="1" wp14:anchorId="65C36D71" wp14:editId="154A802A">
@@ -5402,7 +5380,7 @@
       <w:r>
         <w:rPr>
           <w:noProof/>
-          <w:lang w:val="es-NI" w:eastAsia="es-NI"/>
+          <w:lang w:eastAsia="es-ES"/>
         </w:rPr>
         <w:drawing>
           <wp:inline distT="0" distB="0" distL="0" distR="0" wp14:anchorId="2E761D3D" wp14:editId="553C3476">
@@ -5963,7 +5941,7 @@
       <w:r>
         <w:rPr>
           <w:noProof/>
-          <w:lang w:val="es-NI" w:eastAsia="es-NI"/>
+          <w:lang w:eastAsia="es-ES"/>
         </w:rPr>
         <w:drawing>
           <wp:anchor distT="0" distB="0" distL="114300" distR="114300" simplePos="0" relativeHeight="251698176" behindDoc="0" locked="0" layoutInCell="1" allowOverlap="1" wp14:anchorId="66238540" wp14:editId="7BBBD8B7">
@@ -6244,100 +6222,80 @@
         </w:rPr>
         <w:t xml:space="preserve"> </w:t>
       </w:r>
-      <w:proofErr w:type="spellStart"/>
       <w:r>
         <w:rPr>
           <w:rStyle w:val="nfasis"/>
           <w:rFonts w:cs="Arial"/>
           <w:shd w:val="clear" w:color="auto" w:fill="FFFFFF"/>
         </w:rPr>
-        <w:t>Arduino</w:t>
-      </w:r>
-      <w:proofErr w:type="spellEnd"/>
+        <w:t xml:space="preserve">Arduino </w:t>
+      </w:r>
+      <w:proofErr w:type="spellStart"/>
       <w:r>
         <w:rPr>
           <w:rStyle w:val="nfasis"/>
           <w:rFonts w:cs="Arial"/>
           <w:shd w:val="clear" w:color="auto" w:fill="FFFFFF"/>
         </w:rPr>
-        <w:t xml:space="preserve"> </w:t>
-      </w:r>
-      <w:proofErr w:type="spellStart"/>
+        <w:t>Programming</w:t>
+      </w:r>
+      <w:proofErr w:type="spellEnd"/>
       <w:r>
         <w:rPr>
           <w:rStyle w:val="nfasis"/>
           <w:rFonts w:cs="Arial"/>
           <w:shd w:val="clear" w:color="auto" w:fill="FFFFFF"/>
         </w:rPr>
-        <w:t>Programming</w:t>
-      </w:r>
-      <w:proofErr w:type="spellEnd"/>
+        <w:t xml:space="preserve"> </w:t>
+      </w:r>
+      <w:proofErr w:type="spellStart"/>
       <w:r>
         <w:rPr>
           <w:rStyle w:val="nfasis"/>
           <w:rFonts w:cs="Arial"/>
           <w:shd w:val="clear" w:color="auto" w:fill="FFFFFF"/>
         </w:rPr>
+        <w:t>Language</w:t>
+      </w:r>
+      <w:proofErr w:type="spellEnd"/>
+      <w:r>
+        <w:rPr>
+          <w:rFonts w:cs="Arial"/>
+          <w:shd w:val="clear" w:color="auto" w:fill="FFFFFF"/>
+        </w:rPr>
+        <w:t xml:space="preserve"> (basado en </w:t>
+      </w:r>
+      <w:proofErr w:type="spellStart"/>
+      <w:r>
+        <w:rPr>
+          <w:rFonts w:cs="Arial"/>
+          <w:shd w:val="clear" w:color="auto" w:fill="FFFFFF"/>
+        </w:rPr>
+        <w:t>Wiring</w:t>
+      </w:r>
+      <w:proofErr w:type="spellEnd"/>
+      <w:r>
+        <w:rPr>
+          <w:rFonts w:cs="Arial"/>
+          <w:shd w:val="clear" w:color="auto" w:fill="FFFFFF"/>
+        </w:rPr>
+        <w:t>) y el</w:t>
+      </w:r>
+      <w:r>
+        <w:rPr>
+          <w:rStyle w:val="apple-converted-space"/>
+          <w:rFonts w:cs="Arial"/>
+          <w:shd w:val="clear" w:color="auto" w:fill="FFFFFF"/>
+        </w:rPr>
         <w:t xml:space="preserve"> </w:t>
       </w:r>
-      <w:proofErr w:type="spellStart"/>
       <w:r>
         <w:rPr>
           <w:rStyle w:val="nfasis"/>
           <w:rFonts w:cs="Arial"/>
           <w:shd w:val="clear" w:color="auto" w:fill="FFFFFF"/>
         </w:rPr>
-        <w:t>Language</w:t>
-      </w:r>
-      <w:proofErr w:type="spellEnd"/>
-      <w:r>
-        <w:rPr>
-          <w:rFonts w:cs="Arial"/>
-          <w:shd w:val="clear" w:color="auto" w:fill="FFFFFF"/>
-        </w:rPr>
-        <w:t xml:space="preserve"> (basado en </w:t>
-      </w:r>
-      <w:proofErr w:type="spellStart"/>
-      <w:r>
-        <w:rPr>
-          <w:rFonts w:cs="Arial"/>
-          <w:shd w:val="clear" w:color="auto" w:fill="FFFFFF"/>
-        </w:rPr>
-        <w:t>Wiring</w:t>
-      </w:r>
-      <w:proofErr w:type="spellEnd"/>
-      <w:r>
-        <w:rPr>
-          <w:rFonts w:cs="Arial"/>
-          <w:shd w:val="clear" w:color="auto" w:fill="FFFFFF"/>
-        </w:rPr>
-        <w:t>) y el</w:t>
-      </w:r>
-      <w:r>
-        <w:rPr>
-          <w:rStyle w:val="apple-converted-space"/>
-          <w:rFonts w:cs="Arial"/>
-          <w:shd w:val="clear" w:color="auto" w:fill="FFFFFF"/>
-        </w:rPr>
-        <w:t xml:space="preserve"> </w:t>
-      </w:r>
-      <w:proofErr w:type="spellStart"/>
-      <w:r>
-        <w:rPr>
-          <w:rStyle w:val="nfasis"/>
-          <w:rFonts w:cs="Arial"/>
-          <w:shd w:val="clear" w:color="auto" w:fill="FFFFFF"/>
-        </w:rPr>
-        <w:t>Arduino</w:t>
-      </w:r>
-      <w:proofErr w:type="spellEnd"/>
-      <w:r>
-        <w:rPr>
-          <w:rStyle w:val="nfasis"/>
-          <w:rFonts w:cs="Arial"/>
-          <w:shd w:val="clear" w:color="auto" w:fill="FFFFFF"/>
-        </w:rPr>
-        <w:t xml:space="preserve"> </w:t>
+        <w:t xml:space="preserve">Arduino </w:t>
       </w:r>
       <w:proofErr w:type="spellStart"/>
       <w:r>
@@ -7395,7 +7353,7 @@
       <w:r>
         <w:rPr>
           <w:noProof/>
-          <w:lang w:val="es-NI" w:eastAsia="es-NI"/>
+          <w:lang w:eastAsia="es-ES"/>
         </w:rPr>
         <w:drawing>
           <wp:anchor distT="0" distB="0" distL="114300" distR="114300" simplePos="0" relativeHeight="251700224" behindDoc="0" locked="0" layoutInCell="1" allowOverlap="0" wp14:anchorId="7075D6F8" wp14:editId="73C4D6E9">
@@ -7476,7 +7434,7 @@
       <w:r>
         <w:rPr>
           <w:noProof/>
-          <w:lang w:val="es-NI" w:eastAsia="es-NI"/>
+          <w:lang w:eastAsia="es-ES"/>
         </w:rPr>
         <w:drawing>
           <wp:anchor distT="0" distB="0" distL="114300" distR="114300" simplePos="0" relativeHeight="251701248" behindDoc="0" locked="0" layoutInCell="1" allowOverlap="0" wp14:anchorId="61759B5C" wp14:editId="77D5F5DB">
@@ -7564,7 +7522,7 @@
         <w:rPr>
           <w:rFonts w:cs="Arial"/>
           <w:noProof/>
-          <w:lang w:val="es-NI" w:eastAsia="es-NI"/>
+          <w:lang w:eastAsia="es-ES"/>
         </w:rPr>
         <w:drawing>
           <wp:anchor distT="0" distB="0" distL="114300" distR="114300" simplePos="0" relativeHeight="251703296" behindDoc="0" locked="0" layoutInCell="1" allowOverlap="1" wp14:anchorId="6645BFCD" wp14:editId="1CDC1562">
@@ -7706,7 +7664,7 @@
       <w:r>
         <w:rPr>
           <w:noProof/>
-          <w:lang w:val="es-NI" w:eastAsia="es-NI"/>
+          <w:lang w:eastAsia="es-ES"/>
         </w:rPr>
         <w:drawing>
           <wp:anchor distT="0" distB="0" distL="114300" distR="114300" simplePos="0" relativeHeight="251704320" behindDoc="0" locked="0" layoutInCell="1" allowOverlap="0" wp14:anchorId="422D1862" wp14:editId="570D41E4">
@@ -7824,7 +7782,7 @@
         <w:rPr>
           <w:rFonts w:cs="Arial"/>
           <w:noProof/>
-          <w:lang w:val="es-NI" w:eastAsia="es-NI"/>
+          <w:lang w:eastAsia="es-ES"/>
         </w:rPr>
         <w:drawing>
           <wp:anchor distT="0" distB="0" distL="114300" distR="114300" simplePos="0" relativeHeight="251705344" behindDoc="0" locked="0" layoutInCell="1" allowOverlap="0" wp14:anchorId="32A59CF3" wp14:editId="1682D6F1">
@@ -7877,7 +7835,7 @@
       <w:r>
         <w:rPr>
           <w:noProof/>
-          <w:lang w:val="es-NI" w:eastAsia="es-NI"/>
+          <w:lang w:eastAsia="es-ES"/>
         </w:rPr>
         <w:drawing>
           <wp:anchor distT="0" distB="0" distL="114300" distR="114300" simplePos="0" relativeHeight="251706368" behindDoc="0" locked="0" layoutInCell="1" allowOverlap="0" wp14:anchorId="347CAC06" wp14:editId="2DE03F2B">
@@ -8032,7 +7990,7 @@
         <w:rPr>
           <w:rFonts w:cs="Arial"/>
           <w:noProof/>
-          <w:lang w:val="es-NI" w:eastAsia="es-NI"/>
+          <w:lang w:eastAsia="es-ES"/>
         </w:rPr>
         <w:drawing>
           <wp:inline distT="0" distB="0" distL="0" distR="0" wp14:anchorId="0EE4180F" wp14:editId="5F7BBD35">
@@ -8803,417 +8761,85 @@
           <w:numId w:val="15"/>
         </w:numPr>
       </w:pPr>
-      <w:r>
-        <w:t>Tipos de CNC</w:t>
-      </w:r>
-    </w:p>
-    <w:p>
-      <w:pPr>
-        <w:pStyle w:val="Sinespaciado"/>
-        <w:rPr>
-          <w:lang w:val="es-ES"/>
-        </w:rPr>
-      </w:pPr>
-      <w:r>
-        <w:rPr>
-          <w:lang w:val="es-ES"/>
-        </w:rPr>
-        <w:t xml:space="preserve">Existen diferentes tipos de sistemas CNC, dependiendo de </w:t>
-      </w:r>
-      <w:r>
-        <w:rPr>
-          <w:lang w:val="es-ES"/>
-        </w:rPr>
-        <w:t>cómo</w:t>
-      </w:r>
-      <w:r>
-        <w:rPr>
-          <w:lang w:val="es-ES"/>
-        </w:rPr>
-        <w:t xml:space="preserve"> se organice la red de los distintos CNC:</w:t>
-      </w:r>
-    </w:p>
-    <w:p>
-      <w:pPr>
-        <w:pStyle w:val="Sinespaciado"/>
-        <w:numPr>
-          <w:ilvl w:val="0"/>
-          <w:numId w:val="48"/>
-        </w:numPr>
-        <w:rPr>
-          <w:b/>
-        </w:rPr>
-      </w:pPr>
-      <w:r>
-        <w:rPr>
-          <w:b/>
-        </w:rPr>
+      <w:bookmarkStart w:id="62" w:name="_GoBack"/>
+      <w:bookmarkEnd w:id="62"/>
+      <w:r>
+        <w:t>Breve historia de los sistemas CNC</w:t>
+      </w:r>
+    </w:p>
+    <w:p>
+      <w:r>
+        <w:t>Los primeros sistemas de CNC aparecieron en el periodo 1956-1959.</w:t>
+      </w:r>
+    </w:p>
+    <w:p>
+      <w:pPr>
+        <w:jc w:val="both"/>
+      </w:pPr>
+      <w:r>
         <w:lastRenderedPageBreak/>
-        <w:t>Control numérico directo</w:t>
-      </w:r>
-      <w:r>
-        <w:rPr>
-          <w:b/>
-        </w:rPr>
-        <w:t xml:space="preserve">: </w:t>
-      </w:r>
-      <w:r>
-        <w:t xml:space="preserve">consiste en transferir de un computador central la información almacenada en esta hacia uno o </w:t>
-      </w:r>
-      <w:r>
-        <w:t>más</w:t>
-      </w:r>
-      <w:r>
-        <w:t xml:space="preserve"> controladores con memoria reducida. Tiene la ventaja de poder utilizar un solo computador para controlar varias </w:t>
-      </w:r>
-      <w:r>
-        <w:t>máquinas</w:t>
-      </w:r>
-      <w:r>
-        <w:t xml:space="preserve"> y de liber</w:t>
-      </w:r>
-      <w:r>
-        <w:t xml:space="preserve">ar memoria en el controlador, haciéndolo </w:t>
-      </w:r>
-      <w:r>
-        <w:t>más</w:t>
-      </w:r>
-      <w:r>
-        <w:t xml:space="preserve"> compacto en términos de memoria y </w:t>
-      </w:r>
-      <w:r>
-        <w:t>más</w:t>
-      </w:r>
-      <w:r>
-        <w:t xml:space="preserve"> potentes en términos de procesamiento.</w:t>
-      </w:r>
-    </w:p>
-    <w:p>
-      <w:pPr>
-        <w:pStyle w:val="Sinespaciado"/>
-        <w:ind w:left="720"/>
-        <w:jc w:val="center"/>
-        <w:rPr>
-          <w:b/>
-        </w:rPr>
-      </w:pPr>
+        <w:t xml:space="preserve">El primer sistema CNC fue en realidad de tipo NC, es decir, de control numérico pero sin ser por ordenador. La integración a baja o media escala de los circuitos fue cada vez más utilizada y los chips de los </w:t>
+      </w:r>
+      <w:proofErr w:type="spellStart"/>
+      <w:r>
+        <w:t>PCBs</w:t>
+      </w:r>
+      <w:proofErr w:type="spellEnd"/>
+      <w:r>
+        <w:t xml:space="preserve"> llegaron a alcanzar miles y más decenas, unidos en bloques con funciones determinadas. Además, estos bloques se integraban en un esquema fijo y no modificable, ej. sistemas realizados a través de un esquemático. Aunque en esos tiempos el programa de control solía estar escrito en un código-ISO en una cinta perforada, hoy en día, las cintas perforadas están obsoletas</w:t>
+      </w:r>
+    </w:p>
+    <w:p>
+      <w:pPr>
+        <w:jc w:val="both"/>
+      </w:pPr>
+      <w:r>
+        <w:t>Los primeros equipos de CN estaban basados en una electrónica de válvulas, relés y cableados y disponían de más volumen que las propias máquinas-herramientas; así como de una programación manual en lenguajes máquina muy complejo y muy lenta de programar. Puede hablarse de cuatro</w:t>
+      </w:r>
+    </w:p>
+    <w:p>
+      <w:pPr>
+        <w:jc w:val="both"/>
+      </w:pPr>
+      <w:r>
+        <w:t>generaciones de máquinas de control numérico de acuerdo con la evolución de la electrónica utilizada:</w:t>
+      </w:r>
+    </w:p>
+    <w:p>
+      <w:r>
+        <w:t>1. Válvulas electrónicas y relés (1950).</w:t>
+      </w:r>
+    </w:p>
+    <w:p>
+      <w:r>
+        <w:t>2. Transistores (1960).</w:t>
+      </w:r>
+    </w:p>
+    <w:p>
+      <w:r>
+        <w:t>3. Circuitos integrados (1965).</w:t>
+      </w:r>
+    </w:p>
+    <w:p>
+      <w:r>
+        <w:t>4. Microprocesadores (1975).</w:t>
+      </w:r>
+    </w:p>
+    <w:p>
+      <w:pPr>
+        <w:jc w:val="both"/>
+      </w:pPr>
+      <w:r>
+        <w:t>Como ya se ha mencionado previamente, fue a finales de los años sesenta cuando nace el control numérico por ordenador. Las funciones de control se realizaban mediante programas en la memoria del ordenador de forma que podían adaptarse fácilmente con solo modificar el programa realizado. Sin embargo, en esta época los ordenadores eran todavía muy grandes y costosos y la única solución práctica para el CN era disponer de un ordenador central conectado a varias máquinas-herramientas que desarrollaban a tiempo compartido todas las funciones de control de las mismas. Esta tecnología se conoce con las siglas DNC (Control Numérico Directo). A principios de los setenta se empezaron a construir ordenadores más pequeños y económicos, apareciendo así el CNC (Control Numérico Computarizado). Este permitía que el mismo control numérico pudiese aplicarse a varios tipos de máquinas distintas sin más que programar las funciones de control para cada máquina en particular. Las tendencias actuales de automatización total y fabricación flexible se basan en máquinas de CNC conectadas a un ordenador central con funciones de programación y almacenamiento de programas y transmisión de los mismos a las máquinas para su ejecución. Los esfuerzos para eliminar la intervención humana en los procesos de producción son una meta gerencial con la introducción de los conceptos de partes intercambiables y producción en masa. A continuación podemos observar un gráfico sobre la evolución de los CNC:</w:t>
+      </w:r>
+    </w:p>
+    <w:p>
       <w:r>
         <w:rPr>
           <w:noProof/>
-          <w:lang w:eastAsia="es-NI"/>
-        </w:rPr>
-        <w:drawing>
-          <wp:inline distT="0" distB="0" distL="0" distR="0" wp14:anchorId="7D992208" wp14:editId="7DD87E29">
-            <wp:extent cx="3547808" cy="2691441"/>
-            <wp:effectExtent l="0" t="0" r="0" b="0"/>
-            <wp:docPr id="6" name="Imagen 6"/>
-            <wp:cNvGraphicFramePr>
-              <a:graphicFrameLocks xmlns:a="http://schemas.openxmlformats.org/drawingml/2006/main" noChangeAspect="1"/>
-            </wp:cNvGraphicFramePr>
-            <a:graphic xmlns:a="http://schemas.openxmlformats.org/drawingml/2006/main">
-              <a:graphicData uri="http://schemas.openxmlformats.org/drawingml/2006/picture">
-                <pic:pic xmlns:pic="http://schemas.openxmlformats.org/drawingml/2006/picture">
-                  <pic:nvPicPr>
-                    <pic:cNvPr id="1" name=""/>
-                    <pic:cNvPicPr/>
-                  </pic:nvPicPr>
-                  <pic:blipFill rotWithShape="1">
-                    <a:blip r:embed="rId22"/>
-                    <a:srcRect l="33662" t="39301" r="26212" b="32602"/>
-                    <a:stretch/>
-                  </pic:blipFill>
-                  <pic:spPr bwMode="auto">
-                    <a:xfrm>
-                      <a:off x="0" y="0"/>
-                      <a:ext cx="3610470" cy="2738977"/>
-                    </a:xfrm>
-                    <a:prstGeom prst="rect">
-                      <a:avLst/>
-                    </a:prstGeom>
-                    <a:ln>
-                      <a:noFill/>
-                    </a:ln>
-                    <a:extLst>
-                      <a:ext uri="{53640926-AAD7-44D8-BBD7-CCE9431645EC}">
-                        <a14:shadowObscured xmlns:a14="http://schemas.microsoft.com/office/drawing/2010/main"/>
-                      </a:ext>
-                    </a:extLst>
-                  </pic:spPr>
-                </pic:pic>
-              </a:graphicData>
-            </a:graphic>
-          </wp:inline>
-        </w:drawing>
-      </w:r>
-    </w:p>
-    <w:p>
-      <w:pPr>
-        <w:pStyle w:val="Sinespaciado"/>
-        <w:numPr>
-          <w:ilvl w:val="0"/>
-          <w:numId w:val="48"/>
-        </w:numPr>
-        <w:rPr>
-          <w:b/>
-        </w:rPr>
-      </w:pPr>
-      <w:r>
-        <w:rPr>
-          <w:b/>
-        </w:rPr>
-        <w:t xml:space="preserve">Control numérico distribuido: </w:t>
-      </w:r>
-      <w:r>
-        <w:t>se refiere al modo de operación en el cual múltiples máquinas de CNC y otros equipos de producción (máquinas de medición, robots, etc.) son conectados a una computadora.</w:t>
-      </w:r>
-    </w:p>
-    <w:p>
-      <w:pPr>
-        <w:pStyle w:val="Sinespaciado"/>
-        <w:ind w:left="720"/>
-        <w:jc w:val="center"/>
-        <w:rPr>
-          <w:b/>
-        </w:rPr>
-      </w:pPr>
-      <w:r>
-        <w:drawing>
-          <wp:inline distT="0" distB="0" distL="0" distR="0">
-            <wp:extent cx="5365750" cy="2812415"/>
-            <wp:effectExtent l="0" t="0" r="6350" b="6985"/>
-            <wp:docPr id="12" name="Imagen 12"/>
-            <wp:cNvGraphicFramePr>
-              <a:graphicFrameLocks xmlns:a="http://schemas.openxmlformats.org/drawingml/2006/main" noChangeAspect="1"/>
-            </wp:cNvGraphicFramePr>
-            <a:graphic xmlns:a="http://schemas.openxmlformats.org/drawingml/2006/main">
-              <a:graphicData uri="http://schemas.openxmlformats.org/drawingml/2006/picture">
-                <pic:pic xmlns:pic="http://schemas.openxmlformats.org/drawingml/2006/picture">
-                  <pic:nvPicPr>
-                    <pic:cNvPr id="0" name="Picture 1"/>
-                    <pic:cNvPicPr>
-                      <a:picLocks noChangeAspect="1" noChangeArrowheads="1"/>
-                    </pic:cNvPicPr>
-                  </pic:nvPicPr>
-                  <pic:blipFill>
-                    <a:blip r:embed="rId23">
-                      <a:extLst>
-                        <a:ext uri="{28A0092B-C50C-407E-A947-70E740481C1C}">
-                          <a14:useLocalDpi xmlns:a14="http://schemas.microsoft.com/office/drawing/2010/main" val="0"/>
-                        </a:ext>
-                      </a:extLst>
-                    </a:blip>
-                    <a:srcRect/>
-                    <a:stretch>
-                      <a:fillRect/>
-                    </a:stretch>
-                  </pic:blipFill>
-                  <pic:spPr bwMode="auto">
-                    <a:xfrm>
-                      <a:off x="0" y="0"/>
-                      <a:ext cx="5365750" cy="2812415"/>
-                    </a:xfrm>
-                    <a:prstGeom prst="rect">
-                      <a:avLst/>
-                    </a:prstGeom>
-                    <a:noFill/>
-                    <a:ln>
-                      <a:noFill/>
-                    </a:ln>
-                  </pic:spPr>
-                </pic:pic>
-              </a:graphicData>
-            </a:graphic>
-          </wp:inline>
-        </w:drawing>
-      </w:r>
-    </w:p>
-    <w:p>
-      <w:pPr>
-        <w:pStyle w:val="Sinespaciado"/>
-        <w:numPr>
-          <w:ilvl w:val="0"/>
-          <w:numId w:val="48"/>
-        </w:numPr>
-        <w:rPr>
-          <w:b/>
-        </w:rPr>
-      </w:pPr>
-      <w:r>
-        <w:rPr>
-          <w:b/>
-        </w:rPr>
-        <w:t xml:space="preserve">CNC híbridos: </w:t>
-      </w:r>
-      <w:r>
-        <w:t xml:space="preserve">los sistemas </w:t>
-      </w:r>
-      <w:proofErr w:type="spellStart"/>
-      <w:r>
-        <w:t>hibridos</w:t>
-      </w:r>
-      <w:proofErr w:type="spellEnd"/>
-      <w:r>
-        <w:t xml:space="preserve"> para el control manual-digital del software se utilizan para producir partes separadas o pequeñas partes de piezas. A continuación podemos observar un ejemplo de un sistema de este tipo en el que un operador proporciona comandos manuales para el soporte.</w:t>
-      </w:r>
-    </w:p>
-    <w:p>
-      <w:pPr>
-        <w:pStyle w:val="Sinespaciado"/>
-        <w:ind w:left="360"/>
-        <w:rPr>
-          <w:b/>
-        </w:rPr>
-      </w:pPr>
-      <w:r>
-        <w:rPr>
-          <w:b/>
-          <w:noProof/>
-          <w:lang w:eastAsia="es-NI"/>
+          <w:lang w:eastAsia="es-ES"/>
         </w:rPr>
         <w:lastRenderedPageBreak/>
-        <w:drawing>
-          <wp:inline distT="0" distB="0" distL="0" distR="0">
-            <wp:extent cx="5612130" cy="3712210"/>
-            <wp:effectExtent l="0" t="0" r="7620" b="2540"/>
-            <wp:docPr id="14" name="Imagen 14"/>
-            <wp:cNvGraphicFramePr>
-              <a:graphicFrameLocks xmlns:a="http://schemas.openxmlformats.org/drawingml/2006/main" noChangeAspect="1"/>
-            </wp:cNvGraphicFramePr>
-            <a:graphic xmlns:a="http://schemas.openxmlformats.org/drawingml/2006/main">
-              <a:graphicData uri="http://schemas.openxmlformats.org/drawingml/2006/picture">
-                <pic:pic xmlns:pic="http://schemas.openxmlformats.org/drawingml/2006/picture">
-                  <pic:nvPicPr>
-                    <pic:cNvPr id="14" name="cnc hibrido.png"/>
-                    <pic:cNvPicPr/>
-                  </pic:nvPicPr>
-                  <pic:blipFill>
-                    <a:blip r:embed="rId24">
-                      <a:extLst>
-                        <a:ext uri="{28A0092B-C50C-407E-A947-70E740481C1C}">
-                          <a14:useLocalDpi xmlns:a14="http://schemas.microsoft.com/office/drawing/2010/main" val="0"/>
-                        </a:ext>
-                      </a:extLst>
-                    </a:blip>
-                    <a:stretch>
-                      <a:fillRect/>
-                    </a:stretch>
-                  </pic:blipFill>
-                  <pic:spPr>
-                    <a:xfrm>
-                      <a:off x="0" y="0"/>
-                      <a:ext cx="5612130" cy="3712210"/>
-                    </a:xfrm>
-                    <a:prstGeom prst="rect">
-                      <a:avLst/>
-                    </a:prstGeom>
-                  </pic:spPr>
-                </pic:pic>
-              </a:graphicData>
-            </a:graphic>
-          </wp:inline>
-        </w:drawing>
-      </w:r>
-    </w:p>
-    <w:p>
-      <w:pPr>
-        <w:pStyle w:val="Ttulo4"/>
-        <w:numPr>
-          <w:ilvl w:val="3"/>
-          <w:numId w:val="15"/>
-        </w:numPr>
-      </w:pPr>
-      <w:r>
-        <w:t>Breve historia de los sistemas CNC</w:t>
-      </w:r>
-    </w:p>
-    <w:p>
-      <w:r>
-        <w:t>Los primeros sistemas de CNC aparecieron en el periodo 1956-1959.</w:t>
-      </w:r>
-    </w:p>
-    <w:p>
-      <w:pPr>
-        <w:jc w:val="both"/>
-      </w:pPr>
-      <w:r>
-        <w:t xml:space="preserve">El primer sistema CNC fue en realidad de tipo NC, es decir, de control numérico pero sin ser por ordenador. La integración a baja o media escala de los circuitos fue cada vez más utilizada y los chips de los </w:t>
-      </w:r>
-      <w:proofErr w:type="spellStart"/>
-      <w:r>
-        <w:t>PCBs</w:t>
-      </w:r>
-      <w:proofErr w:type="spellEnd"/>
-      <w:r>
-        <w:t xml:space="preserve"> llegaron a alcanzar miles y más decenas, unidos en bloques con funciones determinadas. Además, estos bloques se integraban en un esquema fijo y no modificable, ej. </w:t>
-      </w:r>
-      <w:proofErr w:type="gramStart"/>
-      <w:r>
-        <w:t>sistemas</w:t>
-      </w:r>
-      <w:proofErr w:type="gramEnd"/>
-      <w:r>
-        <w:t xml:space="preserve"> realizados a través de un esquemático. Aunque en esos tiempos el programa de control solía estar escrito en un código-ISO en una cinta perforada, hoy en día, las cintas perforadas están obsoletas</w:t>
-      </w:r>
-    </w:p>
-    <w:p>
-      <w:pPr>
-        <w:jc w:val="both"/>
-      </w:pPr>
-      <w:r>
-        <w:t>Los primeros equipos de CN estaban basados en una electrónica de válvulas, relés y cableados y disponían de más volumen que las propias máquinas-herramientas; así como de una programación manual en lenguajes máquina muy complejo y muy lenta de programar. Puede hablarse de cuatro</w:t>
-      </w:r>
-    </w:p>
-    <w:p>
-      <w:pPr>
-        <w:jc w:val="both"/>
-      </w:pPr>
-      <w:proofErr w:type="gramStart"/>
-      <w:r>
-        <w:t>generaciones</w:t>
-      </w:r>
-      <w:proofErr w:type="gramEnd"/>
-      <w:r>
-        <w:t xml:space="preserve"> de máquinas de control numérico de acuerdo con la evolución de la electrónica utilizada:</w:t>
-      </w:r>
-    </w:p>
-    <w:p>
-      <w:r>
-        <w:t>1. Válvulas electrónicas y relés (1950).</w:t>
-      </w:r>
-    </w:p>
-    <w:p>
-      <w:r>
-        <w:t>2. Transistores (1960).</w:t>
-      </w:r>
-    </w:p>
-    <w:p>
-      <w:r>
-        <w:t>3. Circuitos integrados (1965).</w:t>
-      </w:r>
-    </w:p>
-    <w:p>
-      <w:r>
-        <w:t>4. Microprocesadores (1975).</w:t>
-      </w:r>
-    </w:p>
-    <w:p>
-      <w:pPr>
-        <w:jc w:val="both"/>
-      </w:pPr>
-      <w:r>
-        <w:t xml:space="preserve">Como ya se ha mencionado previamente, fue a finales de los años sesenta cuando nace el control numérico por ordenador. Las funciones de control se realizaban mediante programas en la memoria del ordenador de forma que podían adaptarse fácilmente con solo modificar el programa realizado. </w:t>
-      </w:r>
-      <w:r>
-        <w:lastRenderedPageBreak/>
-        <w:t>Sin embargo, en esta época los ordenadores eran todavía muy grandes y costosos y la única solución práctica para el CN era disponer de un ordenador central conectado a varias máquinas-herramientas que desarrollaban a tiempo compartido todas las funciones de control de las mismas. Esta tecnología se conoce con las siglas DNC (Control Numérico Directo). A principios de los setenta se empezaron a construir ordenadores más pequeños y económicos, apareciendo así el CNC (Control Numérico Computarizado). Este permitía que el mismo control numérico pudiese aplicarse a varios tipos de máquinas distintas sin más que programar las funciones de control para cada máquina en particular. Las tendencias actuales de automatización total y fabricación flexible se basan en máquinas de CNC conectadas a un ordenador central con funciones de programación y almacenamiento de programas y transmisión de los mismos a las máquinas para su ejecución. Los esfuerzos para eliminar la intervención humana en los procesos de producción son una meta gerencial con la introducción de los conceptos de partes intercambiables y producción en masa. A continuación podemos observar un gráfico sobre la evolución de los CNC:</w:t>
-      </w:r>
-    </w:p>
-    <w:p>
-      <w:r>
-        <w:rPr>
-          <w:noProof/>
-          <w:lang w:val="es-NI" w:eastAsia="es-NI"/>
-        </w:rPr>
         <mc:AlternateContent>
           <mc:Choice Requires="wps">
             <w:drawing>
@@ -9313,7 +8939,7 @@
       <w:r>
         <w:rPr>
           <w:noProof/>
-          <w:lang w:val="es-NI" w:eastAsia="es-NI"/>
+          <w:lang w:eastAsia="es-ES"/>
         </w:rPr>
         <mc:AlternateContent>
           <mc:Choice Requires="wps">
@@ -9428,7 +9054,7 @@
       <w:r>
         <w:rPr>
           <w:noProof/>
-          <w:lang w:val="es-NI" w:eastAsia="es-NI"/>
+          <w:lang w:eastAsia="es-ES"/>
         </w:rPr>
         <mc:AlternateContent>
           <mc:Choice Requires="wps">
@@ -9608,7 +9234,7 @@
       <w:r>
         <w:rPr>
           <w:noProof/>
-          <w:lang w:val="es-NI" w:eastAsia="es-NI"/>
+          <w:lang w:eastAsia="es-ES"/>
         </w:rPr>
         <w:drawing>
           <wp:anchor distT="0" distB="0" distL="114300" distR="114300" simplePos="0" relativeHeight="251718656" behindDoc="0" locked="0" layoutInCell="1" allowOverlap="1" wp14:anchorId="2BDFE646" wp14:editId="4791E305">
@@ -9636,7 +9262,7 @@
                     </pic:cNvPicPr>
                   </pic:nvPicPr>
                   <pic:blipFill>
-                    <a:blip r:embed="rId25">
+                    <a:blip r:embed="rId22">
                       <a:extLst>
                         <a:ext uri="{28A0092B-C50C-407E-A947-70E740481C1C}">
                           <a14:useLocalDpi xmlns:a14="http://schemas.microsoft.com/office/drawing/2010/main" val="0"/>
@@ -9676,7 +9302,7 @@
       <w:r>
         <w:rPr>
           <w:noProof/>
-          <w:lang w:val="es-NI" w:eastAsia="es-NI"/>
+          <w:lang w:eastAsia="es-ES"/>
         </w:rPr>
         <mc:AlternateContent>
           <mc:Choice Requires="wps">
@@ -9772,7 +9398,7 @@
       <w:r>
         <w:rPr>
           <w:noProof/>
-          <w:lang w:val="es-NI" w:eastAsia="es-NI"/>
+          <w:lang w:eastAsia="es-ES"/>
         </w:rPr>
         <mc:AlternateContent>
           <mc:Choice Requires="wps">
@@ -9943,7 +9569,7 @@
       <w:r>
         <w:rPr>
           <w:noProof/>
-          <w:lang w:val="es-NI" w:eastAsia="es-NI"/>
+          <w:lang w:eastAsia="es-ES"/>
         </w:rPr>
         <mc:AlternateContent>
           <mc:Choice Requires="wps">
@@ -10056,7 +9682,7 @@
       <w:r>
         <w:rPr>
           <w:noProof/>
-          <w:lang w:val="es-NI" w:eastAsia="es-NI"/>
+          <w:lang w:eastAsia="es-ES"/>
         </w:rPr>
         <w:drawing>
           <wp:anchor distT="0" distB="0" distL="114300" distR="114300" simplePos="0" relativeHeight="251715584" behindDoc="1" locked="0" layoutInCell="1" allowOverlap="1" wp14:anchorId="24E129AA" wp14:editId="6D0827BC">
@@ -10084,7 +9710,7 @@
                     </pic:cNvPicPr>
                   </pic:nvPicPr>
                   <pic:blipFill rotWithShape="1">
-                    <a:blip r:embed="rId26">
+                    <a:blip r:embed="rId23">
                       <a:extLst>
                         <a:ext uri="{28A0092B-C50C-407E-A947-70E740481C1C}">
                           <a14:useLocalDpi xmlns:a14="http://schemas.microsoft.com/office/drawing/2010/main" val="0"/>
@@ -10127,7 +9753,7 @@
       <w:r>
         <w:rPr>
           <w:noProof/>
-          <w:lang w:val="es-NI" w:eastAsia="es-NI"/>
+          <w:lang w:eastAsia="es-ES"/>
         </w:rPr>
         <mc:AlternateContent>
           <mc:Choice Requires="wps">
@@ -10190,19 +9816,7 @@
                               <w:rPr>
                                 <w:lang w:val="es-NI"/>
                               </w:rPr>
-                              <w:t>Primer Robot</w:t>
-                            </w:r>
-                            <w:r>
-                              <w:rPr>
-                                <w:lang w:val="es-NI"/>
-                              </w:rPr>
-                              <w:t xml:space="preserve"> </w:t>
-                            </w:r>
-                            <w:r>
-                              <w:rPr>
-                                <w:lang w:val="es-NI"/>
-                              </w:rPr>
-                              <w:t>¨</w:t>
+                              <w:t>Primer Robot ¨</w:t>
                             </w:r>
                             <w:proofErr w:type="spellStart"/>
                             <w:r>
@@ -10216,13 +9830,7 @@
                               <w:rPr>
                                 <w:lang w:val="es-NI"/>
                               </w:rPr>
-                              <w:t>¨</w:t>
-                            </w:r>
-                            <w:r>
-                              <w:rPr>
-                                <w:lang w:val="es-NI"/>
-                              </w:rPr>
-                              <w:t>, basado en el control numérico e instalado en Ford</w:t>
+                              <w:t>¨, basado en el control numérico e instalado en Ford</w:t>
                             </w:r>
                           </w:p>
                         </w:txbxContent>
@@ -10261,19 +9869,7 @@
                         <w:rPr>
                           <w:lang w:val="es-NI"/>
                         </w:rPr>
-                        <w:t>Primer Robot</w:t>
-                      </w:r>
-                      <w:r>
-                        <w:rPr>
-                          <w:lang w:val="es-NI"/>
-                        </w:rPr>
-                        <w:t xml:space="preserve"> </w:t>
-                      </w:r>
-                      <w:r>
-                        <w:rPr>
-                          <w:lang w:val="es-NI"/>
-                        </w:rPr>
-                        <w:t>¨</w:t>
+                        <w:t>Primer Robot ¨</w:t>
                       </w:r>
                       <w:proofErr w:type="spellStart"/>
                       <w:r>
@@ -10287,13 +9883,7 @@
                         <w:rPr>
                           <w:lang w:val="es-NI"/>
                         </w:rPr>
-                        <w:t>¨</w:t>
-                      </w:r>
-                      <w:r>
-                        <w:rPr>
-                          <w:lang w:val="es-NI"/>
-                        </w:rPr>
-                        <w:t>, basado en el control numérico e instalado en Ford</w:t>
+                        <w:t>¨, basado en el control numérico e instalado en Ford</w:t>
                       </w:r>
                     </w:p>
                   </w:txbxContent>
@@ -10306,7 +9896,7 @@
       <w:r>
         <w:rPr>
           <w:noProof/>
-          <w:lang w:val="es-NI" w:eastAsia="es-NI"/>
+          <w:lang w:eastAsia="es-ES"/>
         </w:rPr>
         <mc:AlternateContent>
           <mc:Choice Requires="wps">
@@ -10428,7 +10018,7 @@
       <w:r>
         <w:rPr>
           <w:noProof/>
-          <w:lang w:val="es-NI" w:eastAsia="es-NI"/>
+          <w:lang w:eastAsia="es-ES"/>
         </w:rPr>
         <w:drawing>
           <wp:inline distT="0" distB="0" distL="0" distR="0" wp14:anchorId="7838A2CA" wp14:editId="2FCA2402">
@@ -10438,7 +10028,7 @@
             <wp:cNvGraphicFramePr/>
             <a:graphic xmlns:a="http://schemas.openxmlformats.org/drawingml/2006/main">
               <a:graphicData uri="http://schemas.openxmlformats.org/drawingml/2006/diagram">
-                <dgm:relIds xmlns:dgm="http://schemas.openxmlformats.org/drawingml/2006/diagram" xmlns:r="http://schemas.openxmlformats.org/officeDocument/2006/relationships" r:dm="rId27" r:lo="rId28" r:qs="rId29" r:cs="rId30"/>
+                <dgm:relIds xmlns:dgm="http://schemas.openxmlformats.org/drawingml/2006/diagram" xmlns:r="http://schemas.openxmlformats.org/officeDocument/2006/relationships" r:dm="rId24" r:lo="rId25" r:qs="rId26" r:cs="rId27"/>
               </a:graphicData>
             </a:graphic>
           </wp:inline>
@@ -10446,12 +10036,10 @@
       </w:r>
     </w:p>
     <w:p>
-      <w:bookmarkStart w:id="62" w:name="_GoBack"/>
-      <w:bookmarkEnd w:id="62"/>
       <w:r>
         <w:rPr>
           <w:noProof/>
-          <w:lang w:val="es-NI" w:eastAsia="es-NI"/>
+          <w:lang w:eastAsia="es-ES"/>
         </w:rPr>
         <w:lastRenderedPageBreak/>
         <w:drawing>
@@ -10480,7 +10068,7 @@
                     </pic:cNvPicPr>
                   </pic:nvPicPr>
                   <pic:blipFill rotWithShape="1">
-                    <a:blip r:embed="rId32">
+                    <a:blip r:embed="rId29">
                       <a:extLst>
                         <a:ext uri="{28A0092B-C50C-407E-A947-70E740481C1C}">
                           <a14:useLocalDpi xmlns:a14="http://schemas.microsoft.com/office/drawing/2010/main" val="0"/>
@@ -10523,7 +10111,7 @@
       <w:r>
         <w:rPr>
           <w:noProof/>
-          <w:lang w:val="es-NI" w:eastAsia="es-NI"/>
+          <w:lang w:eastAsia="es-ES"/>
         </w:rPr>
         <mc:AlternateContent>
           <mc:Choice Requires="wps">
@@ -10638,7 +10226,7 @@
       <w:r>
         <w:rPr>
           <w:noProof/>
-          <w:lang w:val="es-NI" w:eastAsia="es-NI"/>
+          <w:lang w:eastAsia="es-ES"/>
         </w:rPr>
         <mc:AlternateContent>
           <mc:Choice Requires="wps">
@@ -10695,13 +10283,7 @@
                               <w:jc w:val="center"/>
                             </w:pPr>
                             <w:r>
-                              <w:t>CAD/CAM Integraci</w:t>
-                            </w:r>
-                            <w:r>
-                              <w:t xml:space="preserve">ón a través de la Planeación de </w:t>
-                            </w:r>
-                            <w:r>
-                              <w:t>Procesos Asistida por Computadora (CAPP).</w:t>
+                              <w:t>CAD/CAM Integración a través de la Planeación de Procesos Asistida por Computadora (CAPP).</w:t>
                             </w:r>
                           </w:p>
                         </w:txbxContent>
@@ -10728,13 +10310,7 @@
                         <w:jc w:val="center"/>
                       </w:pPr>
                       <w:r>
-                        <w:t>CAD/CAM Integraci</w:t>
-                      </w:r>
-                      <w:r>
-                        <w:t xml:space="preserve">ón a través de la Planeación de </w:t>
-                      </w:r>
-                      <w:r>
-                        <w:t>Procesos Asistida por Computadora (CAPP).</w:t>
+                        <w:t>CAD/CAM Integración a través de la Planeación de Procesos Asistida por Computadora (CAPP).</w:t>
                       </w:r>
                     </w:p>
                   </w:txbxContent>
@@ -10747,7 +10323,7 @@
       <w:r>
         <w:rPr>
           <w:noProof/>
-          <w:lang w:val="es-NI" w:eastAsia="es-NI"/>
+          <w:lang w:eastAsia="es-ES"/>
         </w:rPr>
         <mc:AlternateContent>
           <mc:Choice Requires="wps">
@@ -10816,7 +10392,7 @@
       <w:r>
         <w:rPr>
           <w:noProof/>
-          <w:lang w:val="es-NI" w:eastAsia="es-NI"/>
+          <w:lang w:eastAsia="es-ES"/>
         </w:rPr>
         <mc:AlternateContent>
           <mc:Choice Requires="wps">
@@ -10951,7 +10527,7 @@
       <w:r>
         <w:rPr>
           <w:noProof/>
-          <w:lang w:val="es-NI" w:eastAsia="es-NI"/>
+          <w:lang w:eastAsia="es-ES"/>
         </w:rPr>
         <w:drawing>
           <wp:anchor distT="0" distB="0" distL="114300" distR="114300" simplePos="0" relativeHeight="251720704" behindDoc="0" locked="0" layoutInCell="1" allowOverlap="1" wp14:anchorId="2B8B897B" wp14:editId="2325FEFD">
@@ -10969,7 +10545,7 @@
             <wp:cNvGraphicFramePr/>
             <a:graphic xmlns:a="http://schemas.openxmlformats.org/drawingml/2006/main">
               <a:graphicData uri="http://schemas.openxmlformats.org/drawingml/2006/diagram">
-                <dgm:relIds xmlns:dgm="http://schemas.openxmlformats.org/drawingml/2006/diagram" xmlns:r="http://schemas.openxmlformats.org/officeDocument/2006/relationships" r:dm="rId33" r:lo="rId34" r:qs="rId35" r:cs="rId36"/>
+                <dgm:relIds xmlns:dgm="http://schemas.openxmlformats.org/drawingml/2006/diagram" xmlns:r="http://schemas.openxmlformats.org/officeDocument/2006/relationships" r:dm="rId30" r:lo="rId31" r:qs="rId32" r:cs="rId33"/>
               </a:graphicData>
             </a:graphic>
             <wp14:sizeRelH relativeFrom="margin">
@@ -11306,6 +10882,292 @@
     </w:p>
     <w:p>
       <w:pPr>
+        <w:pStyle w:val="Sinespaciado"/>
+        <w:rPr>
+          <w:lang w:val="es-ES"/>
+        </w:rPr>
+      </w:pPr>
+      <w:r>
+        <w:rPr>
+          <w:lang w:val="es-ES"/>
+        </w:rPr>
+        <w:t>Existen diferentes tipos de sistemas CNC, dependiendo de cómo se organice la red de los distintos CNC:</w:t>
+      </w:r>
+    </w:p>
+    <w:p>
+      <w:pPr>
+        <w:pStyle w:val="Sinespaciado"/>
+        <w:numPr>
+          <w:ilvl w:val="0"/>
+          <w:numId w:val="48"/>
+        </w:numPr>
+        <w:rPr>
+          <w:b/>
+        </w:rPr>
+      </w:pPr>
+      <w:r>
+        <w:rPr>
+          <w:b/>
+        </w:rPr>
+        <w:t>Control numérico directo</w:t>
+      </w:r>
+      <w:r>
+        <w:rPr>
+          <w:b/>
+        </w:rPr>
+        <w:t xml:space="preserve">: </w:t>
+      </w:r>
+      <w:r>
+        <w:t>consiste en transferir de un computador central la información almacenada en esta hacia uno o más controladores con memoria reducida. Tiene la ventaja de poder utilizar un solo computador para controlar varias máquinas y de liberar memoria en el controlador, haciéndolo más compacto en términos de memoria y más potentes en términos de procesamiento.</w:t>
+      </w:r>
+    </w:p>
+    <w:p>
+      <w:pPr>
+        <w:pStyle w:val="Sinespaciado"/>
+        <w:ind w:left="720"/>
+        <w:jc w:val="center"/>
+        <w:rPr>
+          <w:b/>
+        </w:rPr>
+      </w:pPr>
+      <w:r>
+        <w:rPr>
+          <w:noProof/>
+          <w:lang w:val="es-ES" w:eastAsia="es-ES"/>
+        </w:rPr>
+        <w:drawing>
+          <wp:inline distT="0" distB="0" distL="0" distR="0" wp14:anchorId="4F221977" wp14:editId="6A37BA24">
+            <wp:extent cx="3547808" cy="2691441"/>
+            <wp:effectExtent l="0" t="0" r="0" b="0"/>
+            <wp:docPr id="6" name="Imagen 6"/>
+            <wp:cNvGraphicFramePr>
+              <a:graphicFrameLocks xmlns:a="http://schemas.openxmlformats.org/drawingml/2006/main" noChangeAspect="1"/>
+            </wp:cNvGraphicFramePr>
+            <a:graphic xmlns:a="http://schemas.openxmlformats.org/drawingml/2006/main">
+              <a:graphicData uri="http://schemas.openxmlformats.org/drawingml/2006/picture">
+                <pic:pic xmlns:pic="http://schemas.openxmlformats.org/drawingml/2006/picture">
+                  <pic:nvPicPr>
+                    <pic:cNvPr id="1" name=""/>
+                    <pic:cNvPicPr/>
+                  </pic:nvPicPr>
+                  <pic:blipFill rotWithShape="1">
+                    <a:blip r:embed="rId35"/>
+                    <a:srcRect l="33662" t="39301" r="26212" b="32602"/>
+                    <a:stretch/>
+                  </pic:blipFill>
+                  <pic:spPr bwMode="auto">
+                    <a:xfrm>
+                      <a:off x="0" y="0"/>
+                      <a:ext cx="3610470" cy="2738977"/>
+                    </a:xfrm>
+                    <a:prstGeom prst="rect">
+                      <a:avLst/>
+                    </a:prstGeom>
+                    <a:ln>
+                      <a:noFill/>
+                    </a:ln>
+                    <a:extLst>
+                      <a:ext uri="{53640926-AAD7-44D8-BBD7-CCE9431645EC}">
+                        <a14:shadowObscured xmlns:a14="http://schemas.microsoft.com/office/drawing/2010/main"/>
+                      </a:ext>
+                    </a:extLst>
+                  </pic:spPr>
+                </pic:pic>
+              </a:graphicData>
+            </a:graphic>
+          </wp:inline>
+        </w:drawing>
+      </w:r>
+    </w:p>
+    <w:p>
+      <w:pPr>
+        <w:pStyle w:val="Sinespaciado"/>
+        <w:numPr>
+          <w:ilvl w:val="0"/>
+          <w:numId w:val="48"/>
+        </w:numPr>
+        <w:rPr>
+          <w:b/>
+        </w:rPr>
+      </w:pPr>
+      <w:r>
+        <w:rPr>
+          <w:b/>
+        </w:rPr>
+        <w:lastRenderedPageBreak/>
+        <w:t xml:space="preserve">Control numérico distribuido: </w:t>
+      </w:r>
+      <w:r>
+        <w:t>se refiere al modo de operación en el cual múltiples máquinas de CNC y otros equipos de producción (máquinas de medición, robots, etc.) son conectados a una computadora.</w:t>
+      </w:r>
+    </w:p>
+    <w:p>
+      <w:pPr>
+        <w:pStyle w:val="Sinespaciado"/>
+        <w:ind w:left="720"/>
+        <w:jc w:val="center"/>
+        <w:rPr>
+          <w:b/>
+        </w:rPr>
+      </w:pPr>
+      <w:r>
+        <w:rPr>
+          <w:noProof/>
+          <w:lang w:val="es-ES" w:eastAsia="es-ES"/>
+        </w:rPr>
+        <w:drawing>
+          <wp:inline distT="0" distB="0" distL="0" distR="0" wp14:anchorId="76ECD962" wp14:editId="775C6A6D">
+            <wp:extent cx="5365750" cy="2812415"/>
+            <wp:effectExtent l="0" t="0" r="6350" b="6985"/>
+            <wp:docPr id="12" name="Imagen 12"/>
+            <wp:cNvGraphicFramePr>
+              <a:graphicFrameLocks xmlns:a="http://schemas.openxmlformats.org/drawingml/2006/main" noChangeAspect="1"/>
+            </wp:cNvGraphicFramePr>
+            <a:graphic xmlns:a="http://schemas.openxmlformats.org/drawingml/2006/main">
+              <a:graphicData uri="http://schemas.openxmlformats.org/drawingml/2006/picture">
+                <pic:pic xmlns:pic="http://schemas.openxmlformats.org/drawingml/2006/picture">
+                  <pic:nvPicPr>
+                    <pic:cNvPr id="0" name="Picture 1"/>
+                    <pic:cNvPicPr>
+                      <a:picLocks noChangeAspect="1" noChangeArrowheads="1"/>
+                    </pic:cNvPicPr>
+                  </pic:nvPicPr>
+                  <pic:blipFill>
+                    <a:blip r:embed="rId36">
+                      <a:extLst>
+                        <a:ext uri="{28A0092B-C50C-407E-A947-70E740481C1C}">
+                          <a14:useLocalDpi xmlns:a14="http://schemas.microsoft.com/office/drawing/2010/main" val="0"/>
+                        </a:ext>
+                      </a:extLst>
+                    </a:blip>
+                    <a:srcRect/>
+                    <a:stretch>
+                      <a:fillRect/>
+                    </a:stretch>
+                  </pic:blipFill>
+                  <pic:spPr bwMode="auto">
+                    <a:xfrm>
+                      <a:off x="0" y="0"/>
+                      <a:ext cx="5365750" cy="2812415"/>
+                    </a:xfrm>
+                    <a:prstGeom prst="rect">
+                      <a:avLst/>
+                    </a:prstGeom>
+                    <a:noFill/>
+                    <a:ln>
+                      <a:noFill/>
+                    </a:ln>
+                  </pic:spPr>
+                </pic:pic>
+              </a:graphicData>
+            </a:graphic>
+          </wp:inline>
+        </w:drawing>
+      </w:r>
+    </w:p>
+    <w:p>
+      <w:pPr>
+        <w:pStyle w:val="Sinespaciado"/>
+        <w:numPr>
+          <w:ilvl w:val="0"/>
+          <w:numId w:val="48"/>
+        </w:numPr>
+        <w:rPr>
+          <w:b/>
+        </w:rPr>
+      </w:pPr>
+      <w:r>
+        <w:rPr>
+          <w:b/>
+        </w:rPr>
+        <w:t xml:space="preserve">CNC híbridos: </w:t>
+      </w:r>
+      <w:r>
+        <w:t xml:space="preserve">los sistemas </w:t>
+      </w:r>
+      <w:proofErr w:type="spellStart"/>
+      <w:r>
+        <w:t>hibridos</w:t>
+      </w:r>
+      <w:proofErr w:type="spellEnd"/>
+      <w:r>
+        <w:t xml:space="preserve"> para el control manual-digital del software se utilizan para producir partes separadas o pequeñas partes de piezas. A </w:t>
+      </w:r>
+      <w:proofErr w:type="gramStart"/>
+      <w:r>
+        <w:t>continuación</w:t>
+      </w:r>
+      <w:proofErr w:type="gramEnd"/>
+      <w:r>
+        <w:t xml:space="preserve"> podemos observar un ejemplo de un sistema de este tipo en el que un operador proporciona comandos manuales para el soporte.</w:t>
+      </w:r>
+    </w:p>
+    <w:p>
+      <w:pPr>
+        <w:pStyle w:val="Sinespaciado"/>
+        <w:ind w:left="360"/>
+        <w:rPr>
+          <w:b/>
+        </w:rPr>
+      </w:pPr>
+      <w:r>
+        <w:rPr>
+          <w:b/>
+          <w:noProof/>
+          <w:lang w:val="es-ES" w:eastAsia="es-ES"/>
+        </w:rPr>
+        <w:drawing>
+          <wp:inline distT="0" distB="0" distL="0" distR="0" wp14:anchorId="2F6BD21B" wp14:editId="56682F0C">
+            <wp:extent cx="5612130" cy="3712210"/>
+            <wp:effectExtent l="0" t="0" r="7620" b="2540"/>
+            <wp:docPr id="14" name="Imagen 14"/>
+            <wp:cNvGraphicFramePr>
+              <a:graphicFrameLocks xmlns:a="http://schemas.openxmlformats.org/drawingml/2006/main" noChangeAspect="1"/>
+            </wp:cNvGraphicFramePr>
+            <a:graphic xmlns:a="http://schemas.openxmlformats.org/drawingml/2006/main">
+              <a:graphicData uri="http://schemas.openxmlformats.org/drawingml/2006/picture">
+                <pic:pic xmlns:pic="http://schemas.openxmlformats.org/drawingml/2006/picture">
+                  <pic:nvPicPr>
+                    <pic:cNvPr id="14" name="cnc hibrido.png"/>
+                    <pic:cNvPicPr/>
+                  </pic:nvPicPr>
+                  <pic:blipFill>
+                    <a:blip r:embed="rId37">
+                      <a:extLst>
+                        <a:ext uri="{28A0092B-C50C-407E-A947-70E740481C1C}">
+                          <a14:useLocalDpi xmlns:a14="http://schemas.microsoft.com/office/drawing/2010/main" val="0"/>
+                        </a:ext>
+                      </a:extLst>
+                    </a:blip>
+                    <a:stretch>
+                      <a:fillRect/>
+                    </a:stretch>
+                  </pic:blipFill>
+                  <pic:spPr>
+                    <a:xfrm>
+                      <a:off x="0" y="0"/>
+                      <a:ext cx="5612130" cy="3712210"/>
+                    </a:xfrm>
+                    <a:prstGeom prst="rect">
+                      <a:avLst/>
+                    </a:prstGeom>
+                  </pic:spPr>
+                </pic:pic>
+              </a:graphicData>
+            </a:graphic>
+          </wp:inline>
+        </w:drawing>
+      </w:r>
+    </w:p>
+    <w:p>
+      <w:pPr>
+        <w:rPr>
+          <w:color w:val="FF0000"/>
+        </w:rPr>
+      </w:pPr>
+    </w:p>
+    <w:p>
+      <w:pPr>
         <w:pStyle w:val="Ttulo4"/>
         <w:numPr>
           <w:ilvl w:val="3"/>
@@ -11318,6 +11180,7 @@
       <w:bookmarkStart w:id="66" w:name="_Toc521404560"/>
       <w:bookmarkStart w:id="67" w:name="_Toc520902618"/>
       <w:r>
+        <w:lastRenderedPageBreak/>
         <w:t>Post Procesamiento.</w:t>
       </w:r>
       <w:bookmarkEnd w:id="64"/>
@@ -11327,42 +11190,105 @@
     </w:p>
     <w:p>
       <w:r>
-        <w:t>Este concepto simboliza el alma de la maquina debido a que es algo intangible y que aun así tiene implicaciones en las partes tangibles de la máquina.</w:t>
-      </w:r>
-    </w:p>
-    <w:p>
-      <w:r>
-        <w:t xml:space="preserve">El </w:t>
+        <w:t xml:space="preserve">El post procesamiento CNC es aquel programa que convierte trayectorias creadas en un programa CAM en programas NC que pueden ser leídos por el controlador de una </w:t>
       </w:r>
       <w:proofErr w:type="spellStart"/>
       <w:r>
-        <w:t>postprocesamiento</w:t>
+        <w:t>maquina</w:t>
       </w:r>
       <w:proofErr w:type="spellEnd"/>
       <w:r>
-        <w:t xml:space="preserve"> interpreta las instrucciones enviadas desde la interfaz DNC</w:t>
-      </w:r>
-      <w:r>
-        <w:t xml:space="preserve">. </w:t>
-      </w:r>
-      <w:r>
-        <w:t>Es el programa que se instala en el micro</w:t>
-      </w:r>
-      <w:r>
-        <w:t>controla</w:t>
-      </w:r>
-      <w:r>
-        <w:t>dor y permite la comunicación del CNC con el ordenador y también controlan los procesos de la CNC.</w:t>
-      </w:r>
-    </w:p>
-    <w:p/>
-    <w:p>
-      <w:pPr>
-        <w:rPr>
-          <w:rFonts w:cs="Arial"/>
-          <w:b/>
-        </w:rPr>
-      </w:pPr>
+        <w:t xml:space="preserve"> para mover la herramienta de corte a lo largo de las trayectorias programadas de una manera </w:t>
+      </w:r>
+      <w:proofErr w:type="gramStart"/>
+      <w:r>
+        <w:t>segura ,</w:t>
+      </w:r>
+      <w:proofErr w:type="gramEnd"/>
+      <w:r>
+        <w:t xml:space="preserve"> consistente y predecible.</w:t>
+      </w:r>
+      <w:r>
+        <w:rPr>
+          <w:noProof/>
+          <w:lang w:eastAsia="es-ES"/>
+        </w:rPr>
+        <w:t xml:space="preserve"> </w:t>
+      </w:r>
+      <w:r>
+        <w:rPr>
+          <w:noProof/>
+          <w:lang w:eastAsia="es-ES"/>
+        </w:rPr>
+        <w:drawing>
+          <wp:inline distT="0" distB="0" distL="0" distR="0" wp14:anchorId="0D3CB66B" wp14:editId="6D2ED7B9">
+            <wp:extent cx="5600700" cy="1990725"/>
+            <wp:effectExtent l="0" t="0" r="0" b="9525"/>
+            <wp:docPr id="3" name="Imagen 3" descr="C:\Users\Ishan\Documents\CNC-UNI-Monografia-\bibliografia\imagenes\CNC-Post-Processor-2.png"/>
+            <wp:cNvGraphicFramePr>
+              <a:graphicFrameLocks xmlns:a="http://schemas.openxmlformats.org/drawingml/2006/main" noChangeAspect="1"/>
+            </wp:cNvGraphicFramePr>
+            <a:graphic xmlns:a="http://schemas.openxmlformats.org/drawingml/2006/main">
+              <a:graphicData uri="http://schemas.openxmlformats.org/drawingml/2006/picture">
+                <pic:pic xmlns:pic="http://schemas.openxmlformats.org/drawingml/2006/picture">
+                  <pic:nvPicPr>
+                    <pic:cNvPr id="0" name="Picture 1" descr="C:\Users\Ishan\Documents\CNC-UNI-Monografia-\bibliografia\imagenes\CNC-Post-Processor-2.png"/>
+                    <pic:cNvPicPr>
+                      <a:picLocks noChangeAspect="1" noChangeArrowheads="1"/>
+                    </pic:cNvPicPr>
+                  </pic:nvPicPr>
+                  <pic:blipFill>
+                    <a:blip r:embed="rId38" cstate="print">
+                      <a:extLst>
+                        <a:ext uri="{28A0092B-C50C-407E-A947-70E740481C1C}">
+                          <a14:useLocalDpi xmlns:a14="http://schemas.microsoft.com/office/drawing/2010/main" val="0"/>
+                        </a:ext>
+                      </a:extLst>
+                    </a:blip>
+                    <a:srcRect/>
+                    <a:stretch>
+                      <a:fillRect/>
+                    </a:stretch>
+                  </pic:blipFill>
+                  <pic:spPr bwMode="auto">
+                    <a:xfrm>
+                      <a:off x="0" y="0"/>
+                      <a:ext cx="5600700" cy="1990725"/>
+                    </a:xfrm>
+                    <a:prstGeom prst="rect">
+                      <a:avLst/>
+                    </a:prstGeom>
+                    <a:noFill/>
+                    <a:ln>
+                      <a:noFill/>
+                    </a:ln>
+                  </pic:spPr>
+                </pic:pic>
+              </a:graphicData>
+            </a:graphic>
+          </wp:inline>
+        </w:drawing>
+      </w:r>
+    </w:p>
+    <w:p>
+      <w:r>
+        <w:t>La mayoría de los sistemas CAM están diseñados para ser independientes de la máquina, lo que permite a los usuarios programar sus partes independientemente de en qué máquina se fabricarán. Los datos de la trayectoria del sistema CAM se almacenan en archivos independientes de la máquina. Estos archivos contienen toda la información necesaria para mover las herramientas de corte a lo largo de las trayectorias programadas y hacer su parte, pero ¿cómo se traduce el movimiento de la herramienta de corte al movimiento de la máquina?</w:t>
+      </w:r>
+    </w:p>
+    <w:p>
+      <w:r>
+        <w:t xml:space="preserve">Aquí es donde el post procesador entra en la ecuación. El rol principal de un post procesador es leer la información de la trayectoria de los archivos independientes de la máquina y convertirlos en un programa NC el cual puede ser leído por el controlador de la máquina. Simplemente convierte los datos de los procesos de maquinado en un programa NC con el formato adecuado para el controlador de la </w:t>
+      </w:r>
+      <w:proofErr w:type="spellStart"/>
+      <w:r>
+        <w:t>maquina</w:t>
+      </w:r>
+      <w:proofErr w:type="spellEnd"/>
+      <w:r>
+        <w:t>.</w:t>
+      </w:r>
+    </w:p>
+    <w:p>
       <w:r>
         <w:rPr>
           <w:rFonts w:cs="Arial"/>
@@ -11496,7 +11422,7 @@
       <w:r>
         <w:rPr>
           <w:noProof/>
-          <w:lang w:val="es-NI" w:eastAsia="es-NI"/>
+          <w:lang w:eastAsia="es-ES"/>
         </w:rPr>
         <w:drawing>
           <wp:anchor distT="0" distB="0" distL="114300" distR="114300" simplePos="0" relativeHeight="251696128" behindDoc="0" locked="0" layoutInCell="1" allowOverlap="1" wp14:anchorId="2D3FB3DF" wp14:editId="7FE446C1">
@@ -11522,7 +11448,7 @@
                     <pic:cNvPicPr/>
                   </pic:nvPicPr>
                   <pic:blipFill rotWithShape="1">
-                    <a:blip r:embed="rId38" cstate="print">
+                    <a:blip r:embed="rId39" cstate="print">
                       <a:extLst>
                         <a:ext uri="{28A0092B-C50C-407E-A947-70E740481C1C}">
                           <a14:useLocalDpi xmlns:a14="http://schemas.microsoft.com/office/drawing/2010/main" val="0"/>
@@ -11823,7 +11749,7 @@
       <w:r>
         <w:rPr>
           <w:noProof/>
-          <w:lang w:val="es-NI" w:eastAsia="es-NI"/>
+          <w:lang w:eastAsia="es-ES"/>
         </w:rPr>
         <w:drawing>
           <wp:inline distT="0" distB="0" distL="0" distR="0" wp14:anchorId="737B44A9" wp14:editId="5B05EC9F">
@@ -11841,7 +11767,7 @@
                     <pic:cNvPicPr/>
                   </pic:nvPicPr>
                   <pic:blipFill rotWithShape="1">
-                    <a:blip r:embed="rId39">
+                    <a:blip r:embed="rId40">
                       <a:extLst>
                         <a:ext uri="{28A0092B-C50C-407E-A947-70E740481C1C}">
                           <a14:useLocalDpi xmlns:a14="http://schemas.microsoft.com/office/drawing/2010/main" val="0"/>
@@ -11940,7 +11866,7 @@
       <w:r>
         <w:rPr>
           <w:noProof/>
-          <w:lang w:val="es-NI" w:eastAsia="es-NI"/>
+          <w:lang w:eastAsia="es-ES"/>
         </w:rPr>
         <w:lastRenderedPageBreak/>
         <w:drawing>
@@ -11959,7 +11885,7 @@
                     <pic:cNvPicPr/>
                   </pic:nvPicPr>
                   <pic:blipFill rotWithShape="1">
-                    <a:blip r:embed="rId40">
+                    <a:blip r:embed="rId41">
                       <a:extLst>
                         <a:ext uri="{28A0092B-C50C-407E-A947-70E740481C1C}">
                           <a14:useLocalDpi xmlns:a14="http://schemas.microsoft.com/office/drawing/2010/main" val="0"/>
@@ -12037,7 +11963,7 @@
       <w:r>
         <w:rPr>
           <w:noProof/>
-          <w:lang w:val="es-NI" w:eastAsia="es-NI"/>
+          <w:lang w:eastAsia="es-ES"/>
         </w:rPr>
         <w:drawing>
           <wp:inline distT="0" distB="0" distL="0" distR="0" wp14:anchorId="0D4B8A7D" wp14:editId="260C84F9">
@@ -12055,7 +11981,7 @@
                     <pic:cNvPicPr/>
                   </pic:nvPicPr>
                   <pic:blipFill rotWithShape="1">
-                    <a:blip r:embed="rId41">
+                    <a:blip r:embed="rId42">
                       <a:extLst>
                         <a:ext uri="{28A0092B-C50C-407E-A947-70E740481C1C}">
                           <a14:useLocalDpi xmlns:a14="http://schemas.microsoft.com/office/drawing/2010/main" val="0"/>
@@ -12311,7 +12237,7 @@
       <w:r>
         <w:rPr>
           <w:noProof/>
-          <w:lang w:val="es-NI" w:eastAsia="es-NI"/>
+          <w:lang w:eastAsia="es-ES"/>
         </w:rPr>
         <w:drawing>
           <wp:anchor distT="0" distB="0" distL="114300" distR="114300" simplePos="0" relativeHeight="251708416" behindDoc="0" locked="0" layoutInCell="1" allowOverlap="1" wp14:anchorId="49561AB3" wp14:editId="074B217E">
@@ -12343,7 +12269,7 @@
                     <pic:cNvPicPr/>
                   </pic:nvPicPr>
                   <pic:blipFill>
-                    <a:blip r:embed="rId42">
+                    <a:blip r:embed="rId43">
                       <a:extLst>
                         <a:ext uri="{28A0092B-C50C-407E-A947-70E740481C1C}">
                           <a14:useLocalDpi xmlns:a14="http://schemas.microsoft.com/office/drawing/2010/main" val="0"/>
@@ -12439,7 +12365,7 @@
       <w:r>
         <w:rPr>
           <w:noProof/>
-          <w:lang w:val="es-NI" w:eastAsia="es-NI"/>
+          <w:lang w:eastAsia="es-ES"/>
         </w:rPr>
         <w:drawing>
           <wp:anchor distT="0" distB="0" distL="114300" distR="114300" simplePos="0" relativeHeight="251709440" behindDoc="0" locked="0" layoutInCell="1" allowOverlap="1" wp14:anchorId="685097CB" wp14:editId="76DC2959">
@@ -12463,7 +12389,7 @@
                     <pic:cNvPicPr/>
                   </pic:nvPicPr>
                   <pic:blipFill>
-                    <a:blip r:embed="rId43">
+                    <a:blip r:embed="rId44">
                       <a:extLst>
                         <a:ext uri="{28A0092B-C50C-407E-A947-70E740481C1C}">
                           <a14:useLocalDpi xmlns:a14="http://schemas.microsoft.com/office/drawing/2010/main" val="0"/>
@@ -13204,7 +13130,7 @@
       <w:r>
         <w:rPr>
           <w:noProof/>
-          <w:lang w:val="es-NI" w:eastAsia="es-NI"/>
+          <w:lang w:eastAsia="es-ES"/>
         </w:rPr>
         <w:drawing>
           <wp:inline distT="0" distB="0" distL="0" distR="0" wp14:anchorId="772B3D08" wp14:editId="50D145EE">
@@ -13224,7 +13150,7 @@
                     </pic:cNvPicPr>
                   </pic:nvPicPr>
                   <pic:blipFill rotWithShape="1">
-                    <a:blip r:embed="rId44">
+                    <a:blip r:embed="rId45">
                       <a:extLst>
                         <a:ext uri="{28A0092B-C50C-407E-A947-70E740481C1C}">
                           <a14:useLocalDpi xmlns:a14="http://schemas.microsoft.com/office/drawing/2010/main" val="0"/>
@@ -13263,7 +13189,7 @@
       <w:r>
         <w:rPr>
           <w:noProof/>
-          <w:lang w:val="es-NI" w:eastAsia="es-NI"/>
+          <w:lang w:eastAsia="es-ES"/>
         </w:rPr>
         <w:lastRenderedPageBreak/>
         <w:drawing>
@@ -13284,7 +13210,7 @@
                     </pic:cNvPicPr>
                   </pic:nvPicPr>
                   <pic:blipFill rotWithShape="1">
-                    <a:blip r:embed="rId44">
+                    <a:blip r:embed="rId45">
                       <a:extLst>
                         <a:ext uri="{28A0092B-C50C-407E-A947-70E740481C1C}">
                           <a14:useLocalDpi xmlns:a14="http://schemas.microsoft.com/office/drawing/2010/main" val="0"/>
@@ -13598,7 +13524,7 @@
     <w:p/>
     <w:p/>
     <w:sectPr>
-      <w:footerReference w:type="default" r:id="rId45"/>
+      <w:footerReference w:type="default" r:id="rId46"/>
       <w:pgSz w:w="12240" w:h="15840"/>
       <w:pgMar w:top="1417" w:right="1701" w:bottom="1417" w:left="1701" w:header="708" w:footer="708" w:gutter="0"/>
       <w:pgNumType w:start="3"/>
@@ -13610,7 +13536,7 @@
 </file>
 
 <file path=word/endnotes.xml><?xml version="1.0" encoding="utf-8"?>
-<w:endnotes xmlns:wpc="http://schemas.microsoft.com/office/word/2010/wordprocessingCanvas" xmlns:mc="http://schemas.openxmlformats.org/markup-compatibility/2006" xmlns:o="urn:schemas-microsoft-com:office:office" xmlns:r="http://schemas.openxmlformats.org/officeDocument/2006/relationships" xmlns:m="http://schemas.openxmlformats.org/officeDocument/2006/math" xmlns:v="urn:schemas-microsoft-com:vml" xmlns:wp14="http://schemas.microsoft.com/office/word/2010/wordprocessingDrawing" xmlns:wp="http://schemas.openxmlformats.org/drawingml/2006/wordprocessingDrawing" xmlns:w10="urn:schemas-microsoft-com:office:word" xmlns:w="http://schemas.openxmlformats.org/wordprocessingml/2006/main" xmlns:w14="http://schemas.microsoft.com/office/word/2010/wordml" xmlns:w15="http://schemas.microsoft.com/office/word/2012/wordml" xmlns:wpg="http://schemas.microsoft.com/office/word/2010/wordprocessingGroup" xmlns:wpi="http://schemas.microsoft.com/office/word/2010/wordprocessingInk" xmlns:wne="http://schemas.microsoft.com/office/word/2006/wordml" xmlns:wps="http://schemas.microsoft.com/office/word/2010/wordprocessingShape" mc:Ignorable="w14 w15 wp14">
+<w:endnotes xmlns:wpc="http://schemas.microsoft.com/office/word/2010/wordprocessingCanvas" xmlns:cx="http://schemas.microsoft.com/office/drawing/2014/chartex" xmlns:mc="http://schemas.openxmlformats.org/markup-compatibility/2006" xmlns:o="urn:schemas-microsoft-com:office:office" xmlns:r="http://schemas.openxmlformats.org/officeDocument/2006/relationships" xmlns:m="http://schemas.openxmlformats.org/officeDocument/2006/math" xmlns:v="urn:schemas-microsoft-com:vml" xmlns:wp14="http://schemas.microsoft.com/office/word/2010/wordprocessingDrawing" xmlns:wp="http://schemas.openxmlformats.org/drawingml/2006/wordprocessingDrawing" xmlns:w10="urn:schemas-microsoft-com:office:word" xmlns:w="http://schemas.openxmlformats.org/wordprocessingml/2006/main" xmlns:w14="http://schemas.microsoft.com/office/word/2010/wordml" xmlns:w15="http://schemas.microsoft.com/office/word/2012/wordml" xmlns:w16se="http://schemas.microsoft.com/office/word/2015/wordml/symex" xmlns:wpg="http://schemas.microsoft.com/office/word/2010/wordprocessingGroup" xmlns:wpi="http://schemas.microsoft.com/office/word/2010/wordprocessingInk" xmlns:wne="http://schemas.microsoft.com/office/word/2006/wordml" xmlns:wps="http://schemas.microsoft.com/office/word/2010/wordprocessingShape" mc:Ignorable="w14 w15 w16se wp14">
   <w:endnote w:type="separator" w:id="-1">
     <w:p>
       <w:r>
@@ -13629,7 +13555,7 @@
 </file>
 
 <file path=word/footer1.xml><?xml version="1.0" encoding="utf-8"?>
-<w:ftr xmlns:wpc="http://schemas.microsoft.com/office/word/2010/wordprocessingCanvas" xmlns:mc="http://schemas.openxmlformats.org/markup-compatibility/2006" xmlns:o="urn:schemas-microsoft-com:office:office" xmlns:r="http://schemas.openxmlformats.org/officeDocument/2006/relationships" xmlns:m="http://schemas.openxmlformats.org/officeDocument/2006/math" xmlns:v="urn:schemas-microsoft-com:vml" xmlns:wp14="http://schemas.microsoft.com/office/word/2010/wordprocessingDrawing" xmlns:wp="http://schemas.openxmlformats.org/drawingml/2006/wordprocessingDrawing" xmlns:w10="urn:schemas-microsoft-com:office:word" xmlns:w="http://schemas.openxmlformats.org/wordprocessingml/2006/main" xmlns:w14="http://schemas.microsoft.com/office/word/2010/wordml" xmlns:w15="http://schemas.microsoft.com/office/word/2012/wordml" xmlns:wpg="http://schemas.microsoft.com/office/word/2010/wordprocessingGroup" xmlns:wpi="http://schemas.microsoft.com/office/word/2010/wordprocessingInk" xmlns:wne="http://schemas.microsoft.com/office/word/2006/wordml" xmlns:wps="http://schemas.microsoft.com/office/word/2010/wordprocessingShape" mc:Ignorable="w14 w15 wp14">
+<w:ftr xmlns:wpc="http://schemas.microsoft.com/office/word/2010/wordprocessingCanvas" xmlns:cx="http://schemas.microsoft.com/office/drawing/2014/chartex" xmlns:mc="http://schemas.openxmlformats.org/markup-compatibility/2006" xmlns:o="urn:schemas-microsoft-com:office:office" xmlns:r="http://schemas.openxmlformats.org/officeDocument/2006/relationships" xmlns:m="http://schemas.openxmlformats.org/officeDocument/2006/math" xmlns:v="urn:schemas-microsoft-com:vml" xmlns:wp14="http://schemas.microsoft.com/office/word/2010/wordprocessingDrawing" xmlns:wp="http://schemas.openxmlformats.org/drawingml/2006/wordprocessingDrawing" xmlns:w10="urn:schemas-microsoft-com:office:word" xmlns:w="http://schemas.openxmlformats.org/wordprocessingml/2006/main" xmlns:w14="http://schemas.microsoft.com/office/word/2010/wordml" xmlns:w15="http://schemas.microsoft.com/office/word/2012/wordml" xmlns:w16se="http://schemas.microsoft.com/office/word/2015/wordml/symex" xmlns:wpg="http://schemas.microsoft.com/office/word/2010/wordprocessingGroup" xmlns:wpi="http://schemas.microsoft.com/office/word/2010/wordprocessingInk" xmlns:wne="http://schemas.microsoft.com/office/word/2006/wordml" xmlns:wps="http://schemas.microsoft.com/office/word/2010/wordprocessingShape" mc:Ignorable="w14 w15 w16se wp14">
   <w:p>
     <w:pPr>
       <w:pStyle w:val="Piedepgina"/>
@@ -13662,7 +13588,7 @@
 </file>
 
 <file path=word/footnotes.xml><?xml version="1.0" encoding="utf-8"?>
-<w:footnotes xmlns:wpc="http://schemas.microsoft.com/office/word/2010/wordprocessingCanvas" xmlns:mc="http://schemas.openxmlformats.org/markup-compatibility/2006" xmlns:o="urn:schemas-microsoft-com:office:office" xmlns:r="http://schemas.openxmlformats.org/officeDocument/2006/relationships" xmlns:m="http://schemas.openxmlformats.org/officeDocument/2006/math" xmlns:v="urn:schemas-microsoft-com:vml" xmlns:wp14="http://schemas.microsoft.com/office/word/2010/wordprocessingDrawing" xmlns:wp="http://schemas.openxmlformats.org/drawingml/2006/wordprocessingDrawing" xmlns:w10="urn:schemas-microsoft-com:office:word" xmlns:w="http://schemas.openxmlformats.org/wordprocessingml/2006/main" xmlns:w14="http://schemas.microsoft.com/office/word/2010/wordml" xmlns:w15="http://schemas.microsoft.com/office/word/2012/wordml" xmlns:wpg="http://schemas.microsoft.com/office/word/2010/wordprocessingGroup" xmlns:wpi="http://schemas.microsoft.com/office/word/2010/wordprocessingInk" xmlns:wne="http://schemas.microsoft.com/office/word/2006/wordml" xmlns:wps="http://schemas.microsoft.com/office/word/2010/wordprocessingShape" mc:Ignorable="w14 w15 wp14">
+<w:footnotes xmlns:wpc="http://schemas.microsoft.com/office/word/2010/wordprocessingCanvas" xmlns:cx="http://schemas.microsoft.com/office/drawing/2014/chartex" xmlns:mc="http://schemas.openxmlformats.org/markup-compatibility/2006" xmlns:o="urn:schemas-microsoft-com:office:office" xmlns:r="http://schemas.openxmlformats.org/officeDocument/2006/relationships" xmlns:m="http://schemas.openxmlformats.org/officeDocument/2006/math" xmlns:v="urn:schemas-microsoft-com:vml" xmlns:wp14="http://schemas.microsoft.com/office/word/2010/wordprocessingDrawing" xmlns:wp="http://schemas.openxmlformats.org/drawingml/2006/wordprocessingDrawing" xmlns:w10="urn:schemas-microsoft-com:office:word" xmlns:w="http://schemas.openxmlformats.org/wordprocessingml/2006/main" xmlns:w14="http://schemas.microsoft.com/office/word/2010/wordml" xmlns:w15="http://schemas.microsoft.com/office/word/2012/wordml" xmlns:w16se="http://schemas.microsoft.com/office/word/2015/wordml/symex" xmlns:wpg="http://schemas.microsoft.com/office/word/2010/wordprocessingGroup" xmlns:wpi="http://schemas.microsoft.com/office/word/2010/wordprocessingInk" xmlns:wne="http://schemas.microsoft.com/office/word/2006/wordml" xmlns:wps="http://schemas.microsoft.com/office/word/2010/wordprocessingShape" mc:Ignorable="w14 w15 w16se wp14">
   <w:footnote w:type="separator" w:id="-1">
     <w:p>
       <w:r>
@@ -13681,8 +13607,8 @@
 </file>
 
 <file path=word/numbering.xml><?xml version="1.0" encoding="utf-8"?>
-<w:numbering xmlns:wpc="http://schemas.microsoft.com/office/word/2010/wordprocessingCanvas" xmlns:mc="http://schemas.openxmlformats.org/markup-compatibility/2006" xmlns:o="urn:schemas-microsoft-com:office:office" xmlns:r="http://schemas.openxmlformats.org/officeDocument/2006/relationships" xmlns:m="http://schemas.openxmlformats.org/officeDocument/2006/math" xmlns:v="urn:schemas-microsoft-com:vml" xmlns:wp14="http://schemas.microsoft.com/office/word/2010/wordprocessingDrawing" xmlns:wp="http://schemas.openxmlformats.org/drawingml/2006/wordprocessingDrawing" xmlns:w10="urn:schemas-microsoft-com:office:word" xmlns:w="http://schemas.openxmlformats.org/wordprocessingml/2006/main" xmlns:w14="http://schemas.microsoft.com/office/word/2010/wordml" xmlns:w15="http://schemas.microsoft.com/office/word/2012/wordml" xmlns:wpg="http://schemas.microsoft.com/office/word/2010/wordprocessingGroup" xmlns:wpi="http://schemas.microsoft.com/office/word/2010/wordprocessingInk" xmlns:wne="http://schemas.microsoft.com/office/word/2006/wordml" xmlns:wps="http://schemas.microsoft.com/office/word/2010/wordprocessingShape" mc:Ignorable="w14 w15 wp14">
-  <w:abstractNum w:abstractNumId="0">
+<w:numbering xmlns:wpc="http://schemas.microsoft.com/office/word/2010/wordprocessingCanvas" xmlns:cx="http://schemas.microsoft.com/office/drawing/2014/chartex" xmlns:mc="http://schemas.openxmlformats.org/markup-compatibility/2006" xmlns:o="urn:schemas-microsoft-com:office:office" xmlns:r="http://schemas.openxmlformats.org/officeDocument/2006/relationships" xmlns:m="http://schemas.openxmlformats.org/officeDocument/2006/math" xmlns:v="urn:schemas-microsoft-com:vml" xmlns:wp14="http://schemas.microsoft.com/office/word/2010/wordprocessingDrawing" xmlns:wp="http://schemas.openxmlformats.org/drawingml/2006/wordprocessingDrawing" xmlns:w10="urn:schemas-microsoft-com:office:word" xmlns:w="http://schemas.openxmlformats.org/wordprocessingml/2006/main" xmlns:w14="http://schemas.microsoft.com/office/word/2010/wordml" xmlns:w15="http://schemas.microsoft.com/office/word/2012/wordml" xmlns:w16se="http://schemas.microsoft.com/office/word/2015/wordml/symex" xmlns:wpg="http://schemas.microsoft.com/office/word/2010/wordprocessingGroup" xmlns:wpi="http://schemas.microsoft.com/office/word/2010/wordprocessingInk" xmlns:wne="http://schemas.microsoft.com/office/word/2006/wordml" xmlns:wps="http://schemas.microsoft.com/office/word/2010/wordprocessingShape" mc:Ignorable="w14 w15 w16se wp14">
+  <w:abstractNum w:abstractNumId="0" w15:restartNumberingAfterBreak="0">
     <w:nsid w:val="013616A7"/>
     <w:multiLevelType w:val="hybridMultilevel"/>
     <w:tmpl w:val="974E38DA"/>
@@ -13768,7 +13694,7 @@
       </w:pPr>
     </w:lvl>
   </w:abstractNum>
-  <w:abstractNum w:abstractNumId="1">
+  <w:abstractNum w:abstractNumId="1" w15:restartNumberingAfterBreak="0">
     <w:nsid w:val="03395C31"/>
     <w:multiLevelType w:val="hybridMultilevel"/>
     <w:tmpl w:val="3784524C"/>
@@ -13980,7 +13906,7 @@
       </w:rPr>
     </w:lvl>
   </w:abstractNum>
-  <w:abstractNum w:abstractNumId="2">
+  <w:abstractNum w:abstractNumId="2" w15:restartNumberingAfterBreak="0">
     <w:nsid w:val="036E4055"/>
     <w:multiLevelType w:val="multilevel"/>
     <w:tmpl w:val="33DCC66A"/>
@@ -14069,7 +13995,7 @@
       </w:pPr>
     </w:lvl>
   </w:abstractNum>
-  <w:abstractNum w:abstractNumId="3">
+  <w:abstractNum w:abstractNumId="3" w15:restartNumberingAfterBreak="0">
     <w:nsid w:val="04AB3281"/>
     <w:multiLevelType w:val="hybridMultilevel"/>
     <w:tmpl w:val="6DCC93D2"/>
@@ -14281,7 +14207,7 @@
       </w:rPr>
     </w:lvl>
   </w:abstractNum>
-  <w:abstractNum w:abstractNumId="4">
+  <w:abstractNum w:abstractNumId="4" w15:restartNumberingAfterBreak="0">
     <w:nsid w:val="0643754C"/>
     <w:multiLevelType w:val="hybridMultilevel"/>
     <w:tmpl w:val="89DE6E4C"/>
@@ -14493,7 +14419,7 @@
       </w:rPr>
     </w:lvl>
   </w:abstractNum>
-  <w:abstractNum w:abstractNumId="5">
+  <w:abstractNum w:abstractNumId="5" w15:restartNumberingAfterBreak="0">
     <w:nsid w:val="06B56DDA"/>
     <w:multiLevelType w:val="multilevel"/>
     <w:tmpl w:val="33DCC66A"/>
@@ -14582,7 +14508,7 @@
       </w:pPr>
     </w:lvl>
   </w:abstractNum>
-  <w:abstractNum w:abstractNumId="6">
+  <w:abstractNum w:abstractNumId="6" w15:restartNumberingAfterBreak="0">
     <w:nsid w:val="06C42BF8"/>
     <w:multiLevelType w:val="hybridMultilevel"/>
     <w:tmpl w:val="ECE6DC2A"/>
@@ -14695,7 +14621,7 @@
       </w:rPr>
     </w:lvl>
   </w:abstractNum>
-  <w:abstractNum w:abstractNumId="7">
+  <w:abstractNum w:abstractNumId="7" w15:restartNumberingAfterBreak="0">
     <w:nsid w:val="097D33E4"/>
     <w:multiLevelType w:val="hybridMultilevel"/>
     <w:tmpl w:val="CD94557E"/>
@@ -14808,7 +14734,7 @@
       </w:rPr>
     </w:lvl>
   </w:abstractNum>
-  <w:abstractNum w:abstractNumId="8">
+  <w:abstractNum w:abstractNumId="8" w15:restartNumberingAfterBreak="0">
     <w:nsid w:val="0A5C1A4A"/>
     <w:multiLevelType w:val="multilevel"/>
     <w:tmpl w:val="33DCC66A"/>
@@ -14897,7 +14823,7 @@
       </w:pPr>
     </w:lvl>
   </w:abstractNum>
-  <w:abstractNum w:abstractNumId="9">
+  <w:abstractNum w:abstractNumId="9" w15:restartNumberingAfterBreak="0">
     <w:nsid w:val="0D09462D"/>
     <w:multiLevelType w:val="multilevel"/>
     <w:tmpl w:val="33DCC66A"/>
@@ -14986,7 +14912,7 @@
       </w:pPr>
     </w:lvl>
   </w:abstractNum>
-  <w:abstractNum w:abstractNumId="10">
+  <w:abstractNum w:abstractNumId="10" w15:restartNumberingAfterBreak="0">
     <w:nsid w:val="0E323404"/>
     <w:multiLevelType w:val="hybridMultilevel"/>
     <w:tmpl w:val="7FE4B132"/>
@@ -15099,7 +15025,7 @@
       </w:rPr>
     </w:lvl>
   </w:abstractNum>
-  <w:abstractNum w:abstractNumId="11">
+  <w:abstractNum w:abstractNumId="11" w15:restartNumberingAfterBreak="0">
     <w:nsid w:val="0E923723"/>
     <w:multiLevelType w:val="hybridMultilevel"/>
     <w:tmpl w:val="FC2A936E"/>
@@ -15212,7 +15138,7 @@
       </w:rPr>
     </w:lvl>
   </w:abstractNum>
-  <w:abstractNum w:abstractNumId="12">
+  <w:abstractNum w:abstractNumId="12" w15:restartNumberingAfterBreak="0">
     <w:nsid w:val="104A1E76"/>
     <w:multiLevelType w:val="multilevel"/>
     <w:tmpl w:val="4C0A001F"/>
@@ -15298,7 +15224,7 @@
       </w:pPr>
     </w:lvl>
   </w:abstractNum>
-  <w:abstractNum w:abstractNumId="13">
+  <w:abstractNum w:abstractNumId="13" w15:restartNumberingAfterBreak="0">
     <w:nsid w:val="1FAE0B21"/>
     <w:multiLevelType w:val="hybridMultilevel"/>
     <w:tmpl w:val="4FD05D02"/>
@@ -15384,7 +15310,7 @@
       </w:pPr>
     </w:lvl>
   </w:abstractNum>
-  <w:abstractNum w:abstractNumId="14">
+  <w:abstractNum w:abstractNumId="14" w15:restartNumberingAfterBreak="0">
     <w:nsid w:val="20A5029E"/>
     <w:multiLevelType w:val="hybridMultilevel"/>
     <w:tmpl w:val="34505C2C"/>
@@ -15470,7 +15396,7 @@
       </w:pPr>
     </w:lvl>
   </w:abstractNum>
-  <w:abstractNum w:abstractNumId="15">
+  <w:abstractNum w:abstractNumId="15" w15:restartNumberingAfterBreak="0">
     <w:nsid w:val="2398419D"/>
     <w:multiLevelType w:val="hybridMultilevel"/>
     <w:tmpl w:val="F02EC50E"/>
@@ -15682,7 +15608,7 @@
       </w:rPr>
     </w:lvl>
   </w:abstractNum>
-  <w:abstractNum w:abstractNumId="16">
+  <w:abstractNum w:abstractNumId="16" w15:restartNumberingAfterBreak="0">
     <w:nsid w:val="23C20D01"/>
     <w:multiLevelType w:val="multilevel"/>
     <w:tmpl w:val="33DCC66A"/>
@@ -15771,7 +15697,7 @@
       </w:pPr>
     </w:lvl>
   </w:abstractNum>
-  <w:abstractNum w:abstractNumId="17">
+  <w:abstractNum w:abstractNumId="17" w15:restartNumberingAfterBreak="0">
     <w:nsid w:val="24B45981"/>
     <w:multiLevelType w:val="hybridMultilevel"/>
     <w:tmpl w:val="FF2A7886"/>
@@ -15884,7 +15810,7 @@
       </w:rPr>
     </w:lvl>
   </w:abstractNum>
-  <w:abstractNum w:abstractNumId="18">
+  <w:abstractNum w:abstractNumId="18" w15:restartNumberingAfterBreak="0">
     <w:nsid w:val="288B1EBB"/>
     <w:multiLevelType w:val="multilevel"/>
     <w:tmpl w:val="27DEEE54"/>
@@ -15973,7 +15899,7 @@
       </w:pPr>
     </w:lvl>
   </w:abstractNum>
-  <w:abstractNum w:abstractNumId="19">
+  <w:abstractNum w:abstractNumId="19" w15:restartNumberingAfterBreak="0">
     <w:nsid w:val="312E7102"/>
     <w:multiLevelType w:val="hybridMultilevel"/>
     <w:tmpl w:val="74EAC87E"/>
@@ -16185,7 +16111,7 @@
       </w:rPr>
     </w:lvl>
   </w:abstractNum>
-  <w:abstractNum w:abstractNumId="20">
+  <w:abstractNum w:abstractNumId="20" w15:restartNumberingAfterBreak="0">
     <w:nsid w:val="31C209DA"/>
     <w:multiLevelType w:val="hybridMultilevel"/>
     <w:tmpl w:val="256E6BB8"/>
@@ -16271,7 +16197,7 @@
       </w:pPr>
     </w:lvl>
   </w:abstractNum>
-  <w:abstractNum w:abstractNumId="21">
+  <w:abstractNum w:abstractNumId="21" w15:restartNumberingAfterBreak="0">
     <w:nsid w:val="32EA68C7"/>
     <w:multiLevelType w:val="hybridMultilevel"/>
     <w:tmpl w:val="CE40E8AA"/>
@@ -16360,7 +16286,7 @@
       </w:pPr>
     </w:lvl>
   </w:abstractNum>
-  <w:abstractNum w:abstractNumId="22">
+  <w:abstractNum w:abstractNumId="22" w15:restartNumberingAfterBreak="0">
     <w:nsid w:val="338066AE"/>
     <w:multiLevelType w:val="multilevel"/>
     <w:tmpl w:val="33DCC66A"/>
@@ -16449,7 +16375,7 @@
       </w:pPr>
     </w:lvl>
   </w:abstractNum>
-  <w:abstractNum w:abstractNumId="23">
+  <w:abstractNum w:abstractNumId="23" w15:restartNumberingAfterBreak="0">
     <w:nsid w:val="3600532C"/>
     <w:multiLevelType w:val="multilevel"/>
     <w:tmpl w:val="33DCC66A"/>
@@ -16538,7 +16464,7 @@
       </w:pPr>
     </w:lvl>
   </w:abstractNum>
-  <w:abstractNum w:abstractNumId="24">
+  <w:abstractNum w:abstractNumId="24" w15:restartNumberingAfterBreak="0">
     <w:nsid w:val="393C64B3"/>
     <w:multiLevelType w:val="hybridMultilevel"/>
     <w:tmpl w:val="F89E8ED0"/>
@@ -16651,7 +16577,7 @@
       </w:rPr>
     </w:lvl>
   </w:abstractNum>
-  <w:abstractNum w:abstractNumId="25">
+  <w:abstractNum w:abstractNumId="25" w15:restartNumberingAfterBreak="0">
     <w:nsid w:val="3AFA3863"/>
     <w:multiLevelType w:val="hybridMultilevel"/>
     <w:tmpl w:val="0DC0D4BE"/>
@@ -16764,7 +16690,7 @@
       </w:rPr>
     </w:lvl>
   </w:abstractNum>
-  <w:abstractNum w:abstractNumId="26">
+  <w:abstractNum w:abstractNumId="26" w15:restartNumberingAfterBreak="0">
     <w:nsid w:val="3CB82712"/>
     <w:multiLevelType w:val="multilevel"/>
     <w:tmpl w:val="33DCC66A"/>
@@ -16853,7 +16779,7 @@
       </w:pPr>
     </w:lvl>
   </w:abstractNum>
-  <w:abstractNum w:abstractNumId="27">
+  <w:abstractNum w:abstractNumId="27" w15:restartNumberingAfterBreak="0">
     <w:nsid w:val="3D1517FF"/>
     <w:multiLevelType w:val="hybridMultilevel"/>
     <w:tmpl w:val="78F48718"/>
@@ -17065,7 +16991,7 @@
       </w:rPr>
     </w:lvl>
   </w:abstractNum>
-  <w:abstractNum w:abstractNumId="28">
+  <w:abstractNum w:abstractNumId="28" w15:restartNumberingAfterBreak="0">
     <w:nsid w:val="3F776967"/>
     <w:multiLevelType w:val="multilevel"/>
     <w:tmpl w:val="4C0A001F"/>
@@ -17151,7 +17077,7 @@
       </w:pPr>
     </w:lvl>
   </w:abstractNum>
-  <w:abstractNum w:abstractNumId="29">
+  <w:abstractNum w:abstractNumId="29" w15:restartNumberingAfterBreak="0">
     <w:nsid w:val="41786817"/>
     <w:multiLevelType w:val="multilevel"/>
     <w:tmpl w:val="33DCC66A"/>
@@ -17240,7 +17166,7 @@
       </w:pPr>
     </w:lvl>
   </w:abstractNum>
-  <w:abstractNum w:abstractNumId="30">
+  <w:abstractNum w:abstractNumId="30" w15:restartNumberingAfterBreak="0">
     <w:nsid w:val="473A3E80"/>
     <w:multiLevelType w:val="hybridMultilevel"/>
     <w:tmpl w:val="CE448CD2"/>
@@ -17353,7 +17279,7 @@
       </w:rPr>
     </w:lvl>
   </w:abstractNum>
-  <w:abstractNum w:abstractNumId="31">
+  <w:abstractNum w:abstractNumId="31" w15:restartNumberingAfterBreak="0">
     <w:nsid w:val="491D13C4"/>
     <w:multiLevelType w:val="hybridMultilevel"/>
     <w:tmpl w:val="E6DE5ACC"/>
@@ -17466,7 +17392,7 @@
       </w:rPr>
     </w:lvl>
   </w:abstractNum>
-  <w:abstractNum w:abstractNumId="32">
+  <w:abstractNum w:abstractNumId="32" w15:restartNumberingAfterBreak="0">
     <w:nsid w:val="4FA773E3"/>
     <w:multiLevelType w:val="hybridMultilevel"/>
     <w:tmpl w:val="204ED4E8"/>
@@ -17579,7 +17505,7 @@
       </w:rPr>
     </w:lvl>
   </w:abstractNum>
-  <w:abstractNum w:abstractNumId="33">
+  <w:abstractNum w:abstractNumId="33" w15:restartNumberingAfterBreak="0">
     <w:nsid w:val="5076747E"/>
     <w:multiLevelType w:val="hybridMultilevel"/>
     <w:tmpl w:val="628603F6"/>
@@ -17692,7 +17618,7 @@
       </w:rPr>
     </w:lvl>
   </w:abstractNum>
-  <w:abstractNum w:abstractNumId="34">
+  <w:abstractNum w:abstractNumId="34" w15:restartNumberingAfterBreak="0">
     <w:nsid w:val="525D0FAC"/>
     <w:multiLevelType w:val="multilevel"/>
     <w:tmpl w:val="4C0A001F"/>
@@ -17778,7 +17704,7 @@
       </w:pPr>
     </w:lvl>
   </w:abstractNum>
-  <w:abstractNum w:abstractNumId="35">
+  <w:abstractNum w:abstractNumId="35" w15:restartNumberingAfterBreak="0">
     <w:nsid w:val="59FC52C4"/>
     <w:multiLevelType w:val="hybridMultilevel"/>
     <w:tmpl w:val="D3C85864"/>
@@ -17867,7 +17793,7 @@
       </w:pPr>
     </w:lvl>
   </w:abstractNum>
-  <w:abstractNum w:abstractNumId="36">
+  <w:abstractNum w:abstractNumId="36" w15:restartNumberingAfterBreak="0">
     <w:nsid w:val="5DE60BEA"/>
     <w:multiLevelType w:val="hybridMultilevel"/>
     <w:tmpl w:val="678AA29C"/>
@@ -17980,7 +17906,7 @@
       </w:rPr>
     </w:lvl>
   </w:abstractNum>
-  <w:abstractNum w:abstractNumId="37">
+  <w:abstractNum w:abstractNumId="37" w15:restartNumberingAfterBreak="0">
     <w:nsid w:val="63935614"/>
     <w:multiLevelType w:val="multilevel"/>
     <w:tmpl w:val="33DCC66A"/>
@@ -18069,7 +17995,7 @@
       </w:pPr>
     </w:lvl>
   </w:abstractNum>
-  <w:abstractNum w:abstractNumId="38">
+  <w:abstractNum w:abstractNumId="38" w15:restartNumberingAfterBreak="0">
     <w:nsid w:val="64C5382F"/>
     <w:multiLevelType w:val="multilevel"/>
     <w:tmpl w:val="0562E568"/>
@@ -18165,7 +18091,7 @@
       </w:pPr>
     </w:lvl>
   </w:abstractNum>
-  <w:abstractNum w:abstractNumId="39">
+  <w:abstractNum w:abstractNumId="39" w15:restartNumberingAfterBreak="0">
     <w:nsid w:val="66910EE4"/>
     <w:multiLevelType w:val="multilevel"/>
     <w:tmpl w:val="27DEEE54"/>
@@ -18254,7 +18180,7 @@
       </w:pPr>
     </w:lvl>
   </w:abstractNum>
-  <w:abstractNum w:abstractNumId="40">
+  <w:abstractNum w:abstractNumId="40" w15:restartNumberingAfterBreak="0">
     <w:nsid w:val="67045136"/>
     <w:multiLevelType w:val="hybridMultilevel"/>
     <w:tmpl w:val="8A7ADA80"/>
@@ -18367,7 +18293,7 @@
       </w:rPr>
     </w:lvl>
   </w:abstractNum>
-  <w:abstractNum w:abstractNumId="41">
+  <w:abstractNum w:abstractNumId="41" w15:restartNumberingAfterBreak="0">
     <w:nsid w:val="6D407777"/>
     <w:multiLevelType w:val="hybridMultilevel"/>
     <w:tmpl w:val="BB40389C"/>
@@ -18480,7 +18406,7 @@
       </w:rPr>
     </w:lvl>
   </w:abstractNum>
-  <w:abstractNum w:abstractNumId="42">
+  <w:abstractNum w:abstractNumId="42" w15:restartNumberingAfterBreak="0">
     <w:nsid w:val="6F875956"/>
     <w:multiLevelType w:val="hybridMultilevel"/>
     <w:tmpl w:val="E1B099C0"/>
@@ -18593,7 +18519,7 @@
       </w:rPr>
     </w:lvl>
   </w:abstractNum>
-  <w:abstractNum w:abstractNumId="43">
+  <w:abstractNum w:abstractNumId="43" w15:restartNumberingAfterBreak="0">
     <w:nsid w:val="6FF60EE3"/>
     <w:multiLevelType w:val="hybridMultilevel"/>
     <w:tmpl w:val="89FADD5C"/>
@@ -18706,7 +18632,7 @@
       </w:rPr>
     </w:lvl>
   </w:abstractNum>
-  <w:abstractNum w:abstractNumId="44">
+  <w:abstractNum w:abstractNumId="44" w15:restartNumberingAfterBreak="0">
     <w:nsid w:val="70763C21"/>
     <w:multiLevelType w:val="hybridMultilevel"/>
     <w:tmpl w:val="EF7616DC"/>
@@ -18792,7 +18718,7 @@
       </w:pPr>
     </w:lvl>
   </w:abstractNum>
-  <w:abstractNum w:abstractNumId="45">
+  <w:abstractNum w:abstractNumId="45" w15:restartNumberingAfterBreak="0">
     <w:nsid w:val="7E1129C6"/>
     <w:multiLevelType w:val="multilevel"/>
     <w:tmpl w:val="33DCC66A"/>
@@ -18881,7 +18807,7 @@
       </w:pPr>
     </w:lvl>
   </w:abstractNum>
-  <w:abstractNum w:abstractNumId="46">
+  <w:abstractNum w:abstractNumId="46" w15:restartNumberingAfterBreak="0">
     <w:nsid w:val="7F5B1458"/>
     <w:multiLevelType w:val="hybridMultilevel"/>
     <w:tmpl w:val="0C4C30BA"/>
@@ -19175,7 +19101,7 @@
 </file>
 
 <file path=word/styles.xml><?xml version="1.0" encoding="utf-8"?>
-<w:styles xmlns:mc="http://schemas.openxmlformats.org/markup-compatibility/2006" xmlns:r="http://schemas.openxmlformats.org/officeDocument/2006/relationships" xmlns:w="http://schemas.openxmlformats.org/wordprocessingml/2006/main" xmlns:w14="http://schemas.microsoft.com/office/word/2010/wordml" xmlns:w15="http://schemas.microsoft.com/office/word/2012/wordml" mc:Ignorable="w14 w15">
+<w:styles xmlns:mc="http://schemas.openxmlformats.org/markup-compatibility/2006" xmlns:r="http://schemas.openxmlformats.org/officeDocument/2006/relationships" xmlns:w="http://schemas.openxmlformats.org/wordprocessingml/2006/main" xmlns:w14="http://schemas.microsoft.com/office/word/2010/wordml" xmlns:w15="http://schemas.microsoft.com/office/word/2012/wordml" xmlns:w16se="http://schemas.microsoft.com/office/word/2015/wordml/symex" mc:Ignorable="w14 w15 w16se">
   <w:docDefaults>
     <w:rPrDefault>
       <w:rPr>
@@ -19987,7 +19913,7 @@
       <w:u w:val="single"/>
     </w:rPr>
   </w:style>
-  <w:style w:type="paragraph" w:styleId="TtulodeTDC">
+  <w:style w:type="paragraph" w:styleId="TtuloTDC">
     <w:name w:val="TOC Heading"/>
     <w:basedOn w:val="Ttulo1"/>
     <w:next w:val="Normal"/>
@@ -21896,10 +21822,24 @@
     <dgm:pt modelId="{29687BC6-9CAA-4DE4-B330-6A7108DADA2C}" type="pres">
       <dgm:prSet presAssocID="{25E1D853-5107-4DAD-A0CA-7739D0DF4722}" presName="sibTrans" presStyleLbl="sibTrans2D1" presStyleIdx="0" presStyleCnt="5"/>
       <dgm:spPr/>
+      <dgm:t>
+        <a:bodyPr/>
+        <a:lstStyle/>
+        <a:p>
+          <a:endParaRPr lang="es-ES"/>
+        </a:p>
+      </dgm:t>
     </dgm:pt>
     <dgm:pt modelId="{EEBB0504-D97D-4F3E-857B-CCA2D6672C81}" type="pres">
       <dgm:prSet presAssocID="{25E1D853-5107-4DAD-A0CA-7739D0DF4722}" presName="connectorText" presStyleLbl="sibTrans2D1" presStyleIdx="0" presStyleCnt="5"/>
       <dgm:spPr/>
+      <dgm:t>
+        <a:bodyPr/>
+        <a:lstStyle/>
+        <a:p>
+          <a:endParaRPr lang="es-ES"/>
+        </a:p>
+      </dgm:t>
     </dgm:pt>
     <dgm:pt modelId="{17A7367E-E2AF-45A9-9D63-96E6C9B5BD96}" type="pres">
       <dgm:prSet presAssocID="{AC0E888F-D64D-4335-BF9A-F4DC32CF5B33}" presName="node" presStyleLbl="node1" presStyleIdx="1" presStyleCnt="6">
@@ -21919,10 +21859,24 @@
     <dgm:pt modelId="{52FC9897-DC9F-4718-93DD-12B2E602F15D}" type="pres">
       <dgm:prSet presAssocID="{6B5D09AB-C1B2-43D8-8042-31A1B75C35E7}" presName="sibTrans" presStyleLbl="sibTrans2D1" presStyleIdx="1" presStyleCnt="5"/>
       <dgm:spPr/>
+      <dgm:t>
+        <a:bodyPr/>
+        <a:lstStyle/>
+        <a:p>
+          <a:endParaRPr lang="es-ES"/>
+        </a:p>
+      </dgm:t>
     </dgm:pt>
     <dgm:pt modelId="{F5209EA6-1C56-40EF-9D2F-F970B4FC621D}" type="pres">
       <dgm:prSet presAssocID="{6B5D09AB-C1B2-43D8-8042-31A1B75C35E7}" presName="connectorText" presStyleLbl="sibTrans2D1" presStyleIdx="1" presStyleCnt="5"/>
       <dgm:spPr/>
+      <dgm:t>
+        <a:bodyPr/>
+        <a:lstStyle/>
+        <a:p>
+          <a:endParaRPr lang="es-ES"/>
+        </a:p>
+      </dgm:t>
     </dgm:pt>
     <dgm:pt modelId="{CAF28A32-3714-4CE9-BC5A-56F6A58F463F}" type="pres">
       <dgm:prSet presAssocID="{5CAADBD1-175B-4512-BEF4-249FD3797B08}" presName="node" presStyleLbl="node1" presStyleIdx="2" presStyleCnt="6">
@@ -21942,10 +21896,24 @@
     <dgm:pt modelId="{17636DBF-69B4-43FC-BB29-B0D8F913B998}" type="pres">
       <dgm:prSet presAssocID="{CFC9E0BA-FCB8-4360-A0E4-604140717278}" presName="sibTrans" presStyleLbl="sibTrans2D1" presStyleIdx="2" presStyleCnt="5"/>
       <dgm:spPr/>
+      <dgm:t>
+        <a:bodyPr/>
+        <a:lstStyle/>
+        <a:p>
+          <a:endParaRPr lang="es-ES"/>
+        </a:p>
+      </dgm:t>
     </dgm:pt>
     <dgm:pt modelId="{DCD29690-5F94-47CC-8515-9E7BBFC1E802}" type="pres">
       <dgm:prSet presAssocID="{CFC9E0BA-FCB8-4360-A0E4-604140717278}" presName="connectorText" presStyleLbl="sibTrans2D1" presStyleIdx="2" presStyleCnt="5"/>
       <dgm:spPr/>
+      <dgm:t>
+        <a:bodyPr/>
+        <a:lstStyle/>
+        <a:p>
+          <a:endParaRPr lang="es-ES"/>
+        </a:p>
+      </dgm:t>
     </dgm:pt>
     <dgm:pt modelId="{9D984D46-BA1C-4A26-BB65-E08FA3285B83}" type="pres">
       <dgm:prSet presAssocID="{E7E611E5-2185-4BFB-A61C-5B1FEC20D30B}" presName="node" presStyleLbl="node1" presStyleIdx="3" presStyleCnt="6">
@@ -21965,10 +21933,24 @@
     <dgm:pt modelId="{3E2C2D9F-E00C-4F77-8ACA-664010EFF73F}" type="pres">
       <dgm:prSet presAssocID="{C4B86AFE-30A8-47C0-A544-78A918586A37}" presName="sibTrans" presStyleLbl="sibTrans2D1" presStyleIdx="3" presStyleCnt="5"/>
       <dgm:spPr/>
+      <dgm:t>
+        <a:bodyPr/>
+        <a:lstStyle/>
+        <a:p>
+          <a:endParaRPr lang="es-ES"/>
+        </a:p>
+      </dgm:t>
     </dgm:pt>
     <dgm:pt modelId="{955E448F-57F1-4744-8D95-14250C29BFDE}" type="pres">
       <dgm:prSet presAssocID="{C4B86AFE-30A8-47C0-A544-78A918586A37}" presName="connectorText" presStyleLbl="sibTrans2D1" presStyleIdx="3" presStyleCnt="5"/>
       <dgm:spPr/>
+      <dgm:t>
+        <a:bodyPr/>
+        <a:lstStyle/>
+        <a:p>
+          <a:endParaRPr lang="es-ES"/>
+        </a:p>
+      </dgm:t>
     </dgm:pt>
     <dgm:pt modelId="{5D1F450D-C21D-4277-ADDC-F2BBAAF694C7}" type="pres">
       <dgm:prSet presAssocID="{4490F0FB-E952-4051-A313-FEBADC3C879A}" presName="node" presStyleLbl="node1" presStyleIdx="4" presStyleCnt="6">
@@ -21977,14 +21959,35 @@
         </dgm:presLayoutVars>
       </dgm:prSet>
       <dgm:spPr/>
+      <dgm:t>
+        <a:bodyPr/>
+        <a:lstStyle/>
+        <a:p>
+          <a:endParaRPr lang="es-ES"/>
+        </a:p>
+      </dgm:t>
     </dgm:pt>
     <dgm:pt modelId="{D773CE61-FC98-4921-BF04-A8A7340FCA9F}" type="pres">
       <dgm:prSet presAssocID="{F6D6C87D-479B-438A-81B0-3111927C12AD}" presName="sibTrans" presStyleLbl="sibTrans2D1" presStyleIdx="4" presStyleCnt="5"/>
       <dgm:spPr/>
+      <dgm:t>
+        <a:bodyPr/>
+        <a:lstStyle/>
+        <a:p>
+          <a:endParaRPr lang="es-ES"/>
+        </a:p>
+      </dgm:t>
     </dgm:pt>
     <dgm:pt modelId="{B32400BC-B8A1-4801-A48F-453B56248CFA}" type="pres">
       <dgm:prSet presAssocID="{F6D6C87D-479B-438A-81B0-3111927C12AD}" presName="connectorText" presStyleLbl="sibTrans2D1" presStyleIdx="4" presStyleCnt="5"/>
       <dgm:spPr/>
+      <dgm:t>
+        <a:bodyPr/>
+        <a:lstStyle/>
+        <a:p>
+          <a:endParaRPr lang="es-ES"/>
+        </a:p>
+      </dgm:t>
     </dgm:pt>
     <dgm:pt modelId="{C494BE4F-DAA8-4749-B7DF-6D2AA30AAA17}" type="pres">
       <dgm:prSet presAssocID="{8C217905-54C1-403E-932B-1C6D230A9765}" presName="node" presStyleLbl="node1" presStyleIdx="5" presStyleCnt="6">
@@ -21993,32 +21996,39 @@
         </dgm:presLayoutVars>
       </dgm:prSet>
       <dgm:spPr/>
+      <dgm:t>
+        <a:bodyPr/>
+        <a:lstStyle/>
+        <a:p>
+          <a:endParaRPr lang="es-ES"/>
+        </a:p>
+      </dgm:t>
     </dgm:pt>
   </dgm:ptLst>
   <dgm:cxnLst>
-    <dgm:cxn modelId="{AA0A9F60-8FFB-405E-A6AF-84D0C9F5D3F1}" type="presOf" srcId="{25E1D853-5107-4DAD-A0CA-7739D0DF4722}" destId="{EEBB0504-D97D-4F3E-857B-CCA2D6672C81}" srcOrd="1" destOrd="0" presId="urn:microsoft.com/office/officeart/2005/8/layout/process2"/>
-    <dgm:cxn modelId="{52192438-341A-4CF0-B8DF-64009A6AF11B}" type="presOf" srcId="{F6D6C87D-479B-438A-81B0-3111927C12AD}" destId="{D773CE61-FC98-4921-BF04-A8A7340FCA9F}" srcOrd="0" destOrd="0" presId="urn:microsoft.com/office/officeart/2005/8/layout/process2"/>
+    <dgm:cxn modelId="{B556AF6C-51D4-46B8-92E2-6C8AC5C83677}" type="presOf" srcId="{6B5D09AB-C1B2-43D8-8042-31A1B75C35E7}" destId="{52FC9897-DC9F-4718-93DD-12B2E602F15D}" srcOrd="0" destOrd="0" presId="urn:microsoft.com/office/officeart/2005/8/layout/process2"/>
+    <dgm:cxn modelId="{B56F620E-ECE4-49C1-81C3-B772608E36D0}" type="presOf" srcId="{6B5D09AB-C1B2-43D8-8042-31A1B75C35E7}" destId="{F5209EA6-1C56-40EF-9D2F-F970B4FC621D}" srcOrd="1" destOrd="0" presId="urn:microsoft.com/office/officeart/2005/8/layout/process2"/>
     <dgm:cxn modelId="{FD9CDA81-6ECD-48EA-A79E-7FDEACC7E7B1}" srcId="{71D1B2D2-A5F3-4118-953B-AB4654AC6048}" destId="{5CAADBD1-175B-4512-BEF4-249FD3797B08}" srcOrd="2" destOrd="0" parTransId="{4904DE9A-2E3F-4085-BB87-10A4291FD0BB}" sibTransId="{CFC9E0BA-FCB8-4360-A0E4-604140717278}"/>
-    <dgm:cxn modelId="{1C1107D5-9E18-4004-AEEF-6F60A1304330}" srcId="{71D1B2D2-A5F3-4118-953B-AB4654AC6048}" destId="{4490F0FB-E952-4051-A313-FEBADC3C879A}" srcOrd="4" destOrd="0" parTransId="{5B769664-0B67-4E98-BD7C-1BFEEEF2104F}" sibTransId="{F6D6C87D-479B-438A-81B0-3111927C12AD}"/>
+    <dgm:cxn modelId="{8FC9E099-EBF4-491B-A0C4-315FD727DCE0}" type="presOf" srcId="{4490F0FB-E952-4051-A313-FEBADC3C879A}" destId="{5D1F450D-C21D-4277-ADDC-F2BBAAF694C7}" srcOrd="0" destOrd="0" presId="urn:microsoft.com/office/officeart/2005/8/layout/process2"/>
+    <dgm:cxn modelId="{3504E3E2-C3EC-40BF-8E7C-08E1E89395FA}" srcId="{71D1B2D2-A5F3-4118-953B-AB4654AC6048}" destId="{AC0E888F-D64D-4335-BF9A-F4DC32CF5B33}" srcOrd="1" destOrd="0" parTransId="{D5BBDB4E-647E-4E39-BDCD-1FD99234D696}" sibTransId="{6B5D09AB-C1B2-43D8-8042-31A1B75C35E7}"/>
+    <dgm:cxn modelId="{426EAC66-2AAC-40E3-9511-7AA5ABA584B0}" type="presOf" srcId="{7BB55593-352A-455F-AF1C-B5637142E59F}" destId="{F85F4121-70D7-4A2D-886E-896931E3C2F0}" srcOrd="0" destOrd="0" presId="urn:microsoft.com/office/officeart/2005/8/layout/process2"/>
+    <dgm:cxn modelId="{BA75190E-524E-41A7-88EC-9B1F629FCA10}" type="presOf" srcId="{CFC9E0BA-FCB8-4360-A0E4-604140717278}" destId="{17636DBF-69B4-43FC-BB29-B0D8F913B998}" srcOrd="0" destOrd="0" presId="urn:microsoft.com/office/officeart/2005/8/layout/process2"/>
+    <dgm:cxn modelId="{3D0735D5-702C-46C3-83D0-9EB900C7BFBA}" srcId="{71D1B2D2-A5F3-4118-953B-AB4654AC6048}" destId="{8C217905-54C1-403E-932B-1C6D230A9765}" srcOrd="5" destOrd="0" parTransId="{F4745602-693E-4692-B9F1-EAF39CAC7549}" sibTransId="{B1A19027-39DE-4E25-B24D-429BD2A3DE76}"/>
+    <dgm:cxn modelId="{3077B374-2DA0-4AF0-AFB6-79DDCEF40DC3}" type="presOf" srcId="{CFC9E0BA-FCB8-4360-A0E4-604140717278}" destId="{DCD29690-5F94-47CC-8515-9E7BBFC1E802}" srcOrd="1" destOrd="0" presId="urn:microsoft.com/office/officeart/2005/8/layout/process2"/>
+    <dgm:cxn modelId="{4A1268DE-89CB-49E7-92B3-7E392AEF78EB}" type="presOf" srcId="{C4B86AFE-30A8-47C0-A544-78A918586A37}" destId="{955E448F-57F1-4744-8D95-14250C29BFDE}" srcOrd="1" destOrd="0" presId="urn:microsoft.com/office/officeart/2005/8/layout/process2"/>
+    <dgm:cxn modelId="{317D7AE3-EA34-40E2-99BB-6431B92029B4}" type="presOf" srcId="{5CAADBD1-175B-4512-BEF4-249FD3797B08}" destId="{CAF28A32-3714-4CE9-BC5A-56F6A58F463F}" srcOrd="0" destOrd="0" presId="urn:microsoft.com/office/officeart/2005/8/layout/process2"/>
+    <dgm:cxn modelId="{C138B38D-AF4A-4FAC-94E7-90424E964F69}" type="presOf" srcId="{71D1B2D2-A5F3-4118-953B-AB4654AC6048}" destId="{DB577D70-AB98-4D28-BB4A-5FF0EF51E045}" srcOrd="0" destOrd="0" presId="urn:microsoft.com/office/officeart/2005/8/layout/process2"/>
+    <dgm:cxn modelId="{E49339F6-AC4A-41A5-B582-28F54911607B}" srcId="{71D1B2D2-A5F3-4118-953B-AB4654AC6048}" destId="{E7E611E5-2185-4BFB-A61C-5B1FEC20D30B}" srcOrd="3" destOrd="0" parTransId="{E74E50D9-6E8F-476E-8F48-15736B82233C}" sibTransId="{C4B86AFE-30A8-47C0-A544-78A918586A37}"/>
     <dgm:cxn modelId="{6F6700F5-9AB5-4030-8C5F-C7B8506061E3}" type="presOf" srcId="{8C217905-54C1-403E-932B-1C6D230A9765}" destId="{C494BE4F-DAA8-4749-B7DF-6D2AA30AAA17}" srcOrd="0" destOrd="0" presId="urn:microsoft.com/office/officeart/2005/8/layout/process2"/>
     <dgm:cxn modelId="{43ED154A-7A72-469B-B5A8-1E5E2D3BBAE3}" type="presOf" srcId="{E7E611E5-2185-4BFB-A61C-5B1FEC20D30B}" destId="{9D984D46-BA1C-4A26-BB65-E08FA3285B83}" srcOrd="0" destOrd="0" presId="urn:microsoft.com/office/officeart/2005/8/layout/process2"/>
-    <dgm:cxn modelId="{E49339F6-AC4A-41A5-B582-28F54911607B}" srcId="{71D1B2D2-A5F3-4118-953B-AB4654AC6048}" destId="{E7E611E5-2185-4BFB-A61C-5B1FEC20D30B}" srcOrd="3" destOrd="0" parTransId="{E74E50D9-6E8F-476E-8F48-15736B82233C}" sibTransId="{C4B86AFE-30A8-47C0-A544-78A918586A37}"/>
+    <dgm:cxn modelId="{DB228106-C7B3-4D33-9A09-CD8C1C4C47F0}" type="presOf" srcId="{25E1D853-5107-4DAD-A0CA-7739D0DF4722}" destId="{29687BC6-9CAA-4DE4-B330-6A7108DADA2C}" srcOrd="0" destOrd="0" presId="urn:microsoft.com/office/officeart/2005/8/layout/process2"/>
+    <dgm:cxn modelId="{52192438-341A-4CF0-B8DF-64009A6AF11B}" type="presOf" srcId="{F6D6C87D-479B-438A-81B0-3111927C12AD}" destId="{D773CE61-FC98-4921-BF04-A8A7340FCA9F}" srcOrd="0" destOrd="0" presId="urn:microsoft.com/office/officeart/2005/8/layout/process2"/>
+    <dgm:cxn modelId="{118AFEDF-A988-4247-A6B0-6A7F05F66B2D}" srcId="{71D1B2D2-A5F3-4118-953B-AB4654AC6048}" destId="{7BB55593-352A-455F-AF1C-B5637142E59F}" srcOrd="0" destOrd="0" parTransId="{B9240514-D572-4FBB-8DF4-62CA62F45022}" sibTransId="{25E1D853-5107-4DAD-A0CA-7739D0DF4722}"/>
+    <dgm:cxn modelId="{CC32D974-9EC8-4D95-B52E-8E1F8AA06B43}" type="presOf" srcId="{C4B86AFE-30A8-47C0-A544-78A918586A37}" destId="{3E2C2D9F-E00C-4F77-8ACA-664010EFF73F}" srcOrd="0" destOrd="0" presId="urn:microsoft.com/office/officeart/2005/8/layout/process2"/>
+    <dgm:cxn modelId="{248E6702-835A-4136-95A9-B362A3E9AFDE}" type="presOf" srcId="{AC0E888F-D64D-4335-BF9A-F4DC32CF5B33}" destId="{17A7367E-E2AF-45A9-9D63-96E6C9B5BD96}" srcOrd="0" destOrd="0" presId="urn:microsoft.com/office/officeart/2005/8/layout/process2"/>
+    <dgm:cxn modelId="{1C1107D5-9E18-4004-AEEF-6F60A1304330}" srcId="{71D1B2D2-A5F3-4118-953B-AB4654AC6048}" destId="{4490F0FB-E952-4051-A313-FEBADC3C879A}" srcOrd="4" destOrd="0" parTransId="{5B769664-0B67-4E98-BD7C-1BFEEEF2104F}" sibTransId="{F6D6C87D-479B-438A-81B0-3111927C12AD}"/>
     <dgm:cxn modelId="{5430F7BF-5FD5-41F2-B1E9-3B49E295B51A}" type="presOf" srcId="{F6D6C87D-479B-438A-81B0-3111927C12AD}" destId="{B32400BC-B8A1-4801-A48F-453B56248CFA}" srcOrd="1" destOrd="0" presId="urn:microsoft.com/office/officeart/2005/8/layout/process2"/>
-    <dgm:cxn modelId="{248E6702-835A-4136-95A9-B362A3E9AFDE}" type="presOf" srcId="{AC0E888F-D64D-4335-BF9A-F4DC32CF5B33}" destId="{17A7367E-E2AF-45A9-9D63-96E6C9B5BD96}" srcOrd="0" destOrd="0" presId="urn:microsoft.com/office/officeart/2005/8/layout/process2"/>
-    <dgm:cxn modelId="{3504E3E2-C3EC-40BF-8E7C-08E1E89395FA}" srcId="{71D1B2D2-A5F3-4118-953B-AB4654AC6048}" destId="{AC0E888F-D64D-4335-BF9A-F4DC32CF5B33}" srcOrd="1" destOrd="0" parTransId="{D5BBDB4E-647E-4E39-BDCD-1FD99234D696}" sibTransId="{6B5D09AB-C1B2-43D8-8042-31A1B75C35E7}"/>
-    <dgm:cxn modelId="{B556AF6C-51D4-46B8-92E2-6C8AC5C83677}" type="presOf" srcId="{6B5D09AB-C1B2-43D8-8042-31A1B75C35E7}" destId="{52FC9897-DC9F-4718-93DD-12B2E602F15D}" srcOrd="0" destOrd="0" presId="urn:microsoft.com/office/officeart/2005/8/layout/process2"/>
-    <dgm:cxn modelId="{118AFEDF-A988-4247-A6B0-6A7F05F66B2D}" srcId="{71D1B2D2-A5F3-4118-953B-AB4654AC6048}" destId="{7BB55593-352A-455F-AF1C-B5637142E59F}" srcOrd="0" destOrd="0" parTransId="{B9240514-D572-4FBB-8DF4-62CA62F45022}" sibTransId="{25E1D853-5107-4DAD-A0CA-7739D0DF4722}"/>
-    <dgm:cxn modelId="{C138B38D-AF4A-4FAC-94E7-90424E964F69}" type="presOf" srcId="{71D1B2D2-A5F3-4118-953B-AB4654AC6048}" destId="{DB577D70-AB98-4D28-BB4A-5FF0EF51E045}" srcOrd="0" destOrd="0" presId="urn:microsoft.com/office/officeart/2005/8/layout/process2"/>
-    <dgm:cxn modelId="{426EAC66-2AAC-40E3-9511-7AA5ABA584B0}" type="presOf" srcId="{7BB55593-352A-455F-AF1C-B5637142E59F}" destId="{F85F4121-70D7-4A2D-886E-896931E3C2F0}" srcOrd="0" destOrd="0" presId="urn:microsoft.com/office/officeart/2005/8/layout/process2"/>
-    <dgm:cxn modelId="{3D0735D5-702C-46C3-83D0-9EB900C7BFBA}" srcId="{71D1B2D2-A5F3-4118-953B-AB4654AC6048}" destId="{8C217905-54C1-403E-932B-1C6D230A9765}" srcOrd="5" destOrd="0" parTransId="{F4745602-693E-4692-B9F1-EAF39CAC7549}" sibTransId="{B1A19027-39DE-4E25-B24D-429BD2A3DE76}"/>
-    <dgm:cxn modelId="{DB228106-C7B3-4D33-9A09-CD8C1C4C47F0}" type="presOf" srcId="{25E1D853-5107-4DAD-A0CA-7739D0DF4722}" destId="{29687BC6-9CAA-4DE4-B330-6A7108DADA2C}" srcOrd="0" destOrd="0" presId="urn:microsoft.com/office/officeart/2005/8/layout/process2"/>
-    <dgm:cxn modelId="{317D7AE3-EA34-40E2-99BB-6431B92029B4}" type="presOf" srcId="{5CAADBD1-175B-4512-BEF4-249FD3797B08}" destId="{CAF28A32-3714-4CE9-BC5A-56F6A58F463F}" srcOrd="0" destOrd="0" presId="urn:microsoft.com/office/officeart/2005/8/layout/process2"/>
-    <dgm:cxn modelId="{3077B374-2DA0-4AF0-AFB6-79DDCEF40DC3}" type="presOf" srcId="{CFC9E0BA-FCB8-4360-A0E4-604140717278}" destId="{DCD29690-5F94-47CC-8515-9E7BBFC1E802}" srcOrd="1" destOrd="0" presId="urn:microsoft.com/office/officeart/2005/8/layout/process2"/>
-    <dgm:cxn modelId="{BA75190E-524E-41A7-88EC-9B1F629FCA10}" type="presOf" srcId="{CFC9E0BA-FCB8-4360-A0E4-604140717278}" destId="{17636DBF-69B4-43FC-BB29-B0D8F913B998}" srcOrd="0" destOrd="0" presId="urn:microsoft.com/office/officeart/2005/8/layout/process2"/>
-    <dgm:cxn modelId="{B56F620E-ECE4-49C1-81C3-B772608E36D0}" type="presOf" srcId="{6B5D09AB-C1B2-43D8-8042-31A1B75C35E7}" destId="{F5209EA6-1C56-40EF-9D2F-F970B4FC621D}" srcOrd="1" destOrd="0" presId="urn:microsoft.com/office/officeart/2005/8/layout/process2"/>
-    <dgm:cxn modelId="{8FC9E099-EBF4-491B-A0C4-315FD727DCE0}" type="presOf" srcId="{4490F0FB-E952-4051-A313-FEBADC3C879A}" destId="{5D1F450D-C21D-4277-ADDC-F2BBAAF694C7}" srcOrd="0" destOrd="0" presId="urn:microsoft.com/office/officeart/2005/8/layout/process2"/>
-    <dgm:cxn modelId="{4A1268DE-89CB-49E7-92B3-7E392AEF78EB}" type="presOf" srcId="{C4B86AFE-30A8-47C0-A544-78A918586A37}" destId="{955E448F-57F1-4744-8D95-14250C29BFDE}" srcOrd="1" destOrd="0" presId="urn:microsoft.com/office/officeart/2005/8/layout/process2"/>
-    <dgm:cxn modelId="{CC32D974-9EC8-4D95-B52E-8E1F8AA06B43}" type="presOf" srcId="{C4B86AFE-30A8-47C0-A544-78A918586A37}" destId="{3E2C2D9F-E00C-4F77-8ACA-664010EFF73F}" srcOrd="0" destOrd="0" presId="urn:microsoft.com/office/officeart/2005/8/layout/process2"/>
+    <dgm:cxn modelId="{AA0A9F60-8FFB-405E-A6AF-84D0C9F5D3F1}" type="presOf" srcId="{25E1D853-5107-4DAD-A0CA-7739D0DF4722}" destId="{EEBB0504-D97D-4F3E-857B-CCA2D6672C81}" srcOrd="1" destOrd="0" presId="urn:microsoft.com/office/officeart/2005/8/layout/process2"/>
     <dgm:cxn modelId="{5808D0A2-49C1-4F5B-8EB5-CACCD6019D0D}" type="presParOf" srcId="{DB577D70-AB98-4D28-BB4A-5FF0EF51E045}" destId="{F85F4121-70D7-4A2D-886E-896931E3C2F0}" srcOrd="0" destOrd="0" presId="urn:microsoft.com/office/officeart/2005/8/layout/process2"/>
     <dgm:cxn modelId="{4F9B468A-FC47-40EC-ADE2-6E361543D81A}" type="presParOf" srcId="{DB577D70-AB98-4D28-BB4A-5FF0EF51E045}" destId="{29687BC6-9CAA-4DE4-B330-6A7108DADA2C}" srcOrd="1" destOrd="0" presId="urn:microsoft.com/office/officeart/2005/8/layout/process2"/>
     <dgm:cxn modelId="{88393291-F07D-4E93-BC48-38B8C052548D}" type="presParOf" srcId="{29687BC6-9CAA-4DE4-B330-6A7108DADA2C}" destId="{EEBB0504-D97D-4F3E-857B-CCA2D6672C81}" srcOrd="0" destOrd="0" presId="urn:microsoft.com/office/officeart/2005/8/layout/process2"/>
@@ -22040,7 +22050,7 @@
   <dgm:whole/>
   <dgm:extLst>
     <a:ext uri="http://schemas.microsoft.com/office/drawing/2008/diagram">
-      <dsp:dataModelExt xmlns:dsp="http://schemas.microsoft.com/office/drawing/2008/diagram" relId="rId31" minVer="http://schemas.openxmlformats.org/drawingml/2006/diagram"/>
+      <dsp:dataModelExt xmlns:dsp="http://schemas.microsoft.com/office/drawing/2008/diagram" relId="rId28" minVer="http://schemas.openxmlformats.org/drawingml/2006/diagram"/>
     </a:ext>
   </dgm:extLst>
 </dgm:dataModel>
@@ -22187,10 +22197,24 @@
     <dgm:pt modelId="{29687BC6-9CAA-4DE4-B330-6A7108DADA2C}" type="pres">
       <dgm:prSet presAssocID="{25E1D853-5107-4DAD-A0CA-7739D0DF4722}" presName="sibTrans" presStyleLbl="sibTrans2D1" presStyleIdx="0" presStyleCnt="2"/>
       <dgm:spPr/>
+      <dgm:t>
+        <a:bodyPr/>
+        <a:lstStyle/>
+        <a:p>
+          <a:endParaRPr lang="es-ES"/>
+        </a:p>
+      </dgm:t>
     </dgm:pt>
     <dgm:pt modelId="{EEBB0504-D97D-4F3E-857B-CCA2D6672C81}" type="pres">
       <dgm:prSet presAssocID="{25E1D853-5107-4DAD-A0CA-7739D0DF4722}" presName="connectorText" presStyleLbl="sibTrans2D1" presStyleIdx="0" presStyleCnt="2"/>
       <dgm:spPr/>
+      <dgm:t>
+        <a:bodyPr/>
+        <a:lstStyle/>
+        <a:p>
+          <a:endParaRPr lang="es-ES"/>
+        </a:p>
+      </dgm:t>
     </dgm:pt>
     <dgm:pt modelId="{17A7367E-E2AF-45A9-9D63-96E6C9B5BD96}" type="pres">
       <dgm:prSet presAssocID="{AC0E888F-D64D-4335-BF9A-F4DC32CF5B33}" presName="node" presStyleLbl="node1" presStyleIdx="1" presStyleCnt="3">
@@ -22210,10 +22234,24 @@
     <dgm:pt modelId="{52FC9897-DC9F-4718-93DD-12B2E602F15D}" type="pres">
       <dgm:prSet presAssocID="{6B5D09AB-C1B2-43D8-8042-31A1B75C35E7}" presName="sibTrans" presStyleLbl="sibTrans2D1" presStyleIdx="1" presStyleCnt="2"/>
       <dgm:spPr/>
+      <dgm:t>
+        <a:bodyPr/>
+        <a:lstStyle/>
+        <a:p>
+          <a:endParaRPr lang="es-ES"/>
+        </a:p>
+      </dgm:t>
     </dgm:pt>
     <dgm:pt modelId="{F5209EA6-1C56-40EF-9D2F-F970B4FC621D}" type="pres">
       <dgm:prSet presAssocID="{6B5D09AB-C1B2-43D8-8042-31A1B75C35E7}" presName="connectorText" presStyleLbl="sibTrans2D1" presStyleIdx="1" presStyleCnt="2"/>
       <dgm:spPr/>
+      <dgm:t>
+        <a:bodyPr/>
+        <a:lstStyle/>
+        <a:p>
+          <a:endParaRPr lang="es-ES"/>
+        </a:p>
+      </dgm:t>
     </dgm:pt>
     <dgm:pt modelId="{CAF28A32-3714-4CE9-BC5A-56F6A58F463F}" type="pres">
       <dgm:prSet presAssocID="{5CAADBD1-175B-4512-BEF4-249FD3797B08}" presName="node" presStyleLbl="node1" presStyleIdx="2" presStyleCnt="3">
@@ -22255,7 +22293,7 @@
   <dgm:whole/>
   <dgm:extLst>
     <a:ext uri="http://schemas.microsoft.com/office/drawing/2008/diagram">
-      <dsp:dataModelExt xmlns:dsp="http://schemas.microsoft.com/office/drawing/2008/diagram" relId="rId37" minVer="http://schemas.openxmlformats.org/drawingml/2006/diagram"/>
+      <dsp:dataModelExt xmlns:dsp="http://schemas.microsoft.com/office/drawing/2008/diagram" relId="rId34" minVer="http://schemas.openxmlformats.org/drawingml/2006/diagram"/>
     </a:ext>
   </dgm:extLst>
 </dgm:dataModel>
@@ -26219,7 +26257,7 @@
 </file>
 
 <file path=customXml/itemProps1.xml><?xml version="1.0" encoding="utf-8"?>
-<ds:datastoreItem xmlns:ds="http://schemas.openxmlformats.org/officeDocument/2006/customXml" ds:itemID="{479C76FA-0D58-41C9-98BE-3A22FB39180D}">
+<ds:datastoreItem xmlns:ds="http://schemas.openxmlformats.org/officeDocument/2006/customXml" ds:itemID="{62F20A4F-24C1-42E5-B021-E050AC7FA8A9}">
   <ds:schemaRefs>
     <ds:schemaRef ds:uri="http://schemas.openxmlformats.org/officeDocument/2006/bibliography"/>
   </ds:schemaRefs>

</xml_diff>

<commit_message>
Se anexaron los diagramas de flujo para los procesos de manufactura genericos.
</commit_message>
<xml_diff>
--- a/CNC Router.docx
+++ b/CNC Router.docx
@@ -2022,7 +2022,21 @@
                 <w:rStyle w:val="Hipervnculo"/>
                 <w:noProof/>
               </w:rPr>
-              <w:t>Fases del proceso de diseño.</w:t>
+              <w:t xml:space="preserve">Fases del proceso </w:t>
+            </w:r>
+            <w:r>
+              <w:rPr>
+                <w:rStyle w:val="Hipervnculo"/>
+                <w:noProof/>
+              </w:rPr>
+              <w:t>d</w:t>
+            </w:r>
+            <w:r>
+              <w:rPr>
+                <w:rStyle w:val="Hipervnculo"/>
+                <w:noProof/>
+              </w:rPr>
+              <w:t>e diseño.</w:t>
             </w:r>
             <w:r>
               <w:rPr>
@@ -6036,7 +6050,7 @@
       <w:pPr>
         <w:jc w:val="both"/>
         <w:rPr>
-          <w:rFonts w:ascii="Arial" w:hAnsi="Arial" w:cs="Arial"/>
+          <w:rFonts w:cs="Arial"/>
         </w:rPr>
       </w:pPr>
       <w:r>
@@ -6045,6 +6059,22 @@
         </w:rPr>
         <w:t>Para comprender en términos generales cómo funciona una máquina CNC ahora se examinarán algunas de las funciones específicas que pueden programarse.</w:t>
       </w:r>
+    </w:p>
+    <w:p>
+      <w:pPr>
+        <w:pStyle w:val="Ttulo3"/>
+        <w:numPr>
+          <w:ilvl w:val="2"/>
+          <w:numId w:val="15"/>
+        </w:numPr>
+      </w:pPr>
+      <w:r>
+        <w:t>Teoría robótica</w:t>
+      </w:r>
+    </w:p>
+    <w:p>
+      <w:bookmarkStart w:id="28" w:name="_GoBack"/>
+      <w:bookmarkEnd w:id="28"/>
     </w:p>
     <w:p>
       <w:pPr>
@@ -6055,19 +6085,19 @@
         </w:numPr>
         <w:spacing w:after="160" w:line="256" w:lineRule="auto"/>
       </w:pPr>
-      <w:bookmarkStart w:id="28" w:name="_Toc521923224"/>
-      <w:bookmarkStart w:id="29" w:name="_Toc521504899"/>
-      <w:bookmarkStart w:id="30" w:name="_Toc521404556"/>
-      <w:bookmarkStart w:id="31" w:name="_Toc520902614"/>
-      <w:bookmarkStart w:id="32" w:name="_Toc527303292"/>
+      <w:bookmarkStart w:id="29" w:name="_Toc521923224"/>
+      <w:bookmarkStart w:id="30" w:name="_Toc521504899"/>
+      <w:bookmarkStart w:id="31" w:name="_Toc521404556"/>
+      <w:bookmarkStart w:id="32" w:name="_Toc520902614"/>
+      <w:bookmarkStart w:id="33" w:name="_Toc527303292"/>
       <w:r>
         <w:t>Hardware.</w:t>
       </w:r>
-      <w:bookmarkEnd w:id="28"/>
       <w:bookmarkEnd w:id="29"/>
       <w:bookmarkEnd w:id="30"/>
       <w:bookmarkEnd w:id="31"/>
       <w:bookmarkEnd w:id="32"/>
+      <w:bookmarkEnd w:id="33"/>
     </w:p>
     <w:p>
       <w:pPr>
@@ -6118,17 +6148,17 @@
         </w:numPr>
         <w:spacing w:after="160" w:line="256" w:lineRule="auto"/>
       </w:pPr>
-      <w:bookmarkStart w:id="33" w:name="_Toc521923225"/>
-      <w:bookmarkStart w:id="34" w:name="_Toc521504900"/>
-      <w:bookmarkStart w:id="35" w:name="_Toc521404557"/>
-      <w:bookmarkStart w:id="36" w:name="_Toc520902615"/>
+      <w:bookmarkStart w:id="34" w:name="_Toc521923225"/>
+      <w:bookmarkStart w:id="35" w:name="_Toc521504900"/>
+      <w:bookmarkStart w:id="36" w:name="_Toc521404557"/>
+      <w:bookmarkStart w:id="37" w:name="_Toc520902615"/>
       <w:r>
         <w:t>Electrónica.</w:t>
       </w:r>
-      <w:bookmarkEnd w:id="33"/>
       <w:bookmarkEnd w:id="34"/>
       <w:bookmarkEnd w:id="35"/>
       <w:bookmarkEnd w:id="36"/>
+      <w:bookmarkEnd w:id="37"/>
     </w:p>
     <w:p>
       <w:pPr>
@@ -6271,6 +6301,7 @@
           <w:rFonts w:cs="Arial"/>
           <w:shd w:val="clear" w:color="auto" w:fill="FFFFFF"/>
         </w:rPr>
+        <w:lastRenderedPageBreak/>
         <w:t>Wiring</w:t>
       </w:r>
       <w:proofErr w:type="spellEnd"/>
@@ -6415,7 +6446,6 @@
           <w:rFonts w:cs="Arial"/>
           <w:shd w:val="clear" w:color="auto" w:fill="FFFFFF"/>
         </w:rPr>
-        <w:lastRenderedPageBreak/>
         <w:t>Las placas se pueden ensamblar a mano o encargarlas pre ensambladas; el software se puede descargar gratuitamente. Los diseños de referencia del hardware (archivos CAD) están disponibles bajo licencia open-</w:t>
       </w:r>
       <w:proofErr w:type="spellStart"/>
@@ -6890,6 +6920,7 @@
           <w:color w:val="000000"/>
           <w:shd w:val="clear" w:color="auto" w:fill="FFFFFF"/>
         </w:rPr>
+        <w:lastRenderedPageBreak/>
         <w:t xml:space="preserve">Por un lado, nos permite </w:t>
       </w:r>
       <w:r>
@@ -7230,17 +7261,18 @@
         <w:spacing w:after="160" w:line="256" w:lineRule="auto"/>
         <w:jc w:val="both"/>
       </w:pPr>
-      <w:bookmarkStart w:id="37" w:name="_Toc521923226"/>
-      <w:bookmarkStart w:id="38" w:name="_Toc521504901"/>
-      <w:bookmarkStart w:id="39" w:name="_Toc521404558"/>
-      <w:bookmarkStart w:id="40" w:name="_Toc520902616"/>
-      <w:r>
+      <w:bookmarkStart w:id="38" w:name="_Toc521923226"/>
+      <w:bookmarkStart w:id="39" w:name="_Toc521504901"/>
+      <w:bookmarkStart w:id="40" w:name="_Toc521404558"/>
+      <w:bookmarkStart w:id="41" w:name="_Toc520902616"/>
+      <w:r>
+        <w:lastRenderedPageBreak/>
         <w:t>Mecánica.</w:t>
       </w:r>
-      <w:bookmarkEnd w:id="37"/>
       <w:bookmarkEnd w:id="38"/>
       <w:bookmarkEnd w:id="39"/>
       <w:bookmarkEnd w:id="40"/>
+      <w:bookmarkEnd w:id="41"/>
     </w:p>
     <w:p>
       <w:pPr>
@@ -7255,7 +7287,6 @@
         <w:jc w:val="both"/>
       </w:pPr>
       <w:r>
-        <w:lastRenderedPageBreak/>
         <w:t>En el sentido amplio de la palabra dentro de la mecánica se consideran aspectos bastante amplios que van desde la evaluación de la rigidez de los distintos componentes o fuerzas que actúan en los mismos hasta la fatiga que se genera con respecto al tiempo bajo las cargas determinadas y el mantenimiento que conlleva el deterioro</w:t>
       </w:r>
       <w:r>
@@ -7273,8 +7304,8 @@
           <w:numId w:val="15"/>
         </w:numPr>
       </w:pPr>
-      <w:bookmarkStart w:id="41" w:name="_Toc501037380"/>
-      <w:bookmarkStart w:id="42" w:name="_Toc19956"/>
+      <w:bookmarkStart w:id="42" w:name="_Toc501037380"/>
+      <w:bookmarkStart w:id="43" w:name="_Toc19956"/>
       <w:r>
         <w:rPr>
           <w:rStyle w:val="Ttulo5Car"/>
@@ -7285,11 +7316,11 @@
       <w:r>
         <w:t>)</w:t>
       </w:r>
-      <w:bookmarkEnd w:id="41"/>
+      <w:bookmarkEnd w:id="42"/>
       <w:r>
         <w:t xml:space="preserve"> </w:t>
       </w:r>
-      <w:bookmarkEnd w:id="42"/>
+      <w:bookmarkEnd w:id="43"/>
     </w:p>
     <w:p>
       <w:pPr>
@@ -7344,7 +7375,7 @@
       <w:r>
         <w:t xml:space="preserve">Los mecanismos de guías lineares proveen de soporte al movimiento rectilíneo del tornillo de potencia garantizado una trayectoria rectilínea con un movimiento suave producto de una reducida fricción orientados ortogonalmente con otros ejes. </w:t>
       </w:r>
-      <w:bookmarkStart w:id="43" w:name="_Toc501037393"/>
+      <w:bookmarkStart w:id="44" w:name="_Toc501037393"/>
     </w:p>
     <w:p>
       <w:pPr>
@@ -7413,7 +7444,7 @@
       <w:r>
         <w:t>Riel redondo</w:t>
       </w:r>
-      <w:bookmarkEnd w:id="43"/>
+      <w:bookmarkEnd w:id="44"/>
       <w:r>
         <w:t xml:space="preserve"> </w:t>
       </w:r>
@@ -7430,12 +7461,13 @@
       <w:pPr>
         <w:pStyle w:val="Ttulo6"/>
       </w:pPr>
-      <w:bookmarkStart w:id="44" w:name="_Toc501037394"/>
+      <w:bookmarkStart w:id="45" w:name="_Toc501037394"/>
       <w:r>
         <w:rPr>
           <w:noProof/>
           <w:lang w:eastAsia="es-ES"/>
         </w:rPr>
+        <w:lastRenderedPageBreak/>
         <w:drawing>
           <wp:anchor distT="0" distB="0" distL="114300" distR="114300" simplePos="0" relativeHeight="251701248" behindDoc="0" locked="0" layoutInCell="1" allowOverlap="0" wp14:anchorId="61759B5C" wp14:editId="77D5F5DB">
             <wp:simplePos x="0" y="0"/>
@@ -7487,7 +7519,7 @@
       <w:r>
         <w:t>Riel de perfil</w:t>
       </w:r>
-      <w:bookmarkEnd w:id="44"/>
+      <w:bookmarkEnd w:id="45"/>
       <w:r>
         <w:t xml:space="preserve"> </w:t>
       </w:r>
@@ -7507,7 +7539,6 @@
         </w:numPr>
       </w:pPr>
       <w:r>
-        <w:lastRenderedPageBreak/>
         <w:t>Mecanismos de transmisión de potencia</w:t>
       </w:r>
     </w:p>
@@ -7623,11 +7654,11 @@
       <w:pPr>
         <w:pStyle w:val="Ttulo6"/>
       </w:pPr>
-      <w:bookmarkStart w:id="45" w:name="_Toc501037385"/>
+      <w:bookmarkStart w:id="46" w:name="_Toc501037385"/>
       <w:r>
         <w:t>Tornillos</w:t>
       </w:r>
-      <w:bookmarkEnd w:id="45"/>
+      <w:bookmarkEnd w:id="46"/>
       <w:r>
         <w:t xml:space="preserve"> </w:t>
       </w:r>
@@ -7636,11 +7667,11 @@
       <w:pPr>
         <w:pStyle w:val="Ttulo7"/>
       </w:pPr>
-      <w:bookmarkStart w:id="46" w:name="_Toc501037386"/>
+      <w:bookmarkStart w:id="47" w:name="_Toc501037386"/>
       <w:r>
         <w:t>Tornillo y tuerca (común)</w:t>
       </w:r>
-      <w:bookmarkEnd w:id="46"/>
+      <w:bookmarkEnd w:id="47"/>
     </w:p>
     <w:p>
       <w:pPr>
@@ -7660,12 +7691,13 @@
       <w:pPr>
         <w:pStyle w:val="Ttulo7"/>
       </w:pPr>
-      <w:bookmarkStart w:id="47" w:name="_Toc501037387"/>
+      <w:bookmarkStart w:id="48" w:name="_Toc501037387"/>
       <w:r>
         <w:rPr>
           <w:noProof/>
           <w:lang w:eastAsia="es-ES"/>
         </w:rPr>
+        <w:lastRenderedPageBreak/>
         <w:drawing>
           <wp:anchor distT="0" distB="0" distL="114300" distR="114300" simplePos="0" relativeHeight="251704320" behindDoc="0" locked="0" layoutInCell="1" allowOverlap="0" wp14:anchorId="422D1862" wp14:editId="570D41E4">
             <wp:simplePos x="0" y="0"/>
@@ -7717,7 +7749,7 @@
       <w:r>
         <w:t>Tornillos de potencia</w:t>
       </w:r>
-      <w:bookmarkEnd w:id="47"/>
+      <w:bookmarkEnd w:id="48"/>
       <w:r>
         <w:t xml:space="preserve"> </w:t>
       </w:r>
@@ -7761,12 +7793,11 @@
       <w:pPr>
         <w:pStyle w:val="Ttulo7"/>
       </w:pPr>
-      <w:bookmarkStart w:id="48" w:name="_Toc501037388"/>
-      <w:r>
-        <w:lastRenderedPageBreak/>
+      <w:bookmarkStart w:id="49" w:name="_Toc501037388"/>
+      <w:r>
         <w:t>Tornillo de bolas</w:t>
       </w:r>
-      <w:bookmarkEnd w:id="48"/>
+      <w:bookmarkEnd w:id="49"/>
       <w:r>
         <w:t xml:space="preserve"> </w:t>
       </w:r>
@@ -7896,11 +7927,11 @@
       <w:pPr>
         <w:pStyle w:val="Ttulo6"/>
       </w:pPr>
-      <w:bookmarkStart w:id="49" w:name="_Toc501037389"/>
+      <w:bookmarkStart w:id="50" w:name="_Toc501037389"/>
       <w:r>
         <w:t>Piñón y cremallera</w:t>
       </w:r>
-      <w:bookmarkEnd w:id="49"/>
+      <w:bookmarkEnd w:id="50"/>
       <w:r>
         <w:t xml:space="preserve"> </w:t>
       </w:r>
@@ -7925,7 +7956,7 @@
           <w:rFonts w:cs="Arial"/>
         </w:rPr>
       </w:pPr>
-      <w:bookmarkStart w:id="50" w:name="_Toc501037390"/>
+      <w:bookmarkStart w:id="51" w:name="_Toc501037390"/>
       <w:r>
         <w:rPr>
           <w:rStyle w:val="Ttulo6Car"/>
@@ -7946,7 +7977,7 @@
       <w:r>
         <w:t>Poleas síncronas y de tiempo</w:t>
       </w:r>
-      <w:bookmarkEnd w:id="50"/>
+      <w:bookmarkEnd w:id="51"/>
       <w:r>
         <w:t xml:space="preserve"> </w:t>
       </w:r>
@@ -7992,6 +8023,7 @@
           <w:noProof/>
           <w:lang w:eastAsia="es-ES"/>
         </w:rPr>
+        <w:lastRenderedPageBreak/>
         <w:drawing>
           <wp:inline distT="0" distB="0" distL="0" distR="0" wp14:anchorId="0EE4180F" wp14:editId="5F7BBD35">
             <wp:extent cx="3674852" cy="1966823"/>
@@ -8045,7 +8077,6 @@
         <w:spacing w:after="160" w:line="256" w:lineRule="auto"/>
       </w:pPr>
       <w:r>
-        <w:lastRenderedPageBreak/>
         <w:t>Electromecánica.</w:t>
       </w:r>
     </w:p>
@@ -8053,9 +8084,9 @@
       <w:pPr>
         <w:jc w:val="both"/>
       </w:pPr>
-      <w:bookmarkStart w:id="51" w:name="_Toc521504903"/>
-      <w:bookmarkStart w:id="52" w:name="_Toc520924355"/>
-      <w:bookmarkStart w:id="53" w:name="_Toc520902624"/>
+      <w:bookmarkStart w:id="52" w:name="_Toc521504903"/>
+      <w:bookmarkStart w:id="53" w:name="_Toc520924355"/>
+      <w:bookmarkStart w:id="54" w:name="_Toc520902624"/>
       <w:r>
         <w:t>Hay componentes cuyo funcionamiento no se puede describir con conceptos puramente electrónicos o mecánicos debido a que su operatividad consta de una combinación de fenómenos.</w:t>
       </w:r>
@@ -8102,9 +8133,9 @@
         </w:rPr>
         <w:t>Accesorios programables</w:t>
       </w:r>
-      <w:bookmarkEnd w:id="51"/>
       <w:bookmarkEnd w:id="52"/>
       <w:bookmarkEnd w:id="53"/>
+      <w:bookmarkEnd w:id="54"/>
       <w:r>
         <w:rPr>
           <w:rFonts w:cs="Arial"/>
@@ -8206,9 +8237,9 @@
           <w:b/>
         </w:rPr>
       </w:pPr>
-      <w:bookmarkStart w:id="54" w:name="_Toc521504904"/>
-      <w:bookmarkStart w:id="55" w:name="_Toc520924354"/>
-      <w:bookmarkStart w:id="56" w:name="_Toc520902623"/>
+      <w:bookmarkStart w:id="55" w:name="_Toc521504904"/>
+      <w:bookmarkStart w:id="56" w:name="_Toc520924354"/>
+      <w:bookmarkStart w:id="57" w:name="_Toc520902623"/>
       <w:r>
         <w:rPr>
           <w:rFonts w:cs="Arial"/>
@@ -8216,9 +8247,9 @@
         </w:rPr>
         <w:t>Control de movimiento</w:t>
       </w:r>
-      <w:bookmarkEnd w:id="54"/>
       <w:bookmarkEnd w:id="55"/>
       <w:bookmarkEnd w:id="56"/>
+      <w:bookmarkEnd w:id="57"/>
       <w:r>
         <w:rPr>
           <w:rFonts w:cs="Arial"/>
@@ -8265,7 +8296,14 @@
         <w:rPr>
           <w:rFonts w:cs="Arial"/>
         </w:rPr>
-        <w:t xml:space="preserve"> puede ser lineal (en línea recta) o rotatorio (en una trayectoria circular). Una de las primeras especificaciones que implica la complejidad de una máquina CNC es la cantidad de ejes que tiene. En términos generales, a mayor cantidad de ejes, mayor complejidad. </w:t>
+        <w:t xml:space="preserve"> puede ser lineal (en línea recta) o rotatorio (en una trayectoria circular). Una de las primeras especificaciones que implica la </w:t>
+      </w:r>
+      <w:r>
+        <w:rPr>
+          <w:rFonts w:cs="Arial"/>
+        </w:rPr>
+        <w:lastRenderedPageBreak/>
+        <w:t xml:space="preserve">complejidad de una máquina CNC es la cantidad de ejes que tiene. En términos generales, a mayor cantidad de ejes, mayor complejidad. </w:t>
       </w:r>
     </w:p>
     <w:p>
@@ -8365,7 +8403,6 @@
           <w:rFonts w:cs="Arial"/>
           <w:b/>
         </w:rPr>
-        <w:lastRenderedPageBreak/>
         <w:t>Valores incrementales</w:t>
       </w:r>
       <w:r>
@@ -8384,19 +8421,19 @@
         </w:numPr>
         <w:spacing w:after="160" w:line="256" w:lineRule="auto"/>
       </w:pPr>
-      <w:bookmarkStart w:id="57" w:name="_Toc521923228"/>
-      <w:bookmarkStart w:id="58" w:name="_Toc521504905"/>
-      <w:bookmarkStart w:id="59" w:name="_Toc521404559"/>
-      <w:bookmarkStart w:id="60" w:name="_Toc520902617"/>
-      <w:bookmarkStart w:id="61" w:name="_Toc527303293"/>
+      <w:bookmarkStart w:id="58" w:name="_Toc521923228"/>
+      <w:bookmarkStart w:id="59" w:name="_Toc521504905"/>
+      <w:bookmarkStart w:id="60" w:name="_Toc521404559"/>
+      <w:bookmarkStart w:id="61" w:name="_Toc520902617"/>
+      <w:bookmarkStart w:id="62" w:name="_Toc527303293"/>
       <w:r>
         <w:t>Software.</w:t>
       </w:r>
-      <w:bookmarkEnd w:id="57"/>
       <w:bookmarkEnd w:id="58"/>
       <w:bookmarkEnd w:id="59"/>
       <w:bookmarkEnd w:id="60"/>
       <w:bookmarkEnd w:id="61"/>
+      <w:bookmarkEnd w:id="62"/>
     </w:p>
     <w:p>
       <w:pPr>
@@ -8668,6 +8705,7 @@
         <w:pStyle w:val="Sinespaciado"/>
       </w:pPr>
       <w:r>
+        <w:lastRenderedPageBreak/>
         <w:t>El CNC se utiliza en gran cantidad de aplicaciones industriales entre las que destacan:</w:t>
       </w:r>
     </w:p>
@@ -8761,8 +8799,6 @@
           <w:numId w:val="15"/>
         </w:numPr>
       </w:pPr>
-      <w:bookmarkStart w:id="62" w:name="_GoBack"/>
-      <w:bookmarkEnd w:id="62"/>
       <w:r>
         <w:t>Breve historia de los sistemas CNC</w:t>
       </w:r>
@@ -8777,60 +8813,63 @@
         <w:jc w:val="both"/>
       </w:pPr>
       <w:r>
+        <w:t xml:space="preserve">El primer sistema CNC fue en realidad de tipo NC, es decir, de control numérico pero sin ser por ordenador. La integración a baja o media escala de los circuitos fue cada vez más utilizada y los chips de los </w:t>
+      </w:r>
+      <w:proofErr w:type="spellStart"/>
+      <w:r>
+        <w:t>PCBs</w:t>
+      </w:r>
+      <w:proofErr w:type="spellEnd"/>
+      <w:r>
+        <w:t xml:space="preserve"> llegaron a alcanzar miles y más decenas, unidos en bloques con funciones determinadas. Además, estos bloques se integraban en un esquema fijo y no modificable, ej. sistemas realizados a través de un esquemático. Aunque en esos tiempos el programa de control solía estar escrito en un código-ISO en una cinta perforada, hoy en día, las cintas perforadas están obsoletas</w:t>
+      </w:r>
+    </w:p>
+    <w:p>
+      <w:pPr>
+        <w:jc w:val="both"/>
+      </w:pPr>
+      <w:r>
+        <w:t>Los primeros equipos de CN estaban basados en una electrónica de válvulas, relés y cableados y disponían de más volumen que las propias máquinas-herramientas; así como de una programación manual en lenguajes máquina muy complejo y muy lenta de programar. Puede hablarse de cuatro</w:t>
+      </w:r>
+    </w:p>
+    <w:p>
+      <w:pPr>
+        <w:jc w:val="both"/>
+      </w:pPr>
+      <w:r>
+        <w:t>generaciones de máquinas de control numérico de acuerdo con la evolución de la electrónica utilizada:</w:t>
+      </w:r>
+    </w:p>
+    <w:p>
+      <w:r>
+        <w:t>1. Válvulas electrónicas y relés (1950).</w:t>
+      </w:r>
+    </w:p>
+    <w:p>
+      <w:r>
+        <w:t>2. Transistores (1960).</w:t>
+      </w:r>
+    </w:p>
+    <w:p>
+      <w:r>
+        <w:t>3. Circuitos integrados (1965).</w:t>
+      </w:r>
+    </w:p>
+    <w:p>
+      <w:r>
+        <w:t>4. Microprocesadores (1975).</w:t>
+      </w:r>
+    </w:p>
+    <w:p>
+      <w:pPr>
+        <w:jc w:val="both"/>
+      </w:pPr>
+      <w:r>
+        <w:t xml:space="preserve">Como ya se ha mencionado previamente, fue a finales de los años sesenta cuando nace el control numérico por ordenador. Las funciones de control se realizaban mediante programas en la memoria del ordenador de forma que podían adaptarse fácilmente con solo modificar el programa realizado. Sin embargo, en esta época los ordenadores eran todavía muy grandes y costosos y la única solución práctica para el CN era disponer de un ordenador central conectado a varias máquinas-herramientas que desarrollaban a tiempo compartido todas las funciones de control de las mismas. Esta tecnología se conoce con las siglas DNC (Control Numérico Directo). A principios de los setenta se empezaron a construir ordenadores más pequeños y económicos, apareciendo así el CNC (Control Numérico Computarizado). Este permitía que el mismo control numérico pudiese aplicarse a varios tipos de máquinas distintas sin más que programar las funciones de control para cada máquina en particular. Las tendencias actuales de automatización total y fabricación flexible se basan en máquinas de CNC conectadas a un ordenador central con funciones de programación y almacenamiento de programas y transmisión de los mismos a las máquinas para su ejecución. Los </w:t>
+      </w:r>
+      <w:r>
         <w:lastRenderedPageBreak/>
-        <w:t xml:space="preserve">El primer sistema CNC fue en realidad de tipo NC, es decir, de control numérico pero sin ser por ordenador. La integración a baja o media escala de los circuitos fue cada vez más utilizada y los chips de los </w:t>
-      </w:r>
-      <w:proofErr w:type="spellStart"/>
-      <w:r>
-        <w:t>PCBs</w:t>
-      </w:r>
-      <w:proofErr w:type="spellEnd"/>
-      <w:r>
-        <w:t xml:space="preserve"> llegaron a alcanzar miles y más decenas, unidos en bloques con funciones determinadas. Además, estos bloques se integraban en un esquema fijo y no modificable, ej. sistemas realizados a través de un esquemático. Aunque en esos tiempos el programa de control solía estar escrito en un código-ISO en una cinta perforada, hoy en día, las cintas perforadas están obsoletas</w:t>
-      </w:r>
-    </w:p>
-    <w:p>
-      <w:pPr>
-        <w:jc w:val="both"/>
-      </w:pPr>
-      <w:r>
-        <w:t>Los primeros equipos de CN estaban basados en una electrónica de válvulas, relés y cableados y disponían de más volumen que las propias máquinas-herramientas; así como de una programación manual en lenguajes máquina muy complejo y muy lenta de programar. Puede hablarse de cuatro</w:t>
-      </w:r>
-    </w:p>
-    <w:p>
-      <w:pPr>
-        <w:jc w:val="both"/>
-      </w:pPr>
-      <w:r>
-        <w:t>generaciones de máquinas de control numérico de acuerdo con la evolución de la electrónica utilizada:</w:t>
-      </w:r>
-    </w:p>
-    <w:p>
-      <w:r>
-        <w:t>1. Válvulas electrónicas y relés (1950).</w:t>
-      </w:r>
-    </w:p>
-    <w:p>
-      <w:r>
-        <w:t>2. Transistores (1960).</w:t>
-      </w:r>
-    </w:p>
-    <w:p>
-      <w:r>
-        <w:t>3. Circuitos integrados (1965).</w:t>
-      </w:r>
-    </w:p>
-    <w:p>
-      <w:r>
-        <w:t>4. Microprocesadores (1975).</w:t>
-      </w:r>
-    </w:p>
-    <w:p>
-      <w:pPr>
-        <w:jc w:val="both"/>
-      </w:pPr>
-      <w:r>
-        <w:t>Como ya se ha mencionado previamente, fue a finales de los años sesenta cuando nace el control numérico por ordenador. Las funciones de control se realizaban mediante programas en la memoria del ordenador de forma que podían adaptarse fácilmente con solo modificar el programa realizado. Sin embargo, en esta época los ordenadores eran todavía muy grandes y costosos y la única solución práctica para el CN era disponer de un ordenador central conectado a varias máquinas-herramientas que desarrollaban a tiempo compartido todas las funciones de control de las mismas. Esta tecnología se conoce con las siglas DNC (Control Numérico Directo). A principios de los setenta se empezaron a construir ordenadores más pequeños y económicos, apareciendo así el CNC (Control Numérico Computarizado). Este permitía que el mismo control numérico pudiese aplicarse a varios tipos de máquinas distintas sin más que programar las funciones de control para cada máquina en particular. Las tendencias actuales de automatización total y fabricación flexible se basan en máquinas de CNC conectadas a un ordenador central con funciones de programación y almacenamiento de programas y transmisión de los mismos a las máquinas para su ejecución. Los esfuerzos para eliminar la intervención humana en los procesos de producción son una meta gerencial con la introducción de los conceptos de partes intercambiables y producción en masa. A continuación podemos observar un gráfico sobre la evolución de los CNC:</w:t>
+        <w:t>esfuerzos para eliminar la intervención humana en los procesos de producción son una meta gerencial con la introducción de los conceptos de partes intercambiables y producción en masa. A continuación podemos observar un gráfico sobre la evolución de los CNC:</w:t>
       </w:r>
     </w:p>
     <w:p>
@@ -8839,7 +8878,6 @@
           <w:noProof/>
           <w:lang w:eastAsia="es-ES"/>
         </w:rPr>
-        <w:lastRenderedPageBreak/>
         <mc:AlternateContent>
           <mc:Choice Requires="wps">
             <w:drawing>
@@ -11279,11 +11317,9 @@
       <w:r>
         <w:t xml:space="preserve">Aquí es donde el post procesador entra en la ecuación. El rol principal de un post procesador es leer la información de la trayectoria de los archivos independientes de la máquina y convertirlos en un programa NC el cual puede ser leído por el controlador de la máquina. Simplemente convierte los datos de los procesos de maquinado en un programa NC con el formato adecuado para el controlador de la </w:t>
       </w:r>
-      <w:proofErr w:type="spellStart"/>
-      <w:r>
-        <w:t>maquina</w:t>
-      </w:r>
-      <w:proofErr w:type="spellEnd"/>
+      <w:r>
+        <w:t>máquina</w:t>
+      </w:r>
       <w:r>
         <w:t>.</w:t>
       </w:r>
@@ -13573,7 +13609,7 @@
       <w:rPr>
         <w:noProof/>
       </w:rPr>
-      <w:t>24</w:t>
+      <w:t>21</w:t>
     </w:r>
     <w:r>
       <w:fldChar w:fldCharType="end"/>
@@ -16693,7 +16729,7 @@
   <w:abstractNum w:abstractNumId="26" w15:restartNumberingAfterBreak="0">
     <w:nsid w:val="3CB82712"/>
     <w:multiLevelType w:val="multilevel"/>
-    <w:tmpl w:val="33DCC66A"/>
+    <w:tmpl w:val="23F85DCC"/>
     <w:lvl w:ilvl="0">
       <w:start w:val="1"/>
       <w:numFmt w:val="decimal"/>
@@ -16723,6 +16759,9 @@
       <w:pPr>
         <w:ind w:left="1932" w:hanging="504"/>
       </w:pPr>
+      <w:rPr>
+        <w:rFonts w:asciiTheme="majorHAnsi" w:hAnsiTheme="majorHAnsi" w:hint="default"/>
+      </w:rPr>
     </w:lvl>
     <w:lvl w:ilvl="3">
       <w:start w:val="1"/>
@@ -26257,7 +26296,7 @@
 </file>
 
 <file path=customXml/itemProps1.xml><?xml version="1.0" encoding="utf-8"?>
-<ds:datastoreItem xmlns:ds="http://schemas.openxmlformats.org/officeDocument/2006/customXml" ds:itemID="{62F20A4F-24C1-42E5-B021-E050AC7FA8A9}">
+<ds:datastoreItem xmlns:ds="http://schemas.openxmlformats.org/officeDocument/2006/customXml" ds:itemID="{9F9AEABC-8B58-4653-96DC-12CECDA6EAC6}">
   <ds:schemaRefs>
     <ds:schemaRef ds:uri="http://schemas.openxmlformats.org/officeDocument/2006/bibliography"/>
   </ds:schemaRefs>

</xml_diff>

<commit_message>
Se reestructuro el planteamiento de la teoria electronica en el marco teorico
</commit_message>
<xml_diff>
--- a/CNC Router.docx
+++ b/CNC Router.docx
@@ -4344,6 +4344,7 @@
           <w:id w:val="208457857"/>
           <w:citation/>
         </w:sdtPr>
+        <w:sdtEndPr/>
         <w:sdtContent>
           <w:r>
             <w:fldChar w:fldCharType="begin"/>
@@ -4469,6 +4470,7 @@
           <w:id w:val="-1933276014"/>
           <w:citation/>
         </w:sdtPr>
+        <w:sdtEndPr/>
         <w:sdtContent>
           <w:r>
             <w:fldChar w:fldCharType="begin"/>
@@ -5105,6 +5107,7 @@
           <w:id w:val="1773972192"/>
           <w:citation/>
         </w:sdtPr>
+        <w:sdtEndPr/>
         <w:sdtContent>
           <w:r>
             <w:rPr>
@@ -5994,55 +5997,7 @@
     </w:p>
     <w:p>
       <w:r>
-        <w:t>Posee tres movimientos lineales, es decir, tiene tres grados de libert</w:t>
-      </w:r>
-      <w:r>
-        <w:t xml:space="preserve">ad, los cuales </w:t>
-      </w:r>
-      <w:r>
-        <w:t>corresponden a los movimientos lo</w:t>
-      </w:r>
-      <w:r>
-        <w:t xml:space="preserve">calizados en los ejes X, Y y Z. </w:t>
-      </w:r>
-      <w:r>
-        <w:t xml:space="preserve">Los movimientos que realiza este robot entre </w:t>
-      </w:r>
-      <w:r>
-        <w:t xml:space="preserve">un punto y otro son con base en </w:t>
-      </w:r>
-      <w:r>
-        <w:t xml:space="preserve">interpolaciones lineales. Interpolación, en este caso, significa el </w:t>
-      </w:r>
-      <w:r>
-        <w:t xml:space="preserve">tipo de trayectoria que realiza </w:t>
-      </w:r>
-      <w:r>
-        <w:t xml:space="preserve">el manipulador cuando se </w:t>
-      </w:r>
-      <w:r>
-        <w:t xml:space="preserve">desplaza entre un punto y otro. </w:t>
-      </w:r>
-      <w:r>
-        <w:t>A la trayectoria realizada en línea recta se le conoce c</w:t>
-      </w:r>
-      <w:r>
-        <w:t xml:space="preserve">omo interpolación lineal y a la </w:t>
-      </w:r>
-      <w:r>
-        <w:t xml:space="preserve">trayectoria hecha de acuerdo con el tipo de movimientos que </w:t>
-      </w:r>
-      <w:r>
-        <w:t xml:space="preserve">tienen sus articulaciones se le </w:t>
-      </w:r>
-      <w:r>
-        <w:t>llama interpolación por a</w:t>
-      </w:r>
-      <w:r>
-        <w:t>rticulación. En la ilustración</w:t>
-      </w:r>
-      <w:r>
-        <w:t xml:space="preserve"> se ve un ejemplo de esta configuración</w:t>
+        <w:t>Posee tres movimientos lineales, es decir, tiene tres grados de libertad, los cuales corresponden a los movimientos localizados en los ejes X, Y y Z. Los movimientos que realiza este robot entre un punto y otro son con base en interpolaciones lineales. Interpolación, en este caso, significa el tipo de trayectoria que realiza el manipulador cuando se desplaza entre un punto y otro. A la trayectoria realizada en línea recta se le conoce como interpolación lineal y a la trayectoria hecha de acuerdo con el tipo de movimientos que tienen sus articulaciones se le llama interpolación por articulación. En la ilustración se ve un ejemplo de esta configuración</w:t>
       </w:r>
     </w:p>
     <w:p>
@@ -6108,10 +6063,7 @@
       </w:pPr>
       <w:r>
         <w:lastRenderedPageBreak/>
-        <w:t>Configuración</w:t>
-      </w:r>
-      <w:r>
-        <w:t xml:space="preserve"> cilíndrica</w:t>
+        <w:t>Configuración cilíndrica</w:t>
       </w:r>
     </w:p>
     <w:p>
@@ -6199,13 +6151,7 @@
     </w:p>
     <w:p>
       <w:r>
-        <w:t xml:space="preserve">La interpolación por articulación se lleva a cabo por medio de </w:t>
-      </w:r>
-      <w:r>
-        <w:t xml:space="preserve">la primera articulación, ya que </w:t>
-      </w:r>
-      <w:r>
-        <w:t>ésta puede realizar un movimiento rotacional.</w:t>
+        <w:t>La interpolación por articulación se lleva a cabo por medio de la primera articulación, ya que ésta puede realizar un movimiento rotacional.</w:t>
       </w:r>
     </w:p>
     <w:p>
@@ -6218,10 +6164,7 @@
         <w:spacing w:after="160" w:line="256" w:lineRule="auto"/>
       </w:pPr>
       <w:r>
-        <w:t xml:space="preserve">Configuración </w:t>
-      </w:r>
-      <w:r>
-        <w:t>polar</w:t>
+        <w:t>Configuración polar</w:t>
       </w:r>
     </w:p>
     <w:p>
@@ -6237,19 +6180,7 @@
     </w:p>
     <w:p>
       <w:r>
-        <w:t>Este robot utiliza la interpolación por articulación p</w:t>
-      </w:r>
-      <w:r>
-        <w:t xml:space="preserve">ara moverse en sus dos primeras </w:t>
-      </w:r>
-      <w:r>
-        <w:t>articulaciones y la interpolación lineal para la extensión y retr</w:t>
-      </w:r>
-      <w:r>
-        <w:t xml:space="preserve">acción. Se observa este tipo de </w:t>
-      </w:r>
-      <w:r>
-        <w:t>configuración en la ilustración</w:t>
+        <w:t>Este robot utiliza la interpolación por articulación para moverse en sus dos primeras articulaciones y la interpolación lineal para la extensión y retracción. Se observa este tipo de configuración en la ilustración</w:t>
       </w:r>
       <w:r>
         <w:t>.</w:t>
@@ -6322,28 +6253,7 @@
     </w:p>
     <w:p>
       <w:r>
-        <w:t>Presenta una articulación con movimiento rotacional y</w:t>
-      </w:r>
-      <w:r>
-        <w:t xml:space="preserve"> dos angulares. Aunque el brazo </w:t>
-      </w:r>
-      <w:r>
-        <w:t>articulado puede realizar el movimiento llamado interpolación lineal (para lo cual requiere</w:t>
-      </w:r>
-      <w:r>
-        <w:t xml:space="preserve"> mover </w:t>
-      </w:r>
-      <w:r>
-        <w:t>simultáneamente dos o tres de sus articulaciones), el movimiento natural es el de</w:t>
-      </w:r>
-      <w:r>
-        <w:t xml:space="preserve"> </w:t>
-      </w:r>
-      <w:r>
-        <w:t>interpolación</w:t>
-      </w:r>
-      <w:r>
-        <w:t xml:space="preserve"> </w:t>
+        <w:t xml:space="preserve">Presenta una articulación con movimiento rotacional y dos angulares. Aunque el brazo articulado puede realizar el movimiento llamado interpolación lineal (para lo cual requiere mover simultáneamente dos o tres de sus articulaciones), el movimiento natural es el de interpolación </w:t>
       </w:r>
       <w:r>
         <w:lastRenderedPageBreak/>
@@ -6353,10 +6263,7 @@
         <w:t>r. En la ilustración</w:t>
       </w:r>
       <w:r>
-        <w:t xml:space="preserve"> se ve un </w:t>
-      </w:r>
-      <w:r>
-        <w:t>ejemplo de este tipo de configuración.</w:t>
+        <w:t xml:space="preserve"> se ve un ejemplo de este tipo de configuración.</w:t>
       </w:r>
     </w:p>
     <w:p>
@@ -6421,15 +6328,7 @@
         <w:spacing w:after="160" w:line="256" w:lineRule="auto"/>
       </w:pPr>
       <w:r>
-        <w:t>Configuración</w:t>
-      </w:r>
-      <w:r>
-        <w:t xml:space="preserve"> tipo</w:t>
-      </w:r>
-      <w:bookmarkStart w:id="33" w:name="_GoBack"/>
-      <w:bookmarkEnd w:id="33"/>
-      <w:r>
-        <w:t xml:space="preserve"> SCARA</w:t>
+        <w:t>Configuración tipo SCARA</w:t>
       </w:r>
     </w:p>
     <w:p>
@@ -6437,34 +6336,7 @@
         <w:t xml:space="preserve">Las </w:t>
       </w:r>
       <w:r>
-        <w:t>siglas significan: Selective Apliance Arm Robot For Asse</w:t>
-      </w:r>
-      <w:r>
-        <w:t xml:space="preserve">mbly (Brazo robótico articulado </w:t>
-      </w:r>
-      <w:r>
-        <w:t>de respuesta selectiva). Este brazo puede realizar movimiento</w:t>
-      </w:r>
-      <w:r>
-        <w:t xml:space="preserve">s horizontales de mayor alcance </w:t>
-      </w:r>
-      <w:r>
-        <w:t>debido a sus dos articulaciones rotacionales. El robot de co</w:t>
-      </w:r>
-      <w:r>
-        <w:t xml:space="preserve">nfiguración SCARA también puede </w:t>
-      </w:r>
-      <w:r>
-        <w:t>hacer un movimiento lineal (mediante su tercera articu</w:t>
-      </w:r>
-      <w:r>
-        <w:t xml:space="preserve">lación). Se observa este tipo de </w:t>
-      </w:r>
-      <w:r>
-        <w:t>configuración en la ilustración</w:t>
-      </w:r>
-      <w:r>
-        <w:t>.</w:t>
+        <w:t>siglas significan: Selective Apliance Arm Robot For Assembly (Brazo robótico articulado de respuesta selectiva). Este brazo puede realizar movimientos horizontales de mayor alcance debido a sus dos articulaciones rotacionales. El robot de configuración SCARA también puede hacer un movimiento lineal (mediante su tercera articulación). Se observa este tipo de configuración en la ilustración.</w:t>
       </w:r>
     </w:p>
     <w:p>
@@ -6585,18 +6457,18 @@
         </w:numPr>
         <w:spacing w:after="160" w:line="256" w:lineRule="auto"/>
       </w:pPr>
-      <w:bookmarkStart w:id="34" w:name="_Toc521923225"/>
-      <w:bookmarkStart w:id="35" w:name="_Toc521504900"/>
-      <w:bookmarkStart w:id="36" w:name="_Toc521404557"/>
-      <w:bookmarkStart w:id="37" w:name="_Toc520902615"/>
+      <w:bookmarkStart w:id="33" w:name="_Toc521923225"/>
+      <w:bookmarkStart w:id="34" w:name="_Toc521504900"/>
+      <w:bookmarkStart w:id="35" w:name="_Toc521404557"/>
+      <w:bookmarkStart w:id="36" w:name="_Toc520902615"/>
       <w:r>
         <w:lastRenderedPageBreak/>
         <w:t>Electrónica.</w:t>
       </w:r>
+      <w:bookmarkEnd w:id="33"/>
       <w:bookmarkEnd w:id="34"/>
       <w:bookmarkEnd w:id="35"/>
       <w:bookmarkEnd w:id="36"/>
-      <w:bookmarkEnd w:id="37"/>
     </w:p>
     <w:p>
       <w:pPr>
@@ -6626,766 +6498,25 @@
         </w:numPr>
       </w:pPr>
       <w:r>
-        <w:t>Arduino</w:t>
-      </w:r>
-    </w:p>
-    <w:p>
-      <w:pPr>
-        <w:jc w:val="both"/>
-        <w:rPr>
-          <w:rFonts w:cs="Arial"/>
-          <w:shd w:val="clear" w:color="auto" w:fill="FFFFFF"/>
-        </w:rPr>
-      </w:pPr>
-      <w:r>
-        <w:rPr>
-          <w:rFonts w:cs="Arial"/>
-        </w:rPr>
-        <w:t xml:space="preserve">Es una placa de circuito para la realización de prototipos basada en hardware libre. </w:t>
-      </w:r>
-      <w:r>
-        <w:rPr>
-          <w:rFonts w:cs="Arial"/>
-          <w:shd w:val="clear" w:color="auto" w:fill="FFFFFF"/>
-        </w:rPr>
-        <w:t>Arduino es una plataforma de prototipos electrónica de código abierto (open-source) basada en hardware y software flexibles y fáciles de usar. Está pensado para artistas, diseñadores, como hobby y para cualquiera interesado en crear objetos o entornos interactivos.</w:t>
-      </w:r>
-    </w:p>
-    <w:p>
-      <w:pPr>
-        <w:jc w:val="both"/>
-        <w:rPr>
-          <w:rFonts w:cs="Arial"/>
-          <w:shd w:val="clear" w:color="auto" w:fill="FFFFFF"/>
-        </w:rPr>
-      </w:pPr>
-      <w:r>
-        <w:rPr>
-          <w:rFonts w:cs="Arial"/>
-          <w:shd w:val="clear" w:color="auto" w:fill="FFFFFF"/>
-        </w:rPr>
-        <w:t>Arduino puede sentir el entorno mediante la recepción de entradas desde una variedad de sensores y puede afectar a su alrededor mediante el control de luces, motores y otros artefactos. El microcontrolador de la placa se programa usando el</w:t>
-      </w:r>
-      <w:r>
-        <w:rPr>
-          <w:rStyle w:val="apple-converted-space"/>
-          <w:rFonts w:cs="Arial"/>
-          <w:shd w:val="clear" w:color="auto" w:fill="FFFFFF"/>
-        </w:rPr>
-        <w:t xml:space="preserve"> </w:t>
-      </w:r>
-      <w:r>
-        <w:rPr>
-          <w:rStyle w:val="nfasis"/>
-          <w:rFonts w:cs="Arial"/>
-          <w:shd w:val="clear" w:color="auto" w:fill="FFFFFF"/>
-        </w:rPr>
-        <w:t>Arduino Programming Language</w:t>
-      </w:r>
-      <w:r>
-        <w:rPr>
-          <w:rFonts w:cs="Arial"/>
-          <w:shd w:val="clear" w:color="auto" w:fill="FFFFFF"/>
-        </w:rPr>
-        <w:t xml:space="preserve"> (basado en Wiring) y el</w:t>
-      </w:r>
-      <w:r>
-        <w:rPr>
-          <w:rStyle w:val="apple-converted-space"/>
-          <w:rFonts w:cs="Arial"/>
-          <w:shd w:val="clear" w:color="auto" w:fill="FFFFFF"/>
-        </w:rPr>
-        <w:t xml:space="preserve"> </w:t>
-      </w:r>
-      <w:r>
-        <w:rPr>
-          <w:rStyle w:val="nfasis"/>
-          <w:rFonts w:cs="Arial"/>
-          <w:shd w:val="clear" w:color="auto" w:fill="FFFFFF"/>
-        </w:rPr>
-        <w:t>Arduino Development Environment</w:t>
-      </w:r>
-      <w:r>
-        <w:rPr>
-          <w:rFonts w:cs="Arial"/>
-          <w:shd w:val="clear" w:color="auto" w:fill="FFFFFF"/>
-        </w:rPr>
-        <w:t xml:space="preserve"> (basado en Processing). Los proyectos de Arduino pueden ser autónomos o se pueden comunicar con software en ejecución en un ordenador (por ejemplo con</w:t>
-      </w:r>
-      <w:r>
-        <w:rPr>
-          <w:rStyle w:val="apple-converted-space"/>
-          <w:rFonts w:cs="Arial"/>
-          <w:i/>
-          <w:iCs/>
-          <w:shd w:val="clear" w:color="auto" w:fill="FFFFFF"/>
-        </w:rPr>
-        <w:t xml:space="preserve"> </w:t>
-      </w:r>
-      <w:r>
-        <w:rPr>
-          <w:rStyle w:val="nfasis"/>
-          <w:rFonts w:cs="Arial"/>
-          <w:shd w:val="clear" w:color="auto" w:fill="FFFFFF"/>
-        </w:rPr>
-        <w:t>Flash, Processing, MaxMSP</w:t>
-      </w:r>
-      <w:r>
-        <w:rPr>
-          <w:rFonts w:cs="Arial"/>
-          <w:shd w:val="clear" w:color="auto" w:fill="FFFFFF"/>
-        </w:rPr>
-        <w:t>, etc.).</w:t>
-      </w:r>
-    </w:p>
-    <w:p>
-      <w:pPr>
-        <w:jc w:val="both"/>
-        <w:rPr>
-          <w:rFonts w:cs="Arial"/>
-          <w:shd w:val="clear" w:color="auto" w:fill="FFFFFF"/>
-        </w:rPr>
-      </w:pPr>
-      <w:r>
-        <w:rPr>
-          <w:rFonts w:cs="Arial"/>
-          <w:shd w:val="clear" w:color="auto" w:fill="FFFFFF"/>
-        </w:rPr>
-        <w:t xml:space="preserve">Las placas se pueden ensamblar a mano o encargarlas pre ensambladas; el software se puede descargar gratuitamente. Los diseños de referencia del hardware (archivos CAD) están disponibles bajo licencia open-source, por lo que eres libre de adaptarlas a tus necesidades. </w:t>
-      </w:r>
-    </w:p>
-    <w:p>
-      <w:pPr>
-        <w:rPr>
-          <w:rFonts w:cs="Arial"/>
-          <w:b/>
-          <w:shd w:val="clear" w:color="auto" w:fill="FFFFFF"/>
-        </w:rPr>
-      </w:pPr>
-      <w:r>
-        <w:rPr>
-          <w:rFonts w:cs="Arial"/>
-          <w:b/>
-        </w:rPr>
-        <w:t>¿Por qué Arduino?</w:t>
-      </w:r>
-    </w:p>
-    <w:p>
-      <w:pPr>
-        <w:jc w:val="both"/>
-        <w:rPr>
-          <w:rFonts w:cs="Arial"/>
-        </w:rPr>
-      </w:pPr>
-      <w:r>
-        <w:rPr>
-          <w:rFonts w:cs="Arial"/>
-        </w:rPr>
-        <w:t>Hay muchos otros microcontroladores y plataformas microcontroladoras disponibles para computación física. Parallax Basic Stamp, Netmedia’s BX-24, Phidgets, MIT’s Handyboard, y muchas otras ofertas de funcionalidad similar. Todas estas herramientas toman los desordenados detalles de la programación de microcontrolador y la encierran en un paquete fácil de usar. Arduino también simplifica el proceso de trabajo con microcontroladores, pero ofrece algunas ventajas para profesores, estudiantes y aficionados interesados sobre otros sistemas:</w:t>
-      </w:r>
-    </w:p>
-    <w:p>
-      <w:pPr>
-        <w:pStyle w:val="Prrafodelista"/>
+        <w:t>Electrónica analógica (potencia)</w:t>
+      </w:r>
+    </w:p>
+    <w:p/>
+    <w:p>
+      <w:pPr>
+        <w:pStyle w:val="Ttulo5"/>
         <w:numPr>
-          <w:ilvl w:val="0"/>
-          <w:numId w:val="11"/>
+          <w:ilvl w:val="4"/>
+          <w:numId w:val="3"/>
         </w:numPr>
-        <w:jc w:val="both"/>
-        <w:rPr>
-          <w:rFonts w:cs="Arial"/>
-        </w:rPr>
-      </w:pPr>
-      <w:r>
-        <w:rPr>
-          <w:rStyle w:val="Textoennegrita"/>
-          <w:rFonts w:cs="Arial"/>
-        </w:rPr>
-        <w:t>Barato:</w:t>
-      </w:r>
-      <w:r>
-        <w:rPr>
-          <w:rStyle w:val="apple-converted-space"/>
-          <w:rFonts w:cs="Arial"/>
-        </w:rPr>
-        <w:t xml:space="preserve"> </w:t>
-      </w:r>
-      <w:r>
-        <w:rPr>
-          <w:rFonts w:cs="Arial"/>
-        </w:rPr>
-        <w:t>Las placas Arduino son relativamente baratas comparadas con otras plataformas microcontroladoras. La versión menos cara del módulo Arduino puede ser ensamblada a mano, e incluso los módulos de Arduino pre ensamblados cuestan menos de 50$.</w:t>
-      </w:r>
-    </w:p>
-    <w:p>
-      <w:pPr>
-        <w:pStyle w:val="Prrafodelista"/>
-        <w:numPr>
-          <w:ilvl w:val="0"/>
-          <w:numId w:val="11"/>
-        </w:numPr>
-        <w:jc w:val="both"/>
-        <w:rPr>
-          <w:rFonts w:cs="Arial"/>
-        </w:rPr>
-      </w:pPr>
-      <w:r>
-        <w:rPr>
-          <w:rStyle w:val="Textoennegrita"/>
-          <w:rFonts w:cs="Arial"/>
-        </w:rPr>
-        <w:t>Multiplataforma:</w:t>
-      </w:r>
-      <w:r>
-        <w:rPr>
-          <w:rStyle w:val="apple-converted-space"/>
-          <w:rFonts w:cs="Arial"/>
-        </w:rPr>
-        <w:t xml:space="preserve"> </w:t>
-      </w:r>
-      <w:r>
-        <w:rPr>
-          <w:rFonts w:cs="Arial"/>
-        </w:rPr>
-        <w:t>El software de Arduino se ejecuta en sistemas operativos Windows, Macintosh OSX y GNU/Linux. La mayoría de los sistemas microcontroladores están limitados a Windows.</w:t>
-      </w:r>
-    </w:p>
-    <w:p>
-      <w:pPr>
-        <w:pStyle w:val="Prrafodelista"/>
-        <w:numPr>
-          <w:ilvl w:val="0"/>
-          <w:numId w:val="11"/>
-        </w:numPr>
-        <w:jc w:val="both"/>
-        <w:rPr>
-          <w:rFonts w:cs="Arial"/>
-        </w:rPr>
-      </w:pPr>
-      <w:r>
-        <w:rPr>
-          <w:rStyle w:val="Textoennegrita"/>
-          <w:rFonts w:cs="Arial"/>
-        </w:rPr>
-        <w:t>Entorno de programación simple y clara:</w:t>
-      </w:r>
-      <w:r>
-        <w:rPr>
-          <w:rStyle w:val="apple-converted-space"/>
-          <w:rFonts w:cs="Arial"/>
-        </w:rPr>
-        <w:t xml:space="preserve"> </w:t>
-      </w:r>
-      <w:r>
-        <w:rPr>
-          <w:rFonts w:cs="Arial"/>
-        </w:rPr>
-        <w:t>El entorno de programación de Arduino es fácil de usar para principiantes, pero suficientemente flexible para que usuarios avanzados puedan aprovecharlo también. Para profesores, está convenientemente basado en el entorno de programación Processing, de manera que estudiantes aprendiendo a programar en ese entorno estarán familiarizados con el aspecto y la imagen de Arduino.</w:t>
-      </w:r>
-    </w:p>
-    <w:p>
-      <w:pPr>
-        <w:pStyle w:val="Prrafodelista"/>
-        <w:numPr>
-          <w:ilvl w:val="0"/>
-          <w:numId w:val="11"/>
-        </w:numPr>
-        <w:jc w:val="both"/>
-        <w:rPr>
-          <w:rFonts w:cs="Arial"/>
-        </w:rPr>
-      </w:pPr>
-      <w:r>
-        <w:rPr>
-          <w:rStyle w:val="Textoennegrita"/>
-          <w:rFonts w:cs="Arial"/>
-        </w:rPr>
-        <w:lastRenderedPageBreak/>
-        <w:t>Código abierto y software extensible:</w:t>
-      </w:r>
-      <w:r>
-        <w:rPr>
-          <w:rStyle w:val="apple-converted-space"/>
-          <w:rFonts w:cs="Arial"/>
-        </w:rPr>
-        <w:t xml:space="preserve"> </w:t>
-      </w:r>
-      <w:r>
-        <w:rPr>
-          <w:rFonts w:cs="Arial"/>
-        </w:rPr>
-        <w:t>El software Arduino está publicado como herramientas de código abierto, disponible para extensión por programadores experimentados. El lenguaje puede ser expandido mediante librerías C++, y la gente que quiera entender los detalles técnicos pueden hacer el salto desde Arduino a la programación en lenguaje AVR C en el cual está basado. De forma similar, puedes añadir código AVR-C directamente en tus programas Arduino si quieres.</w:t>
-      </w:r>
-    </w:p>
-    <w:p>
-      <w:pPr>
-        <w:pStyle w:val="Prrafodelista"/>
-        <w:numPr>
-          <w:ilvl w:val="0"/>
-          <w:numId w:val="11"/>
-        </w:numPr>
-        <w:jc w:val="both"/>
-        <w:rPr>
-          <w:rFonts w:cs="Arial"/>
-        </w:rPr>
-      </w:pPr>
-      <w:r>
-        <w:rPr>
-          <w:rStyle w:val="Textoennegrita"/>
-          <w:rFonts w:cs="Arial"/>
-        </w:rPr>
-        <w:t>Código abierto y hardware extensible:</w:t>
-      </w:r>
-      <w:r>
-        <w:rPr>
-          <w:rStyle w:val="apple-converted-space"/>
-          <w:rFonts w:cs="Arial"/>
-        </w:rPr>
-        <w:t xml:space="preserve"> </w:t>
-      </w:r>
-      <w:r>
-        <w:rPr>
-          <w:rFonts w:cs="Arial"/>
-        </w:rPr>
-        <w:t>El Arduino está basado en microcontroladores ATMEGA8 y ATMEGA168 de Atmel. Los planos para los módulos están publicados bajo licencia Creative Commons, por lo que diseñadores experimentados de circuitos pueden hacer su propia versión del módulo, extendiéndolo y mejorándolo. Incluso usuarios relativamente inexpertos pueden construir la versión de la placa del módulo para entender cómo funciona y ahorrar dinero.</w:t>
-      </w:r>
-    </w:p>
-    <w:p>
-      <w:pPr>
-        <w:ind w:left="360"/>
-        <w:jc w:val="both"/>
-        <w:rPr>
-          <w:lang w:val="en-US"/>
-        </w:rPr>
-      </w:pPr>
-      <w:hyperlink r:id="rId17" w:history="1">
-        <w:r>
-          <w:rPr>
-            <w:rStyle w:val="Hipervnculo"/>
-            <w:rFonts w:ascii="Arial" w:hAnsi="Arial" w:cs="Arial"/>
-            <w:shd w:val="clear" w:color="auto" w:fill="FFFFFF"/>
-            <w:lang w:val="en-US"/>
-          </w:rPr>
-          <w:t>http://arduino.cl/que-es-arduino/</w:t>
-        </w:r>
-      </w:hyperlink>
-      <w:r>
-        <w:rPr>
-          <w:lang w:val="en-US"/>
-        </w:rPr>
-        <w:t xml:space="preserve">  </w:t>
-      </w:r>
-      <w:sdt>
-        <w:sdtPr>
-          <w:id w:val="-793438782"/>
-          <w:citation/>
-        </w:sdtPr>
-        <w:sdtContent>
-          <w:r>
-            <w:fldChar w:fldCharType="begin"/>
-          </w:r>
-          <w:r>
-            <w:rPr>
-              <w:lang w:val="en-US"/>
-            </w:rPr>
-            <w:instrText xml:space="preserve">CITATION 18Ag \l 19466 </w:instrText>
-          </w:r>
-          <w:r>
-            <w:fldChar w:fldCharType="separate"/>
-          </w:r>
-          <w:r>
-            <w:rPr>
-              <w:noProof/>
-              <w:lang w:val="en-US"/>
-            </w:rPr>
-            <w:t>(Chile), 2018)</w:t>
-          </w:r>
-          <w:r>
-            <w:fldChar w:fldCharType="end"/>
-          </w:r>
-        </w:sdtContent>
-      </w:sdt>
-    </w:p>
-    <w:p>
-      <w:pPr>
-        <w:rPr>
-          <w:rFonts w:cs="Arial"/>
-          <w:b/>
-          <w:lang w:val="es-NI"/>
-        </w:rPr>
-      </w:pPr>
-      <w:r>
-        <w:rPr>
-          <w:rFonts w:cs="Arial"/>
-          <w:b/>
-        </w:rPr>
-        <w:t>Servomotor</w:t>
-      </w:r>
-    </w:p>
-    <w:p>
-      <w:pPr>
-        <w:jc w:val="both"/>
-        <w:rPr>
-          <w:rFonts w:cs="Arial"/>
-          <w:color w:val="000000"/>
-          <w:shd w:val="clear" w:color="auto" w:fill="FFFFFF"/>
-        </w:rPr>
-      </w:pPr>
-      <w:r>
-        <w:rPr>
-          <w:rFonts w:cs="Arial"/>
-          <w:color w:val="000000"/>
-          <w:shd w:val="clear" w:color="auto" w:fill="FFFFFF"/>
-        </w:rPr>
-        <w:t xml:space="preserve">Es importante saber qué es un </w:t>
-      </w:r>
-      <w:r>
-        <w:rPr>
-          <w:rStyle w:val="Textoennegrita"/>
-          <w:rFonts w:cs="Arial"/>
-          <w:color w:val="000000"/>
-          <w:shd w:val="clear" w:color="auto" w:fill="FFFFFF"/>
-        </w:rPr>
-        <w:t>servomotor o servo</w:t>
-      </w:r>
-      <w:r>
-        <w:rPr>
-          <w:rFonts w:cs="Arial"/>
-          <w:color w:val="000000"/>
-          <w:shd w:val="clear" w:color="auto" w:fill="FFFFFF"/>
-        </w:rPr>
-        <w:t>. Es un motor eléctrico, pero con dos características especiales.</w:t>
-      </w:r>
-    </w:p>
-    <w:p>
-      <w:pPr>
-        <w:jc w:val="both"/>
-        <w:rPr>
-          <w:rFonts w:cs="Arial"/>
-        </w:rPr>
-      </w:pPr>
-      <w:r>
-        <w:rPr>
-          <w:rFonts w:cs="Arial"/>
-          <w:color w:val="000000"/>
-          <w:shd w:val="clear" w:color="auto" w:fill="FFFFFF"/>
-        </w:rPr>
-        <w:t xml:space="preserve">Por un lado, nos permite </w:t>
-      </w:r>
-      <w:r>
-        <w:rPr>
-          <w:rStyle w:val="Textoennegrita"/>
-          <w:rFonts w:cs="Arial"/>
-          <w:color w:val="000000"/>
-          <w:shd w:val="clear" w:color="auto" w:fill="FFFFFF"/>
-        </w:rPr>
-        <w:t>mantener una posición</w:t>
-      </w:r>
-      <w:r>
-        <w:rPr>
-          <w:rFonts w:cs="Arial"/>
-          <w:color w:val="000000"/>
-          <w:shd w:val="clear" w:color="auto" w:fill="FFFFFF"/>
-        </w:rPr>
-        <w:t xml:space="preserve"> que indiquemos, siempre que esté dentro del rango de operación del propio dispositivo. Por otro lado, nos permite </w:t>
-      </w:r>
-      <w:r>
-        <w:rPr>
-          <w:rStyle w:val="Textoennegrita"/>
-          <w:rFonts w:cs="Arial"/>
-          <w:color w:val="000000"/>
-          <w:shd w:val="clear" w:color="auto" w:fill="FFFFFF"/>
-        </w:rPr>
-        <w:t>controlar la velocidad de giro</w:t>
-      </w:r>
-      <w:r>
-        <w:rPr>
-          <w:rFonts w:cs="Arial"/>
-          <w:color w:val="000000"/>
-          <w:shd w:val="clear" w:color="auto" w:fill="FFFFFF"/>
-        </w:rPr>
-        <w:t>, podemos hacer que antes de que se mueva a la siguiente posición espere un tiempo.</w:t>
-      </w:r>
-    </w:p>
-    <w:p>
-      <w:pPr>
-        <w:jc w:val="both"/>
-        <w:rPr>
-          <w:rFonts w:ascii="Arial" w:hAnsi="Arial" w:cs="Arial"/>
-        </w:rPr>
-      </w:pPr>
-      <w:hyperlink r:id="rId18" w:history="1">
-        <w:r>
-          <w:rPr>
-            <w:rStyle w:val="Hipervnculo"/>
-          </w:rPr>
-          <w:t>https://programarfacil.com/tutoriales/fragmentos/servomotor-con-arduino/</w:t>
-        </w:r>
-      </w:hyperlink>
-      <w:r>
-        <w:t xml:space="preserve"> </w:t>
-      </w:r>
-      <w:sdt>
-        <w:sdtPr>
-          <w:id w:val="-1955849974"/>
-          <w:citation/>
-        </w:sdtPr>
-        <w:sdtContent>
-          <w:r>
-            <w:fldChar w:fldCharType="begin"/>
-          </w:r>
-          <w:r>
-            <w:instrText xml:space="preserve">CITATION 2018Ag \l 19466 </w:instrText>
-          </w:r>
-          <w:r>
-            <w:fldChar w:fldCharType="separate"/>
-          </w:r>
-          <w:r>
-            <w:rPr>
-              <w:noProof/>
-            </w:rPr>
-            <w:t>(Valle, 2018)</w:t>
-          </w:r>
-          <w:r>
-            <w:fldChar w:fldCharType="end"/>
-          </w:r>
-        </w:sdtContent>
-      </w:sdt>
-    </w:p>
-    <w:p>
-      <w:pPr>
-        <w:rPr>
-          <w:rFonts w:cs="Arial"/>
-          <w:b/>
-        </w:rPr>
-      </w:pPr>
-      <w:r>
-        <w:rPr>
-          <w:rFonts w:cs="Arial"/>
-          <w:b/>
-        </w:rPr>
-        <w:t>Driver (Controlador de los motores)</w:t>
-      </w:r>
-    </w:p>
-    <w:p>
-      <w:pPr>
-        <w:jc w:val="both"/>
-        <w:rPr>
-          <w:rFonts w:cs="Arial"/>
-        </w:rPr>
-      </w:pPr>
-      <w:r>
-        <w:rPr>
-          <w:rFonts w:cs="Arial"/>
-        </w:rPr>
-        <w:t>Es un controlador en forma de chip pequeñito que controla el funcionamiento de los motores paso a paso.</w:t>
-      </w:r>
-    </w:p>
-    <w:p>
-      <w:pPr>
-        <w:jc w:val="both"/>
-        <w:rPr>
-          <w:rFonts w:cs="Arial"/>
-        </w:rPr>
-      </w:pPr>
-      <w:r>
-        <w:rPr>
-          <w:rFonts w:cs="Arial"/>
-        </w:rPr>
-        <w:t xml:space="preserve">El A4988 y el DRV8825 son controladores (drivers) que </w:t>
-      </w:r>
-      <w:r>
-        <w:rPr>
-          <w:rStyle w:val="Textoennegrita"/>
-          <w:rFonts w:cs="Arial"/>
-        </w:rPr>
-        <w:t>simplifican el manejo de motores paso a paso</w:t>
-      </w:r>
-      <w:r>
-        <w:rPr>
-          <w:rFonts w:cs="Arial"/>
-        </w:rPr>
-        <w:t xml:space="preserve"> desde un autómata o procesador como Arduino.</w:t>
-      </w:r>
-    </w:p>
-    <w:p>
-      <w:pPr>
-        <w:jc w:val="both"/>
-        <w:rPr>
-          <w:rFonts w:cs="Arial"/>
-        </w:rPr>
-      </w:pPr>
-      <w:r>
-        <w:rPr>
-          <w:rFonts w:cs="Arial"/>
-        </w:rPr>
-        <w:t>Estos controladores nos permiten manejar los altos voltajes e intensidades que requieren estos motores, limitar la corriente que circula por el motor, y proporcionan las protecciones para evitar que la electrónica pueda resultar dañada.</w:t>
-      </w:r>
-    </w:p>
-    <w:p>
-      <w:pPr>
-        <w:jc w:val="both"/>
-        <w:rPr>
-          <w:rFonts w:cs="Arial"/>
-        </w:rPr>
-      </w:pPr>
-      <w:r>
-        <w:rPr>
-          <w:rFonts w:cs="Arial"/>
-        </w:rPr>
-        <w:t xml:space="preserve">Para su control </w:t>
-      </w:r>
-      <w:r>
-        <w:rPr>
-          <w:rStyle w:val="Textoennegrita"/>
-          <w:rFonts w:cs="Arial"/>
-        </w:rPr>
-        <w:t>únicamente requieren dos salidas digitales</w:t>
-      </w:r>
-      <w:r>
-        <w:rPr>
-          <w:rFonts w:cs="Arial"/>
-        </w:rPr>
-        <w:t>, una para indicar el sentido de giro y otra para comunicar que queremos que el motor avance un paso. Además, permiten realizar microstepping, una técnica para conseguir precisiones superiores al paso nominal del motor.</w:t>
-      </w:r>
-    </w:p>
-    <w:p>
-      <w:pPr>
-        <w:jc w:val="both"/>
-      </w:pPr>
-      <w:hyperlink r:id="rId19" w:history="1">
-        <w:r>
-          <w:rPr>
-            <w:rStyle w:val="Hipervnculo"/>
-          </w:rPr>
-          <w:t>https://www.luisllamas.es/motores-paso-paso-arduino-driver-a4988-drv8825/</w:t>
-        </w:r>
-      </w:hyperlink>
-      <w:r>
-        <w:t xml:space="preserve"> </w:t>
-      </w:r>
-      <w:sdt>
-        <w:sdtPr>
-          <w:id w:val="-374777637"/>
-          <w:citation/>
-        </w:sdtPr>
-        <w:sdtContent>
-          <w:r>
-            <w:fldChar w:fldCharType="begin"/>
-          </w:r>
-          <w:r>
-            <w:instrText xml:space="preserve">CITATION 2018Agosto \l 19466 </w:instrText>
-          </w:r>
-          <w:r>
-            <w:fldChar w:fldCharType="separate"/>
-          </w:r>
-          <w:r>
-            <w:rPr>
-              <w:noProof/>
-            </w:rPr>
-            <w:t>(LLamas, 2018)</w:t>
-          </w:r>
-          <w:r>
-            <w:fldChar w:fldCharType="end"/>
-          </w:r>
-        </w:sdtContent>
-      </w:sdt>
-    </w:p>
-    <w:p>
-      <w:pPr>
-        <w:rPr>
-          <w:rFonts w:cs="Arial"/>
-          <w:b/>
-        </w:rPr>
-      </w:pPr>
-      <w:r>
-        <w:rPr>
-          <w:rFonts w:cs="Arial"/>
-          <w:b/>
-        </w:rPr>
-        <w:t>Controlador de voltaje/intensidad (referido a los Drivers)</w:t>
-      </w:r>
-    </w:p>
-    <w:p>
-      <w:pPr>
-        <w:jc w:val="both"/>
-        <w:rPr>
-          <w:rFonts w:cs="Arial"/>
-        </w:rPr>
-      </w:pPr>
-      <w:r>
-        <w:rPr>
-          <w:rFonts w:cs="Arial"/>
-        </w:rPr>
-        <w:t>Es un pequeño potenciómetro (resistencia variable) situado en el chip del controlador que permite controlar la intensidad que irá a los motores. Esto permite no calentar demasiado los controladores y los motores, y reducir el gasto energético de la máquina.</w:t>
-      </w:r>
-    </w:p>
-    <w:p>
-      <w:pPr>
-        <w:rPr>
-          <w:rFonts w:cs="Arial"/>
-          <w:b/>
-        </w:rPr>
-      </w:pPr>
-      <w:r>
-        <w:rPr>
-          <w:rFonts w:cs="Arial"/>
-          <w:b/>
-        </w:rPr>
-        <w:t>Open hardware</w:t>
-      </w:r>
-    </w:p>
-    <w:p>
-      <w:pPr>
-        <w:jc w:val="both"/>
-        <w:rPr>
-          <w:rFonts w:cs="Arial"/>
-        </w:rPr>
-      </w:pPr>
-      <w:r>
-        <w:rPr>
-          <w:rFonts w:cs="Arial"/>
-        </w:rPr>
-        <w:lastRenderedPageBreak/>
-        <w:t>Se refiere a hardware libre (al igual que Open Software se refiere a software libre). Se refieren a piezas de maquinaria electrónica o mecánica que no están sujetas por un copyright, patente, o registro de cualquier tipo sino por una licencia de uso, distribución y modificación libre. Esto implica que los productos Open Hardware tendrán planos y diagramas a disposición del usuario, y que se podrán replicar sin violar ninguna ley, al igual que modificar o mejorar.</w:t>
-      </w:r>
-    </w:p>
-    <w:p>
-      <w:pPr>
-        <w:rPr>
-          <w:rFonts w:cs="Arial"/>
-          <w:b/>
-        </w:rPr>
-      </w:pPr>
-      <w:r>
-        <w:rPr>
-          <w:rFonts w:cs="Arial"/>
-          <w:b/>
-        </w:rPr>
-        <w:t>Shield</w:t>
-      </w:r>
-    </w:p>
-    <w:p>
-      <w:pPr>
-        <w:jc w:val="both"/>
-        <w:rPr>
-          <w:rFonts w:cs="Arial"/>
-        </w:rPr>
-      </w:pPr>
-      <w:r>
-        <w:rPr>
-          <w:rFonts w:cs="Arial"/>
-        </w:rPr>
-        <w:t>La utilidad de estas placas es extender las capacidades del Arduino de forma sólida y permitiendo que esta funcionalidad extra se pueda poner y quitar con libertad y así utilizar el arduino para más proyectos.</w:t>
-      </w:r>
-    </w:p>
-    <w:p>
-      <w:pPr>
-        <w:jc w:val="both"/>
-      </w:pPr>
-      <w:r>
-        <w:t>El módulo CNC shield para Arduino hace que sea fácil de construir proyectos CNC (Control Numérico Computarizado). Utiliza firmware opensource de Arduino para controlar 4 motores paso a paso por medio de 4 controladores de motor A4988, con este Shield y el Arduino se puede construir todo tipo de robótica o proyectos CNC incluyendo routers CNC, cortadoras láser e incluso máquinas pick &amp; place.</w:t>
-      </w:r>
+      </w:pPr>
+      <w:r>
+        <w:t>Electrónica digital (control)</w:t>
+      </w:r>
+    </w:p>
+    <w:p>
+      <w:bookmarkStart w:id="37" w:name="_GoBack"/>
+      <w:bookmarkEnd w:id="37"/>
     </w:p>
     <w:p>
       <w:pPr>
@@ -7544,7 +6675,7 @@
                     <pic:cNvPicPr/>
                   </pic:nvPicPr>
                   <pic:blipFill rotWithShape="1">
-                    <a:blip r:embed="rId20"/>
+                    <a:blip r:embed="rId17"/>
                     <a:srcRect l="4203" t="10732" r="8028" b="7805"/>
                     <a:stretch/>
                   </pic:blipFill>
@@ -7625,7 +6756,7 @@
                     <pic:cNvPicPr/>
                   </pic:nvPicPr>
                   <pic:blipFill>
-                    <a:blip r:embed="rId21"/>
+                    <a:blip r:embed="rId18"/>
                     <a:stretch>
                       <a:fillRect/>
                     </a:stretch>
@@ -7712,7 +6843,7 @@
                     <pic:cNvPicPr/>
                   </pic:nvPicPr>
                   <pic:blipFill>
-                    <a:blip r:embed="rId22" cstate="print">
+                    <a:blip r:embed="rId19" cstate="print">
                       <a:extLst>
                         <a:ext uri="{28A0092B-C50C-407E-A947-70E740481C1C}">
                           <a14:useLocalDpi xmlns:a14="http://schemas.microsoft.com/office/drawing/2010/main" val="0"/>
@@ -7855,7 +6986,7 @@
                     <pic:cNvPicPr/>
                   </pic:nvPicPr>
                   <pic:blipFill>
-                    <a:blip r:embed="rId23"/>
+                    <a:blip r:embed="rId20"/>
                     <a:stretch>
                       <a:fillRect/>
                     </a:stretch>
@@ -7972,7 +7103,7 @@
                     <pic:cNvPicPr/>
                   </pic:nvPicPr>
                   <pic:blipFill>
-                    <a:blip r:embed="rId24"/>
+                    <a:blip r:embed="rId21"/>
                     <a:stretch>
                       <a:fillRect/>
                     </a:stretch>
@@ -8025,7 +7156,7 @@
                     <pic:cNvPicPr/>
                   </pic:nvPicPr>
                   <pic:blipFill>
-                    <a:blip r:embed="rId25"/>
+                    <a:blip r:embed="rId22"/>
                     <a:stretch>
                       <a:fillRect/>
                     </a:stretch>
@@ -8179,7 +7310,7 @@
                     <pic:cNvPicPr/>
                   </pic:nvPicPr>
                   <pic:blipFill>
-                    <a:blip r:embed="rId26"/>
+                    <a:blip r:embed="rId23"/>
                     <a:stretch>
                       <a:fillRect/>
                     </a:stretch>
@@ -8950,21 +8081,33 @@
       </w:r>
     </w:p>
     <w:p>
+      <w:pPr>
+        <w:ind w:left="709"/>
+      </w:pPr>
       <w:r>
         <w:t>1. Válvulas electrónicas y relés (1950).</w:t>
       </w:r>
     </w:p>
     <w:p>
+      <w:pPr>
+        <w:ind w:left="709"/>
+      </w:pPr>
       <w:r>
         <w:t>2. Transistores (1960).</w:t>
       </w:r>
     </w:p>
     <w:p>
+      <w:pPr>
+        <w:ind w:left="709"/>
+      </w:pPr>
       <w:r>
         <w:t>3. Circuitos integrados (1965).</w:t>
       </w:r>
     </w:p>
     <w:p>
+      <w:pPr>
+        <w:ind w:left="709"/>
+      </w:pPr>
       <w:r>
         <w:t>4. Microprocesadores (1975).</w:t>
       </w:r>
@@ -9343,7 +8486,7 @@
                     </pic:cNvPicPr>
                   </pic:nvPicPr>
                   <pic:blipFill>
-                    <a:blip r:embed="rId27">
+                    <a:blip r:embed="rId24">
                       <a:extLst>
                         <a:ext uri="{28A0092B-C50C-407E-A947-70E740481C1C}">
                           <a14:useLocalDpi xmlns:a14="http://schemas.microsoft.com/office/drawing/2010/main" val="0"/>
@@ -9448,7 +8591,7 @@
           </mc:Choice>
           <mc:Fallback>
             <w:pict>
-              <v:shapetype w14:anchorId="646624FF" id="_x0000_t87" coordsize="21600,21600" o:spt="87" adj="1800,10800" path="m21600,qx10800@0l10800@2qy0@11,10800@3l10800@1qy21600,21600e" filled="f">
+              <v:shapetype w14:anchorId="345C1565" id="_x0000_t87" coordsize="21600,21600" o:spt="87" adj="1800,10800" path="m21600,qx10800@0l10800@2qy0@11,10800@3l10800@1qy21600,21600e" filled="f">
                 <v:formulas>
                   <v:f eqn="val #0"/>
                   <v:f eqn="sum 21600 0 #0"/>
@@ -9791,7 +8934,7 @@
                     </pic:cNvPicPr>
                   </pic:nvPicPr>
                   <pic:blipFill rotWithShape="1">
-                    <a:blip r:embed="rId28">
+                    <a:blip r:embed="rId25">
                       <a:extLst>
                         <a:ext uri="{28A0092B-C50C-407E-A947-70E740481C1C}">
                           <a14:useLocalDpi xmlns:a14="http://schemas.microsoft.com/office/drawing/2010/main" val="0"/>
@@ -10081,7 +9224,7 @@
             <wp:cNvGraphicFramePr/>
             <a:graphic xmlns:a="http://schemas.openxmlformats.org/drawingml/2006/main">
               <a:graphicData uri="http://schemas.openxmlformats.org/drawingml/2006/diagram">
-                <dgm:relIds xmlns:dgm="http://schemas.openxmlformats.org/drawingml/2006/diagram" xmlns:r="http://schemas.openxmlformats.org/officeDocument/2006/relationships" r:dm="rId29" r:lo="rId30" r:qs="rId31" r:cs="rId32"/>
+                <dgm:relIds xmlns:dgm="http://schemas.openxmlformats.org/drawingml/2006/diagram" xmlns:r="http://schemas.openxmlformats.org/officeDocument/2006/relationships" r:dm="rId26" r:lo="rId27" r:qs="rId28" r:cs="rId29"/>
               </a:graphicData>
             </a:graphic>
           </wp:inline>
@@ -10121,7 +9264,7 @@
                     </pic:cNvPicPr>
                   </pic:nvPicPr>
                   <pic:blipFill rotWithShape="1">
-                    <a:blip r:embed="rId34">
+                    <a:blip r:embed="rId31">
                       <a:extLst>
                         <a:ext uri="{28A0092B-C50C-407E-A947-70E740481C1C}">
                           <a14:useLocalDpi xmlns:a14="http://schemas.microsoft.com/office/drawing/2010/main" val="0"/>
@@ -10435,7 +9578,7 @@
           </mc:Choice>
           <mc:Fallback>
             <w:pict>
-              <v:shape w14:anchorId="1D6BF1BD" id="Abrir llave 30" o:spid="_x0000_s1026" type="#_x0000_t87" style="position:absolute;margin-left:159.4pt;margin-top:1.85pt;width:27.15pt;height:89pt;z-index:251722752;visibility:visible;mso-wrap-style:square;mso-wrap-distance-left:9pt;mso-wrap-distance-top:0;mso-wrap-distance-right:9pt;mso-wrap-distance-bottom:0;mso-position-horizontal:absolute;mso-position-horizontal-relative:text;mso-position-vertical:absolute;mso-position-vertical-relative:text;v-text-anchor:middle" o:gfxdata="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" adj="550" strokecolor="black [3200]" strokeweight=".5pt">
+              <v:shape w14:anchorId="1F416BEA" id="Abrir llave 30" o:spid="_x0000_s1026" type="#_x0000_t87" style="position:absolute;margin-left:159.4pt;margin-top:1.85pt;width:27.15pt;height:89pt;z-index:251722752;visibility:visible;mso-wrap-style:square;mso-wrap-distance-left:9pt;mso-wrap-distance-top:0;mso-wrap-distance-right:9pt;mso-wrap-distance-bottom:0;mso-position-horizontal:absolute;mso-position-horizontal-relative:text;mso-position-vertical:absolute;mso-position-vertical-relative:text;v-text-anchor:middle" o:gfxdata="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" adj="550" strokecolor="black [3200]" strokeweight=".5pt">
                 <v:stroke joinstyle="miter"/>
               </v:shape>
             </w:pict>
@@ -10598,7 +9741,7 @@
             <wp:cNvGraphicFramePr/>
             <a:graphic xmlns:a="http://schemas.openxmlformats.org/drawingml/2006/main">
               <a:graphicData uri="http://schemas.openxmlformats.org/drawingml/2006/diagram">
-                <dgm:relIds xmlns:dgm="http://schemas.openxmlformats.org/drawingml/2006/diagram" xmlns:r="http://schemas.openxmlformats.org/officeDocument/2006/relationships" r:dm="rId35" r:lo="rId36" r:qs="rId37" r:cs="rId38"/>
+                <dgm:relIds xmlns:dgm="http://schemas.openxmlformats.org/drawingml/2006/diagram" xmlns:r="http://schemas.openxmlformats.org/officeDocument/2006/relationships" r:dm="rId32" r:lo="rId33" r:qs="rId34" r:cs="rId35"/>
               </a:graphicData>
             </a:graphic>
             <wp14:sizeRelH relativeFrom="margin">
@@ -10772,6 +9915,7 @@
           <w:id w:val="-496028956"/>
           <w:citation/>
         </w:sdtPr>
+        <w:sdtEndPr/>
         <w:sdtContent>
           <w:r>
             <w:fldChar w:fldCharType="begin"/>
@@ -10900,7 +10044,7 @@
                     <pic:cNvPicPr/>
                   </pic:nvPicPr>
                   <pic:blipFill rotWithShape="1">
-                    <a:blip r:embed="rId40"/>
+                    <a:blip r:embed="rId37"/>
                     <a:srcRect l="33662" t="39301" r="26212" b="32602"/>
                     <a:stretch/>
                   </pic:blipFill>
@@ -10982,7 +10126,7 @@
                     </pic:cNvPicPr>
                   </pic:nvPicPr>
                   <pic:blipFill>
-                    <a:blip r:embed="rId41">
+                    <a:blip r:embed="rId38">
                       <a:extLst>
                         <a:ext uri="{28A0092B-C50C-407E-A947-70E740481C1C}">
                           <a14:useLocalDpi xmlns:a14="http://schemas.microsoft.com/office/drawing/2010/main" val="0"/>
@@ -11065,7 +10209,7 @@
                     <pic:cNvPicPr/>
                   </pic:nvPicPr>
                   <pic:blipFill>
-                    <a:blip r:embed="rId42">
+                    <a:blip r:embed="rId39">
                       <a:extLst>
                         <a:ext uri="{28A0092B-C50C-407E-A947-70E740481C1C}">
                           <a14:useLocalDpi xmlns:a14="http://schemas.microsoft.com/office/drawing/2010/main" val="0"/>
@@ -11155,7 +10299,7 @@
                     </pic:cNvPicPr>
                   </pic:nvPicPr>
                   <pic:blipFill>
-                    <a:blip r:embed="rId43" cstate="print">
+                    <a:blip r:embed="rId40" cstate="print">
                       <a:extLst>
                         <a:ext uri="{28A0092B-C50C-407E-A947-70E740481C1C}">
                           <a14:useLocalDpi xmlns:a14="http://schemas.microsoft.com/office/drawing/2010/main" val="0"/>
@@ -11363,7 +10507,7 @@
                     <pic:cNvPicPr/>
                   </pic:nvPicPr>
                   <pic:blipFill rotWithShape="1">
-                    <a:blip r:embed="rId44" cstate="print">
+                    <a:blip r:embed="rId41" cstate="print">
                       <a:extLst>
                         <a:ext uri="{28A0092B-C50C-407E-A947-70E740481C1C}">
                           <a14:useLocalDpi xmlns:a14="http://schemas.microsoft.com/office/drawing/2010/main" val="0"/>
@@ -11674,7 +10818,7 @@
                     <pic:cNvPicPr/>
                   </pic:nvPicPr>
                   <pic:blipFill rotWithShape="1">
-                    <a:blip r:embed="rId45">
+                    <a:blip r:embed="rId42">
                       <a:extLst>
                         <a:ext uri="{28A0092B-C50C-407E-A947-70E740481C1C}">
                           <a14:useLocalDpi xmlns:a14="http://schemas.microsoft.com/office/drawing/2010/main" val="0"/>
@@ -11784,7 +10928,7 @@
                     <pic:cNvPicPr/>
                   </pic:nvPicPr>
                   <pic:blipFill rotWithShape="1">
-                    <a:blip r:embed="rId46">
+                    <a:blip r:embed="rId43">
                       <a:extLst>
                         <a:ext uri="{28A0092B-C50C-407E-A947-70E740481C1C}">
                           <a14:useLocalDpi xmlns:a14="http://schemas.microsoft.com/office/drawing/2010/main" val="0"/>
@@ -11880,7 +11024,7 @@
                     <pic:cNvPicPr/>
                   </pic:nvPicPr>
                   <pic:blipFill rotWithShape="1">
-                    <a:blip r:embed="rId47">
+                    <a:blip r:embed="rId44">
                       <a:extLst>
                         <a:ext uri="{28A0092B-C50C-407E-A947-70E740481C1C}">
                           <a14:useLocalDpi xmlns:a14="http://schemas.microsoft.com/office/drawing/2010/main" val="0"/>
@@ -12152,7 +11296,7 @@
                     <pic:cNvPicPr/>
                   </pic:nvPicPr>
                   <pic:blipFill>
-                    <a:blip r:embed="rId48">
+                    <a:blip r:embed="rId45">
                       <a:extLst>
                         <a:ext uri="{28A0092B-C50C-407E-A947-70E740481C1C}">
                           <a14:useLocalDpi xmlns:a14="http://schemas.microsoft.com/office/drawing/2010/main" val="0"/>
@@ -12272,7 +11416,7 @@
                     <pic:cNvPicPr/>
                   </pic:nvPicPr>
                   <pic:blipFill>
-                    <a:blip r:embed="rId49">
+                    <a:blip r:embed="rId46">
                       <a:extLst>
                         <a:ext uri="{28A0092B-C50C-407E-A947-70E740481C1C}">
                           <a14:useLocalDpi xmlns:a14="http://schemas.microsoft.com/office/drawing/2010/main" val="0"/>
@@ -13033,7 +12177,7 @@
                     </pic:cNvPicPr>
                   </pic:nvPicPr>
                   <pic:blipFill rotWithShape="1">
-                    <a:blip r:embed="rId50">
+                    <a:blip r:embed="rId47">
                       <a:extLst>
                         <a:ext uri="{28A0092B-C50C-407E-A947-70E740481C1C}">
                           <a14:useLocalDpi xmlns:a14="http://schemas.microsoft.com/office/drawing/2010/main" val="0"/>
@@ -13093,7 +12237,7 @@
                     </pic:cNvPicPr>
                   </pic:nvPicPr>
                   <pic:blipFill rotWithShape="1">
-                    <a:blip r:embed="rId50">
+                    <a:blip r:embed="rId47">
                       <a:extLst>
                         <a:ext uri="{28A0092B-C50C-407E-A947-70E740481C1C}">
                           <a14:useLocalDpi xmlns:a14="http://schemas.microsoft.com/office/drawing/2010/main" val="0"/>
@@ -13407,7 +12551,7 @@
     <w:p/>
     <w:p/>
     <w:sectPr>
-      <w:footerReference w:type="default" r:id="rId51"/>
+      <w:footerReference w:type="default" r:id="rId48"/>
       <w:pgSz w:w="12240" w:h="15840"/>
       <w:pgMar w:top="1417" w:right="1701" w:bottom="1417" w:left="1701" w:header="708" w:footer="708" w:gutter="0"/>
       <w:pgNumType w:start="3"/>
@@ -13456,7 +12600,7 @@
       <w:rPr>
         <w:noProof/>
       </w:rPr>
-      <w:t>23</w:t>
+      <w:t>16</w:t>
     </w:r>
     <w:r>
       <w:fldChar w:fldCharType="end"/>
@@ -15718,6 +14862,7 @@
   <w:style w:type="character" w:default="1" w:styleId="Fuentedeprrafopredeter">
     <w:name w:val="Default Paragraph Font"/>
     <w:uiPriority w:val="1"/>
+    <w:semiHidden/>
     <w:unhideWhenUsed/>
   </w:style>
   <w:style w:type="table" w:default="1" w:styleId="Tablanormal">
@@ -18155,7 +17300,7 @@
   <dgm:whole/>
   <dgm:extLst>
     <a:ext uri="http://schemas.microsoft.com/office/drawing/2008/diagram">
-      <dsp:dataModelExt xmlns:dsp="http://schemas.microsoft.com/office/drawing/2008/diagram" relId="rId33" minVer="http://schemas.openxmlformats.org/drawingml/2006/diagram"/>
+      <dsp:dataModelExt xmlns:dsp="http://schemas.microsoft.com/office/drawing/2008/diagram" relId="rId30" minVer="http://schemas.openxmlformats.org/drawingml/2006/diagram"/>
     </a:ext>
   </dgm:extLst>
 </dgm:dataModel>
@@ -18398,7 +17543,7 @@
   <dgm:whole/>
   <dgm:extLst>
     <a:ext uri="http://schemas.microsoft.com/office/drawing/2008/diagram">
-      <dsp:dataModelExt xmlns:dsp="http://schemas.microsoft.com/office/drawing/2008/diagram" relId="rId39" minVer="http://schemas.openxmlformats.org/drawingml/2006/diagram"/>
+      <dsp:dataModelExt xmlns:dsp="http://schemas.microsoft.com/office/drawing/2008/diagram" relId="rId36" minVer="http://schemas.openxmlformats.org/drawingml/2006/diagram"/>
     </a:ext>
   </dgm:extLst>
 </dgm:dataModel>
@@ -18419,8 +17564,8 @@
       </dsp:nvSpPr>
       <dsp:spPr>
         <a:xfrm>
-          <a:off x="309896" y="0"/>
-          <a:ext cx="1197316" cy="665175"/>
+          <a:off x="309849" y="0"/>
+          <a:ext cx="1197410" cy="665227"/>
         </a:xfrm>
         <a:prstGeom prst="roundRect">
           <a:avLst>
@@ -18487,8 +17632,8 @@
         </a:p>
       </dsp:txBody>
       <dsp:txXfrm>
-        <a:off x="329378" y="19482"/>
-        <a:ext cx="1158352" cy="626211"/>
+        <a:off x="329333" y="19484"/>
+        <a:ext cx="1158442" cy="626259"/>
       </dsp:txXfrm>
     </dsp:sp>
     <dsp:sp modelId="{29687BC6-9CAA-4DE4-B330-6A7108DADA2C}">
@@ -18498,8 +17643,8 @@
       </dsp:nvSpPr>
       <dsp:spPr>
         <a:xfrm rot="5424655">
-          <a:off x="779402" y="682927"/>
-          <a:ext cx="251131" cy="299329"/>
+          <a:off x="779393" y="682981"/>
+          <a:ext cx="251150" cy="299352"/>
         </a:xfrm>
         <a:prstGeom prst="rightArrow">
           <a:avLst>
@@ -18556,8 +17701,8 @@
         </a:p>
       </dsp:txBody>
       <dsp:txXfrm rot="-5400000">
-        <a:off x="815440" y="707026"/>
-        <a:ext cx="179597" cy="175792"/>
+        <a:off x="815433" y="707082"/>
+        <a:ext cx="179612" cy="175805"/>
       </dsp:txXfrm>
     </dsp:sp>
     <dsp:sp modelId="{17A7367E-E2AF-45A9-9D63-96E6C9B5BD96}">
@@ -18567,8 +17712,8 @@
       </dsp:nvSpPr>
       <dsp:spPr>
         <a:xfrm>
-          <a:off x="302724" y="1000008"/>
-          <a:ext cx="1197316" cy="665175"/>
+          <a:off x="302677" y="1000087"/>
+          <a:ext cx="1197410" cy="665227"/>
         </a:xfrm>
         <a:prstGeom prst="roundRect">
           <a:avLst>
@@ -18635,8 +17780,8 @@
         </a:p>
       </dsp:txBody>
       <dsp:txXfrm>
-        <a:off x="322206" y="1019490"/>
-        <a:ext cx="1158352" cy="626211"/>
+        <a:off x="322161" y="1019571"/>
+        <a:ext cx="1158442" cy="626259"/>
       </dsp:txXfrm>
     </dsp:sp>
     <dsp:sp modelId="{52FC9897-DC9F-4718-93DD-12B2E602F15D}">
@@ -18646,8 +17791,8 @@
       </dsp:nvSpPr>
       <dsp:spPr>
         <a:xfrm rot="5400000">
-          <a:off x="776662" y="1681814"/>
-          <a:ext cx="249440" cy="299329"/>
+          <a:off x="776652" y="1681945"/>
+          <a:ext cx="249460" cy="299352"/>
         </a:xfrm>
         <a:prstGeom prst="rightArrow">
           <a:avLst>
@@ -18704,8 +17849,8 @@
         </a:p>
       </dsp:txBody>
       <dsp:txXfrm rot="-5400000">
-        <a:off x="811584" y="1706758"/>
-        <a:ext cx="179597" cy="174608"/>
+        <a:off x="811576" y="1706891"/>
+        <a:ext cx="179612" cy="174622"/>
       </dsp:txXfrm>
     </dsp:sp>
     <dsp:sp modelId="{CAF28A32-3714-4CE9-BC5A-56F6A58F463F}">
@@ -18715,8 +17860,8 @@
       </dsp:nvSpPr>
       <dsp:spPr>
         <a:xfrm>
-          <a:off x="302724" y="1997772"/>
-          <a:ext cx="1197316" cy="665175"/>
+          <a:off x="302677" y="1997929"/>
+          <a:ext cx="1197410" cy="665227"/>
         </a:xfrm>
         <a:prstGeom prst="roundRect">
           <a:avLst>
@@ -18783,8 +17928,8 @@
         </a:p>
       </dsp:txBody>
       <dsp:txXfrm>
-        <a:off x="322206" y="2017254"/>
-        <a:ext cx="1158352" cy="626211"/>
+        <a:off x="322161" y="2017413"/>
+        <a:ext cx="1158442" cy="626259"/>
       </dsp:txXfrm>
     </dsp:sp>
     <dsp:sp modelId="{17636DBF-69B4-43FC-BB29-B0D8F913B998}">
@@ -18794,8 +17939,8 @@
       </dsp:nvSpPr>
       <dsp:spPr>
         <a:xfrm rot="5400000">
-          <a:off x="776662" y="2679577"/>
-          <a:ext cx="249440" cy="299329"/>
+          <a:off x="776652" y="2679787"/>
+          <a:ext cx="249460" cy="299352"/>
         </a:xfrm>
         <a:prstGeom prst="rightArrow">
           <a:avLst>
@@ -18852,8 +17997,8 @@
         </a:p>
       </dsp:txBody>
       <dsp:txXfrm rot="-5400000">
-        <a:off x="811584" y="2704521"/>
-        <a:ext cx="179597" cy="174608"/>
+        <a:off x="811576" y="2704733"/>
+        <a:ext cx="179612" cy="174622"/>
       </dsp:txXfrm>
     </dsp:sp>
     <dsp:sp modelId="{9D984D46-BA1C-4A26-BB65-E08FA3285B83}">
@@ -18863,8 +18008,8 @@
       </dsp:nvSpPr>
       <dsp:spPr>
         <a:xfrm>
-          <a:off x="302724" y="2995536"/>
-          <a:ext cx="1197316" cy="665175"/>
+          <a:off x="302677" y="2995770"/>
+          <a:ext cx="1197410" cy="665227"/>
         </a:xfrm>
         <a:prstGeom prst="roundRect">
           <a:avLst>
@@ -18931,8 +18076,8 @@
         </a:p>
       </dsp:txBody>
       <dsp:txXfrm>
-        <a:off x="322206" y="3015018"/>
-        <a:ext cx="1158352" cy="626211"/>
+        <a:off x="322161" y="3015254"/>
+        <a:ext cx="1158442" cy="626259"/>
       </dsp:txXfrm>
     </dsp:sp>
     <dsp:sp modelId="{3E2C2D9F-E00C-4F77-8ACA-664010EFF73F}">
@@ -18942,8 +18087,8 @@
       </dsp:nvSpPr>
       <dsp:spPr>
         <a:xfrm rot="5400000">
-          <a:off x="776662" y="3677341"/>
-          <a:ext cx="249440" cy="299329"/>
+          <a:off x="776652" y="3677629"/>
+          <a:ext cx="249460" cy="299352"/>
         </a:xfrm>
         <a:prstGeom prst="rightArrow">
           <a:avLst>
@@ -19000,8 +18145,8 @@
         </a:p>
       </dsp:txBody>
       <dsp:txXfrm rot="-5400000">
-        <a:off x="811584" y="3702285"/>
-        <a:ext cx="179597" cy="174608"/>
+        <a:off x="811576" y="3702575"/>
+        <a:ext cx="179612" cy="174622"/>
       </dsp:txXfrm>
     </dsp:sp>
     <dsp:sp modelId="{5D1F450D-C21D-4277-ADDC-F2BBAAF694C7}">
@@ -19011,8 +18156,8 @@
       </dsp:nvSpPr>
       <dsp:spPr>
         <a:xfrm>
-          <a:off x="302724" y="3993300"/>
-          <a:ext cx="1197316" cy="665175"/>
+          <a:off x="302677" y="3993612"/>
+          <a:ext cx="1197410" cy="665227"/>
         </a:xfrm>
         <a:prstGeom prst="roundRect">
           <a:avLst>
@@ -19079,8 +18224,8 @@
         </a:p>
       </dsp:txBody>
       <dsp:txXfrm>
-        <a:off x="322206" y="4012782"/>
-        <a:ext cx="1158352" cy="626211"/>
+        <a:off x="322161" y="4013096"/>
+        <a:ext cx="1158442" cy="626259"/>
       </dsp:txXfrm>
     </dsp:sp>
     <dsp:sp modelId="{D773CE61-FC98-4921-BF04-A8A7340FCA9F}">
@@ -19090,8 +18235,8 @@
       </dsp:nvSpPr>
       <dsp:spPr>
         <a:xfrm rot="5400000">
-          <a:off x="776662" y="4675105"/>
-          <a:ext cx="249440" cy="299329"/>
+          <a:off x="776652" y="4675471"/>
+          <a:ext cx="249460" cy="299352"/>
         </a:xfrm>
         <a:prstGeom prst="rightArrow">
           <a:avLst>
@@ -19148,8 +18293,8 @@
         </a:p>
       </dsp:txBody>
       <dsp:txXfrm rot="-5400000">
-        <a:off x="811584" y="4700049"/>
-        <a:ext cx="179597" cy="174608"/>
+        <a:off x="811576" y="4700417"/>
+        <a:ext cx="179612" cy="174622"/>
       </dsp:txXfrm>
     </dsp:sp>
     <dsp:sp modelId="{C494BE4F-DAA8-4749-B7DF-6D2AA30AAA17}">
@@ -19159,8 +18304,8 @@
       </dsp:nvSpPr>
       <dsp:spPr>
         <a:xfrm>
-          <a:off x="302724" y="4991064"/>
-          <a:ext cx="1197316" cy="665175"/>
+          <a:off x="302677" y="4991454"/>
+          <a:ext cx="1197410" cy="665227"/>
         </a:xfrm>
         <a:prstGeom prst="roundRect">
           <a:avLst>
@@ -19227,8 +18372,8 @@
         </a:p>
       </dsp:txBody>
       <dsp:txXfrm>
-        <a:off x="322206" y="5010546"/>
-        <a:ext cx="1158352" cy="626211"/>
+        <a:off x="322161" y="5010938"/>
+        <a:ext cx="1158442" cy="626259"/>
       </dsp:txXfrm>
     </dsp:sp>
   </dsp:spTree>
@@ -22362,7 +21507,7 @@
 </file>
 
 <file path=customXml/itemProps1.xml><?xml version="1.0" encoding="utf-8"?>
-<ds:datastoreItem xmlns:ds="http://schemas.openxmlformats.org/officeDocument/2006/customXml" ds:itemID="{0003C389-6EA6-49A3-9FF9-C3155004911D}">
+<ds:datastoreItem xmlns:ds="http://schemas.openxmlformats.org/officeDocument/2006/customXml" ds:itemID="{9FA606AE-4957-45BF-AA9A-7F42643559B1}">
   <ds:schemaRefs>
     <ds:schemaRef ds:uri="http://schemas.openxmlformats.org/officeDocument/2006/bibliography"/>
   </ds:schemaRefs>

</xml_diff>

<commit_message>
se reformulo el acapite de lectronica en el marco teorico de la monografia
</commit_message>
<xml_diff>
--- a/CNC Router.docx
+++ b/CNC Router.docx
@@ -17,7 +17,7 @@
           <w:lang w:eastAsia="es-ES"/>
         </w:rPr>
         <w:drawing>
-          <wp:anchor distT="0" distB="0" distL="114300" distR="114300" simplePos="0" relativeHeight="251692032" behindDoc="1" locked="0" layoutInCell="1" allowOverlap="1" wp14:anchorId="2EB149EA" wp14:editId="626D67C1">
+          <wp:anchor distT="0" distB="0" distL="114300" distR="114300" simplePos="0" relativeHeight="251692032" behindDoc="1" locked="0" layoutInCell="1" allowOverlap="1" wp14:anchorId="56E5EFFF" wp14:editId="4E34FFB9">
             <wp:simplePos x="0" y="0"/>
             <wp:positionH relativeFrom="page">
               <wp:posOffset>153670</wp:posOffset>
@@ -231,9 +231,11 @@
       </w:r>
     </w:p>
     <w:p>
+      <w:proofErr w:type="spellStart"/>
       <w:r>
         <w:t>Ing</w:t>
       </w:r>
+      <w:proofErr w:type="spellEnd"/>
       <w:r>
         <w:tab/>
       </w:r>
@@ -376,26 +378,24 @@
           <w:sz w:val="23"/>
           <w:szCs w:val="23"/>
         </w:rPr>
-        <w:t xml:space="preserve">Facultad de Tecnología xxxxxx - UNI </w:t>
-      </w:r>
-    </w:p>
-    <w:p>
-      <w:pPr>
-        <w:pStyle w:val="Default"/>
+        <w:t xml:space="preserve">Facultad de Tecnología </w:t>
+      </w:r>
+      <w:proofErr w:type="spellStart"/>
+      <w:r>
         <w:rPr>
           <w:sz w:val="23"/>
           <w:szCs w:val="23"/>
         </w:rPr>
-      </w:pPr>
-    </w:p>
-    <w:p>
-      <w:pPr>
-        <w:pStyle w:val="Default"/>
+        <w:t>xxxxxx</w:t>
+      </w:r>
+      <w:proofErr w:type="spellEnd"/>
+      <w:r>
         <w:rPr>
           <w:sz w:val="23"/>
           <w:szCs w:val="23"/>
         </w:rPr>
-      </w:pPr>
+        <w:t xml:space="preserve"> - UNI </w:t>
+      </w:r>
     </w:p>
     <w:p>
       <w:pPr>
@@ -405,13 +405,15 @@
           <w:szCs w:val="23"/>
         </w:rPr>
       </w:pPr>
-      <w:r>
+    </w:p>
+    <w:p>
+      <w:pPr>
+        <w:pStyle w:val="Default"/>
         <w:rPr>
           <w:sz w:val="23"/>
           <w:szCs w:val="23"/>
         </w:rPr>
-        <w:t xml:space="preserve">Estimado Doctor xxxxxxx </w:t>
-      </w:r>
+      </w:pPr>
     </w:p>
     <w:p>
       <w:pPr>
@@ -421,14 +423,46 @@
           <w:szCs w:val="23"/>
         </w:rPr>
       </w:pPr>
-    </w:p>
-    <w:p>
-      <w:pPr>
-        <w:pStyle w:val="Default"/>
+      <w:r>
         <w:rPr>
           <w:sz w:val="23"/>
           <w:szCs w:val="23"/>
         </w:rPr>
+        <w:t xml:space="preserve">Estimado Doctor </w:t>
+      </w:r>
+      <w:proofErr w:type="spellStart"/>
+      <w:r>
+        <w:rPr>
+          <w:sz w:val="23"/>
+          <w:szCs w:val="23"/>
+        </w:rPr>
+        <w:t>xxxxxxx</w:t>
+      </w:r>
+      <w:proofErr w:type="spellEnd"/>
+      <w:r>
+        <w:rPr>
+          <w:sz w:val="23"/>
+          <w:szCs w:val="23"/>
+        </w:rPr>
+        <w:t xml:space="preserve"> </w:t>
+      </w:r>
+    </w:p>
+    <w:p>
+      <w:pPr>
+        <w:pStyle w:val="Default"/>
+        <w:rPr>
+          <w:sz w:val="23"/>
+          <w:szCs w:val="23"/>
+        </w:rPr>
+      </w:pPr>
+    </w:p>
+    <w:p>
+      <w:pPr>
+        <w:pStyle w:val="Default"/>
+        <w:rPr>
+          <w:sz w:val="23"/>
+          <w:szCs w:val="23"/>
+        </w:rPr>
       </w:pPr>
     </w:p>
     <w:p>
@@ -447,6 +481,7 @@
         </w:rPr>
         <w:t>En cumplimiento con la Normativa de culminación de estudio, le presento el protocolo de Monografía para optar al título de Ingeniería Civil cuyo tema es “</w:t>
       </w:r>
+      <w:proofErr w:type="spellStart"/>
       <w:r>
         <w:rPr>
           <w:b/>
@@ -454,14 +489,56 @@
           <w:sz w:val="23"/>
           <w:szCs w:val="23"/>
         </w:rPr>
-        <w:t xml:space="preserve">xxxxxxxxxxxxxxxxxxxxxxxxxx.” </w:t>
-      </w:r>
-      <w:r>
-        <w:rPr>
+        <w:t>xxxxxxxxxxxxxxxxxxxxxxxxxx</w:t>
+      </w:r>
+      <w:proofErr w:type="spellEnd"/>
+      <w:r>
+        <w:rPr>
+          <w:b/>
+          <w:bCs/>
           <w:sz w:val="23"/>
           <w:szCs w:val="23"/>
         </w:rPr>
-        <w:t>para su debida aprobación, así mismo propongo como tutor al (Master. Ing. xxxxxxxxxxx. Facultad de Tecnología de la xxxxxxxx).</w:t>
+        <w:t xml:space="preserve">.” </w:t>
+      </w:r>
+      <w:r>
+        <w:rPr>
+          <w:sz w:val="23"/>
+          <w:szCs w:val="23"/>
+        </w:rPr>
+        <w:t xml:space="preserve">para su debida aprobación, así mismo propongo como tutor al (Master. Ing. </w:t>
+      </w:r>
+      <w:proofErr w:type="spellStart"/>
+      <w:r>
+        <w:rPr>
+          <w:sz w:val="23"/>
+          <w:szCs w:val="23"/>
+        </w:rPr>
+        <w:t>xxxxxxxxxxx</w:t>
+      </w:r>
+      <w:proofErr w:type="spellEnd"/>
+      <w:r>
+        <w:rPr>
+          <w:sz w:val="23"/>
+          <w:szCs w:val="23"/>
+        </w:rPr>
+        <w:t xml:space="preserve">. Facultad de Tecnología de la </w:t>
+      </w:r>
+      <w:proofErr w:type="spellStart"/>
+      <w:r>
+        <w:rPr>
+          <w:sz w:val="23"/>
+          <w:szCs w:val="23"/>
+        </w:rPr>
+        <w:t>xxxxxxxx</w:t>
+      </w:r>
+      <w:proofErr w:type="spellEnd"/>
+      <w:r>
+        <w:rPr>
+          <w:sz w:val="23"/>
+          <w:szCs w:val="23"/>
+        </w:rPr>
+        <w:t>).</w:t>
       </w:r>
     </w:p>
     <w:p>
@@ -593,63 +670,63 @@
           <w:sz w:val="23"/>
           <w:szCs w:val="23"/>
         </w:rPr>
-        <w:t xml:space="preserve">Br. Xxxxxxxxxxxxxxxxxxxxx </w:t>
-      </w:r>
+        <w:t xml:space="preserve">Br. </w:t>
+      </w:r>
+      <w:proofErr w:type="spellStart"/>
       <w:r>
         <w:rPr>
           <w:sz w:val="23"/>
           <w:szCs w:val="23"/>
         </w:rPr>
-        <w:t xml:space="preserve">                                  </w:t>
-      </w:r>
+        <w:t>Xxxxxxxxxxxxxxxxxxxxx</w:t>
+      </w:r>
+      <w:proofErr w:type="spellEnd"/>
       <w:r>
         <w:rPr>
           <w:sz w:val="23"/>
           <w:szCs w:val="23"/>
         </w:rPr>
-        <w:t xml:space="preserve">Br. xxxxxxxxxxxxxxxxxx </w:t>
-      </w:r>
-    </w:p>
-    <w:p>
-      <w:pPr>
-        <w:pStyle w:val="Default"/>
+        <w:t xml:space="preserve"> </w:t>
+      </w:r>
+      <w:r>
         <w:rPr>
           <w:sz w:val="23"/>
           <w:szCs w:val="23"/>
         </w:rPr>
-      </w:pPr>
-    </w:p>
-    <w:p>
-      <w:pPr>
-        <w:pStyle w:val="Default"/>
+        <w:t xml:space="preserve">                                  </w:t>
+      </w:r>
+      <w:r>
         <w:rPr>
           <w:sz w:val="23"/>
           <w:szCs w:val="23"/>
         </w:rPr>
-      </w:pPr>
+        <w:t xml:space="preserve">Br. </w:t>
+      </w:r>
+      <w:proofErr w:type="spellStart"/>
       <w:r>
         <w:rPr>
           <w:sz w:val="23"/>
           <w:szCs w:val="23"/>
         </w:rPr>
-        <w:t xml:space="preserve">Correos electrónicos: </w:t>
-      </w:r>
-    </w:p>
-    <w:p>
-      <w:pPr>
-        <w:pStyle w:val="Default"/>
+        <w:t>xxxxxxxxxxxxxxxxxx</w:t>
+      </w:r>
+      <w:proofErr w:type="spellEnd"/>
+      <w:r>
         <w:rPr>
           <w:sz w:val="23"/>
           <w:szCs w:val="23"/>
         </w:rPr>
-      </w:pPr>
-      <w:r>
+        <w:t xml:space="preserve"> </w:t>
+      </w:r>
+    </w:p>
+    <w:p>
+      <w:pPr>
+        <w:pStyle w:val="Default"/>
         <w:rPr>
           <w:sz w:val="23"/>
           <w:szCs w:val="23"/>
         </w:rPr>
-        <w:t xml:space="preserve">Celulares: </w:t>
-      </w:r>
+      </w:pPr>
     </w:p>
     <w:p>
       <w:pPr>
@@ -659,14 +736,46 @@
           <w:szCs w:val="23"/>
         </w:rPr>
       </w:pPr>
-    </w:p>
-    <w:p>
-      <w:pPr>
-        <w:pStyle w:val="Default"/>
+      <w:r>
         <w:rPr>
           <w:sz w:val="23"/>
           <w:szCs w:val="23"/>
         </w:rPr>
+        <w:t xml:space="preserve">Correos electrónicos: </w:t>
+      </w:r>
+    </w:p>
+    <w:p>
+      <w:pPr>
+        <w:pStyle w:val="Default"/>
+        <w:rPr>
+          <w:sz w:val="23"/>
+          <w:szCs w:val="23"/>
+        </w:rPr>
+      </w:pPr>
+      <w:r>
+        <w:rPr>
+          <w:sz w:val="23"/>
+          <w:szCs w:val="23"/>
+        </w:rPr>
+        <w:t xml:space="preserve">Celulares: </w:t>
+      </w:r>
+    </w:p>
+    <w:p>
+      <w:pPr>
+        <w:pStyle w:val="Default"/>
+        <w:rPr>
+          <w:sz w:val="23"/>
+          <w:szCs w:val="23"/>
+        </w:rPr>
+      </w:pPr>
+    </w:p>
+    <w:p>
+      <w:pPr>
+        <w:pStyle w:val="Default"/>
+        <w:rPr>
+          <w:sz w:val="23"/>
+          <w:szCs w:val="23"/>
+        </w:rPr>
       </w:pPr>
     </w:p>
     <w:p>
@@ -734,7 +843,23 @@
           <w:sz w:val="22"/>
           <w:szCs w:val="22"/>
         </w:rPr>
-        <w:t xml:space="preserve">Ing. Daniel Cuadra Horney </w:t>
+        <w:t xml:space="preserve">Ing. Daniel Cuadra </w:t>
+      </w:r>
+      <w:proofErr w:type="spellStart"/>
+      <w:r>
+        <w:rPr>
+          <w:sz w:val="22"/>
+          <w:szCs w:val="22"/>
+        </w:rPr>
+        <w:t>Horney</w:t>
+      </w:r>
+      <w:proofErr w:type="spellEnd"/>
+      <w:r>
+        <w:rPr>
+          <w:sz w:val="22"/>
+          <w:szCs w:val="22"/>
+        </w:rPr>
+        <w:t xml:space="preserve"> </w:t>
       </w:r>
     </w:p>
     <w:p>
@@ -4344,7 +4469,6 @@
           <w:id w:val="208457857"/>
           <w:citation/>
         </w:sdtPr>
-        <w:sdtEndPr/>
         <w:sdtContent>
           <w:r>
             <w:fldChar w:fldCharType="begin"/>
@@ -4425,7 +4549,23 @@
         <w:t xml:space="preserve"> </w:t>
       </w:r>
       <w:r>
-        <w:t>oficina de Motion Design, una empresa de diseño y arquitectura que además ofrece el servicio</w:t>
+        <w:t xml:space="preserve">oficina de </w:t>
+      </w:r>
+      <w:proofErr w:type="spellStart"/>
+      <w:r>
+        <w:t>Motion</w:t>
+      </w:r>
+      <w:proofErr w:type="spellEnd"/>
+      <w:r>
+        <w:t xml:space="preserve"> </w:t>
+      </w:r>
+      <w:proofErr w:type="spellStart"/>
+      <w:r>
+        <w:t>Design</w:t>
+      </w:r>
+      <w:proofErr w:type="spellEnd"/>
+      <w:r>
+        <w:t>, una empresa de diseño y arquitectura que además ofrece el servicio</w:t>
       </w:r>
       <w:r>
         <w:t xml:space="preserve"> </w:t>
@@ -4470,7 +4610,6 @@
           <w:id w:val="-1933276014"/>
           <w:citation/>
         </w:sdtPr>
-        <w:sdtEndPr/>
         <w:sdtContent>
           <w:r>
             <w:fldChar w:fldCharType="begin"/>
@@ -4643,7 +4782,7 @@
           <w:lang w:eastAsia="es-ES"/>
         </w:rPr>
         <w:drawing>
-          <wp:anchor distT="0" distB="0" distL="114300" distR="114300" simplePos="0" relativeHeight="251694080" behindDoc="1" locked="0" layoutInCell="1" allowOverlap="1" wp14:anchorId="65C36D71" wp14:editId="154A802A">
+          <wp:anchor distT="0" distB="0" distL="114300" distR="114300" simplePos="0" relativeHeight="251694080" behindDoc="1" locked="0" layoutInCell="1" allowOverlap="1" wp14:anchorId="6243403C" wp14:editId="49042A71">
             <wp:simplePos x="0" y="0"/>
             <wp:positionH relativeFrom="margin">
               <wp:posOffset>-50752</wp:posOffset>
@@ -5107,7 +5246,6 @@
           <w:id w:val="1773972192"/>
           <w:citation/>
         </w:sdtPr>
-        <w:sdtEndPr/>
         <w:sdtContent>
           <w:r>
             <w:rPr>
@@ -5245,7 +5383,7 @@
           <w:lang w:eastAsia="es-ES"/>
         </w:rPr>
         <w:drawing>
-          <wp:inline distT="0" distB="0" distL="0" distR="0" wp14:anchorId="2E761D3D" wp14:editId="553C3476">
+          <wp:inline distT="0" distB="0" distL="0" distR="0" wp14:anchorId="3FDD196D" wp14:editId="2025456A">
             <wp:extent cx="3340651" cy="3073400"/>
             <wp:effectExtent l="0" t="0" r="0" b="0"/>
             <wp:docPr id="2" name="Imagen 2"/>
@@ -5806,7 +5944,7 @@
           <w:lang w:eastAsia="es-ES"/>
         </w:rPr>
         <w:drawing>
-          <wp:anchor distT="0" distB="0" distL="114300" distR="114300" simplePos="0" relativeHeight="251698176" behindDoc="0" locked="0" layoutInCell="1" allowOverlap="1" wp14:anchorId="66238540" wp14:editId="7BBBD8B7">
+          <wp:anchor distT="0" distB="0" distL="114300" distR="114300" simplePos="0" relativeHeight="251698176" behindDoc="0" locked="0" layoutInCell="1" allowOverlap="1" wp14:anchorId="50E4ACAD" wp14:editId="6FC15963">
             <wp:simplePos x="0" y="0"/>
             <wp:positionH relativeFrom="page">
               <wp:posOffset>3853815</wp:posOffset>
@@ -5937,7 +6075,39 @@
     </w:p>
     <w:p>
       <w:r>
-        <w:t>Los primeros intentos de establecer una definición formal de manipulador industrial, surgen en el año 1979 por parte de la RIA (Robot Institute of America, actualmente Robotic Industries Association), según la cual:</w:t>
+        <w:t xml:space="preserve">Los primeros intentos de establecer una definición formal de manipulador industrial, surgen en el año 1979 por parte de la RIA (Robot </w:t>
+      </w:r>
+      <w:proofErr w:type="spellStart"/>
+      <w:r>
+        <w:t>Institute</w:t>
+      </w:r>
+      <w:proofErr w:type="spellEnd"/>
+      <w:r>
+        <w:t xml:space="preserve"> of </w:t>
+      </w:r>
+      <w:proofErr w:type="spellStart"/>
+      <w:r>
+        <w:t>America</w:t>
+      </w:r>
+      <w:proofErr w:type="spellEnd"/>
+      <w:r>
+        <w:t xml:space="preserve">, actualmente </w:t>
+      </w:r>
+      <w:proofErr w:type="spellStart"/>
+      <w:r>
+        <w:t>Robotic</w:t>
+      </w:r>
+      <w:proofErr w:type="spellEnd"/>
+      <w:r>
+        <w:t xml:space="preserve"> Industries </w:t>
+      </w:r>
+      <w:proofErr w:type="spellStart"/>
+      <w:r>
+        <w:t>Association</w:t>
+      </w:r>
+      <w:proofErr w:type="spellEnd"/>
+      <w:r>
+        <w:t>), según la cual:</w:t>
       </w:r>
     </w:p>
     <w:p>
@@ -5953,7 +6123,15 @@
     <w:p>
       <w:r>
         <w:lastRenderedPageBreak/>
-        <w:t>sistemas lógicos (PLC por ejemplo) que tienen un número discreto y pequeño de posiciones estables y en los que los actuadores se detienen en posiciones fijas. La modificación de estas posiciones implica la alteración de los recorridos de los actuadores, mediante topes mecánicos o incluso el rediseño o la alteración estructural.</w:t>
+        <w:t>sistemas lógicos (</w:t>
+      </w:r>
+      <w:proofErr w:type="gramStart"/>
+      <w:r>
+        <w:t>PLC</w:t>
+      </w:r>
+      <w:proofErr w:type="gramEnd"/>
+      <w:r>
+        <w:t xml:space="preserve"> por ejemplo) que tienen un número discreto y pequeño de posiciones estables y en los que los actuadores se detienen en posiciones fijas. La modificación de estas posiciones implica la alteración de los recorridos de los actuadores, mediante topes mecánicos o incluso el rediseño o la alteración estructural.</w:t>
       </w:r>
       <w:r>
         <w:br/>
@@ -5961,7 +6139,15 @@
     </w:p>
     <w:p>
       <w:r>
-        <w:t>Por tanto, de acuerdo a la definición ISO un robot debe tener al menos 3 ejes servocontrolados, es decir, con sistemas de posicionamiento tales que la señal de mando al actuador considere la posición de referencia y la posición real que este tiene en cada momento (realimentación).</w:t>
+        <w:t xml:space="preserve">Por tanto, de acuerdo a la definición ISO un robot debe tener al menos 3 ejes </w:t>
+      </w:r>
+      <w:proofErr w:type="spellStart"/>
+      <w:r>
+        <w:t>servocontrolados</w:t>
+      </w:r>
+      <w:proofErr w:type="spellEnd"/>
+      <w:r>
+        <w:t>, es decir, con sistemas de posicionamiento tales que la señal de mando al actuador considere la posición de referencia y la posición real que este tiene en cada momento (realimentación).</w:t>
       </w:r>
     </w:p>
     <w:p>
@@ -5997,7 +6183,15 @@
     </w:p>
     <w:p>
       <w:r>
-        <w:t>Posee tres movimientos lineales, es decir, tiene tres grados de libertad, los cuales corresponden a los movimientos localizados en los ejes X, Y y Z. Los movimientos que realiza este robot entre un punto y otro son con base en interpolaciones lineales. Interpolación, en este caso, significa el tipo de trayectoria que realiza el manipulador cuando se desplaza entre un punto y otro. A la trayectoria realizada en línea recta se le conoce como interpolación lineal y a la trayectoria hecha de acuerdo con el tipo de movimientos que tienen sus articulaciones se le llama interpolación por articulación. En la ilustración se ve un ejemplo de esta configuración</w:t>
+        <w:t xml:space="preserve">Posee tres movimientos lineales, es decir, tiene tres grados de libertad, los cuales corresponden a los movimientos localizados en los ejes X, Y </w:t>
+      </w:r>
+      <w:proofErr w:type="spellStart"/>
+      <w:r>
+        <w:t>y</w:t>
+      </w:r>
+      <w:proofErr w:type="spellEnd"/>
+      <w:r>
+        <w:t xml:space="preserve"> Z. Los movimientos que realiza este robot entre un punto y otro son con base en interpolaciones lineales. Interpolación, en este caso, significa el tipo de trayectoria que realiza el manipulador cuando se desplaza entre un punto y otro. A la trayectoria realizada en línea recta se le conoce como interpolación lineal y a la trayectoria hecha de acuerdo con el tipo de movimientos que tienen sus articulaciones se le llama interpolación por articulación. En la ilustración se ve un ejemplo de esta configuración</w:t>
       </w:r>
     </w:p>
     <w:p>
@@ -6010,7 +6204,7 @@
           <w:lang w:eastAsia="es-ES"/>
         </w:rPr>
         <w:drawing>
-          <wp:inline distT="0" distB="0" distL="0" distR="0" wp14:anchorId="46229FD6" wp14:editId="395AB626">
+          <wp:inline distT="0" distB="0" distL="0" distR="0" wp14:anchorId="678F246C" wp14:editId="79752E01">
             <wp:extent cx="3447619" cy="3942857"/>
             <wp:effectExtent l="0" t="0" r="635" b="635"/>
             <wp:docPr id="18" name="Imagen 18"/>
@@ -6107,7 +6301,7 @@
           <w:lang w:eastAsia="es-ES"/>
         </w:rPr>
         <w:drawing>
-          <wp:inline distT="0" distB="0" distL="0" distR="0" wp14:anchorId="680AAEBD" wp14:editId="7CDE67D1">
+          <wp:inline distT="0" distB="0" distL="0" distR="0" wp14:anchorId="1F72D659" wp14:editId="1395E316">
             <wp:extent cx="2943225" cy="1704975"/>
             <wp:effectExtent l="0" t="0" r="9525" b="9525"/>
             <wp:docPr id="29" name="Imagen 29"/>
@@ -6196,7 +6390,7 @@
           <w:lang w:eastAsia="es-ES"/>
         </w:rPr>
         <w:drawing>
-          <wp:inline distT="0" distB="0" distL="0" distR="0" wp14:anchorId="7B41B0FD" wp14:editId="222FC1B0">
+          <wp:inline distT="0" distB="0" distL="0" distR="0" wp14:anchorId="783572CB" wp14:editId="3581D19B">
             <wp:extent cx="1704975" cy="1905000"/>
             <wp:effectExtent l="0" t="0" r="9525" b="0"/>
             <wp:docPr id="32" name="Imagen 32"/>
@@ -6276,7 +6470,7 @@
           <w:lang w:eastAsia="es-ES"/>
         </w:rPr>
         <w:drawing>
-          <wp:inline distT="0" distB="0" distL="0" distR="0" wp14:anchorId="1D264672" wp14:editId="60693E28">
+          <wp:inline distT="0" distB="0" distL="0" distR="0" wp14:anchorId="5052E486" wp14:editId="1715D1E2">
             <wp:extent cx="2133333" cy="2400000"/>
             <wp:effectExtent l="0" t="0" r="635" b="635"/>
             <wp:docPr id="33" name="Imagen 33"/>
@@ -6336,7 +6530,47 @@
         <w:t xml:space="preserve">Las </w:t>
       </w:r>
       <w:r>
-        <w:t>siglas significan: Selective Apliance Arm Robot For Assembly (Brazo robótico articulado de respuesta selectiva). Este brazo puede realizar movimientos horizontales de mayor alcance debido a sus dos articulaciones rotacionales. El robot de configuración SCARA también puede hacer un movimiento lineal (mediante su tercera articulación). Se observa este tipo de configuración en la ilustración.</w:t>
+        <w:t xml:space="preserve">siglas significan: </w:t>
+      </w:r>
+      <w:proofErr w:type="spellStart"/>
+      <w:r>
+        <w:t>Selective</w:t>
+      </w:r>
+      <w:proofErr w:type="spellEnd"/>
+      <w:r>
+        <w:t xml:space="preserve"> </w:t>
+      </w:r>
+      <w:proofErr w:type="spellStart"/>
+      <w:r>
+        <w:t>Apliance</w:t>
+      </w:r>
+      <w:proofErr w:type="spellEnd"/>
+      <w:r>
+        <w:t xml:space="preserve"> </w:t>
+      </w:r>
+      <w:proofErr w:type="spellStart"/>
+      <w:r>
+        <w:t>Arm</w:t>
+      </w:r>
+      <w:proofErr w:type="spellEnd"/>
+      <w:r>
+        <w:t xml:space="preserve"> Robot </w:t>
+      </w:r>
+      <w:proofErr w:type="spellStart"/>
+      <w:r>
+        <w:t>For</w:t>
+      </w:r>
+      <w:proofErr w:type="spellEnd"/>
+      <w:r>
+        <w:t xml:space="preserve"> </w:t>
+      </w:r>
+      <w:proofErr w:type="spellStart"/>
+      <w:r>
+        <w:t>Assembly</w:t>
+      </w:r>
+      <w:proofErr w:type="spellEnd"/>
+      <w:r>
+        <w:t xml:space="preserve"> (Brazo robótico articulado de respuesta selectiva). Este brazo puede realizar movimientos horizontales de mayor alcance debido a sus dos articulaciones rotacionales. El robot de configuración SCARA también puede hacer un movimiento lineal (mediante su tercera articulación). Se observa este tipo de configuración en la ilustración.</w:t>
       </w:r>
     </w:p>
     <w:p>
@@ -6349,7 +6583,7 @@
           <w:lang w:eastAsia="es-ES"/>
         </w:rPr>
         <w:drawing>
-          <wp:inline distT="0" distB="0" distL="0" distR="0" wp14:anchorId="40826DF5" wp14:editId="66C11948">
+          <wp:inline distT="0" distB="0" distL="0" distR="0" wp14:anchorId="3B217F7A" wp14:editId="0F2443E4">
             <wp:extent cx="3428571" cy="2438095"/>
             <wp:effectExtent l="0" t="0" r="635" b="635"/>
             <wp:docPr id="34" name="Imagen 34"/>
@@ -6501,7 +6735,537 @@
         <w:t>Electrónica analógica (potencia)</w:t>
       </w:r>
     </w:p>
-    <w:p/>
+    <w:p>
+      <w:r>
+        <w:t xml:space="preserve">La electrónica analógica es aquella que se encarga de administrar ya sea el voltaje o la corriente en valores </w:t>
+      </w:r>
+      <w:r>
+        <w:t>continuos,</w:t>
+      </w:r>
+      <w:r>
+        <w:t xml:space="preserve"> es decir</w:t>
+      </w:r>
+      <w:r>
+        <w:t xml:space="preserve"> los parámetros de estas variables deben estar dentro de</w:t>
+      </w:r>
+      <w:r>
+        <w:t xml:space="preserve"> un rango de valores aceptables.</w:t>
+      </w:r>
+      <w:bookmarkStart w:id="37" w:name="_GoBack"/>
+      <w:bookmarkEnd w:id="37"/>
+    </w:p>
+    <w:p>
+      <w:pPr>
+        <w:pStyle w:val="Ttulo6"/>
+        <w:numPr>
+          <w:ilvl w:val="5"/>
+          <w:numId w:val="3"/>
+        </w:numPr>
+      </w:pPr>
+      <w:r>
+        <w:t>Componentes básicos</w:t>
+      </w:r>
+    </w:p>
+    <w:p>
+      <w:pPr>
+        <w:rPr>
+          <w:b/>
+        </w:rPr>
+      </w:pPr>
+      <w:r>
+        <w:rPr>
+          <w:b/>
+        </w:rPr>
+        <w:t>Resistencias</w:t>
+      </w:r>
+    </w:p>
+    <w:p>
+      <w:r>
+        <w:t>La Resistencia Eléctrica es la oposición o dificultad al paso de la corriente eléctrica. Cuanto más se opone un elemento de un circuito a que pase por el la corriente, más resistencia tendrá.</w:t>
+      </w:r>
+    </w:p>
+    <w:p>
+      <w:pPr>
+        <w:jc w:val="center"/>
+      </w:pPr>
+      <w:commentRangeStart w:id="38"/>
+      <w:r>
+        <w:rPr>
+          <w:noProof/>
+          <w:lang w:eastAsia="es-ES"/>
+        </w:rPr>
+        <w:drawing>
+          <wp:inline distT="0" distB="0" distL="0" distR="0" wp14:anchorId="794B3720" wp14:editId="558EC40E">
+            <wp:extent cx="3238500" cy="2305050"/>
+            <wp:effectExtent l="0" t="0" r="0" b="0"/>
+            <wp:docPr id="35" name="Imagen 35"/>
+            <wp:cNvGraphicFramePr>
+              <a:graphicFrameLocks xmlns:a="http://schemas.openxmlformats.org/drawingml/2006/main" noChangeAspect="1"/>
+            </wp:cNvGraphicFramePr>
+            <a:graphic xmlns:a="http://schemas.openxmlformats.org/drawingml/2006/main">
+              <a:graphicData uri="http://schemas.openxmlformats.org/drawingml/2006/picture">
+                <pic:pic xmlns:pic="http://schemas.openxmlformats.org/drawingml/2006/picture">
+                  <pic:nvPicPr>
+                    <pic:cNvPr id="35" name="conceptos-de-electricidad-4-638.jpg"/>
+                    <pic:cNvPicPr/>
+                  </pic:nvPicPr>
+                  <pic:blipFill rotWithShape="1">
+                    <a:blip r:embed="rId17">
+                      <a:extLst>
+                        <a:ext uri="{28A0092B-C50C-407E-A947-70E740481C1C}">
+                          <a14:useLocalDpi xmlns:a14="http://schemas.microsoft.com/office/drawing/2010/main" val="0"/>
+                        </a:ext>
+                      </a:extLst>
+                    </a:blip>
+                    <a:srcRect l="20197" t="18538" r="22098" b="26752"/>
+                    <a:stretch/>
+                  </pic:blipFill>
+                  <pic:spPr bwMode="auto">
+                    <a:xfrm>
+                      <a:off x="0" y="0"/>
+                      <a:ext cx="3238500" cy="2305050"/>
+                    </a:xfrm>
+                    <a:prstGeom prst="rect">
+                      <a:avLst/>
+                    </a:prstGeom>
+                    <a:ln>
+                      <a:noFill/>
+                    </a:ln>
+                    <a:extLst>
+                      <a:ext uri="{53640926-AAD7-44D8-BBD7-CCE9431645EC}">
+                        <a14:shadowObscured xmlns:a14="http://schemas.microsoft.com/office/drawing/2010/main"/>
+                      </a:ext>
+                    </a:extLst>
+                  </pic:spPr>
+                </pic:pic>
+              </a:graphicData>
+            </a:graphic>
+          </wp:inline>
+        </w:drawing>
+      </w:r>
+      <w:commentRangeEnd w:id="38"/>
+      <w:r>
+        <w:rPr>
+          <w:rStyle w:val="Refdecomentario"/>
+        </w:rPr>
+        <w:commentReference w:id="38"/>
+      </w:r>
+    </w:p>
+    <w:p>
+      <w:pPr>
+        <w:ind w:firstLine="709"/>
+        <w:rPr>
+          <w:b/>
+        </w:rPr>
+      </w:pPr>
+      <w:r>
+        <w:rPr>
+          <w:b/>
+        </w:rPr>
+        <w:t>Ley de ohm</w:t>
+      </w:r>
+    </w:p>
+    <w:p>
+      <w:pPr>
+        <w:ind w:left="709"/>
+      </w:pPr>
+      <w:r>
+        <w:t>Al hablar de resistencias es necesario hacer mención de la ley de ohm</w:t>
+      </w:r>
+      <w:r>
+        <w:t xml:space="preserve"> la cual se expresa como:</w:t>
+      </w:r>
+    </w:p>
+    <w:p>
+      <w:pPr>
+        <w:ind w:left="709"/>
+      </w:pPr>
+      <w:r>
+        <w:t>L</w:t>
+      </w:r>
+      <w:r>
+        <w:t>a relación de corriente medida en amperios que circula por un conductor, la cual es igual a la diferencia de voltaje, entre la resistencia que encuentra esa corriente en el conductor</w:t>
+      </w:r>
+      <w:r>
+        <w:t xml:space="preserve"> a como se puede observar en la imagen</w:t>
+      </w:r>
+      <w:r>
+        <w:t>. Esto quiere decir, que para que exista una corriente eléctrica en el conductor, es importante que haya un diferencial de voltaje entre dos puntos.</w:t>
+      </w:r>
+    </w:p>
+    <w:p>
+      <w:pPr>
+        <w:ind w:left="709"/>
+        <w:jc w:val="center"/>
+      </w:pPr>
+      <w:commentRangeStart w:id="39"/>
+      <w:r>
+        <w:rPr>
+          <w:noProof/>
+          <w:lang w:eastAsia="es-ES"/>
+        </w:rPr>
+        <w:lastRenderedPageBreak/>
+        <w:drawing>
+          <wp:inline distT="0" distB="0" distL="0" distR="0" wp14:anchorId="6104299F" wp14:editId="77BD9F1C">
+            <wp:extent cx="4076700" cy="2345073"/>
+            <wp:effectExtent l="0" t="0" r="0" b="0"/>
+            <wp:docPr id="36" name="Imagen 36"/>
+            <wp:cNvGraphicFramePr>
+              <a:graphicFrameLocks xmlns:a="http://schemas.openxmlformats.org/drawingml/2006/main" noChangeAspect="1"/>
+            </wp:cNvGraphicFramePr>
+            <a:graphic xmlns:a="http://schemas.openxmlformats.org/drawingml/2006/main">
+              <a:graphicData uri="http://schemas.openxmlformats.org/drawingml/2006/picture">
+                <pic:pic xmlns:pic="http://schemas.openxmlformats.org/drawingml/2006/picture">
+                  <pic:nvPicPr>
+                    <pic:cNvPr id="36" name="Ley ohm.png"/>
+                    <pic:cNvPicPr/>
+                  </pic:nvPicPr>
+                  <pic:blipFill>
+                    <a:blip r:embed="rId20">
+                      <a:extLst>
+                        <a:ext uri="{28A0092B-C50C-407E-A947-70E740481C1C}">
+                          <a14:useLocalDpi xmlns:a14="http://schemas.microsoft.com/office/drawing/2010/main" val="0"/>
+                        </a:ext>
+                      </a:extLst>
+                    </a:blip>
+                    <a:stretch>
+                      <a:fillRect/>
+                    </a:stretch>
+                  </pic:blipFill>
+                  <pic:spPr>
+                    <a:xfrm>
+                      <a:off x="0" y="0"/>
+                      <a:ext cx="4089015" cy="2352157"/>
+                    </a:xfrm>
+                    <a:prstGeom prst="rect">
+                      <a:avLst/>
+                    </a:prstGeom>
+                  </pic:spPr>
+                </pic:pic>
+              </a:graphicData>
+            </a:graphic>
+          </wp:inline>
+        </w:drawing>
+      </w:r>
+      <w:commentRangeEnd w:id="39"/>
+      <w:r>
+        <w:rPr>
+          <w:rStyle w:val="Refdecomentario"/>
+        </w:rPr>
+        <w:commentReference w:id="39"/>
+      </w:r>
+    </w:p>
+    <w:p>
+      <w:pPr>
+        <w:ind w:left="709"/>
+        <w:rPr>
+          <w:b/>
+        </w:rPr>
+      </w:pPr>
+      <w:r>
+        <w:rPr>
+          <w:b/>
+        </w:rPr>
+        <w:t>Capacitores</w:t>
+      </w:r>
+    </w:p>
+    <w:p>
+      <w:pPr>
+        <w:ind w:left="709"/>
+      </w:pPr>
+      <w:commentRangeStart w:id="40"/>
+      <w:r>
+        <w:t xml:space="preserve">El condensador o capacitor es un componente pasivo como los </w:t>
+      </w:r>
+      <w:r>
+        <w:t>resistores,</w:t>
+      </w:r>
+      <w:r>
+        <w:t xml:space="preserve"> pero, que tienen la característica de almacenar energía en forma de campo eléctrico. Este campo es el resultado de una separación de la carga eléctrica. Está formado por un par de superficies conductoras, generalmente de láminas o placas las cuales están separadas por un material dieléctrico o por el vacío. Las placas sometidas a un diferencial de potencial adquieren una determinada carga eléctrica (positiva en una de ellas y negativa en la otra), siendo nula la variación de carga total. Un condensador es un dispositivo de dos terminales y puede tener polaridad en sus terminales.</w:t>
+      </w:r>
+      <w:commentRangeEnd w:id="40"/>
+      <w:r>
+        <w:rPr>
+          <w:rStyle w:val="Refdecomentario"/>
+        </w:rPr>
+        <w:commentReference w:id="40"/>
+      </w:r>
+    </w:p>
+    <w:p>
+      <w:pPr>
+        <w:ind w:left="709"/>
+        <w:jc w:val="center"/>
+      </w:pPr>
+      <w:commentRangeStart w:id="41"/>
+      <w:r>
+        <w:rPr>
+          <w:noProof/>
+          <w:lang w:eastAsia="es-ES"/>
+        </w:rPr>
+        <w:drawing>
+          <wp:inline distT="0" distB="0" distL="0" distR="0" wp14:anchorId="349EAB01" wp14:editId="4249AC00">
+            <wp:extent cx="2857500" cy="2257425"/>
+            <wp:effectExtent l="0" t="0" r="0" b="9525"/>
+            <wp:docPr id="37" name="Imagen 37"/>
+            <wp:cNvGraphicFramePr>
+              <a:graphicFrameLocks xmlns:a="http://schemas.openxmlformats.org/drawingml/2006/main" noChangeAspect="1"/>
+            </wp:cNvGraphicFramePr>
+            <a:graphic xmlns:a="http://schemas.openxmlformats.org/drawingml/2006/main">
+              <a:graphicData uri="http://schemas.openxmlformats.org/drawingml/2006/picture">
+                <pic:pic xmlns:pic="http://schemas.openxmlformats.org/drawingml/2006/picture">
+                  <pic:nvPicPr>
+                    <pic:cNvPr id="37" name="Capacitor4-1-300x237.jpg"/>
+                    <pic:cNvPicPr/>
+                  </pic:nvPicPr>
+                  <pic:blipFill>
+                    <a:blip r:embed="rId21">
+                      <a:extLst>
+                        <a:ext uri="{28A0092B-C50C-407E-A947-70E740481C1C}">
+                          <a14:useLocalDpi xmlns:a14="http://schemas.microsoft.com/office/drawing/2010/main" val="0"/>
+                        </a:ext>
+                      </a:extLst>
+                    </a:blip>
+                    <a:stretch>
+                      <a:fillRect/>
+                    </a:stretch>
+                  </pic:blipFill>
+                  <pic:spPr>
+                    <a:xfrm>
+                      <a:off x="0" y="0"/>
+                      <a:ext cx="2857500" cy="2257425"/>
+                    </a:xfrm>
+                    <a:prstGeom prst="rect">
+                      <a:avLst/>
+                    </a:prstGeom>
+                  </pic:spPr>
+                </pic:pic>
+              </a:graphicData>
+            </a:graphic>
+          </wp:inline>
+        </w:drawing>
+      </w:r>
+      <w:commentRangeEnd w:id="41"/>
+      <w:r>
+        <w:rPr>
+          <w:rStyle w:val="Refdecomentario"/>
+        </w:rPr>
+        <w:commentReference w:id="41"/>
+      </w:r>
+    </w:p>
+    <w:p>
+      <w:pPr>
+        <w:ind w:left="709"/>
+        <w:rPr>
+          <w:b/>
+        </w:rPr>
+      </w:pPr>
+      <w:r>
+        <w:rPr>
+          <w:b/>
+        </w:rPr>
+        <w:t>Diodos</w:t>
+      </w:r>
+    </w:p>
+    <w:p>
+      <w:pPr>
+        <w:ind w:left="709"/>
+      </w:pPr>
+      <w:r>
+        <w:t xml:space="preserve">El diodo es un componente electrónico que solo permite el flujo de la electricidad en un solo sentido, Este dispositivo </w:t>
+      </w:r>
+      <w:r>
+        <w:t>está</w:t>
+      </w:r>
+      <w:r>
+        <w:t xml:space="preserve"> conformado por dos tipos de materiales diferentes los cuales se traducen a dos terminales, un ánodo (+) y un cátodo (-)</w:t>
+      </w:r>
+      <w:r>
+        <w:t xml:space="preserve"> a como se observa en la imagen</w:t>
+      </w:r>
+      <w:r>
+        <w:t>.</w:t>
+      </w:r>
+    </w:p>
+    <w:p>
+      <w:pPr>
+        <w:ind w:left="709"/>
+        <w:jc w:val="center"/>
+      </w:pPr>
+      <w:commentRangeStart w:id="42"/>
+      <w:r>
+        <w:rPr>
+          <w:noProof/>
+          <w:lang w:eastAsia="es-ES"/>
+        </w:rPr>
+        <w:lastRenderedPageBreak/>
+        <w:drawing>
+          <wp:inline distT="0" distB="0" distL="0" distR="0" wp14:anchorId="0A6B9315" wp14:editId="2077CB2E">
+            <wp:extent cx="2619375" cy="1743075"/>
+            <wp:effectExtent l="0" t="0" r="9525" b="9525"/>
+            <wp:docPr id="38" name="Imagen 38"/>
+            <wp:cNvGraphicFramePr>
+              <a:graphicFrameLocks xmlns:a="http://schemas.openxmlformats.org/drawingml/2006/main" noChangeAspect="1"/>
+            </wp:cNvGraphicFramePr>
+            <a:graphic xmlns:a="http://schemas.openxmlformats.org/drawingml/2006/main">
+              <a:graphicData uri="http://schemas.openxmlformats.org/drawingml/2006/picture">
+                <pic:pic xmlns:pic="http://schemas.openxmlformats.org/drawingml/2006/picture">
+                  <pic:nvPicPr>
+                    <pic:cNvPr id="38" name="diodo.png"/>
+                    <pic:cNvPicPr/>
+                  </pic:nvPicPr>
+                  <pic:blipFill>
+                    <a:blip r:embed="rId22">
+                      <a:extLst>
+                        <a:ext uri="{28A0092B-C50C-407E-A947-70E740481C1C}">
+                          <a14:useLocalDpi xmlns:a14="http://schemas.microsoft.com/office/drawing/2010/main" val="0"/>
+                        </a:ext>
+                      </a:extLst>
+                    </a:blip>
+                    <a:stretch>
+                      <a:fillRect/>
+                    </a:stretch>
+                  </pic:blipFill>
+                  <pic:spPr>
+                    <a:xfrm>
+                      <a:off x="0" y="0"/>
+                      <a:ext cx="2619375" cy="1743075"/>
+                    </a:xfrm>
+                    <a:prstGeom prst="rect">
+                      <a:avLst/>
+                    </a:prstGeom>
+                  </pic:spPr>
+                </pic:pic>
+              </a:graphicData>
+            </a:graphic>
+          </wp:inline>
+        </w:drawing>
+      </w:r>
+      <w:commentRangeEnd w:id="42"/>
+      <w:r>
+        <w:rPr>
+          <w:rStyle w:val="Refdecomentario"/>
+        </w:rPr>
+        <w:commentReference w:id="42"/>
+      </w:r>
+    </w:p>
+    <w:p>
+      <w:pPr>
+        <w:ind w:left="709"/>
+      </w:pPr>
+      <w:r>
+        <w:t>Al tener dos terminales podemos polarizar de dos formas (directa e inversa) diferentes a los diodos y su funcionamiento depende mucho del tipo de polarización que le ponga.</w:t>
+      </w:r>
+    </w:p>
+    <w:p>
+      <w:pPr>
+        <w:ind w:left="709"/>
+        <w:rPr>
+          <w:b/>
+        </w:rPr>
+      </w:pPr>
+      <w:r>
+        <w:rPr>
+          <w:b/>
+        </w:rPr>
+        <w:t>Transistores</w:t>
+      </w:r>
+    </w:p>
+    <w:p>
+      <w:pPr>
+        <w:ind w:left="709"/>
+      </w:pPr>
+      <w:r>
+        <w:t>El transistor. Dispositivo electrónico en estado sólido, cuyo principio de funcionamiento se basa en la física de los semiconductores. Este cumple funciones de amplificador, oscilador, conmutador o rectificador.</w:t>
+      </w:r>
+    </w:p>
+    <w:p>
+      <w:pPr>
+        <w:ind w:left="709"/>
+        <w:jc w:val="center"/>
+      </w:pPr>
+      <w:r>
+        <w:rPr>
+          <w:noProof/>
+          <w:lang w:eastAsia="es-ES"/>
+        </w:rPr>
+        <w:drawing>
+          <wp:inline distT="0" distB="0" distL="0" distR="0" wp14:anchorId="3F1611C7" wp14:editId="0E8C9F09">
+            <wp:extent cx="4400550" cy="3087555"/>
+            <wp:effectExtent l="0" t="0" r="0" b="0"/>
+            <wp:docPr id="39" name="Imagen 39"/>
+            <wp:cNvGraphicFramePr>
+              <a:graphicFrameLocks xmlns:a="http://schemas.openxmlformats.org/drawingml/2006/main" noChangeAspect="1"/>
+            </wp:cNvGraphicFramePr>
+            <a:graphic xmlns:a="http://schemas.openxmlformats.org/drawingml/2006/main">
+              <a:graphicData uri="http://schemas.openxmlformats.org/drawingml/2006/picture">
+                <pic:pic xmlns:pic="http://schemas.openxmlformats.org/drawingml/2006/picture">
+                  <pic:nvPicPr>
+                    <pic:cNvPr id="39" name="transistor.png"/>
+                    <pic:cNvPicPr/>
+                  </pic:nvPicPr>
+                  <pic:blipFill>
+                    <a:blip r:embed="rId23">
+                      <a:extLst>
+                        <a:ext uri="{28A0092B-C50C-407E-A947-70E740481C1C}">
+                          <a14:useLocalDpi xmlns:a14="http://schemas.microsoft.com/office/drawing/2010/main" val="0"/>
+                        </a:ext>
+                      </a:extLst>
+                    </a:blip>
+                    <a:stretch>
+                      <a:fillRect/>
+                    </a:stretch>
+                  </pic:blipFill>
+                  <pic:spPr>
+                    <a:xfrm>
+                      <a:off x="0" y="0"/>
+                      <a:ext cx="4412534" cy="3095964"/>
+                    </a:xfrm>
+                    <a:prstGeom prst="rect">
+                      <a:avLst/>
+                    </a:prstGeom>
+                  </pic:spPr>
+                </pic:pic>
+              </a:graphicData>
+            </a:graphic>
+          </wp:inline>
+        </w:drawing>
+      </w:r>
+    </w:p>
+    <w:p>
+      <w:pPr>
+        <w:ind w:left="709"/>
+      </w:pPr>
+      <w:r>
+        <w:t>El transistor t</w:t>
+      </w:r>
+      <w:r>
+        <w:t>iene tres partes a como se observa en la imagen, u</w:t>
+      </w:r>
+      <w:r>
+        <w:t>na que emite electrones (emisor), otra que los recibe o recolecta (colector) y otra con la que se modula el paso de dichos electrones (base). Una pequeña señal eléctrica aplicada entre la base y el emisor modula la corriente que circula entre emisor y receptor.</w:t>
+      </w:r>
+    </w:p>
+    <w:p>
+      <w:pPr>
+        <w:ind w:left="709"/>
+      </w:pPr>
+      <w:r>
+        <w:t>La señal base-emisor puede ser muy pequeña en comparación con la emisor-receptor. La señal emisor-receptor es aproximadamente la misma que la base-emisor, pero amplificada. El transistor se utiliza, por tanto, como amplificador.</w:t>
+      </w:r>
+    </w:p>
+    <w:p>
+      <w:pPr>
+        <w:pStyle w:val="Ttulo6"/>
+        <w:numPr>
+          <w:ilvl w:val="5"/>
+          <w:numId w:val="3"/>
+        </w:numPr>
+      </w:pPr>
+      <w:r>
+        <w:lastRenderedPageBreak/>
+        <w:t>Aplicación</w:t>
+      </w:r>
+    </w:p>
     <w:p>
       <w:pPr>
         <w:pStyle w:val="Ttulo5"/>
@@ -6514,10 +7278,7 @@
         <w:t>Electrónica digital (control)</w:t>
       </w:r>
     </w:p>
-    <w:p>
-      <w:bookmarkStart w:id="37" w:name="_GoBack"/>
-      <w:bookmarkEnd w:id="37"/>
-    </w:p>
+    <w:p/>
     <w:p>
       <w:pPr>
         <w:pStyle w:val="Ttulo4"/>
@@ -6528,17 +7289,17 @@
         <w:spacing w:after="160" w:line="256" w:lineRule="auto"/>
         <w:jc w:val="both"/>
       </w:pPr>
-      <w:bookmarkStart w:id="38" w:name="_Toc521923226"/>
-      <w:bookmarkStart w:id="39" w:name="_Toc521504901"/>
-      <w:bookmarkStart w:id="40" w:name="_Toc521404558"/>
-      <w:bookmarkStart w:id="41" w:name="_Toc520902616"/>
+      <w:bookmarkStart w:id="43" w:name="_Toc521923226"/>
+      <w:bookmarkStart w:id="44" w:name="_Toc521504901"/>
+      <w:bookmarkStart w:id="45" w:name="_Toc521404558"/>
+      <w:bookmarkStart w:id="46" w:name="_Toc520902616"/>
       <w:r>
         <w:t>Mecánica.</w:t>
       </w:r>
-      <w:bookmarkEnd w:id="38"/>
-      <w:bookmarkEnd w:id="39"/>
-      <w:bookmarkEnd w:id="40"/>
-      <w:bookmarkEnd w:id="41"/>
+      <w:bookmarkEnd w:id="43"/>
+      <w:bookmarkEnd w:id="44"/>
+      <w:bookmarkEnd w:id="45"/>
+      <w:bookmarkEnd w:id="46"/>
     </w:p>
     <w:p>
       <w:pPr>
@@ -6570,8 +7331,8 @@
           <w:numId w:val="3"/>
         </w:numPr>
       </w:pPr>
-      <w:bookmarkStart w:id="42" w:name="_Toc501037380"/>
-      <w:bookmarkStart w:id="43" w:name="_Toc19956"/>
+      <w:bookmarkStart w:id="47" w:name="_Toc501037380"/>
+      <w:bookmarkStart w:id="48" w:name="_Toc19956"/>
       <w:r>
         <w:rPr>
           <w:rStyle w:val="Ttulo5Car"/>
@@ -6582,11 +7343,11 @@
       <w:r>
         <w:t>)</w:t>
       </w:r>
-      <w:bookmarkEnd w:id="42"/>
+      <w:bookmarkEnd w:id="47"/>
       <w:r>
         <w:t xml:space="preserve"> </w:t>
       </w:r>
-      <w:bookmarkEnd w:id="43"/>
+      <w:bookmarkEnd w:id="48"/>
     </w:p>
     <w:p>
       <w:pPr>
@@ -6641,7 +7402,7 @@
       <w:r>
         <w:t xml:space="preserve">Los mecanismos de guías lineares proveen de soporte al movimiento rectilíneo del tornillo de potencia garantizado una trayectoria rectilínea con un movimiento suave producto de una reducida fricción orientados ortogonalmente con otros ejes. </w:t>
       </w:r>
-      <w:bookmarkStart w:id="44" w:name="_Toc501037393"/>
+      <w:bookmarkStart w:id="49" w:name="_Toc501037393"/>
     </w:p>
     <w:p>
       <w:pPr>
@@ -6652,9 +7413,8 @@
           <w:noProof/>
           <w:lang w:eastAsia="es-ES"/>
         </w:rPr>
-        <w:lastRenderedPageBreak/>
         <w:drawing>
-          <wp:anchor distT="0" distB="0" distL="114300" distR="114300" simplePos="0" relativeHeight="251700224" behindDoc="0" locked="0" layoutInCell="1" allowOverlap="0" wp14:anchorId="18F3D1B9" wp14:editId="5CC175A1">
+          <wp:anchor distT="0" distB="0" distL="114300" distR="114300" simplePos="0" relativeHeight="251700224" behindDoc="0" locked="0" layoutInCell="1" allowOverlap="0" wp14:anchorId="20CDA68E" wp14:editId="0C7B56A1">
             <wp:simplePos x="0" y="0"/>
             <wp:positionH relativeFrom="margin">
               <wp:align>right</wp:align>
@@ -6675,7 +7435,7 @@
                     <pic:cNvPicPr/>
                   </pic:nvPicPr>
                   <pic:blipFill rotWithShape="1">
-                    <a:blip r:embed="rId17"/>
+                    <a:blip r:embed="rId24"/>
                     <a:srcRect l="4203" t="10732" r="8028" b="7805"/>
                     <a:stretch/>
                   </pic:blipFill>
@@ -6711,7 +7471,7 @@
       <w:r>
         <w:t>Riel redondo</w:t>
       </w:r>
-      <w:bookmarkEnd w:id="44"/>
+      <w:bookmarkEnd w:id="49"/>
       <w:r>
         <w:t xml:space="preserve"> </w:t>
       </w:r>
@@ -6728,14 +7488,15 @@
       <w:pPr>
         <w:pStyle w:val="Ttulo6"/>
       </w:pPr>
-      <w:bookmarkStart w:id="45" w:name="_Toc501037394"/>
+      <w:bookmarkStart w:id="50" w:name="_Toc501037394"/>
       <w:r>
         <w:rPr>
           <w:noProof/>
           <w:lang w:eastAsia="es-ES"/>
         </w:rPr>
+        <w:lastRenderedPageBreak/>
         <w:drawing>
-          <wp:anchor distT="0" distB="0" distL="114300" distR="114300" simplePos="0" relativeHeight="251701248" behindDoc="0" locked="0" layoutInCell="1" allowOverlap="0" wp14:anchorId="04CA9003" wp14:editId="6A03737E">
+          <wp:anchor distT="0" distB="0" distL="114300" distR="114300" simplePos="0" relativeHeight="251701248" behindDoc="0" locked="0" layoutInCell="1" allowOverlap="0" wp14:anchorId="72B70513" wp14:editId="724A98A5">
             <wp:simplePos x="0" y="0"/>
             <wp:positionH relativeFrom="margin">
               <wp:align>left</wp:align>
@@ -6756,7 +7517,7 @@
                     <pic:cNvPicPr/>
                   </pic:nvPicPr>
                   <pic:blipFill>
-                    <a:blip r:embed="rId18"/>
+                    <a:blip r:embed="rId25"/>
                     <a:stretch>
                       <a:fillRect/>
                     </a:stretch>
@@ -6785,7 +7546,7 @@
       <w:r>
         <w:t>Riel de perfil</w:t>
       </w:r>
-      <w:bookmarkEnd w:id="45"/>
+      <w:bookmarkEnd w:id="50"/>
       <w:r>
         <w:t xml:space="preserve"> </w:t>
       </w:r>
@@ -6822,7 +7583,7 @@
           <w:lang w:eastAsia="es-ES"/>
         </w:rPr>
         <w:drawing>
-          <wp:anchor distT="0" distB="0" distL="114300" distR="114300" simplePos="0" relativeHeight="251703296" behindDoc="0" locked="0" layoutInCell="1" allowOverlap="1" wp14:anchorId="21728FA7" wp14:editId="42FDBC34">
+          <wp:anchor distT="0" distB="0" distL="114300" distR="114300" simplePos="0" relativeHeight="251703296" behindDoc="0" locked="0" layoutInCell="1" allowOverlap="1" wp14:anchorId="32CEDDC4" wp14:editId="451E6A5D">
             <wp:simplePos x="0" y="0"/>
             <wp:positionH relativeFrom="margin">
               <wp:align>center</wp:align>
@@ -6843,7 +7604,7 @@
                     <pic:cNvPicPr/>
                   </pic:nvPicPr>
                   <pic:blipFill>
-                    <a:blip r:embed="rId19" cstate="print">
+                    <a:blip r:embed="rId26" cstate="print">
                       <a:extLst>
                         <a:ext uri="{28A0092B-C50C-407E-A947-70E740481C1C}">
                           <a14:useLocalDpi xmlns:a14="http://schemas.microsoft.com/office/drawing/2010/main" val="0"/>
@@ -6913,7 +7674,6 @@
         <w:rPr>
           <w:rFonts w:cs="Arial"/>
         </w:rPr>
-        <w:lastRenderedPageBreak/>
         <w:t>Según los mecanismos comercialmente distribuidos las posibles opciones de mecanismos de transmisión de potencia son:</w:t>
       </w:r>
     </w:p>
@@ -6921,11 +7681,11 @@
       <w:pPr>
         <w:pStyle w:val="Ttulo6"/>
       </w:pPr>
-      <w:bookmarkStart w:id="46" w:name="_Toc501037385"/>
+      <w:bookmarkStart w:id="51" w:name="_Toc501037385"/>
       <w:r>
         <w:t>Tornillos</w:t>
       </w:r>
-      <w:bookmarkEnd w:id="46"/>
+      <w:bookmarkEnd w:id="51"/>
       <w:r>
         <w:t xml:space="preserve"> </w:t>
       </w:r>
@@ -6934,11 +7694,11 @@
       <w:pPr>
         <w:pStyle w:val="Ttulo7"/>
       </w:pPr>
-      <w:bookmarkStart w:id="47" w:name="_Toc501037386"/>
+      <w:bookmarkStart w:id="52" w:name="_Toc501037386"/>
       <w:r>
         <w:t>Tornillo y tuerca (común)</w:t>
       </w:r>
-      <w:bookmarkEnd w:id="47"/>
+      <w:bookmarkEnd w:id="52"/>
     </w:p>
     <w:p>
       <w:pPr>
@@ -6958,14 +7718,15 @@
       <w:pPr>
         <w:pStyle w:val="Ttulo7"/>
       </w:pPr>
-      <w:bookmarkStart w:id="48" w:name="_Toc501037387"/>
+      <w:bookmarkStart w:id="53" w:name="_Toc501037387"/>
       <w:r>
         <w:rPr>
           <w:noProof/>
           <w:lang w:eastAsia="es-ES"/>
         </w:rPr>
+        <w:lastRenderedPageBreak/>
         <w:drawing>
-          <wp:anchor distT="0" distB="0" distL="114300" distR="114300" simplePos="0" relativeHeight="251704320" behindDoc="0" locked="0" layoutInCell="1" allowOverlap="0" wp14:anchorId="1B29FC1F" wp14:editId="34B9F3F3">
+          <wp:anchor distT="0" distB="0" distL="114300" distR="114300" simplePos="0" relativeHeight="251704320" behindDoc="0" locked="0" layoutInCell="1" allowOverlap="0" wp14:anchorId="3AE35A89" wp14:editId="3F151110">
             <wp:simplePos x="0" y="0"/>
             <wp:positionH relativeFrom="margin">
               <wp:align>right</wp:align>
@@ -6986,7 +7747,7 @@
                     <pic:cNvPicPr/>
                   </pic:nvPicPr>
                   <pic:blipFill>
-                    <a:blip r:embed="rId20"/>
+                    <a:blip r:embed="rId27"/>
                     <a:stretch>
                       <a:fillRect/>
                     </a:stretch>
@@ -7015,7 +7776,7 @@
       <w:r>
         <w:t>Tornillos de potencia</w:t>
       </w:r>
-      <w:bookmarkEnd w:id="48"/>
+      <w:bookmarkEnd w:id="53"/>
       <w:r>
         <w:t xml:space="preserve"> </w:t>
       </w:r>
@@ -7059,11 +7820,11 @@
       <w:pPr>
         <w:pStyle w:val="Ttulo7"/>
       </w:pPr>
-      <w:bookmarkStart w:id="49" w:name="_Toc501037388"/>
+      <w:bookmarkStart w:id="54" w:name="_Toc501037388"/>
       <w:r>
         <w:t>Tornillo de bolas</w:t>
       </w:r>
-      <w:bookmarkEnd w:id="49"/>
+      <w:bookmarkEnd w:id="54"/>
       <w:r>
         <w:t xml:space="preserve"> </w:t>
       </w:r>
@@ -7082,7 +7843,7 @@
           <w:lang w:eastAsia="es-ES"/>
         </w:rPr>
         <w:drawing>
-          <wp:anchor distT="0" distB="0" distL="114300" distR="114300" simplePos="0" relativeHeight="251705344" behindDoc="0" locked="0" layoutInCell="1" allowOverlap="0" wp14:anchorId="5CD07E14" wp14:editId="4581A613">
+          <wp:anchor distT="0" distB="0" distL="114300" distR="114300" simplePos="0" relativeHeight="251705344" behindDoc="0" locked="0" layoutInCell="1" allowOverlap="0" wp14:anchorId="263C5DBE" wp14:editId="74E50E13">
             <wp:simplePos x="0" y="0"/>
             <wp:positionH relativeFrom="margin">
               <wp:align>left</wp:align>
@@ -7103,7 +7864,7 @@
                     <pic:cNvPicPr/>
                   </pic:nvPicPr>
                   <pic:blipFill>
-                    <a:blip r:embed="rId21"/>
+                    <a:blip r:embed="rId28"/>
                     <a:stretch>
                       <a:fillRect/>
                     </a:stretch>
@@ -7135,7 +7896,7 @@
           <w:lang w:eastAsia="es-ES"/>
         </w:rPr>
         <w:drawing>
-          <wp:anchor distT="0" distB="0" distL="114300" distR="114300" simplePos="0" relativeHeight="251706368" behindDoc="0" locked="0" layoutInCell="1" allowOverlap="0" wp14:anchorId="19CCF475" wp14:editId="66CADFE7">
+          <wp:anchor distT="0" distB="0" distL="114300" distR="114300" simplePos="0" relativeHeight="251706368" behindDoc="0" locked="0" layoutInCell="1" allowOverlap="0" wp14:anchorId="1259D6C2" wp14:editId="1B907AAA">
             <wp:simplePos x="0" y="0"/>
             <wp:positionH relativeFrom="column">
               <wp:posOffset>3053715</wp:posOffset>
@@ -7156,7 +7917,7 @@
                     <pic:cNvPicPr/>
                   </pic:nvPicPr>
                   <pic:blipFill>
-                    <a:blip r:embed="rId22"/>
+                    <a:blip r:embed="rId29"/>
                     <a:stretch>
                       <a:fillRect/>
                     </a:stretch>
@@ -7193,11 +7954,11 @@
       <w:pPr>
         <w:pStyle w:val="Ttulo6"/>
       </w:pPr>
-      <w:bookmarkStart w:id="50" w:name="_Toc501037389"/>
+      <w:bookmarkStart w:id="55" w:name="_Toc501037389"/>
       <w:r>
         <w:t>Piñón y cremallera</w:t>
       </w:r>
-      <w:bookmarkEnd w:id="50"/>
+      <w:bookmarkEnd w:id="55"/>
       <w:r>
         <w:t xml:space="preserve"> </w:t>
       </w:r>
@@ -7213,33 +7974,26 @@
         <w:rPr>
           <w:rFonts w:cs="Arial"/>
         </w:rPr>
-        <w:t xml:space="preserve">El uso de una cremallera y piñón es generalmente el método más popular de métodos de transmisión mecánica cuando se requieren distancias más largas, como es el caso de enrutadores de gran </w:t>
-      </w:r>
-      <w:r>
+        <w:t xml:space="preserve">El uso de una cremallera y piñón es generalmente el método más popular de métodos de transmisión mecánica cuando se requieren distancias más largas, como es el caso de enrutadores de gran formato y máquinas de plasma. Esto se debe principalmente a los costos con relación a mecanismos con las mismas dimensiones. (Overby, 2011) </w:t>
+      </w:r>
+    </w:p>
+    <w:p>
+      <w:pPr>
         <w:rPr>
           <w:rFonts w:cs="Arial"/>
         </w:rPr>
-        <w:lastRenderedPageBreak/>
-        <w:t xml:space="preserve">formato y máquinas de plasma. Esto se debe principalmente a los costos con relación a mecanismos con las mismas dimensiones. (Overby, 2011) </w:t>
-      </w:r>
-    </w:p>
-    <w:p>
-      <w:pPr>
+      </w:pPr>
+      <w:bookmarkStart w:id="56" w:name="_Toc501037390"/>
+      <w:r>
+        <w:rPr>
+          <w:rStyle w:val="Ttulo6Car"/>
+        </w:rPr>
+        <w:t>Transmisiones Flexibles</w:t>
+      </w:r>
+      <w:r>
         <w:rPr>
           <w:rFonts w:cs="Arial"/>
         </w:rPr>
-      </w:pPr>
-      <w:bookmarkStart w:id="51" w:name="_Toc501037390"/>
-      <w:r>
-        <w:rPr>
-          <w:rStyle w:val="Ttulo6Car"/>
-        </w:rPr>
-        <w:t>Transmisiones Flexibles</w:t>
-      </w:r>
-      <w:r>
-        <w:rPr>
-          <w:rFonts w:cs="Arial"/>
-        </w:rPr>
         <w:t>.</w:t>
       </w:r>
     </w:p>
@@ -7250,7 +8004,7 @@
       <w:r>
         <w:t>Poleas síncronas y de tiempo</w:t>
       </w:r>
-      <w:bookmarkEnd w:id="51"/>
+      <w:bookmarkEnd w:id="56"/>
       <w:r>
         <w:t xml:space="preserve"> </w:t>
       </w:r>
@@ -7296,8 +8050,9 @@
           <w:noProof/>
           <w:lang w:eastAsia="es-ES"/>
         </w:rPr>
+        <w:lastRenderedPageBreak/>
         <w:drawing>
-          <wp:inline distT="0" distB="0" distL="0" distR="0" wp14:anchorId="0FFC91FD" wp14:editId="67794E0E">
+          <wp:inline distT="0" distB="0" distL="0" distR="0" wp14:anchorId="10BE895A" wp14:editId="78A80102">
             <wp:extent cx="3674852" cy="1966823"/>
             <wp:effectExtent l="0" t="0" r="1905" b="0"/>
             <wp:docPr id="1948" name="Picture 1948"/>
@@ -7310,7 +8065,7 @@
                     <pic:cNvPicPr/>
                   </pic:nvPicPr>
                   <pic:blipFill>
-                    <a:blip r:embed="rId23"/>
+                    <a:blip r:embed="rId30"/>
                     <a:stretch>
                       <a:fillRect/>
                     </a:stretch>
@@ -7356,9 +8111,9 @@
       <w:pPr>
         <w:jc w:val="both"/>
       </w:pPr>
-      <w:bookmarkStart w:id="52" w:name="_Toc521504903"/>
-      <w:bookmarkStart w:id="53" w:name="_Toc520924355"/>
-      <w:bookmarkStart w:id="54" w:name="_Toc520902624"/>
+      <w:bookmarkStart w:id="57" w:name="_Toc521504903"/>
+      <w:bookmarkStart w:id="58" w:name="_Toc520924355"/>
+      <w:bookmarkStart w:id="59" w:name="_Toc520902624"/>
       <w:r>
         <w:t>Hay componentes cuyo funcionamiento no se puede describir con conceptos puramente electrónicos o mecánicos debido a que su operatividad consta de una combinación de fenómenos.</w:t>
       </w:r>
@@ -7377,7 +8132,15 @@
         <w:t xml:space="preserve"> mo</w:t>
       </w:r>
       <w:r>
-        <w:t>mento torsor necesario</w:t>
+        <w:t xml:space="preserve">mento </w:t>
+      </w:r>
+      <w:proofErr w:type="spellStart"/>
+      <w:r>
+        <w:t>torsor</w:t>
+      </w:r>
+      <w:proofErr w:type="spellEnd"/>
+      <w:r>
+        <w:t xml:space="preserve"> necesario</w:t>
       </w:r>
       <w:r>
         <w:t xml:space="preserve"> para mover el eje del motor.</w:t>
@@ -7397,9 +8160,9 @@
         </w:rPr>
         <w:t>Accesorios programables</w:t>
       </w:r>
-      <w:bookmarkEnd w:id="52"/>
-      <w:bookmarkEnd w:id="53"/>
-      <w:bookmarkEnd w:id="54"/>
+      <w:bookmarkEnd w:id="57"/>
+      <w:bookmarkEnd w:id="58"/>
+      <w:bookmarkEnd w:id="59"/>
       <w:r>
         <w:rPr>
           <w:rFonts w:cs="Arial"/>
@@ -7475,7 +8238,6 @@
         <w:rPr>
           <w:rFonts w:cs="Arial"/>
         </w:rPr>
-        <w:lastRenderedPageBreak/>
         <w:t xml:space="preserve">Velocidad y activación del husillo: la velocidad del husillo (en rpm) se puede especificar fácilmente y el husillo puede girar no sólo en un sentido horario o anti horario, sino que, además, puede detenerse. </w:t>
       </w:r>
     </w:p>
@@ -7502,9 +8264,9 @@
           <w:b/>
         </w:rPr>
       </w:pPr>
-      <w:bookmarkStart w:id="55" w:name="_Toc521504904"/>
-      <w:bookmarkStart w:id="56" w:name="_Toc520924354"/>
-      <w:bookmarkStart w:id="57" w:name="_Toc520902623"/>
+      <w:bookmarkStart w:id="60" w:name="_Toc521504904"/>
+      <w:bookmarkStart w:id="61" w:name="_Toc520924354"/>
+      <w:bookmarkStart w:id="62" w:name="_Toc520902623"/>
       <w:r>
         <w:rPr>
           <w:rFonts w:cs="Arial"/>
@@ -7512,9 +8274,9 @@
         </w:rPr>
         <w:t>Control de movimiento</w:t>
       </w:r>
-      <w:bookmarkEnd w:id="55"/>
-      <w:bookmarkEnd w:id="56"/>
-      <w:bookmarkEnd w:id="57"/>
+      <w:bookmarkEnd w:id="60"/>
+      <w:bookmarkEnd w:id="61"/>
+      <w:bookmarkEnd w:id="62"/>
       <w:r>
         <w:rPr>
           <w:rFonts w:cs="Arial"/>
@@ -7561,7 +8323,14 @@
         <w:rPr>
           <w:rFonts w:cs="Arial"/>
         </w:rPr>
-        <w:t xml:space="preserve"> puede ser lineal (en línea recta) o rotatorio (en una trayectoria circular). Una de las primeras especificaciones que implica la complejidad de una máquina CNC es la cantidad de ejes que tiene. En términos generales, a mayor cantidad de ejes, mayor complejidad. </w:t>
+        <w:t xml:space="preserve"> puede ser lineal (en línea recta) o rotatorio (en una trayectoria circular). Una de las primeras especificaciones que implica la </w:t>
+      </w:r>
+      <w:r>
+        <w:rPr>
+          <w:rFonts w:cs="Arial"/>
+        </w:rPr>
+        <w:lastRenderedPageBreak/>
+        <w:t xml:space="preserve">complejidad de una máquina CNC es la cantidad de ejes que tiene. En términos generales, a mayor cantidad de ejes, mayor complejidad. </w:t>
       </w:r>
     </w:p>
     <w:p>
@@ -7679,19 +8448,19 @@
         </w:numPr>
         <w:spacing w:after="160" w:line="256" w:lineRule="auto"/>
       </w:pPr>
-      <w:bookmarkStart w:id="58" w:name="_Toc521923228"/>
-      <w:bookmarkStart w:id="59" w:name="_Toc521504905"/>
-      <w:bookmarkStart w:id="60" w:name="_Toc521404559"/>
-      <w:bookmarkStart w:id="61" w:name="_Toc520902617"/>
-      <w:bookmarkStart w:id="62" w:name="_Toc527303293"/>
+      <w:bookmarkStart w:id="63" w:name="_Toc521923228"/>
+      <w:bookmarkStart w:id="64" w:name="_Toc521504905"/>
+      <w:bookmarkStart w:id="65" w:name="_Toc521404559"/>
+      <w:bookmarkStart w:id="66" w:name="_Toc520902617"/>
+      <w:bookmarkStart w:id="67" w:name="_Toc527303293"/>
       <w:r>
         <w:t>Software.</w:t>
       </w:r>
-      <w:bookmarkEnd w:id="58"/>
-      <w:bookmarkEnd w:id="59"/>
-      <w:bookmarkEnd w:id="60"/>
-      <w:bookmarkEnd w:id="61"/>
-      <w:bookmarkEnd w:id="62"/>
+      <w:bookmarkEnd w:id="63"/>
+      <w:bookmarkEnd w:id="64"/>
+      <w:bookmarkEnd w:id="65"/>
+      <w:bookmarkEnd w:id="66"/>
+      <w:bookmarkEnd w:id="67"/>
     </w:p>
     <w:p>
       <w:pPr>
@@ -7840,136 +8609,130 @@
         <w:rPr>
           <w:color w:val="000000" w:themeColor="text1"/>
         </w:rPr>
-        <w:t xml:space="preserve">y todas estas debieron ser generadas a partir de un programa CAM sobre el cual se definen las operaciones de mecanizado, el </w:t>
+        <w:t xml:space="preserve">y todas estas debieron ser generadas a partir de un programa CAM sobre el cual se definen las operaciones de mecanizado, el orden en el cual se ejecutaran las operaciones y en </w:t>
       </w:r>
       <w:r>
         <w:rPr>
           <w:color w:val="000000" w:themeColor="text1"/>
         </w:rPr>
+        <w:t>sí</w:t>
+      </w:r>
+      <w:r>
+        <w:rPr>
+          <w:color w:val="000000" w:themeColor="text1"/>
+        </w:rPr>
+        <w:t>,</w:t>
+      </w:r>
+      <w:r>
+        <w:rPr>
+          <w:color w:val="000000" w:themeColor="text1"/>
+        </w:rPr>
+        <w:t xml:space="preserve"> todos los parámetros que definen un proceso de maquinado.</w:t>
+      </w:r>
+    </w:p>
+    <w:p>
+      <w:pPr>
+        <w:pStyle w:val="Sinespaciado"/>
+      </w:pPr>
+      <w:r>
+        <w:t xml:space="preserve">Un sistema con control </w:t>
+      </w:r>
+      <w:r>
+        <w:t>numérico por computador</w:t>
+      </w:r>
+      <w:r>
+        <w:t xml:space="preserve"> o CNC es un medio </w:t>
+      </w:r>
+      <w:r>
+        <w:t xml:space="preserve">de  fabricación  </w:t>
+      </w:r>
+      <w:r>
+        <w:t>que  es  capaz de desarrollar un conjunto de operaciones tecnoló</w:t>
+      </w:r>
+      <w:r>
+        <w:t>gi</w:t>
+      </w:r>
+      <w:r>
+        <w:t xml:space="preserve">cas de forma automática, sin la intervención del ser humano, en base </w:t>
+      </w:r>
+      <w:r>
+        <w:t>a las operacione</w:t>
+      </w:r>
+      <w:r>
+        <w:t>s n</w:t>
+      </w:r>
+      <w:r>
+        <w:t>umérica</w:t>
+      </w:r>
+      <w:r>
+        <w:t>s que le establece un ordenador.  De este modo, se trata de</w:t>
+      </w:r>
+      <w:r>
+        <w:t xml:space="preserve"> aque</w:t>
+      </w:r>
+      <w:r>
+        <w:t xml:space="preserve">llos instrumentos, maquina o </w:t>
+      </w:r>
+      <w:r>
+        <w:t>u</w:t>
+      </w:r>
+      <w:r>
+        <w:t xml:space="preserve">nidades de fabricación  que </w:t>
+      </w:r>
+      <w:r>
+        <w:t>funcionan automáticamente bajo la influenc</w:t>
+      </w:r>
+      <w:r>
+        <w:t xml:space="preserve">ia de un programa de control. Este  programa de </w:t>
+      </w:r>
+      <w:r>
+        <w:t>control es una sec</w:t>
+      </w:r>
+      <w:r>
+        <w:t xml:space="preserve">uencia de símbolos que se han escrito en un programa  informático. Sin embargo, los </w:t>
+      </w:r>
+      <w:r>
+        <w:t>resultado</w:t>
+      </w:r>
+      <w:r>
+        <w:t xml:space="preserve">s de la operación de los </w:t>
+      </w:r>
+      <w:r>
+        <w:t>sistemas con</w:t>
+      </w:r>
+      <w:r>
+        <w:t xml:space="preserve"> CNC no pueden servir como otro programa de control o como información de entrada de</w:t>
+      </w:r>
+      <w:r>
+        <w:t xml:space="preserve"> otro</w:t>
+      </w:r>
+      <w:r>
+        <w:t xml:space="preserve"> servicio. Este sistema ha revolucionado la industria debido </w:t>
+      </w:r>
+      <w:r>
+        <w:t>al abaratamiento de microproc</w:t>
+      </w:r>
+      <w:r>
+        <w:t xml:space="preserve">esadores y a la simplificación </w:t>
+      </w:r>
+      <w:r>
+        <w:t>de la programación de las máquinas de CNC</w:t>
+      </w:r>
+      <w:r>
+        <w:t>.</w:t>
+      </w:r>
+    </w:p>
+    <w:p>
+      <w:pPr>
+        <w:pStyle w:val="Sinespaciado"/>
+      </w:pPr>
+    </w:p>
+    <w:p>
+      <w:pPr>
+        <w:pStyle w:val="Sinespaciado"/>
+      </w:pPr>
+      <w:r>
         <w:lastRenderedPageBreak/>
-        <w:t xml:space="preserve">orden en el cual se ejecutaran las operaciones y en </w:t>
-      </w:r>
-      <w:r>
-        <w:rPr>
-          <w:color w:val="000000" w:themeColor="text1"/>
-        </w:rPr>
-        <w:t>sí</w:t>
-      </w:r>
-      <w:r>
-        <w:rPr>
-          <w:color w:val="000000" w:themeColor="text1"/>
-        </w:rPr>
-        <w:t>,</w:t>
-      </w:r>
-      <w:r>
-        <w:rPr>
-          <w:color w:val="000000" w:themeColor="text1"/>
-        </w:rPr>
-        <w:t xml:space="preserve"> todos los parámetros que definen un proceso de maquinado.</w:t>
-      </w:r>
-    </w:p>
-    <w:p>
-      <w:pPr>
-        <w:pStyle w:val="Sinespaciado"/>
-      </w:pPr>
-      <w:r>
-        <w:t xml:space="preserve">Un sistema con control </w:t>
-      </w:r>
-      <w:r>
-        <w:t>numérico por computador</w:t>
-      </w:r>
-      <w:r>
-        <w:t xml:space="preserve"> o CNC es un medio </w:t>
-      </w:r>
-      <w:r>
-        <w:t xml:space="preserve">de  fabricación  </w:t>
-      </w:r>
-      <w:r>
-        <w:t>que  es  capaz de desarrollar un conjunto de operaciones tecnoló</w:t>
-      </w:r>
-      <w:r>
-        <w:t>gi</w:t>
-      </w:r>
-      <w:r>
-        <w:t xml:space="preserve">cas de forma automática, sin la intervención del ser humano, en base </w:t>
-      </w:r>
-      <w:r>
-        <w:t>a las operacione</w:t>
-      </w:r>
-      <w:r>
-        <w:t>s n</w:t>
-      </w:r>
-      <w:r>
-        <w:t>umérica</w:t>
-      </w:r>
-      <w:r>
-        <w:t>s que le establece un ordenador.  De este modo, se trata de</w:t>
-      </w:r>
-      <w:r>
-        <w:t xml:space="preserve"> aque</w:t>
-      </w:r>
-      <w:r>
-        <w:t xml:space="preserve">llos instrumentos, maquina o </w:t>
-      </w:r>
-      <w:r>
-        <w:t>u</w:t>
-      </w:r>
-      <w:r>
-        <w:t xml:space="preserve">nidades de fabricación  que </w:t>
-      </w:r>
-      <w:r>
-        <w:t>funcionan automáticamente bajo la influenc</w:t>
-      </w:r>
-      <w:r>
-        <w:t xml:space="preserve">ia de un programa de control. Este  programa de </w:t>
-      </w:r>
-      <w:r>
-        <w:t>control es una sec</w:t>
-      </w:r>
-      <w:r>
-        <w:t xml:space="preserve">uencia de símbolos que se han escrito en un programa  informático. Sin embargo, los </w:t>
-      </w:r>
-      <w:r>
-        <w:t>resultado</w:t>
-      </w:r>
-      <w:r>
-        <w:t xml:space="preserve">s de la operación de los </w:t>
-      </w:r>
-      <w:r>
-        <w:t>sistemas con</w:t>
-      </w:r>
-      <w:r>
-        <w:t xml:space="preserve"> CNC no pueden servir como otro programa de control o como información de entrada de</w:t>
-      </w:r>
-      <w:r>
-        <w:t xml:space="preserve"> otro</w:t>
-      </w:r>
-      <w:r>
-        <w:t xml:space="preserve"> servicio. Este sistema ha revolucionado la industria debido </w:t>
-      </w:r>
-      <w:r>
-        <w:t>al abaratamiento de microproc</w:t>
-      </w:r>
-      <w:r>
-        <w:t xml:space="preserve">esadores y a la simplificación </w:t>
-      </w:r>
-      <w:r>
-        <w:t>de la programación de las máquinas de CNC</w:t>
-      </w:r>
-      <w:r>
-        <w:t>.</w:t>
-      </w:r>
-    </w:p>
-    <w:p>
-      <w:pPr>
-        <w:pStyle w:val="Sinespaciado"/>
-      </w:pPr>
-    </w:p>
-    <w:p>
-      <w:pPr>
-        <w:pStyle w:val="Sinespaciado"/>
-      </w:pPr>
-      <w:r>
         <w:t>El CNC se utiliza en gran cantidad de aplicaciones industriales entre las que destacan:</w:t>
       </w:r>
     </w:p>
@@ -8000,7 +8763,15 @@
         <w:t>fabricación, construcción</w:t>
       </w:r>
       <w:r>
-        <w:t xml:space="preserve"> de fotomascaras para elementos semiconductores, circuitos integrados, impresión de circuitos integrados, etc.</w:t>
+        <w:t xml:space="preserve"> de </w:t>
+      </w:r>
+      <w:proofErr w:type="spellStart"/>
+      <w:r>
+        <w:t>fotomascaras</w:t>
+      </w:r>
+      <w:proofErr w:type="spellEnd"/>
+      <w:r>
+        <w:t xml:space="preserve"> para elementos semiconductores, circuitos integrados, impresión de circuitos integrados, etc.</w:t>
       </w:r>
     </w:p>
     <w:p>
@@ -8018,7 +8789,15 @@
         <w:t xml:space="preserve"> de las operaciones </w:t>
       </w:r>
       <w:r>
-        <w:t xml:space="preserve">tecnológicas en las que se realiza el mecanizado de metales: torneado, refrentado, taladrar, aserrar, fusionar, punzar, electro-erosión, tecnología, laser etc. </w:t>
+        <w:t xml:space="preserve">tecnológicas en las que se realiza el mecanizado de metales: torneado, </w:t>
+      </w:r>
+      <w:proofErr w:type="spellStart"/>
+      <w:r>
+        <w:t>refrentado</w:t>
+      </w:r>
+      <w:proofErr w:type="spellEnd"/>
+      <w:r>
+        <w:t xml:space="preserve">, taladrar, aserrar, fusionar, punzar, electro-erosión, tecnología, laser etc. </w:t>
       </w:r>
     </w:p>
     <w:p>
@@ -8061,7 +8840,15 @@
         <w:jc w:val="both"/>
       </w:pPr>
       <w:r>
-        <w:t>El primer sistema CNC fue en realidad de tipo NC, es decir, de control numérico pero sin ser por ordenador. La integración a baja o media escala de los circuitos fue cada vez más utilizada y los chips de los PCBs llegaron a alcanzar miles y más decenas, unidos en bloques con funciones determinadas. Además, estos bloques se integraban en un esquema fijo y no modificable, ej. sistemas realizados a través de un esquemático. Aunque en esos tiempos el programa de control solía estar escrito en un código-ISO en una cinta perforada, hoy en día, las cintas perforadas están obsoletas</w:t>
+        <w:t xml:space="preserve">El primer sistema CNC fue en realidad de tipo NC, es decir, de control numérico pero sin ser por ordenador. La integración a baja o media escala de los circuitos fue cada vez más utilizada y los chips de los </w:t>
+      </w:r>
+      <w:proofErr w:type="spellStart"/>
+      <w:r>
+        <w:t>PCBs</w:t>
+      </w:r>
+      <w:proofErr w:type="spellEnd"/>
+      <w:r>
+        <w:t xml:space="preserve"> llegaron a alcanzar miles y más decenas, unidos en bloques con funciones determinadas. Además, estos bloques se integraban en un esquema fijo y no modificable, ej. sistemas realizados a través de un esquemático. Aunque en esos tiempos el programa de control solía estar escrito en un código-ISO en una cinta perforada, hoy en día, las cintas perforadas están obsoletas</w:t>
       </w:r>
     </w:p>
     <w:p>
@@ -8117,8 +8904,11 @@
         <w:jc w:val="both"/>
       </w:pPr>
       <w:r>
+        <w:t xml:space="preserve">Como ya se ha mencionado previamente, fue a finales de los años sesenta cuando nace el control numérico por ordenador. Las funciones de control se realizaban mediante programas en la memoria del ordenador de forma que podían adaptarse fácilmente con solo modificar el programa realizado. Sin embargo, en esta época los ordenadores eran todavía muy grandes y costosos y la única solución práctica para el CN era disponer de un ordenador central conectado a varias máquinas-herramientas que desarrollaban a tiempo compartido todas las funciones de control de las mismas. Esta tecnología se conoce con las siglas DNC (Control Numérico Directo). A principios de los setenta se empezaron a construir ordenadores más pequeños y económicos, apareciendo así el CNC (Control Numérico Computarizado). Este permitía que el mismo control numérico pudiese aplicarse a varios tipos de máquinas distintas sin más que programar las funciones de control para cada máquina en particular. Las tendencias actuales de automatización total y fabricación flexible se basan en máquinas de CNC conectadas a un ordenador central con funciones de programación y almacenamiento de programas y transmisión de los mismos a las máquinas para su ejecución. Los </w:t>
+      </w:r>
+      <w:r>
         <w:lastRenderedPageBreak/>
-        <w:t>Como ya se ha mencionado previamente, fue a finales de los años sesenta cuando nace el control numérico por ordenador. Las funciones de control se realizaban mediante programas en la memoria del ordenador de forma que podían adaptarse fácilmente con solo modificar el programa realizado. Sin embargo, en esta época los ordenadores eran todavía muy grandes y costosos y la única solución práctica para el CN era disponer de un ordenador central conectado a varias máquinas-herramientas que desarrollaban a tiempo compartido todas las funciones de control de las mismas. Esta tecnología se conoce con las siglas DNC (Control Numérico Directo). A principios de los setenta se empezaron a construir ordenadores más pequeños y económicos, apareciendo así el CNC (Control Numérico Computarizado). Este permitía que el mismo control numérico pudiese aplicarse a varios tipos de máquinas distintas sin más que programar las funciones de control para cada máquina en particular. Las tendencias actuales de automatización total y fabricación flexible se basan en máquinas de CNC conectadas a un ordenador central con funciones de programación y almacenamiento de programas y transmisión de los mismos a las máquinas para su ejecución. Los esfuerzos para eliminar la intervención humana en los procesos de producción son una meta gerencial con la introducción de los conceptos de partes intercambiables y producción en masa. A continuación podemos observar un gráfico sobre la evolución de los CNC:</w:t>
+        <w:t>esfuerzos para eliminar la intervención humana en los procesos de producción son una meta gerencial con la introducción de los conceptos de partes intercambiables y producción en masa. A continuación podemos observar un gráfico sobre la evolución de los CNC:</w:t>
       </w:r>
     </w:p>
     <w:p>
@@ -8127,11 +8917,10 @@
           <w:noProof/>
           <w:lang w:eastAsia="es-ES"/>
         </w:rPr>
-        <w:lastRenderedPageBreak/>
         <mc:AlternateContent>
           <mc:Choice Requires="wps">
             <w:drawing>
-              <wp:anchor distT="0" distB="0" distL="114300" distR="114300" simplePos="0" relativeHeight="251719680" behindDoc="0" locked="0" layoutInCell="1" allowOverlap="1" wp14:anchorId="33B4634D" wp14:editId="2A525040">
+              <wp:anchor distT="0" distB="0" distL="114300" distR="114300" simplePos="0" relativeHeight="251719680" behindDoc="0" locked="0" layoutInCell="1" allowOverlap="1" wp14:anchorId="603B9639" wp14:editId="68FEE325">
                 <wp:simplePos x="0" y="0"/>
                 <wp:positionH relativeFrom="margin">
                   <wp:posOffset>1897739</wp:posOffset>
@@ -8205,7 +8994,7 @@
           </mc:Choice>
           <mc:Fallback>
             <w:pict>
-              <v:rect w14:anchorId="33B4634D" id="Rectángulo 26" o:spid="_x0000_s1026" style="position:absolute;margin-left:149.45pt;margin-top:382.1pt;width:283.9pt;height:68.6pt;z-index:251719680;visibility:visible;mso-wrap-style:square;mso-width-percent:0;mso-wrap-distance-left:9pt;mso-wrap-distance-top:0;mso-wrap-distance-right:9pt;mso-wrap-distance-bottom:0;mso-position-horizontal:absolute;mso-position-horizontal-relative:margin;mso-position-vertical:absolute;mso-position-vertical-relative:text;mso-width-percent:0;mso-width-relative:margin;v-text-anchor:middle" o:gfxdata="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" fillcolor="white [3201]" strokecolor="white [3212]" strokeweight="1pt">
+              <v:rect w14:anchorId="603B9639" id="Rectángulo 26" o:spid="_x0000_s1026" style="position:absolute;margin-left:149.45pt;margin-top:382.1pt;width:283.9pt;height:68.6pt;z-index:251719680;visibility:visible;mso-wrap-style:square;mso-width-percent:0;mso-wrap-distance-left:9pt;mso-wrap-distance-top:0;mso-wrap-distance-right:9pt;mso-wrap-distance-bottom:0;mso-position-horizontal:absolute;mso-position-horizontal-relative:margin;mso-position-vertical:absolute;mso-position-vertical-relative:text;mso-width-percent:0;mso-width-relative:margin;v-text-anchor:middle" o:gfxdata="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" fillcolor="white [3201]" strokecolor="white [3212]" strokeweight="1pt">
                 <v:textbox>
                   <w:txbxContent>
                     <w:p>
@@ -8232,7 +9021,7 @@
         <mc:AlternateContent>
           <mc:Choice Requires="wps">
             <w:drawing>
-              <wp:anchor distT="0" distB="0" distL="114300" distR="114300" simplePos="0" relativeHeight="251716608" behindDoc="0" locked="0" layoutInCell="1" allowOverlap="1" wp14:anchorId="32DD6178" wp14:editId="71F1179A">
+              <wp:anchor distT="0" distB="0" distL="114300" distR="114300" simplePos="0" relativeHeight="251716608" behindDoc="0" locked="0" layoutInCell="1" allowOverlap="1" wp14:anchorId="155CE580" wp14:editId="27DD17EC">
                 <wp:simplePos x="0" y="0"/>
                 <wp:positionH relativeFrom="column">
                   <wp:posOffset>1938655</wp:posOffset>
@@ -8315,7 +9104,7 @@
           </mc:Choice>
           <mc:Fallback>
             <w:pict>
-              <v:rect w14:anchorId="32DD6178" id="Rectángulo 23" o:spid="_x0000_s1027" style="position:absolute;margin-left:152.65pt;margin-top:237.4pt;width:184.1pt;height:50.25pt;z-index:251716608;visibility:visible;mso-wrap-style:square;mso-width-percent:0;mso-height-percent:0;mso-wrap-distance-left:9pt;mso-wrap-distance-top:0;mso-wrap-distance-right:9pt;mso-wrap-distance-bottom:0;mso-position-horizontal:absolute;mso-position-horizontal-relative:text;mso-position-vertical:absolute;mso-position-vertical-relative:text;mso-width-percent:0;mso-height-percent:0;mso-width-relative:margin;mso-height-relative:margin;v-text-anchor:middle" o:gfxdata="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" fillcolor="white [3201]" strokecolor="white [3212]" strokeweight="1pt">
+              <v:rect w14:anchorId="155CE580" id="Rectángulo 23" o:spid="_x0000_s1027" style="position:absolute;margin-left:152.65pt;margin-top:237.4pt;width:184.1pt;height:50.25pt;z-index:251716608;visibility:visible;mso-wrap-style:square;mso-width-percent:0;mso-height-percent:0;mso-wrap-distance-left:9pt;mso-wrap-distance-top:0;mso-wrap-distance-right:9pt;mso-wrap-distance-bottom:0;mso-position-horizontal:absolute;mso-position-horizontal-relative:text;mso-position-vertical:absolute;mso-position-vertical-relative:text;mso-width-percent:0;mso-height-percent:0;mso-width-relative:margin;mso-height-relative:margin;v-text-anchor:middle" o:gfxdata="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" fillcolor="white [3201]" strokecolor="white [3212]" strokeweight="1pt">
                 <v:textbox>
                   <w:txbxContent>
                     <w:p>
@@ -8347,7 +9136,7 @@
         <mc:AlternateContent>
           <mc:Choice Requires="wps">
             <w:drawing>
-              <wp:anchor distT="0" distB="0" distL="114300" distR="114300" simplePos="0" relativeHeight="251717632" behindDoc="0" locked="0" layoutInCell="1" allowOverlap="1" wp14:anchorId="49235513" wp14:editId="6B83838E">
+              <wp:anchor distT="0" distB="0" distL="114300" distR="114300" simplePos="0" relativeHeight="251717632" behindDoc="0" locked="0" layoutInCell="1" allowOverlap="1" wp14:anchorId="67EB89F4" wp14:editId="521851F2">
                 <wp:simplePos x="0" y="0"/>
                 <wp:positionH relativeFrom="column">
                   <wp:posOffset>1870494</wp:posOffset>
@@ -8399,7 +9188,39 @@
                               <w:jc w:val="center"/>
                             </w:pPr>
                             <w:r>
-                              <w:t>Control Multi Máquina: Japanese National Railways colocó siete máquinas bajo control simultáneo de una computadora</w:t>
+                              <w:t xml:space="preserve">Control </w:t>
+                            </w:r>
+                            <w:proofErr w:type="spellStart"/>
+                            <w:r>
+                              <w:t>Multi</w:t>
+                            </w:r>
+                            <w:proofErr w:type="spellEnd"/>
+                            <w:r>
+                              <w:t xml:space="preserve"> Máquina: </w:t>
+                            </w:r>
+                            <w:proofErr w:type="spellStart"/>
+                            <w:r>
+                              <w:t>Japanese</w:t>
+                            </w:r>
+                            <w:proofErr w:type="spellEnd"/>
+                            <w:r>
+                              <w:t xml:space="preserve"> </w:t>
+                            </w:r>
+                            <w:proofErr w:type="spellStart"/>
+                            <w:r>
+                              <w:t>National</w:t>
+                            </w:r>
+                            <w:proofErr w:type="spellEnd"/>
+                            <w:r>
+                              <w:t xml:space="preserve"> </w:t>
+                            </w:r>
+                            <w:proofErr w:type="spellStart"/>
+                            <w:r>
+                              <w:t>Railways</w:t>
+                            </w:r>
+                            <w:proofErr w:type="spellEnd"/>
+                            <w:r>
+                              <w:t xml:space="preserve"> colocó siete máquinas bajo control simultáneo de una computadora</w:t>
                             </w:r>
                           </w:p>
                           <w:p>
@@ -8429,7 +9250,7 @@
           </mc:Choice>
           <mc:Fallback>
             <w:pict>
-              <v:rect w14:anchorId="49235513" id="Rectángulo 24" o:spid="_x0000_s1028" style="position:absolute;margin-left:147.3pt;margin-top:317.55pt;width:211.25pt;height:59.1pt;z-index:251717632;visibility:visible;mso-wrap-style:square;mso-width-percent:0;mso-wrap-distance-left:9pt;mso-wrap-distance-top:0;mso-wrap-distance-right:9pt;mso-wrap-distance-bottom:0;mso-position-horizontal:absolute;mso-position-horizontal-relative:text;mso-position-vertical:absolute;mso-position-vertical-relative:text;mso-width-percent:0;mso-width-relative:margin;v-text-anchor:middle" o:gfxdata="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" fillcolor="white [3201]" strokecolor="white [3212]" strokeweight="1pt">
+              <v:rect w14:anchorId="67EB89F4" id="Rectángulo 24" o:spid="_x0000_s1028" style="position:absolute;margin-left:147.3pt;margin-top:317.55pt;width:211.25pt;height:59.1pt;z-index:251717632;visibility:visible;mso-wrap-style:square;mso-width-percent:0;mso-wrap-distance-left:9pt;mso-wrap-distance-top:0;mso-wrap-distance-right:9pt;mso-wrap-distance-bottom:0;mso-position-horizontal:absolute;mso-position-horizontal-relative:text;mso-position-vertical:absolute;mso-position-vertical-relative:text;mso-width-percent:0;mso-width-relative:margin;v-text-anchor:middle" o:gfxdata="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" fillcolor="white [3201]" strokecolor="white [3212]" strokeweight="1pt">
                 <v:textbox>
                   <w:txbxContent>
                     <w:p>
@@ -8437,7 +9258,39 @@
                         <w:jc w:val="center"/>
                       </w:pPr>
                       <w:r>
-                        <w:t>Control Multi Máquina: Japanese National Railways colocó siete máquinas bajo control simultáneo de una computadora</w:t>
+                        <w:t xml:space="preserve">Control </w:t>
+                      </w:r>
+                      <w:proofErr w:type="spellStart"/>
+                      <w:r>
+                        <w:t>Multi</w:t>
+                      </w:r>
+                      <w:proofErr w:type="spellEnd"/>
+                      <w:r>
+                        <w:t xml:space="preserve"> Máquina: </w:t>
+                      </w:r>
+                      <w:proofErr w:type="spellStart"/>
+                      <w:r>
+                        <w:t>Japanese</w:t>
+                      </w:r>
+                      <w:proofErr w:type="spellEnd"/>
+                      <w:r>
+                        <w:t xml:space="preserve"> </w:t>
+                      </w:r>
+                      <w:proofErr w:type="spellStart"/>
+                      <w:r>
+                        <w:t>National</w:t>
+                      </w:r>
+                      <w:proofErr w:type="spellEnd"/>
+                      <w:r>
+                        <w:t xml:space="preserve"> </w:t>
+                      </w:r>
+                      <w:proofErr w:type="spellStart"/>
+                      <w:r>
+                        <w:t>Railways</w:t>
+                      </w:r>
+                      <w:proofErr w:type="spellEnd"/>
+                      <w:r>
+                        <w:t xml:space="preserve"> colocó siete máquinas bajo control simultáneo de una computadora</w:t>
                       </w:r>
                     </w:p>
                     <w:p>
@@ -8461,7 +9314,7 @@
           <w:lang w:eastAsia="es-ES"/>
         </w:rPr>
         <w:drawing>
-          <wp:anchor distT="0" distB="0" distL="114300" distR="114300" simplePos="0" relativeHeight="251718656" behindDoc="0" locked="0" layoutInCell="1" allowOverlap="1" wp14:anchorId="2F5ACDA2" wp14:editId="498F7AD2">
+          <wp:anchor distT="0" distB="0" distL="114300" distR="114300" simplePos="0" relativeHeight="251718656" behindDoc="0" locked="0" layoutInCell="1" allowOverlap="1" wp14:anchorId="0A0C97DF" wp14:editId="202AE928">
             <wp:simplePos x="0" y="0"/>
             <wp:positionH relativeFrom="column">
               <wp:posOffset>4802517</wp:posOffset>
@@ -8486,7 +9339,7 @@
                     </pic:cNvPicPr>
                   </pic:nvPicPr>
                   <pic:blipFill>
-                    <a:blip r:embed="rId24">
+                    <a:blip r:embed="rId31">
                       <a:extLst>
                         <a:ext uri="{28A0092B-C50C-407E-A947-70E740481C1C}">
                           <a14:useLocalDpi xmlns:a14="http://schemas.microsoft.com/office/drawing/2010/main" val="0"/>
@@ -8531,7 +9384,7 @@
         <mc:AlternateContent>
           <mc:Choice Requires="wps">
             <w:drawing>
-              <wp:anchor distT="0" distB="0" distL="114300" distR="114300" simplePos="0" relativeHeight="251712512" behindDoc="0" locked="0" layoutInCell="1" allowOverlap="1" wp14:anchorId="2067A242" wp14:editId="42C87AE5">
+              <wp:anchor distT="0" distB="0" distL="114300" distR="114300" simplePos="0" relativeHeight="251712512" behindDoc="0" locked="0" layoutInCell="1" allowOverlap="1" wp14:anchorId="293F5E47" wp14:editId="7F108CDA">
                 <wp:simplePos x="0" y="0"/>
                 <wp:positionH relativeFrom="column">
                   <wp:posOffset>4525801</wp:posOffset>
@@ -8627,7 +9480,7 @@
         <mc:AlternateContent>
           <mc:Choice Requires="wps">
             <w:drawing>
-              <wp:anchor distT="0" distB="0" distL="114300" distR="114300" simplePos="0" relativeHeight="251711488" behindDoc="0" locked="0" layoutInCell="1" allowOverlap="1" wp14:anchorId="201F7085" wp14:editId="712C632C">
+              <wp:anchor distT="0" distB="0" distL="114300" distR="114300" simplePos="0" relativeHeight="251711488" behindDoc="0" locked="0" layoutInCell="1" allowOverlap="1" wp14:anchorId="38F876D7" wp14:editId="2EF3E275">
                 <wp:simplePos x="0" y="0"/>
                 <wp:positionH relativeFrom="column">
                   <wp:posOffset>1714451</wp:posOffset>
@@ -8738,7 +9591,7 @@
           </mc:Choice>
           <mc:Fallback>
             <w:pict>
-              <v:rect w14:anchorId="201F7085" id="Rectángulo 17" o:spid="_x0000_s1029" style="position:absolute;margin-left:135pt;margin-top:89.3pt;width:249.95pt;height:48.9pt;z-index:251711488;visibility:visible;mso-wrap-style:square;mso-width-percent:0;mso-height-percent:0;mso-wrap-distance-left:9pt;mso-wrap-distance-top:0;mso-wrap-distance-right:9pt;mso-wrap-distance-bottom:0;mso-position-horizontal:absolute;mso-position-horizontal-relative:text;mso-position-vertical:absolute;mso-position-vertical-relative:text;mso-width-percent:0;mso-height-percent:0;mso-width-relative:margin;mso-height-relative:margin;v-text-anchor:middle" o:gfxdata="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" fillcolor="white [3201]" strokecolor="white [3212]" strokeweight="1pt">
+              <v:rect w14:anchorId="38F876D7" id="Rectángulo 17" o:spid="_x0000_s1029" style="position:absolute;margin-left:135pt;margin-top:89.3pt;width:249.95pt;height:48.9pt;z-index:251711488;visibility:visible;mso-wrap-style:square;mso-width-percent:0;mso-height-percent:0;mso-wrap-distance-left:9pt;mso-wrap-distance-top:0;mso-wrap-distance-right:9pt;mso-wrap-distance-bottom:0;mso-position-horizontal:absolute;mso-position-horizontal-relative:text;mso-position-vertical:absolute;mso-position-vertical-relative:text;mso-width-percent:0;mso-height-percent:0;mso-width-relative:margin;mso-height-relative:margin;v-text-anchor:middle" o:gfxdata="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" fillcolor="white [3201]" strokecolor="white [3212]" strokeweight="1pt">
                 <v:textbox>
                   <w:txbxContent>
                     <w:p>
@@ -8798,7 +9651,7 @@
         <mc:AlternateContent>
           <mc:Choice Requires="wps">
             <w:drawing>
-              <wp:anchor distT="0" distB="0" distL="114300" distR="114300" simplePos="0" relativeHeight="251713536" behindDoc="0" locked="0" layoutInCell="1" allowOverlap="1" wp14:anchorId="4EE58C6A" wp14:editId="57489B0B">
+              <wp:anchor distT="0" distB="0" distL="114300" distR="114300" simplePos="0" relativeHeight="251713536" behindDoc="0" locked="0" layoutInCell="1" allowOverlap="1" wp14:anchorId="5D437FDD" wp14:editId="018D2791">
                 <wp:simplePos x="0" y="0"/>
                 <wp:positionH relativeFrom="column">
                   <wp:posOffset>4862674</wp:posOffset>
@@ -8880,7 +9733,7 @@
           </mc:Choice>
           <mc:Fallback>
             <w:pict>
-              <v:rect w14:anchorId="4EE58C6A" id="Rectángulo 20" o:spid="_x0000_s1030" style="position:absolute;margin-left:382.9pt;margin-top:91.15pt;width:103.25pt;height:52.3pt;z-index:251713536;visibility:visible;mso-wrap-style:square;mso-width-percent:0;mso-height-percent:0;mso-wrap-distance-left:9pt;mso-wrap-distance-top:0;mso-wrap-distance-right:9pt;mso-wrap-distance-bottom:0;mso-position-horizontal:absolute;mso-position-horizontal-relative:text;mso-position-vertical:absolute;mso-position-vertical-relative:text;mso-width-percent:0;mso-height-percent:0;mso-width-relative:margin;mso-height-relative:margin;v-text-anchor:middle" o:gfxdata="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" fillcolor="white [3201]" strokecolor="white [3212]" strokeweight="1pt">
+              <v:rect w14:anchorId="5D437FDD" id="Rectángulo 20" o:spid="_x0000_s1030" style="position:absolute;margin-left:382.9pt;margin-top:91.15pt;width:103.25pt;height:52.3pt;z-index:251713536;visibility:visible;mso-wrap-style:square;mso-width-percent:0;mso-height-percent:0;mso-wrap-distance-left:9pt;mso-wrap-distance-top:0;mso-wrap-distance-right:9pt;mso-wrap-distance-bottom:0;mso-position-horizontal:absolute;mso-position-horizontal-relative:text;mso-position-vertical:absolute;mso-position-vertical-relative:text;mso-width-percent:0;mso-height-percent:0;mso-width-relative:margin;mso-height-relative:margin;v-text-anchor:middle" o:gfxdata="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" fillcolor="white [3201]" strokecolor="white [3212]" strokeweight="1pt">
                 <v:textbox>
                   <w:txbxContent>
                     <w:p>
@@ -8909,7 +9762,7 @@
           <w:lang w:eastAsia="es-ES"/>
         </w:rPr>
         <w:drawing>
-          <wp:anchor distT="0" distB="0" distL="114300" distR="114300" simplePos="0" relativeHeight="251715584" behindDoc="1" locked="0" layoutInCell="1" allowOverlap="1" wp14:anchorId="1770DB5A" wp14:editId="5F9BC3D1">
+          <wp:anchor distT="0" distB="0" distL="114300" distR="114300" simplePos="0" relativeHeight="251715584" behindDoc="1" locked="0" layoutInCell="1" allowOverlap="1" wp14:anchorId="1F3396D5" wp14:editId="192E22DA">
             <wp:simplePos x="0" y="0"/>
             <wp:positionH relativeFrom="column">
               <wp:posOffset>4586462</wp:posOffset>
@@ -8934,7 +9787,7 @@
                     </pic:cNvPicPr>
                   </pic:nvPicPr>
                   <pic:blipFill rotWithShape="1">
-                    <a:blip r:embed="rId25">
+                    <a:blip r:embed="rId32">
                       <a:extLst>
                         <a:ext uri="{28A0092B-C50C-407E-A947-70E740481C1C}">
                           <a14:useLocalDpi xmlns:a14="http://schemas.microsoft.com/office/drawing/2010/main" val="0"/>
@@ -8982,7 +9835,7 @@
         <mc:AlternateContent>
           <mc:Choice Requires="wps">
             <w:drawing>
-              <wp:anchor distT="0" distB="0" distL="114300" distR="114300" simplePos="0" relativeHeight="251714560" behindDoc="0" locked="0" layoutInCell="1" allowOverlap="1" wp14:anchorId="75B404A3" wp14:editId="1622C7A5">
+              <wp:anchor distT="0" distB="0" distL="114300" distR="114300" simplePos="0" relativeHeight="251714560" behindDoc="0" locked="0" layoutInCell="1" allowOverlap="1" wp14:anchorId="19FBD063" wp14:editId="6C763739">
                 <wp:simplePos x="0" y="0"/>
                 <wp:positionH relativeFrom="column">
                   <wp:posOffset>1731010</wp:posOffset>
@@ -9040,7 +9893,21 @@
                               <w:rPr>
                                 <w:lang w:val="es-NI"/>
                               </w:rPr>
-                              <w:t>Primer Robot ¨Unimate¨, basado en el control numérico e instalado en Ford</w:t>
+                              <w:t>Primer Robot ¨</w:t>
+                            </w:r>
+                            <w:proofErr w:type="spellStart"/>
+                            <w:r>
+                              <w:rPr>
+                                <w:lang w:val="es-NI"/>
+                              </w:rPr>
+                              <w:t>Unimate</w:t>
+                            </w:r>
+                            <w:proofErr w:type="spellEnd"/>
+                            <w:r>
+                              <w:rPr>
+                                <w:lang w:val="es-NI"/>
+                              </w:rPr>
+                              <w:t>¨, basado en el control numérico e instalado en Ford</w:t>
                             </w:r>
                           </w:p>
                         </w:txbxContent>
@@ -9065,7 +9932,7 @@
           </mc:Choice>
           <mc:Fallback>
             <w:pict>
-              <v:rect w14:anchorId="75B404A3" id="Rectángulo 21" o:spid="_x0000_s1031" style="position:absolute;margin-left:136.3pt;margin-top:170.55pt;width:212.6pt;height:40.1pt;z-index:251714560;visibility:visible;mso-wrap-style:square;mso-width-percent:0;mso-height-percent:0;mso-wrap-distance-left:9pt;mso-wrap-distance-top:0;mso-wrap-distance-right:9pt;mso-wrap-distance-bottom:0;mso-position-horizontal:absolute;mso-position-horizontal-relative:text;mso-position-vertical:absolute;mso-position-vertical-relative:text;mso-width-percent:0;mso-height-percent:0;mso-width-relative:margin;mso-height-relative:margin;v-text-anchor:middle" o:gfxdata="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" fillcolor="white [3201]" strokecolor="white [3212]" strokeweight="1pt">
+              <v:rect w14:anchorId="19FBD063" id="Rectángulo 21" o:spid="_x0000_s1031" style="position:absolute;margin-left:136.3pt;margin-top:170.55pt;width:212.6pt;height:40.1pt;z-index:251714560;visibility:visible;mso-wrap-style:square;mso-width-percent:0;mso-height-percent:0;mso-wrap-distance-left:9pt;mso-wrap-distance-top:0;mso-wrap-distance-right:9pt;mso-wrap-distance-bottom:0;mso-position-horizontal:absolute;mso-position-horizontal-relative:text;mso-position-vertical:absolute;mso-position-vertical-relative:text;mso-width-percent:0;mso-height-percent:0;mso-width-relative:margin;mso-height-relative:margin;v-text-anchor:middle" o:gfxdata="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" fillcolor="white [3201]" strokecolor="white [3212]" strokeweight="1pt">
                 <v:textbox>
                   <w:txbxContent>
                     <w:p>
@@ -9079,7 +9946,21 @@
                         <w:rPr>
                           <w:lang w:val="es-NI"/>
                         </w:rPr>
-                        <w:t>Primer Robot ¨Unimate¨, basado en el control numérico e instalado en Ford</w:t>
+                        <w:t>Primer Robot ¨</w:t>
+                      </w:r>
+                      <w:proofErr w:type="spellStart"/>
+                      <w:r>
+                        <w:rPr>
+                          <w:lang w:val="es-NI"/>
+                        </w:rPr>
+                        <w:t>Unimate</w:t>
+                      </w:r>
+                      <w:proofErr w:type="spellEnd"/>
+                      <w:r>
+                        <w:rPr>
+                          <w:lang w:val="es-NI"/>
+                        </w:rPr>
+                        <w:t>¨, basado en el control numérico e instalado en Ford</w:t>
                       </w:r>
                     </w:p>
                   </w:txbxContent>
@@ -9097,7 +9978,7 @@
         <mc:AlternateContent>
           <mc:Choice Requires="wps">
             <w:drawing>
-              <wp:anchor distT="0" distB="0" distL="114300" distR="114300" simplePos="0" relativeHeight="251710464" behindDoc="0" locked="0" layoutInCell="1" allowOverlap="1" wp14:anchorId="4F51C41B" wp14:editId="0EDD1E5F">
+              <wp:anchor distT="0" distB="0" distL="114300" distR="114300" simplePos="0" relativeHeight="251710464" behindDoc="0" locked="0" layoutInCell="1" allowOverlap="1" wp14:anchorId="0E317252" wp14:editId="19FB5F2D">
                 <wp:simplePos x="0" y="0"/>
                 <wp:positionH relativeFrom="margin">
                   <wp:posOffset>1717303</wp:posOffset>
@@ -9183,7 +10064,7 @@
           </mc:Choice>
           <mc:Fallback>
             <w:pict>
-              <v:rect w14:anchorId="4F51C41B" id="Rectángulo 16" o:spid="_x0000_s1032" style="position:absolute;margin-left:135.2pt;margin-top:.6pt;width:269pt;height:55.7pt;z-index:251710464;visibility:visible;mso-wrap-style:square;mso-width-percent:0;mso-height-percent:0;mso-wrap-distance-left:9pt;mso-wrap-distance-top:0;mso-wrap-distance-right:9pt;mso-wrap-distance-bottom:0;mso-position-horizontal:absolute;mso-position-horizontal-relative:margin;mso-position-vertical:absolute;mso-position-vertical-relative:text;mso-width-percent:0;mso-height-percent:0;mso-width-relative:margin;mso-height-relative:margin;v-text-anchor:middle" o:gfxdata="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" fillcolor="white [3201]" strokecolor="white [3212]" strokeweight="1pt">
+              <v:rect w14:anchorId="0E317252" id="Rectángulo 16" o:spid="_x0000_s1032" style="position:absolute;margin-left:135.2pt;margin-top:.6pt;width:269pt;height:55.7pt;z-index:251710464;visibility:visible;mso-wrap-style:square;mso-width-percent:0;mso-height-percent:0;mso-wrap-distance-left:9pt;mso-wrap-distance-top:0;mso-wrap-distance-right:9pt;mso-wrap-distance-bottom:0;mso-position-horizontal:absolute;mso-position-horizontal-relative:margin;mso-position-vertical:absolute;mso-position-vertical-relative:text;mso-width-percent:0;mso-height-percent:0;mso-width-relative:margin;mso-height-relative:margin;v-text-anchor:middle" o:gfxdata="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" fillcolor="white [3201]" strokecolor="white [3212]" strokeweight="1pt">
                 <v:textbox>
                   <w:txbxContent>
                     <w:p>
@@ -9217,14 +10098,14 @@
           <w:lang w:eastAsia="es-ES"/>
         </w:rPr>
         <w:drawing>
-          <wp:inline distT="0" distB="0" distL="0" distR="0" wp14:anchorId="53E2DED4" wp14:editId="418B4D52">
+          <wp:inline distT="0" distB="0" distL="0" distR="0" wp14:anchorId="5B7EFB57" wp14:editId="317D2913">
             <wp:extent cx="1802765" cy="5658928"/>
             <wp:effectExtent l="0" t="19050" r="0" b="56515"/>
             <wp:docPr id="15" name="Diagrama 15"/>
             <wp:cNvGraphicFramePr/>
             <a:graphic xmlns:a="http://schemas.openxmlformats.org/drawingml/2006/main">
               <a:graphicData uri="http://schemas.openxmlformats.org/drawingml/2006/diagram">
-                <dgm:relIds xmlns:dgm="http://schemas.openxmlformats.org/drawingml/2006/diagram" xmlns:r="http://schemas.openxmlformats.org/officeDocument/2006/relationships" r:dm="rId26" r:lo="rId27" r:qs="rId28" r:cs="rId29"/>
+                <dgm:relIds xmlns:dgm="http://schemas.openxmlformats.org/drawingml/2006/diagram" xmlns:r="http://schemas.openxmlformats.org/officeDocument/2006/relationships" r:dm="rId33" r:lo="rId34" r:qs="rId35" r:cs="rId36"/>
               </a:graphicData>
             </a:graphic>
           </wp:inline>
@@ -9239,7 +10120,7 @@
         </w:rPr>
         <w:lastRenderedPageBreak/>
         <w:drawing>
-          <wp:anchor distT="0" distB="0" distL="114300" distR="114300" simplePos="0" relativeHeight="251725824" behindDoc="0" locked="0" layoutInCell="1" allowOverlap="1" wp14:anchorId="1822289F" wp14:editId="717D0977">
+          <wp:anchor distT="0" distB="0" distL="114300" distR="114300" simplePos="0" relativeHeight="251725824" behindDoc="0" locked="0" layoutInCell="1" allowOverlap="1" wp14:anchorId="299D8A08" wp14:editId="1BC51D5D">
             <wp:simplePos x="0" y="0"/>
             <wp:positionH relativeFrom="column">
               <wp:posOffset>4641000</wp:posOffset>
@@ -9264,7 +10145,7 @@
                     </pic:cNvPicPr>
                   </pic:nvPicPr>
                   <pic:blipFill rotWithShape="1">
-                    <a:blip r:embed="rId31">
+                    <a:blip r:embed="rId38">
                       <a:extLst>
                         <a:ext uri="{28A0092B-C50C-407E-A947-70E740481C1C}">
                           <a14:useLocalDpi xmlns:a14="http://schemas.microsoft.com/office/drawing/2010/main" val="0"/>
@@ -9312,7 +10193,7 @@
         <mc:AlternateContent>
           <mc:Choice Requires="wps">
             <w:drawing>
-              <wp:anchor distT="0" distB="0" distL="114300" distR="114300" simplePos="0" relativeHeight="251724800" behindDoc="0" locked="0" layoutInCell="1" allowOverlap="1" wp14:anchorId="64E112CA" wp14:editId="299AB344">
+              <wp:anchor distT="0" distB="0" distL="114300" distR="114300" simplePos="0" relativeHeight="251724800" behindDoc="0" locked="0" layoutInCell="1" allowOverlap="1" wp14:anchorId="7404450F" wp14:editId="62DA4D34">
                 <wp:simplePos x="0" y="0"/>
                 <wp:positionH relativeFrom="column">
                   <wp:posOffset>1886837</wp:posOffset>
@@ -9395,7 +10276,7 @@
           </mc:Choice>
           <mc:Fallback>
             <w:pict>
-              <v:rect w14:anchorId="64E112CA" id="Rectángulo 2016" o:spid="_x0000_s1033" style="position:absolute;margin-left:148.55pt;margin-top:175.7pt;width:219.4pt;height:50.2pt;z-index:251724800;visibility:visible;mso-wrap-style:square;mso-width-percent:0;mso-height-percent:0;mso-wrap-distance-left:9pt;mso-wrap-distance-top:0;mso-wrap-distance-right:9pt;mso-wrap-distance-bottom:0;mso-position-horizontal:absolute;mso-position-horizontal-relative:text;mso-position-vertical:absolute;mso-position-vertical-relative:text;mso-width-percent:0;mso-height-percent:0;mso-width-relative:margin;mso-height-relative:margin;v-text-anchor:middle" o:gfxdata="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" fillcolor="white [3201]" strokecolor="white [3212]" strokeweight="1pt">
+              <v:rect w14:anchorId="7404450F" id="Rectángulo 2016" o:spid="_x0000_s1033" style="position:absolute;margin-left:148.55pt;margin-top:175.7pt;width:219.4pt;height:50.2pt;z-index:251724800;visibility:visible;mso-wrap-style:square;mso-width-percent:0;mso-height-percent:0;mso-wrap-distance-left:9pt;mso-wrap-distance-top:0;mso-wrap-distance-right:9pt;mso-wrap-distance-bottom:0;mso-position-horizontal:absolute;mso-position-horizontal-relative:text;mso-position-vertical:absolute;mso-position-vertical-relative:text;mso-width-percent:0;mso-height-percent:0;mso-width-relative:margin;mso-height-relative:margin;v-text-anchor:middle" o:gfxdata="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" fillcolor="white [3201]" strokecolor="white [3212]" strokeweight="1pt">
                 <v:textbox>
                   <w:txbxContent>
                     <w:p>
@@ -9427,7 +10308,7 @@
         <mc:AlternateContent>
           <mc:Choice Requires="wps">
             <w:drawing>
-              <wp:anchor distT="0" distB="0" distL="114300" distR="114300" simplePos="0" relativeHeight="251723776" behindDoc="0" locked="0" layoutInCell="1" allowOverlap="1" wp14:anchorId="2EDBF00D" wp14:editId="4694ECFA">
+              <wp:anchor distT="0" distB="0" distL="114300" distR="114300" simplePos="0" relativeHeight="251723776" behindDoc="0" locked="0" layoutInCell="1" allowOverlap="1" wp14:anchorId="6BD0AE5D" wp14:editId="3FBE03E5">
                 <wp:simplePos x="0" y="0"/>
                 <wp:positionH relativeFrom="column">
                   <wp:posOffset>1628416</wp:posOffset>
@@ -9498,7 +10379,7 @@
           </mc:Choice>
           <mc:Fallback>
             <w:pict>
-              <v:rect w14:anchorId="2EDBF00D" id="Rectángulo 31" o:spid="_x0000_s1034" style="position:absolute;margin-left:128.2pt;margin-top:96.9pt;width:279.15pt;height:42.8pt;z-index:251723776;visibility:visible;mso-wrap-style:square;mso-wrap-distance-left:9pt;mso-wrap-distance-top:0;mso-wrap-distance-right:9pt;mso-wrap-distance-bottom:0;mso-position-horizontal:absolute;mso-position-horizontal-relative:text;mso-position-vertical:absolute;mso-position-vertical-relative:text;v-text-anchor:middle" o:gfxdata="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" fillcolor="white [3201]" strokecolor="white [3212]" strokeweight="1pt">
+              <v:rect w14:anchorId="6BD0AE5D" id="Rectángulo 31" o:spid="_x0000_s1034" style="position:absolute;margin-left:128.2pt;margin-top:96.9pt;width:279.15pt;height:42.8pt;z-index:251723776;visibility:visible;mso-wrap-style:square;mso-wrap-distance-left:9pt;mso-wrap-distance-top:0;mso-wrap-distance-right:9pt;mso-wrap-distance-bottom:0;mso-position-horizontal:absolute;mso-position-horizontal-relative:text;mso-position-vertical:absolute;mso-position-vertical-relative:text;v-text-anchor:middle" o:gfxdata="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" fillcolor="white [3201]" strokecolor="white [3212]" strokeweight="1pt">
                 <v:textbox>
                   <w:txbxContent>
                     <w:p>
@@ -9524,7 +10405,7 @@
         <mc:AlternateContent>
           <mc:Choice Requires="wps">
             <w:drawing>
-              <wp:anchor distT="0" distB="0" distL="114300" distR="114300" simplePos="0" relativeHeight="251722752" behindDoc="0" locked="0" layoutInCell="1" allowOverlap="1" wp14:anchorId="5A540CE2" wp14:editId="657F20AD">
+              <wp:anchor distT="0" distB="0" distL="114300" distR="114300" simplePos="0" relativeHeight="251722752" behindDoc="0" locked="0" layoutInCell="1" allowOverlap="1" wp14:anchorId="77A8476C" wp14:editId="0DC8F545">
                 <wp:simplePos x="0" y="0"/>
                 <wp:positionH relativeFrom="column">
                   <wp:posOffset>2024595</wp:posOffset>
@@ -9593,7 +10474,7 @@
         <mc:AlternateContent>
           <mc:Choice Requires="wps">
             <w:drawing>
-              <wp:anchor distT="0" distB="0" distL="114300" distR="114300" simplePos="0" relativeHeight="251721728" behindDoc="0" locked="0" layoutInCell="1" allowOverlap="1" wp14:anchorId="5915803C" wp14:editId="28E57383">
+              <wp:anchor distT="0" distB="0" distL="114300" distR="114300" simplePos="0" relativeHeight="251721728" behindDoc="0" locked="0" layoutInCell="1" allowOverlap="1" wp14:anchorId="7176156E" wp14:editId="5A211418">
                 <wp:simplePos x="0" y="0"/>
                 <wp:positionH relativeFrom="column">
                   <wp:posOffset>2127741</wp:posOffset>
@@ -9686,7 +10567,7 @@
           </mc:Choice>
           <mc:Fallback>
             <w:pict>
-              <v:rect w14:anchorId="5915803C" id="Rectángulo 28" o:spid="_x0000_s1035" style="position:absolute;margin-left:167.55pt;margin-top:.5pt;width:319.9pt;height:94.4pt;z-index:251721728;visibility:visible;mso-wrap-style:square;mso-width-percent:0;mso-height-percent:0;mso-wrap-distance-left:9pt;mso-wrap-distance-top:0;mso-wrap-distance-right:9pt;mso-wrap-distance-bottom:0;mso-position-horizontal:absolute;mso-position-horizontal-relative:text;mso-position-vertical:absolute;mso-position-vertical-relative:text;mso-width-percent:0;mso-height-percent:0;mso-width-relative:margin;mso-height-relative:margin;v-text-anchor:middle" o:gfxdata="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" fillcolor="white [3201]" strokecolor="white [3212]" strokeweight="1pt">
+              <v:rect w14:anchorId="7176156E" id="Rectángulo 28" o:spid="_x0000_s1035" style="position:absolute;margin-left:167.55pt;margin-top:.5pt;width:319.9pt;height:94.4pt;z-index:251721728;visibility:visible;mso-wrap-style:square;mso-width-percent:0;mso-height-percent:0;mso-wrap-distance-left:9pt;mso-wrap-distance-top:0;mso-wrap-distance-right:9pt;mso-wrap-distance-bottom:0;mso-position-horizontal:absolute;mso-position-horizontal-relative:text;mso-position-vertical:absolute;mso-position-vertical-relative:text;mso-width-percent:0;mso-height-percent:0;mso-width-relative:margin;mso-height-relative:margin;v-text-anchor:middle" o:gfxdata="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" fillcolor="white [3201]" strokecolor="white [3212]" strokeweight="1pt">
                 <v:textbox>
                   <w:txbxContent>
                     <w:p>
@@ -9726,7 +10607,7 @@
           <w:lang w:eastAsia="es-ES"/>
         </w:rPr>
         <w:drawing>
-          <wp:anchor distT="0" distB="0" distL="114300" distR="114300" simplePos="0" relativeHeight="251720704" behindDoc="0" locked="0" layoutInCell="1" allowOverlap="1" wp14:anchorId="058D29C8" wp14:editId="1388922F">
+          <wp:anchor distT="0" distB="0" distL="114300" distR="114300" simplePos="0" relativeHeight="251720704" behindDoc="0" locked="0" layoutInCell="1" allowOverlap="1" wp14:anchorId="420CD5BA" wp14:editId="017027D3">
             <wp:simplePos x="0" y="0"/>
             <wp:positionH relativeFrom="margin">
               <wp:align>left</wp:align>
@@ -9741,7 +10622,7 @@
             <wp:cNvGraphicFramePr/>
             <a:graphic xmlns:a="http://schemas.openxmlformats.org/drawingml/2006/main">
               <a:graphicData uri="http://schemas.openxmlformats.org/drawingml/2006/diagram">
-                <dgm:relIds xmlns:dgm="http://schemas.openxmlformats.org/drawingml/2006/diagram" xmlns:r="http://schemas.openxmlformats.org/officeDocument/2006/relationships" r:dm="rId32" r:lo="rId33" r:qs="rId34" r:cs="rId35"/>
+                <dgm:relIds xmlns:dgm="http://schemas.openxmlformats.org/drawingml/2006/diagram" xmlns:r="http://schemas.openxmlformats.org/officeDocument/2006/relationships" r:dm="rId39" r:lo="rId40" r:qs="rId41" r:cs="rId42"/>
               </a:graphicData>
             </a:graphic>
             <wp14:sizeRelH relativeFrom="margin">
@@ -9805,12 +10686,44 @@
         <w:t xml:space="preserve">Desde el comienzo de la revolución industrial </w:t>
       </w:r>
       <w:r>
-        <w:t>se hizo necesario una metodología de trabajo para definir los procesos de manufactura de una pieza, en aquellos tiempos las representaciones se hacían a papel y lápiz sin ninguna normativa en común lo que hacía difícil compartir con otros profesionales la información representada en estos pseudo planos.</w:t>
-      </w:r>
-    </w:p>
-    <w:p>
-      <w:r>
-        <w:t xml:space="preserve">A partir de los años 80’s comenzó el auge de los programas CAD (Computer Aided Design) el cual consiste en programas ejecutados dentro de una computadora en los cuales se puede representar una pieza a través de </w:t>
+        <w:t xml:space="preserve">se hizo necesario una metodología de trabajo para definir los procesos de manufactura de una pieza, en aquellos tiempos las representaciones se hacían a papel y lápiz sin ninguna normativa en común lo que hacía difícil compartir con otros profesionales la información representada en estos </w:t>
+      </w:r>
+      <w:proofErr w:type="spellStart"/>
+      <w:r>
+        <w:t>pseudo</w:t>
+      </w:r>
+      <w:proofErr w:type="spellEnd"/>
+      <w:r>
+        <w:t xml:space="preserve"> planos.</w:t>
+      </w:r>
+    </w:p>
+    <w:p>
+      <w:r>
+        <w:t>A partir de los años 80’s comenzó el auge de los programas CAD (</w:t>
+      </w:r>
+      <w:proofErr w:type="spellStart"/>
+      <w:r>
+        <w:t>Computer</w:t>
+      </w:r>
+      <w:proofErr w:type="spellEnd"/>
+      <w:r>
+        <w:t xml:space="preserve"> </w:t>
+      </w:r>
+      <w:proofErr w:type="spellStart"/>
+      <w:r>
+        <w:t>Aided</w:t>
+      </w:r>
+      <w:proofErr w:type="spellEnd"/>
+      <w:r>
+        <w:t xml:space="preserve"> </w:t>
+      </w:r>
+      <w:proofErr w:type="spellStart"/>
+      <w:r>
+        <w:t>Design</w:t>
+      </w:r>
+      <w:proofErr w:type="spellEnd"/>
+      <w:r>
+        <w:t xml:space="preserve">) el cual consiste en programas ejecutados dentro de una computadora en los cuales se puede representar una pieza a través de </w:t>
       </w:r>
       <w:r>
         <w:t>vectores, puntos</w:t>
@@ -9842,7 +10755,15 @@
         <w:ind w:left="708"/>
       </w:pPr>
       <w:r>
-        <w:t>El proceso de diseño puede acelerarse mediante el uso de herramientas informáticas que facilitan las diversas fases (modelado, prototipado, pruebas, etc.). Cuando esto ocurre, se dice que tenemos un sistema de diseño asistido por computadora, es decir un si</w:t>
+        <w:t xml:space="preserve">El proceso de diseño puede acelerarse mediante el uso de herramientas informáticas que facilitan las diversas fases (modelado, </w:t>
+      </w:r>
+      <w:proofErr w:type="spellStart"/>
+      <w:r>
+        <w:t>prototipado</w:t>
+      </w:r>
+      <w:proofErr w:type="spellEnd"/>
+      <w:r>
+        <w:t>, pruebas, etc.). Cuando esto ocurre, se dice que tenemos un sistema de diseño asistido por computadora, es decir un si</w:t>
       </w:r>
       <w:r>
         <w:t>s</w:t>
@@ -9862,14 +10783,62 @@
         <w:t xml:space="preserve"> </w:t>
       </w:r>
       <w:r>
-        <w:t>(Computer Aided Manufacturing). Cuando las herramientas informáticas se utilizan para ayudar (o sustituir)</w:t>
+        <w:t>(</w:t>
+      </w:r>
+      <w:proofErr w:type="spellStart"/>
+      <w:r>
+        <w:t>Computer</w:t>
+      </w:r>
+      <w:proofErr w:type="spellEnd"/>
+      <w:r>
+        <w:t xml:space="preserve"> </w:t>
+      </w:r>
+      <w:proofErr w:type="spellStart"/>
+      <w:r>
+        <w:t>Aided</w:t>
+      </w:r>
+      <w:proofErr w:type="spellEnd"/>
+      <w:r>
+        <w:t xml:space="preserve"> </w:t>
+      </w:r>
+      <w:proofErr w:type="spellStart"/>
+      <w:r>
+        <w:t>Manufacturing</w:t>
+      </w:r>
+      <w:proofErr w:type="spellEnd"/>
+      <w:r>
+        <w:t>). Cuando las herramientas informáticas se utilizan para ayudar (o sustituir)</w:t>
       </w:r>
       <w:r>
         <w:t xml:space="preserve"> a las tareas de </w:t>
       </w:r>
       <w:r>
         <w:lastRenderedPageBreak/>
-        <w:t xml:space="preserve">análisis de algunos procesos de ingeniería, se habla de CAE (Computer Aided Engineering). Ejemplo de CAE </w:t>
+        <w:t>análisis de algunos procesos de ingeniería, se habla de CAE (</w:t>
+      </w:r>
+      <w:proofErr w:type="spellStart"/>
+      <w:r>
+        <w:t>Computer</w:t>
+      </w:r>
+      <w:proofErr w:type="spellEnd"/>
+      <w:r>
+        <w:t xml:space="preserve"> </w:t>
+      </w:r>
+      <w:proofErr w:type="spellStart"/>
+      <w:r>
+        <w:t>Aided</w:t>
+      </w:r>
+      <w:proofErr w:type="spellEnd"/>
+      <w:r>
+        <w:t xml:space="preserve"> </w:t>
+      </w:r>
+      <w:proofErr w:type="spellStart"/>
+      <w:r>
+        <w:t>Engineering</w:t>
+      </w:r>
+      <w:proofErr w:type="spellEnd"/>
+      <w:r>
+        <w:t xml:space="preserve">). Ejemplo de CAE </w:t>
       </w:r>
       <w:r>
         <w:t>serían</w:t>
@@ -9900,7 +10869,15 @@
         <w:t xml:space="preserve"> conocido es el del dibujo técnico y la arquitectura, donde destaca el programa AutoCAD, pero también podemos ver sistemas CAD/CAM/CAE en ingeniería </w:t>
       </w:r>
       <w:r>
-        <w:t>civil, en el diseño y fabricación industrial (CATIA, PRO/ENGINEERING), en física, sobre todo para el análisis cinemático de objetos dentro de fluidos (CFD – Computer Fluid Dynamics),en sistemas de información geográfica y cartografía (sistemas GIS), en ingeniería eléctrica y electrónica para fabricación de placas base y el diseño de circuitos integrados, en química, biología, medicina, etc.</w:t>
+        <w:t xml:space="preserve">civil, en el diseño y fabricación industrial (CATIA, PRO/ENGINEERING), en física, sobre todo para el análisis cinemático de objetos dentro de fluidos (CFD – </w:t>
+      </w:r>
+      <w:proofErr w:type="spellStart"/>
+      <w:r>
+        <w:t>Computer</w:t>
+      </w:r>
+      <w:proofErr w:type="spellEnd"/>
+      <w:r>
+        <w:t xml:space="preserve"> Fluid Dynamics),en sistemas de información geográfica y cartografía (sistemas GIS), en ingeniería eléctrica y electrónica para fabricación de placas base y el diseño de circuitos integrados, en química, biología, medicina, etc.</w:t>
       </w:r>
     </w:p>
     <w:p>
@@ -9908,14 +10885,21 @@
         <w:ind w:left="708"/>
       </w:pPr>
       <w:r>
-        <w:t>La importancia de los sistemas CAD en la actualidad es tal, que sin la ayuda de estas aplicaciones, los masivos niveles de producción industrial actuales serian imposibles, y los procesos de diseño se detendrían.</w:t>
+        <w:t xml:space="preserve">La importancia de los sistemas CAD en la actualidad es tal, que sin la ayuda de estas aplicaciones, los masivos niveles de producción industrial actuales </w:t>
+      </w:r>
+      <w:proofErr w:type="spellStart"/>
+      <w:r>
+        <w:t>serian</w:t>
+      </w:r>
+      <w:proofErr w:type="spellEnd"/>
+      <w:r>
+        <w:t xml:space="preserve"> imposibles, y los procesos de diseño se detendrían.</w:t>
       </w:r>
       <w:sdt>
         <w:sdtPr>
           <w:id w:val="-496028956"/>
           <w:citation/>
         </w:sdtPr>
-        <w:sdtEndPr/>
         <w:sdtContent>
           <w:r>
             <w:fldChar w:fldCharType="begin"/>
@@ -9954,12 +10938,12 @@
         </w:numPr>
         <w:spacing w:after="160" w:line="256" w:lineRule="auto"/>
       </w:pPr>
-      <w:bookmarkStart w:id="63" w:name="_Toc501037370"/>
+      <w:bookmarkStart w:id="68" w:name="_Toc501037370"/>
       <w:r>
         <w:t>Sistema DNC</w:t>
       </w:r>
     </w:p>
-    <w:bookmarkEnd w:id="63"/>
+    <w:bookmarkEnd w:id="68"/>
     <w:p>
       <w:pPr>
         <w:rPr>
@@ -10029,7 +11013,7 @@
           <w:lang w:val="es-ES" w:eastAsia="es-ES"/>
         </w:rPr>
         <w:drawing>
-          <wp:inline distT="0" distB="0" distL="0" distR="0" wp14:anchorId="795CD536" wp14:editId="796C6509">
+          <wp:inline distT="0" distB="0" distL="0" distR="0" wp14:anchorId="46B488AB" wp14:editId="16EBD8BF">
             <wp:extent cx="3547808" cy="2691441"/>
             <wp:effectExtent l="0" t="0" r="0" b="0"/>
             <wp:docPr id="6" name="Imagen 6"/>
@@ -10044,7 +11028,7 @@
                     <pic:cNvPicPr/>
                   </pic:nvPicPr>
                   <pic:blipFill rotWithShape="1">
-                    <a:blip r:embed="rId37"/>
+                    <a:blip r:embed="rId44"/>
                     <a:srcRect l="33662" t="39301" r="26212" b="32602"/>
                     <a:stretch/>
                   </pic:blipFill>
@@ -10109,7 +11093,7 @@
           <w:lang w:val="es-ES" w:eastAsia="es-ES"/>
         </w:rPr>
         <w:drawing>
-          <wp:inline distT="0" distB="0" distL="0" distR="0" wp14:anchorId="4E6D042D" wp14:editId="47462091">
+          <wp:inline distT="0" distB="0" distL="0" distR="0" wp14:anchorId="70E6E768" wp14:editId="654880AF">
             <wp:extent cx="5365750" cy="2812415"/>
             <wp:effectExtent l="0" t="0" r="6350" b="6985"/>
             <wp:docPr id="12" name="Imagen 12"/>
@@ -10126,7 +11110,7 @@
                     </pic:cNvPicPr>
                   </pic:nvPicPr>
                   <pic:blipFill>
-                    <a:blip r:embed="rId38">
+                    <a:blip r:embed="rId45">
                       <a:extLst>
                         <a:ext uri="{28A0092B-C50C-407E-A947-70E740481C1C}">
                           <a14:useLocalDpi xmlns:a14="http://schemas.microsoft.com/office/drawing/2010/main" val="0"/>
@@ -10176,7 +11160,23 @@
         <w:t xml:space="preserve">CNC híbridos: </w:t>
       </w:r>
       <w:r>
-        <w:t>los sistemas hibridos para el control manual-digital del software se utilizan para producir partes separadas o pequeñas partes de piezas. A continuación podemos observar un ejemplo de un sistema de este tipo en el que un operador proporciona comandos manuales para el soporte.</w:t>
+        <w:t xml:space="preserve">los sistemas </w:t>
+      </w:r>
+      <w:proofErr w:type="spellStart"/>
+      <w:r>
+        <w:t>hibridos</w:t>
+      </w:r>
+      <w:proofErr w:type="spellEnd"/>
+      <w:r>
+        <w:t xml:space="preserve"> para el control manual-digital del software se utilizan para producir partes separadas o pequeñas partes de piezas. A </w:t>
+      </w:r>
+      <w:proofErr w:type="gramStart"/>
+      <w:r>
+        <w:t>continuación</w:t>
+      </w:r>
+      <w:proofErr w:type="gramEnd"/>
+      <w:r>
+        <w:t xml:space="preserve"> podemos observar un ejemplo de un sistema de este tipo en el que un operador proporciona comandos manuales para el soporte.</w:t>
       </w:r>
     </w:p>
     <w:p>
@@ -10194,7 +11194,7 @@
           <w:lang w:val="es-ES" w:eastAsia="es-ES"/>
         </w:rPr>
         <w:drawing>
-          <wp:inline distT="0" distB="0" distL="0" distR="0" wp14:anchorId="685C3BEE" wp14:editId="357410D3">
+          <wp:inline distT="0" distB="0" distL="0" distR="0" wp14:anchorId="297D95D0" wp14:editId="51E9170A">
             <wp:extent cx="5612130" cy="3712210"/>
             <wp:effectExtent l="0" t="0" r="7620" b="2540"/>
             <wp:docPr id="14" name="Imagen 14"/>
@@ -10209,7 +11209,7 @@
                     <pic:cNvPicPr/>
                   </pic:nvPicPr>
                   <pic:blipFill>
-                    <a:blip r:embed="rId39">
+                    <a:blip r:embed="rId46">
                       <a:extLst>
                         <a:ext uri="{28A0092B-C50C-407E-A947-70E740481C1C}">
                           <a14:useLocalDpi xmlns:a14="http://schemas.microsoft.com/office/drawing/2010/main" val="0"/>
@@ -10252,22 +11252,38 @@
         </w:numPr>
         <w:spacing w:after="160" w:line="256" w:lineRule="auto"/>
       </w:pPr>
-      <w:bookmarkStart w:id="64" w:name="_Toc521923229"/>
-      <w:bookmarkStart w:id="65" w:name="_Toc521504906"/>
-      <w:bookmarkStart w:id="66" w:name="_Toc521404560"/>
-      <w:bookmarkStart w:id="67" w:name="_Toc520902618"/>
+      <w:bookmarkStart w:id="69" w:name="_Toc521923229"/>
+      <w:bookmarkStart w:id="70" w:name="_Toc521504906"/>
+      <w:bookmarkStart w:id="71" w:name="_Toc521404560"/>
+      <w:bookmarkStart w:id="72" w:name="_Toc520902618"/>
       <w:r>
         <w:lastRenderedPageBreak/>
         <w:t>Post Procesamiento.</w:t>
       </w:r>
-      <w:bookmarkEnd w:id="64"/>
-      <w:bookmarkEnd w:id="65"/>
-      <w:bookmarkEnd w:id="66"/>
-      <w:bookmarkEnd w:id="67"/>
-    </w:p>
-    <w:p>
-      <w:r>
-        <w:t>El post procesamiento CNC es aquel programa que convierte trayectorias creadas en un programa CAM en programas NC que pueden ser leídos por el controlador de una maquina para mover la herramienta de corte a lo largo de las trayectorias programadas de una manera segura , consistente y predecible.</w:t>
+      <w:bookmarkEnd w:id="69"/>
+      <w:bookmarkEnd w:id="70"/>
+      <w:bookmarkEnd w:id="71"/>
+      <w:bookmarkEnd w:id="72"/>
+    </w:p>
+    <w:p>
+      <w:r>
+        <w:t xml:space="preserve">El post procesamiento CNC es aquel programa que convierte trayectorias creadas en un programa CAM en programas NC que pueden ser leídos por el controlador de una </w:t>
+      </w:r>
+      <w:proofErr w:type="spellStart"/>
+      <w:r>
+        <w:t>maquina</w:t>
+      </w:r>
+      <w:proofErr w:type="spellEnd"/>
+      <w:r>
+        <w:t xml:space="preserve"> para mover la herramienta de corte a lo largo de las trayectorias programadas de una manera </w:t>
+      </w:r>
+      <w:proofErr w:type="gramStart"/>
+      <w:r>
+        <w:t>segura ,</w:t>
+      </w:r>
+      <w:proofErr w:type="gramEnd"/>
+      <w:r>
+        <w:t xml:space="preserve"> consistente y predecible.</w:t>
       </w:r>
       <w:r>
         <w:rPr>
@@ -10282,7 +11298,7 @@
           <w:lang w:eastAsia="es-ES"/>
         </w:rPr>
         <w:drawing>
-          <wp:inline distT="0" distB="0" distL="0" distR="0" wp14:anchorId="40B62FB1" wp14:editId="28506641">
+          <wp:inline distT="0" distB="0" distL="0" distR="0" wp14:anchorId="7625C999" wp14:editId="22B3F329">
             <wp:extent cx="5600700" cy="1990725"/>
             <wp:effectExtent l="0" t="0" r="0" b="9525"/>
             <wp:docPr id="3" name="Imagen 3" descr="C:\Users\Ishan\Documents\CNC-UNI-Monografia-\bibliografia\imagenes\CNC-Post-Processor-2.png"/>
@@ -10299,7 +11315,7 @@
                     </pic:cNvPicPr>
                   </pic:nvPicPr>
                   <pic:blipFill>
-                    <a:blip r:embed="rId40" cstate="print">
+                    <a:blip r:embed="rId47" cstate="print">
                       <a:extLst>
                         <a:ext uri="{28A0092B-C50C-407E-A947-70E740481C1C}">
                           <a14:useLocalDpi xmlns:a14="http://schemas.microsoft.com/office/drawing/2010/main" val="0"/>
@@ -10374,7 +11390,7 @@
           <w:szCs w:val="32"/>
         </w:rPr>
       </w:pPr>
-      <w:bookmarkStart w:id="68" w:name="_Toc501037415"/>
+      <w:bookmarkStart w:id="73" w:name="_Toc501037415"/>
       <w:r>
         <w:br w:type="page"/>
       </w:r>
@@ -10388,12 +11404,12 @@
         </w:numPr>
         <w:ind w:left="1134" w:hanging="426"/>
       </w:pPr>
-      <w:bookmarkStart w:id="69" w:name="_Toc527303294"/>
+      <w:bookmarkStart w:id="74" w:name="_Toc527303294"/>
       <w:r>
         <w:lastRenderedPageBreak/>
         <w:t>Diseño del CNC</w:t>
       </w:r>
-      <w:bookmarkEnd w:id="69"/>
+      <w:bookmarkEnd w:id="74"/>
     </w:p>
     <w:p>
       <w:pPr>
@@ -10403,11 +11419,11 @@
           <w:numId w:val="3"/>
         </w:numPr>
       </w:pPr>
-      <w:bookmarkStart w:id="70" w:name="_Toc527303295"/>
+      <w:bookmarkStart w:id="75" w:name="_Toc527303295"/>
       <w:r>
         <w:t>Reconocimiento de la necesidad</w:t>
       </w:r>
-      <w:bookmarkEnd w:id="70"/>
+      <w:bookmarkEnd w:id="75"/>
     </w:p>
     <w:p>
       <w:pPr>
@@ -10484,7 +11500,7 @@
           <w:lang w:eastAsia="es-ES"/>
         </w:rPr>
         <w:drawing>
-          <wp:anchor distT="0" distB="0" distL="114300" distR="114300" simplePos="0" relativeHeight="251696128" behindDoc="0" locked="0" layoutInCell="1" allowOverlap="1" wp14:anchorId="2F6F93FF" wp14:editId="668D62F2">
+          <wp:anchor distT="0" distB="0" distL="114300" distR="114300" simplePos="0" relativeHeight="251696128" behindDoc="0" locked="0" layoutInCell="1" allowOverlap="1" wp14:anchorId="6C843A0B" wp14:editId="27B3A325">
             <wp:simplePos x="0" y="0"/>
             <wp:positionH relativeFrom="column">
               <wp:posOffset>2768600</wp:posOffset>
@@ -10507,7 +11523,7 @@
                     <pic:cNvPicPr/>
                   </pic:nvPicPr>
                   <pic:blipFill rotWithShape="1">
-                    <a:blip r:embed="rId41" cstate="print">
+                    <a:blip r:embed="rId48" cstate="print">
                       <a:extLst>
                         <a:ext uri="{28A0092B-C50C-407E-A947-70E740481C1C}">
                           <a14:useLocalDpi xmlns:a14="http://schemas.microsoft.com/office/drawing/2010/main" val="0"/>
@@ -10558,11 +11574,11 @@
           <w:numId w:val="3"/>
         </w:numPr>
       </w:pPr>
-      <w:bookmarkStart w:id="71" w:name="_Toc527303296"/>
+      <w:bookmarkStart w:id="76" w:name="_Toc527303296"/>
       <w:r>
         <w:t>Definición del problema</w:t>
       </w:r>
-      <w:bookmarkEnd w:id="71"/>
+      <w:bookmarkEnd w:id="76"/>
     </w:p>
     <w:p>
       <w:r>
@@ -10616,11 +11632,11 @@
           <w:numId w:val="3"/>
         </w:numPr>
       </w:pPr>
-      <w:bookmarkStart w:id="72" w:name="_Toc527303297"/>
+      <w:bookmarkStart w:id="77" w:name="_Toc527303297"/>
       <w:r>
         <w:t>Síntesis</w:t>
       </w:r>
-      <w:bookmarkEnd w:id="72"/>
+      <w:bookmarkEnd w:id="77"/>
     </w:p>
     <w:p>
       <w:r>
@@ -10746,7 +11762,15 @@
     </w:p>
     <w:p>
       <w:r>
-        <w:t>La lógica básica de una maquina CNC proviene de la metodología del sistema cartesiano para describir figuras y formas en la cual se dice que una ecuación de un eje en función de otro eje es capaz de describir una curva en la medida en que se ploteen los valores de las variables implícitas de la función con el fin de encontrar los puntos que describen la forma buscada.</w:t>
+        <w:t xml:space="preserve">La lógica básica de una maquina CNC proviene de la metodología del sistema cartesiano para describir figuras y formas en la cual se dice que una ecuación de un eje en función de otro eje es capaz de describir una curva en la medida en que se </w:t>
+      </w:r>
+      <w:proofErr w:type="spellStart"/>
+      <w:r>
+        <w:t>ploteen</w:t>
+      </w:r>
+      <w:proofErr w:type="spellEnd"/>
+      <w:r>
+        <w:t xml:space="preserve"> los valores de las variables implícitas de la función con el fin de encontrar los puntos que describen la forma buscada.</w:t>
       </w:r>
     </w:p>
     <w:p>
@@ -10757,11 +11781,11 @@
           <w:numId w:val="3"/>
         </w:numPr>
       </w:pPr>
-      <w:bookmarkStart w:id="73" w:name="_Toc527303298"/>
+      <w:bookmarkStart w:id="78" w:name="_Toc527303298"/>
       <w:r>
         <w:t>Síntesis mecánica</w:t>
       </w:r>
-      <w:bookmarkEnd w:id="73"/>
+      <w:bookmarkEnd w:id="78"/>
     </w:p>
     <w:p>
       <w:r>
@@ -10803,7 +11827,7 @@
           <w:lang w:eastAsia="es-ES"/>
         </w:rPr>
         <w:drawing>
-          <wp:inline distT="0" distB="0" distL="0" distR="0" wp14:anchorId="5919B86D" wp14:editId="4AC5179F">
+          <wp:inline distT="0" distB="0" distL="0" distR="0" wp14:anchorId="318692B1" wp14:editId="12B65863">
             <wp:extent cx="4688958" cy="1986849"/>
             <wp:effectExtent l="0" t="0" r="0" b="0"/>
             <wp:docPr id="8" name="Imagen 8"/>
@@ -10818,7 +11842,7 @@
                     <pic:cNvPicPr/>
                   </pic:nvPicPr>
                   <pic:blipFill rotWithShape="1">
-                    <a:blip r:embed="rId42">
+                    <a:blip r:embed="rId49">
                       <a:extLst>
                         <a:ext uri="{28A0092B-C50C-407E-A947-70E740481C1C}">
                           <a14:useLocalDpi xmlns:a14="http://schemas.microsoft.com/office/drawing/2010/main" val="0"/>
@@ -10896,7 +11920,15 @@
         <w:t>axial, en</w:t>
       </w:r>
       <w:r>
-        <w:t xml:space="preserve"> este caso nos decidimos cinematicamente por el conjunto de eje roscado y tuerca</w:t>
+        <w:t xml:space="preserve"> este caso nos decidimos </w:t>
+      </w:r>
+      <w:proofErr w:type="spellStart"/>
+      <w:r>
+        <w:t>cinematicamente</w:t>
+      </w:r>
+      <w:proofErr w:type="spellEnd"/>
+      <w:r>
+        <w:t xml:space="preserve"> por el conjunto de eje roscado y tuerca</w:t>
       </w:r>
       <w:r>
         <w:t>.</w:t>
@@ -10913,7 +11945,7 @@
         </w:rPr>
         <w:lastRenderedPageBreak/>
         <w:drawing>
-          <wp:inline distT="0" distB="0" distL="0" distR="0" wp14:anchorId="0628096E" wp14:editId="48FE6C32">
+          <wp:inline distT="0" distB="0" distL="0" distR="0" wp14:anchorId="78697766" wp14:editId="01166F0E">
             <wp:extent cx="4603898" cy="2130692"/>
             <wp:effectExtent l="0" t="0" r="6350" b="3175"/>
             <wp:docPr id="9" name="Imagen 9"/>
@@ -10928,7 +11960,7 @@
                     <pic:cNvPicPr/>
                   </pic:nvPicPr>
                   <pic:blipFill rotWithShape="1">
-                    <a:blip r:embed="rId43">
+                    <a:blip r:embed="rId50">
                       <a:extLst>
                         <a:ext uri="{28A0092B-C50C-407E-A947-70E740481C1C}">
                           <a14:useLocalDpi xmlns:a14="http://schemas.microsoft.com/office/drawing/2010/main" val="0"/>
@@ -11009,7 +12041,7 @@
           <w:lang w:eastAsia="es-ES"/>
         </w:rPr>
         <w:drawing>
-          <wp:inline distT="0" distB="0" distL="0" distR="0" wp14:anchorId="63898C95" wp14:editId="2EE328D7">
+          <wp:inline distT="0" distB="0" distL="0" distR="0" wp14:anchorId="54AF2E3F" wp14:editId="5F8E0FA3">
             <wp:extent cx="4699590" cy="2033627"/>
             <wp:effectExtent l="0" t="0" r="6350" b="5080"/>
             <wp:docPr id="11" name="Imagen 11"/>
@@ -11024,7 +12056,7 @@
                     <pic:cNvPicPr/>
                   </pic:nvPicPr>
                   <pic:blipFill rotWithShape="1">
-                    <a:blip r:embed="rId44">
+                    <a:blip r:embed="rId51">
                       <a:extLst>
                         <a:ext uri="{28A0092B-C50C-407E-A947-70E740481C1C}">
                           <a14:useLocalDpi xmlns:a14="http://schemas.microsoft.com/office/drawing/2010/main" val="0"/>
@@ -11067,11 +12099,11 @@
           <w:numId w:val="3"/>
         </w:numPr>
       </w:pPr>
-      <w:bookmarkStart w:id="74" w:name="_Toc527303299"/>
+      <w:bookmarkStart w:id="79" w:name="_Toc527303299"/>
       <w:r>
         <w:t>Análisis y optimización</w:t>
       </w:r>
-      <w:bookmarkEnd w:id="74"/>
+      <w:bookmarkEnd w:id="79"/>
     </w:p>
     <w:p>
       <w:r>
@@ -11091,12 +12123,12 @@
           <w:numId w:val="3"/>
         </w:numPr>
       </w:pPr>
-      <w:bookmarkStart w:id="75" w:name="_Toc527303300"/>
+      <w:bookmarkStart w:id="80" w:name="_Toc527303300"/>
       <w:r>
         <w:lastRenderedPageBreak/>
         <w:t>Mecánica</w:t>
       </w:r>
-      <w:bookmarkEnd w:id="75"/>
+      <w:bookmarkEnd w:id="80"/>
     </w:p>
     <w:p>
       <w:pPr>
@@ -11216,7 +12248,15 @@
         <w:t>o de funcionamiento de la misma por lo tanto dentro del diseño del bastidor par</w:t>
       </w:r>
       <w:r>
-        <w:t>a un cnc se sabe que el</w:t>
+        <w:t xml:space="preserve">a un </w:t>
+      </w:r>
+      <w:proofErr w:type="spellStart"/>
+      <w:r>
+        <w:t>cnc</w:t>
+      </w:r>
+      <w:proofErr w:type="spellEnd"/>
+      <w:r>
+        <w:t xml:space="preserve"> se sabe que el</w:t>
       </w:r>
       <w:r>
         <w:t xml:space="preserve"> </w:t>
@@ -11234,7 +12274,15 @@
         <w:t xml:space="preserve"> </w:t>
       </w:r>
       <w:r>
-        <w:t>debido a que afecta directamente la precisión de maquina ya que si no se posee suficiente rigidez se producirán deflexiones en los componentes provocadas por las fuerzas a las que están sometidas las mismas causando que las piezas fabricadas en el cnc sean</w:t>
+        <w:t xml:space="preserve">debido a que afecta directamente la precisión de maquina ya que si no se posee suficiente rigidez se producirán deflexiones en los componentes provocadas por las fuerzas a las que están sometidas las mismas causando que las piezas fabricadas en el </w:t>
+      </w:r>
+      <w:proofErr w:type="spellStart"/>
+      <w:r>
+        <w:t>cnc</w:t>
+      </w:r>
+      <w:proofErr w:type="spellEnd"/>
+      <w:r>
+        <w:t xml:space="preserve"> sean</w:t>
       </w:r>
       <w:r>
         <w:t xml:space="preserve"> considerablemente</w:t>
@@ -11251,11 +12299,11 @@
           <w:numId w:val="3"/>
         </w:numPr>
       </w:pPr>
-      <w:bookmarkStart w:id="76" w:name="_Toc501037381"/>
+      <w:bookmarkStart w:id="81" w:name="_Toc501037381"/>
       <w:r>
         <w:t xml:space="preserve">Primera </w:t>
       </w:r>
-      <w:bookmarkEnd w:id="76"/>
+      <w:bookmarkEnd w:id="81"/>
       <w:r>
         <w:t xml:space="preserve">opción </w:t>
       </w:r>
@@ -11267,7 +12315,7 @@
           <w:lang w:eastAsia="es-ES"/>
         </w:rPr>
         <w:drawing>
-          <wp:anchor distT="0" distB="0" distL="114300" distR="114300" simplePos="0" relativeHeight="251708416" behindDoc="0" locked="0" layoutInCell="1" allowOverlap="1" wp14:anchorId="5BA28B7B" wp14:editId="05CDE38D">
+          <wp:anchor distT="0" distB="0" distL="114300" distR="114300" simplePos="0" relativeHeight="251708416" behindDoc="0" locked="0" layoutInCell="1" allowOverlap="1" wp14:anchorId="67FAC2F8" wp14:editId="1A168D5F">
             <wp:simplePos x="0" y="0"/>
             <wp:positionH relativeFrom="margin">
               <wp:align>center</wp:align>
@@ -11296,7 +12344,7 @@
                     <pic:cNvPicPr/>
                   </pic:nvPicPr>
                   <pic:blipFill>
-                    <a:blip r:embed="rId45">
+                    <a:blip r:embed="rId52">
                       <a:extLst>
                         <a:ext uri="{28A0092B-C50C-407E-A947-70E740481C1C}">
                           <a14:useLocalDpi xmlns:a14="http://schemas.microsoft.com/office/drawing/2010/main" val="0"/>
@@ -11366,11 +12414,11 @@
           <w:numId w:val="3"/>
         </w:numPr>
       </w:pPr>
-      <w:bookmarkStart w:id="77" w:name="_Toc501037382"/>
+      <w:bookmarkStart w:id="82" w:name="_Toc501037382"/>
       <w:r>
         <w:t>Segunda opción</w:t>
       </w:r>
-      <w:bookmarkEnd w:id="77"/>
+      <w:bookmarkEnd w:id="82"/>
       <w:r>
         <w:t xml:space="preserve"> </w:t>
       </w:r>
@@ -11395,7 +12443,7 @@
           <w:lang w:eastAsia="es-ES"/>
         </w:rPr>
         <w:drawing>
-          <wp:anchor distT="0" distB="0" distL="114300" distR="114300" simplePos="0" relativeHeight="251709440" behindDoc="0" locked="0" layoutInCell="1" allowOverlap="1" wp14:anchorId="469F40FC" wp14:editId="668CD631">
+          <wp:anchor distT="0" distB="0" distL="114300" distR="114300" simplePos="0" relativeHeight="251709440" behindDoc="0" locked="0" layoutInCell="1" allowOverlap="1" wp14:anchorId="6E3A30DA" wp14:editId="49711601">
             <wp:simplePos x="0" y="0"/>
             <wp:positionH relativeFrom="margin">
               <wp:align>center</wp:align>
@@ -11416,7 +12464,7 @@
                     <pic:cNvPicPr/>
                   </pic:nvPicPr>
                   <pic:blipFill>
-                    <a:blip r:embed="rId46">
+                    <a:blip r:embed="rId53">
                       <a:extLst>
                         <a:ext uri="{28A0092B-C50C-407E-A947-70E740481C1C}">
                           <a14:useLocalDpi xmlns:a14="http://schemas.microsoft.com/office/drawing/2010/main" val="0"/>
@@ -11465,11 +12513,11 @@
           <w:numId w:val="3"/>
         </w:numPr>
       </w:pPr>
-      <w:bookmarkStart w:id="78" w:name="_Toc501037383"/>
+      <w:bookmarkStart w:id="83" w:name="_Toc501037383"/>
       <w:r>
         <w:t>Decisión</w:t>
       </w:r>
-      <w:bookmarkEnd w:id="78"/>
+      <w:bookmarkEnd w:id="83"/>
       <w:r>
         <w:t xml:space="preserve"> </w:t>
       </w:r>
@@ -11571,11 +12619,11 @@
           <w:numId w:val="3"/>
         </w:numPr>
       </w:pPr>
-      <w:bookmarkStart w:id="79" w:name="_Toc501037391"/>
+      <w:bookmarkStart w:id="84" w:name="_Toc501037391"/>
       <w:r>
         <w:t>Decisión</w:t>
       </w:r>
-      <w:bookmarkEnd w:id="79"/>
+      <w:bookmarkEnd w:id="84"/>
       <w:r>
         <w:t xml:space="preserve"> </w:t>
       </w:r>
@@ -11648,11 +12696,11 @@
           <w:numId w:val="3"/>
         </w:numPr>
       </w:pPr>
-      <w:bookmarkStart w:id="80" w:name="_Toc501037395"/>
+      <w:bookmarkStart w:id="85" w:name="_Toc501037395"/>
       <w:r>
         <w:t>Decisión</w:t>
       </w:r>
-      <w:bookmarkEnd w:id="80"/>
+      <w:bookmarkEnd w:id="85"/>
       <w:r>
         <w:t xml:space="preserve"> </w:t>
       </w:r>
@@ -11695,12 +12743,12 @@
           <w:numId w:val="3"/>
         </w:numPr>
       </w:pPr>
-      <w:bookmarkStart w:id="81" w:name="_Toc527303301"/>
+      <w:bookmarkStart w:id="86" w:name="_Toc527303301"/>
       <w:r>
         <w:lastRenderedPageBreak/>
         <w:t>Aspectos financieros</w:t>
       </w:r>
-      <w:bookmarkEnd w:id="81"/>
+      <w:bookmarkEnd w:id="86"/>
     </w:p>
     <w:p>
       <w:pPr>
@@ -11710,11 +12758,11 @@
           <w:numId w:val="3"/>
         </w:numPr>
       </w:pPr>
-      <w:bookmarkStart w:id="82" w:name="_Toc527303302"/>
+      <w:bookmarkStart w:id="87" w:name="_Toc527303302"/>
       <w:r>
         <w:t>Manufactura</w:t>
       </w:r>
-      <w:bookmarkEnd w:id="82"/>
+      <w:bookmarkEnd w:id="87"/>
     </w:p>
     <w:p>
       <w:pPr>
@@ -11724,11 +12772,11 @@
           <w:numId w:val="3"/>
         </w:numPr>
       </w:pPr>
-      <w:bookmarkStart w:id="83" w:name="_Toc527303303"/>
+      <w:bookmarkStart w:id="88" w:name="_Toc527303303"/>
       <w:r>
         <w:t>Actividades por objetivos</w:t>
       </w:r>
-      <w:bookmarkEnd w:id="83"/>
+      <w:bookmarkEnd w:id="88"/>
     </w:p>
     <w:p>
       <w:pPr>
@@ -11738,11 +12786,11 @@
           <w:numId w:val="3"/>
         </w:numPr>
       </w:pPr>
-      <w:bookmarkStart w:id="84" w:name="_Toc527303304"/>
+      <w:bookmarkStart w:id="89" w:name="_Toc527303304"/>
       <w:r>
         <w:t>Actividades del objetivo 1</w:t>
       </w:r>
-      <w:bookmarkEnd w:id="84"/>
+      <w:bookmarkEnd w:id="89"/>
       <w:r>
         <w:t xml:space="preserve"> </w:t>
       </w:r>
@@ -11791,11 +12839,11 @@
           <w:numId w:val="3"/>
         </w:numPr>
       </w:pPr>
-      <w:bookmarkStart w:id="85" w:name="_Toc527303305"/>
+      <w:bookmarkStart w:id="90" w:name="_Toc527303305"/>
       <w:r>
         <w:t>Actividades del objetivo 2</w:t>
       </w:r>
-      <w:bookmarkEnd w:id="85"/>
+      <w:bookmarkEnd w:id="90"/>
     </w:p>
     <w:p>
       <w:pPr>
@@ -11895,11 +12943,11 @@
           <w:numId w:val="3"/>
         </w:numPr>
       </w:pPr>
-      <w:bookmarkStart w:id="86" w:name="_Toc527303306"/>
+      <w:bookmarkStart w:id="91" w:name="_Toc527303306"/>
       <w:r>
         <w:t>Actividades del objetivo 3</w:t>
       </w:r>
-      <w:bookmarkEnd w:id="86"/>
+      <w:bookmarkEnd w:id="91"/>
     </w:p>
     <w:p>
       <w:pPr>
@@ -12113,11 +13161,11 @@
           <w:numId w:val="3"/>
         </w:numPr>
       </w:pPr>
-      <w:bookmarkStart w:id="87" w:name="_Toc527303307"/>
+      <w:bookmarkStart w:id="92" w:name="_Toc527303307"/>
       <w:r>
         <w:t>Pruebas operativas</w:t>
       </w:r>
-      <w:bookmarkEnd w:id="87"/>
+      <w:bookmarkEnd w:id="92"/>
     </w:p>
     <w:p>
       <w:pPr>
@@ -12127,11 +13175,11 @@
           <w:numId w:val="3"/>
         </w:numPr>
       </w:pPr>
-      <w:bookmarkStart w:id="88" w:name="_Toc527303308"/>
+      <w:bookmarkStart w:id="93" w:name="_Toc527303308"/>
       <w:r>
         <w:t>Mantenimiento</w:t>
       </w:r>
-      <w:bookmarkEnd w:id="88"/>
+      <w:bookmarkEnd w:id="93"/>
     </w:p>
     <w:p>
       <w:r>
@@ -12147,11 +13195,11 @@
           <w:numId w:val="3"/>
         </w:numPr>
       </w:pPr>
-      <w:bookmarkStart w:id="89" w:name="_Toc527303309"/>
+      <w:bookmarkStart w:id="94" w:name="_Toc527303309"/>
       <w:r>
         <w:t>Cronograma de actividades</w:t>
       </w:r>
-      <w:bookmarkEnd w:id="89"/>
+      <w:bookmarkEnd w:id="94"/>
     </w:p>
     <w:p>
       <w:r>
@@ -12160,7 +13208,7 @@
           <w:lang w:eastAsia="es-ES"/>
         </w:rPr>
         <w:drawing>
-          <wp:inline distT="0" distB="0" distL="0" distR="0" wp14:anchorId="4401FD0D" wp14:editId="1B55C11A">
+          <wp:inline distT="0" distB="0" distL="0" distR="0" wp14:anchorId="1265F31E" wp14:editId="6C2C75B3">
             <wp:extent cx="5085080" cy="7258050"/>
             <wp:effectExtent l="0" t="0" r="1270" b="0"/>
             <wp:docPr id="4" name="Imagen 4"/>
@@ -12177,7 +13225,7 @@
                     </pic:cNvPicPr>
                   </pic:nvPicPr>
                   <pic:blipFill rotWithShape="1">
-                    <a:blip r:embed="rId47">
+                    <a:blip r:embed="rId54">
                       <a:extLst>
                         <a:ext uri="{28A0092B-C50C-407E-A947-70E740481C1C}">
                           <a14:useLocalDpi xmlns:a14="http://schemas.microsoft.com/office/drawing/2010/main" val="0"/>
@@ -12220,7 +13268,7 @@
         </w:rPr>
         <w:lastRenderedPageBreak/>
         <w:drawing>
-          <wp:inline distT="0" distB="0" distL="0" distR="0" wp14:anchorId="43DDD311" wp14:editId="2FF71E1A">
+          <wp:inline distT="0" distB="0" distL="0" distR="0" wp14:anchorId="00AC4FE3" wp14:editId="6D8174AE">
             <wp:extent cx="5535930" cy="5848350"/>
             <wp:effectExtent l="0" t="0" r="0" b="0"/>
             <wp:docPr id="5" name="Imagen 5"/>
@@ -12237,7 +13285,7 @@
                     </pic:cNvPicPr>
                   </pic:nvPicPr>
                   <pic:blipFill rotWithShape="1">
-                    <a:blip r:embed="rId47">
+                    <a:blip r:embed="rId54">
                       <a:extLst>
                         <a:ext uri="{28A0092B-C50C-407E-A947-70E740481C1C}">
                           <a14:useLocalDpi xmlns:a14="http://schemas.microsoft.com/office/drawing/2010/main" val="0"/>
@@ -12285,13 +13333,13 @@
           <w:numId w:val="3"/>
         </w:numPr>
       </w:pPr>
-      <w:bookmarkStart w:id="90" w:name="_Toc527303310"/>
+      <w:bookmarkStart w:id="95" w:name="_Toc527303310"/>
       <w:r>
         <w:lastRenderedPageBreak/>
         <w:t>Bibliografía</w:t>
       </w:r>
-      <w:bookmarkEnd w:id="68"/>
-      <w:bookmarkEnd w:id="90"/>
+      <w:bookmarkEnd w:id="73"/>
+      <w:bookmarkEnd w:id="95"/>
       <w:r>
         <w:t xml:space="preserve"> </w:t>
       </w:r>
@@ -12551,7 +13599,7 @@
     <w:p/>
     <w:p/>
     <w:sectPr>
-      <w:footerReference w:type="default" r:id="rId48"/>
+      <w:footerReference w:type="default" r:id="rId55"/>
       <w:pgSz w:w="12240" w:h="15840"/>
       <w:pgMar w:top="1417" w:right="1701" w:bottom="1417" w:left="1701" w:header="708" w:footer="708" w:gutter="0"/>
       <w:pgNumType w:start="3"/>
@@ -12560,6 +13608,101 @@
     </w:sectPr>
   </w:body>
 </w:document>
+</file>
+
+<file path=word/comments.xml><?xml version="1.0" encoding="utf-8"?>
+<w:comments xmlns:wpc="http://schemas.microsoft.com/office/word/2010/wordprocessingCanvas" xmlns:cx="http://schemas.microsoft.com/office/drawing/2014/chartex" xmlns:mc="http://schemas.openxmlformats.org/markup-compatibility/2006" xmlns:o="urn:schemas-microsoft-com:office:office" xmlns:r="http://schemas.openxmlformats.org/officeDocument/2006/relationships" xmlns:m="http://schemas.openxmlformats.org/officeDocument/2006/math" xmlns:v="urn:schemas-microsoft-com:vml" xmlns:wp14="http://schemas.microsoft.com/office/word/2010/wordprocessingDrawing" xmlns:wp="http://schemas.openxmlformats.org/drawingml/2006/wordprocessingDrawing" xmlns:w10="urn:schemas-microsoft-com:office:word" xmlns:w="http://schemas.openxmlformats.org/wordprocessingml/2006/main" xmlns:w14="http://schemas.microsoft.com/office/word/2010/wordml" xmlns:w15="http://schemas.microsoft.com/office/word/2012/wordml" xmlns:w16se="http://schemas.microsoft.com/office/word/2015/wordml/symex" xmlns:wpg="http://schemas.microsoft.com/office/word/2010/wordprocessingGroup" xmlns:wpi="http://schemas.microsoft.com/office/word/2010/wordprocessingInk" xmlns:wne="http://schemas.microsoft.com/office/word/2006/wordml" xmlns:wps="http://schemas.microsoft.com/office/word/2010/wordprocessingShape" mc:Ignorable="w14 w15 w16se wp14">
+  <w:comment w:id="38" w:author="Ishan" w:date="2018-12-09T21:56:00Z" w:initials="I">
+    <w:p>
+      <w:pPr>
+        <w:pStyle w:val="Textocomentario"/>
+      </w:pPr>
+      <w:r>
+        <w:rPr>
+          <w:rStyle w:val="Refdecomentario"/>
+        </w:rPr>
+        <w:annotationRef/>
+      </w:r>
+      <w:r>
+        <w:t>https://www.slideshare.net/vfortea/conceptos-de-electricidad-alumnos/6</w:t>
+      </w:r>
+    </w:p>
+  </w:comment>
+  <w:comment w:id="39" w:author="Ishan" w:date="2018-12-09T22:10:00Z" w:initials="I">
+    <w:p>
+      <w:pPr>
+        <w:pStyle w:val="Textocomentario"/>
+      </w:pPr>
+      <w:r>
+        <w:rPr>
+          <w:rStyle w:val="Refdecomentario"/>
+        </w:rPr>
+        <w:annotationRef/>
+      </w:r>
+      <w:r>
+        <w:t>https://tuelectronica.es/que-es-la-ley-de-ohm-y-como-se-aplica/</w:t>
+      </w:r>
+    </w:p>
+  </w:comment>
+  <w:comment w:id="40" w:author="Ishan" w:date="2018-12-09T22:33:00Z" w:initials="I">
+    <w:p>
+      <w:pPr>
+        <w:pStyle w:val="Textocomentario"/>
+      </w:pPr>
+      <w:r>
+        <w:rPr>
+          <w:rStyle w:val="Refdecomentario"/>
+        </w:rPr>
+        <w:annotationRef/>
+      </w:r>
+      <w:r>
+        <w:t>https://www.mecatronicalatam.com/condensador/</w:t>
+      </w:r>
+    </w:p>
+  </w:comment>
+  <w:comment w:id="41" w:author="Ishan" w:date="2018-12-09T22:34:00Z" w:initials="I">
+    <w:p>
+      <w:pPr>
+        <w:pStyle w:val="Textocomentario"/>
+      </w:pPr>
+      <w:r>
+        <w:rPr>
+          <w:rStyle w:val="Refdecomentario"/>
+        </w:rPr>
+        <w:annotationRef/>
+      </w:r>
+      <w:r>
+        <w:t>http://elektrolandia.com/condensador-principio-de-funcionamiento/</w:t>
+      </w:r>
+    </w:p>
+  </w:comment>
+  <w:comment w:id="42" w:author="Ishan" w:date="2018-12-10T00:22:00Z" w:initials="I">
+    <w:p>
+      <w:pPr>
+        <w:pStyle w:val="Textocomentario"/>
+      </w:pPr>
+      <w:r>
+        <w:rPr>
+          <w:rStyle w:val="Refdecomentario"/>
+        </w:rPr>
+        <w:annotationRef/>
+      </w:r>
+      <w:r>
+        <w:t>https://www.zonamaker.com/electronica/intro-electronica/componentes/el-diodo</w:t>
+      </w:r>
+    </w:p>
+  </w:comment>
+</w:comments>
+</file>
+
+<file path=word/commentsExtended.xml><?xml version="1.0" encoding="utf-8"?>
+<w15:commentsEx xmlns:wpc="http://schemas.microsoft.com/office/word/2010/wordprocessingCanvas" xmlns:cx="http://schemas.microsoft.com/office/drawing/2014/chartex" xmlns:mc="http://schemas.openxmlformats.org/markup-compatibility/2006" xmlns:o="urn:schemas-microsoft-com:office:office" xmlns:r="http://schemas.openxmlformats.org/officeDocument/2006/relationships" xmlns:m="http://schemas.openxmlformats.org/officeDocument/2006/math" xmlns:v="urn:schemas-microsoft-com:vml" xmlns:wp14="http://schemas.microsoft.com/office/word/2010/wordprocessingDrawing" xmlns:wp="http://schemas.openxmlformats.org/drawingml/2006/wordprocessingDrawing" xmlns:w10="urn:schemas-microsoft-com:office:word" xmlns:w="http://schemas.openxmlformats.org/wordprocessingml/2006/main" xmlns:w14="http://schemas.microsoft.com/office/word/2010/wordml" xmlns:w15="http://schemas.microsoft.com/office/word/2012/wordml" xmlns:w16se="http://schemas.microsoft.com/office/word/2015/wordml/symex" xmlns:wpg="http://schemas.microsoft.com/office/word/2010/wordprocessingGroup" xmlns:wpi="http://schemas.microsoft.com/office/word/2010/wordprocessingInk" xmlns:wne="http://schemas.microsoft.com/office/word/2006/wordml" xmlns:wps="http://schemas.microsoft.com/office/word/2010/wordprocessingShape" mc:Ignorable="w14 w15 w16se wp14">
+  <w15:commentEx w15:paraId="408DFA05" w15:done="0"/>
+  <w15:commentEx w15:paraId="21BD6D9B" w15:done="0"/>
+  <w15:commentEx w15:paraId="387492BF" w15:done="0"/>
+  <w15:commentEx w15:paraId="5BE51D4D" w15:done="0"/>
+  <w15:commentEx w15:paraId="3E13B04E" w15:done="0"/>
+</w15:commentsEx>
 </file>
 
 <file path=word/endnotes.xml><?xml version="1.0" encoding="utf-8"?>
@@ -12600,7 +13743,7 @@
       <w:rPr>
         <w:noProof/>
       </w:rPr>
-      <w:t>16</w:t>
+      <w:t>18</w:t>
     </w:r>
     <w:r>
       <w:fldChar w:fldCharType="end"/>
@@ -14308,6 +15451,14 @@
   </w:num>
   <w:numIdMacAtCleanup w:val="15"/>
 </w:numbering>
+</file>
+
+<file path=word/people.xml><?xml version="1.0" encoding="utf-8"?>
+<w15:people xmlns:wpc="http://schemas.microsoft.com/office/word/2010/wordprocessingCanvas" xmlns:cx="http://schemas.microsoft.com/office/drawing/2014/chartex" xmlns:mc="http://schemas.openxmlformats.org/markup-compatibility/2006" xmlns:o="urn:schemas-microsoft-com:office:office" xmlns:r="http://schemas.openxmlformats.org/officeDocument/2006/relationships" xmlns:m="http://schemas.openxmlformats.org/officeDocument/2006/math" xmlns:v="urn:schemas-microsoft-com:vml" xmlns:wp14="http://schemas.microsoft.com/office/word/2010/wordprocessingDrawing" xmlns:wp="http://schemas.openxmlformats.org/drawingml/2006/wordprocessingDrawing" xmlns:w10="urn:schemas-microsoft-com:office:word" xmlns:w="http://schemas.openxmlformats.org/wordprocessingml/2006/main" xmlns:w14="http://schemas.microsoft.com/office/word/2010/wordml" xmlns:w15="http://schemas.microsoft.com/office/word/2012/wordml" xmlns:w16se="http://schemas.microsoft.com/office/word/2015/wordml/symex" xmlns:wpg="http://schemas.microsoft.com/office/word/2010/wordprocessingGroup" xmlns:wpi="http://schemas.microsoft.com/office/word/2010/wordprocessingInk" xmlns:wne="http://schemas.microsoft.com/office/word/2006/wordml" xmlns:wps="http://schemas.microsoft.com/office/word/2010/wordprocessingShape" mc:Ignorable="w14 w15 w16se wp14">
+  <w15:person w15:author="Ishan">
+    <w15:presenceInfo w15:providerId="None" w15:userId="Ishan"/>
+  </w15:person>
+</w15:people>
 </file>
 
 <file path=word/styles.xml><?xml version="1.0" encoding="utf-8"?>
@@ -15316,6 +16467,107 @@
     <w:rsid w:val="00222E23"/>
     <w:rPr>
       <w:vertAlign w:val="superscript"/>
+    </w:rPr>
+  </w:style>
+  <w:style w:type="character" w:styleId="Refdecomentario">
+    <w:name w:val="annotation reference"/>
+    <w:basedOn w:val="Fuentedeprrafopredeter"/>
+    <w:uiPriority w:val="99"/>
+    <w:semiHidden/>
+    <w:unhideWhenUsed/>
+    <w:rsid w:val="009F06D0"/>
+    <w:rPr>
+      <w:sz w:val="16"/>
+      <w:szCs w:val="16"/>
+    </w:rPr>
+  </w:style>
+  <w:style w:type="paragraph" w:styleId="Textocomentario">
+    <w:name w:val="annotation text"/>
+    <w:basedOn w:val="Normal"/>
+    <w:link w:val="TextocomentarioCar"/>
+    <w:uiPriority w:val="99"/>
+    <w:semiHidden/>
+    <w:unhideWhenUsed/>
+    <w:rsid w:val="009F06D0"/>
+    <w:pPr>
+      <w:spacing w:line="240" w:lineRule="auto"/>
+    </w:pPr>
+    <w:rPr>
+      <w:sz w:val="20"/>
+      <w:szCs w:val="20"/>
+    </w:rPr>
+  </w:style>
+  <w:style w:type="character" w:customStyle="1" w:styleId="TextocomentarioCar">
+    <w:name w:val="Texto comentario Car"/>
+    <w:basedOn w:val="Fuentedeprrafopredeter"/>
+    <w:link w:val="Textocomentario"/>
+    <w:uiPriority w:val="99"/>
+    <w:semiHidden/>
+    <w:rsid w:val="009F06D0"/>
+    <w:rPr>
+      <w:sz w:val="20"/>
+      <w:szCs w:val="20"/>
+      <w:lang w:val="es-ES"/>
+    </w:rPr>
+  </w:style>
+  <w:style w:type="paragraph" w:styleId="Asuntodelcomentario">
+    <w:name w:val="annotation subject"/>
+    <w:basedOn w:val="Textocomentario"/>
+    <w:next w:val="Textocomentario"/>
+    <w:link w:val="AsuntodelcomentarioCar"/>
+    <w:uiPriority w:val="99"/>
+    <w:semiHidden/>
+    <w:unhideWhenUsed/>
+    <w:rsid w:val="009F06D0"/>
+    <w:rPr>
+      <w:b/>
+      <w:bCs/>
+    </w:rPr>
+  </w:style>
+  <w:style w:type="character" w:customStyle="1" w:styleId="AsuntodelcomentarioCar">
+    <w:name w:val="Asunto del comentario Car"/>
+    <w:basedOn w:val="TextocomentarioCar"/>
+    <w:link w:val="Asuntodelcomentario"/>
+    <w:uiPriority w:val="99"/>
+    <w:semiHidden/>
+    <w:rsid w:val="009F06D0"/>
+    <w:rPr>
+      <w:b/>
+      <w:bCs/>
+      <w:sz w:val="20"/>
+      <w:szCs w:val="20"/>
+      <w:lang w:val="es-ES"/>
+    </w:rPr>
+  </w:style>
+  <w:style w:type="paragraph" w:styleId="Textodeglobo">
+    <w:name w:val="Balloon Text"/>
+    <w:basedOn w:val="Normal"/>
+    <w:link w:val="TextodegloboCar"/>
+    <w:uiPriority w:val="99"/>
+    <w:semiHidden/>
+    <w:unhideWhenUsed/>
+    <w:rsid w:val="009F06D0"/>
+    <w:pPr>
+      <w:spacing w:after="0" w:line="240" w:lineRule="auto"/>
+    </w:pPr>
+    <w:rPr>
+      <w:rFonts w:ascii="Segoe UI" w:hAnsi="Segoe UI" w:cs="Segoe UI"/>
+      <w:sz w:val="18"/>
+      <w:szCs w:val="18"/>
+    </w:rPr>
+  </w:style>
+  <w:style w:type="character" w:customStyle="1" w:styleId="TextodegloboCar">
+    <w:name w:val="Texto de globo Car"/>
+    <w:basedOn w:val="Fuentedeprrafopredeter"/>
+    <w:link w:val="Textodeglobo"/>
+    <w:uiPriority w:val="99"/>
+    <w:semiHidden/>
+    <w:rsid w:val="009F06D0"/>
+    <w:rPr>
+      <w:rFonts w:ascii="Segoe UI" w:hAnsi="Segoe UI" w:cs="Segoe UI"/>
+      <w:sz w:val="18"/>
+      <w:szCs w:val="18"/>
+      <w:lang w:val="es-ES"/>
     </w:rPr>
   </w:style>
 </w:styles>
@@ -17300,7 +18552,7 @@
   <dgm:whole/>
   <dgm:extLst>
     <a:ext uri="http://schemas.microsoft.com/office/drawing/2008/diagram">
-      <dsp:dataModelExt xmlns:dsp="http://schemas.microsoft.com/office/drawing/2008/diagram" relId="rId30" minVer="http://schemas.openxmlformats.org/drawingml/2006/diagram"/>
+      <dsp:dataModelExt xmlns:dsp="http://schemas.microsoft.com/office/drawing/2008/diagram" relId="rId37" minVer="http://schemas.openxmlformats.org/drawingml/2006/diagram"/>
     </a:ext>
   </dgm:extLst>
 </dgm:dataModel>
@@ -17543,7 +18795,7 @@
   <dgm:whole/>
   <dgm:extLst>
     <a:ext uri="http://schemas.microsoft.com/office/drawing/2008/diagram">
-      <dsp:dataModelExt xmlns:dsp="http://schemas.microsoft.com/office/drawing/2008/diagram" relId="rId36" minVer="http://schemas.openxmlformats.org/drawingml/2006/diagram"/>
+      <dsp:dataModelExt xmlns:dsp="http://schemas.microsoft.com/office/drawing/2008/diagram" relId="rId43" minVer="http://schemas.openxmlformats.org/drawingml/2006/diagram"/>
     </a:ext>
   </dgm:extLst>
 </dgm:dataModel>
@@ -21507,7 +22759,7 @@
 </file>
 
 <file path=customXml/itemProps1.xml><?xml version="1.0" encoding="utf-8"?>
-<ds:datastoreItem xmlns:ds="http://schemas.openxmlformats.org/officeDocument/2006/customXml" ds:itemID="{9FA606AE-4957-45BF-AA9A-7F42643559B1}">
+<ds:datastoreItem xmlns:ds="http://schemas.openxmlformats.org/officeDocument/2006/customXml" ds:itemID="{E088F572-3DFD-4B92-887D-38EC5D9B6C3A}">
   <ds:schemaRefs>
     <ds:schemaRef ds:uri="http://schemas.openxmlformats.org/officeDocument/2006/bibliography"/>
   </ds:schemaRefs>

</xml_diff>

<commit_message>
Se agregaron conceptos de diodos ,inductores y transformadores al marco teorico.
</commit_message>
<xml_diff>
--- a/CNC Router.docx
+++ b/CNC Router.docx
@@ -1,6 +1,6 @@
 
 <file path=word/document.xml><?xml version="1.0" encoding="utf-8"?>
-<w:document xmlns:wpc="http://schemas.microsoft.com/office/word/2010/wordprocessingCanvas" xmlns:mc="http://schemas.openxmlformats.org/markup-compatibility/2006" xmlns:o="urn:schemas-microsoft-com:office:office" xmlns:r="http://schemas.openxmlformats.org/officeDocument/2006/relationships" xmlns:m="http://schemas.openxmlformats.org/officeDocument/2006/math" xmlns:v="urn:schemas-microsoft-com:vml" xmlns:wp14="http://schemas.microsoft.com/office/word/2010/wordprocessingDrawing" xmlns:wp="http://schemas.openxmlformats.org/drawingml/2006/wordprocessingDrawing" xmlns:w10="urn:schemas-microsoft-com:office:word" xmlns:w="http://schemas.openxmlformats.org/wordprocessingml/2006/main" xmlns:w14="http://schemas.microsoft.com/office/word/2010/wordml" xmlns:w15="http://schemas.microsoft.com/office/word/2012/wordml" xmlns:wpg="http://schemas.microsoft.com/office/word/2010/wordprocessingGroup" xmlns:wpi="http://schemas.microsoft.com/office/word/2010/wordprocessingInk" xmlns:wne="http://schemas.microsoft.com/office/word/2006/wordml" xmlns:wps="http://schemas.microsoft.com/office/word/2010/wordprocessingShape" mc:Ignorable="w14 w15 wp14">
+<w:document xmlns:wpc="http://schemas.microsoft.com/office/word/2010/wordprocessingCanvas" xmlns:cx="http://schemas.microsoft.com/office/drawing/2014/chartex" xmlns:mc="http://schemas.openxmlformats.org/markup-compatibility/2006" xmlns:o="urn:schemas-microsoft-com:office:office" xmlns:r="http://schemas.openxmlformats.org/officeDocument/2006/relationships" xmlns:m="http://schemas.openxmlformats.org/officeDocument/2006/math" xmlns:v="urn:schemas-microsoft-com:vml" xmlns:wp14="http://schemas.microsoft.com/office/word/2010/wordprocessingDrawing" xmlns:wp="http://schemas.openxmlformats.org/drawingml/2006/wordprocessingDrawing" xmlns:w10="urn:schemas-microsoft-com:office:word" xmlns:w="http://schemas.openxmlformats.org/wordprocessingml/2006/main" xmlns:w14="http://schemas.microsoft.com/office/word/2010/wordml" xmlns:w15="http://schemas.microsoft.com/office/word/2012/wordml" xmlns:w16se="http://schemas.microsoft.com/office/word/2015/wordml/symex" xmlns:wpg="http://schemas.microsoft.com/office/word/2010/wordprocessingGroup" xmlns:wpi="http://schemas.microsoft.com/office/word/2010/wordprocessingInk" xmlns:wne="http://schemas.microsoft.com/office/word/2006/wordml" xmlns:wps="http://schemas.microsoft.com/office/word/2010/wordprocessingShape" mc:Ignorable="w14 w15 w16se wp14">
   <w:body>
     <w:p>
       <w:pPr>
@@ -231,9 +231,11 @@
       </w:r>
     </w:p>
     <w:p>
+      <w:proofErr w:type="spellStart"/>
       <w:r>
         <w:t>Ing</w:t>
       </w:r>
+      <w:proofErr w:type="spellEnd"/>
       <w:r>
         <w:tab/>
       </w:r>
@@ -376,26 +378,24 @@
           <w:sz w:val="23"/>
           <w:szCs w:val="23"/>
         </w:rPr>
-        <w:t xml:space="preserve">Facultad de Tecnología xxxxxx - UNI </w:t>
-      </w:r>
-    </w:p>
-    <w:p>
-      <w:pPr>
-        <w:pStyle w:val="Default"/>
+        <w:t xml:space="preserve">Facultad de Tecnología </w:t>
+      </w:r>
+      <w:proofErr w:type="spellStart"/>
+      <w:r>
         <w:rPr>
           <w:sz w:val="23"/>
           <w:szCs w:val="23"/>
         </w:rPr>
-      </w:pPr>
-    </w:p>
-    <w:p>
-      <w:pPr>
-        <w:pStyle w:val="Default"/>
+        <w:t>xxxxxx</w:t>
+      </w:r>
+      <w:proofErr w:type="spellEnd"/>
+      <w:r>
         <w:rPr>
           <w:sz w:val="23"/>
           <w:szCs w:val="23"/>
         </w:rPr>
-      </w:pPr>
+        <w:t xml:space="preserve"> - UNI </w:t>
+      </w:r>
     </w:p>
     <w:p>
       <w:pPr>
@@ -405,13 +405,15 @@
           <w:szCs w:val="23"/>
         </w:rPr>
       </w:pPr>
-      <w:r>
+    </w:p>
+    <w:p>
+      <w:pPr>
+        <w:pStyle w:val="Default"/>
         <w:rPr>
           <w:sz w:val="23"/>
           <w:szCs w:val="23"/>
         </w:rPr>
-        <w:t xml:space="preserve">Estimado Doctor xxxxxxx </w:t>
-      </w:r>
+      </w:pPr>
     </w:p>
     <w:p>
       <w:pPr>
@@ -421,14 +423,46 @@
           <w:szCs w:val="23"/>
         </w:rPr>
       </w:pPr>
-    </w:p>
-    <w:p>
-      <w:pPr>
-        <w:pStyle w:val="Default"/>
+      <w:r>
         <w:rPr>
           <w:sz w:val="23"/>
           <w:szCs w:val="23"/>
         </w:rPr>
+        <w:t xml:space="preserve">Estimado Doctor </w:t>
+      </w:r>
+      <w:proofErr w:type="spellStart"/>
+      <w:r>
+        <w:rPr>
+          <w:sz w:val="23"/>
+          <w:szCs w:val="23"/>
+        </w:rPr>
+        <w:t>xxxxxxx</w:t>
+      </w:r>
+      <w:proofErr w:type="spellEnd"/>
+      <w:r>
+        <w:rPr>
+          <w:sz w:val="23"/>
+          <w:szCs w:val="23"/>
+        </w:rPr>
+        <w:t xml:space="preserve"> </w:t>
+      </w:r>
+    </w:p>
+    <w:p>
+      <w:pPr>
+        <w:pStyle w:val="Default"/>
+        <w:rPr>
+          <w:sz w:val="23"/>
+          <w:szCs w:val="23"/>
+        </w:rPr>
+      </w:pPr>
+    </w:p>
+    <w:p>
+      <w:pPr>
+        <w:pStyle w:val="Default"/>
+        <w:rPr>
+          <w:sz w:val="23"/>
+          <w:szCs w:val="23"/>
+        </w:rPr>
       </w:pPr>
     </w:p>
     <w:p>
@@ -447,6 +481,7 @@
         </w:rPr>
         <w:t>En cumplimiento con la Normativa de culminación de estudio, le presento el protocolo de Monografía para optar al título de Ingeniería Civil cuyo tema es “</w:t>
       </w:r>
+      <w:proofErr w:type="spellStart"/>
       <w:r>
         <w:rPr>
           <w:b/>
@@ -454,14 +489,56 @@
           <w:sz w:val="23"/>
           <w:szCs w:val="23"/>
         </w:rPr>
-        <w:t xml:space="preserve">xxxxxxxxxxxxxxxxxxxxxxxxxx.” </w:t>
-      </w:r>
-      <w:r>
-        <w:rPr>
+        <w:t>xxxxxxxxxxxxxxxxxxxxxxxxxx</w:t>
+      </w:r>
+      <w:proofErr w:type="spellEnd"/>
+      <w:r>
+        <w:rPr>
+          <w:b/>
+          <w:bCs/>
           <w:sz w:val="23"/>
           <w:szCs w:val="23"/>
         </w:rPr>
-        <w:t>para su debida aprobación, así mismo propongo como tutor al (Master. Ing. xxxxxxxxxxx. Facultad de Tecnología de la xxxxxxxx).</w:t>
+        <w:t xml:space="preserve">.” </w:t>
+      </w:r>
+      <w:r>
+        <w:rPr>
+          <w:sz w:val="23"/>
+          <w:szCs w:val="23"/>
+        </w:rPr>
+        <w:t xml:space="preserve">para su debida aprobación, así mismo propongo como tutor al (Master. Ing. </w:t>
+      </w:r>
+      <w:proofErr w:type="spellStart"/>
+      <w:r>
+        <w:rPr>
+          <w:sz w:val="23"/>
+          <w:szCs w:val="23"/>
+        </w:rPr>
+        <w:t>xxxxxxxxxxx</w:t>
+      </w:r>
+      <w:proofErr w:type="spellEnd"/>
+      <w:r>
+        <w:rPr>
+          <w:sz w:val="23"/>
+          <w:szCs w:val="23"/>
+        </w:rPr>
+        <w:t xml:space="preserve">. Facultad de Tecnología de la </w:t>
+      </w:r>
+      <w:proofErr w:type="spellStart"/>
+      <w:r>
+        <w:rPr>
+          <w:sz w:val="23"/>
+          <w:szCs w:val="23"/>
+        </w:rPr>
+        <w:t>xxxxxxxx</w:t>
+      </w:r>
+      <w:proofErr w:type="spellEnd"/>
+      <w:r>
+        <w:rPr>
+          <w:sz w:val="23"/>
+          <w:szCs w:val="23"/>
+        </w:rPr>
+        <w:t>).</w:t>
       </w:r>
     </w:p>
     <w:p>
@@ -593,63 +670,63 @@
           <w:sz w:val="23"/>
           <w:szCs w:val="23"/>
         </w:rPr>
-        <w:t xml:space="preserve">Br. Xxxxxxxxxxxxxxxxxxxxx </w:t>
-      </w:r>
+        <w:t xml:space="preserve">Br. </w:t>
+      </w:r>
+      <w:proofErr w:type="spellStart"/>
       <w:r>
         <w:rPr>
           <w:sz w:val="23"/>
           <w:szCs w:val="23"/>
         </w:rPr>
-        <w:t xml:space="preserve">                                  </w:t>
-      </w:r>
+        <w:t>Xxxxxxxxxxxxxxxxxxxxx</w:t>
+      </w:r>
+      <w:proofErr w:type="spellEnd"/>
       <w:r>
         <w:rPr>
           <w:sz w:val="23"/>
           <w:szCs w:val="23"/>
         </w:rPr>
-        <w:t xml:space="preserve">Br. xxxxxxxxxxxxxxxxxx </w:t>
-      </w:r>
-    </w:p>
-    <w:p>
-      <w:pPr>
-        <w:pStyle w:val="Default"/>
+        <w:t xml:space="preserve"> </w:t>
+      </w:r>
+      <w:r>
         <w:rPr>
           <w:sz w:val="23"/>
           <w:szCs w:val="23"/>
         </w:rPr>
-      </w:pPr>
-    </w:p>
-    <w:p>
-      <w:pPr>
-        <w:pStyle w:val="Default"/>
+        <w:t xml:space="preserve">                                  </w:t>
+      </w:r>
+      <w:r>
         <w:rPr>
           <w:sz w:val="23"/>
           <w:szCs w:val="23"/>
         </w:rPr>
-      </w:pPr>
+        <w:t xml:space="preserve">Br. </w:t>
+      </w:r>
+      <w:proofErr w:type="spellStart"/>
       <w:r>
         <w:rPr>
           <w:sz w:val="23"/>
           <w:szCs w:val="23"/>
         </w:rPr>
-        <w:t xml:space="preserve">Correos electrónicos: </w:t>
-      </w:r>
-    </w:p>
-    <w:p>
-      <w:pPr>
-        <w:pStyle w:val="Default"/>
+        <w:t>xxxxxxxxxxxxxxxxxx</w:t>
+      </w:r>
+      <w:proofErr w:type="spellEnd"/>
+      <w:r>
         <w:rPr>
           <w:sz w:val="23"/>
           <w:szCs w:val="23"/>
         </w:rPr>
-      </w:pPr>
-      <w:r>
+        <w:t xml:space="preserve"> </w:t>
+      </w:r>
+    </w:p>
+    <w:p>
+      <w:pPr>
+        <w:pStyle w:val="Default"/>
         <w:rPr>
           <w:sz w:val="23"/>
           <w:szCs w:val="23"/>
         </w:rPr>
-        <w:t xml:space="preserve">Celulares: </w:t>
-      </w:r>
+      </w:pPr>
     </w:p>
     <w:p>
       <w:pPr>
@@ -659,14 +736,46 @@
           <w:szCs w:val="23"/>
         </w:rPr>
       </w:pPr>
-    </w:p>
-    <w:p>
-      <w:pPr>
-        <w:pStyle w:val="Default"/>
+      <w:r>
         <w:rPr>
           <w:sz w:val="23"/>
           <w:szCs w:val="23"/>
         </w:rPr>
+        <w:t xml:space="preserve">Correos electrónicos: </w:t>
+      </w:r>
+    </w:p>
+    <w:p>
+      <w:pPr>
+        <w:pStyle w:val="Default"/>
+        <w:rPr>
+          <w:sz w:val="23"/>
+          <w:szCs w:val="23"/>
+        </w:rPr>
+      </w:pPr>
+      <w:r>
+        <w:rPr>
+          <w:sz w:val="23"/>
+          <w:szCs w:val="23"/>
+        </w:rPr>
+        <w:t xml:space="preserve">Celulares: </w:t>
+      </w:r>
+    </w:p>
+    <w:p>
+      <w:pPr>
+        <w:pStyle w:val="Default"/>
+        <w:rPr>
+          <w:sz w:val="23"/>
+          <w:szCs w:val="23"/>
+        </w:rPr>
+      </w:pPr>
+    </w:p>
+    <w:p>
+      <w:pPr>
+        <w:pStyle w:val="Default"/>
+        <w:rPr>
+          <w:sz w:val="23"/>
+          <w:szCs w:val="23"/>
+        </w:rPr>
       </w:pPr>
     </w:p>
     <w:p>
@@ -734,7 +843,23 @@
           <w:sz w:val="22"/>
           <w:szCs w:val="22"/>
         </w:rPr>
-        <w:t xml:space="preserve">Ing. Daniel Cuadra Horney </w:t>
+        <w:t xml:space="preserve">Ing. Daniel Cuadra </w:t>
+      </w:r>
+      <w:proofErr w:type="spellStart"/>
+      <w:r>
+        <w:rPr>
+          <w:sz w:val="22"/>
+          <w:szCs w:val="22"/>
+        </w:rPr>
+        <w:t>Horney</w:t>
+      </w:r>
+      <w:proofErr w:type="spellEnd"/>
+      <w:r>
+        <w:rPr>
+          <w:sz w:val="22"/>
+          <w:szCs w:val="22"/>
+        </w:rPr>
+        <w:t xml:space="preserve"> </w:t>
       </w:r>
     </w:p>
     <w:p>
@@ -1073,7 +1198,7 @@
       <w:sdtContent>
         <w:p>
           <w:pPr>
-            <w:pStyle w:val="TtulodeTDC"/>
+            <w:pStyle w:val="TtuloTDC"/>
           </w:pPr>
           <w:r>
             <w:t>Tabla de contenido</w:t>
@@ -4344,7 +4469,6 @@
           <w:id w:val="208457857"/>
           <w:citation/>
         </w:sdtPr>
-        <w:sdtEndPr/>
         <w:sdtContent>
           <w:r>
             <w:fldChar w:fldCharType="begin"/>
@@ -4425,7 +4549,23 @@
         <w:t xml:space="preserve"> </w:t>
       </w:r>
       <w:r>
-        <w:t>oficina de Motion Design, una empresa de diseño y arquitectura que además ofrece el servicio</w:t>
+        <w:t xml:space="preserve">oficina de </w:t>
+      </w:r>
+      <w:proofErr w:type="spellStart"/>
+      <w:r>
+        <w:t>Motion</w:t>
+      </w:r>
+      <w:proofErr w:type="spellEnd"/>
+      <w:r>
+        <w:t xml:space="preserve"> </w:t>
+      </w:r>
+      <w:proofErr w:type="spellStart"/>
+      <w:r>
+        <w:t>Design</w:t>
+      </w:r>
+      <w:proofErr w:type="spellEnd"/>
+      <w:r>
+        <w:t>, una empresa de diseño y arquitectura que además ofrece el servicio</w:t>
       </w:r>
       <w:r>
         <w:t xml:space="preserve"> </w:t>
@@ -4470,7 +4610,6 @@
           <w:id w:val="-1933276014"/>
           <w:citation/>
         </w:sdtPr>
-        <w:sdtEndPr/>
         <w:sdtContent>
           <w:r>
             <w:fldChar w:fldCharType="begin"/>
@@ -5107,7 +5246,6 @@
           <w:id w:val="1773972192"/>
           <w:citation/>
         </w:sdtPr>
-        <w:sdtEndPr/>
         <w:sdtContent>
           <w:r>
             <w:rPr>
@@ -5487,429 +5625,6 @@
     </w:p>
     <w:p>
       <w:pPr>
-        <w:rPr>
-          <w:rFonts w:cs="Arial"/>
-          <w:b/>
-        </w:rPr>
-      </w:pPr>
-      <w:r>
-        <w:rPr>
-          <w:rFonts w:cs="Arial"/>
-          <w:b/>
-        </w:rPr>
-        <w:t>CNC</w:t>
-      </w:r>
-    </w:p>
-    <w:p>
-      <w:pPr>
-        <w:jc w:val="both"/>
-        <w:rPr>
-          <w:rFonts w:cs="Arial"/>
-        </w:rPr>
-      </w:pPr>
-      <w:r>
-        <w:rPr>
-          <w:rFonts w:cs="Arial"/>
-        </w:rPr>
-        <w:t>El control numérico computarizado es el uso de una computadora para controlar y monitorear los movimientos de una máquina herramienta. El controlador CNC trabaja en conjunto con una serie de motores (servomotores y/o motores pasos a paso), así como componentes de accionamiento para desplazar los ejes de la máquina de manera controlada y ejecutar los movimientos programados.</w:t>
-      </w:r>
-    </w:p>
-    <w:p>
-      <w:pPr>
-        <w:pStyle w:val="Prrafodelista"/>
-        <w:numPr>
-          <w:ilvl w:val="0"/>
-          <w:numId w:val="7"/>
-        </w:numPr>
-        <w:spacing w:line="256" w:lineRule="auto"/>
-        <w:jc w:val="both"/>
-        <w:rPr>
-          <w:rFonts w:cs="Arial"/>
-        </w:rPr>
-      </w:pPr>
-      <w:r>
-        <w:rPr>
-          <w:rFonts w:cs="Arial"/>
-          <w:b/>
-        </w:rPr>
-        <w:t>CNC zone</w:t>
-      </w:r>
-      <w:r>
-        <w:rPr>
-          <w:rFonts w:cs="Arial"/>
-        </w:rPr>
-        <w:t>: foro online con gran cantidad de usuarios que ofrece temas y soporte a preguntas referentes a los router CNC.</w:t>
-      </w:r>
-    </w:p>
-    <w:p>
-      <w:pPr>
-        <w:jc w:val="both"/>
-        <w:rPr>
-          <w:rFonts w:cs="Arial"/>
-        </w:rPr>
-      </w:pPr>
-      <w:r>
-        <w:rPr>
-          <w:rFonts w:cs="Arial"/>
-        </w:rPr>
-        <w:t>La información obtenida en estos medios ha dado las herramientas necesarias para afrontar el problema, el cual consiste en fabricar un router CNC con el fin de poder materializar el diseño de una manera eficaz y eficiente.</w:t>
-      </w:r>
-    </w:p>
-    <w:p>
-      <w:pPr>
-        <w:jc w:val="both"/>
-        <w:rPr>
-          <w:rFonts w:cs="Arial"/>
-        </w:rPr>
-      </w:pPr>
-      <w:r>
-        <w:rPr>
-          <w:rFonts w:cs="Arial"/>
-        </w:rPr>
-        <w:t>Los factores influyentes en este proyecto son, en orden de importancia:</w:t>
-      </w:r>
-    </w:p>
-    <w:p>
-      <w:pPr>
-        <w:pStyle w:val="Prrafodelista"/>
-        <w:numPr>
-          <w:ilvl w:val="0"/>
-          <w:numId w:val="7"/>
-        </w:numPr>
-        <w:spacing w:line="256" w:lineRule="auto"/>
-        <w:jc w:val="both"/>
-        <w:rPr>
-          <w:rFonts w:cs="Arial"/>
-        </w:rPr>
-      </w:pPr>
-      <w:r>
-        <w:rPr>
-          <w:rFonts w:cs="Arial"/>
-        </w:rPr>
-        <w:t>Disponibilidad de adquisición localmente: es decir que el dispositivo, parte o pieza pueda ser adquirido localmente, o sea aquí en Nicaragua.</w:t>
-      </w:r>
-    </w:p>
-    <w:p>
-      <w:pPr>
-        <w:pStyle w:val="Prrafodelista"/>
-        <w:numPr>
-          <w:ilvl w:val="0"/>
-          <w:numId w:val="7"/>
-        </w:numPr>
-        <w:spacing w:line="256" w:lineRule="auto"/>
-        <w:jc w:val="both"/>
-        <w:rPr>
-          <w:rFonts w:cs="Arial"/>
-        </w:rPr>
-      </w:pPr>
-      <w:r>
-        <w:rPr>
-          <w:rFonts w:cs="Arial"/>
-        </w:rPr>
-        <w:t>Viabilidad económica: significa que el precio de la pieza o dispositivo en cuestión sea rentable y esté al alcance económico de cualquier persona.</w:t>
-      </w:r>
-    </w:p>
-    <w:p>
-      <w:pPr>
-        <w:pStyle w:val="Prrafodelista"/>
-        <w:numPr>
-          <w:ilvl w:val="0"/>
-          <w:numId w:val="7"/>
-        </w:numPr>
-        <w:spacing w:line="256" w:lineRule="auto"/>
-        <w:jc w:val="both"/>
-        <w:rPr>
-          <w:rFonts w:cs="Arial"/>
-        </w:rPr>
-      </w:pPr>
-      <w:r>
-        <w:rPr>
-          <w:rFonts w:cs="Arial"/>
-        </w:rPr>
-        <w:t>Viabilidad técnica: a fin de cuentas, se tendría que tener los conocimientos necesarios para la utilización de los elementos demandados.</w:t>
-      </w:r>
-    </w:p>
-    <w:p>
-      <w:pPr>
-        <w:jc w:val="both"/>
-        <w:rPr>
-          <w:rFonts w:cs="Arial"/>
-        </w:rPr>
-      </w:pPr>
-      <w:r>
-        <w:rPr>
-          <w:rFonts w:cs="Arial"/>
-        </w:rPr>
-        <w:t xml:space="preserve">Recientemente vencieron algunas patentes que hacían que las maquinas CNC fueran un lujo de las grandes empresas lo que trajo como consecuencia el desarrollo de controladores CNC de bajo costo, esto en conjunto con influencia de la comunidad (do it yourself) abarataron los costos de fabricación de estas máquinas a partir de la implementación de componentes genéricos y de una estructura modular. </w:t>
-      </w:r>
-    </w:p>
-    <w:p>
-      <w:pPr>
-        <w:jc w:val="both"/>
-        <w:rPr>
-          <w:rFonts w:cs="Arial"/>
-        </w:rPr>
-      </w:pPr>
-      <w:r>
-        <w:rPr>
-          <w:rFonts w:cs="Arial"/>
-        </w:rPr>
-        <w:t xml:space="preserve">Se podría decir que el corazón de los CNC y la parte más difícil de producir es su computadora, artefacto que controla cada movimiento de sus ejes que en conjunto trazan una trayectoria de interés para la operación a realizar ya sea de arranque de viruta o deposición de material. </w:t>
-      </w:r>
-    </w:p>
-    <w:p>
-      <w:pPr>
-        <w:jc w:val="both"/>
-        <w:rPr>
-          <w:rFonts w:cs="Arial"/>
-        </w:rPr>
-      </w:pPr>
-      <w:r>
-        <w:rPr>
-          <w:rFonts w:cs="Arial"/>
-        </w:rPr>
-        <w:t xml:space="preserve">Una máquina CNC, por lo tanto, consiste en seis elementos principales: </w:t>
-      </w:r>
-    </w:p>
-    <w:p>
-      <w:pPr>
-        <w:pStyle w:val="Prrafodelista"/>
-        <w:numPr>
-          <w:ilvl w:val="0"/>
-          <w:numId w:val="8"/>
-        </w:numPr>
-        <w:spacing w:line="256" w:lineRule="auto"/>
-        <w:jc w:val="both"/>
-        <w:rPr>
-          <w:rFonts w:cs="Arial"/>
-        </w:rPr>
-      </w:pPr>
-      <w:r>
-        <w:rPr>
-          <w:rFonts w:cs="Arial"/>
-        </w:rPr>
-        <w:t xml:space="preserve">Dispositivo de entrada </w:t>
-      </w:r>
-    </w:p>
-    <w:p>
-      <w:pPr>
-        <w:pStyle w:val="Prrafodelista"/>
-        <w:numPr>
-          <w:ilvl w:val="0"/>
-          <w:numId w:val="8"/>
-        </w:numPr>
-        <w:spacing w:line="256" w:lineRule="auto"/>
-        <w:jc w:val="both"/>
-        <w:rPr>
-          <w:rFonts w:cs="Arial"/>
-        </w:rPr>
-      </w:pPr>
-      <w:r>
-        <w:rPr>
-          <w:rFonts w:cs="Arial"/>
-        </w:rPr>
-        <w:t xml:space="preserve">Unidad de control o controlador </w:t>
-      </w:r>
-    </w:p>
-    <w:p>
-      <w:pPr>
-        <w:pStyle w:val="Prrafodelista"/>
-        <w:numPr>
-          <w:ilvl w:val="0"/>
-          <w:numId w:val="8"/>
-        </w:numPr>
-        <w:spacing w:line="256" w:lineRule="auto"/>
-        <w:jc w:val="both"/>
-        <w:rPr>
-          <w:rFonts w:cs="Arial"/>
-        </w:rPr>
-      </w:pPr>
-      <w:r>
-        <w:rPr>
-          <w:rFonts w:cs="Arial"/>
-        </w:rPr>
-        <w:t xml:space="preserve">Máquina herramienta </w:t>
-      </w:r>
-    </w:p>
-    <w:p>
-      <w:pPr>
-        <w:pStyle w:val="Prrafodelista"/>
-        <w:numPr>
-          <w:ilvl w:val="0"/>
-          <w:numId w:val="8"/>
-        </w:numPr>
-        <w:spacing w:line="256" w:lineRule="auto"/>
-        <w:jc w:val="both"/>
-        <w:rPr>
-          <w:rFonts w:cs="Arial"/>
-        </w:rPr>
-      </w:pPr>
-      <w:r>
-        <w:rPr>
-          <w:rFonts w:cs="Arial"/>
-        </w:rPr>
-        <w:t xml:space="preserve">Sistema de accionamiento </w:t>
-      </w:r>
-    </w:p>
-    <w:p>
-      <w:pPr>
-        <w:pStyle w:val="Prrafodelista"/>
-        <w:numPr>
-          <w:ilvl w:val="0"/>
-          <w:numId w:val="8"/>
-        </w:numPr>
-        <w:spacing w:line="256" w:lineRule="auto"/>
-        <w:jc w:val="both"/>
-        <w:rPr>
-          <w:rFonts w:cs="Arial"/>
-        </w:rPr>
-      </w:pPr>
-      <w:r>
-        <w:rPr>
-          <w:rFonts w:cs="Arial"/>
-        </w:rPr>
-        <w:t xml:space="preserve">Dispositivos de realimentación (sólo en sistemas con servomotores) </w:t>
-      </w:r>
-    </w:p>
-    <w:p>
-      <w:pPr>
-        <w:pStyle w:val="Prrafodelista"/>
-        <w:numPr>
-          <w:ilvl w:val="0"/>
-          <w:numId w:val="8"/>
-        </w:numPr>
-        <w:spacing w:line="256" w:lineRule="auto"/>
-        <w:jc w:val="both"/>
-        <w:rPr>
-          <w:rFonts w:cs="Arial"/>
-        </w:rPr>
-      </w:pPr>
-      <w:r>
-        <w:rPr>
-          <w:rFonts w:cs="Arial"/>
-        </w:rPr>
-        <w:lastRenderedPageBreak/>
-        <w:t xml:space="preserve">Monitor </w:t>
-      </w:r>
-    </w:p>
-    <w:p>
-      <w:pPr>
-        <w:spacing w:line="256" w:lineRule="auto"/>
-        <w:jc w:val="both"/>
-        <w:rPr>
-          <w:rFonts w:cs="Arial"/>
-        </w:rPr>
-      </w:pPr>
-      <w:r>
-        <w:rPr>
-          <w:noProof/>
-          <w:lang w:eastAsia="es-ES"/>
-        </w:rPr>
-        <w:drawing>
-          <wp:anchor distT="0" distB="0" distL="114300" distR="114300" simplePos="0" relativeHeight="251698176" behindDoc="0" locked="0" layoutInCell="1" allowOverlap="1" wp14:anchorId="50E4ACAD" wp14:editId="6FC15963">
-            <wp:simplePos x="0" y="0"/>
-            <wp:positionH relativeFrom="page">
-              <wp:posOffset>3853815</wp:posOffset>
-            </wp:positionH>
-            <wp:positionV relativeFrom="paragraph">
-              <wp:posOffset>6985</wp:posOffset>
-            </wp:positionV>
-            <wp:extent cx="3857625" cy="2997835"/>
-            <wp:effectExtent l="0" t="0" r="9525" b="0"/>
-            <wp:wrapThrough wrapText="bothSides">
-              <wp:wrapPolygon edited="0">
-                <wp:start x="0" y="0"/>
-                <wp:lineTo x="0" y="21412"/>
-                <wp:lineTo x="21547" y="21412"/>
-                <wp:lineTo x="21547" y="0"/>
-                <wp:lineTo x="0" y="0"/>
-              </wp:wrapPolygon>
-            </wp:wrapThrough>
-            <wp:docPr id="13" name="Imagen 13"/>
-            <wp:cNvGraphicFramePr>
-              <a:graphicFrameLocks xmlns:a="http://schemas.openxmlformats.org/drawingml/2006/main" noChangeAspect="1"/>
-            </wp:cNvGraphicFramePr>
-            <a:graphic xmlns:a="http://schemas.openxmlformats.org/drawingml/2006/main">
-              <a:graphicData uri="http://schemas.openxmlformats.org/drawingml/2006/picture">
-                <pic:pic xmlns:pic="http://schemas.openxmlformats.org/drawingml/2006/picture">
-                  <pic:nvPicPr>
-                    <pic:cNvPr id="0" name="Imagen 2"/>
-                    <pic:cNvPicPr>
-                      <a:picLocks noChangeAspect="1" noChangeArrowheads="1"/>
-                    </pic:cNvPicPr>
-                  </pic:nvPicPr>
-                  <pic:blipFill>
-                    <a:blip r:embed="rId11">
-                      <a:extLst>
-                        <a:ext uri="{28A0092B-C50C-407E-A947-70E740481C1C}">
-                          <a14:useLocalDpi xmlns:a14="http://schemas.microsoft.com/office/drawing/2010/main" val="0"/>
-                        </a:ext>
-                      </a:extLst>
-                    </a:blip>
-                    <a:srcRect/>
-                    <a:stretch>
-                      <a:fillRect/>
-                    </a:stretch>
-                  </pic:blipFill>
-                  <pic:spPr bwMode="auto">
-                    <a:xfrm>
-                      <a:off x="0" y="0"/>
-                      <a:ext cx="3857625" cy="2997835"/>
-                    </a:xfrm>
-                    <a:prstGeom prst="rect">
-                      <a:avLst/>
-                    </a:prstGeom>
-                    <a:noFill/>
-                  </pic:spPr>
-                </pic:pic>
-              </a:graphicData>
-            </a:graphic>
-            <wp14:sizeRelH relativeFrom="margin">
-              <wp14:pctWidth>0</wp14:pctWidth>
-            </wp14:sizeRelH>
-            <wp14:sizeRelV relativeFrom="margin">
-              <wp14:pctHeight>0</wp14:pctHeight>
-            </wp14:sizeRelV>
-          </wp:anchor>
-        </w:drawing>
-      </w:r>
-      <w:r>
-        <w:rPr>
-          <w:rFonts w:cs="Arial"/>
-        </w:rPr>
-        <w:t xml:space="preserve">La siguiente figura muestra un diagrama de bloques de una máquina CNC típica, provista de servomotores. </w:t>
-      </w:r>
-    </w:p>
-    <w:p>
-      <w:pPr>
-        <w:jc w:val="both"/>
-        <w:rPr>
-          <w:rFonts w:cs="Arial"/>
-        </w:rPr>
-      </w:pPr>
-      <w:r>
-        <w:rPr>
-          <w:rFonts w:cs="Arial"/>
-        </w:rPr>
-        <w:t xml:space="preserve">Como se observa en la figura anterior, básicamente, el controlador de las máquinas CNC recibe instrucciones de la computadora (en forma de códigos G y códigos M) y mediante su propio software convierte esas instrucciones en señales eléctricas destinadas a activar los motores que, a su vez, pondrán en marcha el sistema de accionamiento. </w:t>
-      </w:r>
-    </w:p>
-    <w:p>
-      <w:pPr>
-        <w:jc w:val="both"/>
-        <w:rPr>
-          <w:rFonts w:cs="Arial"/>
-        </w:rPr>
-      </w:pPr>
-      <w:r>
-        <w:rPr>
-          <w:rFonts w:cs="Arial"/>
-        </w:rPr>
-        <w:t>Para comprender en términos generales cómo funciona una máquina CNC ahora se examinarán algunas de las funciones específicas que pueden programarse.</w:t>
-      </w:r>
-    </w:p>
-    <w:p>
-      <w:pPr>
         <w:pStyle w:val="Ttulo3"/>
         <w:numPr>
           <w:ilvl w:val="2"/>
@@ -5937,7 +5652,39 @@
     </w:p>
     <w:p>
       <w:r>
-        <w:t>Los primeros intentos de establecer una definición formal de manipulador industrial, surgen en el año 1979 por parte de la RIA (Robot Institute of America, actualmente Robotic Industries Association), según la cual:</w:t>
+        <w:t xml:space="preserve">Los primeros intentos de establecer una definición formal de manipulador industrial, surgen en el año 1979 por parte de la RIA (Robot </w:t>
+      </w:r>
+      <w:proofErr w:type="spellStart"/>
+      <w:r>
+        <w:t>Institute</w:t>
+      </w:r>
+      <w:proofErr w:type="spellEnd"/>
+      <w:r>
+        <w:t xml:space="preserve"> of </w:t>
+      </w:r>
+      <w:proofErr w:type="spellStart"/>
+      <w:r>
+        <w:t>America</w:t>
+      </w:r>
+      <w:proofErr w:type="spellEnd"/>
+      <w:r>
+        <w:t xml:space="preserve">, actualmente </w:t>
+      </w:r>
+      <w:proofErr w:type="spellStart"/>
+      <w:r>
+        <w:t>Robotic</w:t>
+      </w:r>
+      <w:proofErr w:type="spellEnd"/>
+      <w:r>
+        <w:t xml:space="preserve"> Industries </w:t>
+      </w:r>
+      <w:proofErr w:type="spellStart"/>
+      <w:r>
+        <w:t>Association</w:t>
+      </w:r>
+      <w:proofErr w:type="spellEnd"/>
+      <w:r>
+        <w:t>), según la cual:</w:t>
       </w:r>
     </w:p>
     <w:p>
@@ -5952,8 +5699,15 @@
     </w:p>
     <w:p>
       <w:r>
-        <w:lastRenderedPageBreak/>
-        <w:t>sistemas lógicos (PLC por ejemplo) que tienen un número discreto y pequeño de posiciones estables y en los que los actuadores se detienen en posiciones fijas. La modificación de estas posiciones implica la alteración de los recorridos de los actuadores, mediante topes mecánicos o incluso el rediseño o la alteración estructural.</w:t>
+        <w:t>sistemas lógicos (</w:t>
+      </w:r>
+      <w:proofErr w:type="gramStart"/>
+      <w:r>
+        <w:t>PLC</w:t>
+      </w:r>
+      <w:proofErr w:type="gramEnd"/>
+      <w:r>
+        <w:t xml:space="preserve"> por ejemplo) que tienen un número discreto y pequeño de posiciones estables y en los que los actuadores se detienen en posiciones fijas. La modificación de estas posiciones implica la alteración de los recorridos de los actuadores, mediante topes mecánicos o incluso el rediseño o la alteración estructural.</w:t>
       </w:r>
       <w:r>
         <w:br/>
@@ -5961,7 +5715,15 @@
     </w:p>
     <w:p>
       <w:r>
-        <w:t>Por tanto, de acuerdo a la definición ISO un robot debe tener al menos 3 ejes servocontrolados, es decir, con sistemas de posicionamiento tales que la señal de mando al actuador considere la posición de referencia y la posición real que este tiene en cada momento (realimentación).</w:t>
+        <w:t xml:space="preserve">Por tanto, de acuerdo a la definición ISO un robot debe tener al menos 3 ejes </w:t>
+      </w:r>
+      <w:proofErr w:type="spellStart"/>
+      <w:r>
+        <w:t>servocontrolados</w:t>
+      </w:r>
+      <w:proofErr w:type="spellEnd"/>
+      <w:r>
+        <w:t>, es decir, con sistemas de posicionamiento tales que la señal de mando al actuador considere la posición de referencia y la posición real que este tiene en cada momento (realimentación).</w:t>
       </w:r>
     </w:p>
     <w:p>
@@ -5979,6 +5741,7 @@
       <w:bookmarkStart w:id="31" w:name="_Toc520902614"/>
       <w:bookmarkStart w:id="32" w:name="_Toc527303292"/>
       <w:r>
+        <w:lastRenderedPageBreak/>
         <w:t>Tipos de configuración para robots industriales</w:t>
       </w:r>
     </w:p>
@@ -5997,7 +5760,15 @@
     </w:p>
     <w:p>
       <w:r>
-        <w:t>Posee tres movimientos lineales, es decir, tiene tres grados de libertad, los cuales corresponden a los movimientos localizados en los ejes X, Y y Z. Los movimientos que realiza este robot entre un punto y otro son con base en interpolaciones lineales. Interpolación, en este caso, significa el tipo de trayectoria que realiza el manipulador cuando se desplaza entre un punto y otro. A la trayectoria realizada en línea recta se le conoce como interpolación lineal y a la trayectoria hecha de acuerdo con el tipo de movimientos que tienen sus articulaciones se le llama interpolación por articulación. En la ilustración se ve un ejemplo de esta configuración</w:t>
+        <w:t xml:space="preserve">Posee tres movimientos lineales, es decir, tiene tres grados de libertad, los cuales corresponden a los movimientos localizados en los ejes X, Y </w:t>
+      </w:r>
+      <w:proofErr w:type="spellStart"/>
+      <w:r>
+        <w:t>y</w:t>
+      </w:r>
+      <w:proofErr w:type="spellEnd"/>
+      <w:r>
+        <w:t xml:space="preserve"> Z. Los movimientos que realiza este robot entre un punto y otro son con base en interpolaciones lineales. Interpolación, en este caso, significa el tipo de trayectoria que realiza el manipulador cuando se desplaza entre un punto y otro. A la trayectoria realizada en línea recta se le conoce como interpolación lineal y a la trayectoria hecha de acuerdo con el tipo de movimientos que tienen sus articulaciones se le llama interpolación por articulación. En la ilustración se ve un ejemplo de esta configuración</w:t>
       </w:r>
     </w:p>
     <w:p>
@@ -6025,7 +5796,7 @@
                     <pic:cNvPicPr/>
                   </pic:nvPicPr>
                   <pic:blipFill>
-                    <a:blip r:embed="rId12">
+                    <a:blip r:embed="rId11">
                       <a:extLst>
                         <a:ext uri="{28A0092B-C50C-407E-A947-70E740481C1C}">
                           <a14:useLocalDpi xmlns:a14="http://schemas.microsoft.com/office/drawing/2010/main" val="0"/>
@@ -6062,7 +5833,6 @@
         <w:spacing w:after="160" w:line="256" w:lineRule="auto"/>
       </w:pPr>
       <w:r>
-        <w:lastRenderedPageBreak/>
         <w:t>Configuración cilíndrica</w:t>
       </w:r>
     </w:p>
@@ -6106,6 +5876,7 @@
           <w:noProof/>
           <w:lang w:eastAsia="es-ES"/>
         </w:rPr>
+        <w:lastRenderedPageBreak/>
         <w:drawing>
           <wp:inline distT="0" distB="0" distL="0" distR="0" wp14:anchorId="1F72D659" wp14:editId="1395E316">
             <wp:extent cx="2943225" cy="1704975"/>
@@ -6122,7 +5893,7 @@
                     <pic:cNvPicPr/>
                   </pic:nvPicPr>
                   <pic:blipFill>
-                    <a:blip r:embed="rId13">
+                    <a:blip r:embed="rId12">
                       <a:extLst>
                         <a:ext uri="{28A0092B-C50C-407E-A947-70E740481C1C}">
                           <a14:useLocalDpi xmlns:a14="http://schemas.microsoft.com/office/drawing/2010/main" val="0"/>
@@ -6211,7 +5982,7 @@
                     <pic:cNvPicPr/>
                   </pic:nvPicPr>
                   <pic:blipFill>
-                    <a:blip r:embed="rId14">
+                    <a:blip r:embed="rId13">
                       <a:extLst>
                         <a:ext uri="{28A0092B-C50C-407E-A947-70E740481C1C}">
                           <a14:useLocalDpi xmlns:a14="http://schemas.microsoft.com/office/drawing/2010/main" val="0"/>
@@ -6253,11 +6024,7 @@
     </w:p>
     <w:p>
       <w:r>
-        <w:t xml:space="preserve">Presenta una articulación con movimiento rotacional y dos angulares. Aunque el brazo articulado puede realizar el movimiento llamado interpolación lineal (para lo cual requiere mover simultáneamente dos o tres de sus articulaciones), el movimiento natural es el de interpolación </w:t>
-      </w:r>
-      <w:r>
-        <w:lastRenderedPageBreak/>
-        <w:t>por articulación, tanto rotacional como angula</w:t>
+        <w:t>Presenta una articulación con movimiento rotacional y dos angulares. Aunque el brazo articulado puede realizar el movimiento llamado interpolación lineal (para lo cual requiere mover simultáneamente dos o tres de sus articulaciones), el movimiento natural es el de interpolación por articulación, tanto rotacional como angula</w:t>
       </w:r>
       <w:r>
         <w:t>r. En la ilustración</w:t>
@@ -6275,6 +6042,7 @@
           <w:noProof/>
           <w:lang w:eastAsia="es-ES"/>
         </w:rPr>
+        <w:lastRenderedPageBreak/>
         <w:drawing>
           <wp:inline distT="0" distB="0" distL="0" distR="0" wp14:anchorId="5052E486" wp14:editId="1715D1E2">
             <wp:extent cx="2133333" cy="2400000"/>
@@ -6291,7 +6059,7 @@
                     <pic:cNvPicPr/>
                   </pic:nvPicPr>
                   <pic:blipFill>
-                    <a:blip r:embed="rId15">
+                    <a:blip r:embed="rId14">
                       <a:extLst>
                         <a:ext uri="{28A0092B-C50C-407E-A947-70E740481C1C}">
                           <a14:useLocalDpi xmlns:a14="http://schemas.microsoft.com/office/drawing/2010/main" val="0"/>
@@ -6336,7 +6104,47 @@
         <w:t xml:space="preserve">Las </w:t>
       </w:r>
       <w:r>
-        <w:t>siglas significan: Selective Apliance Arm Robot For Assembly (Brazo robótico articulado de respuesta selectiva). Este brazo puede realizar movimientos horizontales de mayor alcance debido a sus dos articulaciones rotacionales. El robot de configuración SCARA también puede hacer un movimiento lineal (mediante su tercera articulación). Se observa este tipo de configuración en la ilustración.</w:t>
+        <w:t xml:space="preserve">siglas significan: </w:t>
+      </w:r>
+      <w:proofErr w:type="spellStart"/>
+      <w:r>
+        <w:t>Selective</w:t>
+      </w:r>
+      <w:proofErr w:type="spellEnd"/>
+      <w:r>
+        <w:t xml:space="preserve"> </w:t>
+      </w:r>
+      <w:proofErr w:type="spellStart"/>
+      <w:r>
+        <w:t>Apliance</w:t>
+      </w:r>
+      <w:proofErr w:type="spellEnd"/>
+      <w:r>
+        <w:t xml:space="preserve"> </w:t>
+      </w:r>
+      <w:proofErr w:type="spellStart"/>
+      <w:r>
+        <w:t>Arm</w:t>
+      </w:r>
+      <w:proofErr w:type="spellEnd"/>
+      <w:r>
+        <w:t xml:space="preserve"> Robot </w:t>
+      </w:r>
+      <w:proofErr w:type="spellStart"/>
+      <w:r>
+        <w:t>For</w:t>
+      </w:r>
+      <w:proofErr w:type="spellEnd"/>
+      <w:r>
+        <w:t xml:space="preserve"> </w:t>
+      </w:r>
+      <w:proofErr w:type="spellStart"/>
+      <w:r>
+        <w:t>Assembly</w:t>
+      </w:r>
+      <w:proofErr w:type="spellEnd"/>
+      <w:r>
+        <w:t xml:space="preserve"> (Brazo robótico articulado de respuesta selectiva). Este brazo puede realizar movimientos horizontales de mayor alcance debido a sus dos articulaciones rotacionales. El robot de configuración SCARA también puede hacer un movimiento lineal (mediante su tercera articulación). Se observa este tipo de configuración en la ilustración.</w:t>
       </w:r>
     </w:p>
     <w:p>
@@ -6364,7 +6172,7 @@
                     <pic:cNvPicPr/>
                   </pic:nvPicPr>
                   <pic:blipFill>
-                    <a:blip r:embed="rId16">
+                    <a:blip r:embed="rId15">
                       <a:extLst>
                         <a:ext uri="{28A0092B-C50C-407E-A947-70E740481C1C}">
                           <a14:useLocalDpi xmlns:a14="http://schemas.microsoft.com/office/drawing/2010/main" val="0"/>
@@ -6574,7 +6382,7 @@
                     <pic:cNvPicPr/>
                   </pic:nvPicPr>
                   <pic:blipFill rotWithShape="1">
-                    <a:blip r:embed="rId17">
+                    <a:blip r:embed="rId16">
                       <a:extLst>
                         <a:ext uri="{28A0092B-C50C-407E-A947-70E740481C1C}">
                           <a14:useLocalDpi xmlns:a14="http://schemas.microsoft.com/office/drawing/2010/main" val="0"/>
@@ -6685,7 +6493,7 @@
                     <pic:cNvPicPr/>
                   </pic:nvPicPr>
                   <pic:blipFill>
-                    <a:blip r:embed="rId20">
+                    <a:blip r:embed="rId19">
                       <a:extLst>
                         <a:ext uri="{28A0092B-C50C-407E-A947-70E740481C1C}">
                           <a14:useLocalDpi xmlns:a14="http://schemas.microsoft.com/office/drawing/2010/main" val="0"/>
@@ -6782,7 +6590,7 @@
                     <pic:cNvPicPr/>
                   </pic:nvPicPr>
                   <pic:blipFill>
-                    <a:blip r:embed="rId21">
+                    <a:blip r:embed="rId20">
                       <a:extLst>
                         <a:ext uri="{28A0092B-C50C-407E-A947-70E740481C1C}">
                           <a14:useLocalDpi xmlns:a14="http://schemas.microsoft.com/office/drawing/2010/main" val="0"/>
@@ -6878,7 +6686,7 @@
                     <pic:cNvPicPr/>
                   </pic:nvPicPr>
                   <pic:blipFill>
-                    <a:blip r:embed="rId22">
+                    <a:blip r:embed="rId21">
                       <a:extLst>
                         <a:ext uri="{28A0092B-C50C-407E-A947-70E740481C1C}">
                           <a14:useLocalDpi xmlns:a14="http://schemas.microsoft.com/office/drawing/2010/main" val="0"/>
@@ -6968,7 +6776,7 @@
                     <pic:cNvPicPr/>
                   </pic:nvPicPr>
                   <pic:blipFill>
-                    <a:blip r:embed="rId23">
+                    <a:blip r:embed="rId22">
                       <a:extLst>
                         <a:ext uri="{28A0092B-C50C-407E-A947-70E740481C1C}">
                           <a14:useLocalDpi xmlns:a14="http://schemas.microsoft.com/office/drawing/2010/main" val="0"/>
@@ -7014,8 +6822,222 @@
         <w:ind w:left="709"/>
       </w:pPr>
       <w:r>
-        <w:t>La señal base-emisor puede ser muy pequeña en comparación con la emisor-receptor. La señal emisor-receptor es aproximadamente la misma que la base-emisor, pero amplificada. El transistor se utiliza, por tanto, como amplificador.</w:t>
-      </w:r>
+        <w:t>La señal base-emisor puede ser muy pequeña en comparación con la emisor-receptor. La señal emisor-receptor es aproximadamente la</w:t>
+      </w:r>
+      <w:r>
+        <w:t xml:space="preserve"> misma que la base-emisor, pero </w:t>
+      </w:r>
+      <w:r>
+        <w:t>amplificada. El transistor se utiliza, por tanto, como amplificador.</w:t>
+      </w:r>
+    </w:p>
+    <w:p>
+      <w:pPr>
+        <w:ind w:left="709"/>
+        <w:rPr>
+          <w:b/>
+        </w:rPr>
+      </w:pPr>
+      <w:r>
+        <w:rPr>
+          <w:b/>
+        </w:rPr>
+        <w:t>Inductores</w:t>
+      </w:r>
+    </w:p>
+    <w:p>
+      <w:pPr>
+        <w:ind w:left="709"/>
+      </w:pPr>
+      <w:commentRangeStart w:id="42"/>
+      <w:r>
+        <w:lastRenderedPageBreak/>
+        <w:t>El nombre indica que es un componente eléctrico que produce inducción. Concretamente, induce un campo magnético cuando es atravesado por una corriente. También se le llama bob</w:t>
+      </w:r>
+      <w:r>
+        <w:t xml:space="preserve">ina o solenoide. </w:t>
+      </w:r>
+      <w:r>
+        <w:t>En principio, cualquier conductor podría usarse para construir una bobina. Se elabora enrollando alambre conductor en círculos, dando varias vueltas, de modo de formar un helicoide</w:t>
+      </w:r>
+      <w:r>
+        <w:t xml:space="preserve"> a como se observa en la imagen</w:t>
+      </w:r>
+      <w:r>
+        <w:t>.</w:t>
+      </w:r>
+    </w:p>
+    <w:p>
+      <w:pPr>
+        <w:ind w:left="709"/>
+        <w:jc w:val="center"/>
+      </w:pPr>
+      <w:r>
+        <w:rPr>
+          <w:noProof/>
+          <w:lang w:eastAsia="es-ES"/>
+        </w:rPr>
+        <w:drawing>
+          <wp:inline distT="0" distB="0" distL="0" distR="0" wp14:anchorId="13D7D972" wp14:editId="483B2545">
+            <wp:extent cx="2499091" cy="2155649"/>
+            <wp:effectExtent l="0" t="0" r="0" b="0"/>
+            <wp:docPr id="40" name="Imagen 40"/>
+            <wp:cNvGraphicFramePr>
+              <a:graphicFrameLocks xmlns:a="http://schemas.openxmlformats.org/drawingml/2006/main" noChangeAspect="1"/>
+            </wp:cNvGraphicFramePr>
+            <a:graphic xmlns:a="http://schemas.openxmlformats.org/drawingml/2006/main">
+              <a:graphicData uri="http://schemas.openxmlformats.org/drawingml/2006/picture">
+                <pic:pic xmlns:pic="http://schemas.openxmlformats.org/drawingml/2006/picture">
+                  <pic:nvPicPr>
+                    <pic:cNvPr id="40" name="inductor.jpg"/>
+                    <pic:cNvPicPr/>
+                  </pic:nvPicPr>
+                  <pic:blipFill>
+                    <a:blip r:embed="rId23">
+                      <a:extLst>
+                        <a:ext uri="{28A0092B-C50C-407E-A947-70E740481C1C}">
+                          <a14:useLocalDpi xmlns:a14="http://schemas.microsoft.com/office/drawing/2010/main" val="0"/>
+                        </a:ext>
+                      </a:extLst>
+                    </a:blip>
+                    <a:stretch>
+                      <a:fillRect/>
+                    </a:stretch>
+                  </pic:blipFill>
+                  <pic:spPr>
+                    <a:xfrm>
+                      <a:off x="0" y="0"/>
+                      <a:ext cx="2510992" cy="2165914"/>
+                    </a:xfrm>
+                    <a:prstGeom prst="rect">
+                      <a:avLst/>
+                    </a:prstGeom>
+                  </pic:spPr>
+                </pic:pic>
+              </a:graphicData>
+            </a:graphic>
+          </wp:inline>
+        </w:drawing>
+      </w:r>
+    </w:p>
+    <w:p>
+      <w:pPr>
+        <w:ind w:left="709"/>
+      </w:pPr>
+      <w:r>
+        <w:t>Cuando circula una corriente por las espiras, se induce un campo magnético que atraviesa el cilindro helicoidal en su longitud, y también en el exterior del solenoide. Esto se conoce como ley de Faraday.</w:t>
+      </w:r>
+      <w:commentRangeEnd w:id="42"/>
+      <w:r>
+        <w:rPr>
+          <w:rStyle w:val="Refdecomentario"/>
+        </w:rPr>
+        <w:commentReference w:id="42"/>
+      </w:r>
+    </w:p>
+    <w:p>
+      <w:pPr>
+        <w:ind w:left="709"/>
+        <w:rPr>
+          <w:b/>
+        </w:rPr>
+      </w:pPr>
+      <w:r>
+        <w:tab/>
+      </w:r>
+      <w:r>
+        <w:rPr>
+          <w:b/>
+        </w:rPr>
+        <w:t>Transformadores</w:t>
+      </w:r>
+    </w:p>
+    <w:p>
+      <w:pPr>
+        <w:ind w:left="1418"/>
+      </w:pPr>
+      <w:r>
+        <w:t>Un transformador</w:t>
+      </w:r>
+      <w:r>
+        <w:t xml:space="preserve"> es básicamente un dispositivo electro-magnético estático, constituido por dos arrollamientos o bobinas, que funciona según el principio de la ley de inducción de Faraday.</w:t>
+      </w:r>
+    </w:p>
+    <w:p>
+      <w:pPr>
+        <w:ind w:left="1418"/>
+      </w:pPr>
+      <w:r>
+        <w:rPr>
+          <w:noProof/>
+          <w:lang w:eastAsia="es-ES"/>
+        </w:rPr>
+        <w:drawing>
+          <wp:inline distT="0" distB="0" distL="0" distR="0" wp14:anchorId="3E6EAC9D" wp14:editId="5D2ABC53">
+            <wp:extent cx="3429000" cy="1790700"/>
+            <wp:effectExtent l="0" t="0" r="0" b="0"/>
+            <wp:docPr id="41" name="Imagen 41"/>
+            <wp:cNvGraphicFramePr>
+              <a:graphicFrameLocks xmlns:a="http://schemas.openxmlformats.org/drawingml/2006/main" noChangeAspect="1"/>
+            </wp:cNvGraphicFramePr>
+            <a:graphic xmlns:a="http://schemas.openxmlformats.org/drawingml/2006/main">
+              <a:graphicData uri="http://schemas.openxmlformats.org/drawingml/2006/picture">
+                <pic:pic xmlns:pic="http://schemas.openxmlformats.org/drawingml/2006/picture">
+                  <pic:nvPicPr>
+                    <pic:cNvPr id="41" name="Transformador.jpg"/>
+                    <pic:cNvPicPr/>
+                  </pic:nvPicPr>
+                  <pic:blipFill>
+                    <a:blip r:embed="rId24">
+                      <a:extLst>
+                        <a:ext uri="{28A0092B-C50C-407E-A947-70E740481C1C}">
+                          <a14:useLocalDpi xmlns:a14="http://schemas.microsoft.com/office/drawing/2010/main" val="0"/>
+                        </a:ext>
+                      </a:extLst>
+                    </a:blip>
+                    <a:stretch>
+                      <a:fillRect/>
+                    </a:stretch>
+                  </pic:blipFill>
+                  <pic:spPr>
+                    <a:xfrm>
+                      <a:off x="0" y="0"/>
+                      <a:ext cx="3429000" cy="1790700"/>
+                    </a:xfrm>
+                    <a:prstGeom prst="rect">
+                      <a:avLst/>
+                    </a:prstGeom>
+                  </pic:spPr>
+                </pic:pic>
+              </a:graphicData>
+            </a:graphic>
+          </wp:inline>
+        </w:drawing>
+      </w:r>
+    </w:p>
+    <w:p>
+      <w:pPr>
+        <w:ind w:left="1418"/>
+      </w:pPr>
+      <w:r>
+        <w:t xml:space="preserve">El transformador es capaz de modificar, sin variar la frecuencia, </w:t>
+      </w:r>
+      <w:proofErr w:type="gramStart"/>
+      <w:r>
+        <w:t>los componentes de la energía eléctrica alterna</w:t>
+      </w:r>
+      <w:proofErr w:type="gramEnd"/>
+      <w:r>
+        <w:t xml:space="preserve"> de la entrada (voltaje y corriente) a otros distintos en la salida.</w:t>
+      </w:r>
+      <w:r>
+        <w:t xml:space="preserve"> </w:t>
+      </w:r>
+      <w:r>
+        <w:t>Esto es posible gracias a la inducción mutua, es decir, el proceso por el cual una bobina de alambre induce magnéticamente un voltaje en otra bobina situada muy cerca de ella.</w:t>
+      </w:r>
+      <w:bookmarkStart w:id="43" w:name="_GoBack"/>
+      <w:bookmarkEnd w:id="43"/>
     </w:p>
     <w:p>
       <w:pPr>
@@ -7053,17 +7075,17 @@
         <w:spacing w:after="160" w:line="256" w:lineRule="auto"/>
         <w:jc w:val="both"/>
       </w:pPr>
-      <w:bookmarkStart w:id="42" w:name="_Toc521923226"/>
-      <w:bookmarkStart w:id="43" w:name="_Toc521504901"/>
-      <w:bookmarkStart w:id="44" w:name="_Toc521404558"/>
-      <w:bookmarkStart w:id="45" w:name="_Toc520902616"/>
+      <w:bookmarkStart w:id="44" w:name="_Toc521923226"/>
+      <w:bookmarkStart w:id="45" w:name="_Toc521504901"/>
+      <w:bookmarkStart w:id="46" w:name="_Toc521404558"/>
+      <w:bookmarkStart w:id="47" w:name="_Toc520902616"/>
       <w:r>
         <w:t>Mecánica.</w:t>
       </w:r>
-      <w:bookmarkEnd w:id="42"/>
-      <w:bookmarkEnd w:id="43"/>
       <w:bookmarkEnd w:id="44"/>
       <w:bookmarkEnd w:id="45"/>
+      <w:bookmarkEnd w:id="46"/>
+      <w:bookmarkEnd w:id="47"/>
     </w:p>
     <w:p>
       <w:pPr>
@@ -7095,8 +7117,8 @@
           <w:numId w:val="3"/>
         </w:numPr>
       </w:pPr>
-      <w:bookmarkStart w:id="46" w:name="_Toc501037380"/>
-      <w:bookmarkStart w:id="47" w:name="_Toc19956"/>
+      <w:bookmarkStart w:id="48" w:name="_Toc501037380"/>
+      <w:bookmarkStart w:id="49" w:name="_Toc19956"/>
       <w:r>
         <w:rPr>
           <w:rStyle w:val="Ttulo5Car"/>
@@ -7107,11 +7129,11 @@
       <w:r>
         <w:t>)</w:t>
       </w:r>
-      <w:bookmarkEnd w:id="46"/>
+      <w:bookmarkEnd w:id="48"/>
       <w:r>
         <w:t xml:space="preserve"> </w:t>
       </w:r>
-      <w:bookmarkEnd w:id="47"/>
+      <w:bookmarkEnd w:id="49"/>
     </w:p>
     <w:p>
       <w:pPr>
@@ -7166,7 +7188,7 @@
       <w:r>
         <w:t xml:space="preserve">Los mecanismos de guías lineares proveen de soporte al movimiento rectilíneo del tornillo de potencia garantizado una trayectoria rectilínea con un movimiento suave producto de una reducida fricción orientados ortogonalmente con otros ejes. </w:t>
       </w:r>
-      <w:bookmarkStart w:id="48" w:name="_Toc501037393"/>
+      <w:bookmarkStart w:id="50" w:name="_Toc501037393"/>
     </w:p>
     <w:p>
       <w:pPr>
@@ -7199,7 +7221,7 @@
                     <pic:cNvPicPr/>
                   </pic:nvPicPr>
                   <pic:blipFill rotWithShape="1">
-                    <a:blip r:embed="rId24"/>
+                    <a:blip r:embed="rId25"/>
                     <a:srcRect l="4203" t="10732" r="8028" b="7805"/>
                     <a:stretch/>
                   </pic:blipFill>
@@ -7235,7 +7257,7 @@
       <w:r>
         <w:t>Riel redondo</w:t>
       </w:r>
-      <w:bookmarkEnd w:id="48"/>
+      <w:bookmarkEnd w:id="50"/>
       <w:r>
         <w:t xml:space="preserve"> </w:t>
       </w:r>
@@ -7252,7 +7274,7 @@
       <w:pPr>
         <w:pStyle w:val="Ttulo6"/>
       </w:pPr>
-      <w:bookmarkStart w:id="49" w:name="_Toc501037394"/>
+      <w:bookmarkStart w:id="51" w:name="_Toc501037394"/>
       <w:r>
         <w:rPr>
           <w:noProof/>
@@ -7281,7 +7303,7 @@
                     <pic:cNvPicPr/>
                   </pic:nvPicPr>
                   <pic:blipFill>
-                    <a:blip r:embed="rId25"/>
+                    <a:blip r:embed="rId26"/>
                     <a:stretch>
                       <a:fillRect/>
                     </a:stretch>
@@ -7310,7 +7332,7 @@
       <w:r>
         <w:t>Riel de perfil</w:t>
       </w:r>
-      <w:bookmarkEnd w:id="49"/>
+      <w:bookmarkEnd w:id="51"/>
       <w:r>
         <w:t xml:space="preserve"> </w:t>
       </w:r>
@@ -7368,7 +7390,7 @@
                     <pic:cNvPicPr/>
                   </pic:nvPicPr>
                   <pic:blipFill>
-                    <a:blip r:embed="rId26" cstate="print">
+                    <a:blip r:embed="rId27" cstate="print">
                       <a:extLst>
                         <a:ext uri="{28A0092B-C50C-407E-A947-70E740481C1C}">
                           <a14:useLocalDpi xmlns:a14="http://schemas.microsoft.com/office/drawing/2010/main" val="0"/>
@@ -7445,11 +7467,11 @@
       <w:pPr>
         <w:pStyle w:val="Ttulo6"/>
       </w:pPr>
-      <w:bookmarkStart w:id="50" w:name="_Toc501037385"/>
+      <w:bookmarkStart w:id="52" w:name="_Toc501037385"/>
       <w:r>
         <w:t>Tornillos</w:t>
       </w:r>
-      <w:bookmarkEnd w:id="50"/>
+      <w:bookmarkEnd w:id="52"/>
       <w:r>
         <w:t xml:space="preserve"> </w:t>
       </w:r>
@@ -7458,11 +7480,11 @@
       <w:pPr>
         <w:pStyle w:val="Ttulo7"/>
       </w:pPr>
-      <w:bookmarkStart w:id="51" w:name="_Toc501037386"/>
+      <w:bookmarkStart w:id="53" w:name="_Toc501037386"/>
       <w:r>
         <w:t>Tornillo y tuerca (común)</w:t>
       </w:r>
-      <w:bookmarkEnd w:id="51"/>
+      <w:bookmarkEnd w:id="53"/>
     </w:p>
     <w:p>
       <w:pPr>
@@ -7482,7 +7504,7 @@
       <w:pPr>
         <w:pStyle w:val="Ttulo7"/>
       </w:pPr>
-      <w:bookmarkStart w:id="52" w:name="_Toc501037387"/>
+      <w:bookmarkStart w:id="54" w:name="_Toc501037387"/>
       <w:r>
         <w:rPr>
           <w:noProof/>
@@ -7511,7 +7533,7 @@
                     <pic:cNvPicPr/>
                   </pic:nvPicPr>
                   <pic:blipFill>
-                    <a:blip r:embed="rId27"/>
+                    <a:blip r:embed="rId28"/>
                     <a:stretch>
                       <a:fillRect/>
                     </a:stretch>
@@ -7540,7 +7562,7 @@
       <w:r>
         <w:t>Tornillos de potencia</w:t>
       </w:r>
-      <w:bookmarkEnd w:id="52"/>
+      <w:bookmarkEnd w:id="54"/>
       <w:r>
         <w:t xml:space="preserve"> </w:t>
       </w:r>
@@ -7584,11 +7606,11 @@
       <w:pPr>
         <w:pStyle w:val="Ttulo7"/>
       </w:pPr>
-      <w:bookmarkStart w:id="53" w:name="_Toc501037388"/>
+      <w:bookmarkStart w:id="55" w:name="_Toc501037388"/>
       <w:r>
         <w:t>Tornillo de bolas</w:t>
       </w:r>
-      <w:bookmarkEnd w:id="53"/>
+      <w:bookmarkEnd w:id="55"/>
       <w:r>
         <w:t xml:space="preserve"> </w:t>
       </w:r>
@@ -7628,7 +7650,7 @@
                     <pic:cNvPicPr/>
                   </pic:nvPicPr>
                   <pic:blipFill>
-                    <a:blip r:embed="rId28"/>
+                    <a:blip r:embed="rId29"/>
                     <a:stretch>
                       <a:fillRect/>
                     </a:stretch>
@@ -7681,7 +7703,7 @@
                     <pic:cNvPicPr/>
                   </pic:nvPicPr>
                   <pic:blipFill>
-                    <a:blip r:embed="rId29"/>
+                    <a:blip r:embed="rId30"/>
                     <a:stretch>
                       <a:fillRect/>
                     </a:stretch>
@@ -7718,11 +7740,11 @@
       <w:pPr>
         <w:pStyle w:val="Ttulo6"/>
       </w:pPr>
-      <w:bookmarkStart w:id="54" w:name="_Toc501037389"/>
+      <w:bookmarkStart w:id="56" w:name="_Toc501037389"/>
       <w:r>
         <w:t>Piñón y cremallera</w:t>
       </w:r>
-      <w:bookmarkEnd w:id="54"/>
+      <w:bookmarkEnd w:id="56"/>
       <w:r>
         <w:t xml:space="preserve"> </w:t>
       </w:r>
@@ -7747,7 +7769,7 @@
           <w:rFonts w:cs="Arial"/>
         </w:rPr>
       </w:pPr>
-      <w:bookmarkStart w:id="55" w:name="_Toc501037390"/>
+      <w:bookmarkStart w:id="57" w:name="_Toc501037390"/>
       <w:r>
         <w:rPr>
           <w:rStyle w:val="Ttulo6Car"/>
@@ -7768,7 +7790,7 @@
       <w:r>
         <w:t>Poleas síncronas y de tiempo</w:t>
       </w:r>
-      <w:bookmarkEnd w:id="55"/>
+      <w:bookmarkEnd w:id="57"/>
       <w:r>
         <w:t xml:space="preserve"> </w:t>
       </w:r>
@@ -7829,7 +7851,7 @@
                     <pic:cNvPicPr/>
                   </pic:nvPicPr>
                   <pic:blipFill>
-                    <a:blip r:embed="rId30"/>
+                    <a:blip r:embed="rId31"/>
                     <a:stretch>
                       <a:fillRect/>
                     </a:stretch>
@@ -7875,9 +7897,9 @@
       <w:pPr>
         <w:jc w:val="both"/>
       </w:pPr>
-      <w:bookmarkStart w:id="56" w:name="_Toc521504903"/>
-      <w:bookmarkStart w:id="57" w:name="_Toc520924355"/>
-      <w:bookmarkStart w:id="58" w:name="_Toc520902624"/>
+      <w:bookmarkStart w:id="58" w:name="_Toc521504903"/>
+      <w:bookmarkStart w:id="59" w:name="_Toc520924355"/>
+      <w:bookmarkStart w:id="60" w:name="_Toc520902624"/>
       <w:r>
         <w:t>Hay componentes cuyo funcionamiento no se puede describir con conceptos puramente electrónicos o mecánicos debido a que su operatividad consta de una combinación de fenómenos.</w:t>
       </w:r>
@@ -7896,7 +7918,15 @@
         <w:t xml:space="preserve"> mo</w:t>
       </w:r>
       <w:r>
-        <w:t>mento torsor necesario</w:t>
+        <w:t xml:space="preserve">mento </w:t>
+      </w:r>
+      <w:proofErr w:type="spellStart"/>
+      <w:r>
+        <w:t>torsor</w:t>
+      </w:r>
+      <w:proofErr w:type="spellEnd"/>
+      <w:r>
+        <w:t xml:space="preserve"> necesario</w:t>
       </w:r>
       <w:r>
         <w:t xml:space="preserve"> para mover el eje del motor.</w:t>
@@ -7916,9 +7946,9 @@
         </w:rPr>
         <w:t>Accesorios programables</w:t>
       </w:r>
-      <w:bookmarkEnd w:id="56"/>
-      <w:bookmarkEnd w:id="57"/>
       <w:bookmarkEnd w:id="58"/>
+      <w:bookmarkEnd w:id="59"/>
+      <w:bookmarkEnd w:id="60"/>
       <w:r>
         <w:rPr>
           <w:rFonts w:cs="Arial"/>
@@ -8020,9 +8050,9 @@
           <w:b/>
         </w:rPr>
       </w:pPr>
-      <w:bookmarkStart w:id="59" w:name="_Toc521504904"/>
-      <w:bookmarkStart w:id="60" w:name="_Toc520924354"/>
-      <w:bookmarkStart w:id="61" w:name="_Toc520902623"/>
+      <w:bookmarkStart w:id="61" w:name="_Toc521504904"/>
+      <w:bookmarkStart w:id="62" w:name="_Toc520924354"/>
+      <w:bookmarkStart w:id="63" w:name="_Toc520902623"/>
       <w:r>
         <w:rPr>
           <w:rFonts w:cs="Arial"/>
@@ -8030,9 +8060,9 @@
         </w:rPr>
         <w:t>Control de movimiento</w:t>
       </w:r>
-      <w:bookmarkEnd w:id="59"/>
-      <w:bookmarkEnd w:id="60"/>
       <w:bookmarkEnd w:id="61"/>
+      <w:bookmarkEnd w:id="62"/>
+      <w:bookmarkEnd w:id="63"/>
       <w:r>
         <w:rPr>
           <w:rFonts w:cs="Arial"/>
@@ -8157,19 +8187,19 @@
         <w:rPr>
           <w:rFonts w:cs="Arial"/>
         </w:rPr>
-        <w:t xml:space="preserve"> (código G90), es donde las coordenadas del punto de destino son referidas al punto de origen de coordenadas. Se usan las variables X (medida del diámetro final) y Z (medida en dirección paralela al eje </w:t>
+        <w:t xml:space="preserve"> (código G90), es donde las coordenadas del punto de destino son referidas al punto de origen de coordenadas. Se usan las variables X (medida del diámetro final) y Z (medida en dirección paralela al </w:t>
       </w:r>
       <w:r>
         <w:rPr>
           <w:rFonts w:cs="Arial"/>
         </w:rPr>
-        <w:t xml:space="preserve"> </w:t>
+        <w:t>eje de</w:t>
       </w:r>
       <w:r>
         <w:rPr>
           <w:rFonts w:cs="Arial"/>
         </w:rPr>
-        <w:t xml:space="preserve">de giro del husillo). </w:t>
+        <w:t xml:space="preserve"> giro del husillo). </w:t>
       </w:r>
     </w:p>
     <w:p>
@@ -8204,19 +8234,19 @@
         </w:numPr>
         <w:spacing w:after="160" w:line="256" w:lineRule="auto"/>
       </w:pPr>
-      <w:bookmarkStart w:id="62" w:name="_Toc521923228"/>
-      <w:bookmarkStart w:id="63" w:name="_Toc521504905"/>
-      <w:bookmarkStart w:id="64" w:name="_Toc521404559"/>
-      <w:bookmarkStart w:id="65" w:name="_Toc520902617"/>
-      <w:bookmarkStart w:id="66" w:name="_Toc527303293"/>
+      <w:bookmarkStart w:id="64" w:name="_Toc521923228"/>
+      <w:bookmarkStart w:id="65" w:name="_Toc521504905"/>
+      <w:bookmarkStart w:id="66" w:name="_Toc521404559"/>
+      <w:bookmarkStart w:id="67" w:name="_Toc520902617"/>
+      <w:bookmarkStart w:id="68" w:name="_Toc527303293"/>
       <w:r>
         <w:t>Software.</w:t>
       </w:r>
-      <w:bookmarkEnd w:id="62"/>
-      <w:bookmarkEnd w:id="63"/>
       <w:bookmarkEnd w:id="64"/>
       <w:bookmarkEnd w:id="65"/>
       <w:bookmarkEnd w:id="66"/>
+      <w:bookmarkEnd w:id="67"/>
+      <w:bookmarkEnd w:id="68"/>
     </w:p>
     <w:p>
       <w:pPr>
@@ -8400,10 +8430,13 @@
         <w:t xml:space="preserve"> o CNC es un medio </w:t>
       </w:r>
       <w:r>
-        <w:t xml:space="preserve">de  fabricación  </w:t>
-      </w:r>
-      <w:r>
-        <w:t>que  es  capaz de desarrollar un conjunto de operaciones tecnoló</w:t>
+        <w:t>de fabricación que</w:t>
+      </w:r>
+      <w:r>
+        <w:t xml:space="preserve"> es capaz</w:t>
+      </w:r>
+      <w:r>
+        <w:t xml:space="preserve"> de desarrollar un conjunto de operaciones tecnoló</w:t>
       </w:r>
       <w:r>
         <w:t>gi</w:t>
@@ -8433,19 +8466,37 @@
         <w:t>u</w:t>
       </w:r>
       <w:r>
-        <w:t xml:space="preserve">nidades de fabricación  que </w:t>
+        <w:t xml:space="preserve">nidades de </w:t>
+      </w:r>
+      <w:r>
+        <w:t>fabricación que</w:t>
+      </w:r>
+      <w:r>
+        <w:t xml:space="preserve"> </w:t>
       </w:r>
       <w:r>
         <w:t>funcionan automáticamente bajo la influenc</w:t>
       </w:r>
       <w:r>
-        <w:t xml:space="preserve">ia de un programa de control. Este  programa de </w:t>
+        <w:t xml:space="preserve">ia de un programa de control. </w:t>
+      </w:r>
+      <w:r>
+        <w:t>Este programa</w:t>
+      </w:r>
+      <w:r>
+        <w:t xml:space="preserve"> de </w:t>
       </w:r>
       <w:r>
         <w:t>control es una sec</w:t>
       </w:r>
       <w:r>
-        <w:t xml:space="preserve">uencia de símbolos que se han escrito en un programa  informático. Sin embargo, los </w:t>
+        <w:t xml:space="preserve">uencia de símbolos que se han escrito en un </w:t>
+      </w:r>
+      <w:r>
+        <w:t>programa informático</w:t>
+      </w:r>
+      <w:r>
+        <w:t xml:space="preserve">. Sin embargo, los </w:t>
       </w:r>
       <w:r>
         <w:t>resultado</w:t>
@@ -8519,7 +8570,15 @@
         <w:t>fabricación, construcción</w:t>
       </w:r>
       <w:r>
-        <w:t xml:space="preserve"> de fotomascaras para elementos semiconductores, circuitos integrados, impresión de circuitos integrados, etc.</w:t>
+        <w:t xml:space="preserve"> de </w:t>
+      </w:r>
+      <w:proofErr w:type="spellStart"/>
+      <w:r>
+        <w:t>fotomascaras</w:t>
+      </w:r>
+      <w:proofErr w:type="spellEnd"/>
+      <w:r>
+        <w:t xml:space="preserve"> para elementos semiconductores, circuitos integrados, impresión de circuitos integrados, etc.</w:t>
       </w:r>
     </w:p>
     <w:p>
@@ -8537,7 +8596,15 @@
         <w:t xml:space="preserve"> de las operaciones </w:t>
       </w:r>
       <w:r>
-        <w:t xml:space="preserve">tecnológicas en las que se realiza el mecanizado de metales: torneado, refrentado, taladrar, aserrar, fusionar, punzar, electro-erosión, tecnología, laser etc. </w:t>
+        <w:t xml:space="preserve">tecnológicas en las que se realiza el mecanizado de metales: torneado, </w:t>
+      </w:r>
+      <w:proofErr w:type="spellStart"/>
+      <w:r>
+        <w:t>refrentado</w:t>
+      </w:r>
+      <w:proofErr w:type="spellEnd"/>
+      <w:r>
+        <w:t xml:space="preserve">, taladrar, aserrar, fusionar, punzar, electro-erosión, tecnología, laser etc. </w:t>
       </w:r>
     </w:p>
     <w:p>
@@ -8580,7 +8647,23 @@
         <w:jc w:val="both"/>
       </w:pPr>
       <w:r>
-        <w:t>El primer sistema CNC fue en realidad de tipo NC, es decir, de control numérico pero sin ser por ordenador. La integración a baja o media escala de los circuitos fue cada vez más utilizada y los chips de los PCBs llegaron a alcanzar miles y más decenas, unidos en bloques con funciones determinadas. Además, estos bloques se integraban en un esquema fijo y no modificable, ej. sistemas realizados a través de un esquemático. Aunque en esos tiempos el programa de control solía estar escrito en un código-ISO en una cinta perforada, hoy en día, las cintas perforadas están obsoletas</w:t>
+        <w:t xml:space="preserve">El primer sistema CNC fue en realidad de tipo NC, es decir, de control </w:t>
+      </w:r>
+      <w:proofErr w:type="gramStart"/>
+      <w:r>
+        <w:t>numérico</w:t>
+      </w:r>
+      <w:proofErr w:type="gramEnd"/>
+      <w:r>
+        <w:t xml:space="preserve"> pero sin ser por ordenador. La integración a baja o media escala de los circuitos fue cada vez más utilizada y los chips de los </w:t>
+      </w:r>
+      <w:proofErr w:type="spellStart"/>
+      <w:r>
+        <w:t>PCBs</w:t>
+      </w:r>
+      <w:proofErr w:type="spellEnd"/>
+      <w:r>
+        <w:t xml:space="preserve"> llegaron a alcanzar miles y más decenas, unidos en bloques con funciones determinadas. Además, estos bloques se integraban en un esquema fijo y no modificable, ej. sistemas realizados a través de un esquemático. Aunque en esos tiempos el programa de control solía estar escrito en un código-ISO en una cinta perforada, hoy en día, las cintas perforadas están obsoletas</w:t>
       </w:r>
     </w:p>
     <w:p>
@@ -8640,7 +8723,15 @@
       </w:r>
       <w:r>
         <w:lastRenderedPageBreak/>
-        <w:t>esfuerzos para eliminar la intervención humana en los procesos de producción son una meta gerencial con la introducción de los conceptos de partes intercambiables y producción en masa. A continuación podemos observar un gráfico sobre la evolución de los CNC:</w:t>
+        <w:t xml:space="preserve">esfuerzos para eliminar la intervención humana en los procesos de producción son una meta gerencial con la introducción de los conceptos de partes intercambiables y producción en masa. A </w:t>
+      </w:r>
+      <w:proofErr w:type="gramStart"/>
+      <w:r>
+        <w:t>continuación</w:t>
+      </w:r>
+      <w:proofErr w:type="gramEnd"/>
+      <w:r>
+        <w:t xml:space="preserve"> podemos observar un gráfico sobre la evolución de los CNC:</w:t>
       </w:r>
     </w:p>
     <w:p>
@@ -8920,7 +9011,39 @@
                               <w:jc w:val="center"/>
                             </w:pPr>
                             <w:r>
-                              <w:t>Control Multi Máquina: Japanese National Railways colocó siete máquinas bajo control simultáneo de una computadora</w:t>
+                              <w:t xml:space="preserve">Control </w:t>
+                            </w:r>
+                            <w:proofErr w:type="spellStart"/>
+                            <w:r>
+                              <w:t>Multi</w:t>
+                            </w:r>
+                            <w:proofErr w:type="spellEnd"/>
+                            <w:r>
+                              <w:t xml:space="preserve"> Máquina: </w:t>
+                            </w:r>
+                            <w:proofErr w:type="spellStart"/>
+                            <w:r>
+                              <w:t>Japanese</w:t>
+                            </w:r>
+                            <w:proofErr w:type="spellEnd"/>
+                            <w:r>
+                              <w:t xml:space="preserve"> </w:t>
+                            </w:r>
+                            <w:proofErr w:type="spellStart"/>
+                            <w:r>
+                              <w:t>National</w:t>
+                            </w:r>
+                            <w:proofErr w:type="spellEnd"/>
+                            <w:r>
+                              <w:t xml:space="preserve"> </w:t>
+                            </w:r>
+                            <w:proofErr w:type="spellStart"/>
+                            <w:r>
+                              <w:t>Railways</w:t>
+                            </w:r>
+                            <w:proofErr w:type="spellEnd"/>
+                            <w:r>
+                              <w:t xml:space="preserve"> colocó siete máquinas bajo control simultáneo de una computadora</w:t>
                             </w:r>
                           </w:p>
                           <w:p>
@@ -8958,7 +9081,39 @@
                         <w:jc w:val="center"/>
                       </w:pPr>
                       <w:r>
-                        <w:t>Control Multi Máquina: Japanese National Railways colocó siete máquinas bajo control simultáneo de una computadora</w:t>
+                        <w:t xml:space="preserve">Control </w:t>
+                      </w:r>
+                      <w:proofErr w:type="spellStart"/>
+                      <w:r>
+                        <w:t>Multi</w:t>
+                      </w:r>
+                      <w:proofErr w:type="spellEnd"/>
+                      <w:r>
+                        <w:t xml:space="preserve"> Máquina: </w:t>
+                      </w:r>
+                      <w:proofErr w:type="spellStart"/>
+                      <w:r>
+                        <w:t>Japanese</w:t>
+                      </w:r>
+                      <w:proofErr w:type="spellEnd"/>
+                      <w:r>
+                        <w:t xml:space="preserve"> </w:t>
+                      </w:r>
+                      <w:proofErr w:type="spellStart"/>
+                      <w:r>
+                        <w:t>National</w:t>
+                      </w:r>
+                      <w:proofErr w:type="spellEnd"/>
+                      <w:r>
+                        <w:t xml:space="preserve"> </w:t>
+                      </w:r>
+                      <w:proofErr w:type="spellStart"/>
+                      <w:r>
+                        <w:t>Railways</w:t>
+                      </w:r>
+                      <w:proofErr w:type="spellEnd"/>
+                      <w:r>
+                        <w:t xml:space="preserve"> colocó siete máquinas bajo control simultáneo de una computadora</w:t>
                       </w:r>
                     </w:p>
                     <w:p>
@@ -9007,7 +9162,7 @@
                     </pic:cNvPicPr>
                   </pic:nvPicPr>
                   <pic:blipFill>
-                    <a:blip r:embed="rId31">
+                    <a:blip r:embed="rId32">
                       <a:extLst>
                         <a:ext uri="{28A0092B-C50C-407E-A947-70E740481C1C}">
                           <a14:useLocalDpi xmlns:a14="http://schemas.microsoft.com/office/drawing/2010/main" val="0"/>
@@ -9110,7 +9265,7 @@
               </wp:anchor>
             </w:drawing>
           </mc:Choice>
-          <mc:Fallback xmlns:w16se="http://schemas.microsoft.com/office/word/2015/wordml/symex" xmlns:cx="http://schemas.microsoft.com/office/drawing/2014/chartex">
+          <mc:Fallback>
             <w:pict>
               <v:shapetype w14:anchorId="345C1565" id="_x0000_t87" coordsize="21600,21600" o:spt="87" adj="1800,10800" path="m21600,qx10800@0l10800@2qy0@11,10800@3l10800@1qy21600,21600e" filled="f">
                 <v:formulas>
@@ -9372,11 +9527,19 @@
                                 <w:lang w:val="es-NI"/>
                               </w:rPr>
                             </w:pPr>
+                            <w:proofErr w:type="gramStart"/>
                             <w:r>
                               <w:rPr>
                                 <w:lang w:val="es-NI"/>
                               </w:rPr>
-                              <w:t>Herramientas  Automáticamente Programadas</w:t>
+                              <w:t>Herramientas  Automáticamente</w:t>
+                            </w:r>
+                            <w:proofErr w:type="gramEnd"/>
+                            <w:r>
+                              <w:rPr>
+                                <w:lang w:val="es-NI"/>
+                              </w:rPr>
+                              <w:t xml:space="preserve"> Programadas</w:t>
                             </w:r>
                           </w:p>
                         </w:txbxContent>
@@ -9410,11 +9573,19 @@
                           <w:lang w:val="es-NI"/>
                         </w:rPr>
                       </w:pPr>
+                      <w:proofErr w:type="gramStart"/>
                       <w:r>
                         <w:rPr>
                           <w:lang w:val="es-NI"/>
                         </w:rPr>
-                        <w:t>Herramientas  Automáticamente Programadas</w:t>
+                        <w:t>Herramientas  Automáticamente</w:t>
+                      </w:r>
+                      <w:proofErr w:type="gramEnd"/>
+                      <w:r>
+                        <w:rPr>
+                          <w:lang w:val="es-NI"/>
+                        </w:rPr>
+                        <w:t xml:space="preserve"> Programadas</w:t>
                       </w:r>
                     </w:p>
                   </w:txbxContent>
@@ -9455,7 +9626,7 @@
                     </pic:cNvPicPr>
                   </pic:nvPicPr>
                   <pic:blipFill rotWithShape="1">
-                    <a:blip r:embed="rId32">
+                    <a:blip r:embed="rId33">
                       <a:extLst>
                         <a:ext uri="{28A0092B-C50C-407E-A947-70E740481C1C}">
                           <a14:useLocalDpi xmlns:a14="http://schemas.microsoft.com/office/drawing/2010/main" val="0"/>
@@ -9561,7 +9732,21 @@
                               <w:rPr>
                                 <w:lang w:val="es-NI"/>
                               </w:rPr>
-                              <w:t>Primer Robot ¨Unimate¨, basado en el control numérico e instalado en Ford</w:t>
+                              <w:t>Primer Robot ¨</w:t>
+                            </w:r>
+                            <w:proofErr w:type="spellStart"/>
+                            <w:r>
+                              <w:rPr>
+                                <w:lang w:val="es-NI"/>
+                              </w:rPr>
+                              <w:t>Unimate</w:t>
+                            </w:r>
+                            <w:proofErr w:type="spellEnd"/>
+                            <w:r>
+                              <w:rPr>
+                                <w:lang w:val="es-NI"/>
+                              </w:rPr>
+                              <w:t>¨, basado en el control numérico e instalado en Ford</w:t>
                             </w:r>
                           </w:p>
                         </w:txbxContent>
@@ -9600,7 +9785,21 @@
                         <w:rPr>
                           <w:lang w:val="es-NI"/>
                         </w:rPr>
-                        <w:t>Primer Robot ¨Unimate¨, basado en el control numérico e instalado en Ford</w:t>
+                        <w:t>Primer Robot ¨</w:t>
+                      </w:r>
+                      <w:proofErr w:type="spellStart"/>
+                      <w:r>
+                        <w:rPr>
+                          <w:lang w:val="es-NI"/>
+                        </w:rPr>
+                        <w:t>Unimate</w:t>
+                      </w:r>
+                      <w:proofErr w:type="spellEnd"/>
+                      <w:r>
+                        <w:rPr>
+                          <w:lang w:val="es-NI"/>
+                        </w:rPr>
+                        <w:t>¨, basado en el control numérico e instalado en Ford</w:t>
                       </w:r>
                     </w:p>
                   </w:txbxContent>
@@ -9745,7 +9944,7 @@
             <wp:cNvGraphicFramePr/>
             <a:graphic xmlns:a="http://schemas.openxmlformats.org/drawingml/2006/main">
               <a:graphicData uri="http://schemas.openxmlformats.org/drawingml/2006/diagram">
-                <dgm:relIds xmlns:dgm="http://schemas.openxmlformats.org/drawingml/2006/diagram" xmlns:r="http://schemas.openxmlformats.org/officeDocument/2006/relationships" r:dm="rId33" r:lo="rId34" r:qs="rId35" r:cs="rId36"/>
+                <dgm:relIds xmlns:dgm="http://schemas.openxmlformats.org/drawingml/2006/diagram" xmlns:r="http://schemas.openxmlformats.org/officeDocument/2006/relationships" r:dm="rId34" r:lo="rId35" r:qs="rId36" r:cs="rId37"/>
               </a:graphicData>
             </a:graphic>
           </wp:inline>
@@ -9785,7 +9984,7 @@
                     </pic:cNvPicPr>
                   </pic:nvPicPr>
                   <pic:blipFill rotWithShape="1">
-                    <a:blip r:embed="rId38">
+                    <a:blip r:embed="rId39">
                       <a:extLst>
                         <a:ext uri="{28A0092B-C50C-407E-A947-70E740481C1C}">
                           <a14:useLocalDpi xmlns:a14="http://schemas.microsoft.com/office/drawing/2010/main" val="0"/>
@@ -10097,7 +10296,7 @@
               </wp:anchor>
             </w:drawing>
           </mc:Choice>
-          <mc:Fallback xmlns:w16se="http://schemas.microsoft.com/office/word/2015/wordml/symex" xmlns:cx="http://schemas.microsoft.com/office/drawing/2014/chartex">
+          <mc:Fallback>
             <w:pict>
               <v:shape w14:anchorId="1F416BEA" id="Abrir llave 30" o:spid="_x0000_s1026" type="#_x0000_t87" style="position:absolute;margin-left:159.4pt;margin-top:1.85pt;width:27.15pt;height:89pt;z-index:251722752;visibility:visible;mso-wrap-style:square;mso-wrap-distance-left:9pt;mso-wrap-distance-top:0;mso-wrap-distance-right:9pt;mso-wrap-distance-bottom:0;mso-position-horizontal:absolute;mso-position-horizontal-relative:text;mso-position-vertical:absolute;mso-position-vertical-relative:text;v-text-anchor:middle" o:gfxdata="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" adj="550" strokecolor="black [3200]" strokeweight=".5pt">
                 <v:stroke joinstyle="miter"/>
@@ -10262,7 +10461,7 @@
             <wp:cNvGraphicFramePr/>
             <a:graphic xmlns:a="http://schemas.openxmlformats.org/drawingml/2006/main">
               <a:graphicData uri="http://schemas.openxmlformats.org/drawingml/2006/diagram">
-                <dgm:relIds xmlns:dgm="http://schemas.openxmlformats.org/drawingml/2006/diagram" xmlns:r="http://schemas.openxmlformats.org/officeDocument/2006/relationships" r:dm="rId39" r:lo="rId40" r:qs="rId41" r:cs="rId42"/>
+                <dgm:relIds xmlns:dgm="http://schemas.openxmlformats.org/drawingml/2006/diagram" xmlns:r="http://schemas.openxmlformats.org/officeDocument/2006/relationships" r:dm="rId40" r:lo="rId41" r:qs="rId42" r:cs="rId43"/>
               </a:graphicData>
             </a:graphic>
             <wp14:sizeRelH relativeFrom="margin">
@@ -10326,12 +10525,44 @@
         <w:t xml:space="preserve">Desde el comienzo de la revolución industrial </w:t>
       </w:r>
       <w:r>
-        <w:t>se hizo necesario una metodología de trabajo para definir los procesos de manufactura de una pieza, en aquellos tiempos las representaciones se hacían a papel y lápiz sin ninguna normativa en común lo que hacía difícil compartir con otros profesionales la información representada en estos pseudo planos.</w:t>
-      </w:r>
-    </w:p>
-    <w:p>
-      <w:r>
-        <w:t xml:space="preserve">A partir de los años 80’s comenzó el auge de los programas CAD (Computer Aided Design) el cual consiste en programas ejecutados dentro de una computadora en los cuales se puede representar una pieza a través de </w:t>
+        <w:t xml:space="preserve">se hizo necesario una metodología de trabajo para definir los procesos de manufactura de una pieza, en aquellos tiempos las representaciones se hacían a papel y lápiz sin ninguna normativa en común lo que hacía difícil compartir con otros profesionales la información representada en estos </w:t>
+      </w:r>
+      <w:proofErr w:type="spellStart"/>
+      <w:r>
+        <w:t>pseudo</w:t>
+      </w:r>
+      <w:proofErr w:type="spellEnd"/>
+      <w:r>
+        <w:t xml:space="preserve"> planos.</w:t>
+      </w:r>
+    </w:p>
+    <w:p>
+      <w:r>
+        <w:t>A partir de los años 80’s comenzó el auge de los programas CAD (</w:t>
+      </w:r>
+      <w:proofErr w:type="spellStart"/>
+      <w:r>
+        <w:t>Computer</w:t>
+      </w:r>
+      <w:proofErr w:type="spellEnd"/>
+      <w:r>
+        <w:t xml:space="preserve"> </w:t>
+      </w:r>
+      <w:proofErr w:type="spellStart"/>
+      <w:r>
+        <w:t>Aided</w:t>
+      </w:r>
+      <w:proofErr w:type="spellEnd"/>
+      <w:r>
+        <w:t xml:space="preserve"> </w:t>
+      </w:r>
+      <w:proofErr w:type="spellStart"/>
+      <w:r>
+        <w:t>Design</w:t>
+      </w:r>
+      <w:proofErr w:type="spellEnd"/>
+      <w:r>
+        <w:t xml:space="preserve">) el cual consiste en programas ejecutados dentro de una computadora en los cuales se puede representar una pieza a través de </w:t>
       </w:r>
       <w:r>
         <w:t>vectores, puntos</w:t>
@@ -10363,7 +10594,15 @@
         <w:ind w:left="708"/>
       </w:pPr>
       <w:r>
-        <w:t>El proceso de diseño puede acelerarse mediante el uso de herramientas informáticas que facilitan las diversas fases (modelado, prototipado, pruebas, etc.). Cuando esto ocurre, se dice que tenemos un sistema de diseño asistido por computadora, es decir un si</w:t>
+        <w:t xml:space="preserve">El proceso de diseño puede acelerarse mediante el uso de herramientas informáticas que facilitan las diversas fases (modelado, </w:t>
+      </w:r>
+      <w:proofErr w:type="spellStart"/>
+      <w:r>
+        <w:t>prototipado</w:t>
+      </w:r>
+      <w:proofErr w:type="spellEnd"/>
+      <w:r>
+        <w:t>, pruebas, etc.). Cuando esto ocurre, se dice que tenemos un sistema de diseño asistido por computadora, es decir un si</w:t>
       </w:r>
       <w:r>
         <w:t>s</w:t>
@@ -10383,14 +10622,62 @@
         <w:t xml:space="preserve"> </w:t>
       </w:r>
       <w:r>
-        <w:t>(Computer Aided Manufacturing). Cuando las herramientas informáticas se utilizan para ayudar (o sustituir)</w:t>
+        <w:t>(</w:t>
+      </w:r>
+      <w:proofErr w:type="spellStart"/>
+      <w:r>
+        <w:t>Computer</w:t>
+      </w:r>
+      <w:proofErr w:type="spellEnd"/>
+      <w:r>
+        <w:t xml:space="preserve"> </w:t>
+      </w:r>
+      <w:proofErr w:type="spellStart"/>
+      <w:r>
+        <w:t>Aided</w:t>
+      </w:r>
+      <w:proofErr w:type="spellEnd"/>
+      <w:r>
+        <w:t xml:space="preserve"> </w:t>
+      </w:r>
+      <w:proofErr w:type="spellStart"/>
+      <w:r>
+        <w:t>Manufacturing</w:t>
+      </w:r>
+      <w:proofErr w:type="spellEnd"/>
+      <w:r>
+        <w:t>). Cuando las herramientas informáticas se utilizan para ayudar (o sustituir)</w:t>
       </w:r>
       <w:r>
         <w:t xml:space="preserve"> a las tareas de </w:t>
       </w:r>
       <w:r>
         <w:lastRenderedPageBreak/>
-        <w:t xml:space="preserve">análisis de algunos procesos de ingeniería, se habla de CAE (Computer Aided Engineering). Ejemplo de CAE </w:t>
+        <w:t>análisis de algunos procesos de ingeniería, se habla de CAE (</w:t>
+      </w:r>
+      <w:proofErr w:type="spellStart"/>
+      <w:r>
+        <w:t>Computer</w:t>
+      </w:r>
+      <w:proofErr w:type="spellEnd"/>
+      <w:r>
+        <w:t xml:space="preserve"> </w:t>
+      </w:r>
+      <w:proofErr w:type="spellStart"/>
+      <w:r>
+        <w:t>Aided</w:t>
+      </w:r>
+      <w:proofErr w:type="spellEnd"/>
+      <w:r>
+        <w:t xml:space="preserve"> </w:t>
+      </w:r>
+      <w:proofErr w:type="spellStart"/>
+      <w:r>
+        <w:t>Engineering</w:t>
+      </w:r>
+      <w:proofErr w:type="spellEnd"/>
+      <w:r>
+        <w:t xml:space="preserve">). Ejemplo de CAE </w:t>
       </w:r>
       <w:r>
         <w:t>serían</w:t>
@@ -10421,7 +10708,15 @@
         <w:t xml:space="preserve"> conocido es el del dibujo técnico y la arquitectura, donde destaca el programa AutoCAD, pero también podemos ver sistemas CAD/CAM/CAE en ingeniería </w:t>
       </w:r>
       <w:r>
-        <w:t>civil, en el diseño y fabricación industrial (CATIA, PRO/ENGINEERING), en física, sobre todo para el análisis cinemático de objetos dentro de fluidos (CFD – Computer Fluid Dynamics),en sistemas de información geográfica y cartografía (sistemas GIS), en ingeniería eléctrica y electrónica para fabricación de placas base y el diseño de circuitos integrados, en química, biología, medicina, etc.</w:t>
+        <w:t xml:space="preserve">civil, en el diseño y fabricación industrial (CATIA, PRO/ENGINEERING), en física, sobre todo para el análisis cinemático de objetos dentro de fluidos (CFD – </w:t>
+      </w:r>
+      <w:proofErr w:type="spellStart"/>
+      <w:r>
+        <w:t>Computer</w:t>
+      </w:r>
+      <w:proofErr w:type="spellEnd"/>
+      <w:r>
+        <w:t xml:space="preserve"> Fluid Dynamics),en sistemas de información geográfica y cartografía (sistemas GIS), en ingeniería eléctrica y electrónica para fabricación de placas base y el diseño de circuitos integrados, en química, biología, medicina, etc.</w:t>
       </w:r>
     </w:p>
     <w:p>
@@ -10429,14 +10724,21 @@
         <w:ind w:left="708"/>
       </w:pPr>
       <w:r>
-        <w:t>La importancia de los sistemas CAD en la actualidad es tal, que sin la ayuda de estas aplicaciones, los masivos niveles de producción industrial actuales serian imposibles, y los procesos de diseño se detendrían.</w:t>
+        <w:t xml:space="preserve">La importancia de los sistemas CAD en la actualidad es tal, que sin la ayuda de estas aplicaciones, los masivos niveles de producción industrial actuales </w:t>
+      </w:r>
+      <w:proofErr w:type="spellStart"/>
+      <w:r>
+        <w:t>serian</w:t>
+      </w:r>
+      <w:proofErr w:type="spellEnd"/>
+      <w:r>
+        <w:t xml:space="preserve"> imposibles, y los procesos de diseño se detendrían.</w:t>
       </w:r>
       <w:sdt>
         <w:sdtPr>
           <w:id w:val="-496028956"/>
           <w:citation/>
         </w:sdtPr>
-        <w:sdtEndPr/>
         <w:sdtContent>
           <w:r>
             <w:fldChar w:fldCharType="begin"/>
@@ -10475,12 +10777,12 @@
         </w:numPr>
         <w:spacing w:after="160" w:line="256" w:lineRule="auto"/>
       </w:pPr>
-      <w:bookmarkStart w:id="67" w:name="_Toc501037370"/>
+      <w:bookmarkStart w:id="69" w:name="_Toc501037370"/>
       <w:r>
         <w:t>Sistema DNC</w:t>
       </w:r>
     </w:p>
-    <w:bookmarkEnd w:id="67"/>
+    <w:bookmarkEnd w:id="69"/>
     <w:p>
       <w:pPr>
         <w:rPr>
@@ -10565,7 +10867,7 @@
                     <pic:cNvPicPr/>
                   </pic:nvPicPr>
                   <pic:blipFill rotWithShape="1">
-                    <a:blip r:embed="rId44"/>
+                    <a:blip r:embed="rId45"/>
                     <a:srcRect l="33662" t="39301" r="26212" b="32602"/>
                     <a:stretch/>
                   </pic:blipFill>
@@ -10647,7 +10949,7 @@
                     </pic:cNvPicPr>
                   </pic:nvPicPr>
                   <pic:blipFill>
-                    <a:blip r:embed="rId45">
+                    <a:blip r:embed="rId46">
                       <a:extLst>
                         <a:ext uri="{28A0092B-C50C-407E-A947-70E740481C1C}">
                           <a14:useLocalDpi xmlns:a14="http://schemas.microsoft.com/office/drawing/2010/main" val="0"/>
@@ -10697,7 +10999,23 @@
         <w:t xml:space="preserve">CNC híbridos: </w:t>
       </w:r>
       <w:r>
-        <w:t>los sistemas hibridos para el control manual-digital del software se utilizan para producir partes separadas o pequeñas partes de piezas. A continuación podemos observar un ejemplo de un sistema de este tipo en el que un operador proporciona comandos manuales para el soporte.</w:t>
+        <w:t xml:space="preserve">los sistemas </w:t>
+      </w:r>
+      <w:proofErr w:type="spellStart"/>
+      <w:r>
+        <w:t>hibridos</w:t>
+      </w:r>
+      <w:proofErr w:type="spellEnd"/>
+      <w:r>
+        <w:t xml:space="preserve"> para el control manual-digital del software se utilizan para producir partes separadas o pequeñas partes de piezas. A </w:t>
+      </w:r>
+      <w:proofErr w:type="gramStart"/>
+      <w:r>
+        <w:t>continuación</w:t>
+      </w:r>
+      <w:proofErr w:type="gramEnd"/>
+      <w:r>
+        <w:t xml:space="preserve"> podemos observar un ejemplo de un sistema de este tipo en el que un operador proporciona comandos manuales para el soporte.</w:t>
       </w:r>
     </w:p>
     <w:p>
@@ -10730,7 +11048,7 @@
                     <pic:cNvPicPr/>
                   </pic:nvPicPr>
                   <pic:blipFill>
-                    <a:blip r:embed="rId46">
+                    <a:blip r:embed="rId47">
                       <a:extLst>
                         <a:ext uri="{28A0092B-C50C-407E-A947-70E740481C1C}">
                           <a14:useLocalDpi xmlns:a14="http://schemas.microsoft.com/office/drawing/2010/main" val="0"/>
@@ -10773,22 +11091,38 @@
         </w:numPr>
         <w:spacing w:after="160" w:line="256" w:lineRule="auto"/>
       </w:pPr>
-      <w:bookmarkStart w:id="68" w:name="_Toc521923229"/>
-      <w:bookmarkStart w:id="69" w:name="_Toc521504906"/>
-      <w:bookmarkStart w:id="70" w:name="_Toc521404560"/>
-      <w:bookmarkStart w:id="71" w:name="_Toc520902618"/>
+      <w:bookmarkStart w:id="70" w:name="_Toc521923229"/>
+      <w:bookmarkStart w:id="71" w:name="_Toc521504906"/>
+      <w:bookmarkStart w:id="72" w:name="_Toc521404560"/>
+      <w:bookmarkStart w:id="73" w:name="_Toc520902618"/>
       <w:r>
         <w:lastRenderedPageBreak/>
         <w:t>Post Procesamiento.</w:t>
       </w:r>
-      <w:bookmarkEnd w:id="68"/>
-      <w:bookmarkEnd w:id="69"/>
       <w:bookmarkEnd w:id="70"/>
       <w:bookmarkEnd w:id="71"/>
-    </w:p>
-    <w:p>
-      <w:r>
-        <w:t>El post procesamiento CNC es aquel programa que convierte trayectorias creadas en un programa CAM en programas NC que pueden ser leídos por el controlador de una maquina para mover la herramienta de corte a lo largo de las trayectorias programadas de una manera segura , consistente y predecible.</w:t>
+      <w:bookmarkEnd w:id="72"/>
+      <w:bookmarkEnd w:id="73"/>
+    </w:p>
+    <w:p>
+      <w:r>
+        <w:t xml:space="preserve">El post procesamiento CNC es aquel programa que convierte trayectorias creadas en un programa CAM en programas NC que pueden ser leídos por el controlador de una </w:t>
+      </w:r>
+      <w:proofErr w:type="spellStart"/>
+      <w:r>
+        <w:t>maquina</w:t>
+      </w:r>
+      <w:proofErr w:type="spellEnd"/>
+      <w:r>
+        <w:t xml:space="preserve"> para mover la herramienta de corte a lo largo de las trayectorias programadas de una manera </w:t>
+      </w:r>
+      <w:proofErr w:type="gramStart"/>
+      <w:r>
+        <w:t>segura ,</w:t>
+      </w:r>
+      <w:proofErr w:type="gramEnd"/>
+      <w:r>
+        <w:t xml:space="preserve"> consistente y predecible.</w:t>
       </w:r>
       <w:r>
         <w:rPr>
@@ -10820,7 +11154,7 @@
                     </pic:cNvPicPr>
                   </pic:nvPicPr>
                   <pic:blipFill>
-                    <a:blip r:embed="rId47" cstate="print">
+                    <a:blip r:embed="rId48" cstate="print">
                       <a:extLst>
                         <a:ext uri="{28A0092B-C50C-407E-A947-70E740481C1C}">
                           <a14:useLocalDpi xmlns:a14="http://schemas.microsoft.com/office/drawing/2010/main" val="0"/>
@@ -10895,7 +11229,7 @@
           <w:szCs w:val="32"/>
         </w:rPr>
       </w:pPr>
-      <w:bookmarkStart w:id="72" w:name="_Toc501037415"/>
+      <w:bookmarkStart w:id="74" w:name="_Toc501037415"/>
       <w:r>
         <w:br w:type="page"/>
       </w:r>
@@ -10909,12 +11243,12 @@
         </w:numPr>
         <w:ind w:left="1134" w:hanging="426"/>
       </w:pPr>
-      <w:bookmarkStart w:id="73" w:name="_Toc527303294"/>
+      <w:bookmarkStart w:id="75" w:name="_Toc527303294"/>
       <w:r>
         <w:lastRenderedPageBreak/>
         <w:t>Diseño del CNC</w:t>
       </w:r>
-      <w:bookmarkEnd w:id="73"/>
+      <w:bookmarkEnd w:id="75"/>
     </w:p>
     <w:p>
       <w:pPr>
@@ -10924,11 +11258,11 @@
           <w:numId w:val="3"/>
         </w:numPr>
       </w:pPr>
-      <w:bookmarkStart w:id="74" w:name="_Toc527303295"/>
+      <w:bookmarkStart w:id="76" w:name="_Toc527303295"/>
       <w:r>
         <w:t>Reconocimiento de la necesidad</w:t>
       </w:r>
-      <w:bookmarkEnd w:id="74"/>
+      <w:bookmarkEnd w:id="76"/>
     </w:p>
     <w:p>
       <w:pPr>
@@ -11028,7 +11362,7 @@
                     <pic:cNvPicPr/>
                   </pic:nvPicPr>
                   <pic:blipFill rotWithShape="1">
-                    <a:blip r:embed="rId48" cstate="print">
+                    <a:blip r:embed="rId49" cstate="print">
                       <a:extLst>
                         <a:ext uri="{28A0092B-C50C-407E-A947-70E740481C1C}">
                           <a14:useLocalDpi xmlns:a14="http://schemas.microsoft.com/office/drawing/2010/main" val="0"/>
@@ -11079,11 +11413,11 @@
           <w:numId w:val="3"/>
         </w:numPr>
       </w:pPr>
-      <w:bookmarkStart w:id="75" w:name="_Toc527303296"/>
+      <w:bookmarkStart w:id="77" w:name="_Toc527303296"/>
       <w:r>
         <w:t>Definición del problema</w:t>
       </w:r>
-      <w:bookmarkEnd w:id="75"/>
+      <w:bookmarkEnd w:id="77"/>
     </w:p>
     <w:p>
       <w:r>
@@ -11137,11 +11471,11 @@
           <w:numId w:val="3"/>
         </w:numPr>
       </w:pPr>
-      <w:bookmarkStart w:id="76" w:name="_Toc527303297"/>
+      <w:bookmarkStart w:id="78" w:name="_Toc527303297"/>
       <w:r>
         <w:t>Síntesis</w:t>
       </w:r>
-      <w:bookmarkEnd w:id="76"/>
+      <w:bookmarkEnd w:id="78"/>
     </w:p>
     <w:p>
       <w:r>
@@ -11267,7 +11601,15 @@
     </w:p>
     <w:p>
       <w:r>
-        <w:t>La lógica básica de una maquina CNC proviene de la metodología del sistema cartesiano para describir figuras y formas en la cual se dice que una ecuación de un eje en función de otro eje es capaz de describir una curva en la medida en que se ploteen los valores de las variables implícitas de la función con el fin de encontrar los puntos que describen la forma buscada.</w:t>
+        <w:t xml:space="preserve">La lógica básica de una maquina CNC proviene de la metodología del sistema cartesiano para describir figuras y formas en la cual se dice que una ecuación de un eje en función de otro eje es capaz de describir una curva en la medida en que se </w:t>
+      </w:r>
+      <w:proofErr w:type="spellStart"/>
+      <w:r>
+        <w:t>ploteen</w:t>
+      </w:r>
+      <w:proofErr w:type="spellEnd"/>
+      <w:r>
+        <w:t xml:space="preserve"> los valores de las variables implícitas de la función con el fin de encontrar los puntos que describen la forma buscada.</w:t>
       </w:r>
     </w:p>
     <w:p>
@@ -11278,11 +11620,11 @@
           <w:numId w:val="3"/>
         </w:numPr>
       </w:pPr>
-      <w:bookmarkStart w:id="77" w:name="_Toc527303298"/>
+      <w:bookmarkStart w:id="79" w:name="_Toc527303298"/>
       <w:r>
         <w:t>Síntesis mecánica</w:t>
       </w:r>
-      <w:bookmarkEnd w:id="77"/>
+      <w:bookmarkEnd w:id="79"/>
     </w:p>
     <w:p>
       <w:r>
@@ -11339,7 +11681,7 @@
                     <pic:cNvPicPr/>
                   </pic:nvPicPr>
                   <pic:blipFill rotWithShape="1">
-                    <a:blip r:embed="rId49">
+                    <a:blip r:embed="rId50">
                       <a:extLst>
                         <a:ext uri="{28A0092B-C50C-407E-A947-70E740481C1C}">
                           <a14:useLocalDpi xmlns:a14="http://schemas.microsoft.com/office/drawing/2010/main" val="0"/>
@@ -11417,7 +11759,15 @@
         <w:t>axial, en</w:t>
       </w:r>
       <w:r>
-        <w:t xml:space="preserve"> este caso nos decidimos cinematicamente por el conjunto de eje roscado y tuerca</w:t>
+        <w:t xml:space="preserve"> este caso nos decidimos </w:t>
+      </w:r>
+      <w:proofErr w:type="spellStart"/>
+      <w:r>
+        <w:t>cinematicamente</w:t>
+      </w:r>
+      <w:proofErr w:type="spellEnd"/>
+      <w:r>
+        <w:t xml:space="preserve"> por el conjunto de eje roscado y tuerca</w:t>
       </w:r>
       <w:r>
         <w:t>.</w:t>
@@ -11449,7 +11799,7 @@
                     <pic:cNvPicPr/>
                   </pic:nvPicPr>
                   <pic:blipFill rotWithShape="1">
-                    <a:blip r:embed="rId50">
+                    <a:blip r:embed="rId51">
                       <a:extLst>
                         <a:ext uri="{28A0092B-C50C-407E-A947-70E740481C1C}">
                           <a14:useLocalDpi xmlns:a14="http://schemas.microsoft.com/office/drawing/2010/main" val="0"/>
@@ -11545,7 +11895,7 @@
                     <pic:cNvPicPr/>
                   </pic:nvPicPr>
                   <pic:blipFill rotWithShape="1">
-                    <a:blip r:embed="rId51">
+                    <a:blip r:embed="rId52">
                       <a:extLst>
                         <a:ext uri="{28A0092B-C50C-407E-A947-70E740481C1C}">
                           <a14:useLocalDpi xmlns:a14="http://schemas.microsoft.com/office/drawing/2010/main" val="0"/>
@@ -11588,11 +11938,11 @@
           <w:numId w:val="3"/>
         </w:numPr>
       </w:pPr>
-      <w:bookmarkStart w:id="78" w:name="_Toc527303299"/>
+      <w:bookmarkStart w:id="80" w:name="_Toc527303299"/>
       <w:r>
         <w:t>Análisis y optimización</w:t>
       </w:r>
-      <w:bookmarkEnd w:id="78"/>
+      <w:bookmarkEnd w:id="80"/>
     </w:p>
     <w:p>
       <w:r>
@@ -11612,12 +11962,12 @@
           <w:numId w:val="3"/>
         </w:numPr>
       </w:pPr>
-      <w:bookmarkStart w:id="79" w:name="_Toc527303300"/>
+      <w:bookmarkStart w:id="81" w:name="_Toc527303300"/>
       <w:r>
         <w:lastRenderedPageBreak/>
         <w:t>Mecánica</w:t>
       </w:r>
-      <w:bookmarkEnd w:id="79"/>
+      <w:bookmarkEnd w:id="81"/>
     </w:p>
     <w:p>
       <w:pPr>
@@ -11737,7 +12087,15 @@
         <w:t>o de funcionamiento de la misma por lo tanto dentro del diseño del bastidor par</w:t>
       </w:r>
       <w:r>
-        <w:t>a un cnc se sabe que el</w:t>
+        <w:t xml:space="preserve">a un </w:t>
+      </w:r>
+      <w:proofErr w:type="spellStart"/>
+      <w:r>
+        <w:t>cnc</w:t>
+      </w:r>
+      <w:proofErr w:type="spellEnd"/>
+      <w:r>
+        <w:t xml:space="preserve"> se sabe que el</w:t>
       </w:r>
       <w:r>
         <w:t xml:space="preserve"> </w:t>
@@ -11755,7 +12113,15 @@
         <w:t xml:space="preserve"> </w:t>
       </w:r>
       <w:r>
-        <w:t>debido a que afecta directamente la precisión de maquina ya que si no se posee suficiente rigidez se producirán deflexiones en los componentes provocadas por las fuerzas a las que están sometidas las mismas causando que las piezas fabricadas en el cnc sean</w:t>
+        <w:t xml:space="preserve">debido a que afecta directamente la precisión de maquina ya que si no se posee suficiente rigidez se producirán deflexiones en los componentes provocadas por las fuerzas a las que están sometidas las mismas causando que las piezas fabricadas en el </w:t>
+      </w:r>
+      <w:proofErr w:type="spellStart"/>
+      <w:r>
+        <w:t>cnc</w:t>
+      </w:r>
+      <w:proofErr w:type="spellEnd"/>
+      <w:r>
+        <w:t xml:space="preserve"> sean</w:t>
       </w:r>
       <w:r>
         <w:t xml:space="preserve"> considerablemente</w:t>
@@ -11772,11 +12138,11 @@
           <w:numId w:val="3"/>
         </w:numPr>
       </w:pPr>
-      <w:bookmarkStart w:id="80" w:name="_Toc501037381"/>
+      <w:bookmarkStart w:id="82" w:name="_Toc501037381"/>
       <w:r>
         <w:t xml:space="preserve">Primera </w:t>
       </w:r>
-      <w:bookmarkEnd w:id="80"/>
+      <w:bookmarkEnd w:id="82"/>
       <w:r>
         <w:t xml:space="preserve">opción </w:t>
       </w:r>
@@ -11817,7 +12183,7 @@
                     <pic:cNvPicPr/>
                   </pic:nvPicPr>
                   <pic:blipFill>
-                    <a:blip r:embed="rId52">
+                    <a:blip r:embed="rId53">
                       <a:extLst>
                         <a:ext uri="{28A0092B-C50C-407E-A947-70E740481C1C}">
                           <a14:useLocalDpi xmlns:a14="http://schemas.microsoft.com/office/drawing/2010/main" val="0"/>
@@ -11887,11 +12253,11 @@
           <w:numId w:val="3"/>
         </w:numPr>
       </w:pPr>
-      <w:bookmarkStart w:id="81" w:name="_Toc501037382"/>
+      <w:bookmarkStart w:id="83" w:name="_Toc501037382"/>
       <w:r>
         <w:t>Segunda opción</w:t>
       </w:r>
-      <w:bookmarkEnd w:id="81"/>
+      <w:bookmarkEnd w:id="83"/>
       <w:r>
         <w:t xml:space="preserve"> </w:t>
       </w:r>
@@ -11937,7 +12303,7 @@
                     <pic:cNvPicPr/>
                   </pic:nvPicPr>
                   <pic:blipFill>
-                    <a:blip r:embed="rId53">
+                    <a:blip r:embed="rId54">
                       <a:extLst>
                         <a:ext uri="{28A0092B-C50C-407E-A947-70E740481C1C}">
                           <a14:useLocalDpi xmlns:a14="http://schemas.microsoft.com/office/drawing/2010/main" val="0"/>
@@ -11986,11 +12352,11 @@
           <w:numId w:val="3"/>
         </w:numPr>
       </w:pPr>
-      <w:bookmarkStart w:id="82" w:name="_Toc501037383"/>
+      <w:bookmarkStart w:id="84" w:name="_Toc501037383"/>
       <w:r>
         <w:t>Decisión</w:t>
       </w:r>
-      <w:bookmarkEnd w:id="82"/>
+      <w:bookmarkEnd w:id="84"/>
       <w:r>
         <w:t xml:space="preserve"> </w:t>
       </w:r>
@@ -12092,11 +12458,11 @@
           <w:numId w:val="3"/>
         </w:numPr>
       </w:pPr>
-      <w:bookmarkStart w:id="83" w:name="_Toc501037391"/>
+      <w:bookmarkStart w:id="85" w:name="_Toc501037391"/>
       <w:r>
         <w:t>Decisión</w:t>
       </w:r>
-      <w:bookmarkEnd w:id="83"/>
+      <w:bookmarkEnd w:id="85"/>
       <w:r>
         <w:t xml:space="preserve"> </w:t>
       </w:r>
@@ -12169,11 +12535,11 @@
           <w:numId w:val="3"/>
         </w:numPr>
       </w:pPr>
-      <w:bookmarkStart w:id="84" w:name="_Toc501037395"/>
+      <w:bookmarkStart w:id="86" w:name="_Toc501037395"/>
       <w:r>
         <w:t>Decisión</w:t>
       </w:r>
-      <w:bookmarkEnd w:id="84"/>
+      <w:bookmarkEnd w:id="86"/>
       <w:r>
         <w:t xml:space="preserve"> </w:t>
       </w:r>
@@ -12216,11 +12582,11 @@
           <w:numId w:val="3"/>
         </w:numPr>
       </w:pPr>
-      <w:bookmarkStart w:id="85" w:name="_Toc527303301"/>
+      <w:bookmarkStart w:id="87" w:name="_Toc527303301"/>
       <w:r>
         <w:t>Aspectos financieros</w:t>
       </w:r>
-      <w:bookmarkEnd w:id="85"/>
+      <w:bookmarkEnd w:id="87"/>
     </w:p>
     <w:p>
       <w:pPr>
@@ -18692,11 +19058,11 @@
           <w:numId w:val="3"/>
         </w:numPr>
       </w:pPr>
-      <w:bookmarkStart w:id="86" w:name="_Toc527303302"/>
+      <w:bookmarkStart w:id="88" w:name="_Toc527303302"/>
       <w:r>
         <w:t>Manufactura</w:t>
       </w:r>
-      <w:bookmarkEnd w:id="86"/>
+      <w:bookmarkEnd w:id="88"/>
     </w:p>
     <w:p>
       <w:pPr>
@@ -18706,11 +19072,11 @@
           <w:numId w:val="3"/>
         </w:numPr>
       </w:pPr>
-      <w:bookmarkStart w:id="87" w:name="_Toc527303303"/>
+      <w:bookmarkStart w:id="89" w:name="_Toc527303303"/>
       <w:r>
         <w:t>Actividades por objetivos</w:t>
       </w:r>
-      <w:bookmarkEnd w:id="87"/>
+      <w:bookmarkEnd w:id="89"/>
     </w:p>
     <w:p>
       <w:pPr>
@@ -18720,11 +19086,11 @@
           <w:numId w:val="3"/>
         </w:numPr>
       </w:pPr>
-      <w:bookmarkStart w:id="88" w:name="_Toc527303304"/>
+      <w:bookmarkStart w:id="90" w:name="_Toc527303304"/>
       <w:r>
         <w:t>Actividades del objetivo 1</w:t>
       </w:r>
-      <w:bookmarkEnd w:id="88"/>
+      <w:bookmarkEnd w:id="90"/>
       <w:r>
         <w:t xml:space="preserve"> </w:t>
       </w:r>
@@ -18773,11 +19139,11 @@
           <w:numId w:val="3"/>
         </w:numPr>
       </w:pPr>
-      <w:bookmarkStart w:id="89" w:name="_Toc527303305"/>
+      <w:bookmarkStart w:id="91" w:name="_Toc527303305"/>
       <w:r>
         <w:t>Actividades del objetivo 2</w:t>
       </w:r>
-      <w:bookmarkEnd w:id="89"/>
+      <w:bookmarkEnd w:id="91"/>
     </w:p>
     <w:p>
       <w:pPr>
@@ -18877,11 +19243,11 @@
           <w:numId w:val="3"/>
         </w:numPr>
       </w:pPr>
-      <w:bookmarkStart w:id="90" w:name="_Toc527303306"/>
+      <w:bookmarkStart w:id="92" w:name="_Toc527303306"/>
       <w:r>
         <w:t>Actividades del objetivo 3</w:t>
       </w:r>
-      <w:bookmarkEnd w:id="90"/>
+      <w:bookmarkEnd w:id="92"/>
     </w:p>
     <w:p>
       <w:pPr>
@@ -19096,11 +19462,11 @@
           <w:numId w:val="3"/>
         </w:numPr>
       </w:pPr>
-      <w:bookmarkStart w:id="91" w:name="_Toc527303307"/>
+      <w:bookmarkStart w:id="93" w:name="_Toc527303307"/>
       <w:r>
         <w:t>Pruebas operativas</w:t>
       </w:r>
-      <w:bookmarkEnd w:id="91"/>
+      <w:bookmarkEnd w:id="93"/>
     </w:p>
     <w:p>
       <w:pPr>
@@ -19110,11 +19476,11 @@
           <w:numId w:val="3"/>
         </w:numPr>
       </w:pPr>
-      <w:bookmarkStart w:id="92" w:name="_Toc527303308"/>
+      <w:bookmarkStart w:id="94" w:name="_Toc527303308"/>
       <w:r>
         <w:t>Mantenimiento</w:t>
       </w:r>
-      <w:bookmarkEnd w:id="92"/>
+      <w:bookmarkEnd w:id="94"/>
     </w:p>
     <w:p>
       <w:r>
@@ -19130,14 +19496,13 @@
           <w:numId w:val="3"/>
         </w:numPr>
       </w:pPr>
-      <w:bookmarkStart w:id="93" w:name="_Toc527303309"/>
+      <w:bookmarkStart w:id="95" w:name="_Toc527303309"/>
       <w:r>
         <w:t>Cronograma de actividades</w:t>
       </w:r>
-      <w:bookmarkEnd w:id="93"/>
-    </w:p>
-    <w:p>
-      <w:bookmarkStart w:id="94" w:name="_GoBack"/>
+      <w:bookmarkEnd w:id="95"/>
+    </w:p>
+    <w:p>
       <w:r>
         <w:rPr>
           <w:noProof/>
@@ -19161,7 +19526,7 @@
                     </pic:cNvPicPr>
                   </pic:nvPicPr>
                   <pic:blipFill rotWithShape="1">
-                    <a:blip r:embed="rId54">
+                    <a:blip r:embed="rId55">
                       <a:extLst>
                         <a:ext uri="{28A0092B-C50C-407E-A947-70E740481C1C}">
                           <a14:useLocalDpi xmlns:a14="http://schemas.microsoft.com/office/drawing/2010/main" val="0"/>
@@ -19195,7 +19560,6 @@
           </wp:inline>
         </w:drawing>
       </w:r>
-      <w:bookmarkEnd w:id="94"/>
     </w:p>
     <w:p>
       <w:r>
@@ -19222,7 +19586,7 @@
                     </pic:cNvPicPr>
                   </pic:nvPicPr>
                   <pic:blipFill rotWithShape="1">
-                    <a:blip r:embed="rId54">
+                    <a:blip r:embed="rId55">
                       <a:extLst>
                         <a:ext uri="{28A0092B-C50C-407E-A947-70E740481C1C}">
                           <a14:useLocalDpi xmlns:a14="http://schemas.microsoft.com/office/drawing/2010/main" val="0"/>
@@ -19270,13 +19634,13 @@
           <w:numId w:val="3"/>
         </w:numPr>
       </w:pPr>
-      <w:bookmarkStart w:id="95" w:name="_Toc527303310"/>
+      <w:bookmarkStart w:id="96" w:name="_Toc527303310"/>
       <w:r>
         <w:lastRenderedPageBreak/>
         <w:t>Bibliografía</w:t>
       </w:r>
-      <w:bookmarkEnd w:id="72"/>
-      <w:bookmarkEnd w:id="95"/>
+      <w:bookmarkEnd w:id="74"/>
+      <w:bookmarkEnd w:id="96"/>
       <w:r>
         <w:t xml:space="preserve"> </w:t>
       </w:r>
@@ -19536,7 +19900,7 @@
     <w:p/>
     <w:p/>
     <w:sectPr>
-      <w:footerReference w:type="default" r:id="rId55"/>
+      <w:footerReference w:type="default" r:id="rId56"/>
       <w:pgSz w:w="12240" w:h="15840"/>
       <w:pgMar w:top="1417" w:right="1701" w:bottom="1417" w:left="1701" w:header="708" w:footer="708" w:gutter="0"/>
       <w:pgNumType w:start="3"/>
@@ -19548,7 +19912,7 @@
 </file>
 
 <file path=word/comments.xml><?xml version="1.0" encoding="utf-8"?>
-<w:comments xmlns:wpc="http://schemas.microsoft.com/office/word/2010/wordprocessingCanvas" xmlns:mc="http://schemas.openxmlformats.org/markup-compatibility/2006" xmlns:o="urn:schemas-microsoft-com:office:office" xmlns:r="http://schemas.openxmlformats.org/officeDocument/2006/relationships" xmlns:m="http://schemas.openxmlformats.org/officeDocument/2006/math" xmlns:v="urn:schemas-microsoft-com:vml" xmlns:wp14="http://schemas.microsoft.com/office/word/2010/wordprocessingDrawing" xmlns:wp="http://schemas.openxmlformats.org/drawingml/2006/wordprocessingDrawing" xmlns:w10="urn:schemas-microsoft-com:office:word" xmlns:w="http://schemas.openxmlformats.org/wordprocessingml/2006/main" xmlns:w14="http://schemas.microsoft.com/office/word/2010/wordml" xmlns:w15="http://schemas.microsoft.com/office/word/2012/wordml" xmlns:wpg="http://schemas.microsoft.com/office/word/2010/wordprocessingGroup" xmlns:wpi="http://schemas.microsoft.com/office/word/2010/wordprocessingInk" xmlns:wne="http://schemas.microsoft.com/office/word/2006/wordml" xmlns:wps="http://schemas.microsoft.com/office/word/2010/wordprocessingShape" mc:Ignorable="w14 w15 wp14">
+<w:comments xmlns:wpc="http://schemas.microsoft.com/office/word/2010/wordprocessingCanvas" xmlns:cx="http://schemas.microsoft.com/office/drawing/2014/chartex" xmlns:mc="http://schemas.openxmlformats.org/markup-compatibility/2006" xmlns:o="urn:schemas-microsoft-com:office:office" xmlns:r="http://schemas.openxmlformats.org/officeDocument/2006/relationships" xmlns:m="http://schemas.openxmlformats.org/officeDocument/2006/math" xmlns:v="urn:schemas-microsoft-com:vml" xmlns:wp14="http://schemas.microsoft.com/office/word/2010/wordprocessingDrawing" xmlns:wp="http://schemas.openxmlformats.org/drawingml/2006/wordprocessingDrawing" xmlns:w10="urn:schemas-microsoft-com:office:word" xmlns:w="http://schemas.openxmlformats.org/wordprocessingml/2006/main" xmlns:w14="http://schemas.microsoft.com/office/word/2010/wordml" xmlns:w15="http://schemas.microsoft.com/office/word/2012/wordml" xmlns:w16se="http://schemas.microsoft.com/office/word/2015/wordml/symex" xmlns:wpg="http://schemas.microsoft.com/office/word/2010/wordprocessingGroup" xmlns:wpi="http://schemas.microsoft.com/office/word/2010/wordprocessingInk" xmlns:wne="http://schemas.microsoft.com/office/word/2006/wordml" xmlns:wps="http://schemas.microsoft.com/office/word/2010/wordprocessingShape" mc:Ignorable="w14 w15 w16se wp14">
   <w:comment w:id="37" w:author="Ishan" w:date="2018-12-09T21:56:00Z" w:initials="I">
     <w:p>
       <w:pPr>
@@ -19626,6 +19990,22 @@
       </w:r>
       <w:r>
         <w:t>https://www.zonamaker.com/electronica/intro-electronica/componentes/el-diodo</w:t>
+      </w:r>
+    </w:p>
+  </w:comment>
+  <w:comment w:id="42" w:author="Ishan" w:date="2018-12-11T12:02:00Z" w:initials="I">
+    <w:p>
+      <w:pPr>
+        <w:pStyle w:val="Textocomentario"/>
+      </w:pPr>
+      <w:r>
+        <w:rPr>
+          <w:rStyle w:val="Refdecomentario"/>
+        </w:rPr>
+        <w:annotationRef/>
+      </w:r>
+      <w:r>
+        <w:t>https://www.luzplantas.com/que-es-un-inductor-y-como-funciona/</w:t>
       </w:r>
     </w:p>
   </w:comment>
@@ -19633,17 +20013,18 @@
 </file>
 
 <file path=word/commentsExtended.xml><?xml version="1.0" encoding="utf-8"?>
-<w15:commentsEx xmlns:wpc="http://schemas.microsoft.com/office/word/2010/wordprocessingCanvas" xmlns:mc="http://schemas.openxmlformats.org/markup-compatibility/2006" xmlns:o="urn:schemas-microsoft-com:office:office" xmlns:r="http://schemas.openxmlformats.org/officeDocument/2006/relationships" xmlns:m="http://schemas.openxmlformats.org/officeDocument/2006/math" xmlns:v="urn:schemas-microsoft-com:vml" xmlns:wp14="http://schemas.microsoft.com/office/word/2010/wordprocessingDrawing" xmlns:wp="http://schemas.openxmlformats.org/drawingml/2006/wordprocessingDrawing" xmlns:w10="urn:schemas-microsoft-com:office:word" xmlns:w="http://schemas.openxmlformats.org/wordprocessingml/2006/main" xmlns:w14="http://schemas.microsoft.com/office/word/2010/wordml" xmlns:w15="http://schemas.microsoft.com/office/word/2012/wordml" xmlns:wpg="http://schemas.microsoft.com/office/word/2010/wordprocessingGroup" xmlns:wpi="http://schemas.microsoft.com/office/word/2010/wordprocessingInk" xmlns:wne="http://schemas.microsoft.com/office/word/2006/wordml" xmlns:wps="http://schemas.microsoft.com/office/word/2010/wordprocessingShape" mc:Ignorable="w14 w15 wp14">
+<w15:commentsEx xmlns:wpc="http://schemas.microsoft.com/office/word/2010/wordprocessingCanvas" xmlns:cx="http://schemas.microsoft.com/office/drawing/2014/chartex" xmlns:mc="http://schemas.openxmlformats.org/markup-compatibility/2006" xmlns:o="urn:schemas-microsoft-com:office:office" xmlns:r="http://schemas.openxmlformats.org/officeDocument/2006/relationships" xmlns:m="http://schemas.openxmlformats.org/officeDocument/2006/math" xmlns:v="urn:schemas-microsoft-com:vml" xmlns:wp14="http://schemas.microsoft.com/office/word/2010/wordprocessingDrawing" xmlns:wp="http://schemas.openxmlformats.org/drawingml/2006/wordprocessingDrawing" xmlns:w10="urn:schemas-microsoft-com:office:word" xmlns:w="http://schemas.openxmlformats.org/wordprocessingml/2006/main" xmlns:w14="http://schemas.microsoft.com/office/word/2010/wordml" xmlns:w15="http://schemas.microsoft.com/office/word/2012/wordml" xmlns:w16se="http://schemas.microsoft.com/office/word/2015/wordml/symex" xmlns:wpg="http://schemas.microsoft.com/office/word/2010/wordprocessingGroup" xmlns:wpi="http://schemas.microsoft.com/office/word/2010/wordprocessingInk" xmlns:wne="http://schemas.microsoft.com/office/word/2006/wordml" xmlns:wps="http://schemas.microsoft.com/office/word/2010/wordprocessingShape" mc:Ignorable="w14 w15 w16se wp14">
   <w15:commentEx w15:paraId="408DFA05" w15:done="0"/>
   <w15:commentEx w15:paraId="21BD6D9B" w15:done="0"/>
   <w15:commentEx w15:paraId="387492BF" w15:done="0"/>
   <w15:commentEx w15:paraId="5BE51D4D" w15:done="0"/>
   <w15:commentEx w15:paraId="3E13B04E" w15:done="0"/>
+  <w15:commentEx w15:paraId="609DCFAD" w15:done="0"/>
 </w15:commentsEx>
 </file>
 
 <file path=word/endnotes.xml><?xml version="1.0" encoding="utf-8"?>
-<w:endnotes xmlns:wpc="http://schemas.microsoft.com/office/word/2010/wordprocessingCanvas" xmlns:mc="http://schemas.openxmlformats.org/markup-compatibility/2006" xmlns:o="urn:schemas-microsoft-com:office:office" xmlns:r="http://schemas.openxmlformats.org/officeDocument/2006/relationships" xmlns:m="http://schemas.openxmlformats.org/officeDocument/2006/math" xmlns:v="urn:schemas-microsoft-com:vml" xmlns:wp14="http://schemas.microsoft.com/office/word/2010/wordprocessingDrawing" xmlns:wp="http://schemas.openxmlformats.org/drawingml/2006/wordprocessingDrawing" xmlns:w10="urn:schemas-microsoft-com:office:word" xmlns:w="http://schemas.openxmlformats.org/wordprocessingml/2006/main" xmlns:w14="http://schemas.microsoft.com/office/word/2010/wordml" xmlns:w15="http://schemas.microsoft.com/office/word/2012/wordml" xmlns:wpg="http://schemas.microsoft.com/office/word/2010/wordprocessingGroup" xmlns:wpi="http://schemas.microsoft.com/office/word/2010/wordprocessingInk" xmlns:wne="http://schemas.microsoft.com/office/word/2006/wordml" xmlns:wps="http://schemas.microsoft.com/office/word/2010/wordprocessingShape" mc:Ignorable="w14 w15 wp14">
+<w:endnotes xmlns:wpc="http://schemas.microsoft.com/office/word/2010/wordprocessingCanvas" xmlns:cx="http://schemas.microsoft.com/office/drawing/2014/chartex" xmlns:mc="http://schemas.openxmlformats.org/markup-compatibility/2006" xmlns:o="urn:schemas-microsoft-com:office:office" xmlns:r="http://schemas.openxmlformats.org/officeDocument/2006/relationships" xmlns:m="http://schemas.openxmlformats.org/officeDocument/2006/math" xmlns:v="urn:schemas-microsoft-com:vml" xmlns:wp14="http://schemas.microsoft.com/office/word/2010/wordprocessingDrawing" xmlns:wp="http://schemas.openxmlformats.org/drawingml/2006/wordprocessingDrawing" xmlns:w10="urn:schemas-microsoft-com:office:word" xmlns:w="http://schemas.openxmlformats.org/wordprocessingml/2006/main" xmlns:w14="http://schemas.microsoft.com/office/word/2010/wordml" xmlns:w15="http://schemas.microsoft.com/office/word/2012/wordml" xmlns:w16se="http://schemas.microsoft.com/office/word/2015/wordml/symex" xmlns:wpg="http://schemas.microsoft.com/office/word/2010/wordprocessingGroup" xmlns:wpi="http://schemas.microsoft.com/office/word/2010/wordprocessingInk" xmlns:wne="http://schemas.microsoft.com/office/word/2006/wordml" xmlns:wps="http://schemas.microsoft.com/office/word/2010/wordprocessingShape" mc:Ignorable="w14 w15 w16se wp14">
   <w:endnote w:type="separator" w:id="-1">
     <w:p>
       <w:r>
@@ -19662,7 +20043,7 @@
 </file>
 
 <file path=word/footer1.xml><?xml version="1.0" encoding="utf-8"?>
-<w:ftr xmlns:wpc="http://schemas.microsoft.com/office/word/2010/wordprocessingCanvas" xmlns:mc="http://schemas.openxmlformats.org/markup-compatibility/2006" xmlns:o="urn:schemas-microsoft-com:office:office" xmlns:r="http://schemas.openxmlformats.org/officeDocument/2006/relationships" xmlns:m="http://schemas.openxmlformats.org/officeDocument/2006/math" xmlns:v="urn:schemas-microsoft-com:vml" xmlns:wp14="http://schemas.microsoft.com/office/word/2010/wordprocessingDrawing" xmlns:wp="http://schemas.openxmlformats.org/drawingml/2006/wordprocessingDrawing" xmlns:w10="urn:schemas-microsoft-com:office:word" xmlns:w="http://schemas.openxmlformats.org/wordprocessingml/2006/main" xmlns:w14="http://schemas.microsoft.com/office/word/2010/wordml" xmlns:w15="http://schemas.microsoft.com/office/word/2012/wordml" xmlns:wpg="http://schemas.microsoft.com/office/word/2010/wordprocessingGroup" xmlns:wpi="http://schemas.microsoft.com/office/word/2010/wordprocessingInk" xmlns:wne="http://schemas.microsoft.com/office/word/2006/wordml" xmlns:wps="http://schemas.microsoft.com/office/word/2010/wordprocessingShape" mc:Ignorable="w14 w15 wp14">
+<w:ftr xmlns:wpc="http://schemas.microsoft.com/office/word/2010/wordprocessingCanvas" xmlns:cx="http://schemas.microsoft.com/office/drawing/2014/chartex" xmlns:mc="http://schemas.openxmlformats.org/markup-compatibility/2006" xmlns:o="urn:schemas-microsoft-com:office:office" xmlns:r="http://schemas.openxmlformats.org/officeDocument/2006/relationships" xmlns:m="http://schemas.openxmlformats.org/officeDocument/2006/math" xmlns:v="urn:schemas-microsoft-com:vml" xmlns:wp14="http://schemas.microsoft.com/office/word/2010/wordprocessingDrawing" xmlns:wp="http://schemas.openxmlformats.org/drawingml/2006/wordprocessingDrawing" xmlns:w10="urn:schemas-microsoft-com:office:word" xmlns:w="http://schemas.openxmlformats.org/wordprocessingml/2006/main" xmlns:w14="http://schemas.microsoft.com/office/word/2010/wordml" xmlns:w15="http://schemas.microsoft.com/office/word/2012/wordml" xmlns:w16se="http://schemas.microsoft.com/office/word/2015/wordml/symex" xmlns:wpg="http://schemas.microsoft.com/office/word/2010/wordprocessingGroup" xmlns:wpi="http://schemas.microsoft.com/office/word/2010/wordprocessingInk" xmlns:wne="http://schemas.microsoft.com/office/word/2006/wordml" xmlns:wps="http://schemas.microsoft.com/office/word/2010/wordprocessingShape" mc:Ignorable="w14 w15 w16se wp14">
   <w:p>
     <w:pPr>
       <w:pStyle w:val="Piedepgina"/>
@@ -19680,7 +20061,7 @@
       <w:rPr>
         <w:noProof/>
       </w:rPr>
-      <w:t>40</w:t>
+      <w:t>18</w:t>
     </w:r>
     <w:r>
       <w:fldChar w:fldCharType="end"/>
@@ -19695,7 +20076,7 @@
 </file>
 
 <file path=word/footnotes.xml><?xml version="1.0" encoding="utf-8"?>
-<w:footnotes xmlns:wpc="http://schemas.microsoft.com/office/word/2010/wordprocessingCanvas" xmlns:mc="http://schemas.openxmlformats.org/markup-compatibility/2006" xmlns:o="urn:schemas-microsoft-com:office:office" xmlns:r="http://schemas.openxmlformats.org/officeDocument/2006/relationships" xmlns:m="http://schemas.openxmlformats.org/officeDocument/2006/math" xmlns:v="urn:schemas-microsoft-com:vml" xmlns:wp14="http://schemas.microsoft.com/office/word/2010/wordprocessingDrawing" xmlns:wp="http://schemas.openxmlformats.org/drawingml/2006/wordprocessingDrawing" xmlns:w10="urn:schemas-microsoft-com:office:word" xmlns:w="http://schemas.openxmlformats.org/wordprocessingml/2006/main" xmlns:w14="http://schemas.microsoft.com/office/word/2010/wordml" xmlns:w15="http://schemas.microsoft.com/office/word/2012/wordml" xmlns:wpg="http://schemas.microsoft.com/office/word/2010/wordprocessingGroup" xmlns:wpi="http://schemas.microsoft.com/office/word/2010/wordprocessingInk" xmlns:wne="http://schemas.microsoft.com/office/word/2006/wordml" xmlns:wps="http://schemas.microsoft.com/office/word/2010/wordprocessingShape" mc:Ignorable="w14 w15 wp14">
+<w:footnotes xmlns:wpc="http://schemas.microsoft.com/office/word/2010/wordprocessingCanvas" xmlns:cx="http://schemas.microsoft.com/office/drawing/2014/chartex" xmlns:mc="http://schemas.openxmlformats.org/markup-compatibility/2006" xmlns:o="urn:schemas-microsoft-com:office:office" xmlns:r="http://schemas.openxmlformats.org/officeDocument/2006/relationships" xmlns:m="http://schemas.openxmlformats.org/officeDocument/2006/math" xmlns:v="urn:schemas-microsoft-com:vml" xmlns:wp14="http://schemas.microsoft.com/office/word/2010/wordprocessingDrawing" xmlns:wp="http://schemas.openxmlformats.org/drawingml/2006/wordprocessingDrawing" xmlns:w10="urn:schemas-microsoft-com:office:word" xmlns:w="http://schemas.openxmlformats.org/wordprocessingml/2006/main" xmlns:w14="http://schemas.microsoft.com/office/word/2010/wordml" xmlns:w15="http://schemas.microsoft.com/office/word/2012/wordml" xmlns:w16se="http://schemas.microsoft.com/office/word/2015/wordml/symex" xmlns:wpg="http://schemas.microsoft.com/office/word/2010/wordprocessingGroup" xmlns:wpi="http://schemas.microsoft.com/office/word/2010/wordprocessingInk" xmlns:wne="http://schemas.microsoft.com/office/word/2006/wordml" xmlns:wps="http://schemas.microsoft.com/office/word/2010/wordprocessingShape" mc:Ignorable="w14 w15 w16se wp14">
   <w:footnote w:type="separator" w:id="-1">
     <w:p>
       <w:r>
@@ -19714,7 +20095,7 @@
 </file>
 
 <file path=word/numbering.xml><?xml version="1.0" encoding="utf-8"?>
-<w:numbering xmlns:wpc="http://schemas.microsoft.com/office/word/2010/wordprocessingCanvas" xmlns:mc="http://schemas.openxmlformats.org/markup-compatibility/2006" xmlns:o="urn:schemas-microsoft-com:office:office" xmlns:r="http://schemas.openxmlformats.org/officeDocument/2006/relationships" xmlns:m="http://schemas.openxmlformats.org/officeDocument/2006/math" xmlns:v="urn:schemas-microsoft-com:vml" xmlns:wp14="http://schemas.microsoft.com/office/word/2010/wordprocessingDrawing" xmlns:wp="http://schemas.openxmlformats.org/drawingml/2006/wordprocessingDrawing" xmlns:w10="urn:schemas-microsoft-com:office:word" xmlns:w="http://schemas.openxmlformats.org/wordprocessingml/2006/main" xmlns:w14="http://schemas.microsoft.com/office/word/2010/wordml" xmlns:w15="http://schemas.microsoft.com/office/word/2012/wordml" xmlns:wpg="http://schemas.microsoft.com/office/word/2010/wordprocessingGroup" xmlns:wpi="http://schemas.microsoft.com/office/word/2010/wordprocessingInk" xmlns:wne="http://schemas.microsoft.com/office/word/2006/wordml" xmlns:wps="http://schemas.microsoft.com/office/word/2010/wordprocessingShape" mc:Ignorable="w14 w15 wp14">
+<w:numbering xmlns:wpc="http://schemas.microsoft.com/office/word/2010/wordprocessingCanvas" xmlns:cx="http://schemas.microsoft.com/office/drawing/2014/chartex" xmlns:mc="http://schemas.openxmlformats.org/markup-compatibility/2006" xmlns:o="urn:schemas-microsoft-com:office:office" xmlns:r="http://schemas.openxmlformats.org/officeDocument/2006/relationships" xmlns:m="http://schemas.openxmlformats.org/officeDocument/2006/math" xmlns:v="urn:schemas-microsoft-com:vml" xmlns:wp14="http://schemas.microsoft.com/office/word/2010/wordprocessingDrawing" xmlns:wp="http://schemas.openxmlformats.org/drawingml/2006/wordprocessingDrawing" xmlns:w10="urn:schemas-microsoft-com:office:word" xmlns:w="http://schemas.openxmlformats.org/wordprocessingml/2006/main" xmlns:w14="http://schemas.microsoft.com/office/word/2010/wordml" xmlns:w15="http://schemas.microsoft.com/office/word/2012/wordml" xmlns:w16se="http://schemas.microsoft.com/office/word/2015/wordml/symex" xmlns:wpg="http://schemas.microsoft.com/office/word/2010/wordprocessingGroup" xmlns:wpi="http://schemas.microsoft.com/office/word/2010/wordprocessingInk" xmlns:wne="http://schemas.microsoft.com/office/word/2006/wordml" xmlns:wps="http://schemas.microsoft.com/office/word/2010/wordprocessingShape" mc:Ignorable="w14 w15 w16se wp14">
   <w:abstractNum w:abstractNumId="0" w15:restartNumberingAfterBreak="0">
     <w:nsid w:val="06C42BF8"/>
     <w:multiLevelType w:val="hybridMultilevel"/>
@@ -21421,7 +21802,7 @@
 </file>
 
 <file path=word/people.xml><?xml version="1.0" encoding="utf-8"?>
-<w15:people xmlns:wpc="http://schemas.microsoft.com/office/word/2010/wordprocessingCanvas" xmlns:mc="http://schemas.openxmlformats.org/markup-compatibility/2006" xmlns:o="urn:schemas-microsoft-com:office:office" xmlns:r="http://schemas.openxmlformats.org/officeDocument/2006/relationships" xmlns:m="http://schemas.openxmlformats.org/officeDocument/2006/math" xmlns:v="urn:schemas-microsoft-com:vml" xmlns:wp14="http://schemas.microsoft.com/office/word/2010/wordprocessingDrawing" xmlns:wp="http://schemas.openxmlformats.org/drawingml/2006/wordprocessingDrawing" xmlns:w10="urn:schemas-microsoft-com:office:word" xmlns:w="http://schemas.openxmlformats.org/wordprocessingml/2006/main" xmlns:w14="http://schemas.microsoft.com/office/word/2010/wordml" xmlns:w15="http://schemas.microsoft.com/office/word/2012/wordml" xmlns:wpg="http://schemas.microsoft.com/office/word/2010/wordprocessingGroup" xmlns:wpi="http://schemas.microsoft.com/office/word/2010/wordprocessingInk" xmlns:wne="http://schemas.microsoft.com/office/word/2006/wordml" xmlns:wps="http://schemas.microsoft.com/office/word/2010/wordprocessingShape" mc:Ignorable="w14 w15 wp14">
+<w15:people xmlns:wpc="http://schemas.microsoft.com/office/word/2010/wordprocessingCanvas" xmlns:cx="http://schemas.microsoft.com/office/drawing/2014/chartex" xmlns:mc="http://schemas.openxmlformats.org/markup-compatibility/2006" xmlns:o="urn:schemas-microsoft-com:office:office" xmlns:r="http://schemas.openxmlformats.org/officeDocument/2006/relationships" xmlns:m="http://schemas.openxmlformats.org/officeDocument/2006/math" xmlns:v="urn:schemas-microsoft-com:vml" xmlns:wp14="http://schemas.microsoft.com/office/word/2010/wordprocessingDrawing" xmlns:wp="http://schemas.openxmlformats.org/drawingml/2006/wordprocessingDrawing" xmlns:w10="urn:schemas-microsoft-com:office:word" xmlns:w="http://schemas.openxmlformats.org/wordprocessingml/2006/main" xmlns:w14="http://schemas.microsoft.com/office/word/2010/wordml" xmlns:w15="http://schemas.microsoft.com/office/word/2012/wordml" xmlns:w16se="http://schemas.microsoft.com/office/word/2015/wordml/symex" xmlns:wpg="http://schemas.microsoft.com/office/word/2010/wordprocessingGroup" xmlns:wpi="http://schemas.microsoft.com/office/word/2010/wordprocessingInk" xmlns:wne="http://schemas.microsoft.com/office/word/2006/wordml" xmlns:wps="http://schemas.microsoft.com/office/word/2010/wordprocessingShape" mc:Ignorable="w14 w15 w16se wp14">
   <w15:person w15:author="Ishan">
     <w15:presenceInfo w15:providerId="None" w15:userId="Ishan"/>
   </w15:person>
@@ -21429,7 +21810,7 @@
 </file>
 
 <file path=word/styles.xml><?xml version="1.0" encoding="utf-8"?>
-<w:styles xmlns:mc="http://schemas.openxmlformats.org/markup-compatibility/2006" xmlns:r="http://schemas.openxmlformats.org/officeDocument/2006/relationships" xmlns:w="http://schemas.openxmlformats.org/wordprocessingml/2006/main" xmlns:w14="http://schemas.microsoft.com/office/word/2010/wordml" xmlns:w15="http://schemas.microsoft.com/office/word/2012/wordml" mc:Ignorable="w14 w15">
+<w:styles xmlns:mc="http://schemas.openxmlformats.org/markup-compatibility/2006" xmlns:r="http://schemas.openxmlformats.org/officeDocument/2006/relationships" xmlns:w="http://schemas.openxmlformats.org/wordprocessingml/2006/main" xmlns:w14="http://schemas.microsoft.com/office/word/2010/wordml" xmlns:w15="http://schemas.microsoft.com/office/word/2012/wordml" xmlns:w16se="http://schemas.microsoft.com/office/word/2015/wordml/symex" mc:Ignorable="w14 w15 w16se">
   <w:docDefaults>
     <w:rPrDefault>
       <w:rPr>
@@ -22241,7 +22622,7 @@
       <w:u w:val="single"/>
     </w:rPr>
   </w:style>
-  <w:style w:type="paragraph" w:styleId="TtulodeTDC">
+  <w:style w:type="paragraph" w:styleId="TtuloTDC">
     <w:name w:val="TOC Heading"/>
     <w:basedOn w:val="Ttulo1"/>
     <w:next w:val="Normal"/>
@@ -24495,29 +24876,29 @@
     </dgm:pt>
   </dgm:ptLst>
   <dgm:cxnLst>
-    <dgm:cxn modelId="{C623E2D5-FA86-4321-8B81-45FE6EAB27C1}" type="presOf" srcId="{7BB55593-352A-455F-AF1C-B5637142E59F}" destId="{F85F4121-70D7-4A2D-886E-896931E3C2F0}" srcOrd="0" destOrd="0" presId="urn:microsoft.com/office/officeart/2005/8/layout/process2"/>
+    <dgm:cxn modelId="{BDF2DB53-6853-4B73-AAD7-B0BB6E1EFEF5}" type="presOf" srcId="{25E1D853-5107-4DAD-A0CA-7739D0DF4722}" destId="{29687BC6-9CAA-4DE4-B330-6A7108DADA2C}" srcOrd="0" destOrd="0" presId="urn:microsoft.com/office/officeart/2005/8/layout/process2"/>
+    <dgm:cxn modelId="{375DC978-0F39-4D43-8E32-556D8C5017B9}" type="presOf" srcId="{C4B86AFE-30A8-47C0-A544-78A918586A37}" destId="{955E448F-57F1-4744-8D95-14250C29BFDE}" srcOrd="1" destOrd="0" presId="urn:microsoft.com/office/officeart/2005/8/layout/process2"/>
     <dgm:cxn modelId="{FD9CDA81-6ECD-48EA-A79E-7FDEACC7E7B1}" srcId="{71D1B2D2-A5F3-4118-953B-AB4654AC6048}" destId="{5CAADBD1-175B-4512-BEF4-249FD3797B08}" srcOrd="2" destOrd="0" parTransId="{4904DE9A-2E3F-4085-BB87-10A4291FD0BB}" sibTransId="{CFC9E0BA-FCB8-4360-A0E4-604140717278}"/>
+    <dgm:cxn modelId="{99B4CAF5-CDE8-4CE5-8CB3-D8287CBFDA9A}" type="presOf" srcId="{C4B86AFE-30A8-47C0-A544-78A918586A37}" destId="{3E2C2D9F-E00C-4F77-8ACA-664010EFF73F}" srcOrd="0" destOrd="0" presId="urn:microsoft.com/office/officeart/2005/8/layout/process2"/>
+    <dgm:cxn modelId="{1C1107D5-9E18-4004-AEEF-6F60A1304330}" srcId="{71D1B2D2-A5F3-4118-953B-AB4654AC6048}" destId="{4490F0FB-E952-4051-A313-FEBADC3C879A}" srcOrd="4" destOrd="0" parTransId="{5B769664-0B67-4E98-BD7C-1BFEEEF2104F}" sibTransId="{F6D6C87D-479B-438A-81B0-3111927C12AD}"/>
+    <dgm:cxn modelId="{E49339F6-AC4A-41A5-B582-28F54911607B}" srcId="{71D1B2D2-A5F3-4118-953B-AB4654AC6048}" destId="{E7E611E5-2185-4BFB-A61C-5B1FEC20D30B}" srcOrd="3" destOrd="0" parTransId="{E74E50D9-6E8F-476E-8F48-15736B82233C}" sibTransId="{C4B86AFE-30A8-47C0-A544-78A918586A37}"/>
+    <dgm:cxn modelId="{87BD7209-E607-4D60-A112-5AE0A1606DBE}" type="presOf" srcId="{CFC9E0BA-FCB8-4360-A0E4-604140717278}" destId="{17636DBF-69B4-43FC-BB29-B0D8F913B998}" srcOrd="0" destOrd="0" presId="urn:microsoft.com/office/officeart/2005/8/layout/process2"/>
+    <dgm:cxn modelId="{C921278D-FEB0-49D8-BA0A-A2B32286BC08}" type="presOf" srcId="{6B5D09AB-C1B2-43D8-8042-31A1B75C35E7}" destId="{52FC9897-DC9F-4718-93DD-12B2E602F15D}" srcOrd="0" destOrd="0" presId="urn:microsoft.com/office/officeart/2005/8/layout/process2"/>
     <dgm:cxn modelId="{3504E3E2-C3EC-40BF-8E7C-08E1E89395FA}" srcId="{71D1B2D2-A5F3-4118-953B-AB4654AC6048}" destId="{AC0E888F-D64D-4335-BF9A-F4DC32CF5B33}" srcOrd="1" destOrd="0" parTransId="{D5BBDB4E-647E-4E39-BDCD-1FD99234D696}" sibTransId="{6B5D09AB-C1B2-43D8-8042-31A1B75C35E7}"/>
-    <dgm:cxn modelId="{C921278D-FEB0-49D8-BA0A-A2B32286BC08}" type="presOf" srcId="{6B5D09AB-C1B2-43D8-8042-31A1B75C35E7}" destId="{52FC9897-DC9F-4718-93DD-12B2E602F15D}" srcOrd="0" destOrd="0" presId="urn:microsoft.com/office/officeart/2005/8/layout/process2"/>
-    <dgm:cxn modelId="{09B62A7A-DC56-4678-A930-843A23206094}" type="presOf" srcId="{6B5D09AB-C1B2-43D8-8042-31A1B75C35E7}" destId="{F5209EA6-1C56-40EF-9D2F-F970B4FC621D}" srcOrd="1" destOrd="0" presId="urn:microsoft.com/office/officeart/2005/8/layout/process2"/>
-    <dgm:cxn modelId="{BFFAEA40-332B-4F28-A0B9-9A91F234B609}" type="presOf" srcId="{CFC9E0BA-FCB8-4360-A0E4-604140717278}" destId="{DCD29690-5F94-47CC-8515-9E7BBFC1E802}" srcOrd="1" destOrd="0" presId="urn:microsoft.com/office/officeart/2005/8/layout/process2"/>
-    <dgm:cxn modelId="{3D0735D5-702C-46C3-83D0-9EB900C7BFBA}" srcId="{71D1B2D2-A5F3-4118-953B-AB4654AC6048}" destId="{8C217905-54C1-403E-932B-1C6D230A9765}" srcOrd="5" destOrd="0" parTransId="{F4745602-693E-4692-B9F1-EAF39CAC7549}" sibTransId="{B1A19027-39DE-4E25-B24D-429BD2A3DE76}"/>
-    <dgm:cxn modelId="{375DC978-0F39-4D43-8E32-556D8C5017B9}" type="presOf" srcId="{C4B86AFE-30A8-47C0-A544-78A918586A37}" destId="{955E448F-57F1-4744-8D95-14250C29BFDE}" srcOrd="1" destOrd="0" presId="urn:microsoft.com/office/officeart/2005/8/layout/process2"/>
-    <dgm:cxn modelId="{4F9C60D7-EC43-4E62-BF97-C44A46ACE568}" type="presOf" srcId="{71D1B2D2-A5F3-4118-953B-AB4654AC6048}" destId="{DB577D70-AB98-4D28-BB4A-5FF0EF51E045}" srcOrd="0" destOrd="0" presId="urn:microsoft.com/office/officeart/2005/8/layout/process2"/>
-    <dgm:cxn modelId="{B4400C15-F4D7-4135-B4AD-B73A5616236D}" type="presOf" srcId="{F6D6C87D-479B-438A-81B0-3111927C12AD}" destId="{D773CE61-FC98-4921-BF04-A8A7340FCA9F}" srcOrd="0" destOrd="0" presId="urn:microsoft.com/office/officeart/2005/8/layout/process2"/>
-    <dgm:cxn modelId="{291845D9-D887-4ED2-B822-D4225FE0C9D3}" type="presOf" srcId="{F6D6C87D-479B-438A-81B0-3111927C12AD}" destId="{B32400BC-B8A1-4801-A48F-453B56248CFA}" srcOrd="1" destOrd="0" presId="urn:microsoft.com/office/officeart/2005/8/layout/process2"/>
-    <dgm:cxn modelId="{99B4CAF5-CDE8-4CE5-8CB3-D8287CBFDA9A}" type="presOf" srcId="{C4B86AFE-30A8-47C0-A544-78A918586A37}" destId="{3E2C2D9F-E00C-4F77-8ACA-664010EFF73F}" srcOrd="0" destOrd="0" presId="urn:microsoft.com/office/officeart/2005/8/layout/process2"/>
-    <dgm:cxn modelId="{BDF2DB53-6853-4B73-AAD7-B0BB6E1EFEF5}" type="presOf" srcId="{25E1D853-5107-4DAD-A0CA-7739D0DF4722}" destId="{29687BC6-9CAA-4DE4-B330-6A7108DADA2C}" srcOrd="0" destOrd="0" presId="urn:microsoft.com/office/officeart/2005/8/layout/process2"/>
-    <dgm:cxn modelId="{87BD7209-E607-4D60-A112-5AE0A1606DBE}" type="presOf" srcId="{CFC9E0BA-FCB8-4360-A0E4-604140717278}" destId="{17636DBF-69B4-43FC-BB29-B0D8F913B998}" srcOrd="0" destOrd="0" presId="urn:microsoft.com/office/officeart/2005/8/layout/process2"/>
-    <dgm:cxn modelId="{E49339F6-AC4A-41A5-B582-28F54911607B}" srcId="{71D1B2D2-A5F3-4118-953B-AB4654AC6048}" destId="{E7E611E5-2185-4BFB-A61C-5B1FEC20D30B}" srcOrd="3" destOrd="0" parTransId="{E74E50D9-6E8F-476E-8F48-15736B82233C}" sibTransId="{C4B86AFE-30A8-47C0-A544-78A918586A37}"/>
+    <dgm:cxn modelId="{FC7561F0-0B9E-433E-93B3-4A188F74EA37}" type="presOf" srcId="{5CAADBD1-175B-4512-BEF4-249FD3797B08}" destId="{CAF28A32-3714-4CE9-BC5A-56F6A58F463F}" srcOrd="0" destOrd="0" presId="urn:microsoft.com/office/officeart/2005/8/layout/process2"/>
+    <dgm:cxn modelId="{118AFEDF-A988-4247-A6B0-6A7F05F66B2D}" srcId="{71D1B2D2-A5F3-4118-953B-AB4654AC6048}" destId="{7BB55593-352A-455F-AF1C-B5637142E59F}" srcOrd="0" destOrd="0" parTransId="{B9240514-D572-4FBB-8DF4-62CA62F45022}" sibTransId="{25E1D853-5107-4DAD-A0CA-7739D0DF4722}"/>
     <dgm:cxn modelId="{EB1E96EF-6A9D-49A8-806A-A6EE3B3776B8}" type="presOf" srcId="{AC0E888F-D64D-4335-BF9A-F4DC32CF5B33}" destId="{17A7367E-E2AF-45A9-9D63-96E6C9B5BD96}" srcOrd="0" destOrd="0" presId="urn:microsoft.com/office/officeart/2005/8/layout/process2"/>
     <dgm:cxn modelId="{4537EF02-B769-4F96-9F3B-DC25F63DB77A}" type="presOf" srcId="{8C217905-54C1-403E-932B-1C6D230A9765}" destId="{C494BE4F-DAA8-4749-B7DF-6D2AA30AAA17}" srcOrd="0" destOrd="0" presId="urn:microsoft.com/office/officeart/2005/8/layout/process2"/>
+    <dgm:cxn modelId="{3D0735D5-702C-46C3-83D0-9EB900C7BFBA}" srcId="{71D1B2D2-A5F3-4118-953B-AB4654AC6048}" destId="{8C217905-54C1-403E-932B-1C6D230A9765}" srcOrd="5" destOrd="0" parTransId="{F4745602-693E-4692-B9F1-EAF39CAC7549}" sibTransId="{B1A19027-39DE-4E25-B24D-429BD2A3DE76}"/>
+    <dgm:cxn modelId="{BFFAEA40-332B-4F28-A0B9-9A91F234B609}" type="presOf" srcId="{CFC9E0BA-FCB8-4360-A0E4-604140717278}" destId="{DCD29690-5F94-47CC-8515-9E7BBFC1E802}" srcOrd="1" destOrd="0" presId="urn:microsoft.com/office/officeart/2005/8/layout/process2"/>
+    <dgm:cxn modelId="{4F9C60D7-EC43-4E62-BF97-C44A46ACE568}" type="presOf" srcId="{71D1B2D2-A5F3-4118-953B-AB4654AC6048}" destId="{DB577D70-AB98-4D28-BB4A-5FF0EF51E045}" srcOrd="0" destOrd="0" presId="urn:microsoft.com/office/officeart/2005/8/layout/process2"/>
+    <dgm:cxn modelId="{71636867-69EB-47A5-8D5A-DE52D9A8A156}" type="presOf" srcId="{4490F0FB-E952-4051-A313-FEBADC3C879A}" destId="{5D1F450D-C21D-4277-ADDC-F2BBAAF694C7}" srcOrd="0" destOrd="0" presId="urn:microsoft.com/office/officeart/2005/8/layout/process2"/>
+    <dgm:cxn modelId="{B4400C15-F4D7-4135-B4AD-B73A5616236D}" type="presOf" srcId="{F6D6C87D-479B-438A-81B0-3111927C12AD}" destId="{D773CE61-FC98-4921-BF04-A8A7340FCA9F}" srcOrd="0" destOrd="0" presId="urn:microsoft.com/office/officeart/2005/8/layout/process2"/>
     <dgm:cxn modelId="{EB1DA8C1-2BCE-479F-BF9F-34BEFBB97C61}" type="presOf" srcId="{E7E611E5-2185-4BFB-A61C-5B1FEC20D30B}" destId="{9D984D46-BA1C-4A26-BB65-E08FA3285B83}" srcOrd="0" destOrd="0" presId="urn:microsoft.com/office/officeart/2005/8/layout/process2"/>
-    <dgm:cxn modelId="{118AFEDF-A988-4247-A6B0-6A7F05F66B2D}" srcId="{71D1B2D2-A5F3-4118-953B-AB4654AC6048}" destId="{7BB55593-352A-455F-AF1C-B5637142E59F}" srcOrd="0" destOrd="0" parTransId="{B9240514-D572-4FBB-8DF4-62CA62F45022}" sibTransId="{25E1D853-5107-4DAD-A0CA-7739D0DF4722}"/>
+    <dgm:cxn modelId="{09B62A7A-DC56-4678-A930-843A23206094}" type="presOf" srcId="{6B5D09AB-C1B2-43D8-8042-31A1B75C35E7}" destId="{F5209EA6-1C56-40EF-9D2F-F970B4FC621D}" srcOrd="1" destOrd="0" presId="urn:microsoft.com/office/officeart/2005/8/layout/process2"/>
+    <dgm:cxn modelId="{291845D9-D887-4ED2-B822-D4225FE0C9D3}" type="presOf" srcId="{F6D6C87D-479B-438A-81B0-3111927C12AD}" destId="{B32400BC-B8A1-4801-A48F-453B56248CFA}" srcOrd="1" destOrd="0" presId="urn:microsoft.com/office/officeart/2005/8/layout/process2"/>
     <dgm:cxn modelId="{D5B218BD-B103-4907-A67B-3EED7F6B232B}" type="presOf" srcId="{25E1D853-5107-4DAD-A0CA-7739D0DF4722}" destId="{EEBB0504-D97D-4F3E-857B-CCA2D6672C81}" srcOrd="1" destOrd="0" presId="urn:microsoft.com/office/officeart/2005/8/layout/process2"/>
-    <dgm:cxn modelId="{1C1107D5-9E18-4004-AEEF-6F60A1304330}" srcId="{71D1B2D2-A5F3-4118-953B-AB4654AC6048}" destId="{4490F0FB-E952-4051-A313-FEBADC3C879A}" srcOrd="4" destOrd="0" parTransId="{5B769664-0B67-4E98-BD7C-1BFEEEF2104F}" sibTransId="{F6D6C87D-479B-438A-81B0-3111927C12AD}"/>
-    <dgm:cxn modelId="{FC7561F0-0B9E-433E-93B3-4A188F74EA37}" type="presOf" srcId="{5CAADBD1-175B-4512-BEF4-249FD3797B08}" destId="{CAF28A32-3714-4CE9-BC5A-56F6A58F463F}" srcOrd="0" destOrd="0" presId="urn:microsoft.com/office/officeart/2005/8/layout/process2"/>
-    <dgm:cxn modelId="{71636867-69EB-47A5-8D5A-DE52D9A8A156}" type="presOf" srcId="{4490F0FB-E952-4051-A313-FEBADC3C879A}" destId="{5D1F450D-C21D-4277-ADDC-F2BBAAF694C7}" srcOrd="0" destOrd="0" presId="urn:microsoft.com/office/officeart/2005/8/layout/process2"/>
+    <dgm:cxn modelId="{C623E2D5-FA86-4321-8B81-45FE6EAB27C1}" type="presOf" srcId="{7BB55593-352A-455F-AF1C-B5637142E59F}" destId="{F85F4121-70D7-4A2D-886E-896931E3C2F0}" srcOrd="0" destOrd="0" presId="urn:microsoft.com/office/officeart/2005/8/layout/process2"/>
     <dgm:cxn modelId="{5DED025C-1839-4A30-AD2C-7B87F9220E56}" type="presParOf" srcId="{DB577D70-AB98-4D28-BB4A-5FF0EF51E045}" destId="{F85F4121-70D7-4A2D-886E-896931E3C2F0}" srcOrd="0" destOrd="0" presId="urn:microsoft.com/office/officeart/2005/8/layout/process2"/>
     <dgm:cxn modelId="{9926F5BC-98D1-4A70-A299-3DAF8024A343}" type="presParOf" srcId="{DB577D70-AB98-4D28-BB4A-5FF0EF51E045}" destId="{29687BC6-9CAA-4DE4-B330-6A7108DADA2C}" srcOrd="1" destOrd="0" presId="urn:microsoft.com/office/officeart/2005/8/layout/process2"/>
     <dgm:cxn modelId="{B660CACA-2445-4BD9-8616-7E8FD7E01B4D}" type="presParOf" srcId="{29687BC6-9CAA-4DE4-B330-6A7108DADA2C}" destId="{EEBB0504-D97D-4F3E-857B-CCA2D6672C81}" srcOrd="0" destOrd="0" presId="urn:microsoft.com/office/officeart/2005/8/layout/process2"/>
@@ -24539,7 +24920,7 @@
   <dgm:whole/>
   <dgm:extLst>
     <a:ext uri="http://schemas.microsoft.com/office/drawing/2008/diagram">
-      <dsp:dataModelExt xmlns:dsp="http://schemas.microsoft.com/office/drawing/2008/diagram" relId="rId37" minVer="http://schemas.openxmlformats.org/drawingml/2006/diagram"/>
+      <dsp:dataModelExt xmlns:dsp="http://schemas.microsoft.com/office/drawing/2008/diagram" relId="rId38" minVer="http://schemas.openxmlformats.org/drawingml/2006/diagram"/>
     </a:ext>
   </dgm:extLst>
 </dgm:dataModel>
@@ -24759,17 +25140,17 @@
     </dgm:pt>
   </dgm:ptLst>
   <dgm:cxnLst>
+    <dgm:cxn modelId="{06068F2A-67D7-4582-A2B2-91AA3C105269}" type="presOf" srcId="{AC0E888F-D64D-4335-BF9A-F4DC32CF5B33}" destId="{17A7367E-E2AF-45A9-9D63-96E6C9B5BD96}" srcOrd="0" destOrd="0" presId="urn:microsoft.com/office/officeart/2005/8/layout/process2"/>
+    <dgm:cxn modelId="{69190D4C-0F1D-484E-AE18-F3654E01DBA5}" type="presOf" srcId="{5CAADBD1-175B-4512-BEF4-249FD3797B08}" destId="{CAF28A32-3714-4CE9-BC5A-56F6A58F463F}" srcOrd="0" destOrd="0" presId="urn:microsoft.com/office/officeart/2005/8/layout/process2"/>
+    <dgm:cxn modelId="{2360FBCA-09F9-4BAF-B17E-C62DF30AE737}" type="presOf" srcId="{6B5D09AB-C1B2-43D8-8042-31A1B75C35E7}" destId="{52FC9897-DC9F-4718-93DD-12B2E602F15D}" srcOrd="0" destOrd="0" presId="urn:microsoft.com/office/officeart/2005/8/layout/process2"/>
+    <dgm:cxn modelId="{DB4B21BF-0225-4857-A02E-ED58AED86CD4}" type="presOf" srcId="{6B5D09AB-C1B2-43D8-8042-31A1B75C35E7}" destId="{F5209EA6-1C56-40EF-9D2F-F970B4FC621D}" srcOrd="1" destOrd="0" presId="urn:microsoft.com/office/officeart/2005/8/layout/process2"/>
     <dgm:cxn modelId="{118AFEDF-A988-4247-A6B0-6A7F05F66B2D}" srcId="{71D1B2D2-A5F3-4118-953B-AB4654AC6048}" destId="{7BB55593-352A-455F-AF1C-B5637142E59F}" srcOrd="0" destOrd="0" parTransId="{B9240514-D572-4FBB-8DF4-62CA62F45022}" sibTransId="{25E1D853-5107-4DAD-A0CA-7739D0DF4722}"/>
-    <dgm:cxn modelId="{FC605501-2A66-4EB1-A53A-DD95886B68A1}" type="presOf" srcId="{25E1D853-5107-4DAD-A0CA-7739D0DF4722}" destId="{EEBB0504-D97D-4F3E-857B-CCA2D6672C81}" srcOrd="1" destOrd="0" presId="urn:microsoft.com/office/officeart/2005/8/layout/process2"/>
-    <dgm:cxn modelId="{DB4B21BF-0225-4857-A02E-ED58AED86CD4}" type="presOf" srcId="{6B5D09AB-C1B2-43D8-8042-31A1B75C35E7}" destId="{F5209EA6-1C56-40EF-9D2F-F970B4FC621D}" srcOrd="1" destOrd="0" presId="urn:microsoft.com/office/officeart/2005/8/layout/process2"/>
     <dgm:cxn modelId="{3504E3E2-C3EC-40BF-8E7C-08E1E89395FA}" srcId="{71D1B2D2-A5F3-4118-953B-AB4654AC6048}" destId="{AC0E888F-D64D-4335-BF9A-F4DC32CF5B33}" srcOrd="1" destOrd="0" parTransId="{D5BBDB4E-647E-4E39-BDCD-1FD99234D696}" sibTransId="{6B5D09AB-C1B2-43D8-8042-31A1B75C35E7}"/>
     <dgm:cxn modelId="{FD9CDA81-6ECD-48EA-A79E-7FDEACC7E7B1}" srcId="{71D1B2D2-A5F3-4118-953B-AB4654AC6048}" destId="{5CAADBD1-175B-4512-BEF4-249FD3797B08}" srcOrd="2" destOrd="0" parTransId="{4904DE9A-2E3F-4085-BB87-10A4291FD0BB}" sibTransId="{CFC9E0BA-FCB8-4360-A0E4-604140717278}"/>
-    <dgm:cxn modelId="{2360FBCA-09F9-4BAF-B17E-C62DF30AE737}" type="presOf" srcId="{6B5D09AB-C1B2-43D8-8042-31A1B75C35E7}" destId="{52FC9897-DC9F-4718-93DD-12B2E602F15D}" srcOrd="0" destOrd="0" presId="urn:microsoft.com/office/officeart/2005/8/layout/process2"/>
-    <dgm:cxn modelId="{06068F2A-67D7-4582-A2B2-91AA3C105269}" type="presOf" srcId="{AC0E888F-D64D-4335-BF9A-F4DC32CF5B33}" destId="{17A7367E-E2AF-45A9-9D63-96E6C9B5BD96}" srcOrd="0" destOrd="0" presId="urn:microsoft.com/office/officeart/2005/8/layout/process2"/>
-    <dgm:cxn modelId="{1BD2B16D-FE86-45CB-93A7-6D0CBB313359}" type="presOf" srcId="{25E1D853-5107-4DAD-A0CA-7739D0DF4722}" destId="{29687BC6-9CAA-4DE4-B330-6A7108DADA2C}" srcOrd="0" destOrd="0" presId="urn:microsoft.com/office/officeart/2005/8/layout/process2"/>
     <dgm:cxn modelId="{A0E0A30F-D5A7-4ED4-A347-E184E2AF382E}" type="presOf" srcId="{7BB55593-352A-455F-AF1C-B5637142E59F}" destId="{F85F4121-70D7-4A2D-886E-896931E3C2F0}" srcOrd="0" destOrd="0" presId="urn:microsoft.com/office/officeart/2005/8/layout/process2"/>
     <dgm:cxn modelId="{0A23F77F-86C3-40BD-ADBD-2191D53178E0}" type="presOf" srcId="{71D1B2D2-A5F3-4118-953B-AB4654AC6048}" destId="{DB577D70-AB98-4D28-BB4A-5FF0EF51E045}" srcOrd="0" destOrd="0" presId="urn:microsoft.com/office/officeart/2005/8/layout/process2"/>
-    <dgm:cxn modelId="{69190D4C-0F1D-484E-AE18-F3654E01DBA5}" type="presOf" srcId="{5CAADBD1-175B-4512-BEF4-249FD3797B08}" destId="{CAF28A32-3714-4CE9-BC5A-56F6A58F463F}" srcOrd="0" destOrd="0" presId="urn:microsoft.com/office/officeart/2005/8/layout/process2"/>
+    <dgm:cxn modelId="{1BD2B16D-FE86-45CB-93A7-6D0CBB313359}" type="presOf" srcId="{25E1D853-5107-4DAD-A0CA-7739D0DF4722}" destId="{29687BC6-9CAA-4DE4-B330-6A7108DADA2C}" srcOrd="0" destOrd="0" presId="urn:microsoft.com/office/officeart/2005/8/layout/process2"/>
+    <dgm:cxn modelId="{FC605501-2A66-4EB1-A53A-DD95886B68A1}" type="presOf" srcId="{25E1D853-5107-4DAD-A0CA-7739D0DF4722}" destId="{EEBB0504-D97D-4F3E-857B-CCA2D6672C81}" srcOrd="1" destOrd="0" presId="urn:microsoft.com/office/officeart/2005/8/layout/process2"/>
     <dgm:cxn modelId="{960BA314-E5C0-4486-9FEF-8FF2ED2AD8D4}" type="presParOf" srcId="{DB577D70-AB98-4D28-BB4A-5FF0EF51E045}" destId="{F85F4121-70D7-4A2D-886E-896931E3C2F0}" srcOrd="0" destOrd="0" presId="urn:microsoft.com/office/officeart/2005/8/layout/process2"/>
     <dgm:cxn modelId="{6025EC98-AE2B-490A-9CBF-E753A57109CA}" type="presParOf" srcId="{DB577D70-AB98-4D28-BB4A-5FF0EF51E045}" destId="{29687BC6-9CAA-4DE4-B330-6A7108DADA2C}" srcOrd="1" destOrd="0" presId="urn:microsoft.com/office/officeart/2005/8/layout/process2"/>
     <dgm:cxn modelId="{BD6A6FDA-1422-4D8D-AD8F-20D7DA9258AC}" type="presParOf" srcId="{29687BC6-9CAA-4DE4-B330-6A7108DADA2C}" destId="{EEBB0504-D97D-4F3E-857B-CCA2D6672C81}" srcOrd="0" destOrd="0" presId="urn:microsoft.com/office/officeart/2005/8/layout/process2"/>
@@ -24782,7 +25163,7 @@
   <dgm:whole/>
   <dgm:extLst>
     <a:ext uri="http://schemas.microsoft.com/office/drawing/2008/diagram">
-      <dsp:dataModelExt xmlns:dsp="http://schemas.microsoft.com/office/drawing/2008/diagram" relId="rId43" minVer="http://schemas.openxmlformats.org/drawingml/2006/diagram"/>
+      <dsp:dataModelExt xmlns:dsp="http://schemas.microsoft.com/office/drawing/2008/diagram" relId="rId44" minVer="http://schemas.openxmlformats.org/drawingml/2006/diagram"/>
     </a:ext>
   </dgm:extLst>
 </dgm:dataModel>
@@ -28746,7 +29127,7 @@
 </file>
 
 <file path=customXml/itemProps1.xml><?xml version="1.0" encoding="utf-8"?>
-<ds:datastoreItem xmlns:ds="http://schemas.openxmlformats.org/officeDocument/2006/customXml" ds:itemID="{96616E01-E1A7-4E0D-B00D-062594974864}">
+<ds:datastoreItem xmlns:ds="http://schemas.openxmlformats.org/officeDocument/2006/customXml" ds:itemID="{B82183DA-507F-4993-9B3E-5EE39CA646DD}">
   <ds:schemaRefs>
     <ds:schemaRef ds:uri="http://schemas.openxmlformats.org/officeDocument/2006/bibliography"/>
   </ds:schemaRefs>

</xml_diff>

<commit_message>
Se agrego documentacion sobre aplicacion de electronica analogica al marco teorico
</commit_message>
<xml_diff>
--- a/CNC Router.docx
+++ b/CNC Router.docx
@@ -1,6 +1,6 @@
 
 <file path=word/document.xml><?xml version="1.0" encoding="utf-8"?>
-<w:document xmlns:wpc="http://schemas.microsoft.com/office/word/2010/wordprocessingCanvas" xmlns:mc="http://schemas.openxmlformats.org/markup-compatibility/2006" xmlns:o="urn:schemas-microsoft-com:office:office" xmlns:r="http://schemas.openxmlformats.org/officeDocument/2006/relationships" xmlns:m="http://schemas.openxmlformats.org/officeDocument/2006/math" xmlns:v="urn:schemas-microsoft-com:vml" xmlns:wp14="http://schemas.microsoft.com/office/word/2010/wordprocessingDrawing" xmlns:wp="http://schemas.openxmlformats.org/drawingml/2006/wordprocessingDrawing" xmlns:w10="urn:schemas-microsoft-com:office:word" xmlns:w="http://schemas.openxmlformats.org/wordprocessingml/2006/main" xmlns:w14="http://schemas.microsoft.com/office/word/2010/wordml" xmlns:w15="http://schemas.microsoft.com/office/word/2012/wordml" xmlns:wpg="http://schemas.microsoft.com/office/word/2010/wordprocessingGroup" xmlns:wpi="http://schemas.microsoft.com/office/word/2010/wordprocessingInk" xmlns:wne="http://schemas.microsoft.com/office/word/2006/wordml" xmlns:wps="http://schemas.microsoft.com/office/word/2010/wordprocessingShape" mc:Ignorable="w14 w15 wp14">
+<w:document xmlns:wpc="http://schemas.microsoft.com/office/word/2010/wordprocessingCanvas" xmlns:cx="http://schemas.microsoft.com/office/drawing/2014/chartex" xmlns:mc="http://schemas.openxmlformats.org/markup-compatibility/2006" xmlns:o="urn:schemas-microsoft-com:office:office" xmlns:r="http://schemas.openxmlformats.org/officeDocument/2006/relationships" xmlns:m="http://schemas.openxmlformats.org/officeDocument/2006/math" xmlns:v="urn:schemas-microsoft-com:vml" xmlns:wp14="http://schemas.microsoft.com/office/word/2010/wordprocessingDrawing" xmlns:wp="http://schemas.openxmlformats.org/drawingml/2006/wordprocessingDrawing" xmlns:w10="urn:schemas-microsoft-com:office:word" xmlns:w="http://schemas.openxmlformats.org/wordprocessingml/2006/main" xmlns:w14="http://schemas.microsoft.com/office/word/2010/wordml" xmlns:w15="http://schemas.microsoft.com/office/word/2012/wordml" xmlns:w16se="http://schemas.microsoft.com/office/word/2015/wordml/symex" xmlns:wpg="http://schemas.microsoft.com/office/word/2010/wordprocessingGroup" xmlns:wpi="http://schemas.microsoft.com/office/word/2010/wordprocessingInk" xmlns:wne="http://schemas.microsoft.com/office/word/2006/wordml" xmlns:wps="http://schemas.microsoft.com/office/word/2010/wordprocessingShape" mc:Ignorable="w14 w15 w16se wp14">
   <w:body>
     <w:p>
       <w:pPr>
@@ -231,9 +231,11 @@
       </w:r>
     </w:p>
     <w:p>
+      <w:proofErr w:type="spellStart"/>
       <w:r>
         <w:t>Ing</w:t>
       </w:r>
+      <w:proofErr w:type="spellEnd"/>
       <w:r>
         <w:tab/>
       </w:r>
@@ -376,26 +378,24 @@
           <w:sz w:val="23"/>
           <w:szCs w:val="23"/>
         </w:rPr>
-        <w:t xml:space="preserve">Facultad de Tecnología xxxxxx - UNI </w:t>
-      </w:r>
-    </w:p>
-    <w:p>
-      <w:pPr>
-        <w:pStyle w:val="Default"/>
+        <w:t xml:space="preserve">Facultad de Tecnología </w:t>
+      </w:r>
+      <w:proofErr w:type="spellStart"/>
+      <w:r>
         <w:rPr>
           <w:sz w:val="23"/>
           <w:szCs w:val="23"/>
         </w:rPr>
-      </w:pPr>
-    </w:p>
-    <w:p>
-      <w:pPr>
-        <w:pStyle w:val="Default"/>
+        <w:t>xxxxxx</w:t>
+      </w:r>
+      <w:proofErr w:type="spellEnd"/>
+      <w:r>
         <w:rPr>
           <w:sz w:val="23"/>
           <w:szCs w:val="23"/>
         </w:rPr>
-      </w:pPr>
+        <w:t xml:space="preserve"> - UNI </w:t>
+      </w:r>
     </w:p>
     <w:p>
       <w:pPr>
@@ -405,13 +405,15 @@
           <w:szCs w:val="23"/>
         </w:rPr>
       </w:pPr>
-      <w:r>
+    </w:p>
+    <w:p>
+      <w:pPr>
+        <w:pStyle w:val="Default"/>
         <w:rPr>
           <w:sz w:val="23"/>
           <w:szCs w:val="23"/>
         </w:rPr>
-        <w:t xml:space="preserve">Estimado Doctor xxxxxxx </w:t>
-      </w:r>
+      </w:pPr>
     </w:p>
     <w:p>
       <w:pPr>
@@ -421,14 +423,46 @@
           <w:szCs w:val="23"/>
         </w:rPr>
       </w:pPr>
-    </w:p>
-    <w:p>
-      <w:pPr>
-        <w:pStyle w:val="Default"/>
+      <w:r>
         <w:rPr>
           <w:sz w:val="23"/>
           <w:szCs w:val="23"/>
         </w:rPr>
+        <w:t xml:space="preserve">Estimado Doctor </w:t>
+      </w:r>
+      <w:proofErr w:type="spellStart"/>
+      <w:r>
+        <w:rPr>
+          <w:sz w:val="23"/>
+          <w:szCs w:val="23"/>
+        </w:rPr>
+        <w:t>xxxxxxx</w:t>
+      </w:r>
+      <w:proofErr w:type="spellEnd"/>
+      <w:r>
+        <w:rPr>
+          <w:sz w:val="23"/>
+          <w:szCs w:val="23"/>
+        </w:rPr>
+        <w:t xml:space="preserve"> </w:t>
+      </w:r>
+    </w:p>
+    <w:p>
+      <w:pPr>
+        <w:pStyle w:val="Default"/>
+        <w:rPr>
+          <w:sz w:val="23"/>
+          <w:szCs w:val="23"/>
+        </w:rPr>
+      </w:pPr>
+    </w:p>
+    <w:p>
+      <w:pPr>
+        <w:pStyle w:val="Default"/>
+        <w:rPr>
+          <w:sz w:val="23"/>
+          <w:szCs w:val="23"/>
+        </w:rPr>
       </w:pPr>
     </w:p>
     <w:p>
@@ -447,6 +481,7 @@
         </w:rPr>
         <w:t>En cumplimiento con la Normativa de culminación de estudio, le presento el protocolo de Monografía para optar al título de Ingeniería Civil cuyo tema es “</w:t>
       </w:r>
+      <w:proofErr w:type="spellStart"/>
       <w:r>
         <w:rPr>
           <w:b/>
@@ -454,14 +489,56 @@
           <w:sz w:val="23"/>
           <w:szCs w:val="23"/>
         </w:rPr>
-        <w:t xml:space="preserve">xxxxxxxxxxxxxxxxxxxxxxxxxx.” </w:t>
-      </w:r>
-      <w:r>
-        <w:rPr>
+        <w:t>xxxxxxxxxxxxxxxxxxxxxxxxxx</w:t>
+      </w:r>
+      <w:proofErr w:type="spellEnd"/>
+      <w:r>
+        <w:rPr>
+          <w:b/>
+          <w:bCs/>
           <w:sz w:val="23"/>
           <w:szCs w:val="23"/>
         </w:rPr>
-        <w:t>para su debida aprobación, así mismo propongo como tutor al (Master. Ing. xxxxxxxxxxx. Facultad de Tecnología de la xxxxxxxx).</w:t>
+        <w:t xml:space="preserve">.” </w:t>
+      </w:r>
+      <w:r>
+        <w:rPr>
+          <w:sz w:val="23"/>
+          <w:szCs w:val="23"/>
+        </w:rPr>
+        <w:t xml:space="preserve">para su debida aprobación, así mismo propongo como tutor al (Master. Ing. </w:t>
+      </w:r>
+      <w:proofErr w:type="spellStart"/>
+      <w:r>
+        <w:rPr>
+          <w:sz w:val="23"/>
+          <w:szCs w:val="23"/>
+        </w:rPr>
+        <w:t>xxxxxxxxxxx</w:t>
+      </w:r>
+      <w:proofErr w:type="spellEnd"/>
+      <w:r>
+        <w:rPr>
+          <w:sz w:val="23"/>
+          <w:szCs w:val="23"/>
+        </w:rPr>
+        <w:t xml:space="preserve">. Facultad de Tecnología de la </w:t>
+      </w:r>
+      <w:proofErr w:type="spellStart"/>
+      <w:r>
+        <w:rPr>
+          <w:sz w:val="23"/>
+          <w:szCs w:val="23"/>
+        </w:rPr>
+        <w:t>xxxxxxxx</w:t>
+      </w:r>
+      <w:proofErr w:type="spellEnd"/>
+      <w:r>
+        <w:rPr>
+          <w:sz w:val="23"/>
+          <w:szCs w:val="23"/>
+        </w:rPr>
+        <w:t>).</w:t>
       </w:r>
     </w:p>
     <w:p>
@@ -593,63 +670,63 @@
           <w:sz w:val="23"/>
           <w:szCs w:val="23"/>
         </w:rPr>
-        <w:t xml:space="preserve">Br. Xxxxxxxxxxxxxxxxxxxxx </w:t>
-      </w:r>
+        <w:t xml:space="preserve">Br. </w:t>
+      </w:r>
+      <w:proofErr w:type="spellStart"/>
       <w:r>
         <w:rPr>
           <w:sz w:val="23"/>
           <w:szCs w:val="23"/>
         </w:rPr>
-        <w:t xml:space="preserve">                                  </w:t>
-      </w:r>
+        <w:t>Xxxxxxxxxxxxxxxxxxxxx</w:t>
+      </w:r>
+      <w:proofErr w:type="spellEnd"/>
       <w:r>
         <w:rPr>
           <w:sz w:val="23"/>
           <w:szCs w:val="23"/>
         </w:rPr>
-        <w:t xml:space="preserve">Br. xxxxxxxxxxxxxxxxxx </w:t>
-      </w:r>
-    </w:p>
-    <w:p>
-      <w:pPr>
-        <w:pStyle w:val="Default"/>
+        <w:t xml:space="preserve"> </w:t>
+      </w:r>
+      <w:r>
         <w:rPr>
           <w:sz w:val="23"/>
           <w:szCs w:val="23"/>
         </w:rPr>
-      </w:pPr>
-    </w:p>
-    <w:p>
-      <w:pPr>
-        <w:pStyle w:val="Default"/>
+        <w:t xml:space="preserve">                                  </w:t>
+      </w:r>
+      <w:r>
         <w:rPr>
           <w:sz w:val="23"/>
           <w:szCs w:val="23"/>
         </w:rPr>
-      </w:pPr>
+        <w:t xml:space="preserve">Br. </w:t>
+      </w:r>
+      <w:proofErr w:type="spellStart"/>
       <w:r>
         <w:rPr>
           <w:sz w:val="23"/>
           <w:szCs w:val="23"/>
         </w:rPr>
-        <w:t xml:space="preserve">Correos electrónicos: </w:t>
-      </w:r>
-    </w:p>
-    <w:p>
-      <w:pPr>
-        <w:pStyle w:val="Default"/>
+        <w:t>xxxxxxxxxxxxxxxxxx</w:t>
+      </w:r>
+      <w:proofErr w:type="spellEnd"/>
+      <w:r>
         <w:rPr>
           <w:sz w:val="23"/>
           <w:szCs w:val="23"/>
         </w:rPr>
-      </w:pPr>
-      <w:r>
+        <w:t xml:space="preserve"> </w:t>
+      </w:r>
+    </w:p>
+    <w:p>
+      <w:pPr>
+        <w:pStyle w:val="Default"/>
         <w:rPr>
           <w:sz w:val="23"/>
           <w:szCs w:val="23"/>
         </w:rPr>
-        <w:t xml:space="preserve">Celulares: </w:t>
-      </w:r>
+      </w:pPr>
     </w:p>
     <w:p>
       <w:pPr>
@@ -659,14 +736,46 @@
           <w:szCs w:val="23"/>
         </w:rPr>
       </w:pPr>
-    </w:p>
-    <w:p>
-      <w:pPr>
-        <w:pStyle w:val="Default"/>
+      <w:r>
         <w:rPr>
           <w:sz w:val="23"/>
           <w:szCs w:val="23"/>
         </w:rPr>
+        <w:t xml:space="preserve">Correos electrónicos: </w:t>
+      </w:r>
+    </w:p>
+    <w:p>
+      <w:pPr>
+        <w:pStyle w:val="Default"/>
+        <w:rPr>
+          <w:sz w:val="23"/>
+          <w:szCs w:val="23"/>
+        </w:rPr>
+      </w:pPr>
+      <w:r>
+        <w:rPr>
+          <w:sz w:val="23"/>
+          <w:szCs w:val="23"/>
+        </w:rPr>
+        <w:t xml:space="preserve">Celulares: </w:t>
+      </w:r>
+    </w:p>
+    <w:p>
+      <w:pPr>
+        <w:pStyle w:val="Default"/>
+        <w:rPr>
+          <w:sz w:val="23"/>
+          <w:szCs w:val="23"/>
+        </w:rPr>
+      </w:pPr>
+    </w:p>
+    <w:p>
+      <w:pPr>
+        <w:pStyle w:val="Default"/>
+        <w:rPr>
+          <w:sz w:val="23"/>
+          <w:szCs w:val="23"/>
+        </w:rPr>
       </w:pPr>
     </w:p>
     <w:p>
@@ -734,7 +843,23 @@
           <w:sz w:val="22"/>
           <w:szCs w:val="22"/>
         </w:rPr>
-        <w:t xml:space="preserve">Ing. Daniel Cuadra Horney </w:t>
+        <w:t xml:space="preserve">Ing. Daniel Cuadra </w:t>
+      </w:r>
+      <w:proofErr w:type="spellStart"/>
+      <w:r>
+        <w:rPr>
+          <w:sz w:val="22"/>
+          <w:szCs w:val="22"/>
+        </w:rPr>
+        <w:t>Horney</w:t>
+      </w:r>
+      <w:proofErr w:type="spellEnd"/>
+      <w:r>
+        <w:rPr>
+          <w:sz w:val="22"/>
+          <w:szCs w:val="22"/>
+        </w:rPr>
+        <w:t xml:space="preserve"> </w:t>
       </w:r>
     </w:p>
     <w:p>
@@ -1073,7 +1198,7 @@
       <w:sdtContent>
         <w:p>
           <w:pPr>
-            <w:pStyle w:val="TtulodeTDC"/>
+            <w:pStyle w:val="TtuloTDC"/>
           </w:pPr>
           <w:r>
             <w:t>Tabla de contenido</w:t>
@@ -4344,7 +4469,6 @@
           <w:id w:val="208457857"/>
           <w:citation/>
         </w:sdtPr>
-        <w:sdtEndPr/>
         <w:sdtContent>
           <w:r>
             <w:fldChar w:fldCharType="begin"/>
@@ -4425,7 +4549,23 @@
         <w:t xml:space="preserve"> </w:t>
       </w:r>
       <w:r>
-        <w:t>oficina de Motion Design, una empresa de diseño y arquitectura que además ofrece el servicio</w:t>
+        <w:t xml:space="preserve">oficina de </w:t>
+      </w:r>
+      <w:proofErr w:type="spellStart"/>
+      <w:r>
+        <w:t>Motion</w:t>
+      </w:r>
+      <w:proofErr w:type="spellEnd"/>
+      <w:r>
+        <w:t xml:space="preserve"> </w:t>
+      </w:r>
+      <w:proofErr w:type="spellStart"/>
+      <w:r>
+        <w:t>Design</w:t>
+      </w:r>
+      <w:proofErr w:type="spellEnd"/>
+      <w:r>
+        <w:t>, una empresa de diseño y arquitectura que además ofrece el servicio</w:t>
       </w:r>
       <w:r>
         <w:t xml:space="preserve"> </w:t>
@@ -4470,7 +4610,6 @@
           <w:id w:val="-1933276014"/>
           <w:citation/>
         </w:sdtPr>
-        <w:sdtEndPr/>
         <w:sdtContent>
           <w:r>
             <w:fldChar w:fldCharType="begin"/>
@@ -5107,7 +5246,6 @@
           <w:id w:val="1773972192"/>
           <w:citation/>
         </w:sdtPr>
-        <w:sdtEndPr/>
         <w:sdtContent>
           <w:r>
             <w:rPr>
@@ -5487,429 +5625,6 @@
     </w:p>
     <w:p>
       <w:pPr>
-        <w:rPr>
-          <w:rFonts w:cs="Arial"/>
-          <w:b/>
-        </w:rPr>
-      </w:pPr>
-      <w:r>
-        <w:rPr>
-          <w:rFonts w:cs="Arial"/>
-          <w:b/>
-        </w:rPr>
-        <w:t>CNC</w:t>
-      </w:r>
-    </w:p>
-    <w:p>
-      <w:pPr>
-        <w:jc w:val="both"/>
-        <w:rPr>
-          <w:rFonts w:cs="Arial"/>
-        </w:rPr>
-      </w:pPr>
-      <w:r>
-        <w:rPr>
-          <w:rFonts w:cs="Arial"/>
-        </w:rPr>
-        <w:t>El control numérico computarizado es el uso de una computadora para controlar y monitorear los movimientos de una máquina herramienta. El controlador CNC trabaja en conjunto con una serie de motores (servomotores y/o motores pasos a paso), así como componentes de accionamiento para desplazar los ejes de la máquina de manera controlada y ejecutar los movimientos programados.</w:t>
-      </w:r>
-    </w:p>
-    <w:p>
-      <w:pPr>
-        <w:pStyle w:val="Prrafodelista"/>
-        <w:numPr>
-          <w:ilvl w:val="0"/>
-          <w:numId w:val="7"/>
-        </w:numPr>
-        <w:spacing w:line="256" w:lineRule="auto"/>
-        <w:jc w:val="both"/>
-        <w:rPr>
-          <w:rFonts w:cs="Arial"/>
-        </w:rPr>
-      </w:pPr>
-      <w:r>
-        <w:rPr>
-          <w:rFonts w:cs="Arial"/>
-          <w:b/>
-        </w:rPr>
-        <w:t>CNC zone</w:t>
-      </w:r>
-      <w:r>
-        <w:rPr>
-          <w:rFonts w:cs="Arial"/>
-        </w:rPr>
-        <w:t>: foro online con gran cantidad de usuarios que ofrece temas y soporte a preguntas referentes a los router CNC.</w:t>
-      </w:r>
-    </w:p>
-    <w:p>
-      <w:pPr>
-        <w:jc w:val="both"/>
-        <w:rPr>
-          <w:rFonts w:cs="Arial"/>
-        </w:rPr>
-      </w:pPr>
-      <w:r>
-        <w:rPr>
-          <w:rFonts w:cs="Arial"/>
-        </w:rPr>
-        <w:t>La información obtenida en estos medios ha dado las herramientas necesarias para afrontar el problema, el cual consiste en fabricar un router CNC con el fin de poder materializar el diseño de una manera eficaz y eficiente.</w:t>
-      </w:r>
-    </w:p>
-    <w:p>
-      <w:pPr>
-        <w:jc w:val="both"/>
-        <w:rPr>
-          <w:rFonts w:cs="Arial"/>
-        </w:rPr>
-      </w:pPr>
-      <w:r>
-        <w:rPr>
-          <w:rFonts w:cs="Arial"/>
-        </w:rPr>
-        <w:t>Los factores influyentes en este proyecto son, en orden de importancia:</w:t>
-      </w:r>
-    </w:p>
-    <w:p>
-      <w:pPr>
-        <w:pStyle w:val="Prrafodelista"/>
-        <w:numPr>
-          <w:ilvl w:val="0"/>
-          <w:numId w:val="7"/>
-        </w:numPr>
-        <w:spacing w:line="256" w:lineRule="auto"/>
-        <w:jc w:val="both"/>
-        <w:rPr>
-          <w:rFonts w:cs="Arial"/>
-        </w:rPr>
-      </w:pPr>
-      <w:r>
-        <w:rPr>
-          <w:rFonts w:cs="Arial"/>
-        </w:rPr>
-        <w:t>Disponibilidad de adquisición localmente: es decir que el dispositivo, parte o pieza pueda ser adquirido localmente, o sea aquí en Nicaragua.</w:t>
-      </w:r>
-    </w:p>
-    <w:p>
-      <w:pPr>
-        <w:pStyle w:val="Prrafodelista"/>
-        <w:numPr>
-          <w:ilvl w:val="0"/>
-          <w:numId w:val="7"/>
-        </w:numPr>
-        <w:spacing w:line="256" w:lineRule="auto"/>
-        <w:jc w:val="both"/>
-        <w:rPr>
-          <w:rFonts w:cs="Arial"/>
-        </w:rPr>
-      </w:pPr>
-      <w:r>
-        <w:rPr>
-          <w:rFonts w:cs="Arial"/>
-        </w:rPr>
-        <w:t>Viabilidad económica: significa que el precio de la pieza o dispositivo en cuestión sea rentable y esté al alcance económico de cualquier persona.</w:t>
-      </w:r>
-    </w:p>
-    <w:p>
-      <w:pPr>
-        <w:pStyle w:val="Prrafodelista"/>
-        <w:numPr>
-          <w:ilvl w:val="0"/>
-          <w:numId w:val="7"/>
-        </w:numPr>
-        <w:spacing w:line="256" w:lineRule="auto"/>
-        <w:jc w:val="both"/>
-        <w:rPr>
-          <w:rFonts w:cs="Arial"/>
-        </w:rPr>
-      </w:pPr>
-      <w:r>
-        <w:rPr>
-          <w:rFonts w:cs="Arial"/>
-        </w:rPr>
-        <w:t>Viabilidad técnica: a fin de cuentas, se tendría que tener los conocimientos necesarios para la utilización de los elementos demandados.</w:t>
-      </w:r>
-    </w:p>
-    <w:p>
-      <w:pPr>
-        <w:jc w:val="both"/>
-        <w:rPr>
-          <w:rFonts w:cs="Arial"/>
-        </w:rPr>
-      </w:pPr>
-      <w:r>
-        <w:rPr>
-          <w:rFonts w:cs="Arial"/>
-        </w:rPr>
-        <w:t xml:space="preserve">Recientemente vencieron algunas patentes que hacían que las maquinas CNC fueran un lujo de las grandes empresas lo que trajo como consecuencia el desarrollo de controladores CNC de bajo costo, esto en conjunto con influencia de la comunidad (do it yourself) abarataron los costos de fabricación de estas máquinas a partir de la implementación de componentes genéricos y de una estructura modular. </w:t>
-      </w:r>
-    </w:p>
-    <w:p>
-      <w:pPr>
-        <w:jc w:val="both"/>
-        <w:rPr>
-          <w:rFonts w:cs="Arial"/>
-        </w:rPr>
-      </w:pPr>
-      <w:r>
-        <w:rPr>
-          <w:rFonts w:cs="Arial"/>
-        </w:rPr>
-        <w:t xml:space="preserve">Se podría decir que el corazón de los CNC y la parte más difícil de producir es su computadora, artefacto que controla cada movimiento de sus ejes que en conjunto trazan una trayectoria de interés para la operación a realizar ya sea de arranque de viruta o deposición de material. </w:t>
-      </w:r>
-    </w:p>
-    <w:p>
-      <w:pPr>
-        <w:jc w:val="both"/>
-        <w:rPr>
-          <w:rFonts w:cs="Arial"/>
-        </w:rPr>
-      </w:pPr>
-      <w:r>
-        <w:rPr>
-          <w:rFonts w:cs="Arial"/>
-        </w:rPr>
-        <w:t xml:space="preserve">Una máquina CNC, por lo tanto, consiste en seis elementos principales: </w:t>
-      </w:r>
-    </w:p>
-    <w:p>
-      <w:pPr>
-        <w:pStyle w:val="Prrafodelista"/>
-        <w:numPr>
-          <w:ilvl w:val="0"/>
-          <w:numId w:val="8"/>
-        </w:numPr>
-        <w:spacing w:line="256" w:lineRule="auto"/>
-        <w:jc w:val="both"/>
-        <w:rPr>
-          <w:rFonts w:cs="Arial"/>
-        </w:rPr>
-      </w:pPr>
-      <w:r>
-        <w:rPr>
-          <w:rFonts w:cs="Arial"/>
-        </w:rPr>
-        <w:t xml:space="preserve">Dispositivo de entrada </w:t>
-      </w:r>
-    </w:p>
-    <w:p>
-      <w:pPr>
-        <w:pStyle w:val="Prrafodelista"/>
-        <w:numPr>
-          <w:ilvl w:val="0"/>
-          <w:numId w:val="8"/>
-        </w:numPr>
-        <w:spacing w:line="256" w:lineRule="auto"/>
-        <w:jc w:val="both"/>
-        <w:rPr>
-          <w:rFonts w:cs="Arial"/>
-        </w:rPr>
-      </w:pPr>
-      <w:r>
-        <w:rPr>
-          <w:rFonts w:cs="Arial"/>
-        </w:rPr>
-        <w:t xml:space="preserve">Unidad de control o controlador </w:t>
-      </w:r>
-    </w:p>
-    <w:p>
-      <w:pPr>
-        <w:pStyle w:val="Prrafodelista"/>
-        <w:numPr>
-          <w:ilvl w:val="0"/>
-          <w:numId w:val="8"/>
-        </w:numPr>
-        <w:spacing w:line="256" w:lineRule="auto"/>
-        <w:jc w:val="both"/>
-        <w:rPr>
-          <w:rFonts w:cs="Arial"/>
-        </w:rPr>
-      </w:pPr>
-      <w:r>
-        <w:rPr>
-          <w:rFonts w:cs="Arial"/>
-        </w:rPr>
-        <w:t xml:space="preserve">Máquina herramienta </w:t>
-      </w:r>
-    </w:p>
-    <w:p>
-      <w:pPr>
-        <w:pStyle w:val="Prrafodelista"/>
-        <w:numPr>
-          <w:ilvl w:val="0"/>
-          <w:numId w:val="8"/>
-        </w:numPr>
-        <w:spacing w:line="256" w:lineRule="auto"/>
-        <w:jc w:val="both"/>
-        <w:rPr>
-          <w:rFonts w:cs="Arial"/>
-        </w:rPr>
-      </w:pPr>
-      <w:r>
-        <w:rPr>
-          <w:rFonts w:cs="Arial"/>
-        </w:rPr>
-        <w:t xml:space="preserve">Sistema de accionamiento </w:t>
-      </w:r>
-    </w:p>
-    <w:p>
-      <w:pPr>
-        <w:pStyle w:val="Prrafodelista"/>
-        <w:numPr>
-          <w:ilvl w:val="0"/>
-          <w:numId w:val="8"/>
-        </w:numPr>
-        <w:spacing w:line="256" w:lineRule="auto"/>
-        <w:jc w:val="both"/>
-        <w:rPr>
-          <w:rFonts w:cs="Arial"/>
-        </w:rPr>
-      </w:pPr>
-      <w:r>
-        <w:rPr>
-          <w:rFonts w:cs="Arial"/>
-        </w:rPr>
-        <w:t xml:space="preserve">Dispositivos de realimentación (sólo en sistemas con servomotores) </w:t>
-      </w:r>
-    </w:p>
-    <w:p>
-      <w:pPr>
-        <w:pStyle w:val="Prrafodelista"/>
-        <w:numPr>
-          <w:ilvl w:val="0"/>
-          <w:numId w:val="8"/>
-        </w:numPr>
-        <w:spacing w:line="256" w:lineRule="auto"/>
-        <w:jc w:val="both"/>
-        <w:rPr>
-          <w:rFonts w:cs="Arial"/>
-        </w:rPr>
-      </w:pPr>
-      <w:r>
-        <w:rPr>
-          <w:rFonts w:cs="Arial"/>
-        </w:rPr>
-        <w:lastRenderedPageBreak/>
-        <w:t xml:space="preserve">Monitor </w:t>
-      </w:r>
-    </w:p>
-    <w:p>
-      <w:pPr>
-        <w:spacing w:line="256" w:lineRule="auto"/>
-        <w:jc w:val="both"/>
-        <w:rPr>
-          <w:rFonts w:cs="Arial"/>
-        </w:rPr>
-      </w:pPr>
-      <w:r>
-        <w:rPr>
-          <w:noProof/>
-          <w:lang w:eastAsia="es-ES"/>
-        </w:rPr>
-        <w:drawing>
-          <wp:anchor distT="0" distB="0" distL="114300" distR="114300" simplePos="0" relativeHeight="251698176" behindDoc="0" locked="0" layoutInCell="1" allowOverlap="1" wp14:anchorId="50E4ACAD" wp14:editId="6FC15963">
-            <wp:simplePos x="0" y="0"/>
-            <wp:positionH relativeFrom="page">
-              <wp:posOffset>3853815</wp:posOffset>
-            </wp:positionH>
-            <wp:positionV relativeFrom="paragraph">
-              <wp:posOffset>6985</wp:posOffset>
-            </wp:positionV>
-            <wp:extent cx="3857625" cy="2997835"/>
-            <wp:effectExtent l="0" t="0" r="9525" b="0"/>
-            <wp:wrapThrough wrapText="bothSides">
-              <wp:wrapPolygon edited="0">
-                <wp:start x="0" y="0"/>
-                <wp:lineTo x="0" y="21412"/>
-                <wp:lineTo x="21547" y="21412"/>
-                <wp:lineTo x="21547" y="0"/>
-                <wp:lineTo x="0" y="0"/>
-              </wp:wrapPolygon>
-            </wp:wrapThrough>
-            <wp:docPr id="13" name="Imagen 13"/>
-            <wp:cNvGraphicFramePr>
-              <a:graphicFrameLocks xmlns:a="http://schemas.openxmlformats.org/drawingml/2006/main" noChangeAspect="1"/>
-            </wp:cNvGraphicFramePr>
-            <a:graphic xmlns:a="http://schemas.openxmlformats.org/drawingml/2006/main">
-              <a:graphicData uri="http://schemas.openxmlformats.org/drawingml/2006/picture">
-                <pic:pic xmlns:pic="http://schemas.openxmlformats.org/drawingml/2006/picture">
-                  <pic:nvPicPr>
-                    <pic:cNvPr id="0" name="Imagen 2"/>
-                    <pic:cNvPicPr>
-                      <a:picLocks noChangeAspect="1" noChangeArrowheads="1"/>
-                    </pic:cNvPicPr>
-                  </pic:nvPicPr>
-                  <pic:blipFill>
-                    <a:blip r:embed="rId11">
-                      <a:extLst>
-                        <a:ext uri="{28A0092B-C50C-407E-A947-70E740481C1C}">
-                          <a14:useLocalDpi xmlns:a14="http://schemas.microsoft.com/office/drawing/2010/main" val="0"/>
-                        </a:ext>
-                      </a:extLst>
-                    </a:blip>
-                    <a:srcRect/>
-                    <a:stretch>
-                      <a:fillRect/>
-                    </a:stretch>
-                  </pic:blipFill>
-                  <pic:spPr bwMode="auto">
-                    <a:xfrm>
-                      <a:off x="0" y="0"/>
-                      <a:ext cx="3857625" cy="2997835"/>
-                    </a:xfrm>
-                    <a:prstGeom prst="rect">
-                      <a:avLst/>
-                    </a:prstGeom>
-                    <a:noFill/>
-                  </pic:spPr>
-                </pic:pic>
-              </a:graphicData>
-            </a:graphic>
-            <wp14:sizeRelH relativeFrom="margin">
-              <wp14:pctWidth>0</wp14:pctWidth>
-            </wp14:sizeRelH>
-            <wp14:sizeRelV relativeFrom="margin">
-              <wp14:pctHeight>0</wp14:pctHeight>
-            </wp14:sizeRelV>
-          </wp:anchor>
-        </w:drawing>
-      </w:r>
-      <w:r>
-        <w:rPr>
-          <w:rFonts w:cs="Arial"/>
-        </w:rPr>
-        <w:t xml:space="preserve">La siguiente figura muestra un diagrama de bloques de una máquina CNC típica, provista de servomotores. </w:t>
-      </w:r>
-    </w:p>
-    <w:p>
-      <w:pPr>
-        <w:jc w:val="both"/>
-        <w:rPr>
-          <w:rFonts w:cs="Arial"/>
-        </w:rPr>
-      </w:pPr>
-      <w:r>
-        <w:rPr>
-          <w:rFonts w:cs="Arial"/>
-        </w:rPr>
-        <w:t xml:space="preserve">Como se observa en la figura anterior, básicamente, el controlador de las máquinas CNC recibe instrucciones de la computadora (en forma de códigos G y códigos M) y mediante su propio software convierte esas instrucciones en señales eléctricas destinadas a activar los motores que, a su vez, pondrán en marcha el sistema de accionamiento. </w:t>
-      </w:r>
-    </w:p>
-    <w:p>
-      <w:pPr>
-        <w:jc w:val="both"/>
-        <w:rPr>
-          <w:rFonts w:cs="Arial"/>
-        </w:rPr>
-      </w:pPr>
-      <w:r>
-        <w:rPr>
-          <w:rFonts w:cs="Arial"/>
-        </w:rPr>
-        <w:t>Para comprender en términos generales cómo funciona una máquina CNC ahora se examinarán algunas de las funciones específicas que pueden programarse.</w:t>
-      </w:r>
-    </w:p>
-    <w:p>
-      <w:pPr>
         <w:pStyle w:val="Ttulo3"/>
         <w:numPr>
           <w:ilvl w:val="2"/>
@@ -5937,7 +5652,39 @@
     </w:p>
     <w:p>
       <w:r>
-        <w:t>Los primeros intentos de establecer una definición formal de manipulador industrial, surgen en el año 1979 por parte de la RIA (Robot Institute of America, actualmente Robotic Industries Association), según la cual:</w:t>
+        <w:t xml:space="preserve">Los primeros intentos de establecer una definición formal de manipulador industrial, surgen en el año 1979 por parte de la RIA (Robot </w:t>
+      </w:r>
+      <w:proofErr w:type="spellStart"/>
+      <w:r>
+        <w:t>Institute</w:t>
+      </w:r>
+      <w:proofErr w:type="spellEnd"/>
+      <w:r>
+        <w:t xml:space="preserve"> of </w:t>
+      </w:r>
+      <w:proofErr w:type="spellStart"/>
+      <w:r>
+        <w:t>America</w:t>
+      </w:r>
+      <w:proofErr w:type="spellEnd"/>
+      <w:r>
+        <w:t xml:space="preserve">, actualmente </w:t>
+      </w:r>
+      <w:proofErr w:type="spellStart"/>
+      <w:r>
+        <w:t>Robotic</w:t>
+      </w:r>
+      <w:proofErr w:type="spellEnd"/>
+      <w:r>
+        <w:t xml:space="preserve"> Industries </w:t>
+      </w:r>
+      <w:proofErr w:type="spellStart"/>
+      <w:r>
+        <w:t>Association</w:t>
+      </w:r>
+      <w:proofErr w:type="spellEnd"/>
+      <w:r>
+        <w:t>), según la cual:</w:t>
       </w:r>
     </w:p>
     <w:p>
@@ -5952,8 +5699,15 @@
     </w:p>
     <w:p>
       <w:r>
-        <w:lastRenderedPageBreak/>
-        <w:t>sistemas lógicos (PLC por ejemplo) que tienen un número discreto y pequeño de posiciones estables y en los que los actuadores se detienen en posiciones fijas. La modificación de estas posiciones implica la alteración de los recorridos de los actuadores, mediante topes mecánicos o incluso el rediseño o la alteración estructural.</w:t>
+        <w:t>sistemas lógicos (</w:t>
+      </w:r>
+      <w:proofErr w:type="gramStart"/>
+      <w:r>
+        <w:t>PLC</w:t>
+      </w:r>
+      <w:proofErr w:type="gramEnd"/>
+      <w:r>
+        <w:t xml:space="preserve"> por ejemplo) que tienen un número discreto y pequeño de posiciones estables y en los que los actuadores se detienen en posiciones fijas. La modificación de estas posiciones implica la alteración de los recorridos de los actuadores, mediante topes mecánicos o incluso el rediseño o la alteración estructural.</w:t>
       </w:r>
       <w:r>
         <w:br/>
@@ -5961,7 +5715,15 @@
     </w:p>
     <w:p>
       <w:r>
-        <w:t>Por tanto, de acuerdo a la definición ISO un robot debe tener al menos 3 ejes servocontrolados, es decir, con sistemas de posicionamiento tales que la señal de mando al actuador considere la posición de referencia y la posición real que este tiene en cada momento (realimentación).</w:t>
+        <w:t xml:space="preserve">Por tanto, de acuerdo a la definición ISO un robot debe tener al menos 3 ejes </w:t>
+      </w:r>
+      <w:proofErr w:type="spellStart"/>
+      <w:r>
+        <w:t>servocontrolados</w:t>
+      </w:r>
+      <w:proofErr w:type="spellEnd"/>
+      <w:r>
+        <w:t>, es decir, con sistemas de posicionamiento tales que la señal de mando al actuador considere la posición de referencia y la posición real que este tiene en cada momento (realimentación).</w:t>
       </w:r>
     </w:p>
     <w:p>
@@ -5979,6 +5741,7 @@
       <w:bookmarkStart w:id="31" w:name="_Toc520902614"/>
       <w:bookmarkStart w:id="32" w:name="_Toc527303292"/>
       <w:r>
+        <w:lastRenderedPageBreak/>
         <w:t>Tipos de configuración para robots industriales</w:t>
       </w:r>
     </w:p>
@@ -5997,7 +5760,15 @@
     </w:p>
     <w:p>
       <w:r>
-        <w:t>Posee tres movimientos lineales, es decir, tiene tres grados de libertad, los cuales corresponden a los movimientos localizados en los ejes X, Y y Z. Los movimientos que realiza este robot entre un punto y otro son con base en interpolaciones lineales. Interpolación, en este caso, significa el tipo de trayectoria que realiza el manipulador cuando se desplaza entre un punto y otro. A la trayectoria realizada en línea recta se le conoce como interpolación lineal y a la trayectoria hecha de acuerdo con el tipo de movimientos que tienen sus articulaciones se le llama interpolación por articulación. En la ilustración se ve un ejemplo de esta configuración</w:t>
+        <w:t xml:space="preserve">Posee tres movimientos lineales, es decir, tiene tres grados de libertad, los cuales corresponden a los movimientos localizados en los ejes X, Y </w:t>
+      </w:r>
+      <w:proofErr w:type="spellStart"/>
+      <w:r>
+        <w:t>y</w:t>
+      </w:r>
+      <w:proofErr w:type="spellEnd"/>
+      <w:r>
+        <w:t xml:space="preserve"> Z. Los movimientos que realiza este robot entre un punto y otro son con base en interpolaciones lineales. Interpolación, en este caso, significa el tipo de trayectoria que realiza el manipulador cuando se desplaza entre un punto y otro. A la trayectoria realizada en línea recta se le conoce como interpolación lineal y a la trayectoria hecha de acuerdo con el tipo de movimientos que tienen sus articulaciones se le llama interpolación por articulación. En la ilustración se ve un ejemplo de esta configuración</w:t>
       </w:r>
     </w:p>
     <w:p>
@@ -6025,7 +5796,7 @@
                     <pic:cNvPicPr/>
                   </pic:nvPicPr>
                   <pic:blipFill>
-                    <a:blip r:embed="rId12">
+                    <a:blip r:embed="rId11">
                       <a:extLst>
                         <a:ext uri="{28A0092B-C50C-407E-A947-70E740481C1C}">
                           <a14:useLocalDpi xmlns:a14="http://schemas.microsoft.com/office/drawing/2010/main" val="0"/>
@@ -6062,7 +5833,6 @@
         <w:spacing w:after="160" w:line="256" w:lineRule="auto"/>
       </w:pPr>
       <w:r>
-        <w:lastRenderedPageBreak/>
         <w:t>Configuración cilíndrica</w:t>
       </w:r>
     </w:p>
@@ -6106,6 +5876,7 @@
           <w:noProof/>
           <w:lang w:eastAsia="es-ES"/>
         </w:rPr>
+        <w:lastRenderedPageBreak/>
         <w:drawing>
           <wp:inline distT="0" distB="0" distL="0" distR="0" wp14:anchorId="1F72D659" wp14:editId="1395E316">
             <wp:extent cx="2943225" cy="1704975"/>
@@ -6122,7 +5893,7 @@
                     <pic:cNvPicPr/>
                   </pic:nvPicPr>
                   <pic:blipFill>
-                    <a:blip r:embed="rId13">
+                    <a:blip r:embed="rId12">
                       <a:extLst>
                         <a:ext uri="{28A0092B-C50C-407E-A947-70E740481C1C}">
                           <a14:useLocalDpi xmlns:a14="http://schemas.microsoft.com/office/drawing/2010/main" val="0"/>
@@ -6211,7 +5982,7 @@
                     <pic:cNvPicPr/>
                   </pic:nvPicPr>
                   <pic:blipFill>
-                    <a:blip r:embed="rId14">
+                    <a:blip r:embed="rId13">
                       <a:extLst>
                         <a:ext uri="{28A0092B-C50C-407E-A947-70E740481C1C}">
                           <a14:useLocalDpi xmlns:a14="http://schemas.microsoft.com/office/drawing/2010/main" val="0"/>
@@ -6253,11 +6024,7 @@
     </w:p>
     <w:p>
       <w:r>
-        <w:t xml:space="preserve">Presenta una articulación con movimiento rotacional y dos angulares. Aunque el brazo articulado puede realizar el movimiento llamado interpolación lineal (para lo cual requiere mover simultáneamente dos o tres de sus articulaciones), el movimiento natural es el de interpolación </w:t>
-      </w:r>
-      <w:r>
-        <w:lastRenderedPageBreak/>
-        <w:t>por articulación, tanto rotacional como angula</w:t>
+        <w:t>Presenta una articulación con movimiento rotacional y dos angulares. Aunque el brazo articulado puede realizar el movimiento llamado interpolación lineal (para lo cual requiere mover simultáneamente dos o tres de sus articulaciones), el movimiento natural es el de interpolación por articulación, tanto rotacional como angula</w:t>
       </w:r>
       <w:r>
         <w:t>r. En la ilustración</w:t>
@@ -6275,6 +6042,7 @@
           <w:noProof/>
           <w:lang w:eastAsia="es-ES"/>
         </w:rPr>
+        <w:lastRenderedPageBreak/>
         <w:drawing>
           <wp:inline distT="0" distB="0" distL="0" distR="0" wp14:anchorId="5052E486" wp14:editId="1715D1E2">
             <wp:extent cx="2133333" cy="2400000"/>
@@ -6291,7 +6059,7 @@
                     <pic:cNvPicPr/>
                   </pic:nvPicPr>
                   <pic:blipFill>
-                    <a:blip r:embed="rId15">
+                    <a:blip r:embed="rId14">
                       <a:extLst>
                         <a:ext uri="{28A0092B-C50C-407E-A947-70E740481C1C}">
                           <a14:useLocalDpi xmlns:a14="http://schemas.microsoft.com/office/drawing/2010/main" val="0"/>
@@ -6336,7 +6104,47 @@
         <w:t xml:space="preserve">Las </w:t>
       </w:r>
       <w:r>
-        <w:t>siglas significan: Selective Apliance Arm Robot For Assembly (Brazo robótico articulado de respuesta selectiva). Este brazo puede realizar movimientos horizontales de mayor alcance debido a sus dos articulaciones rotacionales. El robot de configuración SCARA también puede hacer un movimiento lineal (mediante su tercera articulación). Se observa este tipo de configuración en la ilustración.</w:t>
+        <w:t xml:space="preserve">siglas significan: </w:t>
+      </w:r>
+      <w:proofErr w:type="spellStart"/>
+      <w:r>
+        <w:t>Selective</w:t>
+      </w:r>
+      <w:proofErr w:type="spellEnd"/>
+      <w:r>
+        <w:t xml:space="preserve"> </w:t>
+      </w:r>
+      <w:proofErr w:type="spellStart"/>
+      <w:r>
+        <w:t>Apliance</w:t>
+      </w:r>
+      <w:proofErr w:type="spellEnd"/>
+      <w:r>
+        <w:t xml:space="preserve"> </w:t>
+      </w:r>
+      <w:proofErr w:type="spellStart"/>
+      <w:r>
+        <w:t>Arm</w:t>
+      </w:r>
+      <w:proofErr w:type="spellEnd"/>
+      <w:r>
+        <w:t xml:space="preserve"> Robot </w:t>
+      </w:r>
+      <w:proofErr w:type="spellStart"/>
+      <w:r>
+        <w:t>For</w:t>
+      </w:r>
+      <w:proofErr w:type="spellEnd"/>
+      <w:r>
+        <w:t xml:space="preserve"> </w:t>
+      </w:r>
+      <w:proofErr w:type="spellStart"/>
+      <w:r>
+        <w:t>Assembly</w:t>
+      </w:r>
+      <w:proofErr w:type="spellEnd"/>
+      <w:r>
+        <w:t xml:space="preserve"> (Brazo robótico articulado de respuesta selectiva). Este brazo puede realizar movimientos horizontales de mayor alcance debido a sus dos articulaciones rotacionales. El robot de configuración SCARA también puede hacer un movimiento lineal (mediante su tercera articulación). Se observa este tipo de configuración en la ilustración.</w:t>
       </w:r>
     </w:p>
     <w:p>
@@ -6364,7 +6172,7 @@
                     <pic:cNvPicPr/>
                   </pic:nvPicPr>
                   <pic:blipFill>
-                    <a:blip r:embed="rId16">
+                    <a:blip r:embed="rId15">
                       <a:extLst>
                         <a:ext uri="{28A0092B-C50C-407E-A947-70E740481C1C}">
                           <a14:useLocalDpi xmlns:a14="http://schemas.microsoft.com/office/drawing/2010/main" val="0"/>
@@ -6574,7 +6382,7 @@
                     <pic:cNvPicPr/>
                   </pic:nvPicPr>
                   <pic:blipFill rotWithShape="1">
-                    <a:blip r:embed="rId17">
+                    <a:blip r:embed="rId16">
                       <a:extLst>
                         <a:ext uri="{28A0092B-C50C-407E-A947-70E740481C1C}">
                           <a14:useLocalDpi xmlns:a14="http://schemas.microsoft.com/office/drawing/2010/main" val="0"/>
@@ -6685,7 +6493,7 @@
                     <pic:cNvPicPr/>
                   </pic:nvPicPr>
                   <pic:blipFill>
-                    <a:blip r:embed="rId20">
+                    <a:blip r:embed="rId19">
                       <a:extLst>
                         <a:ext uri="{28A0092B-C50C-407E-A947-70E740481C1C}">
                           <a14:useLocalDpi xmlns:a14="http://schemas.microsoft.com/office/drawing/2010/main" val="0"/>
@@ -6782,7 +6590,7 @@
                     <pic:cNvPicPr/>
                   </pic:nvPicPr>
                   <pic:blipFill>
-                    <a:blip r:embed="rId21">
+                    <a:blip r:embed="rId20">
                       <a:extLst>
                         <a:ext uri="{28A0092B-C50C-407E-A947-70E740481C1C}">
                           <a14:useLocalDpi xmlns:a14="http://schemas.microsoft.com/office/drawing/2010/main" val="0"/>
@@ -6878,7 +6686,7 @@
                     <pic:cNvPicPr/>
                   </pic:nvPicPr>
                   <pic:blipFill>
-                    <a:blip r:embed="rId22">
+                    <a:blip r:embed="rId21">
                       <a:extLst>
                         <a:ext uri="{28A0092B-C50C-407E-A947-70E740481C1C}">
                           <a14:useLocalDpi xmlns:a14="http://schemas.microsoft.com/office/drawing/2010/main" val="0"/>
@@ -6947,6 +6755,7 @@
         <w:ind w:left="709"/>
         <w:jc w:val="center"/>
       </w:pPr>
+      <w:commentRangeStart w:id="42"/>
       <w:r>
         <w:rPr>
           <w:noProof/>
@@ -6968,7 +6777,7 @@
                     <pic:cNvPicPr/>
                   </pic:nvPicPr>
                   <pic:blipFill>
-                    <a:blip r:embed="rId23">
+                    <a:blip r:embed="rId22">
                       <a:extLst>
                         <a:ext uri="{28A0092B-C50C-407E-A947-70E740481C1C}">
                           <a14:useLocalDpi xmlns:a14="http://schemas.microsoft.com/office/drawing/2010/main" val="0"/>
@@ -6994,6 +6803,13 @@
           </wp:inline>
         </w:drawing>
       </w:r>
+      <w:commentRangeEnd w:id="42"/>
+      <w:r>
+        <w:rPr>
+          <w:rStyle w:val="Refdecomentario"/>
+        </w:rPr>
+        <w:commentReference w:id="42"/>
+      </w:r>
     </w:p>
     <w:p>
       <w:pPr>
@@ -7014,7 +6830,213 @@
         <w:ind w:left="709"/>
       </w:pPr>
       <w:r>
-        <w:t>La señal base-emisor puede ser muy pequeña en comparación con la emisor-receptor. La señal emisor-receptor es aproximadamente la misma que la base-emisor, pero amplificada. El transistor se utiliza, por tanto, como amplificador.</w:t>
+        <w:t>La señal base-emisor puede ser muy pequeña en comparación con la emisor-receptor. La señal emisor-receptor es aproximadamente la</w:t>
+      </w:r>
+      <w:r>
+        <w:t xml:space="preserve"> misma que la base-emisor, pero </w:t>
+      </w:r>
+      <w:r>
+        <w:t>amplificada. El transistor se utiliza, por tanto, como amplificador.</w:t>
+      </w:r>
+    </w:p>
+    <w:p>
+      <w:pPr>
+        <w:ind w:left="709"/>
+        <w:rPr>
+          <w:b/>
+        </w:rPr>
+      </w:pPr>
+      <w:r>
+        <w:rPr>
+          <w:b/>
+        </w:rPr>
+        <w:t>Inductores</w:t>
+      </w:r>
+    </w:p>
+    <w:p>
+      <w:pPr>
+        <w:ind w:left="709"/>
+      </w:pPr>
+      <w:commentRangeStart w:id="43"/>
+      <w:r>
+        <w:lastRenderedPageBreak/>
+        <w:t>El nombre indica que es un componente eléctrico que produce inducción. Concretamente, induce un campo magnético cuando es atravesado por una corriente. También se le llama bobina o solenoide. En principio, cualquier conductor podría usarse para construir una bobina. Se elabora enrollando alambre conductor en círculos, dando varias vueltas, de modo de formar un helicoide</w:t>
+      </w:r>
+      <w:r>
+        <w:t xml:space="preserve"> a como se observa en la imagen</w:t>
+      </w:r>
+      <w:r>
+        <w:t>.</w:t>
+      </w:r>
+    </w:p>
+    <w:p>
+      <w:pPr>
+        <w:ind w:left="709"/>
+        <w:jc w:val="center"/>
+      </w:pPr>
+      <w:r>
+        <w:rPr>
+          <w:noProof/>
+          <w:lang w:eastAsia="es-ES"/>
+        </w:rPr>
+        <w:drawing>
+          <wp:inline distT="0" distB="0" distL="0" distR="0" wp14:anchorId="13D7D972" wp14:editId="483B2545">
+            <wp:extent cx="2499091" cy="2155649"/>
+            <wp:effectExtent l="0" t="0" r="0" b="0"/>
+            <wp:docPr id="40" name="Imagen 40"/>
+            <wp:cNvGraphicFramePr>
+              <a:graphicFrameLocks xmlns:a="http://schemas.openxmlformats.org/drawingml/2006/main" noChangeAspect="1"/>
+            </wp:cNvGraphicFramePr>
+            <a:graphic xmlns:a="http://schemas.openxmlformats.org/drawingml/2006/main">
+              <a:graphicData uri="http://schemas.openxmlformats.org/drawingml/2006/picture">
+                <pic:pic xmlns:pic="http://schemas.openxmlformats.org/drawingml/2006/picture">
+                  <pic:nvPicPr>
+                    <pic:cNvPr id="40" name="inductor.jpg"/>
+                    <pic:cNvPicPr/>
+                  </pic:nvPicPr>
+                  <pic:blipFill>
+                    <a:blip r:embed="rId23">
+                      <a:extLst>
+                        <a:ext uri="{28A0092B-C50C-407E-A947-70E740481C1C}">
+                          <a14:useLocalDpi xmlns:a14="http://schemas.microsoft.com/office/drawing/2010/main" val="0"/>
+                        </a:ext>
+                      </a:extLst>
+                    </a:blip>
+                    <a:stretch>
+                      <a:fillRect/>
+                    </a:stretch>
+                  </pic:blipFill>
+                  <pic:spPr>
+                    <a:xfrm>
+                      <a:off x="0" y="0"/>
+                      <a:ext cx="2510992" cy="2165914"/>
+                    </a:xfrm>
+                    <a:prstGeom prst="rect">
+                      <a:avLst/>
+                    </a:prstGeom>
+                  </pic:spPr>
+                </pic:pic>
+              </a:graphicData>
+            </a:graphic>
+          </wp:inline>
+        </w:drawing>
+      </w:r>
+    </w:p>
+    <w:p>
+      <w:pPr>
+        <w:ind w:left="709"/>
+      </w:pPr>
+      <w:r>
+        <w:t>Cuando circula una corriente por las espiras, se induce un campo magnético que atraviesa el cilindro helicoidal en su longitud, y también en el exterior del solenoide. Esto se conoce como ley de Faraday.</w:t>
+      </w:r>
+      <w:commentRangeEnd w:id="43"/>
+      <w:r>
+        <w:rPr>
+          <w:rStyle w:val="Refdecomentario"/>
+        </w:rPr>
+        <w:commentReference w:id="43"/>
+      </w:r>
+    </w:p>
+    <w:p>
+      <w:pPr>
+        <w:ind w:left="709"/>
+        <w:rPr>
+          <w:b/>
+        </w:rPr>
+      </w:pPr>
+      <w:r>
+        <w:tab/>
+      </w:r>
+      <w:r>
+        <w:rPr>
+          <w:b/>
+        </w:rPr>
+        <w:t>Transformadores</w:t>
+      </w:r>
+    </w:p>
+    <w:p>
+      <w:pPr>
+        <w:ind w:left="1418"/>
+      </w:pPr>
+      <w:r>
+        <w:t>Un transformador</w:t>
+      </w:r>
+      <w:r>
+        <w:t xml:space="preserve"> es básicamente un dispositivo electro-magnético estático, constituido por dos arrollamientos o bobinas, que funciona según el principio de la ley de inducción de Faraday.</w:t>
+      </w:r>
+    </w:p>
+    <w:p>
+      <w:pPr>
+        <w:ind w:left="1418"/>
+      </w:pPr>
+      <w:r>
+        <w:rPr>
+          <w:noProof/>
+          <w:lang w:eastAsia="es-ES"/>
+        </w:rPr>
+        <w:drawing>
+          <wp:inline distT="0" distB="0" distL="0" distR="0" wp14:anchorId="3E6EAC9D" wp14:editId="5D2ABC53">
+            <wp:extent cx="3429000" cy="1790700"/>
+            <wp:effectExtent l="0" t="0" r="0" b="0"/>
+            <wp:docPr id="41" name="Imagen 41"/>
+            <wp:cNvGraphicFramePr>
+              <a:graphicFrameLocks xmlns:a="http://schemas.openxmlformats.org/drawingml/2006/main" noChangeAspect="1"/>
+            </wp:cNvGraphicFramePr>
+            <a:graphic xmlns:a="http://schemas.openxmlformats.org/drawingml/2006/main">
+              <a:graphicData uri="http://schemas.openxmlformats.org/drawingml/2006/picture">
+                <pic:pic xmlns:pic="http://schemas.openxmlformats.org/drawingml/2006/picture">
+                  <pic:nvPicPr>
+                    <pic:cNvPr id="41" name="Transformador.jpg"/>
+                    <pic:cNvPicPr/>
+                  </pic:nvPicPr>
+                  <pic:blipFill>
+                    <a:blip r:embed="rId24">
+                      <a:extLst>
+                        <a:ext uri="{28A0092B-C50C-407E-A947-70E740481C1C}">
+                          <a14:useLocalDpi xmlns:a14="http://schemas.microsoft.com/office/drawing/2010/main" val="0"/>
+                        </a:ext>
+                      </a:extLst>
+                    </a:blip>
+                    <a:stretch>
+                      <a:fillRect/>
+                    </a:stretch>
+                  </pic:blipFill>
+                  <pic:spPr>
+                    <a:xfrm>
+                      <a:off x="0" y="0"/>
+                      <a:ext cx="3429000" cy="1790700"/>
+                    </a:xfrm>
+                    <a:prstGeom prst="rect">
+                      <a:avLst/>
+                    </a:prstGeom>
+                  </pic:spPr>
+                </pic:pic>
+              </a:graphicData>
+            </a:graphic>
+          </wp:inline>
+        </w:drawing>
+      </w:r>
+    </w:p>
+    <w:p>
+      <w:pPr>
+        <w:ind w:left="1418"/>
+      </w:pPr>
+      <w:r>
+        <w:t xml:space="preserve">El transformador es capaz de modificar, sin variar la frecuencia, </w:t>
+      </w:r>
+      <w:proofErr w:type="gramStart"/>
+      <w:r>
+        <w:t>los componentes de la energía eléctrica alterna</w:t>
+      </w:r>
+      <w:proofErr w:type="gramEnd"/>
+      <w:r>
+        <w:t xml:space="preserve"> de la entrada (voltaje y corriente) a otros distintos en la salida.</w:t>
+      </w:r>
+      <w:r>
+        <w:t xml:space="preserve"> </w:t>
+      </w:r>
+      <w:r>
+        <w:t>Esto es posible gracias a la inducción mutua, es decir, el proceso por el cual una bobina de alambre induce magnéticamente un voltaje en otra bobina situada muy cerca de ella.</w:t>
       </w:r>
     </w:p>
     <w:p>
@@ -7026,8 +7048,331 @@
         </w:numPr>
       </w:pPr>
       <w:r>
+        <w:t>Aplicación</w:t>
+      </w:r>
+    </w:p>
+    <w:p>
+      <w:pPr>
+        <w:rPr>
+          <w:b/>
+        </w:rPr>
+      </w:pPr>
+      <w:r>
+        <w:rPr>
+          <w:b/>
+        </w:rPr>
+        <w:t>Fuentes de alimentación</w:t>
+      </w:r>
+    </w:p>
+    <w:p>
+      <w:r>
         <w:lastRenderedPageBreak/>
-        <w:t>Aplicación</w:t>
+        <w:t>Una fuente de alimentación es un dispositivo utilizado para alimentar los circuitos de los aparatos electrónicos</w:t>
+      </w:r>
+      <w:r>
+        <w:t>.</w:t>
+      </w:r>
+    </w:p>
+    <w:p>
+      <w:r>
+        <w:t>Existen diferentes tipos de fuentes de alimentación ya sea fijas o variables, o también pueden clasificarse por su tipo de funcionamiento. Cada con sus características, ventajas y desventajas.</w:t>
+      </w:r>
+    </w:p>
+    <w:p>
+      <w:pPr>
+        <w:rPr>
+          <w:b/>
+        </w:rPr>
+      </w:pPr>
+      <w:r>
+        <w:rPr>
+          <w:b/>
+        </w:rPr>
+        <w:tab/>
+        <w:t>Fuentes de alimentación Lineales</w:t>
+      </w:r>
+    </w:p>
+    <w:p>
+      <w:r>
+        <w:t>Este tipo de fuentes tienen la característica de ser simples ya que principalmente cuentan con cuatro componentes esenciales.</w:t>
+      </w:r>
+    </w:p>
+    <w:p>
+      <w:commentRangeStart w:id="44"/>
+      <w:r>
+        <w:rPr>
+          <w:noProof/>
+          <w:lang w:eastAsia="es-ES"/>
+        </w:rPr>
+        <w:drawing>
+          <wp:inline distT="0" distB="0" distL="0" distR="0" wp14:anchorId="08B5CD5E" wp14:editId="3C8A0C33">
+            <wp:extent cx="5612130" cy="2600325"/>
+            <wp:effectExtent l="0" t="0" r="7620" b="9525"/>
+            <wp:docPr id="13" name="Imagen 13"/>
+            <wp:cNvGraphicFramePr>
+              <a:graphicFrameLocks xmlns:a="http://schemas.openxmlformats.org/drawingml/2006/main" noChangeAspect="1"/>
+            </wp:cNvGraphicFramePr>
+            <a:graphic xmlns:a="http://schemas.openxmlformats.org/drawingml/2006/main">
+              <a:graphicData uri="http://schemas.openxmlformats.org/drawingml/2006/picture">
+                <pic:pic xmlns:pic="http://schemas.openxmlformats.org/drawingml/2006/picture">
+                  <pic:nvPicPr>
+                    <pic:cNvPr id="13" name="Fuente-de-alimentación-.jpg"/>
+                    <pic:cNvPicPr/>
+                  </pic:nvPicPr>
+                  <pic:blipFill rotWithShape="1">
+                    <a:blip r:embed="rId25">
+                      <a:extLst>
+                        <a:ext uri="{28A0092B-C50C-407E-A947-70E740481C1C}">
+                          <a14:useLocalDpi xmlns:a14="http://schemas.microsoft.com/office/drawing/2010/main" val="0"/>
+                        </a:ext>
+                      </a:extLst>
+                    </a:blip>
+                    <a:srcRect b="7332"/>
+                    <a:stretch/>
+                  </pic:blipFill>
+                  <pic:spPr bwMode="auto">
+                    <a:xfrm>
+                      <a:off x="0" y="0"/>
+                      <a:ext cx="5612130" cy="2600325"/>
+                    </a:xfrm>
+                    <a:prstGeom prst="rect">
+                      <a:avLst/>
+                    </a:prstGeom>
+                    <a:ln>
+                      <a:noFill/>
+                    </a:ln>
+                    <a:extLst>
+                      <a:ext uri="{53640926-AAD7-44D8-BBD7-CCE9431645EC}">
+                        <a14:shadowObscured xmlns:a14="http://schemas.microsoft.com/office/drawing/2010/main"/>
+                      </a:ext>
+                    </a:extLst>
+                  </pic:spPr>
+                </pic:pic>
+              </a:graphicData>
+            </a:graphic>
+          </wp:inline>
+        </w:drawing>
+      </w:r>
+      <w:commentRangeEnd w:id="44"/>
+      <w:r>
+        <w:rPr>
+          <w:rStyle w:val="Refdecomentario"/>
+        </w:rPr>
+        <w:commentReference w:id="44"/>
+      </w:r>
+    </w:p>
+    <w:p>
+      <w:pPr>
+        <w:rPr>
+          <w:b/>
+          <w:i/>
+        </w:rPr>
+      </w:pPr>
+      <w:r>
+        <w:tab/>
+      </w:r>
+      <w:commentRangeStart w:id="45"/>
+      <w:r>
+        <w:rPr>
+          <w:b/>
+          <w:i/>
+        </w:rPr>
+        <w:t>Etapa de transformación</w:t>
+      </w:r>
+    </w:p>
+    <w:p>
+      <w:pPr>
+        <w:ind w:left="709"/>
+      </w:pPr>
+      <w:r>
+        <w:t xml:space="preserve">Esta etapa consta básicamente de un transformador que </w:t>
+      </w:r>
+      <w:r>
+        <w:t>está</w:t>
+      </w:r>
+      <w:r>
+        <w:t xml:space="preserve"> formado por un bobinado primario y uno o varios bobinados secundario, que tiene </w:t>
+      </w:r>
+      <w:r>
+        <w:t>como función</w:t>
+      </w:r>
+      <w:r>
+        <w:t xml:space="preserve"> </w:t>
+      </w:r>
+      <w:r>
+        <w:t>principal. Convertir</w:t>
+      </w:r>
+      <w:r>
+        <w:t xml:space="preserve"> la energía eléctrica</w:t>
+      </w:r>
+      <w:r>
+        <w:t xml:space="preserve"> alterna de la red, en energía </w:t>
+      </w:r>
+      <w:r>
+        <w:t xml:space="preserve">alterna de otro nivel de </w:t>
+      </w:r>
+      <w:r>
+        <w:t>voltaje, por</w:t>
+      </w:r>
+      <w:r>
+        <w:t xml:space="preserve"> medio de l</w:t>
+      </w:r>
+      <w:r>
+        <w:t>a acción de un campo magnético.</w:t>
+      </w:r>
+    </w:p>
+    <w:p>
+      <w:pPr>
+        <w:rPr>
+          <w:b/>
+          <w:i/>
+        </w:rPr>
+      </w:pPr>
+      <w:r>
+        <w:tab/>
+      </w:r>
+      <w:r>
+        <w:rPr>
+          <w:b/>
+          <w:i/>
+        </w:rPr>
+        <w:t>Etapa de rectificación</w:t>
+      </w:r>
+    </w:p>
+    <w:p>
+      <w:pPr>
+        <w:ind w:left="709"/>
+      </w:pPr>
+      <w:r>
+        <w:t>Esta etapa queda con</w:t>
+      </w:r>
+      <w:r>
+        <w:t xml:space="preserve">stituida por diodos rectificadores cuya </w:t>
+      </w:r>
+      <w:r>
+        <w:t>función es de rectif</w:t>
+      </w:r>
+      <w:r>
+        <w:t xml:space="preserve">icar la señal proveniente del bobinado </w:t>
+      </w:r>
+      <w:r>
+        <w:t>secundario del transformador.</w:t>
+      </w:r>
+    </w:p>
+    <w:p>
+      <w:pPr>
+        <w:ind w:left="709"/>
+        <w:rPr>
+          <w:b/>
+          <w:i/>
+        </w:rPr>
+      </w:pPr>
+      <w:r>
+        <w:rPr>
+          <w:b/>
+          <w:i/>
+        </w:rPr>
+        <w:t>Etapa de filtrado</w:t>
+      </w:r>
+    </w:p>
+    <w:p>
+      <w:pPr>
+        <w:ind w:left="709"/>
+      </w:pPr>
+      <w:r>
+        <w:t>Esta etapa queda cons</w:t>
+      </w:r>
+      <w:r>
+        <w:t xml:space="preserve">tituida por uno o varios capacitores que </w:t>
+      </w:r>
+      <w:r>
+        <w:t>se utilizan para eli</w:t>
+      </w:r>
+      <w:r>
+        <w:t xml:space="preserve">minar la componente de tensión </w:t>
+      </w:r>
+      <w:r>
+        <w:t>alterna que proviene de la etapa de rectificación. Los capacitores se cargan al valor máximo de v</w:t>
+      </w:r>
+      <w:r>
+        <w:t xml:space="preserve">oltaje entregado por el rectificador y se </w:t>
+      </w:r>
+      <w:r>
+        <w:t>descargan lentamente</w:t>
+      </w:r>
+      <w:r>
+        <w:t xml:space="preserve"> cuando la señal pulsante desaparece. </w:t>
+      </w:r>
+      <w:r>
+        <w:t xml:space="preserve">Permitiendo lograr </w:t>
+      </w:r>
+      <w:r>
+        <w:t>un nivel de tensión lo más continua posible.</w:t>
+      </w:r>
+    </w:p>
+    <w:p>
+      <w:pPr>
+        <w:ind w:left="709"/>
+        <w:rPr>
+          <w:b/>
+          <w:i/>
+        </w:rPr>
+      </w:pPr>
+      <w:r>
+        <w:rPr>
+          <w:b/>
+          <w:i/>
+        </w:rPr>
+        <w:t>Etapa de regulación</w:t>
+      </w:r>
+    </w:p>
+    <w:p>
+      <w:pPr>
+        <w:ind w:left="709"/>
+        <w:rPr>
+          <w:b/>
+          <w:i/>
+        </w:rPr>
+      </w:pPr>
+      <w:r>
+        <w:lastRenderedPageBreak/>
+        <w:t>Esta etapa consiste del uso de uno o varios circuit</w:t>
+      </w:r>
+      <w:r>
+        <w:t xml:space="preserve">os integrados </w:t>
+      </w:r>
+      <w:r>
+        <w:t xml:space="preserve">que tienen la </w:t>
+      </w:r>
+      <w:r>
+        <w:t>función</w:t>
+      </w:r>
+      <w:r>
+        <w:t xml:space="preserve"> d</w:t>
+      </w:r>
+      <w:r>
+        <w:t xml:space="preserve">e mantener constante las características </w:t>
+      </w:r>
+      <w:r>
+        <w:t>del sistema y tienen</w:t>
+      </w:r>
+      <w:r>
+        <w:t xml:space="preserve"> la capacidad de mantener el estado de </w:t>
+      </w:r>
+      <w:bookmarkStart w:id="46" w:name="_GoBack"/>
+      <w:bookmarkEnd w:id="46"/>
+      <w:r>
+        <w:t>las salidas</w:t>
+      </w:r>
+      <w:r>
+        <w:t xml:space="preserve"> independientemente de la entrada.</w:t>
+      </w:r>
+      <w:commentRangeEnd w:id="45"/>
+      <w:r>
+        <w:rPr>
+          <w:rStyle w:val="Refdecomentario"/>
+        </w:rPr>
+        <w:commentReference w:id="45"/>
       </w:r>
     </w:p>
     <w:p>
@@ -7053,17 +7398,17 @@
         <w:spacing w:after="160" w:line="256" w:lineRule="auto"/>
         <w:jc w:val="both"/>
       </w:pPr>
-      <w:bookmarkStart w:id="42" w:name="_Toc521923226"/>
-      <w:bookmarkStart w:id="43" w:name="_Toc521504901"/>
-      <w:bookmarkStart w:id="44" w:name="_Toc521404558"/>
-      <w:bookmarkStart w:id="45" w:name="_Toc520902616"/>
+      <w:bookmarkStart w:id="47" w:name="_Toc521923226"/>
+      <w:bookmarkStart w:id="48" w:name="_Toc521504901"/>
+      <w:bookmarkStart w:id="49" w:name="_Toc521404558"/>
+      <w:bookmarkStart w:id="50" w:name="_Toc520902616"/>
       <w:r>
         <w:t>Mecánica.</w:t>
       </w:r>
-      <w:bookmarkEnd w:id="42"/>
-      <w:bookmarkEnd w:id="43"/>
-      <w:bookmarkEnd w:id="44"/>
-      <w:bookmarkEnd w:id="45"/>
+      <w:bookmarkEnd w:id="47"/>
+      <w:bookmarkEnd w:id="48"/>
+      <w:bookmarkEnd w:id="49"/>
+      <w:bookmarkEnd w:id="50"/>
     </w:p>
     <w:p>
       <w:pPr>
@@ -7095,8 +7440,8 @@
           <w:numId w:val="3"/>
         </w:numPr>
       </w:pPr>
-      <w:bookmarkStart w:id="46" w:name="_Toc501037380"/>
-      <w:bookmarkStart w:id="47" w:name="_Toc19956"/>
+      <w:bookmarkStart w:id="51" w:name="_Toc501037380"/>
+      <w:bookmarkStart w:id="52" w:name="_Toc19956"/>
       <w:r>
         <w:rPr>
           <w:rStyle w:val="Ttulo5Car"/>
@@ -7107,11 +7452,11 @@
       <w:r>
         <w:t>)</w:t>
       </w:r>
-      <w:bookmarkEnd w:id="46"/>
+      <w:bookmarkEnd w:id="51"/>
       <w:r>
         <w:t xml:space="preserve"> </w:t>
       </w:r>
-      <w:bookmarkEnd w:id="47"/>
+      <w:bookmarkEnd w:id="52"/>
     </w:p>
     <w:p>
       <w:pPr>
@@ -7166,7 +7511,7 @@
       <w:r>
         <w:t xml:space="preserve">Los mecanismos de guías lineares proveen de soporte al movimiento rectilíneo del tornillo de potencia garantizado una trayectoria rectilínea con un movimiento suave producto de una reducida fricción orientados ortogonalmente con otros ejes. </w:t>
       </w:r>
-      <w:bookmarkStart w:id="48" w:name="_Toc501037393"/>
+      <w:bookmarkStart w:id="53" w:name="_Toc501037393"/>
     </w:p>
     <w:p>
       <w:pPr>
@@ -7199,7 +7544,7 @@
                     <pic:cNvPicPr/>
                   </pic:nvPicPr>
                   <pic:blipFill rotWithShape="1">
-                    <a:blip r:embed="rId24"/>
+                    <a:blip r:embed="rId26"/>
                     <a:srcRect l="4203" t="10732" r="8028" b="7805"/>
                     <a:stretch/>
                   </pic:blipFill>
@@ -7235,7 +7580,7 @@
       <w:r>
         <w:t>Riel redondo</w:t>
       </w:r>
-      <w:bookmarkEnd w:id="48"/>
+      <w:bookmarkEnd w:id="53"/>
       <w:r>
         <w:t xml:space="preserve"> </w:t>
       </w:r>
@@ -7252,7 +7597,7 @@
       <w:pPr>
         <w:pStyle w:val="Ttulo6"/>
       </w:pPr>
-      <w:bookmarkStart w:id="49" w:name="_Toc501037394"/>
+      <w:bookmarkStart w:id="54" w:name="_Toc501037394"/>
       <w:r>
         <w:rPr>
           <w:noProof/>
@@ -7281,7 +7626,7 @@
                     <pic:cNvPicPr/>
                   </pic:nvPicPr>
                   <pic:blipFill>
-                    <a:blip r:embed="rId25"/>
+                    <a:blip r:embed="rId27"/>
                     <a:stretch>
                       <a:fillRect/>
                     </a:stretch>
@@ -7310,7 +7655,7 @@
       <w:r>
         <w:t>Riel de perfil</w:t>
       </w:r>
-      <w:bookmarkEnd w:id="49"/>
+      <w:bookmarkEnd w:id="54"/>
       <w:r>
         <w:t xml:space="preserve"> </w:t>
       </w:r>
@@ -7368,7 +7713,7 @@
                     <pic:cNvPicPr/>
                   </pic:nvPicPr>
                   <pic:blipFill>
-                    <a:blip r:embed="rId26" cstate="print">
+                    <a:blip r:embed="rId28" cstate="print">
                       <a:extLst>
                         <a:ext uri="{28A0092B-C50C-407E-A947-70E740481C1C}">
                           <a14:useLocalDpi xmlns:a14="http://schemas.microsoft.com/office/drawing/2010/main" val="0"/>
@@ -7445,11 +7790,11 @@
       <w:pPr>
         <w:pStyle w:val="Ttulo6"/>
       </w:pPr>
-      <w:bookmarkStart w:id="50" w:name="_Toc501037385"/>
+      <w:bookmarkStart w:id="55" w:name="_Toc501037385"/>
       <w:r>
         <w:t>Tornillos</w:t>
       </w:r>
-      <w:bookmarkEnd w:id="50"/>
+      <w:bookmarkEnd w:id="55"/>
       <w:r>
         <w:t xml:space="preserve"> </w:t>
       </w:r>
@@ -7458,11 +7803,11 @@
       <w:pPr>
         <w:pStyle w:val="Ttulo7"/>
       </w:pPr>
-      <w:bookmarkStart w:id="51" w:name="_Toc501037386"/>
+      <w:bookmarkStart w:id="56" w:name="_Toc501037386"/>
       <w:r>
         <w:t>Tornillo y tuerca (común)</w:t>
       </w:r>
-      <w:bookmarkEnd w:id="51"/>
+      <w:bookmarkEnd w:id="56"/>
     </w:p>
     <w:p>
       <w:pPr>
@@ -7482,7 +7827,7 @@
       <w:pPr>
         <w:pStyle w:val="Ttulo7"/>
       </w:pPr>
-      <w:bookmarkStart w:id="52" w:name="_Toc501037387"/>
+      <w:bookmarkStart w:id="57" w:name="_Toc501037387"/>
       <w:r>
         <w:rPr>
           <w:noProof/>
@@ -7511,7 +7856,7 @@
                     <pic:cNvPicPr/>
                   </pic:nvPicPr>
                   <pic:blipFill>
-                    <a:blip r:embed="rId27"/>
+                    <a:blip r:embed="rId29"/>
                     <a:stretch>
                       <a:fillRect/>
                     </a:stretch>
@@ -7540,7 +7885,7 @@
       <w:r>
         <w:t>Tornillos de potencia</w:t>
       </w:r>
-      <w:bookmarkEnd w:id="52"/>
+      <w:bookmarkEnd w:id="57"/>
       <w:r>
         <w:t xml:space="preserve"> </w:t>
       </w:r>
@@ -7584,11 +7929,11 @@
       <w:pPr>
         <w:pStyle w:val="Ttulo7"/>
       </w:pPr>
-      <w:bookmarkStart w:id="53" w:name="_Toc501037388"/>
+      <w:bookmarkStart w:id="58" w:name="_Toc501037388"/>
       <w:r>
         <w:t>Tornillo de bolas</w:t>
       </w:r>
-      <w:bookmarkEnd w:id="53"/>
+      <w:bookmarkEnd w:id="58"/>
       <w:r>
         <w:t xml:space="preserve"> </w:t>
       </w:r>
@@ -7628,7 +7973,7 @@
                     <pic:cNvPicPr/>
                   </pic:nvPicPr>
                   <pic:blipFill>
-                    <a:blip r:embed="rId28"/>
+                    <a:blip r:embed="rId30"/>
                     <a:stretch>
                       <a:fillRect/>
                     </a:stretch>
@@ -7681,7 +8026,7 @@
                     <pic:cNvPicPr/>
                   </pic:nvPicPr>
                   <pic:blipFill>
-                    <a:blip r:embed="rId29"/>
+                    <a:blip r:embed="rId31"/>
                     <a:stretch>
                       <a:fillRect/>
                     </a:stretch>
@@ -7718,11 +8063,11 @@
       <w:pPr>
         <w:pStyle w:val="Ttulo6"/>
       </w:pPr>
-      <w:bookmarkStart w:id="54" w:name="_Toc501037389"/>
+      <w:bookmarkStart w:id="59" w:name="_Toc501037389"/>
       <w:r>
         <w:t>Piñón y cremallera</w:t>
       </w:r>
-      <w:bookmarkEnd w:id="54"/>
+      <w:bookmarkEnd w:id="59"/>
       <w:r>
         <w:t xml:space="preserve"> </w:t>
       </w:r>
@@ -7747,7 +8092,7 @@
           <w:rFonts w:cs="Arial"/>
         </w:rPr>
       </w:pPr>
-      <w:bookmarkStart w:id="55" w:name="_Toc501037390"/>
+      <w:bookmarkStart w:id="60" w:name="_Toc501037390"/>
       <w:r>
         <w:rPr>
           <w:rStyle w:val="Ttulo6Car"/>
@@ -7768,7 +8113,7 @@
       <w:r>
         <w:t>Poleas síncronas y de tiempo</w:t>
       </w:r>
-      <w:bookmarkEnd w:id="55"/>
+      <w:bookmarkEnd w:id="60"/>
       <w:r>
         <w:t xml:space="preserve"> </w:t>
       </w:r>
@@ -7829,7 +8174,7 @@
                     <pic:cNvPicPr/>
                   </pic:nvPicPr>
                   <pic:blipFill>
-                    <a:blip r:embed="rId30"/>
+                    <a:blip r:embed="rId32"/>
                     <a:stretch>
                       <a:fillRect/>
                     </a:stretch>
@@ -7875,9 +8220,9 @@
       <w:pPr>
         <w:jc w:val="both"/>
       </w:pPr>
-      <w:bookmarkStart w:id="56" w:name="_Toc521504903"/>
-      <w:bookmarkStart w:id="57" w:name="_Toc520924355"/>
-      <w:bookmarkStart w:id="58" w:name="_Toc520902624"/>
+      <w:bookmarkStart w:id="61" w:name="_Toc521504903"/>
+      <w:bookmarkStart w:id="62" w:name="_Toc520924355"/>
+      <w:bookmarkStart w:id="63" w:name="_Toc520902624"/>
       <w:r>
         <w:t>Hay componentes cuyo funcionamiento no se puede describir con conceptos puramente electrónicos o mecánicos debido a que su operatividad consta de una combinación de fenómenos.</w:t>
       </w:r>
@@ -7896,7 +8241,15 @@
         <w:t xml:space="preserve"> mo</w:t>
       </w:r>
       <w:r>
-        <w:t>mento torsor necesario</w:t>
+        <w:t xml:space="preserve">mento </w:t>
+      </w:r>
+      <w:proofErr w:type="spellStart"/>
+      <w:r>
+        <w:t>torsor</w:t>
+      </w:r>
+      <w:proofErr w:type="spellEnd"/>
+      <w:r>
+        <w:t xml:space="preserve"> necesario</w:t>
       </w:r>
       <w:r>
         <w:t xml:space="preserve"> para mover el eje del motor.</w:t>
@@ -7916,9 +8269,9 @@
         </w:rPr>
         <w:t>Accesorios programables</w:t>
       </w:r>
-      <w:bookmarkEnd w:id="56"/>
-      <w:bookmarkEnd w:id="57"/>
-      <w:bookmarkEnd w:id="58"/>
+      <w:bookmarkEnd w:id="61"/>
+      <w:bookmarkEnd w:id="62"/>
+      <w:bookmarkEnd w:id="63"/>
       <w:r>
         <w:rPr>
           <w:rFonts w:cs="Arial"/>
@@ -8020,9 +8373,9 @@
           <w:b/>
         </w:rPr>
       </w:pPr>
-      <w:bookmarkStart w:id="59" w:name="_Toc521504904"/>
-      <w:bookmarkStart w:id="60" w:name="_Toc520924354"/>
-      <w:bookmarkStart w:id="61" w:name="_Toc520902623"/>
+      <w:bookmarkStart w:id="64" w:name="_Toc521504904"/>
+      <w:bookmarkStart w:id="65" w:name="_Toc520924354"/>
+      <w:bookmarkStart w:id="66" w:name="_Toc520902623"/>
       <w:r>
         <w:rPr>
           <w:rFonts w:cs="Arial"/>
@@ -8030,9 +8383,9 @@
         </w:rPr>
         <w:t>Control de movimiento</w:t>
       </w:r>
-      <w:bookmarkEnd w:id="59"/>
-      <w:bookmarkEnd w:id="60"/>
-      <w:bookmarkEnd w:id="61"/>
+      <w:bookmarkEnd w:id="64"/>
+      <w:bookmarkEnd w:id="65"/>
+      <w:bookmarkEnd w:id="66"/>
       <w:r>
         <w:rPr>
           <w:rFonts w:cs="Arial"/>
@@ -8157,19 +8510,19 @@
         <w:rPr>
           <w:rFonts w:cs="Arial"/>
         </w:rPr>
-        <w:t xml:space="preserve"> (código G90), es donde las coordenadas del punto de destino son referidas al punto de origen de coordenadas. Se usan las variables X (medida del diámetro final) y Z (medida en dirección paralela al eje </w:t>
+        <w:t xml:space="preserve"> (código G90), es donde las coordenadas del punto de destino son referidas al punto de origen de coordenadas. Se usan las variables X (medida del diámetro final) y Z (medida en dirección paralela al </w:t>
       </w:r>
       <w:r>
         <w:rPr>
           <w:rFonts w:cs="Arial"/>
         </w:rPr>
-        <w:t xml:space="preserve"> </w:t>
+        <w:t>eje de</w:t>
       </w:r>
       <w:r>
         <w:rPr>
           <w:rFonts w:cs="Arial"/>
         </w:rPr>
-        <w:t xml:space="preserve">de giro del husillo). </w:t>
+        <w:t xml:space="preserve"> giro del husillo). </w:t>
       </w:r>
     </w:p>
     <w:p>
@@ -8204,19 +8557,19 @@
         </w:numPr>
         <w:spacing w:after="160" w:line="256" w:lineRule="auto"/>
       </w:pPr>
-      <w:bookmarkStart w:id="62" w:name="_Toc521923228"/>
-      <w:bookmarkStart w:id="63" w:name="_Toc521504905"/>
-      <w:bookmarkStart w:id="64" w:name="_Toc521404559"/>
-      <w:bookmarkStart w:id="65" w:name="_Toc520902617"/>
-      <w:bookmarkStart w:id="66" w:name="_Toc527303293"/>
+      <w:bookmarkStart w:id="67" w:name="_Toc521923228"/>
+      <w:bookmarkStart w:id="68" w:name="_Toc521504905"/>
+      <w:bookmarkStart w:id="69" w:name="_Toc521404559"/>
+      <w:bookmarkStart w:id="70" w:name="_Toc520902617"/>
+      <w:bookmarkStart w:id="71" w:name="_Toc527303293"/>
       <w:r>
         <w:t>Software.</w:t>
       </w:r>
-      <w:bookmarkEnd w:id="62"/>
-      <w:bookmarkEnd w:id="63"/>
-      <w:bookmarkEnd w:id="64"/>
-      <w:bookmarkEnd w:id="65"/>
-      <w:bookmarkEnd w:id="66"/>
+      <w:bookmarkEnd w:id="67"/>
+      <w:bookmarkEnd w:id="68"/>
+      <w:bookmarkEnd w:id="69"/>
+      <w:bookmarkEnd w:id="70"/>
+      <w:bookmarkEnd w:id="71"/>
     </w:p>
     <w:p>
       <w:pPr>
@@ -8400,10 +8753,13 @@
         <w:t xml:space="preserve"> o CNC es un medio </w:t>
       </w:r>
       <w:r>
-        <w:t xml:space="preserve">de  fabricación  </w:t>
-      </w:r>
-      <w:r>
-        <w:t>que  es  capaz de desarrollar un conjunto de operaciones tecnoló</w:t>
+        <w:t>de fabricación que</w:t>
+      </w:r>
+      <w:r>
+        <w:t xml:space="preserve"> es capaz</w:t>
+      </w:r>
+      <w:r>
+        <w:t xml:space="preserve"> de desarrollar un conjunto de operaciones tecnoló</w:t>
       </w:r>
       <w:r>
         <w:t>gi</w:t>
@@ -8433,19 +8789,37 @@
         <w:t>u</w:t>
       </w:r>
       <w:r>
-        <w:t xml:space="preserve">nidades de fabricación  que </w:t>
+        <w:t xml:space="preserve">nidades de </w:t>
+      </w:r>
+      <w:r>
+        <w:t>fabricación que</w:t>
+      </w:r>
+      <w:r>
+        <w:t xml:space="preserve"> </w:t>
       </w:r>
       <w:r>
         <w:t>funcionan automáticamente bajo la influenc</w:t>
       </w:r>
       <w:r>
-        <w:t xml:space="preserve">ia de un programa de control. Este  programa de </w:t>
+        <w:t xml:space="preserve">ia de un programa de control. </w:t>
+      </w:r>
+      <w:r>
+        <w:t>Este programa</w:t>
+      </w:r>
+      <w:r>
+        <w:t xml:space="preserve"> de </w:t>
       </w:r>
       <w:r>
         <w:t>control es una sec</w:t>
       </w:r>
       <w:r>
-        <w:t xml:space="preserve">uencia de símbolos que se han escrito en un programa  informático. Sin embargo, los </w:t>
+        <w:t xml:space="preserve">uencia de símbolos que se han escrito en un </w:t>
+      </w:r>
+      <w:r>
+        <w:t>programa informático</w:t>
+      </w:r>
+      <w:r>
+        <w:t xml:space="preserve">. Sin embargo, los </w:t>
       </w:r>
       <w:r>
         <w:t>resultado</w:t>
@@ -8519,7 +8893,15 @@
         <w:t>fabricación, construcción</w:t>
       </w:r>
       <w:r>
-        <w:t xml:space="preserve"> de fotomascaras para elementos semiconductores, circuitos integrados, impresión de circuitos integrados, etc.</w:t>
+        <w:t xml:space="preserve"> de </w:t>
+      </w:r>
+      <w:proofErr w:type="spellStart"/>
+      <w:r>
+        <w:t>fotomascaras</w:t>
+      </w:r>
+      <w:proofErr w:type="spellEnd"/>
+      <w:r>
+        <w:t xml:space="preserve"> para elementos semiconductores, circuitos integrados, impresión de circuitos integrados, etc.</w:t>
       </w:r>
     </w:p>
     <w:p>
@@ -8537,7 +8919,15 @@
         <w:t xml:space="preserve"> de las operaciones </w:t>
       </w:r>
       <w:r>
-        <w:t xml:space="preserve">tecnológicas en las que se realiza el mecanizado de metales: torneado, refrentado, taladrar, aserrar, fusionar, punzar, electro-erosión, tecnología, laser etc. </w:t>
+        <w:t xml:space="preserve">tecnológicas en las que se realiza el mecanizado de metales: torneado, </w:t>
+      </w:r>
+      <w:proofErr w:type="spellStart"/>
+      <w:r>
+        <w:t>refrentado</w:t>
+      </w:r>
+      <w:proofErr w:type="spellEnd"/>
+      <w:r>
+        <w:t xml:space="preserve">, taladrar, aserrar, fusionar, punzar, electro-erosión, tecnología, laser etc. </w:t>
       </w:r>
     </w:p>
     <w:p>
@@ -8580,7 +8970,23 @@
         <w:jc w:val="both"/>
       </w:pPr>
       <w:r>
-        <w:t>El primer sistema CNC fue en realidad de tipo NC, es decir, de control numérico pero sin ser por ordenador. La integración a baja o media escala de los circuitos fue cada vez más utilizada y los chips de los PCBs llegaron a alcanzar miles y más decenas, unidos en bloques con funciones determinadas. Además, estos bloques se integraban en un esquema fijo y no modificable, ej. sistemas realizados a través de un esquemático. Aunque en esos tiempos el programa de control solía estar escrito en un código-ISO en una cinta perforada, hoy en día, las cintas perforadas están obsoletas</w:t>
+        <w:t xml:space="preserve">El primer sistema CNC fue en realidad de tipo NC, es decir, de control </w:t>
+      </w:r>
+      <w:proofErr w:type="gramStart"/>
+      <w:r>
+        <w:t>numérico</w:t>
+      </w:r>
+      <w:proofErr w:type="gramEnd"/>
+      <w:r>
+        <w:t xml:space="preserve"> pero sin ser por ordenador. La integración a baja o media escala de los circuitos fue cada vez más utilizada y los chips de los </w:t>
+      </w:r>
+      <w:proofErr w:type="spellStart"/>
+      <w:r>
+        <w:t>PCBs</w:t>
+      </w:r>
+      <w:proofErr w:type="spellEnd"/>
+      <w:r>
+        <w:t xml:space="preserve"> llegaron a alcanzar miles y más decenas, unidos en bloques con funciones determinadas. Además, estos bloques se integraban en un esquema fijo y no modificable, ej. sistemas realizados a través de un esquemático. Aunque en esos tiempos el programa de control solía estar escrito en un código-ISO en una cinta perforada, hoy en día, las cintas perforadas están obsoletas</w:t>
       </w:r>
     </w:p>
     <w:p>
@@ -8640,7 +9046,15 @@
       </w:r>
       <w:r>
         <w:lastRenderedPageBreak/>
-        <w:t>esfuerzos para eliminar la intervención humana en los procesos de producción son una meta gerencial con la introducción de los conceptos de partes intercambiables y producción en masa. A continuación podemos observar un gráfico sobre la evolución de los CNC:</w:t>
+        <w:t xml:space="preserve">esfuerzos para eliminar la intervención humana en los procesos de producción son una meta gerencial con la introducción de los conceptos de partes intercambiables y producción en masa. A </w:t>
+      </w:r>
+      <w:proofErr w:type="gramStart"/>
+      <w:r>
+        <w:t>continuación</w:t>
+      </w:r>
+      <w:proofErr w:type="gramEnd"/>
+      <w:r>
+        <w:t xml:space="preserve"> podemos observar un gráfico sobre la evolución de los CNC:</w:t>
       </w:r>
     </w:p>
     <w:p>
@@ -8920,7 +9334,39 @@
                               <w:jc w:val="center"/>
                             </w:pPr>
                             <w:r>
-                              <w:t>Control Multi Máquina: Japanese National Railways colocó siete máquinas bajo control simultáneo de una computadora</w:t>
+                              <w:t xml:space="preserve">Control </w:t>
+                            </w:r>
+                            <w:proofErr w:type="spellStart"/>
+                            <w:r>
+                              <w:t>Multi</w:t>
+                            </w:r>
+                            <w:proofErr w:type="spellEnd"/>
+                            <w:r>
+                              <w:t xml:space="preserve"> Máquina: </w:t>
+                            </w:r>
+                            <w:proofErr w:type="spellStart"/>
+                            <w:r>
+                              <w:t>Japanese</w:t>
+                            </w:r>
+                            <w:proofErr w:type="spellEnd"/>
+                            <w:r>
+                              <w:t xml:space="preserve"> </w:t>
+                            </w:r>
+                            <w:proofErr w:type="spellStart"/>
+                            <w:r>
+                              <w:t>National</w:t>
+                            </w:r>
+                            <w:proofErr w:type="spellEnd"/>
+                            <w:r>
+                              <w:t xml:space="preserve"> </w:t>
+                            </w:r>
+                            <w:proofErr w:type="spellStart"/>
+                            <w:r>
+                              <w:t>Railways</w:t>
+                            </w:r>
+                            <w:proofErr w:type="spellEnd"/>
+                            <w:r>
+                              <w:t xml:space="preserve"> colocó siete máquinas bajo control simultáneo de una computadora</w:t>
                             </w:r>
                           </w:p>
                           <w:p>
@@ -8958,7 +9404,39 @@
                         <w:jc w:val="center"/>
                       </w:pPr>
                       <w:r>
-                        <w:t>Control Multi Máquina: Japanese National Railways colocó siete máquinas bajo control simultáneo de una computadora</w:t>
+                        <w:t xml:space="preserve">Control </w:t>
+                      </w:r>
+                      <w:proofErr w:type="spellStart"/>
+                      <w:r>
+                        <w:t>Multi</w:t>
+                      </w:r>
+                      <w:proofErr w:type="spellEnd"/>
+                      <w:r>
+                        <w:t xml:space="preserve"> Máquina: </w:t>
+                      </w:r>
+                      <w:proofErr w:type="spellStart"/>
+                      <w:r>
+                        <w:t>Japanese</w:t>
+                      </w:r>
+                      <w:proofErr w:type="spellEnd"/>
+                      <w:r>
+                        <w:t xml:space="preserve"> </w:t>
+                      </w:r>
+                      <w:proofErr w:type="spellStart"/>
+                      <w:r>
+                        <w:t>National</w:t>
+                      </w:r>
+                      <w:proofErr w:type="spellEnd"/>
+                      <w:r>
+                        <w:t xml:space="preserve"> </w:t>
+                      </w:r>
+                      <w:proofErr w:type="spellStart"/>
+                      <w:r>
+                        <w:t>Railways</w:t>
+                      </w:r>
+                      <w:proofErr w:type="spellEnd"/>
+                      <w:r>
+                        <w:t xml:space="preserve"> colocó siete máquinas bajo control simultáneo de una computadora</w:t>
                       </w:r>
                     </w:p>
                     <w:p>
@@ -9007,7 +9485,7 @@
                     </pic:cNvPicPr>
                   </pic:nvPicPr>
                   <pic:blipFill>
-                    <a:blip r:embed="rId31">
+                    <a:blip r:embed="rId33">
                       <a:extLst>
                         <a:ext uri="{28A0092B-C50C-407E-A947-70E740481C1C}">
                           <a14:useLocalDpi xmlns:a14="http://schemas.microsoft.com/office/drawing/2010/main" val="0"/>
@@ -9110,7 +9588,7 @@
               </wp:anchor>
             </w:drawing>
           </mc:Choice>
-          <mc:Fallback xmlns:w16se="http://schemas.microsoft.com/office/word/2015/wordml/symex" xmlns:cx="http://schemas.microsoft.com/office/drawing/2014/chartex">
+          <mc:Fallback>
             <w:pict>
               <v:shapetype w14:anchorId="345C1565" id="_x0000_t87" coordsize="21600,21600" o:spt="87" adj="1800,10800" path="m21600,qx10800@0l10800@2qy0@11,10800@3l10800@1qy21600,21600e" filled="f">
                 <v:formulas>
@@ -9372,11 +9850,19 @@
                                 <w:lang w:val="es-NI"/>
                               </w:rPr>
                             </w:pPr>
+                            <w:proofErr w:type="gramStart"/>
                             <w:r>
                               <w:rPr>
                                 <w:lang w:val="es-NI"/>
                               </w:rPr>
-                              <w:t>Herramientas  Automáticamente Programadas</w:t>
+                              <w:t>Herramientas  Automáticamente</w:t>
+                            </w:r>
+                            <w:proofErr w:type="gramEnd"/>
+                            <w:r>
+                              <w:rPr>
+                                <w:lang w:val="es-NI"/>
+                              </w:rPr>
+                              <w:t xml:space="preserve"> Programadas</w:t>
                             </w:r>
                           </w:p>
                         </w:txbxContent>
@@ -9410,11 +9896,19 @@
                           <w:lang w:val="es-NI"/>
                         </w:rPr>
                       </w:pPr>
+                      <w:proofErr w:type="gramStart"/>
                       <w:r>
                         <w:rPr>
                           <w:lang w:val="es-NI"/>
                         </w:rPr>
-                        <w:t>Herramientas  Automáticamente Programadas</w:t>
+                        <w:t>Herramientas  Automáticamente</w:t>
+                      </w:r>
+                      <w:proofErr w:type="gramEnd"/>
+                      <w:r>
+                        <w:rPr>
+                          <w:lang w:val="es-NI"/>
+                        </w:rPr>
+                        <w:t xml:space="preserve"> Programadas</w:t>
                       </w:r>
                     </w:p>
                   </w:txbxContent>
@@ -9455,7 +9949,7 @@
                     </pic:cNvPicPr>
                   </pic:nvPicPr>
                   <pic:blipFill rotWithShape="1">
-                    <a:blip r:embed="rId32">
+                    <a:blip r:embed="rId34">
                       <a:extLst>
                         <a:ext uri="{28A0092B-C50C-407E-A947-70E740481C1C}">
                           <a14:useLocalDpi xmlns:a14="http://schemas.microsoft.com/office/drawing/2010/main" val="0"/>
@@ -9561,7 +10055,21 @@
                               <w:rPr>
                                 <w:lang w:val="es-NI"/>
                               </w:rPr>
-                              <w:t>Primer Robot ¨Unimate¨, basado en el control numérico e instalado en Ford</w:t>
+                              <w:t>Primer Robot ¨</w:t>
+                            </w:r>
+                            <w:proofErr w:type="spellStart"/>
+                            <w:r>
+                              <w:rPr>
+                                <w:lang w:val="es-NI"/>
+                              </w:rPr>
+                              <w:t>Unimate</w:t>
+                            </w:r>
+                            <w:proofErr w:type="spellEnd"/>
+                            <w:r>
+                              <w:rPr>
+                                <w:lang w:val="es-NI"/>
+                              </w:rPr>
+                              <w:t>¨, basado en el control numérico e instalado en Ford</w:t>
                             </w:r>
                           </w:p>
                         </w:txbxContent>
@@ -9600,7 +10108,21 @@
                         <w:rPr>
                           <w:lang w:val="es-NI"/>
                         </w:rPr>
-                        <w:t>Primer Robot ¨Unimate¨, basado en el control numérico e instalado en Ford</w:t>
+                        <w:t>Primer Robot ¨</w:t>
+                      </w:r>
+                      <w:proofErr w:type="spellStart"/>
+                      <w:r>
+                        <w:rPr>
+                          <w:lang w:val="es-NI"/>
+                        </w:rPr>
+                        <w:t>Unimate</w:t>
+                      </w:r>
+                      <w:proofErr w:type="spellEnd"/>
+                      <w:r>
+                        <w:rPr>
+                          <w:lang w:val="es-NI"/>
+                        </w:rPr>
+                        <w:t>¨, basado en el control numérico e instalado en Ford</w:t>
                       </w:r>
                     </w:p>
                   </w:txbxContent>
@@ -9745,7 +10267,7 @@
             <wp:cNvGraphicFramePr/>
             <a:graphic xmlns:a="http://schemas.openxmlformats.org/drawingml/2006/main">
               <a:graphicData uri="http://schemas.openxmlformats.org/drawingml/2006/diagram">
-                <dgm:relIds xmlns:dgm="http://schemas.openxmlformats.org/drawingml/2006/diagram" xmlns:r="http://schemas.openxmlformats.org/officeDocument/2006/relationships" r:dm="rId33" r:lo="rId34" r:qs="rId35" r:cs="rId36"/>
+                <dgm:relIds xmlns:dgm="http://schemas.openxmlformats.org/drawingml/2006/diagram" xmlns:r="http://schemas.openxmlformats.org/officeDocument/2006/relationships" r:dm="rId35" r:lo="rId36" r:qs="rId37" r:cs="rId38"/>
               </a:graphicData>
             </a:graphic>
           </wp:inline>
@@ -9785,7 +10307,7 @@
                     </pic:cNvPicPr>
                   </pic:nvPicPr>
                   <pic:blipFill rotWithShape="1">
-                    <a:blip r:embed="rId38">
+                    <a:blip r:embed="rId40">
                       <a:extLst>
                         <a:ext uri="{28A0092B-C50C-407E-A947-70E740481C1C}">
                           <a14:useLocalDpi xmlns:a14="http://schemas.microsoft.com/office/drawing/2010/main" val="0"/>
@@ -10097,7 +10619,7 @@
               </wp:anchor>
             </w:drawing>
           </mc:Choice>
-          <mc:Fallback xmlns:w16se="http://schemas.microsoft.com/office/word/2015/wordml/symex" xmlns:cx="http://schemas.microsoft.com/office/drawing/2014/chartex">
+          <mc:Fallback>
             <w:pict>
               <v:shape w14:anchorId="1F416BEA" id="Abrir llave 30" o:spid="_x0000_s1026" type="#_x0000_t87" style="position:absolute;margin-left:159.4pt;margin-top:1.85pt;width:27.15pt;height:89pt;z-index:251722752;visibility:visible;mso-wrap-style:square;mso-wrap-distance-left:9pt;mso-wrap-distance-top:0;mso-wrap-distance-right:9pt;mso-wrap-distance-bottom:0;mso-position-horizontal:absolute;mso-position-horizontal-relative:text;mso-position-vertical:absolute;mso-position-vertical-relative:text;v-text-anchor:middle" o:gfxdata="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" adj="550" strokecolor="black [3200]" strokeweight=".5pt">
                 <v:stroke joinstyle="miter"/>
@@ -10262,7 +10784,7 @@
             <wp:cNvGraphicFramePr/>
             <a:graphic xmlns:a="http://schemas.openxmlformats.org/drawingml/2006/main">
               <a:graphicData uri="http://schemas.openxmlformats.org/drawingml/2006/diagram">
-                <dgm:relIds xmlns:dgm="http://schemas.openxmlformats.org/drawingml/2006/diagram" xmlns:r="http://schemas.openxmlformats.org/officeDocument/2006/relationships" r:dm="rId39" r:lo="rId40" r:qs="rId41" r:cs="rId42"/>
+                <dgm:relIds xmlns:dgm="http://schemas.openxmlformats.org/drawingml/2006/diagram" xmlns:r="http://schemas.openxmlformats.org/officeDocument/2006/relationships" r:dm="rId41" r:lo="rId42" r:qs="rId43" r:cs="rId44"/>
               </a:graphicData>
             </a:graphic>
             <wp14:sizeRelH relativeFrom="margin">
@@ -10326,12 +10848,44 @@
         <w:t xml:space="preserve">Desde el comienzo de la revolución industrial </w:t>
       </w:r>
       <w:r>
-        <w:t>se hizo necesario una metodología de trabajo para definir los procesos de manufactura de una pieza, en aquellos tiempos las representaciones se hacían a papel y lápiz sin ninguna normativa en común lo que hacía difícil compartir con otros profesionales la información representada en estos pseudo planos.</w:t>
-      </w:r>
-    </w:p>
-    <w:p>
-      <w:r>
-        <w:t xml:space="preserve">A partir de los años 80’s comenzó el auge de los programas CAD (Computer Aided Design) el cual consiste en programas ejecutados dentro de una computadora en los cuales se puede representar una pieza a través de </w:t>
+        <w:t xml:space="preserve">se hizo necesario una metodología de trabajo para definir los procesos de manufactura de una pieza, en aquellos tiempos las representaciones se hacían a papel y lápiz sin ninguna normativa en común lo que hacía difícil compartir con otros profesionales la información representada en estos </w:t>
+      </w:r>
+      <w:proofErr w:type="spellStart"/>
+      <w:r>
+        <w:t>pseudo</w:t>
+      </w:r>
+      <w:proofErr w:type="spellEnd"/>
+      <w:r>
+        <w:t xml:space="preserve"> planos.</w:t>
+      </w:r>
+    </w:p>
+    <w:p>
+      <w:r>
+        <w:t>A partir de los años 80’s comenzó el auge de los programas CAD (</w:t>
+      </w:r>
+      <w:proofErr w:type="spellStart"/>
+      <w:r>
+        <w:t>Computer</w:t>
+      </w:r>
+      <w:proofErr w:type="spellEnd"/>
+      <w:r>
+        <w:t xml:space="preserve"> </w:t>
+      </w:r>
+      <w:proofErr w:type="spellStart"/>
+      <w:r>
+        <w:t>Aided</w:t>
+      </w:r>
+      <w:proofErr w:type="spellEnd"/>
+      <w:r>
+        <w:t xml:space="preserve"> </w:t>
+      </w:r>
+      <w:proofErr w:type="spellStart"/>
+      <w:r>
+        <w:t>Design</w:t>
+      </w:r>
+      <w:proofErr w:type="spellEnd"/>
+      <w:r>
+        <w:t xml:space="preserve">) el cual consiste en programas ejecutados dentro de una computadora en los cuales se puede representar una pieza a través de </w:t>
       </w:r>
       <w:r>
         <w:t>vectores, puntos</w:t>
@@ -10363,7 +10917,15 @@
         <w:ind w:left="708"/>
       </w:pPr>
       <w:r>
-        <w:t>El proceso de diseño puede acelerarse mediante el uso de herramientas informáticas que facilitan las diversas fases (modelado, prototipado, pruebas, etc.). Cuando esto ocurre, se dice que tenemos un sistema de diseño asistido por computadora, es decir un si</w:t>
+        <w:t xml:space="preserve">El proceso de diseño puede acelerarse mediante el uso de herramientas informáticas que facilitan las diversas fases (modelado, </w:t>
+      </w:r>
+      <w:proofErr w:type="spellStart"/>
+      <w:r>
+        <w:t>prototipado</w:t>
+      </w:r>
+      <w:proofErr w:type="spellEnd"/>
+      <w:r>
+        <w:t>, pruebas, etc.). Cuando esto ocurre, se dice que tenemos un sistema de diseño asistido por computadora, es decir un si</w:t>
       </w:r>
       <w:r>
         <w:t>s</w:t>
@@ -10383,14 +10945,62 @@
         <w:t xml:space="preserve"> </w:t>
       </w:r>
       <w:r>
-        <w:t>(Computer Aided Manufacturing). Cuando las herramientas informáticas se utilizan para ayudar (o sustituir)</w:t>
+        <w:t>(</w:t>
+      </w:r>
+      <w:proofErr w:type="spellStart"/>
+      <w:r>
+        <w:t>Computer</w:t>
+      </w:r>
+      <w:proofErr w:type="spellEnd"/>
+      <w:r>
+        <w:t xml:space="preserve"> </w:t>
+      </w:r>
+      <w:proofErr w:type="spellStart"/>
+      <w:r>
+        <w:t>Aided</w:t>
+      </w:r>
+      <w:proofErr w:type="spellEnd"/>
+      <w:r>
+        <w:t xml:space="preserve"> </w:t>
+      </w:r>
+      <w:proofErr w:type="spellStart"/>
+      <w:r>
+        <w:t>Manufacturing</w:t>
+      </w:r>
+      <w:proofErr w:type="spellEnd"/>
+      <w:r>
+        <w:t>). Cuando las herramientas informáticas se utilizan para ayudar (o sustituir)</w:t>
       </w:r>
       <w:r>
         <w:t xml:space="preserve"> a las tareas de </w:t>
       </w:r>
       <w:r>
         <w:lastRenderedPageBreak/>
-        <w:t xml:space="preserve">análisis de algunos procesos de ingeniería, se habla de CAE (Computer Aided Engineering). Ejemplo de CAE </w:t>
+        <w:t>análisis de algunos procesos de ingeniería, se habla de CAE (</w:t>
+      </w:r>
+      <w:proofErr w:type="spellStart"/>
+      <w:r>
+        <w:t>Computer</w:t>
+      </w:r>
+      <w:proofErr w:type="spellEnd"/>
+      <w:r>
+        <w:t xml:space="preserve"> </w:t>
+      </w:r>
+      <w:proofErr w:type="spellStart"/>
+      <w:r>
+        <w:t>Aided</w:t>
+      </w:r>
+      <w:proofErr w:type="spellEnd"/>
+      <w:r>
+        <w:t xml:space="preserve"> </w:t>
+      </w:r>
+      <w:proofErr w:type="spellStart"/>
+      <w:r>
+        <w:t>Engineering</w:t>
+      </w:r>
+      <w:proofErr w:type="spellEnd"/>
+      <w:r>
+        <w:t xml:space="preserve">). Ejemplo de CAE </w:t>
       </w:r>
       <w:r>
         <w:t>serían</w:t>
@@ -10421,7 +11031,15 @@
         <w:t xml:space="preserve"> conocido es el del dibujo técnico y la arquitectura, donde destaca el programa AutoCAD, pero también podemos ver sistemas CAD/CAM/CAE en ingeniería </w:t>
       </w:r>
       <w:r>
-        <w:t>civil, en el diseño y fabricación industrial (CATIA, PRO/ENGINEERING), en física, sobre todo para el análisis cinemático de objetos dentro de fluidos (CFD – Computer Fluid Dynamics),en sistemas de información geográfica y cartografía (sistemas GIS), en ingeniería eléctrica y electrónica para fabricación de placas base y el diseño de circuitos integrados, en química, biología, medicina, etc.</w:t>
+        <w:t xml:space="preserve">civil, en el diseño y fabricación industrial (CATIA, PRO/ENGINEERING), en física, sobre todo para el análisis cinemático de objetos dentro de fluidos (CFD – </w:t>
+      </w:r>
+      <w:proofErr w:type="spellStart"/>
+      <w:r>
+        <w:t>Computer</w:t>
+      </w:r>
+      <w:proofErr w:type="spellEnd"/>
+      <w:r>
+        <w:t xml:space="preserve"> Fluid Dynamics),en sistemas de información geográfica y cartografía (sistemas GIS), en ingeniería eléctrica y electrónica para fabricación de placas base y el diseño de circuitos integrados, en química, biología, medicina, etc.</w:t>
       </w:r>
     </w:p>
     <w:p>
@@ -10429,14 +11047,21 @@
         <w:ind w:left="708"/>
       </w:pPr>
       <w:r>
-        <w:t>La importancia de los sistemas CAD en la actualidad es tal, que sin la ayuda de estas aplicaciones, los masivos niveles de producción industrial actuales serian imposibles, y los procesos de diseño se detendrían.</w:t>
+        <w:t xml:space="preserve">La importancia de los sistemas CAD en la actualidad es tal, que sin la ayuda de estas aplicaciones, los masivos niveles de producción industrial actuales </w:t>
+      </w:r>
+      <w:proofErr w:type="spellStart"/>
+      <w:r>
+        <w:t>serian</w:t>
+      </w:r>
+      <w:proofErr w:type="spellEnd"/>
+      <w:r>
+        <w:t xml:space="preserve"> imposibles, y los procesos de diseño se detendrían.</w:t>
       </w:r>
       <w:sdt>
         <w:sdtPr>
           <w:id w:val="-496028956"/>
           <w:citation/>
         </w:sdtPr>
-        <w:sdtEndPr/>
         <w:sdtContent>
           <w:r>
             <w:fldChar w:fldCharType="begin"/>
@@ -10475,12 +11100,12 @@
         </w:numPr>
         <w:spacing w:after="160" w:line="256" w:lineRule="auto"/>
       </w:pPr>
-      <w:bookmarkStart w:id="67" w:name="_Toc501037370"/>
+      <w:bookmarkStart w:id="72" w:name="_Toc501037370"/>
       <w:r>
         <w:t>Sistema DNC</w:t>
       </w:r>
     </w:p>
-    <w:bookmarkEnd w:id="67"/>
+    <w:bookmarkEnd w:id="72"/>
     <w:p>
       <w:pPr>
         <w:rPr>
@@ -10565,7 +11190,7 @@
                     <pic:cNvPicPr/>
                   </pic:nvPicPr>
                   <pic:blipFill rotWithShape="1">
-                    <a:blip r:embed="rId44"/>
+                    <a:blip r:embed="rId46"/>
                     <a:srcRect l="33662" t="39301" r="26212" b="32602"/>
                     <a:stretch/>
                   </pic:blipFill>
@@ -10647,7 +11272,7 @@
                     </pic:cNvPicPr>
                   </pic:nvPicPr>
                   <pic:blipFill>
-                    <a:blip r:embed="rId45">
+                    <a:blip r:embed="rId47">
                       <a:extLst>
                         <a:ext uri="{28A0092B-C50C-407E-A947-70E740481C1C}">
                           <a14:useLocalDpi xmlns:a14="http://schemas.microsoft.com/office/drawing/2010/main" val="0"/>
@@ -10697,7 +11322,23 @@
         <w:t xml:space="preserve">CNC híbridos: </w:t>
       </w:r>
       <w:r>
-        <w:t>los sistemas hibridos para el control manual-digital del software se utilizan para producir partes separadas o pequeñas partes de piezas. A continuación podemos observar un ejemplo de un sistema de este tipo en el que un operador proporciona comandos manuales para el soporte.</w:t>
+        <w:t xml:space="preserve">los sistemas </w:t>
+      </w:r>
+      <w:proofErr w:type="spellStart"/>
+      <w:r>
+        <w:t>hibridos</w:t>
+      </w:r>
+      <w:proofErr w:type="spellEnd"/>
+      <w:r>
+        <w:t xml:space="preserve"> para el control manual-digital del software se utilizan para producir partes separadas o pequeñas partes de piezas. A </w:t>
+      </w:r>
+      <w:proofErr w:type="gramStart"/>
+      <w:r>
+        <w:t>continuación</w:t>
+      </w:r>
+      <w:proofErr w:type="gramEnd"/>
+      <w:r>
+        <w:t xml:space="preserve"> podemos observar un ejemplo de un sistema de este tipo en el que un operador proporciona comandos manuales para el soporte.</w:t>
       </w:r>
     </w:p>
     <w:p>
@@ -10730,7 +11371,7 @@
                     <pic:cNvPicPr/>
                   </pic:nvPicPr>
                   <pic:blipFill>
-                    <a:blip r:embed="rId46">
+                    <a:blip r:embed="rId48">
                       <a:extLst>
                         <a:ext uri="{28A0092B-C50C-407E-A947-70E740481C1C}">
                           <a14:useLocalDpi xmlns:a14="http://schemas.microsoft.com/office/drawing/2010/main" val="0"/>
@@ -10773,22 +11414,38 @@
         </w:numPr>
         <w:spacing w:after="160" w:line="256" w:lineRule="auto"/>
       </w:pPr>
-      <w:bookmarkStart w:id="68" w:name="_Toc521923229"/>
-      <w:bookmarkStart w:id="69" w:name="_Toc521504906"/>
-      <w:bookmarkStart w:id="70" w:name="_Toc521404560"/>
-      <w:bookmarkStart w:id="71" w:name="_Toc520902618"/>
+      <w:bookmarkStart w:id="73" w:name="_Toc521923229"/>
+      <w:bookmarkStart w:id="74" w:name="_Toc521504906"/>
+      <w:bookmarkStart w:id="75" w:name="_Toc521404560"/>
+      <w:bookmarkStart w:id="76" w:name="_Toc520902618"/>
       <w:r>
         <w:lastRenderedPageBreak/>
         <w:t>Post Procesamiento.</w:t>
       </w:r>
-      <w:bookmarkEnd w:id="68"/>
-      <w:bookmarkEnd w:id="69"/>
-      <w:bookmarkEnd w:id="70"/>
-      <w:bookmarkEnd w:id="71"/>
-    </w:p>
-    <w:p>
-      <w:r>
-        <w:t>El post procesamiento CNC es aquel programa que convierte trayectorias creadas en un programa CAM en programas NC que pueden ser leídos por el controlador de una maquina para mover la herramienta de corte a lo largo de las trayectorias programadas de una manera segura , consistente y predecible.</w:t>
+      <w:bookmarkEnd w:id="73"/>
+      <w:bookmarkEnd w:id="74"/>
+      <w:bookmarkEnd w:id="75"/>
+      <w:bookmarkEnd w:id="76"/>
+    </w:p>
+    <w:p>
+      <w:r>
+        <w:t xml:space="preserve">El post procesamiento CNC es aquel programa que convierte trayectorias creadas en un programa CAM en programas NC que pueden ser leídos por el controlador de una </w:t>
+      </w:r>
+      <w:proofErr w:type="spellStart"/>
+      <w:r>
+        <w:t>maquina</w:t>
+      </w:r>
+      <w:proofErr w:type="spellEnd"/>
+      <w:r>
+        <w:t xml:space="preserve"> para mover la herramienta de corte a lo largo de las trayectorias programadas de una manera </w:t>
+      </w:r>
+      <w:proofErr w:type="gramStart"/>
+      <w:r>
+        <w:t>segura ,</w:t>
+      </w:r>
+      <w:proofErr w:type="gramEnd"/>
+      <w:r>
+        <w:t xml:space="preserve"> consistente y predecible.</w:t>
       </w:r>
       <w:r>
         <w:rPr>
@@ -10820,7 +11477,7 @@
                     </pic:cNvPicPr>
                   </pic:nvPicPr>
                   <pic:blipFill>
-                    <a:blip r:embed="rId47" cstate="print">
+                    <a:blip r:embed="rId49" cstate="print">
                       <a:extLst>
                         <a:ext uri="{28A0092B-C50C-407E-A947-70E740481C1C}">
                           <a14:useLocalDpi xmlns:a14="http://schemas.microsoft.com/office/drawing/2010/main" val="0"/>
@@ -10895,7 +11552,7 @@
           <w:szCs w:val="32"/>
         </w:rPr>
       </w:pPr>
-      <w:bookmarkStart w:id="72" w:name="_Toc501037415"/>
+      <w:bookmarkStart w:id="77" w:name="_Toc501037415"/>
       <w:r>
         <w:br w:type="page"/>
       </w:r>
@@ -10909,12 +11566,12 @@
         </w:numPr>
         <w:ind w:left="1134" w:hanging="426"/>
       </w:pPr>
-      <w:bookmarkStart w:id="73" w:name="_Toc527303294"/>
+      <w:bookmarkStart w:id="78" w:name="_Toc527303294"/>
       <w:r>
         <w:lastRenderedPageBreak/>
         <w:t>Diseño del CNC</w:t>
       </w:r>
-      <w:bookmarkEnd w:id="73"/>
+      <w:bookmarkEnd w:id="78"/>
     </w:p>
     <w:p>
       <w:pPr>
@@ -10924,11 +11581,11 @@
           <w:numId w:val="3"/>
         </w:numPr>
       </w:pPr>
-      <w:bookmarkStart w:id="74" w:name="_Toc527303295"/>
+      <w:bookmarkStart w:id="79" w:name="_Toc527303295"/>
       <w:r>
         <w:t>Reconocimiento de la necesidad</w:t>
       </w:r>
-      <w:bookmarkEnd w:id="74"/>
+      <w:bookmarkEnd w:id="79"/>
     </w:p>
     <w:p>
       <w:pPr>
@@ -11028,7 +11685,7 @@
                     <pic:cNvPicPr/>
                   </pic:nvPicPr>
                   <pic:blipFill rotWithShape="1">
-                    <a:blip r:embed="rId48" cstate="print">
+                    <a:blip r:embed="rId50" cstate="print">
                       <a:extLst>
                         <a:ext uri="{28A0092B-C50C-407E-A947-70E740481C1C}">
                           <a14:useLocalDpi xmlns:a14="http://schemas.microsoft.com/office/drawing/2010/main" val="0"/>
@@ -11079,11 +11736,11 @@
           <w:numId w:val="3"/>
         </w:numPr>
       </w:pPr>
-      <w:bookmarkStart w:id="75" w:name="_Toc527303296"/>
+      <w:bookmarkStart w:id="80" w:name="_Toc527303296"/>
       <w:r>
         <w:t>Definición del problema</w:t>
       </w:r>
-      <w:bookmarkEnd w:id="75"/>
+      <w:bookmarkEnd w:id="80"/>
     </w:p>
     <w:p>
       <w:r>
@@ -11137,11 +11794,11 @@
           <w:numId w:val="3"/>
         </w:numPr>
       </w:pPr>
-      <w:bookmarkStart w:id="76" w:name="_Toc527303297"/>
+      <w:bookmarkStart w:id="81" w:name="_Toc527303297"/>
       <w:r>
         <w:t>Síntesis</w:t>
       </w:r>
-      <w:bookmarkEnd w:id="76"/>
+      <w:bookmarkEnd w:id="81"/>
     </w:p>
     <w:p>
       <w:r>
@@ -11267,7 +11924,15 @@
     </w:p>
     <w:p>
       <w:r>
-        <w:t>La lógica básica de una maquina CNC proviene de la metodología del sistema cartesiano para describir figuras y formas en la cual se dice que una ecuación de un eje en función de otro eje es capaz de describir una curva en la medida en que se ploteen los valores de las variables implícitas de la función con el fin de encontrar los puntos que describen la forma buscada.</w:t>
+        <w:t xml:space="preserve">La lógica básica de una maquina CNC proviene de la metodología del sistema cartesiano para describir figuras y formas en la cual se dice que una ecuación de un eje en función de otro eje es capaz de describir una curva en la medida en que se </w:t>
+      </w:r>
+      <w:proofErr w:type="spellStart"/>
+      <w:r>
+        <w:t>ploteen</w:t>
+      </w:r>
+      <w:proofErr w:type="spellEnd"/>
+      <w:r>
+        <w:t xml:space="preserve"> los valores de las variables implícitas de la función con el fin de encontrar los puntos que describen la forma buscada.</w:t>
       </w:r>
     </w:p>
     <w:p>
@@ -11278,11 +11943,11 @@
           <w:numId w:val="3"/>
         </w:numPr>
       </w:pPr>
-      <w:bookmarkStart w:id="77" w:name="_Toc527303298"/>
+      <w:bookmarkStart w:id="82" w:name="_Toc527303298"/>
       <w:r>
         <w:t>Síntesis mecánica</w:t>
       </w:r>
-      <w:bookmarkEnd w:id="77"/>
+      <w:bookmarkEnd w:id="82"/>
     </w:p>
     <w:p>
       <w:r>
@@ -11339,7 +12004,7 @@
                     <pic:cNvPicPr/>
                   </pic:nvPicPr>
                   <pic:blipFill rotWithShape="1">
-                    <a:blip r:embed="rId49">
+                    <a:blip r:embed="rId51">
                       <a:extLst>
                         <a:ext uri="{28A0092B-C50C-407E-A947-70E740481C1C}">
                           <a14:useLocalDpi xmlns:a14="http://schemas.microsoft.com/office/drawing/2010/main" val="0"/>
@@ -11417,7 +12082,15 @@
         <w:t>axial, en</w:t>
       </w:r>
       <w:r>
-        <w:t xml:space="preserve"> este caso nos decidimos cinematicamente por el conjunto de eje roscado y tuerca</w:t>
+        <w:t xml:space="preserve"> este caso nos decidimos </w:t>
+      </w:r>
+      <w:proofErr w:type="spellStart"/>
+      <w:r>
+        <w:t>cinematicamente</w:t>
+      </w:r>
+      <w:proofErr w:type="spellEnd"/>
+      <w:r>
+        <w:t xml:space="preserve"> por el conjunto de eje roscado y tuerca</w:t>
       </w:r>
       <w:r>
         <w:t>.</w:t>
@@ -11449,7 +12122,7 @@
                     <pic:cNvPicPr/>
                   </pic:nvPicPr>
                   <pic:blipFill rotWithShape="1">
-                    <a:blip r:embed="rId50">
+                    <a:blip r:embed="rId52">
                       <a:extLst>
                         <a:ext uri="{28A0092B-C50C-407E-A947-70E740481C1C}">
                           <a14:useLocalDpi xmlns:a14="http://schemas.microsoft.com/office/drawing/2010/main" val="0"/>
@@ -11545,7 +12218,7 @@
                     <pic:cNvPicPr/>
                   </pic:nvPicPr>
                   <pic:blipFill rotWithShape="1">
-                    <a:blip r:embed="rId51">
+                    <a:blip r:embed="rId53">
                       <a:extLst>
                         <a:ext uri="{28A0092B-C50C-407E-A947-70E740481C1C}">
                           <a14:useLocalDpi xmlns:a14="http://schemas.microsoft.com/office/drawing/2010/main" val="0"/>
@@ -11588,11 +12261,11 @@
           <w:numId w:val="3"/>
         </w:numPr>
       </w:pPr>
-      <w:bookmarkStart w:id="78" w:name="_Toc527303299"/>
+      <w:bookmarkStart w:id="83" w:name="_Toc527303299"/>
       <w:r>
         <w:t>Análisis y optimización</w:t>
       </w:r>
-      <w:bookmarkEnd w:id="78"/>
+      <w:bookmarkEnd w:id="83"/>
     </w:p>
     <w:p>
       <w:r>
@@ -11612,12 +12285,12 @@
           <w:numId w:val="3"/>
         </w:numPr>
       </w:pPr>
-      <w:bookmarkStart w:id="79" w:name="_Toc527303300"/>
+      <w:bookmarkStart w:id="84" w:name="_Toc527303300"/>
       <w:r>
         <w:lastRenderedPageBreak/>
         <w:t>Mecánica</w:t>
       </w:r>
-      <w:bookmarkEnd w:id="79"/>
+      <w:bookmarkEnd w:id="84"/>
     </w:p>
     <w:p>
       <w:pPr>
@@ -11737,7 +12410,15 @@
         <w:t>o de funcionamiento de la misma por lo tanto dentro del diseño del bastidor par</w:t>
       </w:r>
       <w:r>
-        <w:t>a un cnc se sabe que el</w:t>
+        <w:t xml:space="preserve">a un </w:t>
+      </w:r>
+      <w:proofErr w:type="spellStart"/>
+      <w:r>
+        <w:t>cnc</w:t>
+      </w:r>
+      <w:proofErr w:type="spellEnd"/>
+      <w:r>
+        <w:t xml:space="preserve"> se sabe que el</w:t>
       </w:r>
       <w:r>
         <w:t xml:space="preserve"> </w:t>
@@ -11755,7 +12436,15 @@
         <w:t xml:space="preserve"> </w:t>
       </w:r>
       <w:r>
-        <w:t>debido a que afecta directamente la precisión de maquina ya que si no se posee suficiente rigidez se producirán deflexiones en los componentes provocadas por las fuerzas a las que están sometidas las mismas causando que las piezas fabricadas en el cnc sean</w:t>
+        <w:t xml:space="preserve">debido a que afecta directamente la precisión de maquina ya que si no se posee suficiente rigidez se producirán deflexiones en los componentes provocadas por las fuerzas a las que están sometidas las mismas causando que las piezas fabricadas en el </w:t>
+      </w:r>
+      <w:proofErr w:type="spellStart"/>
+      <w:r>
+        <w:t>cnc</w:t>
+      </w:r>
+      <w:proofErr w:type="spellEnd"/>
+      <w:r>
+        <w:t xml:space="preserve"> sean</w:t>
       </w:r>
       <w:r>
         <w:t xml:space="preserve"> considerablemente</w:t>
@@ -11772,11 +12461,11 @@
           <w:numId w:val="3"/>
         </w:numPr>
       </w:pPr>
-      <w:bookmarkStart w:id="80" w:name="_Toc501037381"/>
+      <w:bookmarkStart w:id="85" w:name="_Toc501037381"/>
       <w:r>
         <w:t xml:space="preserve">Primera </w:t>
       </w:r>
-      <w:bookmarkEnd w:id="80"/>
+      <w:bookmarkEnd w:id="85"/>
       <w:r>
         <w:t xml:space="preserve">opción </w:t>
       </w:r>
@@ -11817,7 +12506,7 @@
                     <pic:cNvPicPr/>
                   </pic:nvPicPr>
                   <pic:blipFill>
-                    <a:blip r:embed="rId52">
+                    <a:blip r:embed="rId54">
                       <a:extLst>
                         <a:ext uri="{28A0092B-C50C-407E-A947-70E740481C1C}">
                           <a14:useLocalDpi xmlns:a14="http://schemas.microsoft.com/office/drawing/2010/main" val="0"/>
@@ -11887,11 +12576,11 @@
           <w:numId w:val="3"/>
         </w:numPr>
       </w:pPr>
-      <w:bookmarkStart w:id="81" w:name="_Toc501037382"/>
+      <w:bookmarkStart w:id="86" w:name="_Toc501037382"/>
       <w:r>
         <w:t>Segunda opción</w:t>
       </w:r>
-      <w:bookmarkEnd w:id="81"/>
+      <w:bookmarkEnd w:id="86"/>
       <w:r>
         <w:t xml:space="preserve"> </w:t>
       </w:r>
@@ -11937,7 +12626,7 @@
                     <pic:cNvPicPr/>
                   </pic:nvPicPr>
                   <pic:blipFill>
-                    <a:blip r:embed="rId53">
+                    <a:blip r:embed="rId55">
                       <a:extLst>
                         <a:ext uri="{28A0092B-C50C-407E-A947-70E740481C1C}">
                           <a14:useLocalDpi xmlns:a14="http://schemas.microsoft.com/office/drawing/2010/main" val="0"/>
@@ -11986,11 +12675,11 @@
           <w:numId w:val="3"/>
         </w:numPr>
       </w:pPr>
-      <w:bookmarkStart w:id="82" w:name="_Toc501037383"/>
+      <w:bookmarkStart w:id="87" w:name="_Toc501037383"/>
       <w:r>
         <w:t>Decisión</w:t>
       </w:r>
-      <w:bookmarkEnd w:id="82"/>
+      <w:bookmarkEnd w:id="87"/>
       <w:r>
         <w:t xml:space="preserve"> </w:t>
       </w:r>
@@ -12092,11 +12781,11 @@
           <w:numId w:val="3"/>
         </w:numPr>
       </w:pPr>
-      <w:bookmarkStart w:id="83" w:name="_Toc501037391"/>
+      <w:bookmarkStart w:id="88" w:name="_Toc501037391"/>
       <w:r>
         <w:t>Decisión</w:t>
       </w:r>
-      <w:bookmarkEnd w:id="83"/>
+      <w:bookmarkEnd w:id="88"/>
       <w:r>
         <w:t xml:space="preserve"> </w:t>
       </w:r>
@@ -12169,11 +12858,11 @@
           <w:numId w:val="3"/>
         </w:numPr>
       </w:pPr>
-      <w:bookmarkStart w:id="84" w:name="_Toc501037395"/>
+      <w:bookmarkStart w:id="89" w:name="_Toc501037395"/>
       <w:r>
         <w:t>Decisión</w:t>
       </w:r>
-      <w:bookmarkEnd w:id="84"/>
+      <w:bookmarkEnd w:id="89"/>
       <w:r>
         <w:t xml:space="preserve"> </w:t>
       </w:r>
@@ -12216,11 +12905,11 @@
           <w:numId w:val="3"/>
         </w:numPr>
       </w:pPr>
-      <w:bookmarkStart w:id="85" w:name="_Toc527303301"/>
+      <w:bookmarkStart w:id="90" w:name="_Toc527303301"/>
       <w:r>
         <w:t>Aspectos financieros</w:t>
       </w:r>
-      <w:bookmarkEnd w:id="85"/>
+      <w:bookmarkEnd w:id="90"/>
     </w:p>
     <w:p>
       <w:pPr>
@@ -18692,11 +19381,11 @@
           <w:numId w:val="3"/>
         </w:numPr>
       </w:pPr>
-      <w:bookmarkStart w:id="86" w:name="_Toc527303302"/>
+      <w:bookmarkStart w:id="91" w:name="_Toc527303302"/>
       <w:r>
         <w:t>Manufactura</w:t>
       </w:r>
-      <w:bookmarkEnd w:id="86"/>
+      <w:bookmarkEnd w:id="91"/>
     </w:p>
     <w:p>
       <w:pPr>
@@ -18706,11 +19395,11 @@
           <w:numId w:val="3"/>
         </w:numPr>
       </w:pPr>
-      <w:bookmarkStart w:id="87" w:name="_Toc527303303"/>
+      <w:bookmarkStart w:id="92" w:name="_Toc527303303"/>
       <w:r>
         <w:t>Actividades por objetivos</w:t>
       </w:r>
-      <w:bookmarkEnd w:id="87"/>
+      <w:bookmarkEnd w:id="92"/>
     </w:p>
     <w:p>
       <w:pPr>
@@ -18720,11 +19409,11 @@
           <w:numId w:val="3"/>
         </w:numPr>
       </w:pPr>
-      <w:bookmarkStart w:id="88" w:name="_Toc527303304"/>
+      <w:bookmarkStart w:id="93" w:name="_Toc527303304"/>
       <w:r>
         <w:t>Actividades del objetivo 1</w:t>
       </w:r>
-      <w:bookmarkEnd w:id="88"/>
+      <w:bookmarkEnd w:id="93"/>
       <w:r>
         <w:t xml:space="preserve"> </w:t>
       </w:r>
@@ -18773,11 +19462,11 @@
           <w:numId w:val="3"/>
         </w:numPr>
       </w:pPr>
-      <w:bookmarkStart w:id="89" w:name="_Toc527303305"/>
+      <w:bookmarkStart w:id="94" w:name="_Toc527303305"/>
       <w:r>
         <w:t>Actividades del objetivo 2</w:t>
       </w:r>
-      <w:bookmarkEnd w:id="89"/>
+      <w:bookmarkEnd w:id="94"/>
     </w:p>
     <w:p>
       <w:pPr>
@@ -18877,11 +19566,11 @@
           <w:numId w:val="3"/>
         </w:numPr>
       </w:pPr>
-      <w:bookmarkStart w:id="90" w:name="_Toc527303306"/>
+      <w:bookmarkStart w:id="95" w:name="_Toc527303306"/>
       <w:r>
         <w:t>Actividades del objetivo 3</w:t>
       </w:r>
-      <w:bookmarkEnd w:id="90"/>
+      <w:bookmarkEnd w:id="95"/>
     </w:p>
     <w:p>
       <w:pPr>
@@ -19096,11 +19785,11 @@
           <w:numId w:val="3"/>
         </w:numPr>
       </w:pPr>
-      <w:bookmarkStart w:id="91" w:name="_Toc527303307"/>
+      <w:bookmarkStart w:id="96" w:name="_Toc527303307"/>
       <w:r>
         <w:t>Pruebas operativas</w:t>
       </w:r>
-      <w:bookmarkEnd w:id="91"/>
+      <w:bookmarkEnd w:id="96"/>
     </w:p>
     <w:p>
       <w:pPr>
@@ -19110,11 +19799,11 @@
           <w:numId w:val="3"/>
         </w:numPr>
       </w:pPr>
-      <w:bookmarkStart w:id="92" w:name="_Toc527303308"/>
+      <w:bookmarkStart w:id="97" w:name="_Toc527303308"/>
       <w:r>
         <w:t>Mantenimiento</w:t>
       </w:r>
-      <w:bookmarkEnd w:id="92"/>
+      <w:bookmarkEnd w:id="97"/>
     </w:p>
     <w:p>
       <w:r>
@@ -19130,14 +19819,13 @@
           <w:numId w:val="3"/>
         </w:numPr>
       </w:pPr>
-      <w:bookmarkStart w:id="93" w:name="_Toc527303309"/>
+      <w:bookmarkStart w:id="98" w:name="_Toc527303309"/>
       <w:r>
         <w:t>Cronograma de actividades</w:t>
       </w:r>
-      <w:bookmarkEnd w:id="93"/>
-    </w:p>
-    <w:p>
-      <w:bookmarkStart w:id="94" w:name="_GoBack"/>
+      <w:bookmarkEnd w:id="98"/>
+    </w:p>
+    <w:p>
       <w:r>
         <w:rPr>
           <w:noProof/>
@@ -19161,7 +19849,7 @@
                     </pic:cNvPicPr>
                   </pic:nvPicPr>
                   <pic:blipFill rotWithShape="1">
-                    <a:blip r:embed="rId54">
+                    <a:blip r:embed="rId56">
                       <a:extLst>
                         <a:ext uri="{28A0092B-C50C-407E-A947-70E740481C1C}">
                           <a14:useLocalDpi xmlns:a14="http://schemas.microsoft.com/office/drawing/2010/main" val="0"/>
@@ -19195,7 +19883,6 @@
           </wp:inline>
         </w:drawing>
       </w:r>
-      <w:bookmarkEnd w:id="94"/>
     </w:p>
     <w:p>
       <w:r>
@@ -19222,7 +19909,7 @@
                     </pic:cNvPicPr>
                   </pic:nvPicPr>
                   <pic:blipFill rotWithShape="1">
-                    <a:blip r:embed="rId54">
+                    <a:blip r:embed="rId56">
                       <a:extLst>
                         <a:ext uri="{28A0092B-C50C-407E-A947-70E740481C1C}">
                           <a14:useLocalDpi xmlns:a14="http://schemas.microsoft.com/office/drawing/2010/main" val="0"/>
@@ -19270,13 +19957,13 @@
           <w:numId w:val="3"/>
         </w:numPr>
       </w:pPr>
-      <w:bookmarkStart w:id="95" w:name="_Toc527303310"/>
+      <w:bookmarkStart w:id="99" w:name="_Toc527303310"/>
       <w:r>
         <w:lastRenderedPageBreak/>
         <w:t>Bibliografía</w:t>
       </w:r>
-      <w:bookmarkEnd w:id="72"/>
-      <w:bookmarkEnd w:id="95"/>
+      <w:bookmarkEnd w:id="77"/>
+      <w:bookmarkEnd w:id="99"/>
       <w:r>
         <w:t xml:space="preserve"> </w:t>
       </w:r>
@@ -19536,7 +20223,7 @@
     <w:p/>
     <w:p/>
     <w:sectPr>
-      <w:footerReference w:type="default" r:id="rId55"/>
+      <w:footerReference w:type="default" r:id="rId57"/>
       <w:pgSz w:w="12240" w:h="15840"/>
       <w:pgMar w:top="1417" w:right="1701" w:bottom="1417" w:left="1701" w:header="708" w:footer="708" w:gutter="0"/>
       <w:pgNumType w:start="3"/>
@@ -19548,7 +20235,7 @@
 </file>
 
 <file path=word/comments.xml><?xml version="1.0" encoding="utf-8"?>
-<w:comments xmlns:wpc="http://schemas.microsoft.com/office/word/2010/wordprocessingCanvas" xmlns:mc="http://schemas.openxmlformats.org/markup-compatibility/2006" xmlns:o="urn:schemas-microsoft-com:office:office" xmlns:r="http://schemas.openxmlformats.org/officeDocument/2006/relationships" xmlns:m="http://schemas.openxmlformats.org/officeDocument/2006/math" xmlns:v="urn:schemas-microsoft-com:vml" xmlns:wp14="http://schemas.microsoft.com/office/word/2010/wordprocessingDrawing" xmlns:wp="http://schemas.openxmlformats.org/drawingml/2006/wordprocessingDrawing" xmlns:w10="urn:schemas-microsoft-com:office:word" xmlns:w="http://schemas.openxmlformats.org/wordprocessingml/2006/main" xmlns:w14="http://schemas.microsoft.com/office/word/2010/wordml" xmlns:w15="http://schemas.microsoft.com/office/word/2012/wordml" xmlns:wpg="http://schemas.microsoft.com/office/word/2010/wordprocessingGroup" xmlns:wpi="http://schemas.microsoft.com/office/word/2010/wordprocessingInk" xmlns:wne="http://schemas.microsoft.com/office/word/2006/wordml" xmlns:wps="http://schemas.microsoft.com/office/word/2010/wordprocessingShape" mc:Ignorable="w14 w15 wp14">
+<w:comments xmlns:wpc="http://schemas.microsoft.com/office/word/2010/wordprocessingCanvas" xmlns:cx="http://schemas.microsoft.com/office/drawing/2014/chartex" xmlns:mc="http://schemas.openxmlformats.org/markup-compatibility/2006" xmlns:o="urn:schemas-microsoft-com:office:office" xmlns:r="http://schemas.openxmlformats.org/officeDocument/2006/relationships" xmlns:m="http://schemas.openxmlformats.org/officeDocument/2006/math" xmlns:v="urn:schemas-microsoft-com:vml" xmlns:wp14="http://schemas.microsoft.com/office/word/2010/wordprocessingDrawing" xmlns:wp="http://schemas.openxmlformats.org/drawingml/2006/wordprocessingDrawing" xmlns:w10="urn:schemas-microsoft-com:office:word" xmlns:w="http://schemas.openxmlformats.org/wordprocessingml/2006/main" xmlns:w14="http://schemas.microsoft.com/office/word/2010/wordml" xmlns:w15="http://schemas.microsoft.com/office/word/2012/wordml" xmlns:w16se="http://schemas.microsoft.com/office/word/2015/wordml/symex" xmlns:wpg="http://schemas.microsoft.com/office/word/2010/wordprocessingGroup" xmlns:wpi="http://schemas.microsoft.com/office/word/2010/wordprocessingInk" xmlns:wne="http://schemas.microsoft.com/office/word/2006/wordml" xmlns:wps="http://schemas.microsoft.com/office/word/2010/wordprocessingShape" mc:Ignorable="w14 w15 w16se wp14">
   <w:comment w:id="37" w:author="Ishan" w:date="2018-12-09T21:56:00Z" w:initials="I">
     <w:p>
       <w:pPr>
@@ -19627,23 +20314,96 @@
       <w:r>
         <w:t>https://www.zonamaker.com/electronica/intro-electronica/componentes/el-diodo</w:t>
       </w:r>
+    </w:p>
+  </w:comment>
+  <w:comment w:id="42" w:author="Ishan" w:date="2018-12-12T13:11:00Z" w:initials="I">
+    <w:p>
+      <w:pPr>
+        <w:pStyle w:val="Textocomentario"/>
+      </w:pPr>
+      <w:r>
+        <w:rPr>
+          <w:rStyle w:val="Refdecomentario"/>
+        </w:rPr>
+        <w:annotationRef/>
+      </w:r>
+      <w:r>
+        <w:t>http://cursos.mcielectronics.cl/transistores/</w:t>
+      </w:r>
+    </w:p>
+  </w:comment>
+  <w:comment w:id="43" w:author="Ishan" w:date="2018-12-11T12:02:00Z" w:initials="I">
+    <w:p>
+      <w:pPr>
+        <w:pStyle w:val="Textocomentario"/>
+      </w:pPr>
+      <w:r>
+        <w:rPr>
+          <w:rStyle w:val="Refdecomentario"/>
+        </w:rPr>
+        <w:annotationRef/>
+      </w:r>
+      <w:r>
+        <w:t>https://www.luzplantas.com/que-es-un-inductor-y-como-funciona/</w:t>
+      </w:r>
+    </w:p>
+  </w:comment>
+  <w:comment w:id="44" w:author="Ishan" w:date="2018-12-12T12:53:00Z" w:initials="I">
+    <w:p>
+      <w:pPr>
+        <w:pStyle w:val="Textocomentario"/>
+      </w:pPr>
+      <w:r>
+        <w:rPr>
+          <w:rStyle w:val="Refdecomentario"/>
+        </w:rPr>
+        <w:annotationRef/>
+      </w:r>
+      <w:r>
+        <w:t>http://www.ingmecafenix.com/electronica/fuente-de-alimentacion/</w:t>
+      </w:r>
+    </w:p>
+  </w:comment>
+  <w:comment w:id="45" w:author="Ishan" w:date="2018-12-12T13:22:00Z" w:initials="I">
+    <w:p>
+      <w:pPr>
+        <w:pStyle w:val="Textocomentario"/>
+      </w:pPr>
+      <w:r>
+        <w:rPr>
+          <w:rStyle w:val="Refdecomentario"/>
+        </w:rPr>
+        <w:annotationRef/>
+      </w:r>
+      <w:hyperlink r:id="rId1" w:history="1">
+        <w:r>
+          <w:rPr>
+            <w:rStyle w:val="Hipervnculo"/>
+          </w:rPr>
+          <w:t>http://www.sase.com.ar/2011/files/2010/11/SASE2011-Fuentes_de_alimentacion.pdf</w:t>
+        </w:r>
+      </w:hyperlink>
     </w:p>
   </w:comment>
 </w:comments>
 </file>
 
 <file path=word/commentsExtended.xml><?xml version="1.0" encoding="utf-8"?>
-<w15:commentsEx xmlns:wpc="http://schemas.microsoft.com/office/word/2010/wordprocessingCanvas" xmlns:mc="http://schemas.openxmlformats.org/markup-compatibility/2006" xmlns:o="urn:schemas-microsoft-com:office:office" xmlns:r="http://schemas.openxmlformats.org/officeDocument/2006/relationships" xmlns:m="http://schemas.openxmlformats.org/officeDocument/2006/math" xmlns:v="urn:schemas-microsoft-com:vml" xmlns:wp14="http://schemas.microsoft.com/office/word/2010/wordprocessingDrawing" xmlns:wp="http://schemas.openxmlformats.org/drawingml/2006/wordprocessingDrawing" xmlns:w10="urn:schemas-microsoft-com:office:word" xmlns:w="http://schemas.openxmlformats.org/wordprocessingml/2006/main" xmlns:w14="http://schemas.microsoft.com/office/word/2010/wordml" xmlns:w15="http://schemas.microsoft.com/office/word/2012/wordml" xmlns:wpg="http://schemas.microsoft.com/office/word/2010/wordprocessingGroup" xmlns:wpi="http://schemas.microsoft.com/office/word/2010/wordprocessingInk" xmlns:wne="http://schemas.microsoft.com/office/word/2006/wordml" xmlns:wps="http://schemas.microsoft.com/office/word/2010/wordprocessingShape" mc:Ignorable="w14 w15 wp14">
+<w15:commentsEx xmlns:wpc="http://schemas.microsoft.com/office/word/2010/wordprocessingCanvas" xmlns:cx="http://schemas.microsoft.com/office/drawing/2014/chartex" xmlns:mc="http://schemas.openxmlformats.org/markup-compatibility/2006" xmlns:o="urn:schemas-microsoft-com:office:office" xmlns:r="http://schemas.openxmlformats.org/officeDocument/2006/relationships" xmlns:m="http://schemas.openxmlformats.org/officeDocument/2006/math" xmlns:v="urn:schemas-microsoft-com:vml" xmlns:wp14="http://schemas.microsoft.com/office/word/2010/wordprocessingDrawing" xmlns:wp="http://schemas.openxmlformats.org/drawingml/2006/wordprocessingDrawing" xmlns:w10="urn:schemas-microsoft-com:office:word" xmlns:w="http://schemas.openxmlformats.org/wordprocessingml/2006/main" xmlns:w14="http://schemas.microsoft.com/office/word/2010/wordml" xmlns:w15="http://schemas.microsoft.com/office/word/2012/wordml" xmlns:w16se="http://schemas.microsoft.com/office/word/2015/wordml/symex" xmlns:wpg="http://schemas.microsoft.com/office/word/2010/wordprocessingGroup" xmlns:wpi="http://schemas.microsoft.com/office/word/2010/wordprocessingInk" xmlns:wne="http://schemas.microsoft.com/office/word/2006/wordml" xmlns:wps="http://schemas.microsoft.com/office/word/2010/wordprocessingShape" mc:Ignorable="w14 w15 w16se wp14">
   <w15:commentEx w15:paraId="408DFA05" w15:done="0"/>
   <w15:commentEx w15:paraId="21BD6D9B" w15:done="0"/>
   <w15:commentEx w15:paraId="387492BF" w15:done="0"/>
   <w15:commentEx w15:paraId="5BE51D4D" w15:done="0"/>
   <w15:commentEx w15:paraId="3E13B04E" w15:done="0"/>
+  <w15:commentEx w15:paraId="50F9D6EA" w15:done="0"/>
+  <w15:commentEx w15:paraId="609DCFAD" w15:done="0"/>
+  <w15:commentEx w15:paraId="1D1900C5" w15:done="0"/>
+  <w15:commentEx w15:paraId="2E745596" w15:done="0"/>
 </w15:commentsEx>
 </file>
 
 <file path=word/endnotes.xml><?xml version="1.0" encoding="utf-8"?>
-<w:endnotes xmlns:wpc="http://schemas.microsoft.com/office/word/2010/wordprocessingCanvas" xmlns:mc="http://schemas.openxmlformats.org/markup-compatibility/2006" xmlns:o="urn:schemas-microsoft-com:office:office" xmlns:r="http://schemas.openxmlformats.org/officeDocument/2006/relationships" xmlns:m="http://schemas.openxmlformats.org/officeDocument/2006/math" xmlns:v="urn:schemas-microsoft-com:vml" xmlns:wp14="http://schemas.microsoft.com/office/word/2010/wordprocessingDrawing" xmlns:wp="http://schemas.openxmlformats.org/drawingml/2006/wordprocessingDrawing" xmlns:w10="urn:schemas-microsoft-com:office:word" xmlns:w="http://schemas.openxmlformats.org/wordprocessingml/2006/main" xmlns:w14="http://schemas.microsoft.com/office/word/2010/wordml" xmlns:w15="http://schemas.microsoft.com/office/word/2012/wordml" xmlns:wpg="http://schemas.microsoft.com/office/word/2010/wordprocessingGroup" xmlns:wpi="http://schemas.microsoft.com/office/word/2010/wordprocessingInk" xmlns:wne="http://schemas.microsoft.com/office/word/2006/wordml" xmlns:wps="http://schemas.microsoft.com/office/word/2010/wordprocessingShape" mc:Ignorable="w14 w15 wp14">
+<w:endnotes xmlns:wpc="http://schemas.microsoft.com/office/word/2010/wordprocessingCanvas" xmlns:cx="http://schemas.microsoft.com/office/drawing/2014/chartex" xmlns:mc="http://schemas.openxmlformats.org/markup-compatibility/2006" xmlns:o="urn:schemas-microsoft-com:office:office" xmlns:r="http://schemas.openxmlformats.org/officeDocument/2006/relationships" xmlns:m="http://schemas.openxmlformats.org/officeDocument/2006/math" xmlns:v="urn:schemas-microsoft-com:vml" xmlns:wp14="http://schemas.microsoft.com/office/word/2010/wordprocessingDrawing" xmlns:wp="http://schemas.openxmlformats.org/drawingml/2006/wordprocessingDrawing" xmlns:w10="urn:schemas-microsoft-com:office:word" xmlns:w="http://schemas.openxmlformats.org/wordprocessingml/2006/main" xmlns:w14="http://schemas.microsoft.com/office/word/2010/wordml" xmlns:w15="http://schemas.microsoft.com/office/word/2012/wordml" xmlns:w16se="http://schemas.microsoft.com/office/word/2015/wordml/symex" xmlns:wpg="http://schemas.microsoft.com/office/word/2010/wordprocessingGroup" xmlns:wpi="http://schemas.microsoft.com/office/word/2010/wordprocessingInk" xmlns:wne="http://schemas.microsoft.com/office/word/2006/wordml" xmlns:wps="http://schemas.microsoft.com/office/word/2010/wordprocessingShape" mc:Ignorable="w14 w15 w16se wp14">
   <w:endnote w:type="separator" w:id="-1">
     <w:p>
       <w:r>
@@ -19662,7 +20422,7 @@
 </file>
 
 <file path=word/footer1.xml><?xml version="1.0" encoding="utf-8"?>
-<w:ftr xmlns:wpc="http://schemas.microsoft.com/office/word/2010/wordprocessingCanvas" xmlns:mc="http://schemas.openxmlformats.org/markup-compatibility/2006" xmlns:o="urn:schemas-microsoft-com:office:office" xmlns:r="http://schemas.openxmlformats.org/officeDocument/2006/relationships" xmlns:m="http://schemas.openxmlformats.org/officeDocument/2006/math" xmlns:v="urn:schemas-microsoft-com:vml" xmlns:wp14="http://schemas.microsoft.com/office/word/2010/wordprocessingDrawing" xmlns:wp="http://schemas.openxmlformats.org/drawingml/2006/wordprocessingDrawing" xmlns:w10="urn:schemas-microsoft-com:office:word" xmlns:w="http://schemas.openxmlformats.org/wordprocessingml/2006/main" xmlns:w14="http://schemas.microsoft.com/office/word/2010/wordml" xmlns:w15="http://schemas.microsoft.com/office/word/2012/wordml" xmlns:wpg="http://schemas.microsoft.com/office/word/2010/wordprocessingGroup" xmlns:wpi="http://schemas.microsoft.com/office/word/2010/wordprocessingInk" xmlns:wne="http://schemas.microsoft.com/office/word/2006/wordml" xmlns:wps="http://schemas.microsoft.com/office/word/2010/wordprocessingShape" mc:Ignorable="w14 w15 wp14">
+<w:ftr xmlns:wpc="http://schemas.microsoft.com/office/word/2010/wordprocessingCanvas" xmlns:cx="http://schemas.microsoft.com/office/drawing/2014/chartex" xmlns:mc="http://schemas.openxmlformats.org/markup-compatibility/2006" xmlns:o="urn:schemas-microsoft-com:office:office" xmlns:r="http://schemas.openxmlformats.org/officeDocument/2006/relationships" xmlns:m="http://schemas.openxmlformats.org/officeDocument/2006/math" xmlns:v="urn:schemas-microsoft-com:vml" xmlns:wp14="http://schemas.microsoft.com/office/word/2010/wordprocessingDrawing" xmlns:wp="http://schemas.openxmlformats.org/drawingml/2006/wordprocessingDrawing" xmlns:w10="urn:schemas-microsoft-com:office:word" xmlns:w="http://schemas.openxmlformats.org/wordprocessingml/2006/main" xmlns:w14="http://schemas.microsoft.com/office/word/2010/wordml" xmlns:w15="http://schemas.microsoft.com/office/word/2012/wordml" xmlns:w16se="http://schemas.microsoft.com/office/word/2015/wordml/symex" xmlns:wpg="http://schemas.microsoft.com/office/word/2010/wordprocessingGroup" xmlns:wpi="http://schemas.microsoft.com/office/word/2010/wordprocessingInk" xmlns:wne="http://schemas.microsoft.com/office/word/2006/wordml" xmlns:wps="http://schemas.microsoft.com/office/word/2010/wordprocessingShape" mc:Ignorable="w14 w15 w16se wp14">
   <w:p>
     <w:pPr>
       <w:pStyle w:val="Piedepgina"/>
@@ -19680,7 +20440,7 @@
       <w:rPr>
         <w:noProof/>
       </w:rPr>
-      <w:t>40</w:t>
+      <w:t>28</w:t>
     </w:r>
     <w:r>
       <w:fldChar w:fldCharType="end"/>
@@ -19695,7 +20455,7 @@
 </file>
 
 <file path=word/footnotes.xml><?xml version="1.0" encoding="utf-8"?>
-<w:footnotes xmlns:wpc="http://schemas.microsoft.com/office/word/2010/wordprocessingCanvas" xmlns:mc="http://schemas.openxmlformats.org/markup-compatibility/2006" xmlns:o="urn:schemas-microsoft-com:office:office" xmlns:r="http://schemas.openxmlformats.org/officeDocument/2006/relationships" xmlns:m="http://schemas.openxmlformats.org/officeDocument/2006/math" xmlns:v="urn:schemas-microsoft-com:vml" xmlns:wp14="http://schemas.microsoft.com/office/word/2010/wordprocessingDrawing" xmlns:wp="http://schemas.openxmlformats.org/drawingml/2006/wordprocessingDrawing" xmlns:w10="urn:schemas-microsoft-com:office:word" xmlns:w="http://schemas.openxmlformats.org/wordprocessingml/2006/main" xmlns:w14="http://schemas.microsoft.com/office/word/2010/wordml" xmlns:w15="http://schemas.microsoft.com/office/word/2012/wordml" xmlns:wpg="http://schemas.microsoft.com/office/word/2010/wordprocessingGroup" xmlns:wpi="http://schemas.microsoft.com/office/word/2010/wordprocessingInk" xmlns:wne="http://schemas.microsoft.com/office/word/2006/wordml" xmlns:wps="http://schemas.microsoft.com/office/word/2010/wordprocessingShape" mc:Ignorable="w14 w15 wp14">
+<w:footnotes xmlns:wpc="http://schemas.microsoft.com/office/word/2010/wordprocessingCanvas" xmlns:cx="http://schemas.microsoft.com/office/drawing/2014/chartex" xmlns:mc="http://schemas.openxmlformats.org/markup-compatibility/2006" xmlns:o="urn:schemas-microsoft-com:office:office" xmlns:r="http://schemas.openxmlformats.org/officeDocument/2006/relationships" xmlns:m="http://schemas.openxmlformats.org/officeDocument/2006/math" xmlns:v="urn:schemas-microsoft-com:vml" xmlns:wp14="http://schemas.microsoft.com/office/word/2010/wordprocessingDrawing" xmlns:wp="http://schemas.openxmlformats.org/drawingml/2006/wordprocessingDrawing" xmlns:w10="urn:schemas-microsoft-com:office:word" xmlns:w="http://schemas.openxmlformats.org/wordprocessingml/2006/main" xmlns:w14="http://schemas.microsoft.com/office/word/2010/wordml" xmlns:w15="http://schemas.microsoft.com/office/word/2012/wordml" xmlns:w16se="http://schemas.microsoft.com/office/word/2015/wordml/symex" xmlns:wpg="http://schemas.microsoft.com/office/word/2010/wordprocessingGroup" xmlns:wpi="http://schemas.microsoft.com/office/word/2010/wordprocessingInk" xmlns:wne="http://schemas.microsoft.com/office/word/2006/wordml" xmlns:wps="http://schemas.microsoft.com/office/word/2010/wordprocessingShape" mc:Ignorable="w14 w15 w16se wp14">
   <w:footnote w:type="separator" w:id="-1">
     <w:p>
       <w:r>
@@ -19714,7 +20474,7 @@
 </file>
 
 <file path=word/numbering.xml><?xml version="1.0" encoding="utf-8"?>
-<w:numbering xmlns:wpc="http://schemas.microsoft.com/office/word/2010/wordprocessingCanvas" xmlns:mc="http://schemas.openxmlformats.org/markup-compatibility/2006" xmlns:o="urn:schemas-microsoft-com:office:office" xmlns:r="http://schemas.openxmlformats.org/officeDocument/2006/relationships" xmlns:m="http://schemas.openxmlformats.org/officeDocument/2006/math" xmlns:v="urn:schemas-microsoft-com:vml" xmlns:wp14="http://schemas.microsoft.com/office/word/2010/wordprocessingDrawing" xmlns:wp="http://schemas.openxmlformats.org/drawingml/2006/wordprocessingDrawing" xmlns:w10="urn:schemas-microsoft-com:office:word" xmlns:w="http://schemas.openxmlformats.org/wordprocessingml/2006/main" xmlns:w14="http://schemas.microsoft.com/office/word/2010/wordml" xmlns:w15="http://schemas.microsoft.com/office/word/2012/wordml" xmlns:wpg="http://schemas.microsoft.com/office/word/2010/wordprocessingGroup" xmlns:wpi="http://schemas.microsoft.com/office/word/2010/wordprocessingInk" xmlns:wne="http://schemas.microsoft.com/office/word/2006/wordml" xmlns:wps="http://schemas.microsoft.com/office/word/2010/wordprocessingShape" mc:Ignorable="w14 w15 wp14">
+<w:numbering xmlns:wpc="http://schemas.microsoft.com/office/word/2010/wordprocessingCanvas" xmlns:cx="http://schemas.microsoft.com/office/drawing/2014/chartex" xmlns:mc="http://schemas.openxmlformats.org/markup-compatibility/2006" xmlns:o="urn:schemas-microsoft-com:office:office" xmlns:r="http://schemas.openxmlformats.org/officeDocument/2006/relationships" xmlns:m="http://schemas.openxmlformats.org/officeDocument/2006/math" xmlns:v="urn:schemas-microsoft-com:vml" xmlns:wp14="http://schemas.microsoft.com/office/word/2010/wordprocessingDrawing" xmlns:wp="http://schemas.openxmlformats.org/drawingml/2006/wordprocessingDrawing" xmlns:w10="urn:schemas-microsoft-com:office:word" xmlns:w="http://schemas.openxmlformats.org/wordprocessingml/2006/main" xmlns:w14="http://schemas.microsoft.com/office/word/2010/wordml" xmlns:w15="http://schemas.microsoft.com/office/word/2012/wordml" xmlns:w16se="http://schemas.microsoft.com/office/word/2015/wordml/symex" xmlns:wpg="http://schemas.microsoft.com/office/word/2010/wordprocessingGroup" xmlns:wpi="http://schemas.microsoft.com/office/word/2010/wordprocessingInk" xmlns:wne="http://schemas.microsoft.com/office/word/2006/wordml" xmlns:wps="http://schemas.microsoft.com/office/word/2010/wordprocessingShape" mc:Ignorable="w14 w15 w16se wp14">
   <w:abstractNum w:abstractNumId="0" w15:restartNumberingAfterBreak="0">
     <w:nsid w:val="06C42BF8"/>
     <w:multiLevelType w:val="hybridMultilevel"/>
@@ -21421,7 +22181,7 @@
 </file>
 
 <file path=word/people.xml><?xml version="1.0" encoding="utf-8"?>
-<w15:people xmlns:wpc="http://schemas.microsoft.com/office/word/2010/wordprocessingCanvas" xmlns:mc="http://schemas.openxmlformats.org/markup-compatibility/2006" xmlns:o="urn:schemas-microsoft-com:office:office" xmlns:r="http://schemas.openxmlformats.org/officeDocument/2006/relationships" xmlns:m="http://schemas.openxmlformats.org/officeDocument/2006/math" xmlns:v="urn:schemas-microsoft-com:vml" xmlns:wp14="http://schemas.microsoft.com/office/word/2010/wordprocessingDrawing" xmlns:wp="http://schemas.openxmlformats.org/drawingml/2006/wordprocessingDrawing" xmlns:w10="urn:schemas-microsoft-com:office:word" xmlns:w="http://schemas.openxmlformats.org/wordprocessingml/2006/main" xmlns:w14="http://schemas.microsoft.com/office/word/2010/wordml" xmlns:w15="http://schemas.microsoft.com/office/word/2012/wordml" xmlns:wpg="http://schemas.microsoft.com/office/word/2010/wordprocessingGroup" xmlns:wpi="http://schemas.microsoft.com/office/word/2010/wordprocessingInk" xmlns:wne="http://schemas.microsoft.com/office/word/2006/wordml" xmlns:wps="http://schemas.microsoft.com/office/word/2010/wordprocessingShape" mc:Ignorable="w14 w15 wp14">
+<w15:people xmlns:wpc="http://schemas.microsoft.com/office/word/2010/wordprocessingCanvas" xmlns:cx="http://schemas.microsoft.com/office/drawing/2014/chartex" xmlns:mc="http://schemas.openxmlformats.org/markup-compatibility/2006" xmlns:o="urn:schemas-microsoft-com:office:office" xmlns:r="http://schemas.openxmlformats.org/officeDocument/2006/relationships" xmlns:m="http://schemas.openxmlformats.org/officeDocument/2006/math" xmlns:v="urn:schemas-microsoft-com:vml" xmlns:wp14="http://schemas.microsoft.com/office/word/2010/wordprocessingDrawing" xmlns:wp="http://schemas.openxmlformats.org/drawingml/2006/wordprocessingDrawing" xmlns:w10="urn:schemas-microsoft-com:office:word" xmlns:w="http://schemas.openxmlformats.org/wordprocessingml/2006/main" xmlns:w14="http://schemas.microsoft.com/office/word/2010/wordml" xmlns:w15="http://schemas.microsoft.com/office/word/2012/wordml" xmlns:w16se="http://schemas.microsoft.com/office/word/2015/wordml/symex" xmlns:wpg="http://schemas.microsoft.com/office/word/2010/wordprocessingGroup" xmlns:wpi="http://schemas.microsoft.com/office/word/2010/wordprocessingInk" xmlns:wne="http://schemas.microsoft.com/office/word/2006/wordml" xmlns:wps="http://schemas.microsoft.com/office/word/2010/wordprocessingShape" mc:Ignorable="w14 w15 w16se wp14">
   <w15:person w15:author="Ishan">
     <w15:presenceInfo w15:providerId="None" w15:userId="Ishan"/>
   </w15:person>
@@ -21429,7 +22189,7 @@
 </file>
 
 <file path=word/styles.xml><?xml version="1.0" encoding="utf-8"?>
-<w:styles xmlns:mc="http://schemas.openxmlformats.org/markup-compatibility/2006" xmlns:r="http://schemas.openxmlformats.org/officeDocument/2006/relationships" xmlns:w="http://schemas.openxmlformats.org/wordprocessingml/2006/main" xmlns:w14="http://schemas.microsoft.com/office/word/2010/wordml" xmlns:w15="http://schemas.microsoft.com/office/word/2012/wordml" mc:Ignorable="w14 w15">
+<w:styles xmlns:mc="http://schemas.openxmlformats.org/markup-compatibility/2006" xmlns:r="http://schemas.openxmlformats.org/officeDocument/2006/relationships" xmlns:w="http://schemas.openxmlformats.org/wordprocessingml/2006/main" xmlns:w14="http://schemas.microsoft.com/office/word/2010/wordml" xmlns:w15="http://schemas.microsoft.com/office/word/2012/wordml" xmlns:w16se="http://schemas.microsoft.com/office/word/2015/wordml/symex" mc:Ignorable="w14 w15 w16se">
   <w:docDefaults>
     <w:rPrDefault>
       <w:rPr>
@@ -22241,7 +23001,7 @@
       <w:u w:val="single"/>
     </w:rPr>
   </w:style>
-  <w:style w:type="paragraph" w:styleId="TtulodeTDC">
+  <w:style w:type="paragraph" w:styleId="TtuloTDC">
     <w:name w:val="TOC Heading"/>
     <w:basedOn w:val="Ttulo1"/>
     <w:next w:val="Normal"/>
@@ -24539,7 +25299,7 @@
   <dgm:whole/>
   <dgm:extLst>
     <a:ext uri="http://schemas.microsoft.com/office/drawing/2008/diagram">
-      <dsp:dataModelExt xmlns:dsp="http://schemas.microsoft.com/office/drawing/2008/diagram" relId="rId37" minVer="http://schemas.openxmlformats.org/drawingml/2006/diagram"/>
+      <dsp:dataModelExt xmlns:dsp="http://schemas.microsoft.com/office/drawing/2008/diagram" relId="rId39" minVer="http://schemas.openxmlformats.org/drawingml/2006/diagram"/>
     </a:ext>
   </dgm:extLst>
 </dgm:dataModel>
@@ -24759,17 +25519,17 @@
     </dgm:pt>
   </dgm:ptLst>
   <dgm:cxnLst>
+    <dgm:cxn modelId="{06068F2A-67D7-4582-A2B2-91AA3C105269}" type="presOf" srcId="{AC0E888F-D64D-4335-BF9A-F4DC32CF5B33}" destId="{17A7367E-E2AF-45A9-9D63-96E6C9B5BD96}" srcOrd="0" destOrd="0" presId="urn:microsoft.com/office/officeart/2005/8/layout/process2"/>
+    <dgm:cxn modelId="{69190D4C-0F1D-484E-AE18-F3654E01DBA5}" type="presOf" srcId="{5CAADBD1-175B-4512-BEF4-249FD3797B08}" destId="{CAF28A32-3714-4CE9-BC5A-56F6A58F463F}" srcOrd="0" destOrd="0" presId="urn:microsoft.com/office/officeart/2005/8/layout/process2"/>
+    <dgm:cxn modelId="{2360FBCA-09F9-4BAF-B17E-C62DF30AE737}" type="presOf" srcId="{6B5D09AB-C1B2-43D8-8042-31A1B75C35E7}" destId="{52FC9897-DC9F-4718-93DD-12B2E602F15D}" srcOrd="0" destOrd="0" presId="urn:microsoft.com/office/officeart/2005/8/layout/process2"/>
     <dgm:cxn modelId="{118AFEDF-A988-4247-A6B0-6A7F05F66B2D}" srcId="{71D1B2D2-A5F3-4118-953B-AB4654AC6048}" destId="{7BB55593-352A-455F-AF1C-B5637142E59F}" srcOrd="0" destOrd="0" parTransId="{B9240514-D572-4FBB-8DF4-62CA62F45022}" sibTransId="{25E1D853-5107-4DAD-A0CA-7739D0DF4722}"/>
-    <dgm:cxn modelId="{FC605501-2A66-4EB1-A53A-DD95886B68A1}" type="presOf" srcId="{25E1D853-5107-4DAD-A0CA-7739D0DF4722}" destId="{EEBB0504-D97D-4F3E-857B-CCA2D6672C81}" srcOrd="1" destOrd="0" presId="urn:microsoft.com/office/officeart/2005/8/layout/process2"/>
     <dgm:cxn modelId="{DB4B21BF-0225-4857-A02E-ED58AED86CD4}" type="presOf" srcId="{6B5D09AB-C1B2-43D8-8042-31A1B75C35E7}" destId="{F5209EA6-1C56-40EF-9D2F-F970B4FC621D}" srcOrd="1" destOrd="0" presId="urn:microsoft.com/office/officeart/2005/8/layout/process2"/>
     <dgm:cxn modelId="{3504E3E2-C3EC-40BF-8E7C-08E1E89395FA}" srcId="{71D1B2D2-A5F3-4118-953B-AB4654AC6048}" destId="{AC0E888F-D64D-4335-BF9A-F4DC32CF5B33}" srcOrd="1" destOrd="0" parTransId="{D5BBDB4E-647E-4E39-BDCD-1FD99234D696}" sibTransId="{6B5D09AB-C1B2-43D8-8042-31A1B75C35E7}"/>
     <dgm:cxn modelId="{FD9CDA81-6ECD-48EA-A79E-7FDEACC7E7B1}" srcId="{71D1B2D2-A5F3-4118-953B-AB4654AC6048}" destId="{5CAADBD1-175B-4512-BEF4-249FD3797B08}" srcOrd="2" destOrd="0" parTransId="{4904DE9A-2E3F-4085-BB87-10A4291FD0BB}" sibTransId="{CFC9E0BA-FCB8-4360-A0E4-604140717278}"/>
-    <dgm:cxn modelId="{2360FBCA-09F9-4BAF-B17E-C62DF30AE737}" type="presOf" srcId="{6B5D09AB-C1B2-43D8-8042-31A1B75C35E7}" destId="{52FC9897-DC9F-4718-93DD-12B2E602F15D}" srcOrd="0" destOrd="0" presId="urn:microsoft.com/office/officeart/2005/8/layout/process2"/>
-    <dgm:cxn modelId="{06068F2A-67D7-4582-A2B2-91AA3C105269}" type="presOf" srcId="{AC0E888F-D64D-4335-BF9A-F4DC32CF5B33}" destId="{17A7367E-E2AF-45A9-9D63-96E6C9B5BD96}" srcOrd="0" destOrd="0" presId="urn:microsoft.com/office/officeart/2005/8/layout/process2"/>
-    <dgm:cxn modelId="{1BD2B16D-FE86-45CB-93A7-6D0CBB313359}" type="presOf" srcId="{25E1D853-5107-4DAD-A0CA-7739D0DF4722}" destId="{29687BC6-9CAA-4DE4-B330-6A7108DADA2C}" srcOrd="0" destOrd="0" presId="urn:microsoft.com/office/officeart/2005/8/layout/process2"/>
     <dgm:cxn modelId="{A0E0A30F-D5A7-4ED4-A347-E184E2AF382E}" type="presOf" srcId="{7BB55593-352A-455F-AF1C-B5637142E59F}" destId="{F85F4121-70D7-4A2D-886E-896931E3C2F0}" srcOrd="0" destOrd="0" presId="urn:microsoft.com/office/officeart/2005/8/layout/process2"/>
     <dgm:cxn modelId="{0A23F77F-86C3-40BD-ADBD-2191D53178E0}" type="presOf" srcId="{71D1B2D2-A5F3-4118-953B-AB4654AC6048}" destId="{DB577D70-AB98-4D28-BB4A-5FF0EF51E045}" srcOrd="0" destOrd="0" presId="urn:microsoft.com/office/officeart/2005/8/layout/process2"/>
-    <dgm:cxn modelId="{69190D4C-0F1D-484E-AE18-F3654E01DBA5}" type="presOf" srcId="{5CAADBD1-175B-4512-BEF4-249FD3797B08}" destId="{CAF28A32-3714-4CE9-BC5A-56F6A58F463F}" srcOrd="0" destOrd="0" presId="urn:microsoft.com/office/officeart/2005/8/layout/process2"/>
+    <dgm:cxn modelId="{1BD2B16D-FE86-45CB-93A7-6D0CBB313359}" type="presOf" srcId="{25E1D853-5107-4DAD-A0CA-7739D0DF4722}" destId="{29687BC6-9CAA-4DE4-B330-6A7108DADA2C}" srcOrd="0" destOrd="0" presId="urn:microsoft.com/office/officeart/2005/8/layout/process2"/>
+    <dgm:cxn modelId="{FC605501-2A66-4EB1-A53A-DD95886B68A1}" type="presOf" srcId="{25E1D853-5107-4DAD-A0CA-7739D0DF4722}" destId="{EEBB0504-D97D-4F3E-857B-CCA2D6672C81}" srcOrd="1" destOrd="0" presId="urn:microsoft.com/office/officeart/2005/8/layout/process2"/>
     <dgm:cxn modelId="{960BA314-E5C0-4486-9FEF-8FF2ED2AD8D4}" type="presParOf" srcId="{DB577D70-AB98-4D28-BB4A-5FF0EF51E045}" destId="{F85F4121-70D7-4A2D-886E-896931E3C2F0}" srcOrd="0" destOrd="0" presId="urn:microsoft.com/office/officeart/2005/8/layout/process2"/>
     <dgm:cxn modelId="{6025EC98-AE2B-490A-9CBF-E753A57109CA}" type="presParOf" srcId="{DB577D70-AB98-4D28-BB4A-5FF0EF51E045}" destId="{29687BC6-9CAA-4DE4-B330-6A7108DADA2C}" srcOrd="1" destOrd="0" presId="urn:microsoft.com/office/officeart/2005/8/layout/process2"/>
     <dgm:cxn modelId="{BD6A6FDA-1422-4D8D-AD8F-20D7DA9258AC}" type="presParOf" srcId="{29687BC6-9CAA-4DE4-B330-6A7108DADA2C}" destId="{EEBB0504-D97D-4F3E-857B-CCA2D6672C81}" srcOrd="0" destOrd="0" presId="urn:microsoft.com/office/officeart/2005/8/layout/process2"/>
@@ -24782,7 +25542,7 @@
   <dgm:whole/>
   <dgm:extLst>
     <a:ext uri="http://schemas.microsoft.com/office/drawing/2008/diagram">
-      <dsp:dataModelExt xmlns:dsp="http://schemas.microsoft.com/office/drawing/2008/diagram" relId="rId43" minVer="http://schemas.openxmlformats.org/drawingml/2006/diagram"/>
+      <dsp:dataModelExt xmlns:dsp="http://schemas.microsoft.com/office/drawing/2008/diagram" relId="rId45" minVer="http://schemas.openxmlformats.org/drawingml/2006/diagram"/>
     </a:ext>
   </dgm:extLst>
 </dgm:dataModel>
@@ -28746,7 +29506,7 @@
 </file>
 
 <file path=customXml/itemProps1.xml><?xml version="1.0" encoding="utf-8"?>
-<ds:datastoreItem xmlns:ds="http://schemas.openxmlformats.org/officeDocument/2006/customXml" ds:itemID="{96616E01-E1A7-4E0D-B00D-062594974864}">
+<ds:datastoreItem xmlns:ds="http://schemas.openxmlformats.org/officeDocument/2006/customXml" ds:itemID="{D7F4F207-DB5E-4E2E-86D4-4565B0C39AA1}">
   <ds:schemaRefs>
     <ds:schemaRef ds:uri="http://schemas.openxmlformats.org/officeDocument/2006/bibliography"/>
   </ds:schemaRefs>

</xml_diff>

<commit_message>
Se enexo descripcion de control de giro de motores con puente H en marco teorico
</commit_message>
<xml_diff>
--- a/CNC Router.docx
+++ b/CNC Router.docx
@@ -231,11 +231,9 @@
       </w:r>
     </w:p>
     <w:p>
-      <w:proofErr w:type="spellStart"/>
       <w:r>
         <w:t>Ing</w:t>
       </w:r>
-      <w:proofErr w:type="spellEnd"/>
       <w:r>
         <w:tab/>
       </w:r>
@@ -378,24 +376,26 @@
           <w:sz w:val="23"/>
           <w:szCs w:val="23"/>
         </w:rPr>
-        <w:t xml:space="preserve">Facultad de Tecnología </w:t>
-      </w:r>
-      <w:proofErr w:type="spellStart"/>
-      <w:r>
+        <w:t xml:space="preserve">Facultad de Tecnología xxxxxx - UNI </w:t>
+      </w:r>
+    </w:p>
+    <w:p>
+      <w:pPr>
+        <w:pStyle w:val="Default"/>
         <w:rPr>
           <w:sz w:val="23"/>
           <w:szCs w:val="23"/>
         </w:rPr>
-        <w:t>xxxxxx</w:t>
-      </w:r>
-      <w:proofErr w:type="spellEnd"/>
-      <w:r>
+      </w:pPr>
+    </w:p>
+    <w:p>
+      <w:pPr>
+        <w:pStyle w:val="Default"/>
         <w:rPr>
           <w:sz w:val="23"/>
           <w:szCs w:val="23"/>
         </w:rPr>
-        <w:t xml:space="preserve"> - UNI </w:t>
-      </w:r>
+      </w:pPr>
     </w:p>
     <w:p>
       <w:pPr>
@@ -405,15 +405,13 @@
           <w:szCs w:val="23"/>
         </w:rPr>
       </w:pPr>
-    </w:p>
-    <w:p>
-      <w:pPr>
-        <w:pStyle w:val="Default"/>
+      <w:r>
         <w:rPr>
           <w:sz w:val="23"/>
           <w:szCs w:val="23"/>
         </w:rPr>
-      </w:pPr>
+        <w:t xml:space="preserve">Estimado Doctor xxxxxxx </w:t>
+      </w:r>
     </w:p>
     <w:p>
       <w:pPr>
@@ -423,65 +421,32 @@
           <w:szCs w:val="23"/>
         </w:rPr>
       </w:pPr>
-      <w:r>
+    </w:p>
+    <w:p>
+      <w:pPr>
+        <w:pStyle w:val="Default"/>
         <w:rPr>
           <w:sz w:val="23"/>
           <w:szCs w:val="23"/>
         </w:rPr>
-        <w:t xml:space="preserve">Estimado Doctor </w:t>
-      </w:r>
-      <w:proofErr w:type="spellStart"/>
-      <w:r>
+      </w:pPr>
+    </w:p>
+    <w:p>
+      <w:pPr>
+        <w:pStyle w:val="Default"/>
+        <w:jc w:val="both"/>
         <w:rPr>
           <w:sz w:val="23"/>
           <w:szCs w:val="23"/>
         </w:rPr>
-        <w:t>xxxxxxx</w:t>
-      </w:r>
-      <w:proofErr w:type="spellEnd"/>
+      </w:pPr>
       <w:r>
         <w:rPr>
           <w:sz w:val="23"/>
           <w:szCs w:val="23"/>
         </w:rPr>
-        <w:t xml:space="preserve"> </w:t>
-      </w:r>
-    </w:p>
-    <w:p>
-      <w:pPr>
-        <w:pStyle w:val="Default"/>
-        <w:rPr>
-          <w:sz w:val="23"/>
-          <w:szCs w:val="23"/>
-        </w:rPr>
-      </w:pPr>
-    </w:p>
-    <w:p>
-      <w:pPr>
-        <w:pStyle w:val="Default"/>
-        <w:rPr>
-          <w:sz w:val="23"/>
-          <w:szCs w:val="23"/>
-        </w:rPr>
-      </w:pPr>
-    </w:p>
-    <w:p>
-      <w:pPr>
-        <w:pStyle w:val="Default"/>
-        <w:jc w:val="both"/>
-        <w:rPr>
-          <w:sz w:val="23"/>
-          <w:szCs w:val="23"/>
-        </w:rPr>
-      </w:pPr>
-      <w:r>
-        <w:rPr>
-          <w:sz w:val="23"/>
-          <w:szCs w:val="23"/>
-        </w:rPr>
         <w:t>En cumplimiento con la Normativa de culminación de estudio, le presento el protocolo de Monografía para optar al título de Ingeniería Civil cuyo tema es “</w:t>
       </w:r>
-      <w:proofErr w:type="spellStart"/>
       <w:r>
         <w:rPr>
           <w:b/>
@@ -489,62 +454,62 @@
           <w:sz w:val="23"/>
           <w:szCs w:val="23"/>
         </w:rPr>
-        <w:t>xxxxxxxxxxxxxxxxxxxxxxxxxx</w:t>
-      </w:r>
-      <w:proofErr w:type="spellEnd"/>
-      <w:r>
-        <w:rPr>
-          <w:b/>
-          <w:bCs/>
+        <w:t xml:space="preserve">xxxxxxxxxxxxxxxxxxxxxxxxxx.” </w:t>
+      </w:r>
+      <w:r>
+        <w:rPr>
           <w:sz w:val="23"/>
           <w:szCs w:val="23"/>
         </w:rPr>
-        <w:t xml:space="preserve">.” </w:t>
-      </w:r>
-      <w:r>
+        <w:t>para su debida aprobación, así mismo propongo como tutor al (Master. Ing. xxxxxxxxxxx. Facultad de Tecnología de la xxxxxxxx).</w:t>
+      </w:r>
+    </w:p>
+    <w:p>
+      <w:pPr>
+        <w:pStyle w:val="Default"/>
+        <w:jc w:val="both"/>
         <w:rPr>
           <w:sz w:val="23"/>
           <w:szCs w:val="23"/>
         </w:rPr>
-        <w:t xml:space="preserve">para su debida aprobación, así mismo propongo como tutor al (Master. Ing. </w:t>
-      </w:r>
-      <w:proofErr w:type="spellStart"/>
-      <w:r>
+      </w:pPr>
+    </w:p>
+    <w:p>
+      <w:pPr>
+        <w:pStyle w:val="Default"/>
+        <w:jc w:val="both"/>
         <w:rPr>
           <w:sz w:val="23"/>
           <w:szCs w:val="23"/>
         </w:rPr>
-        <w:t>xxxxxxxxxxx</w:t>
-      </w:r>
-      <w:proofErr w:type="spellEnd"/>
+      </w:pPr>
       <w:r>
         <w:rPr>
           <w:sz w:val="23"/>
           <w:szCs w:val="23"/>
         </w:rPr>
-        <w:t xml:space="preserve">. Facultad de Tecnología de la </w:t>
-      </w:r>
-      <w:proofErr w:type="spellStart"/>
-      <w:r>
+        <w:t xml:space="preserve"> </w:t>
+      </w:r>
+    </w:p>
+    <w:p>
+      <w:pPr>
+        <w:pStyle w:val="Default"/>
         <w:rPr>
           <w:sz w:val="23"/>
           <w:szCs w:val="23"/>
         </w:rPr>
-        <w:t>xxxxxxxx</w:t>
-      </w:r>
-      <w:proofErr w:type="spellEnd"/>
+      </w:pPr>
       <w:r>
         <w:rPr>
           <w:sz w:val="23"/>
           <w:szCs w:val="23"/>
         </w:rPr>
-        <w:t>).</w:t>
+        <w:t xml:space="preserve">Sin más a que referirme, lo saludo, deseándole éxitos en sus funciones. </w:t>
       </w:r>
     </w:p>
     <w:p>
       <w:pPr>
         <w:pStyle w:val="Default"/>
-        <w:jc w:val="both"/>
         <w:rPr>
           <w:sz w:val="23"/>
           <w:szCs w:val="23"/>
@@ -554,35 +519,36 @@
     <w:p>
       <w:pPr>
         <w:pStyle w:val="Default"/>
-        <w:jc w:val="both"/>
         <w:rPr>
           <w:sz w:val="23"/>
           <w:szCs w:val="23"/>
         </w:rPr>
       </w:pPr>
-      <w:r>
+    </w:p>
+    <w:p>
+      <w:pPr>
+        <w:pStyle w:val="Default"/>
         <w:rPr>
           <w:sz w:val="23"/>
           <w:szCs w:val="23"/>
         </w:rPr>
-        <w:t xml:space="preserve"> </w:t>
-      </w:r>
-    </w:p>
-    <w:p>
-      <w:pPr>
-        <w:pStyle w:val="Default"/>
+      </w:pPr>
+      <w:r>
         <w:rPr>
           <w:sz w:val="23"/>
           <w:szCs w:val="23"/>
         </w:rPr>
-      </w:pPr>
-      <w:r>
+        <w:t xml:space="preserve">Atentamente, </w:t>
+      </w:r>
+    </w:p>
+    <w:p>
+      <w:pPr>
+        <w:pStyle w:val="Default"/>
         <w:rPr>
           <w:sz w:val="23"/>
           <w:szCs w:val="23"/>
         </w:rPr>
-        <w:t xml:space="preserve">Sin más a que referirme, lo saludo, deseándole éxitos en sus funciones. </w:t>
-      </w:r>
+      </w:pPr>
     </w:p>
     <w:p>
       <w:pPr>
@@ -592,30 +558,26 @@
           <w:szCs w:val="23"/>
         </w:rPr>
       </w:pPr>
-    </w:p>
-    <w:p>
-      <w:pPr>
-        <w:pStyle w:val="Default"/>
+      <w:r>
         <w:rPr>
           <w:sz w:val="23"/>
           <w:szCs w:val="23"/>
         </w:rPr>
-      </w:pPr>
-    </w:p>
-    <w:p>
-      <w:pPr>
-        <w:pStyle w:val="Default"/>
+        <w:t>________________________</w:t>
+      </w:r>
+      <w:r>
         <w:rPr>
           <w:sz w:val="23"/>
           <w:szCs w:val="23"/>
         </w:rPr>
-      </w:pPr>
+        <w:t xml:space="preserve">                              </w:t>
+      </w:r>
       <w:r>
         <w:rPr>
           <w:sz w:val="23"/>
           <w:szCs w:val="23"/>
         </w:rPr>
-        <w:t xml:space="preserve">Atentamente, </w:t>
+        <w:t xml:space="preserve"> ________________________ </w:t>
       </w:r>
     </w:p>
     <w:p>
@@ -626,36 +588,36 @@
           <w:szCs w:val="23"/>
         </w:rPr>
       </w:pPr>
-    </w:p>
-    <w:p>
-      <w:pPr>
-        <w:pStyle w:val="Default"/>
+      <w:r>
         <w:rPr>
           <w:sz w:val="23"/>
           <w:szCs w:val="23"/>
         </w:rPr>
-      </w:pPr>
+        <w:t xml:space="preserve">Br. Xxxxxxxxxxxxxxxxxxxxx </w:t>
+      </w:r>
       <w:r>
         <w:rPr>
           <w:sz w:val="23"/>
           <w:szCs w:val="23"/>
         </w:rPr>
-        <w:t>________________________</w:t>
+        <w:t xml:space="preserve">                                  </w:t>
       </w:r>
       <w:r>
         <w:rPr>
           <w:sz w:val="23"/>
           <w:szCs w:val="23"/>
         </w:rPr>
-        <w:t xml:space="preserve">                              </w:t>
-      </w:r>
-      <w:r>
+        <w:t xml:space="preserve">Br. xxxxxxxxxxxxxxxxxx </w:t>
+      </w:r>
+    </w:p>
+    <w:p>
+      <w:pPr>
+        <w:pStyle w:val="Default"/>
         <w:rPr>
           <w:sz w:val="23"/>
           <w:szCs w:val="23"/>
         </w:rPr>
-        <w:t xml:space="preserve"> ________________________ </w:t>
-      </w:r>
+      </w:pPr>
     </w:p>
     <w:p>
       <w:pPr>
@@ -670,113 +632,74 @@
           <w:sz w:val="23"/>
           <w:szCs w:val="23"/>
         </w:rPr>
-        <w:t xml:space="preserve">Br. </w:t>
-      </w:r>
-      <w:proofErr w:type="spellStart"/>
-      <w:r>
+        <w:t xml:space="preserve">Correos electrónicos: </w:t>
+      </w:r>
+    </w:p>
+    <w:p>
+      <w:pPr>
+        <w:pStyle w:val="Default"/>
         <w:rPr>
           <w:sz w:val="23"/>
           <w:szCs w:val="23"/>
         </w:rPr>
-        <w:t>Xxxxxxxxxxxxxxxxxxxxx</w:t>
-      </w:r>
-      <w:proofErr w:type="spellEnd"/>
+      </w:pPr>
       <w:r>
         <w:rPr>
           <w:sz w:val="23"/>
           <w:szCs w:val="23"/>
         </w:rPr>
-        <w:t xml:space="preserve"> </w:t>
-      </w:r>
-      <w:r>
+        <w:t xml:space="preserve">Celulares: </w:t>
+      </w:r>
+    </w:p>
+    <w:p>
+      <w:pPr>
+        <w:pStyle w:val="Default"/>
         <w:rPr>
           <w:sz w:val="23"/>
           <w:szCs w:val="23"/>
         </w:rPr>
-        <w:t xml:space="preserve">                                  </w:t>
-      </w:r>
-      <w:r>
+      </w:pPr>
+    </w:p>
+    <w:p>
+      <w:pPr>
+        <w:pStyle w:val="Default"/>
         <w:rPr>
           <w:sz w:val="23"/>
           <w:szCs w:val="23"/>
         </w:rPr>
-        <w:t xml:space="preserve">Br. </w:t>
-      </w:r>
-      <w:proofErr w:type="spellStart"/>
+      </w:pPr>
+    </w:p>
+    <w:p>
+      <w:pPr>
+        <w:pStyle w:val="Default"/>
+        <w:jc w:val="right"/>
+        <w:rPr>
+          <w:sz w:val="22"/>
+          <w:szCs w:val="22"/>
+        </w:rPr>
+      </w:pPr>
       <w:r>
         <w:rPr>
           <w:sz w:val="23"/>
           <w:szCs w:val="23"/>
         </w:rPr>
-        <w:t>xxxxxxxxxxxxxxxxxx</w:t>
-      </w:r>
-      <w:proofErr w:type="spellEnd"/>
-      <w:r>
-        <w:rPr>
-          <w:sz w:val="23"/>
-          <w:szCs w:val="23"/>
-        </w:rPr>
-        <w:t xml:space="preserve"> </w:t>
-      </w:r>
-    </w:p>
-    <w:p>
-      <w:pPr>
-        <w:pStyle w:val="Default"/>
-        <w:rPr>
-          <w:sz w:val="23"/>
-          <w:szCs w:val="23"/>
-        </w:rPr>
-      </w:pPr>
-    </w:p>
-    <w:p>
-      <w:pPr>
-        <w:pStyle w:val="Default"/>
-        <w:rPr>
-          <w:sz w:val="23"/>
-          <w:szCs w:val="23"/>
-        </w:rPr>
-      </w:pPr>
-      <w:r>
-        <w:rPr>
-          <w:sz w:val="23"/>
-          <w:szCs w:val="23"/>
-        </w:rPr>
-        <w:t xml:space="preserve">Correos electrónicos: </w:t>
-      </w:r>
-    </w:p>
-    <w:p>
-      <w:pPr>
-        <w:pStyle w:val="Default"/>
-        <w:rPr>
-          <w:sz w:val="23"/>
-          <w:szCs w:val="23"/>
-        </w:rPr>
-      </w:pPr>
-      <w:r>
-        <w:rPr>
-          <w:sz w:val="23"/>
-          <w:szCs w:val="23"/>
-        </w:rPr>
-        <w:t xml:space="preserve">Celulares: </w:t>
-      </w:r>
-    </w:p>
-    <w:p>
-      <w:pPr>
-        <w:pStyle w:val="Default"/>
-        <w:rPr>
-          <w:sz w:val="23"/>
-          <w:szCs w:val="23"/>
-        </w:rPr>
-      </w:pPr>
-    </w:p>
-    <w:p>
-      <w:pPr>
-        <w:pStyle w:val="Default"/>
-        <w:rPr>
-          <w:sz w:val="23"/>
-          <w:szCs w:val="23"/>
-        </w:rPr>
-      </w:pPr>
+        <w:t xml:space="preserve">CC/Archivo </w:t>
+      </w:r>
+      <w:r>
+        <w:rPr>
+          <w:sz w:val="28"/>
+          <w:szCs w:val="28"/>
+        </w:rPr>
+        <w:br w:type="page"/>
+      </w:r>
+      <w:r>
+        <w:rPr>
+          <w:sz w:val="22"/>
+          <w:szCs w:val="22"/>
+        </w:rPr>
+        <w:lastRenderedPageBreak/>
+        <w:t xml:space="preserve">Mangua 20 de Noviembre 2017 </w:t>
+      </w:r>
     </w:p>
     <w:p>
       <w:pPr>
@@ -787,79 +710,31 @@
           <w:szCs w:val="22"/>
         </w:rPr>
       </w:pPr>
-      <w:r>
-        <w:rPr>
-          <w:sz w:val="23"/>
-          <w:szCs w:val="23"/>
-        </w:rPr>
-        <w:t xml:space="preserve">CC/Archivo </w:t>
-      </w:r>
-      <w:r>
-        <w:rPr>
-          <w:sz w:val="28"/>
-          <w:szCs w:val="28"/>
-        </w:rPr>
-        <w:br w:type="page"/>
-      </w:r>
-      <w:r>
+    </w:p>
+    <w:p>
+      <w:pPr>
+        <w:pStyle w:val="Default"/>
+        <w:jc w:val="right"/>
         <w:rPr>
           <w:sz w:val="22"/>
           <w:szCs w:val="22"/>
         </w:rPr>
-        <w:lastRenderedPageBreak/>
-        <w:t xml:space="preserve">Mangua 20 de Noviembre 2017 </w:t>
-      </w:r>
+      </w:pPr>
     </w:p>
     <w:p>
       <w:pPr>
         <w:pStyle w:val="Default"/>
-        <w:jc w:val="right"/>
         <w:rPr>
           <w:sz w:val="22"/>
           <w:szCs w:val="22"/>
         </w:rPr>
       </w:pPr>
-    </w:p>
-    <w:p>
-      <w:pPr>
-        <w:pStyle w:val="Default"/>
-        <w:jc w:val="right"/>
+      <w:r>
         <w:rPr>
           <w:sz w:val="22"/>
           <w:szCs w:val="22"/>
         </w:rPr>
-      </w:pPr>
-    </w:p>
-    <w:p>
-      <w:pPr>
-        <w:pStyle w:val="Default"/>
-        <w:rPr>
-          <w:sz w:val="22"/>
-          <w:szCs w:val="22"/>
-        </w:rPr>
-      </w:pPr>
-      <w:r>
-        <w:rPr>
-          <w:sz w:val="22"/>
-          <w:szCs w:val="22"/>
-        </w:rPr>
-        <w:t xml:space="preserve">Ing. Daniel Cuadra </w:t>
-      </w:r>
-      <w:proofErr w:type="spellStart"/>
-      <w:r>
-        <w:rPr>
-          <w:sz w:val="22"/>
-          <w:szCs w:val="22"/>
-        </w:rPr>
-        <w:t>Horney</w:t>
-      </w:r>
-      <w:proofErr w:type="spellEnd"/>
-      <w:r>
-        <w:rPr>
-          <w:sz w:val="22"/>
-          <w:szCs w:val="22"/>
-        </w:rPr>
-        <w:t xml:space="preserve"> </w:t>
+        <w:t xml:space="preserve">Ing. Daniel Cuadra Horney </w:t>
       </w:r>
     </w:p>
     <w:p>
@@ -4549,23 +4424,7 @@
         <w:t xml:space="preserve"> </w:t>
       </w:r>
       <w:r>
-        <w:t xml:space="preserve">oficina de </w:t>
-      </w:r>
-      <w:proofErr w:type="spellStart"/>
-      <w:r>
-        <w:t>Motion</w:t>
-      </w:r>
-      <w:proofErr w:type="spellEnd"/>
-      <w:r>
-        <w:t xml:space="preserve"> </w:t>
-      </w:r>
-      <w:proofErr w:type="spellStart"/>
-      <w:r>
-        <w:t>Design</w:t>
-      </w:r>
-      <w:proofErr w:type="spellEnd"/>
-      <w:r>
-        <w:t>, una empresa de diseño y arquitectura que además ofrece el servicio</w:t>
+        <w:t>oficina de Motion Design, una empresa de diseño y arquitectura que además ofrece el servicio</w:t>
       </w:r>
       <w:r>
         <w:t xml:space="preserve"> </w:t>
@@ -5652,39 +5511,7 @@
     </w:p>
     <w:p>
       <w:r>
-        <w:t xml:space="preserve">Los primeros intentos de establecer una definición formal de manipulador industrial, surgen en el año 1979 por parte de la RIA (Robot </w:t>
-      </w:r>
-      <w:proofErr w:type="spellStart"/>
-      <w:r>
-        <w:t>Institute</w:t>
-      </w:r>
-      <w:proofErr w:type="spellEnd"/>
-      <w:r>
-        <w:t xml:space="preserve"> of </w:t>
-      </w:r>
-      <w:proofErr w:type="spellStart"/>
-      <w:r>
-        <w:t>America</w:t>
-      </w:r>
-      <w:proofErr w:type="spellEnd"/>
-      <w:r>
-        <w:t xml:space="preserve">, actualmente </w:t>
-      </w:r>
-      <w:proofErr w:type="spellStart"/>
-      <w:r>
-        <w:t>Robotic</w:t>
-      </w:r>
-      <w:proofErr w:type="spellEnd"/>
-      <w:r>
-        <w:t xml:space="preserve"> Industries </w:t>
-      </w:r>
-      <w:proofErr w:type="spellStart"/>
-      <w:r>
-        <w:t>Association</w:t>
-      </w:r>
-      <w:proofErr w:type="spellEnd"/>
-      <w:r>
-        <w:t>), según la cual:</w:t>
+        <w:t>Los primeros intentos de establecer una definición formal de manipulador industrial, surgen en el año 1979 por parte de la RIA (Robot Institute of America, actualmente Robotic Industries Association), según la cual:</w:t>
       </w:r>
     </w:p>
     <w:p>
@@ -5699,15 +5526,7 @@
     </w:p>
     <w:p>
       <w:r>
-        <w:t>sistemas lógicos (</w:t>
-      </w:r>
-      <w:proofErr w:type="gramStart"/>
-      <w:r>
-        <w:t>PLC</w:t>
-      </w:r>
-      <w:proofErr w:type="gramEnd"/>
-      <w:r>
-        <w:t xml:space="preserve"> por ejemplo) que tienen un número discreto y pequeño de posiciones estables y en los que los actuadores se detienen en posiciones fijas. La modificación de estas posiciones implica la alteración de los recorridos de los actuadores, mediante topes mecánicos o incluso el rediseño o la alteración estructural.</w:t>
+        <w:t>sistemas lógicos (PLC por ejemplo) que tienen un número discreto y pequeño de posiciones estables y en los que los actuadores se detienen en posiciones fijas. La modificación de estas posiciones implica la alteración de los recorridos de los actuadores, mediante topes mecánicos o incluso el rediseño o la alteración estructural.</w:t>
       </w:r>
       <w:r>
         <w:br/>
@@ -5715,15 +5534,7 @@
     </w:p>
     <w:p>
       <w:r>
-        <w:t xml:space="preserve">Por tanto, de acuerdo a la definición ISO un robot debe tener al menos 3 ejes </w:t>
-      </w:r>
-      <w:proofErr w:type="spellStart"/>
-      <w:r>
-        <w:t>servocontrolados</w:t>
-      </w:r>
-      <w:proofErr w:type="spellEnd"/>
-      <w:r>
-        <w:t>, es decir, con sistemas de posicionamiento tales que la señal de mando al actuador considere la posición de referencia y la posición real que este tiene en cada momento (realimentación).</w:t>
+        <w:t>Por tanto, de acuerdo a la definición ISO un robot debe tener al menos 3 ejes servocontrolados, es decir, con sistemas de posicionamiento tales que la señal de mando al actuador considere la posición de referencia y la posición real que este tiene en cada momento (realimentación).</w:t>
       </w:r>
     </w:p>
     <w:p>
@@ -5760,15 +5571,7 @@
     </w:p>
     <w:p>
       <w:r>
-        <w:t xml:space="preserve">Posee tres movimientos lineales, es decir, tiene tres grados de libertad, los cuales corresponden a los movimientos localizados en los ejes X, Y </w:t>
-      </w:r>
-      <w:proofErr w:type="spellStart"/>
-      <w:r>
-        <w:t>y</w:t>
-      </w:r>
-      <w:proofErr w:type="spellEnd"/>
-      <w:r>
-        <w:t xml:space="preserve"> Z. Los movimientos que realiza este robot entre un punto y otro son con base en interpolaciones lineales. Interpolación, en este caso, significa el tipo de trayectoria que realiza el manipulador cuando se desplaza entre un punto y otro. A la trayectoria realizada en línea recta se le conoce como interpolación lineal y a la trayectoria hecha de acuerdo con el tipo de movimientos que tienen sus articulaciones se le llama interpolación por articulación. En la ilustración se ve un ejemplo de esta configuración</w:t>
+        <w:t>Posee tres movimientos lineales, es decir, tiene tres grados de libertad, los cuales corresponden a los movimientos localizados en los ejes X, Y y Z. Los movimientos que realiza este robot entre un punto y otro son con base en interpolaciones lineales. Interpolación, en este caso, significa el tipo de trayectoria que realiza el manipulador cuando se desplaza entre un punto y otro. A la trayectoria realizada en línea recta se le conoce como interpolación lineal y a la trayectoria hecha de acuerdo con el tipo de movimientos que tienen sus articulaciones se le llama interpolación por articulación. En la ilustración se ve un ejemplo de esta configuración</w:t>
       </w:r>
     </w:p>
     <w:p>
@@ -6104,47 +5907,7 @@
         <w:t xml:space="preserve">Las </w:t>
       </w:r>
       <w:r>
-        <w:t xml:space="preserve">siglas significan: </w:t>
-      </w:r>
-      <w:proofErr w:type="spellStart"/>
-      <w:r>
-        <w:t>Selective</w:t>
-      </w:r>
-      <w:proofErr w:type="spellEnd"/>
-      <w:r>
-        <w:t xml:space="preserve"> </w:t>
-      </w:r>
-      <w:proofErr w:type="spellStart"/>
-      <w:r>
-        <w:t>Apliance</w:t>
-      </w:r>
-      <w:proofErr w:type="spellEnd"/>
-      <w:r>
-        <w:t xml:space="preserve"> </w:t>
-      </w:r>
-      <w:proofErr w:type="spellStart"/>
-      <w:r>
-        <w:t>Arm</w:t>
-      </w:r>
-      <w:proofErr w:type="spellEnd"/>
-      <w:r>
-        <w:t xml:space="preserve"> Robot </w:t>
-      </w:r>
-      <w:proofErr w:type="spellStart"/>
-      <w:r>
-        <w:t>For</w:t>
-      </w:r>
-      <w:proofErr w:type="spellEnd"/>
-      <w:r>
-        <w:t xml:space="preserve"> </w:t>
-      </w:r>
-      <w:proofErr w:type="spellStart"/>
-      <w:r>
-        <w:t>Assembly</w:t>
-      </w:r>
-      <w:proofErr w:type="spellEnd"/>
-      <w:r>
-        <w:t xml:space="preserve"> (Brazo robótico articulado de respuesta selectiva). Este brazo puede realizar movimientos horizontales de mayor alcance debido a sus dos articulaciones rotacionales. El robot de configuración SCARA también puede hacer un movimiento lineal (mediante su tercera articulación). Se observa este tipo de configuración en la ilustración.</w:t>
+        <w:t>siglas significan: Selective Apliance Arm Robot For Assembly (Brazo robótico articulado de respuesta selectiva). Este brazo puede realizar movimientos horizontales de mayor alcance debido a sus dos articulaciones rotacionales. El robot de configuración SCARA también puede hacer un movimiento lineal (mediante su tercera articulación). Se observa este tipo de configuración en la ilustración.</w:t>
       </w:r>
     </w:p>
     <w:p>
@@ -7022,15 +6785,7 @@
         <w:ind w:left="1418"/>
       </w:pPr>
       <w:r>
-        <w:t xml:space="preserve">El transformador es capaz de modificar, sin variar la frecuencia, </w:t>
-      </w:r>
-      <w:proofErr w:type="gramStart"/>
-      <w:r>
-        <w:t>los componentes de la energía eléctrica alterna</w:t>
-      </w:r>
-      <w:proofErr w:type="gramEnd"/>
-      <w:r>
-        <w:t xml:space="preserve"> de la entrada (voltaje y corriente) a otros distintos en la salida.</w:t>
+        <w:t>El transformador es capaz de modificar, sin variar la frecuencia, los componentes de la energía eléctrica alterna de la entrada (voltaje y corriente) a otros distintos en la salida.</w:t>
       </w:r>
       <w:r>
         <w:t xml:space="preserve"> </w:t>
@@ -7244,19 +6999,7 @@
         <w:ind w:left="709"/>
       </w:pPr>
       <w:r>
-        <w:t>Esta etapa queda con</w:t>
-      </w:r>
-      <w:r>
-        <w:t xml:space="preserve">stituida por diodos rectificadores cuya </w:t>
-      </w:r>
-      <w:r>
-        <w:t>función es de rectif</w:t>
-      </w:r>
-      <w:r>
-        <w:t xml:space="preserve">icar la señal proveniente del bobinado </w:t>
-      </w:r>
-      <w:r>
-        <w:t>secundario del transformador.</w:t>
+        <w:t>Esta etapa queda constituida por diodos rectificadores cuya función es de rectificar la señal proveniente del bobinado secundario del transformador.</w:t>
       </w:r>
     </w:p>
     <w:p>
@@ -7280,34 +7023,7 @@
         <w:ind w:left="709"/>
       </w:pPr>
       <w:r>
-        <w:t>Esta etapa queda cons</w:t>
-      </w:r>
-      <w:r>
-        <w:t xml:space="preserve">tituida por uno o varios capacitores que </w:t>
-      </w:r>
-      <w:r>
-        <w:t>se utilizan para eli</w:t>
-      </w:r>
-      <w:r>
-        <w:t xml:space="preserve">minar la componente de tensión </w:t>
-      </w:r>
-      <w:r>
-        <w:t>alterna que proviene de la etapa de rectificación. Los capacitores se cargan al valor máximo de v</w:t>
-      </w:r>
-      <w:r>
-        <w:t xml:space="preserve">oltaje entregado por el rectificador y se </w:t>
-      </w:r>
-      <w:r>
-        <w:t>descargan lentamente</w:t>
-      </w:r>
-      <w:r>
-        <w:t xml:space="preserve"> cuando la señal pulsante desaparece. </w:t>
-      </w:r>
-      <w:r>
-        <w:t xml:space="preserve">Permitiendo lograr </w:t>
-      </w:r>
-      <w:r>
-        <w:t>un nivel de tensión lo más continua posible.</w:t>
+        <w:t>Esta etapa queda constituida por uno o varios capacitores que se utilizan para eliminar la componente de tensión alterna que proviene de la etapa de rectificación. Los capacitores se cargan al valor máximo de voltaje entregado por el rectificador y se descargan lentamente cuando la señal pulsante desaparece. Permitiendo lograr un nivel de tensión lo más continua posible.</w:t>
       </w:r>
     </w:p>
     <w:p>
@@ -7329,50 +7045,660 @@
     <w:p>
       <w:pPr>
         <w:ind w:left="709"/>
+      </w:pPr>
+      <w:r>
+        <w:lastRenderedPageBreak/>
+        <w:t>Esta etapa consiste del uso de uno o varios circuitos integrados que tienen la función de mantener constante las características del sistema y tienen la capacidad de mantener el estado de las salidas independientemente de la entrada.</w:t>
+      </w:r>
+      <w:commentRangeEnd w:id="45"/>
+      <w:r>
+        <w:rPr>
+          <w:rStyle w:val="Refdecomentario"/>
+        </w:rPr>
+        <w:commentReference w:id="45"/>
+      </w:r>
+    </w:p>
+    <w:p>
+      <w:pPr>
+        <w:rPr>
+          <w:b/>
+        </w:rPr>
+      </w:pPr>
+      <w:r>
+        <w:rPr>
+          <w:b/>
+        </w:rPr>
+        <w:t>Fuentes de alimentación conmutadas</w:t>
+      </w:r>
+    </w:p>
+    <w:p>
+      <w:r>
+        <w:t>Estas fuentes también se les conoce como Switching debido a su principio de funcionamiento, ya que se basa en la conmutación de un transistor. Las fuentes de alimentación conmutadas se desarrollaron para solucionar los problemas de disipación térmica que tienen las lineales.</w:t>
+      </w:r>
+    </w:p>
+    <w:p>
+      <w:pPr>
+        <w:jc w:val="center"/>
+      </w:pPr>
+      <w:commentRangeStart w:id="46"/>
+      <w:r>
+        <w:rPr>
+          <w:noProof/>
+          <w:lang w:eastAsia="es-ES"/>
+        </w:rPr>
+        <w:drawing>
+          <wp:inline distT="0" distB="0" distL="0" distR="0" wp14:anchorId="3450ACAC" wp14:editId="7243C424">
+            <wp:extent cx="5429250" cy="2505075"/>
+            <wp:effectExtent l="0" t="0" r="0" b="9525"/>
+            <wp:docPr id="42" name="Imagen 42"/>
+            <wp:cNvGraphicFramePr>
+              <a:graphicFrameLocks xmlns:a="http://schemas.openxmlformats.org/drawingml/2006/main" noChangeAspect="1"/>
+            </wp:cNvGraphicFramePr>
+            <a:graphic xmlns:a="http://schemas.openxmlformats.org/drawingml/2006/main">
+              <a:graphicData uri="http://schemas.openxmlformats.org/drawingml/2006/picture">
+                <pic:pic xmlns:pic="http://schemas.openxmlformats.org/drawingml/2006/picture">
+                  <pic:nvPicPr>
+                    <pic:cNvPr id="42" name="Fuente-conmutada.jpg"/>
+                    <pic:cNvPicPr/>
+                  </pic:nvPicPr>
+                  <pic:blipFill rotWithShape="1">
+                    <a:blip r:embed="rId26">
+                      <a:extLst>
+                        <a:ext uri="{28A0092B-C50C-407E-A947-70E740481C1C}">
+                          <a14:useLocalDpi xmlns:a14="http://schemas.microsoft.com/office/drawing/2010/main" val="0"/>
+                        </a:ext>
+                      </a:extLst>
+                    </a:blip>
+                    <a:srcRect b="7719"/>
+                    <a:stretch/>
+                  </pic:blipFill>
+                  <pic:spPr bwMode="auto">
+                    <a:xfrm>
+                      <a:off x="0" y="0"/>
+                      <a:ext cx="5430524" cy="2505663"/>
+                    </a:xfrm>
+                    <a:prstGeom prst="rect">
+                      <a:avLst/>
+                    </a:prstGeom>
+                    <a:ln>
+                      <a:noFill/>
+                    </a:ln>
+                    <a:extLst>
+                      <a:ext uri="{53640926-AAD7-44D8-BBD7-CCE9431645EC}">
+                        <a14:shadowObscured xmlns:a14="http://schemas.microsoft.com/office/drawing/2010/main"/>
+                      </a:ext>
+                    </a:extLst>
+                  </pic:spPr>
+                </pic:pic>
+              </a:graphicData>
+            </a:graphic>
+          </wp:inline>
+        </w:drawing>
+      </w:r>
+      <w:commentRangeEnd w:id="46"/>
+      <w:r>
+        <w:rPr>
+          <w:rStyle w:val="Refdecomentario"/>
+        </w:rPr>
+        <w:commentReference w:id="46"/>
+      </w:r>
+    </w:p>
+    <w:p>
+      <w:pPr>
+        <w:ind w:firstLine="709"/>
         <w:rPr>
           <w:b/>
           <w:i/>
         </w:rPr>
       </w:pPr>
       <w:r>
+        <w:rPr>
+          <w:b/>
+          <w:i/>
+        </w:rPr>
+        <w:t>Rectificación y filtrado</w:t>
+      </w:r>
+    </w:p>
+    <w:p>
+      <w:pPr>
+        <w:ind w:left="709"/>
+      </w:pPr>
+      <w:r>
+        <w:t>En este bloque se rectifica y filtra el voltaje de corriente alterna convirtiéndolo en una señal continua y pulsante.</w:t>
+      </w:r>
+    </w:p>
+    <w:p>
+      <w:pPr>
+        <w:ind w:left="709"/>
+        <w:rPr>
+          <w:b/>
+          <w:i/>
+        </w:rPr>
+      </w:pPr>
+      <w:r>
+        <w:rPr>
+          <w:b/>
+          <w:i/>
+        </w:rPr>
+        <w:t>Conmutación</w:t>
+      </w:r>
+    </w:p>
+    <w:p>
+      <w:pPr>
+        <w:ind w:left="709"/>
+      </w:pPr>
+      <w:r>
+        <w:t>Se encarga de convertir la señal pulsante en una onda cuadrada, la cual es introducida a un transformador.</w:t>
+      </w:r>
+    </w:p>
+    <w:p>
+      <w:pPr>
+        <w:ind w:left="709"/>
+        <w:rPr>
+          <w:b/>
+          <w:i/>
+        </w:rPr>
+      </w:pPr>
+      <w:r>
+        <w:rPr>
+          <w:b/>
+          <w:i/>
+        </w:rPr>
+        <w:t>Rectificación y filtrado secundario</w:t>
+      </w:r>
+    </w:p>
+    <w:p>
+      <w:pPr>
+        <w:ind w:left="709"/>
+      </w:pPr>
+      <w:r>
+        <w:t>Se vuelve a rectificar y filtrar la salida del bloque anterior, para poder entregar una señal continua más lineal.</w:t>
+      </w:r>
+    </w:p>
+    <w:p>
+      <w:pPr>
+        <w:ind w:left="709"/>
+        <w:rPr>
+          <w:b/>
+          <w:i/>
+        </w:rPr>
+      </w:pPr>
+      <w:r>
+        <w:rPr>
+          <w:b/>
+          <w:i/>
+        </w:rPr>
+        <w:t>Controlador</w:t>
+      </w:r>
+    </w:p>
+    <w:p>
+      <w:pPr>
+        <w:ind w:left="709"/>
+      </w:pPr>
+      <w:r>
+        <w:t>Se encargar de controlar la oscilación de la etapa de conmutación. Este bloque se compone de un oscilador de frecuencia fija, Un voltaje de referencia, un comparador de voltaje y un modulador de ancho de pulso (PWM). El modulador recibe el pulse del oscilador y modifica su ciclo según la señal que envía el comparador. Este comparador examina el voltaje de salida de la rectificaron secundaria con el voltaje de referencia.</w:t>
+      </w:r>
+    </w:p>
+    <w:p>
+      <w:pPr>
+        <w:rPr>
+          <w:b/>
+        </w:rPr>
+      </w:pPr>
+      <w:r>
+        <w:rPr>
+          <w:b/>
+        </w:rPr>
+        <w:t>Puente H</w:t>
+      </w:r>
+      <w:r>
+        <w:rPr>
+          <w:b/>
+        </w:rPr>
+        <w:t xml:space="preserve"> </w:t>
+      </w:r>
+      <w:r>
+        <w:rPr>
+          <w:b/>
+        </w:rPr>
+        <w:t>(Control de giro en motores)</w:t>
+      </w:r>
+    </w:p>
+    <w:p>
+      <w:commentRangeStart w:id="47"/>
+      <w:r>
         <w:lastRenderedPageBreak/>
-        <w:t>Esta etapa consiste del uso de uno o varios circuit</w:t>
-      </w:r>
-      <w:r>
-        <w:t xml:space="preserve">os integrados </w:t>
-      </w:r>
-      <w:r>
-        <w:t xml:space="preserve">que tienen la </w:t>
-      </w:r>
-      <w:r>
-        <w:t>función</w:t>
-      </w:r>
-      <w:r>
-        <w:t xml:space="preserve"> d</w:t>
-      </w:r>
-      <w:r>
-        <w:t xml:space="preserve">e mantener constante las características </w:t>
-      </w:r>
-      <w:r>
-        <w:t>del sistema y tienen</w:t>
-      </w:r>
-      <w:r>
-        <w:t xml:space="preserve"> la capacidad de mantener el estado de </w:t>
-      </w:r>
-      <w:bookmarkStart w:id="46" w:name="_GoBack"/>
-      <w:bookmarkEnd w:id="46"/>
-      <w:r>
-        <w:t>las salidas</w:t>
-      </w:r>
-      <w:r>
-        <w:t xml:space="preserve"> independientemente de la entrada.</w:t>
-      </w:r>
-      <w:commentRangeEnd w:id="45"/>
+        <w:t>El puente H es un circuito electrónico que permite a un motor eléctrico DC girar en am</w:t>
+      </w:r>
+      <w:r>
+        <w:t>bos sentidos, avanzar y retroce</w:t>
+      </w:r>
+      <w:r>
+        <w:t>der.</w:t>
+      </w:r>
+    </w:p>
+    <w:p>
+      <w:r>
+        <w:t>Un puente H se construye con 4 interruptores (mecánicos o mediante transis</w:t>
+      </w:r>
+      <w:r>
+        <w:t>tores). Cuando</w:t>
+      </w:r>
+      <w:r>
+        <w:t xml:space="preserve"> los interruptores S1 y S4 están cerrados ( S2 y S3 abiertos ) se aplica una tensión haciendo girar el motor en un sentido. Abriendo los interruptores S1 y S4 (cerrando S2 y S3 ), el voltaje se invierte, permitiendo el giro en sentido inverso del motor.</w:t>
+      </w:r>
+    </w:p>
+    <w:p>
+      <w:pPr>
+        <w:rPr>
+          <w:b/>
+        </w:rPr>
+      </w:pPr>
+      <w:r>
+        <w:rPr>
+          <w:b/>
+          <w:noProof/>
+          <w:lang w:eastAsia="es-ES"/>
+        </w:rPr>
+        <w:drawing>
+          <wp:inline distT="0" distB="0" distL="0" distR="0" wp14:anchorId="7D21E109" wp14:editId="3F706B3C">
+            <wp:extent cx="5612130" cy="1778635"/>
+            <wp:effectExtent l="0" t="0" r="7620" b="0"/>
+            <wp:docPr id="43" name="Imagen 43"/>
+            <wp:cNvGraphicFramePr>
+              <a:graphicFrameLocks xmlns:a="http://schemas.openxmlformats.org/drawingml/2006/main" noChangeAspect="1"/>
+            </wp:cNvGraphicFramePr>
+            <a:graphic xmlns:a="http://schemas.openxmlformats.org/drawingml/2006/main">
+              <a:graphicData uri="http://schemas.openxmlformats.org/drawingml/2006/picture">
+                <pic:pic xmlns:pic="http://schemas.openxmlformats.org/drawingml/2006/picture">
+                  <pic:nvPicPr>
+                    <pic:cNvPr id="43" name="Puente h 2.0.jpg"/>
+                    <pic:cNvPicPr/>
+                  </pic:nvPicPr>
+                  <pic:blipFill>
+                    <a:blip r:embed="rId27">
+                      <a:extLst>
+                        <a:ext uri="{28A0092B-C50C-407E-A947-70E740481C1C}">
+                          <a14:useLocalDpi xmlns:a14="http://schemas.microsoft.com/office/drawing/2010/main" val="0"/>
+                        </a:ext>
+                      </a:extLst>
+                    </a:blip>
+                    <a:stretch>
+                      <a:fillRect/>
+                    </a:stretch>
+                  </pic:blipFill>
+                  <pic:spPr>
+                    <a:xfrm>
+                      <a:off x="0" y="0"/>
+                      <a:ext cx="5612130" cy="1778635"/>
+                    </a:xfrm>
+                    <a:prstGeom prst="rect">
+                      <a:avLst/>
+                    </a:prstGeom>
+                  </pic:spPr>
+                </pic:pic>
+              </a:graphicData>
+            </a:graphic>
+          </wp:inline>
+        </w:drawing>
+      </w:r>
+    </w:p>
+    <w:p>
+      <w:r>
+        <w:t>Un puente H no solo se usa para invertir el giro de un motor, también se puede usar para frenarlo de manera brusca, al hacer un corto entre los bornes del motor, o incluso puede usarse para permitir que el motor frene bajo su propia inercia, cuando desconectamos el motor de la fuente que lo alimenta.</w:t>
+      </w:r>
+    </w:p>
+    <w:p>
+      <w:r>
+        <w:t>básicamente se puede hacer esto tomando en cuenta la siguiente tabla.</w:t>
+      </w:r>
+    </w:p>
+    <w:tbl>
+      <w:tblPr>
+        <w:tblStyle w:val="Tablaconcuadrcula"/>
+        <w:tblW w:w="4820" w:type="dxa"/>
+        <w:tblInd w:w="2254" w:type="dxa"/>
+        <w:tblLook w:val="04A0" w:firstRow="1" w:lastRow="0" w:firstColumn="1" w:lastColumn="0" w:noHBand="0" w:noVBand="1"/>
+      </w:tblPr>
+      <w:tblGrid>
+        <w:gridCol w:w="429"/>
+        <w:gridCol w:w="429"/>
+        <w:gridCol w:w="429"/>
+        <w:gridCol w:w="429"/>
+        <w:gridCol w:w="3104"/>
+      </w:tblGrid>
+      <w:tr>
+        <w:tc>
+          <w:tcPr>
+            <w:tcW w:w="429" w:type="dxa"/>
+          </w:tcPr>
+          <w:p>
+            <w:r>
+              <w:t>S1</w:t>
+            </w:r>
+          </w:p>
+        </w:tc>
+        <w:tc>
+          <w:tcPr>
+            <w:tcW w:w="429" w:type="dxa"/>
+          </w:tcPr>
+          <w:p>
+            <w:r>
+              <w:t>S2</w:t>
+            </w:r>
+          </w:p>
+        </w:tc>
+        <w:tc>
+          <w:tcPr>
+            <w:tcW w:w="429" w:type="dxa"/>
+          </w:tcPr>
+          <w:p>
+            <w:r>
+              <w:t>S3</w:t>
+            </w:r>
+          </w:p>
+        </w:tc>
+        <w:tc>
+          <w:tcPr>
+            <w:tcW w:w="429" w:type="dxa"/>
+          </w:tcPr>
+          <w:p>
+            <w:r>
+              <w:t>S4</w:t>
+            </w:r>
+          </w:p>
+        </w:tc>
+        <w:tc>
+          <w:tcPr>
+            <w:tcW w:w="3104" w:type="dxa"/>
+          </w:tcPr>
+          <w:p>
+            <w:r>
+              <w:t>Resultado</w:t>
+            </w:r>
+          </w:p>
+        </w:tc>
+      </w:tr>
+      <w:tr>
+        <w:tc>
+          <w:tcPr>
+            <w:tcW w:w="429" w:type="dxa"/>
+          </w:tcPr>
+          <w:p>
+            <w:r>
+              <w:t>1</w:t>
+            </w:r>
+          </w:p>
+        </w:tc>
+        <w:tc>
+          <w:tcPr>
+            <w:tcW w:w="429" w:type="dxa"/>
+          </w:tcPr>
+          <w:p>
+            <w:r>
+              <w:t>0</w:t>
+            </w:r>
+          </w:p>
+        </w:tc>
+        <w:tc>
+          <w:tcPr>
+            <w:tcW w:w="429" w:type="dxa"/>
+          </w:tcPr>
+          <w:p>
+            <w:r>
+              <w:t>0</w:t>
+            </w:r>
+          </w:p>
+        </w:tc>
+        <w:tc>
+          <w:tcPr>
+            <w:tcW w:w="429" w:type="dxa"/>
+          </w:tcPr>
+          <w:p>
+            <w:r>
+              <w:t>1</w:t>
+            </w:r>
+          </w:p>
+        </w:tc>
+        <w:tc>
+          <w:tcPr>
+            <w:tcW w:w="3104" w:type="dxa"/>
+          </w:tcPr>
+          <w:p>
+            <w:r>
+              <w:t>Avanza</w:t>
+            </w:r>
+          </w:p>
+        </w:tc>
+      </w:tr>
+      <w:tr>
+        <w:tc>
+          <w:tcPr>
+            <w:tcW w:w="429" w:type="dxa"/>
+          </w:tcPr>
+          <w:p>
+            <w:r>
+              <w:t>0</w:t>
+            </w:r>
+          </w:p>
+        </w:tc>
+        <w:tc>
+          <w:tcPr>
+            <w:tcW w:w="429" w:type="dxa"/>
+          </w:tcPr>
+          <w:p>
+            <w:r>
+              <w:t>1</w:t>
+            </w:r>
+          </w:p>
+        </w:tc>
+        <w:tc>
+          <w:tcPr>
+            <w:tcW w:w="429" w:type="dxa"/>
+          </w:tcPr>
+          <w:p>
+            <w:r>
+              <w:t>1</w:t>
+            </w:r>
+          </w:p>
+        </w:tc>
+        <w:tc>
+          <w:tcPr>
+            <w:tcW w:w="429" w:type="dxa"/>
+          </w:tcPr>
+          <w:p>
+            <w:r>
+              <w:t>0</w:t>
+            </w:r>
+          </w:p>
+        </w:tc>
+        <w:tc>
+          <w:tcPr>
+            <w:tcW w:w="3104" w:type="dxa"/>
+          </w:tcPr>
+          <w:p>
+            <w:r>
+              <w:t>Retrocede</w:t>
+            </w:r>
+          </w:p>
+        </w:tc>
+      </w:tr>
+      <w:tr>
+        <w:tc>
+          <w:tcPr>
+            <w:tcW w:w="429" w:type="dxa"/>
+          </w:tcPr>
+          <w:p>
+            <w:r>
+              <w:t>0</w:t>
+            </w:r>
+          </w:p>
+        </w:tc>
+        <w:tc>
+          <w:tcPr>
+            <w:tcW w:w="429" w:type="dxa"/>
+          </w:tcPr>
+          <w:p>
+            <w:r>
+              <w:t>0</w:t>
+            </w:r>
+          </w:p>
+        </w:tc>
+        <w:tc>
+          <w:tcPr>
+            <w:tcW w:w="429" w:type="dxa"/>
+          </w:tcPr>
+          <w:p>
+            <w:r>
+              <w:t>0</w:t>
+            </w:r>
+          </w:p>
+        </w:tc>
+        <w:tc>
+          <w:tcPr>
+            <w:tcW w:w="429" w:type="dxa"/>
+          </w:tcPr>
+          <w:p>
+            <w:r>
+              <w:t>0</w:t>
+            </w:r>
+          </w:p>
+        </w:tc>
+        <w:tc>
+          <w:tcPr>
+            <w:tcW w:w="3104" w:type="dxa"/>
+          </w:tcPr>
+          <w:p>
+            <w:r>
+              <w:t>Se detiene bajo inercia propia</w:t>
+            </w:r>
+          </w:p>
+        </w:tc>
+      </w:tr>
+      <w:tr>
+        <w:tc>
+          <w:tcPr>
+            <w:tcW w:w="429" w:type="dxa"/>
+          </w:tcPr>
+          <w:p>
+            <w:r>
+              <w:t>1</w:t>
+            </w:r>
+          </w:p>
+        </w:tc>
+        <w:tc>
+          <w:tcPr>
+            <w:tcW w:w="429" w:type="dxa"/>
+          </w:tcPr>
+          <w:p>
+            <w:r>
+              <w:t>0</w:t>
+            </w:r>
+          </w:p>
+        </w:tc>
+        <w:tc>
+          <w:tcPr>
+            <w:tcW w:w="429" w:type="dxa"/>
+          </w:tcPr>
+          <w:p>
+            <w:r>
+              <w:t>1</w:t>
+            </w:r>
+          </w:p>
+        </w:tc>
+        <w:tc>
+          <w:tcPr>
+            <w:tcW w:w="429" w:type="dxa"/>
+          </w:tcPr>
+          <w:p>
+            <w:r>
+              <w:t>0</w:t>
+            </w:r>
+          </w:p>
+        </w:tc>
+        <w:tc>
+          <w:tcPr>
+            <w:tcW w:w="3104" w:type="dxa"/>
+          </w:tcPr>
+          <w:p>
+            <w:r>
+              <w:t>Frenado brusco</w:t>
+            </w:r>
+          </w:p>
+        </w:tc>
+      </w:tr>
+    </w:tbl>
+    <w:p/>
+    <w:p>
+      <w:r>
+        <w:t xml:space="preserve">La forma más común de hacer un puente H es usando interruptores de estado sólido (son llamados transistores), puesto que sus tiempos de vida y frecuencias de conmutación son mucho más altas. En convertidores de potencia es impensable usar interruptores mecánicos, dado sus </w:t>
+      </w:r>
+      <w:r>
+        <w:t xml:space="preserve">especificaciones y </w:t>
+      </w:r>
+      <w:r>
+        <w:t>a los requerimientos.</w:t>
+      </w:r>
+      <w:commentRangeEnd w:id="47"/>
       <w:r>
         <w:rPr>
           <w:rStyle w:val="Refdecomentario"/>
         </w:rPr>
-        <w:commentReference w:id="45"/>
+        <w:commentReference w:id="47"/>
+      </w:r>
+      <w:bookmarkStart w:id="48" w:name="_GoBack"/>
+      <w:bookmarkEnd w:id="48"/>
+    </w:p>
+    <w:p>
+      <w:pPr>
+        <w:jc w:val="center"/>
+      </w:pPr>
+      <w:r>
+        <w:rPr>
+          <w:noProof/>
+          <w:lang w:eastAsia="es-ES"/>
+        </w:rPr>
+        <w:drawing>
+          <wp:inline distT="0" distB="0" distL="0" distR="0" wp14:anchorId="4D6C10FA" wp14:editId="5643CE08">
+            <wp:extent cx="2181225" cy="1635919"/>
+            <wp:effectExtent l="0" t="0" r="0" b="2540"/>
+            <wp:docPr id="44" name="Imagen 44"/>
+            <wp:cNvGraphicFramePr>
+              <a:graphicFrameLocks xmlns:a="http://schemas.openxmlformats.org/drawingml/2006/main" noChangeAspect="1"/>
+            </wp:cNvGraphicFramePr>
+            <a:graphic xmlns:a="http://schemas.openxmlformats.org/drawingml/2006/main">
+              <a:graphicData uri="http://schemas.openxmlformats.org/drawingml/2006/picture">
+                <pic:pic xmlns:pic="http://schemas.openxmlformats.org/drawingml/2006/picture">
+                  <pic:nvPicPr>
+                    <pic:cNvPr id="44" name="PNP H.jpg"/>
+                    <pic:cNvPicPr/>
+                  </pic:nvPicPr>
+                  <pic:blipFill>
+                    <a:blip r:embed="rId28">
+                      <a:extLst>
+                        <a:ext uri="{28A0092B-C50C-407E-A947-70E740481C1C}">
+                          <a14:useLocalDpi xmlns:a14="http://schemas.microsoft.com/office/drawing/2010/main" val="0"/>
+                        </a:ext>
+                      </a:extLst>
+                    </a:blip>
+                    <a:stretch>
+                      <a:fillRect/>
+                    </a:stretch>
+                  </pic:blipFill>
+                  <pic:spPr>
+                    <a:xfrm>
+                      <a:off x="0" y="0"/>
+                      <a:ext cx="2193326" cy="1644995"/>
+                    </a:xfrm>
+                    <a:prstGeom prst="rect">
+                      <a:avLst/>
+                    </a:prstGeom>
+                  </pic:spPr>
+                </pic:pic>
+              </a:graphicData>
+            </a:graphic>
+          </wp:inline>
+        </w:drawing>
       </w:r>
     </w:p>
     <w:p>
@@ -7384,6 +7710,7 @@
         </w:numPr>
       </w:pPr>
       <w:r>
+        <w:lastRenderedPageBreak/>
         <w:t>Electrónica digital (control)</w:t>
       </w:r>
     </w:p>
@@ -7398,17 +7725,17 @@
         <w:spacing w:after="160" w:line="256" w:lineRule="auto"/>
         <w:jc w:val="both"/>
       </w:pPr>
-      <w:bookmarkStart w:id="47" w:name="_Toc521923226"/>
-      <w:bookmarkStart w:id="48" w:name="_Toc521504901"/>
-      <w:bookmarkStart w:id="49" w:name="_Toc521404558"/>
-      <w:bookmarkStart w:id="50" w:name="_Toc520902616"/>
+      <w:bookmarkStart w:id="49" w:name="_Toc521923226"/>
+      <w:bookmarkStart w:id="50" w:name="_Toc521504901"/>
+      <w:bookmarkStart w:id="51" w:name="_Toc521404558"/>
+      <w:bookmarkStart w:id="52" w:name="_Toc520902616"/>
       <w:r>
         <w:t>Mecánica.</w:t>
       </w:r>
-      <w:bookmarkEnd w:id="47"/>
-      <w:bookmarkEnd w:id="48"/>
       <w:bookmarkEnd w:id="49"/>
       <w:bookmarkEnd w:id="50"/>
+      <w:bookmarkEnd w:id="51"/>
+      <w:bookmarkEnd w:id="52"/>
     </w:p>
     <w:p>
       <w:pPr>
@@ -7440,8 +7767,8 @@
           <w:numId w:val="3"/>
         </w:numPr>
       </w:pPr>
-      <w:bookmarkStart w:id="51" w:name="_Toc501037380"/>
-      <w:bookmarkStart w:id="52" w:name="_Toc19956"/>
+      <w:bookmarkStart w:id="53" w:name="_Toc501037380"/>
+      <w:bookmarkStart w:id="54" w:name="_Toc19956"/>
       <w:r>
         <w:rPr>
           <w:rStyle w:val="Ttulo5Car"/>
@@ -7452,11 +7779,11 @@
       <w:r>
         <w:t>)</w:t>
       </w:r>
-      <w:bookmarkEnd w:id="51"/>
+      <w:bookmarkEnd w:id="53"/>
       <w:r>
         <w:t xml:space="preserve"> </w:t>
       </w:r>
-      <w:bookmarkEnd w:id="52"/>
+      <w:bookmarkEnd w:id="54"/>
     </w:p>
     <w:p>
       <w:pPr>
@@ -7511,7 +7838,7 @@
       <w:r>
         <w:t xml:space="preserve">Los mecanismos de guías lineares proveen de soporte al movimiento rectilíneo del tornillo de potencia garantizado una trayectoria rectilínea con un movimiento suave producto de una reducida fricción orientados ortogonalmente con otros ejes. </w:t>
       </w:r>
-      <w:bookmarkStart w:id="53" w:name="_Toc501037393"/>
+      <w:bookmarkStart w:id="55" w:name="_Toc501037393"/>
     </w:p>
     <w:p>
       <w:pPr>
@@ -7544,7 +7871,7 @@
                     <pic:cNvPicPr/>
                   </pic:nvPicPr>
                   <pic:blipFill rotWithShape="1">
-                    <a:blip r:embed="rId26"/>
+                    <a:blip r:embed="rId29"/>
                     <a:srcRect l="4203" t="10732" r="8028" b="7805"/>
                     <a:stretch/>
                   </pic:blipFill>
@@ -7580,7 +7907,7 @@
       <w:r>
         <w:t>Riel redondo</w:t>
       </w:r>
-      <w:bookmarkEnd w:id="53"/>
+      <w:bookmarkEnd w:id="55"/>
       <w:r>
         <w:t xml:space="preserve"> </w:t>
       </w:r>
@@ -7597,7 +7924,7 @@
       <w:pPr>
         <w:pStyle w:val="Ttulo6"/>
       </w:pPr>
-      <w:bookmarkStart w:id="54" w:name="_Toc501037394"/>
+      <w:bookmarkStart w:id="56" w:name="_Toc501037394"/>
       <w:r>
         <w:rPr>
           <w:noProof/>
@@ -7626,7 +7953,7 @@
                     <pic:cNvPicPr/>
                   </pic:nvPicPr>
                   <pic:blipFill>
-                    <a:blip r:embed="rId27"/>
+                    <a:blip r:embed="rId30"/>
                     <a:stretch>
                       <a:fillRect/>
                     </a:stretch>
@@ -7655,7 +7982,7 @@
       <w:r>
         <w:t>Riel de perfil</w:t>
       </w:r>
-      <w:bookmarkEnd w:id="54"/>
+      <w:bookmarkEnd w:id="56"/>
       <w:r>
         <w:t xml:space="preserve"> </w:t>
       </w:r>
@@ -7713,7 +8040,7 @@
                     <pic:cNvPicPr/>
                   </pic:nvPicPr>
                   <pic:blipFill>
-                    <a:blip r:embed="rId28" cstate="print">
+                    <a:blip r:embed="rId31" cstate="print">
                       <a:extLst>
                         <a:ext uri="{28A0092B-C50C-407E-A947-70E740481C1C}">
                           <a14:useLocalDpi xmlns:a14="http://schemas.microsoft.com/office/drawing/2010/main" val="0"/>
@@ -7790,11 +8117,11 @@
       <w:pPr>
         <w:pStyle w:val="Ttulo6"/>
       </w:pPr>
-      <w:bookmarkStart w:id="55" w:name="_Toc501037385"/>
+      <w:bookmarkStart w:id="57" w:name="_Toc501037385"/>
       <w:r>
         <w:t>Tornillos</w:t>
       </w:r>
-      <w:bookmarkEnd w:id="55"/>
+      <w:bookmarkEnd w:id="57"/>
       <w:r>
         <w:t xml:space="preserve"> </w:t>
       </w:r>
@@ -7803,11 +8130,11 @@
       <w:pPr>
         <w:pStyle w:val="Ttulo7"/>
       </w:pPr>
-      <w:bookmarkStart w:id="56" w:name="_Toc501037386"/>
+      <w:bookmarkStart w:id="58" w:name="_Toc501037386"/>
       <w:r>
         <w:t>Tornillo y tuerca (común)</w:t>
       </w:r>
-      <w:bookmarkEnd w:id="56"/>
+      <w:bookmarkEnd w:id="58"/>
     </w:p>
     <w:p>
       <w:pPr>
@@ -7827,7 +8154,7 @@
       <w:pPr>
         <w:pStyle w:val="Ttulo7"/>
       </w:pPr>
-      <w:bookmarkStart w:id="57" w:name="_Toc501037387"/>
+      <w:bookmarkStart w:id="59" w:name="_Toc501037387"/>
       <w:r>
         <w:rPr>
           <w:noProof/>
@@ -7856,7 +8183,7 @@
                     <pic:cNvPicPr/>
                   </pic:nvPicPr>
                   <pic:blipFill>
-                    <a:blip r:embed="rId29"/>
+                    <a:blip r:embed="rId32"/>
                     <a:stretch>
                       <a:fillRect/>
                     </a:stretch>
@@ -7885,7 +8212,7 @@
       <w:r>
         <w:t>Tornillos de potencia</w:t>
       </w:r>
-      <w:bookmarkEnd w:id="57"/>
+      <w:bookmarkEnd w:id="59"/>
       <w:r>
         <w:t xml:space="preserve"> </w:t>
       </w:r>
@@ -7929,11 +8256,11 @@
       <w:pPr>
         <w:pStyle w:val="Ttulo7"/>
       </w:pPr>
-      <w:bookmarkStart w:id="58" w:name="_Toc501037388"/>
+      <w:bookmarkStart w:id="60" w:name="_Toc501037388"/>
       <w:r>
         <w:t>Tornillo de bolas</w:t>
       </w:r>
-      <w:bookmarkEnd w:id="58"/>
+      <w:bookmarkEnd w:id="60"/>
       <w:r>
         <w:t xml:space="preserve"> </w:t>
       </w:r>
@@ -7973,7 +8300,7 @@
                     <pic:cNvPicPr/>
                   </pic:nvPicPr>
                   <pic:blipFill>
-                    <a:blip r:embed="rId30"/>
+                    <a:blip r:embed="rId33"/>
                     <a:stretch>
                       <a:fillRect/>
                     </a:stretch>
@@ -8026,7 +8353,7 @@
                     <pic:cNvPicPr/>
                   </pic:nvPicPr>
                   <pic:blipFill>
-                    <a:blip r:embed="rId31"/>
+                    <a:blip r:embed="rId34"/>
                     <a:stretch>
                       <a:fillRect/>
                     </a:stretch>
@@ -8063,11 +8390,11 @@
       <w:pPr>
         <w:pStyle w:val="Ttulo6"/>
       </w:pPr>
-      <w:bookmarkStart w:id="59" w:name="_Toc501037389"/>
+      <w:bookmarkStart w:id="61" w:name="_Toc501037389"/>
       <w:r>
         <w:t>Piñón y cremallera</w:t>
       </w:r>
-      <w:bookmarkEnd w:id="59"/>
+      <w:bookmarkEnd w:id="61"/>
       <w:r>
         <w:t xml:space="preserve"> </w:t>
       </w:r>
@@ -8092,7 +8419,7 @@
           <w:rFonts w:cs="Arial"/>
         </w:rPr>
       </w:pPr>
-      <w:bookmarkStart w:id="60" w:name="_Toc501037390"/>
+      <w:bookmarkStart w:id="62" w:name="_Toc501037390"/>
       <w:r>
         <w:rPr>
           <w:rStyle w:val="Ttulo6Car"/>
@@ -8113,7 +8440,7 @@
       <w:r>
         <w:t>Poleas síncronas y de tiempo</w:t>
       </w:r>
-      <w:bookmarkEnd w:id="60"/>
+      <w:bookmarkEnd w:id="62"/>
       <w:r>
         <w:t xml:space="preserve"> </w:t>
       </w:r>
@@ -8174,7 +8501,7 @@
                     <pic:cNvPicPr/>
                   </pic:nvPicPr>
                   <pic:blipFill>
-                    <a:blip r:embed="rId32"/>
+                    <a:blip r:embed="rId35"/>
                     <a:stretch>
                       <a:fillRect/>
                     </a:stretch>
@@ -8220,9 +8547,9 @@
       <w:pPr>
         <w:jc w:val="both"/>
       </w:pPr>
-      <w:bookmarkStart w:id="61" w:name="_Toc521504903"/>
-      <w:bookmarkStart w:id="62" w:name="_Toc520924355"/>
-      <w:bookmarkStart w:id="63" w:name="_Toc520902624"/>
+      <w:bookmarkStart w:id="63" w:name="_Toc521504903"/>
+      <w:bookmarkStart w:id="64" w:name="_Toc520924355"/>
+      <w:bookmarkStart w:id="65" w:name="_Toc520902624"/>
       <w:r>
         <w:t>Hay componentes cuyo funcionamiento no se puede describir con conceptos puramente electrónicos o mecánicos debido a que su operatividad consta de una combinación de fenómenos.</w:t>
       </w:r>
@@ -8241,15 +8568,7 @@
         <w:t xml:space="preserve"> mo</w:t>
       </w:r>
       <w:r>
-        <w:t xml:space="preserve">mento </w:t>
-      </w:r>
-      <w:proofErr w:type="spellStart"/>
-      <w:r>
-        <w:t>torsor</w:t>
-      </w:r>
-      <w:proofErr w:type="spellEnd"/>
-      <w:r>
-        <w:t xml:space="preserve"> necesario</w:t>
+        <w:t>mento torsor necesario</w:t>
       </w:r>
       <w:r>
         <w:t xml:space="preserve"> para mover el eje del motor.</w:t>
@@ -8269,9 +8588,9 @@
         </w:rPr>
         <w:t>Accesorios programables</w:t>
       </w:r>
-      <w:bookmarkEnd w:id="61"/>
-      <w:bookmarkEnd w:id="62"/>
       <w:bookmarkEnd w:id="63"/>
+      <w:bookmarkEnd w:id="64"/>
+      <w:bookmarkEnd w:id="65"/>
       <w:r>
         <w:rPr>
           <w:rFonts w:cs="Arial"/>
@@ -8373,9 +8692,9 @@
           <w:b/>
         </w:rPr>
       </w:pPr>
-      <w:bookmarkStart w:id="64" w:name="_Toc521504904"/>
-      <w:bookmarkStart w:id="65" w:name="_Toc520924354"/>
-      <w:bookmarkStart w:id="66" w:name="_Toc520902623"/>
+      <w:bookmarkStart w:id="66" w:name="_Toc521504904"/>
+      <w:bookmarkStart w:id="67" w:name="_Toc520924354"/>
+      <w:bookmarkStart w:id="68" w:name="_Toc520902623"/>
       <w:r>
         <w:rPr>
           <w:rFonts w:cs="Arial"/>
@@ -8383,9 +8702,9 @@
         </w:rPr>
         <w:t>Control de movimiento</w:t>
       </w:r>
-      <w:bookmarkEnd w:id="64"/>
-      <w:bookmarkEnd w:id="65"/>
       <w:bookmarkEnd w:id="66"/>
+      <w:bookmarkEnd w:id="67"/>
+      <w:bookmarkEnd w:id="68"/>
       <w:r>
         <w:rPr>
           <w:rFonts w:cs="Arial"/>
@@ -8557,19 +8876,19 @@
         </w:numPr>
         <w:spacing w:after="160" w:line="256" w:lineRule="auto"/>
       </w:pPr>
-      <w:bookmarkStart w:id="67" w:name="_Toc521923228"/>
-      <w:bookmarkStart w:id="68" w:name="_Toc521504905"/>
-      <w:bookmarkStart w:id="69" w:name="_Toc521404559"/>
-      <w:bookmarkStart w:id="70" w:name="_Toc520902617"/>
-      <w:bookmarkStart w:id="71" w:name="_Toc527303293"/>
+      <w:bookmarkStart w:id="69" w:name="_Toc521923228"/>
+      <w:bookmarkStart w:id="70" w:name="_Toc521504905"/>
+      <w:bookmarkStart w:id="71" w:name="_Toc521404559"/>
+      <w:bookmarkStart w:id="72" w:name="_Toc520902617"/>
+      <w:bookmarkStart w:id="73" w:name="_Toc527303293"/>
       <w:r>
         <w:t>Software.</w:t>
       </w:r>
-      <w:bookmarkEnd w:id="67"/>
-      <w:bookmarkEnd w:id="68"/>
       <w:bookmarkEnd w:id="69"/>
       <w:bookmarkEnd w:id="70"/>
       <w:bookmarkEnd w:id="71"/>
+      <w:bookmarkEnd w:id="72"/>
+      <w:bookmarkEnd w:id="73"/>
     </w:p>
     <w:p>
       <w:pPr>
@@ -8893,15 +9212,7 @@
         <w:t>fabricación, construcción</w:t>
       </w:r>
       <w:r>
-        <w:t xml:space="preserve"> de </w:t>
-      </w:r>
-      <w:proofErr w:type="spellStart"/>
-      <w:r>
-        <w:t>fotomascaras</w:t>
-      </w:r>
-      <w:proofErr w:type="spellEnd"/>
-      <w:r>
-        <w:t xml:space="preserve"> para elementos semiconductores, circuitos integrados, impresión de circuitos integrados, etc.</w:t>
+        <w:t xml:space="preserve"> de fotomascaras para elementos semiconductores, circuitos integrados, impresión de circuitos integrados, etc.</w:t>
       </w:r>
     </w:p>
     <w:p>
@@ -8919,15 +9230,7 @@
         <w:t xml:space="preserve"> de las operaciones </w:t>
       </w:r>
       <w:r>
-        <w:t xml:space="preserve">tecnológicas en las que se realiza el mecanizado de metales: torneado, </w:t>
-      </w:r>
-      <w:proofErr w:type="spellStart"/>
-      <w:r>
-        <w:t>refrentado</w:t>
-      </w:r>
-      <w:proofErr w:type="spellEnd"/>
-      <w:r>
-        <w:t xml:space="preserve">, taladrar, aserrar, fusionar, punzar, electro-erosión, tecnología, laser etc. </w:t>
+        <w:t xml:space="preserve">tecnológicas en las que se realiza el mecanizado de metales: torneado, refrentado, taladrar, aserrar, fusionar, punzar, electro-erosión, tecnología, laser etc. </w:t>
       </w:r>
     </w:p>
     <w:p>
@@ -8970,23 +9273,7 @@
         <w:jc w:val="both"/>
       </w:pPr>
       <w:r>
-        <w:t xml:space="preserve">El primer sistema CNC fue en realidad de tipo NC, es decir, de control </w:t>
-      </w:r>
-      <w:proofErr w:type="gramStart"/>
-      <w:r>
-        <w:t>numérico</w:t>
-      </w:r>
-      <w:proofErr w:type="gramEnd"/>
-      <w:r>
-        <w:t xml:space="preserve"> pero sin ser por ordenador. La integración a baja o media escala de los circuitos fue cada vez más utilizada y los chips de los </w:t>
-      </w:r>
-      <w:proofErr w:type="spellStart"/>
-      <w:r>
-        <w:t>PCBs</w:t>
-      </w:r>
-      <w:proofErr w:type="spellEnd"/>
-      <w:r>
-        <w:t xml:space="preserve"> llegaron a alcanzar miles y más decenas, unidos en bloques con funciones determinadas. Además, estos bloques se integraban en un esquema fijo y no modificable, ej. sistemas realizados a través de un esquemático. Aunque en esos tiempos el programa de control solía estar escrito en un código-ISO en una cinta perforada, hoy en día, las cintas perforadas están obsoletas</w:t>
+        <w:t>El primer sistema CNC fue en realidad de tipo NC, es decir, de control numérico pero sin ser por ordenador. La integración a baja o media escala de los circuitos fue cada vez más utilizada y los chips de los PCBs llegaron a alcanzar miles y más decenas, unidos en bloques con funciones determinadas. Además, estos bloques se integraban en un esquema fijo y no modificable, ej. sistemas realizados a través de un esquemático. Aunque en esos tiempos el programa de control solía estar escrito en un código-ISO en una cinta perforada, hoy en día, las cintas perforadas están obsoletas</w:t>
       </w:r>
     </w:p>
     <w:p>
@@ -9046,15 +9333,7 @@
       </w:r>
       <w:r>
         <w:lastRenderedPageBreak/>
-        <w:t xml:space="preserve">esfuerzos para eliminar la intervención humana en los procesos de producción son una meta gerencial con la introducción de los conceptos de partes intercambiables y producción en masa. A </w:t>
-      </w:r>
-      <w:proofErr w:type="gramStart"/>
-      <w:r>
-        <w:t>continuación</w:t>
-      </w:r>
-      <w:proofErr w:type="gramEnd"/>
-      <w:r>
-        <w:t xml:space="preserve"> podemos observar un gráfico sobre la evolución de los CNC:</w:t>
+        <w:t>esfuerzos para eliminar la intervención humana en los procesos de producción son una meta gerencial con la introducción de los conceptos de partes intercambiables y producción en masa. A continuación podemos observar un gráfico sobre la evolución de los CNC:</w:t>
       </w:r>
     </w:p>
     <w:p>
@@ -9334,39 +9613,7 @@
                               <w:jc w:val="center"/>
                             </w:pPr>
                             <w:r>
-                              <w:t xml:space="preserve">Control </w:t>
-                            </w:r>
-                            <w:proofErr w:type="spellStart"/>
-                            <w:r>
-                              <w:t>Multi</w:t>
-                            </w:r>
-                            <w:proofErr w:type="spellEnd"/>
-                            <w:r>
-                              <w:t xml:space="preserve"> Máquina: </w:t>
-                            </w:r>
-                            <w:proofErr w:type="spellStart"/>
-                            <w:r>
-                              <w:t>Japanese</w:t>
-                            </w:r>
-                            <w:proofErr w:type="spellEnd"/>
-                            <w:r>
-                              <w:t xml:space="preserve"> </w:t>
-                            </w:r>
-                            <w:proofErr w:type="spellStart"/>
-                            <w:r>
-                              <w:t>National</w:t>
-                            </w:r>
-                            <w:proofErr w:type="spellEnd"/>
-                            <w:r>
-                              <w:t xml:space="preserve"> </w:t>
-                            </w:r>
-                            <w:proofErr w:type="spellStart"/>
-                            <w:r>
-                              <w:t>Railways</w:t>
-                            </w:r>
-                            <w:proofErr w:type="spellEnd"/>
-                            <w:r>
-                              <w:t xml:space="preserve"> colocó siete máquinas bajo control simultáneo de una computadora</w:t>
+                              <w:t>Control Multi Máquina: Japanese National Railways colocó siete máquinas bajo control simultáneo de una computadora</w:t>
                             </w:r>
                           </w:p>
                           <w:p>
@@ -9404,39 +9651,7 @@
                         <w:jc w:val="center"/>
                       </w:pPr>
                       <w:r>
-                        <w:t xml:space="preserve">Control </w:t>
-                      </w:r>
-                      <w:proofErr w:type="spellStart"/>
-                      <w:r>
-                        <w:t>Multi</w:t>
-                      </w:r>
-                      <w:proofErr w:type="spellEnd"/>
-                      <w:r>
-                        <w:t xml:space="preserve"> Máquina: </w:t>
-                      </w:r>
-                      <w:proofErr w:type="spellStart"/>
-                      <w:r>
-                        <w:t>Japanese</w:t>
-                      </w:r>
-                      <w:proofErr w:type="spellEnd"/>
-                      <w:r>
-                        <w:t xml:space="preserve"> </w:t>
-                      </w:r>
-                      <w:proofErr w:type="spellStart"/>
-                      <w:r>
-                        <w:t>National</w:t>
-                      </w:r>
-                      <w:proofErr w:type="spellEnd"/>
-                      <w:r>
-                        <w:t xml:space="preserve"> </w:t>
-                      </w:r>
-                      <w:proofErr w:type="spellStart"/>
-                      <w:r>
-                        <w:t>Railways</w:t>
-                      </w:r>
-                      <w:proofErr w:type="spellEnd"/>
-                      <w:r>
-                        <w:t xml:space="preserve"> colocó siete máquinas bajo control simultáneo de una computadora</w:t>
+                        <w:t>Control Multi Máquina: Japanese National Railways colocó siete máquinas bajo control simultáneo de una computadora</w:t>
                       </w:r>
                     </w:p>
                     <w:p>
@@ -9485,7 +9700,7 @@
                     </pic:cNvPicPr>
                   </pic:nvPicPr>
                   <pic:blipFill>
-                    <a:blip r:embed="rId33">
+                    <a:blip r:embed="rId36">
                       <a:extLst>
                         <a:ext uri="{28A0092B-C50C-407E-A947-70E740481C1C}">
                           <a14:useLocalDpi xmlns:a14="http://schemas.microsoft.com/office/drawing/2010/main" val="0"/>
@@ -9850,19 +10065,11 @@
                                 <w:lang w:val="es-NI"/>
                               </w:rPr>
                             </w:pPr>
-                            <w:proofErr w:type="gramStart"/>
                             <w:r>
                               <w:rPr>
                                 <w:lang w:val="es-NI"/>
                               </w:rPr>
-                              <w:t>Herramientas  Automáticamente</w:t>
-                            </w:r>
-                            <w:proofErr w:type="gramEnd"/>
-                            <w:r>
-                              <w:rPr>
-                                <w:lang w:val="es-NI"/>
-                              </w:rPr>
-                              <w:t xml:space="preserve"> Programadas</w:t>
+                              <w:t>Herramientas  Automáticamente Programadas</w:t>
                             </w:r>
                           </w:p>
                         </w:txbxContent>
@@ -9896,19 +10103,11 @@
                           <w:lang w:val="es-NI"/>
                         </w:rPr>
                       </w:pPr>
-                      <w:proofErr w:type="gramStart"/>
                       <w:r>
                         <w:rPr>
                           <w:lang w:val="es-NI"/>
                         </w:rPr>
-                        <w:t>Herramientas  Automáticamente</w:t>
-                      </w:r>
-                      <w:proofErr w:type="gramEnd"/>
-                      <w:r>
-                        <w:rPr>
-                          <w:lang w:val="es-NI"/>
-                        </w:rPr>
-                        <w:t xml:space="preserve"> Programadas</w:t>
+                        <w:t>Herramientas  Automáticamente Programadas</w:t>
                       </w:r>
                     </w:p>
                   </w:txbxContent>
@@ -9949,7 +10148,7 @@
                     </pic:cNvPicPr>
                   </pic:nvPicPr>
                   <pic:blipFill rotWithShape="1">
-                    <a:blip r:embed="rId34">
+                    <a:blip r:embed="rId37">
                       <a:extLst>
                         <a:ext uri="{28A0092B-C50C-407E-A947-70E740481C1C}">
                           <a14:useLocalDpi xmlns:a14="http://schemas.microsoft.com/office/drawing/2010/main" val="0"/>
@@ -10055,21 +10254,7 @@
                               <w:rPr>
                                 <w:lang w:val="es-NI"/>
                               </w:rPr>
-                              <w:t>Primer Robot ¨</w:t>
-                            </w:r>
-                            <w:proofErr w:type="spellStart"/>
-                            <w:r>
-                              <w:rPr>
-                                <w:lang w:val="es-NI"/>
-                              </w:rPr>
-                              <w:t>Unimate</w:t>
-                            </w:r>
-                            <w:proofErr w:type="spellEnd"/>
-                            <w:r>
-                              <w:rPr>
-                                <w:lang w:val="es-NI"/>
-                              </w:rPr>
-                              <w:t>¨, basado en el control numérico e instalado en Ford</w:t>
+                              <w:t>Primer Robot ¨Unimate¨, basado en el control numérico e instalado en Ford</w:t>
                             </w:r>
                           </w:p>
                         </w:txbxContent>
@@ -10108,21 +10293,7 @@
                         <w:rPr>
                           <w:lang w:val="es-NI"/>
                         </w:rPr>
-                        <w:t>Primer Robot ¨</w:t>
-                      </w:r>
-                      <w:proofErr w:type="spellStart"/>
-                      <w:r>
-                        <w:rPr>
-                          <w:lang w:val="es-NI"/>
-                        </w:rPr>
-                        <w:t>Unimate</w:t>
-                      </w:r>
-                      <w:proofErr w:type="spellEnd"/>
-                      <w:r>
-                        <w:rPr>
-                          <w:lang w:val="es-NI"/>
-                        </w:rPr>
-                        <w:t>¨, basado en el control numérico e instalado en Ford</w:t>
+                        <w:t>Primer Robot ¨Unimate¨, basado en el control numérico e instalado en Ford</w:t>
                       </w:r>
                     </w:p>
                   </w:txbxContent>
@@ -10267,7 +10438,7 @@
             <wp:cNvGraphicFramePr/>
             <a:graphic xmlns:a="http://schemas.openxmlformats.org/drawingml/2006/main">
               <a:graphicData uri="http://schemas.openxmlformats.org/drawingml/2006/diagram">
-                <dgm:relIds xmlns:dgm="http://schemas.openxmlformats.org/drawingml/2006/diagram" xmlns:r="http://schemas.openxmlformats.org/officeDocument/2006/relationships" r:dm="rId35" r:lo="rId36" r:qs="rId37" r:cs="rId38"/>
+                <dgm:relIds xmlns:dgm="http://schemas.openxmlformats.org/drawingml/2006/diagram" xmlns:r="http://schemas.openxmlformats.org/officeDocument/2006/relationships" r:dm="rId38" r:lo="rId39" r:qs="rId40" r:cs="rId41"/>
               </a:graphicData>
             </a:graphic>
           </wp:inline>
@@ -10307,7 +10478,7 @@
                     </pic:cNvPicPr>
                   </pic:nvPicPr>
                   <pic:blipFill rotWithShape="1">
-                    <a:blip r:embed="rId40">
+                    <a:blip r:embed="rId43">
                       <a:extLst>
                         <a:ext uri="{28A0092B-C50C-407E-A947-70E740481C1C}">
                           <a14:useLocalDpi xmlns:a14="http://schemas.microsoft.com/office/drawing/2010/main" val="0"/>
@@ -10784,7 +10955,7 @@
             <wp:cNvGraphicFramePr/>
             <a:graphic xmlns:a="http://schemas.openxmlformats.org/drawingml/2006/main">
               <a:graphicData uri="http://schemas.openxmlformats.org/drawingml/2006/diagram">
-                <dgm:relIds xmlns:dgm="http://schemas.openxmlformats.org/drawingml/2006/diagram" xmlns:r="http://schemas.openxmlformats.org/officeDocument/2006/relationships" r:dm="rId41" r:lo="rId42" r:qs="rId43" r:cs="rId44"/>
+                <dgm:relIds xmlns:dgm="http://schemas.openxmlformats.org/drawingml/2006/diagram" xmlns:r="http://schemas.openxmlformats.org/officeDocument/2006/relationships" r:dm="rId44" r:lo="rId45" r:qs="rId46" r:cs="rId47"/>
               </a:graphicData>
             </a:graphic>
             <wp14:sizeRelH relativeFrom="margin">
@@ -10848,68 +11019,77 @@
         <w:t xml:space="preserve">Desde el comienzo de la revolución industrial </w:t>
       </w:r>
       <w:r>
-        <w:t xml:space="preserve">se hizo necesario una metodología de trabajo para definir los procesos de manufactura de una pieza, en aquellos tiempos las representaciones se hacían a papel y lápiz sin ninguna normativa en común lo que hacía difícil compartir con otros profesionales la información representada en estos </w:t>
-      </w:r>
-      <w:proofErr w:type="spellStart"/>
-      <w:r>
-        <w:t>pseudo</w:t>
-      </w:r>
-      <w:proofErr w:type="spellEnd"/>
-      <w:r>
-        <w:t xml:space="preserve"> planos.</w:t>
-      </w:r>
-    </w:p>
-    <w:p>
-      <w:r>
-        <w:t>A partir de los años 80’s comenzó el auge de los programas CAD (</w:t>
-      </w:r>
-      <w:proofErr w:type="spellStart"/>
-      <w:r>
-        <w:t>Computer</w:t>
-      </w:r>
-      <w:proofErr w:type="spellEnd"/>
+        <w:t>se hizo necesario una metodología de trabajo para definir los procesos de manufactura de una pieza, en aquellos tiempos las representaciones se hacían a papel y lápiz sin ninguna normativa en común lo que hacía difícil compartir con otros profesionales la información representada en estos pseudo planos.</w:t>
+      </w:r>
+    </w:p>
+    <w:p>
+      <w:r>
+        <w:t xml:space="preserve">A partir de los años 80’s comenzó el auge de los programas CAD (Computer Aided Design) el cual consiste en programas ejecutados dentro de una computadora en los cuales se puede representar una pieza a través de </w:t>
+      </w:r>
+      <w:r>
+        <w:t>vectores, puntos</w:t>
+      </w:r>
+      <w:r>
+        <w:t xml:space="preserve"> y arcos con el fin hacer planos virtuales </w:t>
+      </w:r>
+      <w:r>
+        <w:t>además poco después</w:t>
+      </w:r>
+      <w:r>
+        <w:t xml:space="preserve"> también se presentó la opción de modelar las piezas dentro de un entorno 3D que </w:t>
+      </w:r>
+      <w:r>
+        <w:t>resulta</w:t>
+      </w:r>
       <w:r>
         <w:t xml:space="preserve"> </w:t>
       </w:r>
-      <w:proofErr w:type="spellStart"/>
-      <w:r>
-        <w:t>Aided</w:t>
-      </w:r>
-      <w:proofErr w:type="spellEnd"/>
+      <w:r>
+        <w:t xml:space="preserve">más </w:t>
+      </w:r>
+      <w:r>
+        <w:t>amigable para el diseñador.</w:t>
+      </w:r>
+    </w:p>
+    <w:p>
+      <w:pPr>
+        <w:ind w:left="708"/>
+      </w:pPr>
+      <w:r>
+        <w:t>El proceso de diseño puede acelerarse mediante el uso de herramientas informáticas que facilitan las diversas fases (modelado, prototipado, pruebas, etc.). Cuando esto ocurre, se dice que tenemos un sistema de diseño asistido por computadora, es decir un si</w:t>
+      </w:r>
+      <w:r>
+        <w:t>s</w:t>
+      </w:r>
+      <w:r>
+        <w:t>tema CAD.</w:t>
+      </w:r>
+    </w:p>
+    <w:p>
+      <w:pPr>
+        <w:ind w:left="708"/>
+      </w:pPr>
+      <w:r>
+        <w:t>Si el proceso de diseño se apoya en herramientas informáticas que permiten la fabricación de las piezas diseñadas, se habla entonces de CAM</w:t>
+      </w:r>
       <w:r>
         <w:t xml:space="preserve"> </w:t>
       </w:r>
-      <w:proofErr w:type="spellStart"/>
-      <w:r>
-        <w:t>Design</w:t>
-      </w:r>
-      <w:proofErr w:type="spellEnd"/>
-      <w:r>
-        <w:t xml:space="preserve">) el cual consiste en programas ejecutados dentro de una computadora en los cuales se puede representar una pieza a través de </w:t>
-      </w:r>
-      <w:r>
-        <w:t>vectores, puntos</w:t>
-      </w:r>
-      <w:r>
-        <w:t xml:space="preserve"> y arcos con el fin hacer planos virtuales </w:t>
-      </w:r>
-      <w:r>
-        <w:t>además poco después</w:t>
-      </w:r>
-      <w:r>
-        <w:t xml:space="preserve"> también se presentó la opción de modelar las piezas dentro de un entorno 3D que </w:t>
-      </w:r>
-      <w:r>
-        <w:t>resulta</w:t>
-      </w:r>
-      <w:r>
-        <w:t xml:space="preserve"> </w:t>
-      </w:r>
-      <w:r>
-        <w:t xml:space="preserve">más </w:t>
-      </w:r>
-      <w:r>
-        <w:t>amigable para el diseñador.</w:t>
+      <w:r>
+        <w:t>(Computer Aided Manufacturing). Cuando las herramientas informáticas se utilizan para ayudar (o sustituir)</w:t>
+      </w:r>
+      <w:r>
+        <w:t xml:space="preserve"> a las tareas de </w:t>
+      </w:r>
+      <w:r>
+        <w:lastRenderedPageBreak/>
+        <w:t xml:space="preserve">análisis de algunos procesos de ingeniería, se habla de CAE (Computer Aided Engineering). Ejemplo de CAE </w:t>
+      </w:r>
+      <w:r>
+        <w:t>serían</w:t>
+      </w:r>
+      <w:r>
+        <w:t xml:space="preserve"> las herramientas capaces de calcular estructuras, analizar la durabilidad de piezas, o calcular la resistencia aerodinámica o hidrodinámica de un objeto.</w:t>
       </w:r>
     </w:p>
     <w:p>
@@ -10917,21 +11097,7 @@
         <w:ind w:left="708"/>
       </w:pPr>
       <w:r>
-        <w:t xml:space="preserve">El proceso de diseño puede acelerarse mediante el uso de herramientas informáticas que facilitan las diversas fases (modelado, </w:t>
-      </w:r>
-      <w:proofErr w:type="spellStart"/>
-      <w:r>
-        <w:t>prototipado</w:t>
-      </w:r>
-      <w:proofErr w:type="spellEnd"/>
-      <w:r>
-        <w:t>, pruebas, etc.). Cuando esto ocurre, se dice que tenemos un sistema de diseño asistido por computadora, es decir un si</w:t>
-      </w:r>
-      <w:r>
-        <w:t>s</w:t>
-      </w:r>
-      <w:r>
-        <w:t>tema CAD.</w:t>
+        <w:t>Normalmente, un diseño o modelo es necesario previamente para fabricar o analizar los objetos, por lo que un sistema CAD es casi siempre necesario para realizar CAM o CAE. Es por ello que muchas veces se habla de CAD/CAM/CAE, aunque algunas veces se habla de sistemas CAD para referirse a los tres tipos.</w:t>
       </w:r>
     </w:p>
     <w:p>
@@ -10939,74 +11105,16 @@
         <w:ind w:left="708"/>
       </w:pPr>
       <w:r>
-        <w:t>Si el proceso de diseño se apoya en herramientas informáticas que permiten la fabricación de las piezas diseñadas, se habla entonces de CAM</w:t>
-      </w:r>
-      <w:r>
-        <w:t xml:space="preserve"> </w:t>
-      </w:r>
-      <w:r>
-        <w:t>(</w:t>
-      </w:r>
-      <w:proofErr w:type="spellStart"/>
-      <w:r>
-        <w:t>Computer</w:t>
-      </w:r>
-      <w:proofErr w:type="spellEnd"/>
-      <w:r>
-        <w:t xml:space="preserve"> </w:t>
-      </w:r>
-      <w:proofErr w:type="spellStart"/>
-      <w:r>
-        <w:t>Aided</w:t>
-      </w:r>
-      <w:proofErr w:type="spellEnd"/>
-      <w:r>
-        <w:t xml:space="preserve"> </w:t>
-      </w:r>
-      <w:proofErr w:type="spellStart"/>
-      <w:r>
-        <w:t>Manufacturing</w:t>
-      </w:r>
-      <w:proofErr w:type="spellEnd"/>
-      <w:r>
-        <w:t>). Cuando las herramientas informáticas se utilizan para ayudar (o sustituir)</w:t>
-      </w:r>
-      <w:r>
-        <w:t xml:space="preserve"> a las tareas de </w:t>
-      </w:r>
-      <w:r>
-        <w:lastRenderedPageBreak/>
-        <w:t>análisis de algunos procesos de ingeniería, se habla de CAE (</w:t>
-      </w:r>
-      <w:proofErr w:type="spellStart"/>
-      <w:r>
-        <w:t>Computer</w:t>
-      </w:r>
-      <w:proofErr w:type="spellEnd"/>
-      <w:r>
-        <w:t xml:space="preserve"> </w:t>
-      </w:r>
-      <w:proofErr w:type="spellStart"/>
-      <w:r>
-        <w:t>Aided</w:t>
-      </w:r>
-      <w:proofErr w:type="spellEnd"/>
-      <w:r>
-        <w:t xml:space="preserve"> </w:t>
-      </w:r>
-      <w:proofErr w:type="spellStart"/>
-      <w:r>
-        <w:t>Engineering</w:t>
-      </w:r>
-      <w:proofErr w:type="spellEnd"/>
-      <w:r>
-        <w:t xml:space="preserve">). Ejemplo de CAE </w:t>
-      </w:r>
-      <w:r>
-        <w:t>serían</w:t>
-      </w:r>
-      <w:r>
-        <w:t xml:space="preserve"> las herramientas capaces de calcular estructuras, analizar la durabilidad de piezas, o calcular la resistencia aerodinámica o hidrodinámica de un objeto.</w:t>
+        <w:t xml:space="preserve">Los sistemas CAD/CAM/CAE se pueden emplear en prácticamente todos los campos de la ingeniería. El ejemplo </w:t>
+      </w:r>
+      <w:r>
+        <w:t>más</w:t>
+      </w:r>
+      <w:r>
+        <w:t xml:space="preserve"> conocido es el del dibujo técnico y la arquitectura, donde destaca el programa AutoCAD, pero también podemos ver sistemas CAD/CAM/CAE en ingeniería </w:t>
+      </w:r>
+      <w:r>
+        <w:t>civil, en el diseño y fabricación industrial (CATIA, PRO/ENGINEERING), en física, sobre todo para el análisis cinemático de objetos dentro de fluidos (CFD – Computer Fluid Dynamics),en sistemas de información geográfica y cartografía (sistemas GIS), en ingeniería eléctrica y electrónica para fabricación de placas base y el diseño de circuitos integrados, en química, biología, medicina, etc.</w:t>
       </w:r>
     </w:p>
     <w:p>
@@ -11014,48 +11122,7 @@
         <w:ind w:left="708"/>
       </w:pPr>
       <w:r>
-        <w:t>Normalmente, un diseño o modelo es necesario previamente para fabricar o analizar los objetos, por lo que un sistema CAD es casi siempre necesario para realizar CAM o CAE. Es por ello que muchas veces se habla de CAD/CAM/CAE, aunque algunas veces se habla de sistemas CAD para referirse a los tres tipos.</w:t>
-      </w:r>
-    </w:p>
-    <w:p>
-      <w:pPr>
-        <w:ind w:left="708"/>
-      </w:pPr>
-      <w:r>
-        <w:t xml:space="preserve">Los sistemas CAD/CAM/CAE se pueden emplear en prácticamente todos los campos de la ingeniería. El ejemplo </w:t>
-      </w:r>
-      <w:r>
-        <w:t>más</w:t>
-      </w:r>
-      <w:r>
-        <w:t xml:space="preserve"> conocido es el del dibujo técnico y la arquitectura, donde destaca el programa AutoCAD, pero también podemos ver sistemas CAD/CAM/CAE en ingeniería </w:t>
-      </w:r>
-      <w:r>
-        <w:t xml:space="preserve">civil, en el diseño y fabricación industrial (CATIA, PRO/ENGINEERING), en física, sobre todo para el análisis cinemático de objetos dentro de fluidos (CFD – </w:t>
-      </w:r>
-      <w:proofErr w:type="spellStart"/>
-      <w:r>
-        <w:t>Computer</w:t>
-      </w:r>
-      <w:proofErr w:type="spellEnd"/>
-      <w:r>
-        <w:t xml:space="preserve"> Fluid Dynamics),en sistemas de información geográfica y cartografía (sistemas GIS), en ingeniería eléctrica y electrónica para fabricación de placas base y el diseño de circuitos integrados, en química, biología, medicina, etc.</w:t>
-      </w:r>
-    </w:p>
-    <w:p>
-      <w:pPr>
-        <w:ind w:left="708"/>
-      </w:pPr>
-      <w:r>
-        <w:t xml:space="preserve">La importancia de los sistemas CAD en la actualidad es tal, que sin la ayuda de estas aplicaciones, los masivos niveles de producción industrial actuales </w:t>
-      </w:r>
-      <w:proofErr w:type="spellStart"/>
-      <w:r>
-        <w:t>serian</w:t>
-      </w:r>
-      <w:proofErr w:type="spellEnd"/>
-      <w:r>
-        <w:t xml:space="preserve"> imposibles, y los procesos de diseño se detendrían.</w:t>
+        <w:t>La importancia de los sistemas CAD en la actualidad es tal, que sin la ayuda de estas aplicaciones, los masivos niveles de producción industrial actuales serian imposibles, y los procesos de diseño se detendrían.</w:t>
       </w:r>
       <w:sdt>
         <w:sdtPr>
@@ -11100,12 +11167,12 @@
         </w:numPr>
         <w:spacing w:after="160" w:line="256" w:lineRule="auto"/>
       </w:pPr>
-      <w:bookmarkStart w:id="72" w:name="_Toc501037370"/>
+      <w:bookmarkStart w:id="74" w:name="_Toc501037370"/>
       <w:r>
         <w:t>Sistema DNC</w:t>
       </w:r>
     </w:p>
-    <w:bookmarkEnd w:id="72"/>
+    <w:bookmarkEnd w:id="74"/>
     <w:p>
       <w:pPr>
         <w:rPr>
@@ -11190,7 +11257,7 @@
                     <pic:cNvPicPr/>
                   </pic:nvPicPr>
                   <pic:blipFill rotWithShape="1">
-                    <a:blip r:embed="rId46"/>
+                    <a:blip r:embed="rId49"/>
                     <a:srcRect l="33662" t="39301" r="26212" b="32602"/>
                     <a:stretch/>
                   </pic:blipFill>
@@ -11272,7 +11339,7 @@
                     </pic:cNvPicPr>
                   </pic:nvPicPr>
                   <pic:blipFill>
-                    <a:blip r:embed="rId47">
+                    <a:blip r:embed="rId50">
                       <a:extLst>
                         <a:ext uri="{28A0092B-C50C-407E-A947-70E740481C1C}">
                           <a14:useLocalDpi xmlns:a14="http://schemas.microsoft.com/office/drawing/2010/main" val="0"/>
@@ -11322,23 +11389,7 @@
         <w:t xml:space="preserve">CNC híbridos: </w:t>
       </w:r>
       <w:r>
-        <w:t xml:space="preserve">los sistemas </w:t>
-      </w:r>
-      <w:proofErr w:type="spellStart"/>
-      <w:r>
-        <w:t>hibridos</w:t>
-      </w:r>
-      <w:proofErr w:type="spellEnd"/>
-      <w:r>
-        <w:t xml:space="preserve"> para el control manual-digital del software se utilizan para producir partes separadas o pequeñas partes de piezas. A </w:t>
-      </w:r>
-      <w:proofErr w:type="gramStart"/>
-      <w:r>
-        <w:t>continuación</w:t>
-      </w:r>
-      <w:proofErr w:type="gramEnd"/>
-      <w:r>
-        <w:t xml:space="preserve"> podemos observar un ejemplo de un sistema de este tipo en el que un operador proporciona comandos manuales para el soporte.</w:t>
+        <w:t>los sistemas hibridos para el control manual-digital del software se utilizan para producir partes separadas o pequeñas partes de piezas. A continuación podemos observar un ejemplo de un sistema de este tipo en el que un operador proporciona comandos manuales para el soporte.</w:t>
       </w:r>
     </w:p>
     <w:p>
@@ -11371,7 +11422,7 @@
                     <pic:cNvPicPr/>
                   </pic:nvPicPr>
                   <pic:blipFill>
-                    <a:blip r:embed="rId48">
+                    <a:blip r:embed="rId51">
                       <a:extLst>
                         <a:ext uri="{28A0092B-C50C-407E-A947-70E740481C1C}">
                           <a14:useLocalDpi xmlns:a14="http://schemas.microsoft.com/office/drawing/2010/main" val="0"/>
@@ -11414,38 +11465,22 @@
         </w:numPr>
         <w:spacing w:after="160" w:line="256" w:lineRule="auto"/>
       </w:pPr>
-      <w:bookmarkStart w:id="73" w:name="_Toc521923229"/>
-      <w:bookmarkStart w:id="74" w:name="_Toc521504906"/>
-      <w:bookmarkStart w:id="75" w:name="_Toc521404560"/>
-      <w:bookmarkStart w:id="76" w:name="_Toc520902618"/>
+      <w:bookmarkStart w:id="75" w:name="_Toc521923229"/>
+      <w:bookmarkStart w:id="76" w:name="_Toc521504906"/>
+      <w:bookmarkStart w:id="77" w:name="_Toc521404560"/>
+      <w:bookmarkStart w:id="78" w:name="_Toc520902618"/>
       <w:r>
         <w:lastRenderedPageBreak/>
         <w:t>Post Procesamiento.</w:t>
       </w:r>
-      <w:bookmarkEnd w:id="73"/>
-      <w:bookmarkEnd w:id="74"/>
       <w:bookmarkEnd w:id="75"/>
       <w:bookmarkEnd w:id="76"/>
-    </w:p>
-    <w:p>
-      <w:r>
-        <w:t xml:space="preserve">El post procesamiento CNC es aquel programa que convierte trayectorias creadas en un programa CAM en programas NC que pueden ser leídos por el controlador de una </w:t>
-      </w:r>
-      <w:proofErr w:type="spellStart"/>
-      <w:r>
-        <w:t>maquina</w:t>
-      </w:r>
-      <w:proofErr w:type="spellEnd"/>
-      <w:r>
-        <w:t xml:space="preserve"> para mover la herramienta de corte a lo largo de las trayectorias programadas de una manera </w:t>
-      </w:r>
-      <w:proofErr w:type="gramStart"/>
-      <w:r>
-        <w:t>segura ,</w:t>
-      </w:r>
-      <w:proofErr w:type="gramEnd"/>
-      <w:r>
-        <w:t xml:space="preserve"> consistente y predecible.</w:t>
+      <w:bookmarkEnd w:id="77"/>
+      <w:bookmarkEnd w:id="78"/>
+    </w:p>
+    <w:p>
+      <w:r>
+        <w:t>El post procesamiento CNC es aquel programa que convierte trayectorias creadas en un programa CAM en programas NC que pueden ser leídos por el controlador de una maquina para mover la herramienta de corte a lo largo de las trayectorias programadas de una manera segura , consistente y predecible.</w:t>
       </w:r>
       <w:r>
         <w:rPr>
@@ -11477,7 +11512,7 @@
                     </pic:cNvPicPr>
                   </pic:nvPicPr>
                   <pic:blipFill>
-                    <a:blip r:embed="rId49" cstate="print">
+                    <a:blip r:embed="rId52" cstate="print">
                       <a:extLst>
                         <a:ext uri="{28A0092B-C50C-407E-A947-70E740481C1C}">
                           <a14:useLocalDpi xmlns:a14="http://schemas.microsoft.com/office/drawing/2010/main" val="0"/>
@@ -11552,7 +11587,7 @@
           <w:szCs w:val="32"/>
         </w:rPr>
       </w:pPr>
-      <w:bookmarkStart w:id="77" w:name="_Toc501037415"/>
+      <w:bookmarkStart w:id="79" w:name="_Toc501037415"/>
       <w:r>
         <w:br w:type="page"/>
       </w:r>
@@ -11566,12 +11601,12 @@
         </w:numPr>
         <w:ind w:left="1134" w:hanging="426"/>
       </w:pPr>
-      <w:bookmarkStart w:id="78" w:name="_Toc527303294"/>
+      <w:bookmarkStart w:id="80" w:name="_Toc527303294"/>
       <w:r>
         <w:lastRenderedPageBreak/>
         <w:t>Diseño del CNC</w:t>
       </w:r>
-      <w:bookmarkEnd w:id="78"/>
+      <w:bookmarkEnd w:id="80"/>
     </w:p>
     <w:p>
       <w:pPr>
@@ -11581,11 +11616,11 @@
           <w:numId w:val="3"/>
         </w:numPr>
       </w:pPr>
-      <w:bookmarkStart w:id="79" w:name="_Toc527303295"/>
+      <w:bookmarkStart w:id="81" w:name="_Toc527303295"/>
       <w:r>
         <w:t>Reconocimiento de la necesidad</w:t>
       </w:r>
-      <w:bookmarkEnd w:id="79"/>
+      <w:bookmarkEnd w:id="81"/>
     </w:p>
     <w:p>
       <w:pPr>
@@ -11685,7 +11720,7 @@
                     <pic:cNvPicPr/>
                   </pic:nvPicPr>
                   <pic:blipFill rotWithShape="1">
-                    <a:blip r:embed="rId50" cstate="print">
+                    <a:blip r:embed="rId53" cstate="print">
                       <a:extLst>
                         <a:ext uri="{28A0092B-C50C-407E-A947-70E740481C1C}">
                           <a14:useLocalDpi xmlns:a14="http://schemas.microsoft.com/office/drawing/2010/main" val="0"/>
@@ -11736,11 +11771,11 @@
           <w:numId w:val="3"/>
         </w:numPr>
       </w:pPr>
-      <w:bookmarkStart w:id="80" w:name="_Toc527303296"/>
+      <w:bookmarkStart w:id="82" w:name="_Toc527303296"/>
       <w:r>
         <w:t>Definición del problema</w:t>
       </w:r>
-      <w:bookmarkEnd w:id="80"/>
+      <w:bookmarkEnd w:id="82"/>
     </w:p>
     <w:p>
       <w:r>
@@ -11794,11 +11829,11 @@
           <w:numId w:val="3"/>
         </w:numPr>
       </w:pPr>
-      <w:bookmarkStart w:id="81" w:name="_Toc527303297"/>
+      <w:bookmarkStart w:id="83" w:name="_Toc527303297"/>
       <w:r>
         <w:t>Síntesis</w:t>
       </w:r>
-      <w:bookmarkEnd w:id="81"/>
+      <w:bookmarkEnd w:id="83"/>
     </w:p>
     <w:p>
       <w:r>
@@ -11924,15 +11959,7 @@
     </w:p>
     <w:p>
       <w:r>
-        <w:t xml:space="preserve">La lógica básica de una maquina CNC proviene de la metodología del sistema cartesiano para describir figuras y formas en la cual se dice que una ecuación de un eje en función de otro eje es capaz de describir una curva en la medida en que se </w:t>
-      </w:r>
-      <w:proofErr w:type="spellStart"/>
-      <w:r>
-        <w:t>ploteen</w:t>
-      </w:r>
-      <w:proofErr w:type="spellEnd"/>
-      <w:r>
-        <w:t xml:space="preserve"> los valores de las variables implícitas de la función con el fin de encontrar los puntos que describen la forma buscada.</w:t>
+        <w:t>La lógica básica de una maquina CNC proviene de la metodología del sistema cartesiano para describir figuras y formas en la cual se dice que una ecuación de un eje en función de otro eje es capaz de describir una curva en la medida en que se ploteen los valores de las variables implícitas de la función con el fin de encontrar los puntos que describen la forma buscada.</w:t>
       </w:r>
     </w:p>
     <w:p>
@@ -11943,11 +11970,11 @@
           <w:numId w:val="3"/>
         </w:numPr>
       </w:pPr>
-      <w:bookmarkStart w:id="82" w:name="_Toc527303298"/>
+      <w:bookmarkStart w:id="84" w:name="_Toc527303298"/>
       <w:r>
         <w:t>Síntesis mecánica</w:t>
       </w:r>
-      <w:bookmarkEnd w:id="82"/>
+      <w:bookmarkEnd w:id="84"/>
     </w:p>
     <w:p>
       <w:r>
@@ -12004,7 +12031,7 @@
                     <pic:cNvPicPr/>
                   </pic:nvPicPr>
                   <pic:blipFill rotWithShape="1">
-                    <a:blip r:embed="rId51">
+                    <a:blip r:embed="rId54">
                       <a:extLst>
                         <a:ext uri="{28A0092B-C50C-407E-A947-70E740481C1C}">
                           <a14:useLocalDpi xmlns:a14="http://schemas.microsoft.com/office/drawing/2010/main" val="0"/>
@@ -12082,15 +12109,7 @@
         <w:t>axial, en</w:t>
       </w:r>
       <w:r>
-        <w:t xml:space="preserve"> este caso nos decidimos </w:t>
-      </w:r>
-      <w:proofErr w:type="spellStart"/>
-      <w:r>
-        <w:t>cinematicamente</w:t>
-      </w:r>
-      <w:proofErr w:type="spellEnd"/>
-      <w:r>
-        <w:t xml:space="preserve"> por el conjunto de eje roscado y tuerca</w:t>
+        <w:t xml:space="preserve"> este caso nos decidimos cinematicamente por el conjunto de eje roscado y tuerca</w:t>
       </w:r>
       <w:r>
         <w:t>.</w:t>
@@ -12122,7 +12141,7 @@
                     <pic:cNvPicPr/>
                   </pic:nvPicPr>
                   <pic:blipFill rotWithShape="1">
-                    <a:blip r:embed="rId52">
+                    <a:blip r:embed="rId55">
                       <a:extLst>
                         <a:ext uri="{28A0092B-C50C-407E-A947-70E740481C1C}">
                           <a14:useLocalDpi xmlns:a14="http://schemas.microsoft.com/office/drawing/2010/main" val="0"/>
@@ -12218,7 +12237,7 @@
                     <pic:cNvPicPr/>
                   </pic:nvPicPr>
                   <pic:blipFill rotWithShape="1">
-                    <a:blip r:embed="rId53">
+                    <a:blip r:embed="rId56">
                       <a:extLst>
                         <a:ext uri="{28A0092B-C50C-407E-A947-70E740481C1C}">
                           <a14:useLocalDpi xmlns:a14="http://schemas.microsoft.com/office/drawing/2010/main" val="0"/>
@@ -12261,11 +12280,11 @@
           <w:numId w:val="3"/>
         </w:numPr>
       </w:pPr>
-      <w:bookmarkStart w:id="83" w:name="_Toc527303299"/>
+      <w:bookmarkStart w:id="85" w:name="_Toc527303299"/>
       <w:r>
         <w:t>Análisis y optimización</w:t>
       </w:r>
-      <w:bookmarkEnd w:id="83"/>
+      <w:bookmarkEnd w:id="85"/>
     </w:p>
     <w:p>
       <w:r>
@@ -12285,12 +12304,12 @@
           <w:numId w:val="3"/>
         </w:numPr>
       </w:pPr>
-      <w:bookmarkStart w:id="84" w:name="_Toc527303300"/>
+      <w:bookmarkStart w:id="86" w:name="_Toc527303300"/>
       <w:r>
         <w:lastRenderedPageBreak/>
         <w:t>Mecánica</w:t>
       </w:r>
-      <w:bookmarkEnd w:id="84"/>
+      <w:bookmarkEnd w:id="86"/>
     </w:p>
     <w:p>
       <w:pPr>
@@ -12410,15 +12429,7 @@
         <w:t>o de funcionamiento de la misma por lo tanto dentro del diseño del bastidor par</w:t>
       </w:r>
       <w:r>
-        <w:t xml:space="preserve">a un </w:t>
-      </w:r>
-      <w:proofErr w:type="spellStart"/>
-      <w:r>
-        <w:t>cnc</w:t>
-      </w:r>
-      <w:proofErr w:type="spellEnd"/>
-      <w:r>
-        <w:t xml:space="preserve"> se sabe que el</w:t>
+        <w:t>a un cnc se sabe que el</w:t>
       </w:r>
       <w:r>
         <w:t xml:space="preserve"> </w:t>
@@ -12436,15 +12447,7 @@
         <w:t xml:space="preserve"> </w:t>
       </w:r>
       <w:r>
-        <w:t xml:space="preserve">debido a que afecta directamente la precisión de maquina ya que si no se posee suficiente rigidez se producirán deflexiones en los componentes provocadas por las fuerzas a las que están sometidas las mismas causando que las piezas fabricadas en el </w:t>
-      </w:r>
-      <w:proofErr w:type="spellStart"/>
-      <w:r>
-        <w:t>cnc</w:t>
-      </w:r>
-      <w:proofErr w:type="spellEnd"/>
-      <w:r>
-        <w:t xml:space="preserve"> sean</w:t>
+        <w:t>debido a que afecta directamente la precisión de maquina ya que si no se posee suficiente rigidez se producirán deflexiones en los componentes provocadas por las fuerzas a las que están sometidas las mismas causando que las piezas fabricadas en el cnc sean</w:t>
       </w:r>
       <w:r>
         <w:t xml:space="preserve"> considerablemente</w:t>
@@ -12461,11 +12464,11 @@
           <w:numId w:val="3"/>
         </w:numPr>
       </w:pPr>
-      <w:bookmarkStart w:id="85" w:name="_Toc501037381"/>
+      <w:bookmarkStart w:id="87" w:name="_Toc501037381"/>
       <w:r>
         <w:t xml:space="preserve">Primera </w:t>
       </w:r>
-      <w:bookmarkEnd w:id="85"/>
+      <w:bookmarkEnd w:id="87"/>
       <w:r>
         <w:t xml:space="preserve">opción </w:t>
       </w:r>
@@ -12506,7 +12509,7 @@
                     <pic:cNvPicPr/>
                   </pic:nvPicPr>
                   <pic:blipFill>
-                    <a:blip r:embed="rId54">
+                    <a:blip r:embed="rId57">
                       <a:extLst>
                         <a:ext uri="{28A0092B-C50C-407E-A947-70E740481C1C}">
                           <a14:useLocalDpi xmlns:a14="http://schemas.microsoft.com/office/drawing/2010/main" val="0"/>
@@ -12576,11 +12579,11 @@
           <w:numId w:val="3"/>
         </w:numPr>
       </w:pPr>
-      <w:bookmarkStart w:id="86" w:name="_Toc501037382"/>
+      <w:bookmarkStart w:id="88" w:name="_Toc501037382"/>
       <w:r>
         <w:t>Segunda opción</w:t>
       </w:r>
-      <w:bookmarkEnd w:id="86"/>
+      <w:bookmarkEnd w:id="88"/>
       <w:r>
         <w:t xml:space="preserve"> </w:t>
       </w:r>
@@ -12626,7 +12629,7 @@
                     <pic:cNvPicPr/>
                   </pic:nvPicPr>
                   <pic:blipFill>
-                    <a:blip r:embed="rId55">
+                    <a:blip r:embed="rId58">
                       <a:extLst>
                         <a:ext uri="{28A0092B-C50C-407E-A947-70E740481C1C}">
                           <a14:useLocalDpi xmlns:a14="http://schemas.microsoft.com/office/drawing/2010/main" val="0"/>
@@ -12675,11 +12678,11 @@
           <w:numId w:val="3"/>
         </w:numPr>
       </w:pPr>
-      <w:bookmarkStart w:id="87" w:name="_Toc501037383"/>
+      <w:bookmarkStart w:id="89" w:name="_Toc501037383"/>
       <w:r>
         <w:t>Decisión</w:t>
       </w:r>
-      <w:bookmarkEnd w:id="87"/>
+      <w:bookmarkEnd w:id="89"/>
       <w:r>
         <w:t xml:space="preserve"> </w:t>
       </w:r>
@@ -12781,11 +12784,11 @@
           <w:numId w:val="3"/>
         </w:numPr>
       </w:pPr>
-      <w:bookmarkStart w:id="88" w:name="_Toc501037391"/>
+      <w:bookmarkStart w:id="90" w:name="_Toc501037391"/>
       <w:r>
         <w:t>Decisión</w:t>
       </w:r>
-      <w:bookmarkEnd w:id="88"/>
+      <w:bookmarkEnd w:id="90"/>
       <w:r>
         <w:t xml:space="preserve"> </w:t>
       </w:r>
@@ -12858,11 +12861,11 @@
           <w:numId w:val="3"/>
         </w:numPr>
       </w:pPr>
-      <w:bookmarkStart w:id="89" w:name="_Toc501037395"/>
+      <w:bookmarkStart w:id="91" w:name="_Toc501037395"/>
       <w:r>
         <w:t>Decisión</w:t>
       </w:r>
-      <w:bookmarkEnd w:id="89"/>
+      <w:bookmarkEnd w:id="91"/>
       <w:r>
         <w:t xml:space="preserve"> </w:t>
       </w:r>
@@ -12905,11 +12908,11 @@
           <w:numId w:val="3"/>
         </w:numPr>
       </w:pPr>
-      <w:bookmarkStart w:id="90" w:name="_Toc527303301"/>
+      <w:bookmarkStart w:id="92" w:name="_Toc527303301"/>
       <w:r>
         <w:t>Aspectos financieros</w:t>
       </w:r>
-      <w:bookmarkEnd w:id="90"/>
+      <w:bookmarkEnd w:id="92"/>
     </w:p>
     <w:p>
       <w:pPr>
@@ -19381,11 +19384,11 @@
           <w:numId w:val="3"/>
         </w:numPr>
       </w:pPr>
-      <w:bookmarkStart w:id="91" w:name="_Toc527303302"/>
+      <w:bookmarkStart w:id="93" w:name="_Toc527303302"/>
       <w:r>
         <w:t>Manufactura</w:t>
       </w:r>
-      <w:bookmarkEnd w:id="91"/>
+      <w:bookmarkEnd w:id="93"/>
     </w:p>
     <w:p>
       <w:pPr>
@@ -19395,11 +19398,11 @@
           <w:numId w:val="3"/>
         </w:numPr>
       </w:pPr>
-      <w:bookmarkStart w:id="92" w:name="_Toc527303303"/>
+      <w:bookmarkStart w:id="94" w:name="_Toc527303303"/>
       <w:r>
         <w:t>Actividades por objetivos</w:t>
       </w:r>
-      <w:bookmarkEnd w:id="92"/>
+      <w:bookmarkEnd w:id="94"/>
     </w:p>
     <w:p>
       <w:pPr>
@@ -19409,11 +19412,11 @@
           <w:numId w:val="3"/>
         </w:numPr>
       </w:pPr>
-      <w:bookmarkStart w:id="93" w:name="_Toc527303304"/>
+      <w:bookmarkStart w:id="95" w:name="_Toc527303304"/>
       <w:r>
         <w:t>Actividades del objetivo 1</w:t>
       </w:r>
-      <w:bookmarkEnd w:id="93"/>
+      <w:bookmarkEnd w:id="95"/>
       <w:r>
         <w:t xml:space="preserve"> </w:t>
       </w:r>
@@ -19462,11 +19465,11 @@
           <w:numId w:val="3"/>
         </w:numPr>
       </w:pPr>
-      <w:bookmarkStart w:id="94" w:name="_Toc527303305"/>
+      <w:bookmarkStart w:id="96" w:name="_Toc527303305"/>
       <w:r>
         <w:t>Actividades del objetivo 2</w:t>
       </w:r>
-      <w:bookmarkEnd w:id="94"/>
+      <w:bookmarkEnd w:id="96"/>
     </w:p>
     <w:p>
       <w:pPr>
@@ -19566,11 +19569,11 @@
           <w:numId w:val="3"/>
         </w:numPr>
       </w:pPr>
-      <w:bookmarkStart w:id="95" w:name="_Toc527303306"/>
+      <w:bookmarkStart w:id="97" w:name="_Toc527303306"/>
       <w:r>
         <w:t>Actividades del objetivo 3</w:t>
       </w:r>
-      <w:bookmarkEnd w:id="95"/>
+      <w:bookmarkEnd w:id="97"/>
     </w:p>
     <w:p>
       <w:pPr>
@@ -19785,11 +19788,11 @@
           <w:numId w:val="3"/>
         </w:numPr>
       </w:pPr>
-      <w:bookmarkStart w:id="96" w:name="_Toc527303307"/>
+      <w:bookmarkStart w:id="98" w:name="_Toc527303307"/>
       <w:r>
         <w:t>Pruebas operativas</w:t>
       </w:r>
-      <w:bookmarkEnd w:id="96"/>
+      <w:bookmarkEnd w:id="98"/>
     </w:p>
     <w:p>
       <w:pPr>
@@ -19799,11 +19802,11 @@
           <w:numId w:val="3"/>
         </w:numPr>
       </w:pPr>
-      <w:bookmarkStart w:id="97" w:name="_Toc527303308"/>
+      <w:bookmarkStart w:id="99" w:name="_Toc527303308"/>
       <w:r>
         <w:t>Mantenimiento</w:t>
       </w:r>
-      <w:bookmarkEnd w:id="97"/>
+      <w:bookmarkEnd w:id="99"/>
     </w:p>
     <w:p>
       <w:r>
@@ -19819,11 +19822,11 @@
           <w:numId w:val="3"/>
         </w:numPr>
       </w:pPr>
-      <w:bookmarkStart w:id="98" w:name="_Toc527303309"/>
+      <w:bookmarkStart w:id="100" w:name="_Toc527303309"/>
       <w:r>
         <w:t>Cronograma de actividades</w:t>
       </w:r>
-      <w:bookmarkEnd w:id="98"/>
+      <w:bookmarkEnd w:id="100"/>
     </w:p>
     <w:p>
       <w:r>
@@ -19849,7 +19852,7 @@
                     </pic:cNvPicPr>
                   </pic:nvPicPr>
                   <pic:blipFill rotWithShape="1">
-                    <a:blip r:embed="rId56">
+                    <a:blip r:embed="rId59">
                       <a:extLst>
                         <a:ext uri="{28A0092B-C50C-407E-A947-70E740481C1C}">
                           <a14:useLocalDpi xmlns:a14="http://schemas.microsoft.com/office/drawing/2010/main" val="0"/>
@@ -19909,7 +19912,7 @@
                     </pic:cNvPicPr>
                   </pic:nvPicPr>
                   <pic:blipFill rotWithShape="1">
-                    <a:blip r:embed="rId56">
+                    <a:blip r:embed="rId59">
                       <a:extLst>
                         <a:ext uri="{28A0092B-C50C-407E-A947-70E740481C1C}">
                           <a14:useLocalDpi xmlns:a14="http://schemas.microsoft.com/office/drawing/2010/main" val="0"/>
@@ -19957,13 +19960,13 @@
           <w:numId w:val="3"/>
         </w:numPr>
       </w:pPr>
-      <w:bookmarkStart w:id="99" w:name="_Toc527303310"/>
+      <w:bookmarkStart w:id="101" w:name="_Toc527303310"/>
       <w:r>
         <w:lastRenderedPageBreak/>
         <w:t>Bibliografía</w:t>
       </w:r>
-      <w:bookmarkEnd w:id="77"/>
-      <w:bookmarkEnd w:id="99"/>
+      <w:bookmarkEnd w:id="79"/>
+      <w:bookmarkEnd w:id="101"/>
       <w:r>
         <w:t xml:space="preserve"> </w:t>
       </w:r>
@@ -20223,7 +20226,7 @@
     <w:p/>
     <w:p/>
     <w:sectPr>
-      <w:footerReference w:type="default" r:id="rId57"/>
+      <w:footerReference w:type="default" r:id="rId60"/>
       <w:pgSz w:w="12240" w:h="15840"/>
       <w:pgMar w:top="1417" w:right="1701" w:bottom="1417" w:left="1701" w:header="708" w:footer="708" w:gutter="0"/>
       <w:pgNumType w:start="3"/>
@@ -20383,6 +20386,38 @@
           <w:t>http://www.sase.com.ar/2011/files/2010/11/SASE2011-Fuentes_de_alimentacion.pdf</w:t>
         </w:r>
       </w:hyperlink>
+    </w:p>
+  </w:comment>
+  <w:comment w:id="46" w:author="Ishan" w:date="2018-12-13T12:09:00Z" w:initials="I">
+    <w:p>
+      <w:pPr>
+        <w:pStyle w:val="Textocomentario"/>
+      </w:pPr>
+      <w:r>
+        <w:rPr>
+          <w:rStyle w:val="Refdecomentario"/>
+        </w:rPr>
+        <w:annotationRef/>
+      </w:r>
+      <w:r>
+        <w:t>https://i1.wp.com/www.ingmecafenix.com/wp-content/uploads/2017/03/Fuente-conmutada.jpg</w:t>
+      </w:r>
+    </w:p>
+  </w:comment>
+  <w:comment w:id="47" w:author="Ishan" w:date="2018-12-13T13:31:00Z" w:initials="I">
+    <w:p>
+      <w:pPr>
+        <w:pStyle w:val="Textocomentario"/>
+      </w:pPr>
+      <w:r>
+        <w:rPr>
+          <w:rStyle w:val="Refdecomentario"/>
+        </w:rPr>
+        <w:annotationRef/>
+      </w:r>
+      <w:r>
+        <w:t>http://www.ingmecafenix.com/electronica/puente-h-control-motores/</w:t>
+      </w:r>
     </w:p>
   </w:comment>
 </w:comments>
@@ -20399,6 +20434,8 @@
   <w15:commentEx w15:paraId="609DCFAD" w15:done="0"/>
   <w15:commentEx w15:paraId="1D1900C5" w15:done="0"/>
   <w15:commentEx w15:paraId="2E745596" w15:done="0"/>
+  <w15:commentEx w15:paraId="54099A4F" w15:done="0"/>
+  <w15:commentEx w15:paraId="080A38EF" w15:done="0"/>
 </w15:commentsEx>
 </file>
 
@@ -20440,7 +20477,7 @@
       <w:rPr>
         <w:noProof/>
       </w:rPr>
-      <w:t>28</w:t>
+      <w:t>30</w:t>
     </w:r>
     <w:r>
       <w:fldChar w:fldCharType="end"/>
@@ -25255,29 +25292,29 @@
     </dgm:pt>
   </dgm:ptLst>
   <dgm:cxnLst>
-    <dgm:cxn modelId="{C623E2D5-FA86-4321-8B81-45FE6EAB27C1}" type="presOf" srcId="{7BB55593-352A-455F-AF1C-B5637142E59F}" destId="{F85F4121-70D7-4A2D-886E-896931E3C2F0}" srcOrd="0" destOrd="0" presId="urn:microsoft.com/office/officeart/2005/8/layout/process2"/>
+    <dgm:cxn modelId="{BDF2DB53-6853-4B73-AAD7-B0BB6E1EFEF5}" type="presOf" srcId="{25E1D853-5107-4DAD-A0CA-7739D0DF4722}" destId="{29687BC6-9CAA-4DE4-B330-6A7108DADA2C}" srcOrd="0" destOrd="0" presId="urn:microsoft.com/office/officeart/2005/8/layout/process2"/>
+    <dgm:cxn modelId="{375DC978-0F39-4D43-8E32-556D8C5017B9}" type="presOf" srcId="{C4B86AFE-30A8-47C0-A544-78A918586A37}" destId="{955E448F-57F1-4744-8D95-14250C29BFDE}" srcOrd="1" destOrd="0" presId="urn:microsoft.com/office/officeart/2005/8/layout/process2"/>
     <dgm:cxn modelId="{FD9CDA81-6ECD-48EA-A79E-7FDEACC7E7B1}" srcId="{71D1B2D2-A5F3-4118-953B-AB4654AC6048}" destId="{5CAADBD1-175B-4512-BEF4-249FD3797B08}" srcOrd="2" destOrd="0" parTransId="{4904DE9A-2E3F-4085-BB87-10A4291FD0BB}" sibTransId="{CFC9E0BA-FCB8-4360-A0E4-604140717278}"/>
+    <dgm:cxn modelId="{99B4CAF5-CDE8-4CE5-8CB3-D8287CBFDA9A}" type="presOf" srcId="{C4B86AFE-30A8-47C0-A544-78A918586A37}" destId="{3E2C2D9F-E00C-4F77-8ACA-664010EFF73F}" srcOrd="0" destOrd="0" presId="urn:microsoft.com/office/officeart/2005/8/layout/process2"/>
+    <dgm:cxn modelId="{1C1107D5-9E18-4004-AEEF-6F60A1304330}" srcId="{71D1B2D2-A5F3-4118-953B-AB4654AC6048}" destId="{4490F0FB-E952-4051-A313-FEBADC3C879A}" srcOrd="4" destOrd="0" parTransId="{5B769664-0B67-4E98-BD7C-1BFEEEF2104F}" sibTransId="{F6D6C87D-479B-438A-81B0-3111927C12AD}"/>
+    <dgm:cxn modelId="{E49339F6-AC4A-41A5-B582-28F54911607B}" srcId="{71D1B2D2-A5F3-4118-953B-AB4654AC6048}" destId="{E7E611E5-2185-4BFB-A61C-5B1FEC20D30B}" srcOrd="3" destOrd="0" parTransId="{E74E50D9-6E8F-476E-8F48-15736B82233C}" sibTransId="{C4B86AFE-30A8-47C0-A544-78A918586A37}"/>
+    <dgm:cxn modelId="{87BD7209-E607-4D60-A112-5AE0A1606DBE}" type="presOf" srcId="{CFC9E0BA-FCB8-4360-A0E4-604140717278}" destId="{17636DBF-69B4-43FC-BB29-B0D8F913B998}" srcOrd="0" destOrd="0" presId="urn:microsoft.com/office/officeart/2005/8/layout/process2"/>
+    <dgm:cxn modelId="{C921278D-FEB0-49D8-BA0A-A2B32286BC08}" type="presOf" srcId="{6B5D09AB-C1B2-43D8-8042-31A1B75C35E7}" destId="{52FC9897-DC9F-4718-93DD-12B2E602F15D}" srcOrd="0" destOrd="0" presId="urn:microsoft.com/office/officeart/2005/8/layout/process2"/>
     <dgm:cxn modelId="{3504E3E2-C3EC-40BF-8E7C-08E1E89395FA}" srcId="{71D1B2D2-A5F3-4118-953B-AB4654AC6048}" destId="{AC0E888F-D64D-4335-BF9A-F4DC32CF5B33}" srcOrd="1" destOrd="0" parTransId="{D5BBDB4E-647E-4E39-BDCD-1FD99234D696}" sibTransId="{6B5D09AB-C1B2-43D8-8042-31A1B75C35E7}"/>
-    <dgm:cxn modelId="{C921278D-FEB0-49D8-BA0A-A2B32286BC08}" type="presOf" srcId="{6B5D09AB-C1B2-43D8-8042-31A1B75C35E7}" destId="{52FC9897-DC9F-4718-93DD-12B2E602F15D}" srcOrd="0" destOrd="0" presId="urn:microsoft.com/office/officeart/2005/8/layout/process2"/>
-    <dgm:cxn modelId="{09B62A7A-DC56-4678-A930-843A23206094}" type="presOf" srcId="{6B5D09AB-C1B2-43D8-8042-31A1B75C35E7}" destId="{F5209EA6-1C56-40EF-9D2F-F970B4FC621D}" srcOrd="1" destOrd="0" presId="urn:microsoft.com/office/officeart/2005/8/layout/process2"/>
-    <dgm:cxn modelId="{BFFAEA40-332B-4F28-A0B9-9A91F234B609}" type="presOf" srcId="{CFC9E0BA-FCB8-4360-A0E4-604140717278}" destId="{DCD29690-5F94-47CC-8515-9E7BBFC1E802}" srcOrd="1" destOrd="0" presId="urn:microsoft.com/office/officeart/2005/8/layout/process2"/>
-    <dgm:cxn modelId="{3D0735D5-702C-46C3-83D0-9EB900C7BFBA}" srcId="{71D1B2D2-A5F3-4118-953B-AB4654AC6048}" destId="{8C217905-54C1-403E-932B-1C6D230A9765}" srcOrd="5" destOrd="0" parTransId="{F4745602-693E-4692-B9F1-EAF39CAC7549}" sibTransId="{B1A19027-39DE-4E25-B24D-429BD2A3DE76}"/>
-    <dgm:cxn modelId="{375DC978-0F39-4D43-8E32-556D8C5017B9}" type="presOf" srcId="{C4B86AFE-30A8-47C0-A544-78A918586A37}" destId="{955E448F-57F1-4744-8D95-14250C29BFDE}" srcOrd="1" destOrd="0" presId="urn:microsoft.com/office/officeart/2005/8/layout/process2"/>
-    <dgm:cxn modelId="{4F9C60D7-EC43-4E62-BF97-C44A46ACE568}" type="presOf" srcId="{71D1B2D2-A5F3-4118-953B-AB4654AC6048}" destId="{DB577D70-AB98-4D28-BB4A-5FF0EF51E045}" srcOrd="0" destOrd="0" presId="urn:microsoft.com/office/officeart/2005/8/layout/process2"/>
-    <dgm:cxn modelId="{B4400C15-F4D7-4135-B4AD-B73A5616236D}" type="presOf" srcId="{F6D6C87D-479B-438A-81B0-3111927C12AD}" destId="{D773CE61-FC98-4921-BF04-A8A7340FCA9F}" srcOrd="0" destOrd="0" presId="urn:microsoft.com/office/officeart/2005/8/layout/process2"/>
-    <dgm:cxn modelId="{291845D9-D887-4ED2-B822-D4225FE0C9D3}" type="presOf" srcId="{F6D6C87D-479B-438A-81B0-3111927C12AD}" destId="{B32400BC-B8A1-4801-A48F-453B56248CFA}" srcOrd="1" destOrd="0" presId="urn:microsoft.com/office/officeart/2005/8/layout/process2"/>
-    <dgm:cxn modelId="{99B4CAF5-CDE8-4CE5-8CB3-D8287CBFDA9A}" type="presOf" srcId="{C4B86AFE-30A8-47C0-A544-78A918586A37}" destId="{3E2C2D9F-E00C-4F77-8ACA-664010EFF73F}" srcOrd="0" destOrd="0" presId="urn:microsoft.com/office/officeart/2005/8/layout/process2"/>
-    <dgm:cxn modelId="{BDF2DB53-6853-4B73-AAD7-B0BB6E1EFEF5}" type="presOf" srcId="{25E1D853-5107-4DAD-A0CA-7739D0DF4722}" destId="{29687BC6-9CAA-4DE4-B330-6A7108DADA2C}" srcOrd="0" destOrd="0" presId="urn:microsoft.com/office/officeart/2005/8/layout/process2"/>
-    <dgm:cxn modelId="{87BD7209-E607-4D60-A112-5AE0A1606DBE}" type="presOf" srcId="{CFC9E0BA-FCB8-4360-A0E4-604140717278}" destId="{17636DBF-69B4-43FC-BB29-B0D8F913B998}" srcOrd="0" destOrd="0" presId="urn:microsoft.com/office/officeart/2005/8/layout/process2"/>
-    <dgm:cxn modelId="{E49339F6-AC4A-41A5-B582-28F54911607B}" srcId="{71D1B2D2-A5F3-4118-953B-AB4654AC6048}" destId="{E7E611E5-2185-4BFB-A61C-5B1FEC20D30B}" srcOrd="3" destOrd="0" parTransId="{E74E50D9-6E8F-476E-8F48-15736B82233C}" sibTransId="{C4B86AFE-30A8-47C0-A544-78A918586A37}"/>
+    <dgm:cxn modelId="{FC7561F0-0B9E-433E-93B3-4A188F74EA37}" type="presOf" srcId="{5CAADBD1-175B-4512-BEF4-249FD3797B08}" destId="{CAF28A32-3714-4CE9-BC5A-56F6A58F463F}" srcOrd="0" destOrd="0" presId="urn:microsoft.com/office/officeart/2005/8/layout/process2"/>
+    <dgm:cxn modelId="{118AFEDF-A988-4247-A6B0-6A7F05F66B2D}" srcId="{71D1B2D2-A5F3-4118-953B-AB4654AC6048}" destId="{7BB55593-352A-455F-AF1C-B5637142E59F}" srcOrd="0" destOrd="0" parTransId="{B9240514-D572-4FBB-8DF4-62CA62F45022}" sibTransId="{25E1D853-5107-4DAD-A0CA-7739D0DF4722}"/>
     <dgm:cxn modelId="{EB1E96EF-6A9D-49A8-806A-A6EE3B3776B8}" type="presOf" srcId="{AC0E888F-D64D-4335-BF9A-F4DC32CF5B33}" destId="{17A7367E-E2AF-45A9-9D63-96E6C9B5BD96}" srcOrd="0" destOrd="0" presId="urn:microsoft.com/office/officeart/2005/8/layout/process2"/>
     <dgm:cxn modelId="{4537EF02-B769-4F96-9F3B-DC25F63DB77A}" type="presOf" srcId="{8C217905-54C1-403E-932B-1C6D230A9765}" destId="{C494BE4F-DAA8-4749-B7DF-6D2AA30AAA17}" srcOrd="0" destOrd="0" presId="urn:microsoft.com/office/officeart/2005/8/layout/process2"/>
+    <dgm:cxn modelId="{3D0735D5-702C-46C3-83D0-9EB900C7BFBA}" srcId="{71D1B2D2-A5F3-4118-953B-AB4654AC6048}" destId="{8C217905-54C1-403E-932B-1C6D230A9765}" srcOrd="5" destOrd="0" parTransId="{F4745602-693E-4692-B9F1-EAF39CAC7549}" sibTransId="{B1A19027-39DE-4E25-B24D-429BD2A3DE76}"/>
+    <dgm:cxn modelId="{BFFAEA40-332B-4F28-A0B9-9A91F234B609}" type="presOf" srcId="{CFC9E0BA-FCB8-4360-A0E4-604140717278}" destId="{DCD29690-5F94-47CC-8515-9E7BBFC1E802}" srcOrd="1" destOrd="0" presId="urn:microsoft.com/office/officeart/2005/8/layout/process2"/>
+    <dgm:cxn modelId="{4F9C60D7-EC43-4E62-BF97-C44A46ACE568}" type="presOf" srcId="{71D1B2D2-A5F3-4118-953B-AB4654AC6048}" destId="{DB577D70-AB98-4D28-BB4A-5FF0EF51E045}" srcOrd="0" destOrd="0" presId="urn:microsoft.com/office/officeart/2005/8/layout/process2"/>
+    <dgm:cxn modelId="{71636867-69EB-47A5-8D5A-DE52D9A8A156}" type="presOf" srcId="{4490F0FB-E952-4051-A313-FEBADC3C879A}" destId="{5D1F450D-C21D-4277-ADDC-F2BBAAF694C7}" srcOrd="0" destOrd="0" presId="urn:microsoft.com/office/officeart/2005/8/layout/process2"/>
+    <dgm:cxn modelId="{B4400C15-F4D7-4135-B4AD-B73A5616236D}" type="presOf" srcId="{F6D6C87D-479B-438A-81B0-3111927C12AD}" destId="{D773CE61-FC98-4921-BF04-A8A7340FCA9F}" srcOrd="0" destOrd="0" presId="urn:microsoft.com/office/officeart/2005/8/layout/process2"/>
     <dgm:cxn modelId="{EB1DA8C1-2BCE-479F-BF9F-34BEFBB97C61}" type="presOf" srcId="{E7E611E5-2185-4BFB-A61C-5B1FEC20D30B}" destId="{9D984D46-BA1C-4A26-BB65-E08FA3285B83}" srcOrd="0" destOrd="0" presId="urn:microsoft.com/office/officeart/2005/8/layout/process2"/>
-    <dgm:cxn modelId="{118AFEDF-A988-4247-A6B0-6A7F05F66B2D}" srcId="{71D1B2D2-A5F3-4118-953B-AB4654AC6048}" destId="{7BB55593-352A-455F-AF1C-B5637142E59F}" srcOrd="0" destOrd="0" parTransId="{B9240514-D572-4FBB-8DF4-62CA62F45022}" sibTransId="{25E1D853-5107-4DAD-A0CA-7739D0DF4722}"/>
+    <dgm:cxn modelId="{09B62A7A-DC56-4678-A930-843A23206094}" type="presOf" srcId="{6B5D09AB-C1B2-43D8-8042-31A1B75C35E7}" destId="{F5209EA6-1C56-40EF-9D2F-F970B4FC621D}" srcOrd="1" destOrd="0" presId="urn:microsoft.com/office/officeart/2005/8/layout/process2"/>
+    <dgm:cxn modelId="{291845D9-D887-4ED2-B822-D4225FE0C9D3}" type="presOf" srcId="{F6D6C87D-479B-438A-81B0-3111927C12AD}" destId="{B32400BC-B8A1-4801-A48F-453B56248CFA}" srcOrd="1" destOrd="0" presId="urn:microsoft.com/office/officeart/2005/8/layout/process2"/>
     <dgm:cxn modelId="{D5B218BD-B103-4907-A67B-3EED7F6B232B}" type="presOf" srcId="{25E1D853-5107-4DAD-A0CA-7739D0DF4722}" destId="{EEBB0504-D97D-4F3E-857B-CCA2D6672C81}" srcOrd="1" destOrd="0" presId="urn:microsoft.com/office/officeart/2005/8/layout/process2"/>
-    <dgm:cxn modelId="{1C1107D5-9E18-4004-AEEF-6F60A1304330}" srcId="{71D1B2D2-A5F3-4118-953B-AB4654AC6048}" destId="{4490F0FB-E952-4051-A313-FEBADC3C879A}" srcOrd="4" destOrd="0" parTransId="{5B769664-0B67-4E98-BD7C-1BFEEEF2104F}" sibTransId="{F6D6C87D-479B-438A-81B0-3111927C12AD}"/>
-    <dgm:cxn modelId="{FC7561F0-0B9E-433E-93B3-4A188F74EA37}" type="presOf" srcId="{5CAADBD1-175B-4512-BEF4-249FD3797B08}" destId="{CAF28A32-3714-4CE9-BC5A-56F6A58F463F}" srcOrd="0" destOrd="0" presId="urn:microsoft.com/office/officeart/2005/8/layout/process2"/>
-    <dgm:cxn modelId="{71636867-69EB-47A5-8D5A-DE52D9A8A156}" type="presOf" srcId="{4490F0FB-E952-4051-A313-FEBADC3C879A}" destId="{5D1F450D-C21D-4277-ADDC-F2BBAAF694C7}" srcOrd="0" destOrd="0" presId="urn:microsoft.com/office/officeart/2005/8/layout/process2"/>
+    <dgm:cxn modelId="{C623E2D5-FA86-4321-8B81-45FE6EAB27C1}" type="presOf" srcId="{7BB55593-352A-455F-AF1C-B5637142E59F}" destId="{F85F4121-70D7-4A2D-886E-896931E3C2F0}" srcOrd="0" destOrd="0" presId="urn:microsoft.com/office/officeart/2005/8/layout/process2"/>
     <dgm:cxn modelId="{5DED025C-1839-4A30-AD2C-7B87F9220E56}" type="presParOf" srcId="{DB577D70-AB98-4D28-BB4A-5FF0EF51E045}" destId="{F85F4121-70D7-4A2D-886E-896931E3C2F0}" srcOrd="0" destOrd="0" presId="urn:microsoft.com/office/officeart/2005/8/layout/process2"/>
     <dgm:cxn modelId="{9926F5BC-98D1-4A70-A299-3DAF8024A343}" type="presParOf" srcId="{DB577D70-AB98-4D28-BB4A-5FF0EF51E045}" destId="{29687BC6-9CAA-4DE4-B330-6A7108DADA2C}" srcOrd="1" destOrd="0" presId="urn:microsoft.com/office/officeart/2005/8/layout/process2"/>
     <dgm:cxn modelId="{B660CACA-2445-4BD9-8616-7E8FD7E01B4D}" type="presParOf" srcId="{29687BC6-9CAA-4DE4-B330-6A7108DADA2C}" destId="{EEBB0504-D97D-4F3E-857B-CCA2D6672C81}" srcOrd="0" destOrd="0" presId="urn:microsoft.com/office/officeart/2005/8/layout/process2"/>
@@ -25299,7 +25336,7 @@
   <dgm:whole/>
   <dgm:extLst>
     <a:ext uri="http://schemas.microsoft.com/office/drawing/2008/diagram">
-      <dsp:dataModelExt xmlns:dsp="http://schemas.microsoft.com/office/drawing/2008/diagram" relId="rId39" minVer="http://schemas.openxmlformats.org/drawingml/2006/diagram"/>
+      <dsp:dataModelExt xmlns:dsp="http://schemas.microsoft.com/office/drawing/2008/diagram" relId="rId42" minVer="http://schemas.openxmlformats.org/drawingml/2006/diagram"/>
     </a:ext>
   </dgm:extLst>
 </dgm:dataModel>
@@ -25522,8 +25559,8 @@
     <dgm:cxn modelId="{06068F2A-67D7-4582-A2B2-91AA3C105269}" type="presOf" srcId="{AC0E888F-D64D-4335-BF9A-F4DC32CF5B33}" destId="{17A7367E-E2AF-45A9-9D63-96E6C9B5BD96}" srcOrd="0" destOrd="0" presId="urn:microsoft.com/office/officeart/2005/8/layout/process2"/>
     <dgm:cxn modelId="{69190D4C-0F1D-484E-AE18-F3654E01DBA5}" type="presOf" srcId="{5CAADBD1-175B-4512-BEF4-249FD3797B08}" destId="{CAF28A32-3714-4CE9-BC5A-56F6A58F463F}" srcOrd="0" destOrd="0" presId="urn:microsoft.com/office/officeart/2005/8/layout/process2"/>
     <dgm:cxn modelId="{2360FBCA-09F9-4BAF-B17E-C62DF30AE737}" type="presOf" srcId="{6B5D09AB-C1B2-43D8-8042-31A1B75C35E7}" destId="{52FC9897-DC9F-4718-93DD-12B2E602F15D}" srcOrd="0" destOrd="0" presId="urn:microsoft.com/office/officeart/2005/8/layout/process2"/>
+    <dgm:cxn modelId="{DB4B21BF-0225-4857-A02E-ED58AED86CD4}" type="presOf" srcId="{6B5D09AB-C1B2-43D8-8042-31A1B75C35E7}" destId="{F5209EA6-1C56-40EF-9D2F-F970B4FC621D}" srcOrd="1" destOrd="0" presId="urn:microsoft.com/office/officeart/2005/8/layout/process2"/>
     <dgm:cxn modelId="{118AFEDF-A988-4247-A6B0-6A7F05F66B2D}" srcId="{71D1B2D2-A5F3-4118-953B-AB4654AC6048}" destId="{7BB55593-352A-455F-AF1C-B5637142E59F}" srcOrd="0" destOrd="0" parTransId="{B9240514-D572-4FBB-8DF4-62CA62F45022}" sibTransId="{25E1D853-5107-4DAD-A0CA-7739D0DF4722}"/>
-    <dgm:cxn modelId="{DB4B21BF-0225-4857-A02E-ED58AED86CD4}" type="presOf" srcId="{6B5D09AB-C1B2-43D8-8042-31A1B75C35E7}" destId="{F5209EA6-1C56-40EF-9D2F-F970B4FC621D}" srcOrd="1" destOrd="0" presId="urn:microsoft.com/office/officeart/2005/8/layout/process2"/>
     <dgm:cxn modelId="{3504E3E2-C3EC-40BF-8E7C-08E1E89395FA}" srcId="{71D1B2D2-A5F3-4118-953B-AB4654AC6048}" destId="{AC0E888F-D64D-4335-BF9A-F4DC32CF5B33}" srcOrd="1" destOrd="0" parTransId="{D5BBDB4E-647E-4E39-BDCD-1FD99234D696}" sibTransId="{6B5D09AB-C1B2-43D8-8042-31A1B75C35E7}"/>
     <dgm:cxn modelId="{FD9CDA81-6ECD-48EA-A79E-7FDEACC7E7B1}" srcId="{71D1B2D2-A5F3-4118-953B-AB4654AC6048}" destId="{5CAADBD1-175B-4512-BEF4-249FD3797B08}" srcOrd="2" destOrd="0" parTransId="{4904DE9A-2E3F-4085-BB87-10A4291FD0BB}" sibTransId="{CFC9E0BA-FCB8-4360-A0E4-604140717278}"/>
     <dgm:cxn modelId="{A0E0A30F-D5A7-4ED4-A347-E184E2AF382E}" type="presOf" srcId="{7BB55593-352A-455F-AF1C-B5637142E59F}" destId="{F85F4121-70D7-4A2D-886E-896931E3C2F0}" srcOrd="0" destOrd="0" presId="urn:microsoft.com/office/officeart/2005/8/layout/process2"/>
@@ -25542,7 +25579,7 @@
   <dgm:whole/>
   <dgm:extLst>
     <a:ext uri="http://schemas.microsoft.com/office/drawing/2008/diagram">
-      <dsp:dataModelExt xmlns:dsp="http://schemas.microsoft.com/office/drawing/2008/diagram" relId="rId45" minVer="http://schemas.openxmlformats.org/drawingml/2006/diagram"/>
+      <dsp:dataModelExt xmlns:dsp="http://schemas.microsoft.com/office/drawing/2008/diagram" relId="rId48" minVer="http://schemas.openxmlformats.org/drawingml/2006/diagram"/>
     </a:ext>
   </dgm:extLst>
 </dgm:dataModel>
@@ -29506,7 +29543,7 @@
 </file>
 
 <file path=customXml/itemProps1.xml><?xml version="1.0" encoding="utf-8"?>
-<ds:datastoreItem xmlns:ds="http://schemas.openxmlformats.org/officeDocument/2006/customXml" ds:itemID="{D7F4F207-DB5E-4E2E-86D4-4565B0C39AA1}">
+<ds:datastoreItem xmlns:ds="http://schemas.openxmlformats.org/officeDocument/2006/customXml" ds:itemID="{5B238BFD-ED41-4AC4-BC68-4D9FCA52C666}">
   <ds:schemaRefs>
     <ds:schemaRef ds:uri="http://schemas.openxmlformats.org/officeDocument/2006/bibliography"/>
   </ds:schemaRefs>

</xml_diff>

<commit_message>
Se agrego contenido sobre compuertas logicas al marco teorico del documento de la monografia
</commit_message>
<xml_diff>
--- a/CNC Router.docx
+++ b/CNC Router.docx
@@ -7646,13 +7646,12 @@
         </w:rPr>
         <w:commentReference w:id="47"/>
       </w:r>
-      <w:bookmarkStart w:id="48" w:name="_GoBack"/>
-      <w:bookmarkEnd w:id="48"/>
     </w:p>
     <w:p>
       <w:pPr>
         <w:jc w:val="center"/>
       </w:pPr>
+      <w:commentRangeStart w:id="48"/>
       <w:r>
         <w:rPr>
           <w:noProof/>
@@ -7700,6 +7699,13 @@
           </wp:inline>
         </w:drawing>
       </w:r>
+      <w:commentRangeEnd w:id="48"/>
+      <w:r>
+        <w:rPr>
+          <w:rStyle w:val="Refdecomentario"/>
+        </w:rPr>
+        <w:commentReference w:id="48"/>
+      </w:r>
     </w:p>
     <w:p>
       <w:pPr>
@@ -7714,7 +7720,1146 @@
         <w:t>Electrónica digital (control)</w:t>
       </w:r>
     </w:p>
-    <w:p/>
+    <w:p>
+      <w:commentRangeStart w:id="49"/>
+      <w:r>
+        <w:t>Es una parte de la electrónica que se encarga de sistemas electrónicos en los cuales la información está codificada,</w:t>
+      </w:r>
+      <w:r>
+        <w:t xml:space="preserve"> estudia la manipulación de dí</w:t>
+      </w:r>
+      <w:r>
+        <w:t>gitos binarios en función de administrar procesos automatizados o no y la implementación de circ</w:t>
+      </w:r>
+      <w:r>
+        <w:t>ui</w:t>
+      </w:r>
+      <w:r>
+        <w:t>t</w:t>
+      </w:r>
+      <w:r>
+        <w:t>o</w:t>
+      </w:r>
+      <w:r>
+        <w:t>s digitales.</w:t>
+      </w:r>
+    </w:p>
+    <w:p>
+      <w:r>
+        <w:t>La electrónica digital es binaria, es decir, cada dígito admite solamente dos posibilidades, que solemos expresar  con los símbolos 0 y 1, de forma que el sistema de numeración que le es propio es el sistema de base 2 (binario)</w:t>
+      </w:r>
+      <w:commentRangeEnd w:id="49"/>
+      <w:r>
+        <w:rPr>
+          <w:rStyle w:val="Refdecomentario"/>
+        </w:rPr>
+        <w:commentReference w:id="49"/>
+      </w:r>
+      <w:r>
+        <w:t>a como se puede observar en la imagen.</w:t>
+      </w:r>
+    </w:p>
+    <w:p>
+      <w:commentRangeStart w:id="50"/>
+      <w:r>
+        <w:rPr>
+          <w:noProof/>
+          <w:lang w:eastAsia="es-ES"/>
+        </w:rPr>
+        <w:drawing>
+          <wp:inline distT="0" distB="0" distL="0" distR="0" wp14:anchorId="2C730C4F" wp14:editId="387C3A6E">
+            <wp:extent cx="5467350" cy="1143938"/>
+            <wp:effectExtent l="0" t="0" r="0" b="0"/>
+            <wp:docPr id="45" name="Imagen 45"/>
+            <wp:cNvGraphicFramePr>
+              <a:graphicFrameLocks xmlns:a="http://schemas.openxmlformats.org/drawingml/2006/main" noChangeAspect="1"/>
+            </wp:cNvGraphicFramePr>
+            <a:graphic xmlns:a="http://schemas.openxmlformats.org/drawingml/2006/main">
+              <a:graphicData uri="http://schemas.openxmlformats.org/drawingml/2006/picture">
+                <pic:pic xmlns:pic="http://schemas.openxmlformats.org/drawingml/2006/picture">
+                  <pic:nvPicPr>
+                    <pic:cNvPr id="1" name=""/>
+                    <pic:cNvPicPr/>
+                  </pic:nvPicPr>
+                  <pic:blipFill rotWithShape="1">
+                    <a:blip r:embed="rId29"/>
+                    <a:srcRect l="7468" t="53822" r="37373" b="24522"/>
+                    <a:stretch/>
+                  </pic:blipFill>
+                  <pic:spPr bwMode="auto">
+                    <a:xfrm>
+                      <a:off x="0" y="0"/>
+                      <a:ext cx="5500255" cy="1150823"/>
+                    </a:xfrm>
+                    <a:prstGeom prst="rect">
+                      <a:avLst/>
+                    </a:prstGeom>
+                    <a:ln>
+                      <a:noFill/>
+                    </a:ln>
+                    <a:extLst>
+                      <a:ext uri="{53640926-AAD7-44D8-BBD7-CCE9431645EC}">
+                        <a14:shadowObscured xmlns:a14="http://schemas.microsoft.com/office/drawing/2010/main"/>
+                      </a:ext>
+                    </a:extLst>
+                  </pic:spPr>
+                </pic:pic>
+              </a:graphicData>
+            </a:graphic>
+          </wp:inline>
+        </w:drawing>
+      </w:r>
+      <w:commentRangeEnd w:id="50"/>
+      <w:r>
+        <w:rPr>
+          <w:rStyle w:val="Refdecomentario"/>
+        </w:rPr>
+        <w:commentReference w:id="50"/>
+      </w:r>
+    </w:p>
+    <w:p>
+      <w:r>
+        <w:t>El valor 1 suele estar asociado al valor máximo de tensión o corriente y el 0 a</w:t>
+      </w:r>
+      <w:r>
+        <w:t>l valor mínimo o a su ausencia.</w:t>
+      </w:r>
+    </w:p>
+    <w:p>
+      <w:r>
+        <w:t>Muchos sistemas analógicos están siendo sustituidos par sistemas digitales que realizan funciones similares de</w:t>
+      </w:r>
+      <w:r>
+        <w:t>bido a sus ventajas inherentes:</w:t>
+      </w:r>
+    </w:p>
+    <w:p>
+      <w:pPr>
+        <w:ind w:left="709"/>
+      </w:pPr>
+      <w:r>
+        <w:t>• Mayor fiabilidad, propia de los circuitos integrados.</w:t>
+      </w:r>
+    </w:p>
+    <w:p>
+      <w:pPr>
+        <w:ind w:left="709"/>
+      </w:pPr>
+      <w:r>
+        <w:t>• Mayor facilidad de diseño.</w:t>
+      </w:r>
+    </w:p>
+    <w:p>
+      <w:pPr>
+        <w:ind w:left="709"/>
+      </w:pPr>
+      <w:r>
+        <w:t>• Flexibilidad, debido al carácter programable de muchos circuitos digitales.</w:t>
+      </w:r>
+    </w:p>
+    <w:p>
+      <w:pPr>
+        <w:ind w:left="709"/>
+      </w:pPr>
+      <w:r>
+        <w:t>• Procesado y transmisión de datos de una forma mas eficiente y fiable.</w:t>
+      </w:r>
+    </w:p>
+    <w:p>
+      <w:pPr>
+        <w:ind w:left="709"/>
+      </w:pPr>
+      <w:r>
+        <w:t>• Facilidad de almacenamiento.</w:t>
+      </w:r>
+    </w:p>
+    <w:p>
+      <w:pPr>
+        <w:ind w:left="709"/>
+      </w:pPr>
+      <w:r>
+        <w:t>• Menor coste en general.</w:t>
+      </w:r>
+    </w:p>
+    <w:p>
+      <w:r>
+        <w:t>Los sistemas digitales se clasifican en dos grandes grupos:</w:t>
+      </w:r>
+    </w:p>
+    <w:p>
+      <w:pPr>
+        <w:rPr>
+          <w:b/>
+        </w:rPr>
+      </w:pPr>
+      <w:r>
+        <w:rPr>
+          <w:b/>
+        </w:rPr>
+        <w:t>Combinacionales</w:t>
+      </w:r>
+    </w:p>
+    <w:p>
+      <w:r>
+        <w:t>las salidas en cualquier instante de tiempo dependen del valor de las entradas en ese mismo instante de tiempo (salvo los retardos propios de los dispositivos electrónicos). Son, por tanto, sistemas sin memoria.</w:t>
+      </w:r>
+    </w:p>
+    <w:p>
+      <w:pPr>
+        <w:rPr>
+          <w:b/>
+        </w:rPr>
+      </w:pPr>
+      <w:r>
+        <w:rPr>
+          <w:b/>
+        </w:rPr>
+        <w:t>Secuenciales</w:t>
+      </w:r>
+    </w:p>
+    <w:p>
+      <w:r>
+        <w:t>L</w:t>
+      </w:r>
+      <w:r>
+        <w:t>a salida del sistema va a depender del valor de las entradas en ese instante de tiempo y del estado del sistema; es decir, de Ia historia pasada del sistema. Son sistemas con memoria.</w:t>
+      </w:r>
+    </w:p>
+    <w:p>
+      <w:r>
+        <w:t>Una vez que ya sabemos que es la electrónica digital, vamos a empezar a estudiarla por medio de las llamadas puertas lógicas y algunas operaciones lógicas en binario. Empecemos por conocer que es un variable binaria.</w:t>
+      </w:r>
+    </w:p>
+    <w:p>
+      <w:pPr>
+        <w:rPr>
+          <w:b/>
+        </w:rPr>
+      </w:pPr>
+      <w:r>
+        <w:rPr>
+          <w:b/>
+        </w:rPr>
+        <w:t>Variable binaria</w:t>
+      </w:r>
+    </w:p>
+    <w:p>
+      <w:r>
+        <w:lastRenderedPageBreak/>
+        <w:t xml:space="preserve">es toda variable que solo puede tomar 2 valores, dos dígitos (dígitos=digital) que corresponden a dos estados distintos. Estas variables las usamos para poner el estado en el que se encuentra un elemento de maniobra o entrada (por </w:t>
+      </w:r>
+      <w:r>
+        <w:t>ejemplo</w:t>
+      </w:r>
+      <w:r>
+        <w:t xml:space="preserve"> un interruptor o un pulsador) y el de un receptor (por ejemplo una lámpara o un motor), siendo diferente el criterio que tomamos para cada uno. </w:t>
+      </w:r>
+    </w:p>
+    <w:p>
+      <w:r>
+        <w:t>Conclusión: el estado solo quiere decir si el interruptor o pulsador se ha pulsado o no. Pulsado estado 1, sin pulsar estado 0.</w:t>
+      </w:r>
+      <w:r>
+        <w:t xml:space="preserve"> Cuando es un elemento de salida,</w:t>
+      </w:r>
+      <w:r>
+        <w:t xml:space="preserve"> por ejemplo un motor o una lámpara, si están funcionando su estado sería 1 y si no están funcionando su estado sería 0.</w:t>
+      </w:r>
+    </w:p>
+    <w:p>
+      <w:pPr>
+        <w:rPr>
+          <w:b/>
+        </w:rPr>
+      </w:pPr>
+      <w:r>
+        <w:rPr>
+          <w:b/>
+        </w:rPr>
+        <w:t>Operaciones lógicas</w:t>
+      </w:r>
+    </w:p>
+    <w:p>
+      <w:pPr>
+        <w:ind w:firstLine="709"/>
+        <w:rPr>
+          <w:b/>
+          <w:i/>
+        </w:rPr>
+      </w:pPr>
+      <w:r>
+        <w:rPr>
+          <w:b/>
+          <w:i/>
+        </w:rPr>
+        <w:t>álgebra de Boole</w:t>
+      </w:r>
+    </w:p>
+    <w:p>
+      <w:pPr>
+        <w:ind w:left="709"/>
+      </w:pPr>
+      <w:r>
+        <w:t>son las operaciones matemáticas que se usan en el sistema binario, sistema de numeración que solo usa el 0 y el 1. Si no sabes lo que es te recomendamos este enlace: Sistema Binario</w:t>
+      </w:r>
+      <w:r>
+        <w:t>.</w:t>
+      </w:r>
+    </w:p>
+    <w:p>
+      <w:r>
+        <w:t>Las compuertas lógicas son circuitos electrónicos diseñados para obtener resultados booleanos (0,1), los cuales se obtienen de operaciones lógicas binarias (suma, multiplicación). Dichas compuertas son</w:t>
+      </w:r>
+      <w:r>
+        <w:t>:</w:t>
+      </w:r>
+    </w:p>
+    <w:p>
+      <w:pPr>
+        <w:ind w:firstLine="709"/>
+        <w:rPr>
+          <w:b/>
+          <w:i/>
+        </w:rPr>
+      </w:pPr>
+      <w:commentRangeStart w:id="51"/>
+      <w:r>
+        <w:rPr>
+          <w:b/>
+          <w:i/>
+        </w:rPr>
+        <w:t>Compuerta AND</w:t>
+      </w:r>
+    </w:p>
+    <w:p>
+      <w:pPr>
+        <w:ind w:left="709"/>
+      </w:pPr>
+      <w:r>
+        <w:t>Para la compuerta AND, La salida estará en estado alto de tal manera que solo si las dos entradas se encuentran en estado alto. Por esta razón podemos considerar que es una multiplicación binaria.</w:t>
+      </w:r>
+    </w:p>
+    <w:p>
+      <w:pPr>
+        <w:ind w:left="709"/>
+      </w:pPr>
+      <w:r>
+        <w:rPr>
+          <w:noProof/>
+          <w:lang w:eastAsia="es-ES"/>
+        </w:rPr>
+        <w:drawing>
+          <wp:anchor distT="0" distB="0" distL="114300" distR="114300" simplePos="0" relativeHeight="251726848" behindDoc="0" locked="0" layoutInCell="1" allowOverlap="1" wp14:anchorId="1C69CED3" wp14:editId="298FE66E">
+            <wp:simplePos x="0" y="0"/>
+            <wp:positionH relativeFrom="column">
+              <wp:posOffset>2148840</wp:posOffset>
+            </wp:positionH>
+            <wp:positionV relativeFrom="paragraph">
+              <wp:posOffset>10795</wp:posOffset>
+            </wp:positionV>
+            <wp:extent cx="2525132" cy="1504950"/>
+            <wp:effectExtent l="0" t="0" r="8890" b="0"/>
+            <wp:wrapSquare wrapText="bothSides"/>
+            <wp:docPr id="46" name="Imagen 46"/>
+            <wp:cNvGraphicFramePr>
+              <a:graphicFrameLocks xmlns:a="http://schemas.openxmlformats.org/drawingml/2006/main" noChangeAspect="1"/>
+            </wp:cNvGraphicFramePr>
+            <a:graphic xmlns:a="http://schemas.openxmlformats.org/drawingml/2006/main">
+              <a:graphicData uri="http://schemas.openxmlformats.org/drawingml/2006/picture">
+                <pic:pic xmlns:pic="http://schemas.openxmlformats.org/drawingml/2006/picture">
+                  <pic:nvPicPr>
+                    <pic:cNvPr id="46" name="AND.png"/>
+                    <pic:cNvPicPr/>
+                  </pic:nvPicPr>
+                  <pic:blipFill>
+                    <a:blip r:embed="rId30">
+                      <a:extLst>
+                        <a:ext uri="{28A0092B-C50C-407E-A947-70E740481C1C}">
+                          <a14:useLocalDpi xmlns:a14="http://schemas.microsoft.com/office/drawing/2010/main" val="0"/>
+                        </a:ext>
+                      </a:extLst>
+                    </a:blip>
+                    <a:stretch>
+                      <a:fillRect/>
+                    </a:stretch>
+                  </pic:blipFill>
+                  <pic:spPr>
+                    <a:xfrm>
+                      <a:off x="0" y="0"/>
+                      <a:ext cx="2525132" cy="1504950"/>
+                    </a:xfrm>
+                    <a:prstGeom prst="rect">
+                      <a:avLst/>
+                    </a:prstGeom>
+                  </pic:spPr>
+                </pic:pic>
+              </a:graphicData>
+            </a:graphic>
+            <wp14:sizeRelH relativeFrom="margin">
+              <wp14:pctWidth>0</wp14:pctWidth>
+            </wp14:sizeRelH>
+            <wp14:sizeRelV relativeFrom="margin">
+              <wp14:pctHeight>0</wp14:pctHeight>
+            </wp14:sizeRelV>
+          </wp:anchor>
+        </w:drawing>
+      </w:r>
+    </w:p>
+    <w:tbl>
+      <w:tblPr>
+        <w:tblStyle w:val="Tabladecuadrcula4"/>
+        <w:tblW w:w="0" w:type="auto"/>
+        <w:tblInd w:w="596" w:type="dxa"/>
+        <w:tblLook w:val="04A0" w:firstRow="1" w:lastRow="0" w:firstColumn="1" w:lastColumn="0" w:noHBand="0" w:noVBand="1"/>
+      </w:tblPr>
+      <w:tblGrid>
+        <w:gridCol w:w="350"/>
+        <w:gridCol w:w="340"/>
+        <w:gridCol w:w="367"/>
+      </w:tblGrid>
+      <w:tr>
+        <w:trPr>
+          <w:cnfStyle w:val="100000000000" w:firstRow="1" w:lastRow="0" w:firstColumn="0" w:lastColumn="0" w:oddVBand="0" w:evenVBand="0" w:oddHBand="0" w:evenHBand="0" w:firstRowFirstColumn="0" w:firstRowLastColumn="0" w:lastRowFirstColumn="0" w:lastRowLastColumn="0"/>
+        </w:trPr>
+        <w:tc>
+          <w:tcPr>
+            <w:cnfStyle w:val="001000000000" w:firstRow="0" w:lastRow="0" w:firstColumn="1" w:lastColumn="0" w:oddVBand="0" w:evenVBand="0" w:oddHBand="0" w:evenHBand="0" w:firstRowFirstColumn="0" w:firstRowLastColumn="0" w:lastRowFirstColumn="0" w:lastRowLastColumn="0"/>
+            <w:tcW w:w="350" w:type="dxa"/>
+          </w:tcPr>
+          <w:p>
+            <w:r>
+              <w:t>A</w:t>
+            </w:r>
+          </w:p>
+        </w:tc>
+        <w:tc>
+          <w:tcPr>
+            <w:tcW w:w="340" w:type="dxa"/>
+          </w:tcPr>
+          <w:p>
+            <w:pPr>
+              <w:cnfStyle w:val="100000000000" w:firstRow="1" w:lastRow="0" w:firstColumn="0" w:lastColumn="0" w:oddVBand="0" w:evenVBand="0" w:oddHBand="0" w:evenHBand="0" w:firstRowFirstColumn="0" w:firstRowLastColumn="0" w:lastRowFirstColumn="0" w:lastRowLastColumn="0"/>
+            </w:pPr>
+            <w:r>
+              <w:t>B</w:t>
+            </w:r>
+          </w:p>
+        </w:tc>
+        <w:tc>
+          <w:tcPr>
+            <w:tcW w:w="367" w:type="dxa"/>
+          </w:tcPr>
+          <w:p>
+            <w:pPr>
+              <w:cnfStyle w:val="100000000000" w:firstRow="1" w:lastRow="0" w:firstColumn="0" w:lastColumn="0" w:oddVBand="0" w:evenVBand="0" w:oddHBand="0" w:evenHBand="0" w:firstRowFirstColumn="0" w:firstRowLastColumn="0" w:lastRowFirstColumn="0" w:lastRowLastColumn="0"/>
+            </w:pPr>
+            <w:r>
+              <w:t>Q</w:t>
+            </w:r>
+          </w:p>
+        </w:tc>
+      </w:tr>
+      <w:tr>
+        <w:trPr>
+          <w:cnfStyle w:val="000000100000" w:firstRow="0" w:lastRow="0" w:firstColumn="0" w:lastColumn="0" w:oddVBand="0" w:evenVBand="0" w:oddHBand="1" w:evenHBand="0" w:firstRowFirstColumn="0" w:firstRowLastColumn="0" w:lastRowFirstColumn="0" w:lastRowLastColumn="0"/>
+        </w:trPr>
+        <w:tc>
+          <w:tcPr>
+            <w:cnfStyle w:val="001000000000" w:firstRow="0" w:lastRow="0" w:firstColumn="1" w:lastColumn="0" w:oddVBand="0" w:evenVBand="0" w:oddHBand="0" w:evenHBand="0" w:firstRowFirstColumn="0" w:firstRowLastColumn="0" w:lastRowFirstColumn="0" w:lastRowLastColumn="0"/>
+            <w:tcW w:w="350" w:type="dxa"/>
+          </w:tcPr>
+          <w:p>
+            <w:r>
+              <w:t>0</w:t>
+            </w:r>
+          </w:p>
+        </w:tc>
+        <w:tc>
+          <w:tcPr>
+            <w:tcW w:w="340" w:type="dxa"/>
+          </w:tcPr>
+          <w:p>
+            <w:pPr>
+              <w:cnfStyle w:val="000000100000" w:firstRow="0" w:lastRow="0" w:firstColumn="0" w:lastColumn="0" w:oddVBand="0" w:evenVBand="0" w:oddHBand="1" w:evenHBand="0" w:firstRowFirstColumn="0" w:firstRowLastColumn="0" w:lastRowFirstColumn="0" w:lastRowLastColumn="0"/>
+            </w:pPr>
+            <w:r>
+              <w:t>0</w:t>
+            </w:r>
+          </w:p>
+        </w:tc>
+        <w:tc>
+          <w:tcPr>
+            <w:tcW w:w="367" w:type="dxa"/>
+          </w:tcPr>
+          <w:p>
+            <w:pPr>
+              <w:cnfStyle w:val="000000100000" w:firstRow="0" w:lastRow="0" w:firstColumn="0" w:lastColumn="0" w:oddVBand="0" w:evenVBand="0" w:oddHBand="1" w:evenHBand="0" w:firstRowFirstColumn="0" w:firstRowLastColumn="0" w:lastRowFirstColumn="0" w:lastRowLastColumn="0"/>
+            </w:pPr>
+            <w:r>
+              <w:t>0</w:t>
+            </w:r>
+          </w:p>
+        </w:tc>
+      </w:tr>
+      <w:tr>
+        <w:tc>
+          <w:tcPr>
+            <w:cnfStyle w:val="001000000000" w:firstRow="0" w:lastRow="0" w:firstColumn="1" w:lastColumn="0" w:oddVBand="0" w:evenVBand="0" w:oddHBand="0" w:evenHBand="0" w:firstRowFirstColumn="0" w:firstRowLastColumn="0" w:lastRowFirstColumn="0" w:lastRowLastColumn="0"/>
+            <w:tcW w:w="350" w:type="dxa"/>
+          </w:tcPr>
+          <w:p>
+            <w:r>
+              <w:t>0</w:t>
+            </w:r>
+          </w:p>
+        </w:tc>
+        <w:tc>
+          <w:tcPr>
+            <w:tcW w:w="340" w:type="dxa"/>
+          </w:tcPr>
+          <w:p>
+            <w:pPr>
+              <w:cnfStyle w:val="000000000000" w:firstRow="0" w:lastRow="0" w:firstColumn="0" w:lastColumn="0" w:oddVBand="0" w:evenVBand="0" w:oddHBand="0" w:evenHBand="0" w:firstRowFirstColumn="0" w:firstRowLastColumn="0" w:lastRowFirstColumn="0" w:lastRowLastColumn="0"/>
+            </w:pPr>
+            <w:r>
+              <w:t>1</w:t>
+            </w:r>
+          </w:p>
+        </w:tc>
+        <w:tc>
+          <w:tcPr>
+            <w:tcW w:w="367" w:type="dxa"/>
+          </w:tcPr>
+          <w:p>
+            <w:pPr>
+              <w:cnfStyle w:val="000000000000" w:firstRow="0" w:lastRow="0" w:firstColumn="0" w:lastColumn="0" w:oddVBand="0" w:evenVBand="0" w:oddHBand="0" w:evenHBand="0" w:firstRowFirstColumn="0" w:firstRowLastColumn="0" w:lastRowFirstColumn="0" w:lastRowLastColumn="0"/>
+            </w:pPr>
+            <w:r>
+              <w:t>0</w:t>
+            </w:r>
+          </w:p>
+        </w:tc>
+      </w:tr>
+      <w:tr>
+        <w:trPr>
+          <w:cnfStyle w:val="000000100000" w:firstRow="0" w:lastRow="0" w:firstColumn="0" w:lastColumn="0" w:oddVBand="0" w:evenVBand="0" w:oddHBand="1" w:evenHBand="0" w:firstRowFirstColumn="0" w:firstRowLastColumn="0" w:lastRowFirstColumn="0" w:lastRowLastColumn="0"/>
+        </w:trPr>
+        <w:tc>
+          <w:tcPr>
+            <w:cnfStyle w:val="001000000000" w:firstRow="0" w:lastRow="0" w:firstColumn="1" w:lastColumn="0" w:oddVBand="0" w:evenVBand="0" w:oddHBand="0" w:evenHBand="0" w:firstRowFirstColumn="0" w:firstRowLastColumn="0" w:lastRowFirstColumn="0" w:lastRowLastColumn="0"/>
+            <w:tcW w:w="350" w:type="dxa"/>
+          </w:tcPr>
+          <w:p>
+            <w:r>
+              <w:t>1</w:t>
+            </w:r>
+          </w:p>
+        </w:tc>
+        <w:tc>
+          <w:tcPr>
+            <w:tcW w:w="340" w:type="dxa"/>
+          </w:tcPr>
+          <w:p>
+            <w:pPr>
+              <w:cnfStyle w:val="000000100000" w:firstRow="0" w:lastRow="0" w:firstColumn="0" w:lastColumn="0" w:oddVBand="0" w:evenVBand="0" w:oddHBand="1" w:evenHBand="0" w:firstRowFirstColumn="0" w:firstRowLastColumn="0" w:lastRowFirstColumn="0" w:lastRowLastColumn="0"/>
+            </w:pPr>
+            <w:r>
+              <w:t>0</w:t>
+            </w:r>
+          </w:p>
+        </w:tc>
+        <w:tc>
+          <w:tcPr>
+            <w:tcW w:w="367" w:type="dxa"/>
+          </w:tcPr>
+          <w:p>
+            <w:pPr>
+              <w:cnfStyle w:val="000000100000" w:firstRow="0" w:lastRow="0" w:firstColumn="0" w:lastColumn="0" w:oddVBand="0" w:evenVBand="0" w:oddHBand="1" w:evenHBand="0" w:firstRowFirstColumn="0" w:firstRowLastColumn="0" w:lastRowFirstColumn="0" w:lastRowLastColumn="0"/>
+            </w:pPr>
+            <w:r>
+              <w:t>0</w:t>
+            </w:r>
+          </w:p>
+        </w:tc>
+      </w:tr>
+      <w:tr>
+        <w:tc>
+          <w:tcPr>
+            <w:cnfStyle w:val="001000000000" w:firstRow="0" w:lastRow="0" w:firstColumn="1" w:lastColumn="0" w:oddVBand="0" w:evenVBand="0" w:oddHBand="0" w:evenHBand="0" w:firstRowFirstColumn="0" w:firstRowLastColumn="0" w:lastRowFirstColumn="0" w:lastRowLastColumn="0"/>
+            <w:tcW w:w="350" w:type="dxa"/>
+          </w:tcPr>
+          <w:p>
+            <w:r>
+              <w:t>1</w:t>
+            </w:r>
+          </w:p>
+        </w:tc>
+        <w:tc>
+          <w:tcPr>
+            <w:tcW w:w="340" w:type="dxa"/>
+          </w:tcPr>
+          <w:p>
+            <w:pPr>
+              <w:cnfStyle w:val="000000000000" w:firstRow="0" w:lastRow="0" w:firstColumn="0" w:lastColumn="0" w:oddVBand="0" w:evenVBand="0" w:oddHBand="0" w:evenHBand="0" w:firstRowFirstColumn="0" w:firstRowLastColumn="0" w:lastRowFirstColumn="0" w:lastRowLastColumn="0"/>
+            </w:pPr>
+            <w:r>
+              <w:t>1</w:t>
+            </w:r>
+          </w:p>
+        </w:tc>
+        <w:tc>
+          <w:tcPr>
+            <w:tcW w:w="367" w:type="dxa"/>
+          </w:tcPr>
+          <w:p>
+            <w:pPr>
+              <w:cnfStyle w:val="000000000000" w:firstRow="0" w:lastRow="0" w:firstColumn="0" w:lastColumn="0" w:oddVBand="0" w:evenVBand="0" w:oddHBand="0" w:evenHBand="0" w:firstRowFirstColumn="0" w:firstRowLastColumn="0" w:lastRowFirstColumn="0" w:lastRowLastColumn="0"/>
+            </w:pPr>
+            <w:r>
+              <w:t>1</w:t>
+            </w:r>
+          </w:p>
+        </w:tc>
+      </w:tr>
+    </w:tbl>
+    <w:p>
+      <w:pPr>
+        <w:ind w:left="709"/>
+      </w:pPr>
+    </w:p>
+    <w:p>
+      <w:pPr>
+        <w:ind w:left="709"/>
+        <w:rPr>
+          <w:b/>
+          <w:i/>
+        </w:rPr>
+      </w:pPr>
+      <w:r>
+        <w:rPr>
+          <w:b/>
+          <w:i/>
+        </w:rPr>
+        <w:t>Compuerta OR</w:t>
+      </w:r>
+    </w:p>
+    <w:p>
+      <w:pPr>
+        <w:ind w:left="709"/>
+      </w:pPr>
+      <w:r>
+        <w:rPr>
+          <w:noProof/>
+          <w:lang w:eastAsia="es-ES"/>
+        </w:rPr>
+        <w:drawing>
+          <wp:anchor distT="0" distB="0" distL="114300" distR="114300" simplePos="0" relativeHeight="251727872" behindDoc="1" locked="0" layoutInCell="1" allowOverlap="1" wp14:anchorId="27068CDA" wp14:editId="300A84A4">
+            <wp:simplePos x="0" y="0"/>
+            <wp:positionH relativeFrom="margin">
+              <wp:posOffset>2339340</wp:posOffset>
+            </wp:positionH>
+            <wp:positionV relativeFrom="paragraph">
+              <wp:posOffset>487045</wp:posOffset>
+            </wp:positionV>
+            <wp:extent cx="2276475" cy="1356360"/>
+            <wp:effectExtent l="0" t="0" r="9525" b="0"/>
+            <wp:wrapTight wrapText="bothSides">
+              <wp:wrapPolygon edited="0">
+                <wp:start x="0" y="0"/>
+                <wp:lineTo x="0" y="21236"/>
+                <wp:lineTo x="21510" y="21236"/>
+                <wp:lineTo x="21510" y="0"/>
+                <wp:lineTo x="0" y="0"/>
+              </wp:wrapPolygon>
+            </wp:wrapTight>
+            <wp:docPr id="47" name="Imagen 47"/>
+            <wp:cNvGraphicFramePr>
+              <a:graphicFrameLocks xmlns:a="http://schemas.openxmlformats.org/drawingml/2006/main" noChangeAspect="1"/>
+            </wp:cNvGraphicFramePr>
+            <a:graphic xmlns:a="http://schemas.openxmlformats.org/drawingml/2006/main">
+              <a:graphicData uri="http://schemas.openxmlformats.org/drawingml/2006/picture">
+                <pic:pic xmlns:pic="http://schemas.openxmlformats.org/drawingml/2006/picture">
+                  <pic:nvPicPr>
+                    <pic:cNvPr id="47" name="OR.png"/>
+                    <pic:cNvPicPr/>
+                  </pic:nvPicPr>
+                  <pic:blipFill>
+                    <a:blip r:embed="rId31">
+                      <a:extLst>
+                        <a:ext uri="{28A0092B-C50C-407E-A947-70E740481C1C}">
+                          <a14:useLocalDpi xmlns:a14="http://schemas.microsoft.com/office/drawing/2010/main" val="0"/>
+                        </a:ext>
+                      </a:extLst>
+                    </a:blip>
+                    <a:stretch>
+                      <a:fillRect/>
+                    </a:stretch>
+                  </pic:blipFill>
+                  <pic:spPr>
+                    <a:xfrm>
+                      <a:off x="0" y="0"/>
+                      <a:ext cx="2276475" cy="1356360"/>
+                    </a:xfrm>
+                    <a:prstGeom prst="rect">
+                      <a:avLst/>
+                    </a:prstGeom>
+                  </pic:spPr>
+                </pic:pic>
+              </a:graphicData>
+            </a:graphic>
+            <wp14:sizeRelH relativeFrom="margin">
+              <wp14:pctWidth>0</wp14:pctWidth>
+            </wp14:sizeRelH>
+            <wp14:sizeRelV relativeFrom="margin">
+              <wp14:pctHeight>0</wp14:pctHeight>
+            </wp14:sizeRelV>
+          </wp:anchor>
+        </w:drawing>
+      </w:r>
+      <w:r>
+        <w:t>la compuerta OR, la salida estará en estado alto cuando cualquier entrada o ambas estén en estado alto. De tal manera que sea una suma lógica.</w:t>
+      </w:r>
+    </w:p>
+    <w:tbl>
+      <w:tblPr>
+        <w:tblStyle w:val="Tabladecuadrcula4"/>
+        <w:tblW w:w="0" w:type="auto"/>
+        <w:tblLook w:val="04A0" w:firstRow="1" w:lastRow="0" w:firstColumn="1" w:lastColumn="0" w:noHBand="0" w:noVBand="1"/>
+      </w:tblPr>
+      <w:tblGrid>
+        <w:gridCol w:w="350"/>
+        <w:gridCol w:w="354"/>
+        <w:gridCol w:w="425"/>
+      </w:tblGrid>
+      <w:tr>
+        <w:trPr>
+          <w:cnfStyle w:val="100000000000" w:firstRow="1" w:lastRow="0" w:firstColumn="0" w:lastColumn="0" w:oddVBand="0" w:evenVBand="0" w:oddHBand="0" w:evenHBand="0" w:firstRowFirstColumn="0" w:firstRowLastColumn="0" w:lastRowFirstColumn="0" w:lastRowLastColumn="0"/>
+        </w:trPr>
+        <w:tc>
+          <w:tcPr>
+            <w:cnfStyle w:val="001000000000" w:firstRow="0" w:lastRow="0" w:firstColumn="1" w:lastColumn="0" w:oddVBand="0" w:evenVBand="0" w:oddHBand="0" w:evenHBand="0" w:firstRowFirstColumn="0" w:firstRowLastColumn="0" w:lastRowFirstColumn="0" w:lastRowLastColumn="0"/>
+            <w:tcW w:w="350" w:type="dxa"/>
+          </w:tcPr>
+          <w:p>
+            <w:r>
+              <w:t>A</w:t>
+            </w:r>
+          </w:p>
+        </w:tc>
+        <w:tc>
+          <w:tcPr>
+            <w:tcW w:w="354" w:type="dxa"/>
+          </w:tcPr>
+          <w:p>
+            <w:pPr>
+              <w:cnfStyle w:val="100000000000" w:firstRow="1" w:lastRow="0" w:firstColumn="0" w:lastColumn="0" w:oddVBand="0" w:evenVBand="0" w:oddHBand="0" w:evenHBand="0" w:firstRowFirstColumn="0" w:firstRowLastColumn="0" w:lastRowFirstColumn="0" w:lastRowLastColumn="0"/>
+            </w:pPr>
+            <w:r>
+              <w:t>B</w:t>
+            </w:r>
+          </w:p>
+        </w:tc>
+        <w:tc>
+          <w:tcPr>
+            <w:tcW w:w="425" w:type="dxa"/>
+          </w:tcPr>
+          <w:p>
+            <w:pPr>
+              <w:cnfStyle w:val="100000000000" w:firstRow="1" w:lastRow="0" w:firstColumn="0" w:lastColumn="0" w:oddVBand="0" w:evenVBand="0" w:oddHBand="0" w:evenHBand="0" w:firstRowFirstColumn="0" w:firstRowLastColumn="0" w:lastRowFirstColumn="0" w:lastRowLastColumn="0"/>
+            </w:pPr>
+            <w:r>
+              <w:t>Q</w:t>
+            </w:r>
+          </w:p>
+        </w:tc>
+      </w:tr>
+      <w:tr>
+        <w:trPr>
+          <w:cnfStyle w:val="000000100000" w:firstRow="0" w:lastRow="0" w:firstColumn="0" w:lastColumn="0" w:oddVBand="0" w:evenVBand="0" w:oddHBand="1" w:evenHBand="0" w:firstRowFirstColumn="0" w:firstRowLastColumn="0" w:lastRowFirstColumn="0" w:lastRowLastColumn="0"/>
+        </w:trPr>
+        <w:tc>
+          <w:tcPr>
+            <w:cnfStyle w:val="001000000000" w:firstRow="0" w:lastRow="0" w:firstColumn="1" w:lastColumn="0" w:oddVBand="0" w:evenVBand="0" w:oddHBand="0" w:evenHBand="0" w:firstRowFirstColumn="0" w:firstRowLastColumn="0" w:lastRowFirstColumn="0" w:lastRowLastColumn="0"/>
+            <w:tcW w:w="350" w:type="dxa"/>
+          </w:tcPr>
+          <w:p>
+            <w:r>
+              <w:t>0</w:t>
+            </w:r>
+          </w:p>
+        </w:tc>
+        <w:tc>
+          <w:tcPr>
+            <w:tcW w:w="354" w:type="dxa"/>
+          </w:tcPr>
+          <w:p>
+            <w:pPr>
+              <w:cnfStyle w:val="000000100000" w:firstRow="0" w:lastRow="0" w:firstColumn="0" w:lastColumn="0" w:oddVBand="0" w:evenVBand="0" w:oddHBand="1" w:evenHBand="0" w:firstRowFirstColumn="0" w:firstRowLastColumn="0" w:lastRowFirstColumn="0" w:lastRowLastColumn="0"/>
+            </w:pPr>
+            <w:r>
+              <w:t>0</w:t>
+            </w:r>
+          </w:p>
+        </w:tc>
+        <w:tc>
+          <w:tcPr>
+            <w:tcW w:w="425" w:type="dxa"/>
+          </w:tcPr>
+          <w:p>
+            <w:pPr>
+              <w:cnfStyle w:val="000000100000" w:firstRow="0" w:lastRow="0" w:firstColumn="0" w:lastColumn="0" w:oddVBand="0" w:evenVBand="0" w:oddHBand="1" w:evenHBand="0" w:firstRowFirstColumn="0" w:firstRowLastColumn="0" w:lastRowFirstColumn="0" w:lastRowLastColumn="0"/>
+            </w:pPr>
+            <w:r>
+              <w:t>0</w:t>
+            </w:r>
+          </w:p>
+        </w:tc>
+        <w:bookmarkStart w:id="52" w:name="_GoBack"/>
+        <w:bookmarkEnd w:id="52"/>
+      </w:tr>
+      <w:tr>
+        <w:tc>
+          <w:tcPr>
+            <w:cnfStyle w:val="001000000000" w:firstRow="0" w:lastRow="0" w:firstColumn="1" w:lastColumn="0" w:oddVBand="0" w:evenVBand="0" w:oddHBand="0" w:evenHBand="0" w:firstRowFirstColumn="0" w:firstRowLastColumn="0" w:lastRowFirstColumn="0" w:lastRowLastColumn="0"/>
+            <w:tcW w:w="350" w:type="dxa"/>
+          </w:tcPr>
+          <w:p>
+            <w:r>
+              <w:t>0</w:t>
+            </w:r>
+          </w:p>
+        </w:tc>
+        <w:tc>
+          <w:tcPr>
+            <w:tcW w:w="354" w:type="dxa"/>
+          </w:tcPr>
+          <w:p>
+            <w:pPr>
+              <w:cnfStyle w:val="000000000000" w:firstRow="0" w:lastRow="0" w:firstColumn="0" w:lastColumn="0" w:oddVBand="0" w:evenVBand="0" w:oddHBand="0" w:evenHBand="0" w:firstRowFirstColumn="0" w:firstRowLastColumn="0" w:lastRowFirstColumn="0" w:lastRowLastColumn="0"/>
+            </w:pPr>
+            <w:r>
+              <w:t>1</w:t>
+            </w:r>
+          </w:p>
+        </w:tc>
+        <w:tc>
+          <w:tcPr>
+            <w:tcW w:w="425" w:type="dxa"/>
+          </w:tcPr>
+          <w:p>
+            <w:pPr>
+              <w:cnfStyle w:val="000000000000" w:firstRow="0" w:lastRow="0" w:firstColumn="0" w:lastColumn="0" w:oddVBand="0" w:evenVBand="0" w:oddHBand="0" w:evenHBand="0" w:firstRowFirstColumn="0" w:firstRowLastColumn="0" w:lastRowFirstColumn="0" w:lastRowLastColumn="0"/>
+            </w:pPr>
+            <w:r>
+              <w:t>1</w:t>
+            </w:r>
+          </w:p>
+        </w:tc>
+      </w:tr>
+      <w:tr>
+        <w:trPr>
+          <w:cnfStyle w:val="000000100000" w:firstRow="0" w:lastRow="0" w:firstColumn="0" w:lastColumn="0" w:oddVBand="0" w:evenVBand="0" w:oddHBand="1" w:evenHBand="0" w:firstRowFirstColumn="0" w:firstRowLastColumn="0" w:lastRowFirstColumn="0" w:lastRowLastColumn="0"/>
+        </w:trPr>
+        <w:tc>
+          <w:tcPr>
+            <w:cnfStyle w:val="001000000000" w:firstRow="0" w:lastRow="0" w:firstColumn="1" w:lastColumn="0" w:oddVBand="0" w:evenVBand="0" w:oddHBand="0" w:evenHBand="0" w:firstRowFirstColumn="0" w:firstRowLastColumn="0" w:lastRowFirstColumn="0" w:lastRowLastColumn="0"/>
+            <w:tcW w:w="350" w:type="dxa"/>
+          </w:tcPr>
+          <w:p>
+            <w:r>
+              <w:t>1</w:t>
+            </w:r>
+          </w:p>
+        </w:tc>
+        <w:tc>
+          <w:tcPr>
+            <w:tcW w:w="354" w:type="dxa"/>
+          </w:tcPr>
+          <w:p>
+            <w:pPr>
+              <w:cnfStyle w:val="000000100000" w:firstRow="0" w:lastRow="0" w:firstColumn="0" w:lastColumn="0" w:oddVBand="0" w:evenVBand="0" w:oddHBand="1" w:evenHBand="0" w:firstRowFirstColumn="0" w:firstRowLastColumn="0" w:lastRowFirstColumn="0" w:lastRowLastColumn="0"/>
+            </w:pPr>
+            <w:r>
+              <w:t>0</w:t>
+            </w:r>
+          </w:p>
+        </w:tc>
+        <w:tc>
+          <w:tcPr>
+            <w:tcW w:w="425" w:type="dxa"/>
+          </w:tcPr>
+          <w:p>
+            <w:pPr>
+              <w:cnfStyle w:val="000000100000" w:firstRow="0" w:lastRow="0" w:firstColumn="0" w:lastColumn="0" w:oddVBand="0" w:evenVBand="0" w:oddHBand="1" w:evenHBand="0" w:firstRowFirstColumn="0" w:firstRowLastColumn="0" w:lastRowFirstColumn="0" w:lastRowLastColumn="0"/>
+            </w:pPr>
+            <w:r>
+              <w:t>1</w:t>
+            </w:r>
+          </w:p>
+        </w:tc>
+      </w:tr>
+      <w:tr>
+        <w:tc>
+          <w:tcPr>
+            <w:cnfStyle w:val="001000000000" w:firstRow="0" w:lastRow="0" w:firstColumn="1" w:lastColumn="0" w:oddVBand="0" w:evenVBand="0" w:oddHBand="0" w:evenHBand="0" w:firstRowFirstColumn="0" w:firstRowLastColumn="0" w:lastRowFirstColumn="0" w:lastRowLastColumn="0"/>
+            <w:tcW w:w="350" w:type="dxa"/>
+          </w:tcPr>
+          <w:p>
+            <w:r>
+              <w:t>1</w:t>
+            </w:r>
+          </w:p>
+        </w:tc>
+        <w:tc>
+          <w:tcPr>
+            <w:tcW w:w="354" w:type="dxa"/>
+          </w:tcPr>
+          <w:p>
+            <w:pPr>
+              <w:cnfStyle w:val="000000000000" w:firstRow="0" w:lastRow="0" w:firstColumn="0" w:lastColumn="0" w:oddVBand="0" w:evenVBand="0" w:oddHBand="0" w:evenHBand="0" w:firstRowFirstColumn="0" w:firstRowLastColumn="0" w:lastRowFirstColumn="0" w:lastRowLastColumn="0"/>
+            </w:pPr>
+            <w:r>
+              <w:t>1</w:t>
+            </w:r>
+          </w:p>
+        </w:tc>
+        <w:tc>
+          <w:tcPr>
+            <w:tcW w:w="425" w:type="dxa"/>
+          </w:tcPr>
+          <w:p>
+            <w:pPr>
+              <w:cnfStyle w:val="000000000000" w:firstRow="0" w:lastRow="0" w:firstColumn="0" w:lastColumn="0" w:oddVBand="0" w:evenVBand="0" w:oddHBand="0" w:evenHBand="0" w:firstRowFirstColumn="0" w:firstRowLastColumn="0" w:lastRowFirstColumn="0" w:lastRowLastColumn="0"/>
+            </w:pPr>
+            <w:r>
+              <w:t>1</w:t>
+            </w:r>
+          </w:p>
+        </w:tc>
+      </w:tr>
+    </w:tbl>
+    <w:p>
+      <w:pPr>
+        <w:ind w:left="709"/>
+      </w:pPr>
+    </w:p>
+    <w:p>
+      <w:pPr>
+        <w:rPr>
+          <w:b/>
+          <w:i/>
+        </w:rPr>
+      </w:pPr>
+      <w:r>
+        <w:tab/>
+      </w:r>
+      <w:r>
+        <w:rPr>
+          <w:b/>
+          <w:i/>
+        </w:rPr>
+        <w:t>Compuerta NOT</w:t>
+      </w:r>
+    </w:p>
+    <w:p>
+      <w:pPr>
+        <w:ind w:left="709"/>
+      </w:pPr>
+      <w:r>
+        <w:rPr>
+          <w:noProof/>
+          <w:lang w:eastAsia="es-ES"/>
+        </w:rPr>
+        <w:lastRenderedPageBreak/>
+        <w:drawing>
+          <wp:anchor distT="0" distB="0" distL="114300" distR="114300" simplePos="0" relativeHeight="251728896" behindDoc="1" locked="0" layoutInCell="1" allowOverlap="1" wp14:anchorId="3F110F9B" wp14:editId="4D2CF84A">
+            <wp:simplePos x="0" y="0"/>
+            <wp:positionH relativeFrom="column">
+              <wp:posOffset>2026920</wp:posOffset>
+            </wp:positionH>
+            <wp:positionV relativeFrom="paragraph">
+              <wp:posOffset>271780</wp:posOffset>
+            </wp:positionV>
+            <wp:extent cx="2848373" cy="1543265"/>
+            <wp:effectExtent l="0" t="0" r="9525" b="0"/>
+            <wp:wrapTight wrapText="bothSides">
+              <wp:wrapPolygon edited="0">
+                <wp:start x="0" y="0"/>
+                <wp:lineTo x="0" y="21333"/>
+                <wp:lineTo x="21528" y="21333"/>
+                <wp:lineTo x="21528" y="0"/>
+                <wp:lineTo x="0" y="0"/>
+              </wp:wrapPolygon>
+            </wp:wrapTight>
+            <wp:docPr id="48" name="Imagen 48"/>
+            <wp:cNvGraphicFramePr>
+              <a:graphicFrameLocks xmlns:a="http://schemas.openxmlformats.org/drawingml/2006/main" noChangeAspect="1"/>
+            </wp:cNvGraphicFramePr>
+            <a:graphic xmlns:a="http://schemas.openxmlformats.org/drawingml/2006/main">
+              <a:graphicData uri="http://schemas.openxmlformats.org/drawingml/2006/picture">
+                <pic:pic xmlns:pic="http://schemas.openxmlformats.org/drawingml/2006/picture">
+                  <pic:nvPicPr>
+                    <pic:cNvPr id="48" name="NOT.png"/>
+                    <pic:cNvPicPr/>
+                  </pic:nvPicPr>
+                  <pic:blipFill>
+                    <a:blip r:embed="rId32">
+                      <a:extLst>
+                        <a:ext uri="{28A0092B-C50C-407E-A947-70E740481C1C}">
+                          <a14:useLocalDpi xmlns:a14="http://schemas.microsoft.com/office/drawing/2010/main" val="0"/>
+                        </a:ext>
+                      </a:extLst>
+                    </a:blip>
+                    <a:stretch>
+                      <a:fillRect/>
+                    </a:stretch>
+                  </pic:blipFill>
+                  <pic:spPr>
+                    <a:xfrm>
+                      <a:off x="0" y="0"/>
+                      <a:ext cx="2848373" cy="1543265"/>
+                    </a:xfrm>
+                    <a:prstGeom prst="rect">
+                      <a:avLst/>
+                    </a:prstGeom>
+                  </pic:spPr>
+                </pic:pic>
+              </a:graphicData>
+            </a:graphic>
+          </wp:anchor>
+        </w:drawing>
+      </w:r>
+      <w:r>
+        <w:t>En la compuerta NOT, el estado de la salida es inversa a la entrada. Evidentemente, una negación.</w:t>
+      </w:r>
+    </w:p>
+    <w:tbl>
+      <w:tblPr>
+        <w:tblStyle w:val="Tabladecuadrcula4"/>
+        <w:tblpPr w:leftFromText="141" w:rightFromText="141" w:vertAnchor="text" w:tblpY="1"/>
+        <w:tblOverlap w:val="never"/>
+        <w:tblW w:w="0" w:type="auto"/>
+        <w:tblLook w:val="04A0" w:firstRow="1" w:lastRow="0" w:firstColumn="1" w:lastColumn="0" w:noHBand="0" w:noVBand="1"/>
+      </w:tblPr>
+      <w:tblGrid>
+        <w:gridCol w:w="367"/>
+        <w:gridCol w:w="424"/>
+      </w:tblGrid>
+      <w:tr>
+        <w:trPr>
+          <w:cnfStyle w:val="100000000000" w:firstRow="1" w:lastRow="0" w:firstColumn="0" w:lastColumn="0" w:oddVBand="0" w:evenVBand="0" w:oddHBand="0" w:evenHBand="0" w:firstRowFirstColumn="0" w:firstRowLastColumn="0" w:lastRowFirstColumn="0" w:lastRowLastColumn="0"/>
+        </w:trPr>
+        <w:tc>
+          <w:tcPr>
+            <w:cnfStyle w:val="001000000000" w:firstRow="0" w:lastRow="0" w:firstColumn="1" w:lastColumn="0" w:oddVBand="0" w:evenVBand="0" w:oddHBand="0" w:evenHBand="0" w:firstRowFirstColumn="0" w:firstRowLastColumn="0" w:lastRowFirstColumn="0" w:lastRowLastColumn="0"/>
+            <w:tcW w:w="365" w:type="dxa"/>
+          </w:tcPr>
+          <w:p>
+            <w:r>
+              <w:t>Q</w:t>
+            </w:r>
+          </w:p>
+        </w:tc>
+        <w:tc>
+          <w:tcPr>
+            <w:tcW w:w="339" w:type="dxa"/>
+          </w:tcPr>
+          <w:p>
+            <w:pPr>
+              <w:cnfStyle w:val="100000000000" w:firstRow="1" w:lastRow="0" w:firstColumn="0" w:lastColumn="0" w:oddVBand="0" w:evenVBand="0" w:oddHBand="0" w:evenHBand="0" w:firstRowFirstColumn="0" w:firstRowLastColumn="0" w:lastRowFirstColumn="0" w:lastRowLastColumn="0"/>
+            </w:pPr>
+            <w:r>
+              <w:t>‘Q</w:t>
+            </w:r>
+          </w:p>
+        </w:tc>
+      </w:tr>
+      <w:tr>
+        <w:trPr>
+          <w:cnfStyle w:val="000000100000" w:firstRow="0" w:lastRow="0" w:firstColumn="0" w:lastColumn="0" w:oddVBand="0" w:evenVBand="0" w:oddHBand="1" w:evenHBand="0" w:firstRowFirstColumn="0" w:firstRowLastColumn="0" w:lastRowFirstColumn="0" w:lastRowLastColumn="0"/>
+        </w:trPr>
+        <w:tc>
+          <w:tcPr>
+            <w:cnfStyle w:val="001000000000" w:firstRow="0" w:lastRow="0" w:firstColumn="1" w:lastColumn="0" w:oddVBand="0" w:evenVBand="0" w:oddHBand="0" w:evenHBand="0" w:firstRowFirstColumn="0" w:firstRowLastColumn="0" w:lastRowFirstColumn="0" w:lastRowLastColumn="0"/>
+            <w:tcW w:w="365" w:type="dxa"/>
+          </w:tcPr>
+          <w:p>
+            <w:r>
+              <w:t>0</w:t>
+            </w:r>
+          </w:p>
+        </w:tc>
+        <w:tc>
+          <w:tcPr>
+            <w:tcW w:w="339" w:type="dxa"/>
+          </w:tcPr>
+          <w:p>
+            <w:pPr>
+              <w:cnfStyle w:val="000000100000" w:firstRow="0" w:lastRow="0" w:firstColumn="0" w:lastColumn="0" w:oddVBand="0" w:evenVBand="0" w:oddHBand="1" w:evenHBand="0" w:firstRowFirstColumn="0" w:firstRowLastColumn="0" w:lastRowFirstColumn="0" w:lastRowLastColumn="0"/>
+            </w:pPr>
+            <w:r>
+              <w:t>1</w:t>
+            </w:r>
+          </w:p>
+        </w:tc>
+      </w:tr>
+      <w:tr>
+        <w:tc>
+          <w:tcPr>
+            <w:cnfStyle w:val="001000000000" w:firstRow="0" w:lastRow="0" w:firstColumn="1" w:lastColumn="0" w:oddVBand="0" w:evenVBand="0" w:oddHBand="0" w:evenHBand="0" w:firstRowFirstColumn="0" w:firstRowLastColumn="0" w:lastRowFirstColumn="0" w:lastRowLastColumn="0"/>
+            <w:tcW w:w="365" w:type="dxa"/>
+          </w:tcPr>
+          <w:p>
+            <w:r>
+              <w:t>1</w:t>
+            </w:r>
+          </w:p>
+        </w:tc>
+        <w:tc>
+          <w:tcPr>
+            <w:tcW w:w="339" w:type="dxa"/>
+          </w:tcPr>
+          <w:p>
+            <w:pPr>
+              <w:cnfStyle w:val="000000000000" w:firstRow="0" w:lastRow="0" w:firstColumn="0" w:lastColumn="0" w:oddVBand="0" w:evenVBand="0" w:oddHBand="0" w:evenHBand="0" w:firstRowFirstColumn="0" w:firstRowLastColumn="0" w:lastRowFirstColumn="0" w:lastRowLastColumn="0"/>
+            </w:pPr>
+            <w:r>
+              <w:t>0</w:t>
+            </w:r>
+          </w:p>
+        </w:tc>
+      </w:tr>
+    </w:tbl>
+    <w:p>
+      <w:pPr>
+        <w:ind w:left="709"/>
+      </w:pPr>
+    </w:p>
+    <w:p>
+      <w:pPr>
+        <w:ind w:left="709"/>
+      </w:pPr>
+    </w:p>
+    <w:p>
+      <w:pPr>
+        <w:ind w:left="709"/>
+      </w:pPr>
+    </w:p>
+    <w:p>
+      <w:pPr>
+        <w:ind w:left="709"/>
+      </w:pPr>
+      <w:r>
+        <w:br w:type="textWrapping" w:clear="all"/>
+      </w:r>
+      <w:commentRangeEnd w:id="51"/>
+      <w:r>
+        <w:rPr>
+          <w:rStyle w:val="Refdecomentario"/>
+        </w:rPr>
+        <w:commentReference w:id="51"/>
+      </w:r>
+    </w:p>
     <w:p>
       <w:pPr>
         <w:pStyle w:val="Ttulo4"/>
@@ -7725,17 +8870,17 @@
         <w:spacing w:after="160" w:line="256" w:lineRule="auto"/>
         <w:jc w:val="both"/>
       </w:pPr>
-      <w:bookmarkStart w:id="49" w:name="_Toc521923226"/>
-      <w:bookmarkStart w:id="50" w:name="_Toc521504901"/>
-      <w:bookmarkStart w:id="51" w:name="_Toc521404558"/>
-      <w:bookmarkStart w:id="52" w:name="_Toc520902616"/>
+      <w:bookmarkStart w:id="53" w:name="_Toc521923226"/>
+      <w:bookmarkStart w:id="54" w:name="_Toc521504901"/>
+      <w:bookmarkStart w:id="55" w:name="_Toc521404558"/>
+      <w:bookmarkStart w:id="56" w:name="_Toc520902616"/>
       <w:r>
         <w:t>Mecánica.</w:t>
       </w:r>
-      <w:bookmarkEnd w:id="49"/>
-      <w:bookmarkEnd w:id="50"/>
-      <w:bookmarkEnd w:id="51"/>
-      <w:bookmarkEnd w:id="52"/>
+      <w:bookmarkEnd w:id="53"/>
+      <w:bookmarkEnd w:id="54"/>
+      <w:bookmarkEnd w:id="55"/>
+      <w:bookmarkEnd w:id="56"/>
     </w:p>
     <w:p>
       <w:pPr>
@@ -7767,8 +8912,8 @@
           <w:numId w:val="3"/>
         </w:numPr>
       </w:pPr>
-      <w:bookmarkStart w:id="53" w:name="_Toc501037380"/>
-      <w:bookmarkStart w:id="54" w:name="_Toc19956"/>
+      <w:bookmarkStart w:id="57" w:name="_Toc501037380"/>
+      <w:bookmarkStart w:id="58" w:name="_Toc19956"/>
       <w:r>
         <w:rPr>
           <w:rStyle w:val="Ttulo5Car"/>
@@ -7779,11 +8924,11 @@
       <w:r>
         <w:t>)</w:t>
       </w:r>
-      <w:bookmarkEnd w:id="53"/>
+      <w:bookmarkEnd w:id="57"/>
       <w:r>
         <w:t xml:space="preserve"> </w:t>
       </w:r>
-      <w:bookmarkEnd w:id="54"/>
+      <w:bookmarkEnd w:id="58"/>
     </w:p>
     <w:p>
       <w:pPr>
@@ -7838,7 +8983,7 @@
       <w:r>
         <w:t xml:space="preserve">Los mecanismos de guías lineares proveen de soporte al movimiento rectilíneo del tornillo de potencia garantizado una trayectoria rectilínea con un movimiento suave producto de una reducida fricción orientados ortogonalmente con otros ejes. </w:t>
       </w:r>
-      <w:bookmarkStart w:id="55" w:name="_Toc501037393"/>
+      <w:bookmarkStart w:id="59" w:name="_Toc501037393"/>
     </w:p>
     <w:p>
       <w:pPr>
@@ -7871,7 +9016,7 @@
                     <pic:cNvPicPr/>
                   </pic:nvPicPr>
                   <pic:blipFill rotWithShape="1">
-                    <a:blip r:embed="rId29"/>
+                    <a:blip r:embed="rId33"/>
                     <a:srcRect l="4203" t="10732" r="8028" b="7805"/>
                     <a:stretch/>
                   </pic:blipFill>
@@ -7907,7 +9052,7 @@
       <w:r>
         <w:t>Riel redondo</w:t>
       </w:r>
-      <w:bookmarkEnd w:id="55"/>
+      <w:bookmarkEnd w:id="59"/>
       <w:r>
         <w:t xml:space="preserve"> </w:t>
       </w:r>
@@ -7924,13 +9069,12 @@
       <w:pPr>
         <w:pStyle w:val="Ttulo6"/>
       </w:pPr>
-      <w:bookmarkStart w:id="56" w:name="_Toc501037394"/>
+      <w:bookmarkStart w:id="60" w:name="_Toc501037394"/>
       <w:r>
         <w:rPr>
           <w:noProof/>
           <w:lang w:eastAsia="es-ES"/>
         </w:rPr>
-        <w:lastRenderedPageBreak/>
         <w:drawing>
           <wp:anchor distT="0" distB="0" distL="114300" distR="114300" simplePos="0" relativeHeight="251701248" behindDoc="0" locked="0" layoutInCell="1" allowOverlap="0" wp14:anchorId="72B70513" wp14:editId="724A98A5">
             <wp:simplePos x="0" y="0"/>
@@ -7953,7 +9097,7 @@
                     <pic:cNvPicPr/>
                   </pic:nvPicPr>
                   <pic:blipFill>
-                    <a:blip r:embed="rId30"/>
+                    <a:blip r:embed="rId34"/>
                     <a:stretch>
                       <a:fillRect/>
                     </a:stretch>
@@ -7982,7 +9126,7 @@
       <w:r>
         <w:t>Riel de perfil</w:t>
       </w:r>
-      <w:bookmarkEnd w:id="56"/>
+      <w:bookmarkEnd w:id="60"/>
       <w:r>
         <w:t xml:space="preserve"> </w:t>
       </w:r>
@@ -8040,7 +9184,7 @@
                     <pic:cNvPicPr/>
                   </pic:nvPicPr>
                   <pic:blipFill>
-                    <a:blip r:embed="rId31" cstate="print">
+                    <a:blip r:embed="rId35" cstate="print">
                       <a:extLst>
                         <a:ext uri="{28A0092B-C50C-407E-A947-70E740481C1C}">
                           <a14:useLocalDpi xmlns:a14="http://schemas.microsoft.com/office/drawing/2010/main" val="0"/>
@@ -8117,11 +9261,11 @@
       <w:pPr>
         <w:pStyle w:val="Ttulo6"/>
       </w:pPr>
-      <w:bookmarkStart w:id="57" w:name="_Toc501037385"/>
+      <w:bookmarkStart w:id="61" w:name="_Toc501037385"/>
       <w:r>
         <w:t>Tornillos</w:t>
       </w:r>
-      <w:bookmarkEnd w:id="57"/>
+      <w:bookmarkEnd w:id="61"/>
       <w:r>
         <w:t xml:space="preserve"> </w:t>
       </w:r>
@@ -8130,11 +9274,11 @@
       <w:pPr>
         <w:pStyle w:val="Ttulo7"/>
       </w:pPr>
-      <w:bookmarkStart w:id="58" w:name="_Toc501037386"/>
+      <w:bookmarkStart w:id="62" w:name="_Toc501037386"/>
       <w:r>
         <w:t>Tornillo y tuerca (común)</w:t>
       </w:r>
-      <w:bookmarkEnd w:id="58"/>
+      <w:bookmarkEnd w:id="62"/>
     </w:p>
     <w:p>
       <w:pPr>
@@ -8154,7 +9298,7 @@
       <w:pPr>
         <w:pStyle w:val="Ttulo7"/>
       </w:pPr>
-      <w:bookmarkStart w:id="59" w:name="_Toc501037387"/>
+      <w:bookmarkStart w:id="63" w:name="_Toc501037387"/>
       <w:r>
         <w:rPr>
           <w:noProof/>
@@ -8183,7 +9327,7 @@
                     <pic:cNvPicPr/>
                   </pic:nvPicPr>
                   <pic:blipFill>
-                    <a:blip r:embed="rId32"/>
+                    <a:blip r:embed="rId36"/>
                     <a:stretch>
                       <a:fillRect/>
                     </a:stretch>
@@ -8212,7 +9356,7 @@
       <w:r>
         <w:t>Tornillos de potencia</w:t>
       </w:r>
-      <w:bookmarkEnd w:id="59"/>
+      <w:bookmarkEnd w:id="63"/>
       <w:r>
         <w:t xml:space="preserve"> </w:t>
       </w:r>
@@ -8256,11 +9400,11 @@
       <w:pPr>
         <w:pStyle w:val="Ttulo7"/>
       </w:pPr>
-      <w:bookmarkStart w:id="60" w:name="_Toc501037388"/>
+      <w:bookmarkStart w:id="64" w:name="_Toc501037388"/>
       <w:r>
         <w:t>Tornillo de bolas</w:t>
       </w:r>
-      <w:bookmarkEnd w:id="60"/>
+      <w:bookmarkEnd w:id="64"/>
       <w:r>
         <w:t xml:space="preserve"> </w:t>
       </w:r>
@@ -8300,7 +9444,7 @@
                     <pic:cNvPicPr/>
                   </pic:nvPicPr>
                   <pic:blipFill>
-                    <a:blip r:embed="rId33"/>
+                    <a:blip r:embed="rId37"/>
                     <a:stretch>
                       <a:fillRect/>
                     </a:stretch>
@@ -8353,7 +9497,7 @@
                     <pic:cNvPicPr/>
                   </pic:nvPicPr>
                   <pic:blipFill>
-                    <a:blip r:embed="rId34"/>
+                    <a:blip r:embed="rId38"/>
                     <a:stretch>
                       <a:fillRect/>
                     </a:stretch>
@@ -8390,11 +9534,11 @@
       <w:pPr>
         <w:pStyle w:val="Ttulo6"/>
       </w:pPr>
-      <w:bookmarkStart w:id="61" w:name="_Toc501037389"/>
+      <w:bookmarkStart w:id="65" w:name="_Toc501037389"/>
       <w:r>
         <w:t>Piñón y cremallera</w:t>
       </w:r>
-      <w:bookmarkEnd w:id="61"/>
+      <w:bookmarkEnd w:id="65"/>
       <w:r>
         <w:t xml:space="preserve"> </w:t>
       </w:r>
@@ -8419,7 +9563,7 @@
           <w:rFonts w:cs="Arial"/>
         </w:rPr>
       </w:pPr>
-      <w:bookmarkStart w:id="62" w:name="_Toc501037390"/>
+      <w:bookmarkStart w:id="66" w:name="_Toc501037390"/>
       <w:r>
         <w:rPr>
           <w:rStyle w:val="Ttulo6Car"/>
@@ -8440,7 +9584,7 @@
       <w:r>
         <w:t>Poleas síncronas y de tiempo</w:t>
       </w:r>
-      <w:bookmarkEnd w:id="62"/>
+      <w:bookmarkEnd w:id="66"/>
       <w:r>
         <w:t xml:space="preserve"> </w:t>
       </w:r>
@@ -8501,7 +9645,7 @@
                     <pic:cNvPicPr/>
                   </pic:nvPicPr>
                   <pic:blipFill>
-                    <a:blip r:embed="rId35"/>
+                    <a:blip r:embed="rId39"/>
                     <a:stretch>
                       <a:fillRect/>
                     </a:stretch>
@@ -8547,9 +9691,9 @@
       <w:pPr>
         <w:jc w:val="both"/>
       </w:pPr>
-      <w:bookmarkStart w:id="63" w:name="_Toc521504903"/>
-      <w:bookmarkStart w:id="64" w:name="_Toc520924355"/>
-      <w:bookmarkStart w:id="65" w:name="_Toc520902624"/>
+      <w:bookmarkStart w:id="67" w:name="_Toc521504903"/>
+      <w:bookmarkStart w:id="68" w:name="_Toc520924355"/>
+      <w:bookmarkStart w:id="69" w:name="_Toc520902624"/>
       <w:r>
         <w:t>Hay componentes cuyo funcionamiento no se puede describir con conceptos puramente electrónicos o mecánicos debido a que su operatividad consta de una combinación de fenómenos.</w:t>
       </w:r>
@@ -8588,9 +9732,9 @@
         </w:rPr>
         <w:t>Accesorios programables</w:t>
       </w:r>
-      <w:bookmarkEnd w:id="63"/>
-      <w:bookmarkEnd w:id="64"/>
-      <w:bookmarkEnd w:id="65"/>
+      <w:bookmarkEnd w:id="67"/>
+      <w:bookmarkEnd w:id="68"/>
+      <w:bookmarkEnd w:id="69"/>
       <w:r>
         <w:rPr>
           <w:rFonts w:cs="Arial"/>
@@ -8692,9 +9836,9 @@
           <w:b/>
         </w:rPr>
       </w:pPr>
-      <w:bookmarkStart w:id="66" w:name="_Toc521504904"/>
-      <w:bookmarkStart w:id="67" w:name="_Toc520924354"/>
-      <w:bookmarkStart w:id="68" w:name="_Toc520902623"/>
+      <w:bookmarkStart w:id="70" w:name="_Toc521504904"/>
+      <w:bookmarkStart w:id="71" w:name="_Toc520924354"/>
+      <w:bookmarkStart w:id="72" w:name="_Toc520902623"/>
       <w:r>
         <w:rPr>
           <w:rFonts w:cs="Arial"/>
@@ -8702,9 +9846,9 @@
         </w:rPr>
         <w:t>Control de movimiento</w:t>
       </w:r>
-      <w:bookmarkEnd w:id="66"/>
-      <w:bookmarkEnd w:id="67"/>
-      <w:bookmarkEnd w:id="68"/>
+      <w:bookmarkEnd w:id="70"/>
+      <w:bookmarkEnd w:id="71"/>
+      <w:bookmarkEnd w:id="72"/>
       <w:r>
         <w:rPr>
           <w:rFonts w:cs="Arial"/>
@@ -8876,19 +10020,19 @@
         </w:numPr>
         <w:spacing w:after="160" w:line="256" w:lineRule="auto"/>
       </w:pPr>
-      <w:bookmarkStart w:id="69" w:name="_Toc521923228"/>
-      <w:bookmarkStart w:id="70" w:name="_Toc521504905"/>
-      <w:bookmarkStart w:id="71" w:name="_Toc521404559"/>
-      <w:bookmarkStart w:id="72" w:name="_Toc520902617"/>
-      <w:bookmarkStart w:id="73" w:name="_Toc527303293"/>
+      <w:bookmarkStart w:id="73" w:name="_Toc521923228"/>
+      <w:bookmarkStart w:id="74" w:name="_Toc521504905"/>
+      <w:bookmarkStart w:id="75" w:name="_Toc521404559"/>
+      <w:bookmarkStart w:id="76" w:name="_Toc520902617"/>
+      <w:bookmarkStart w:id="77" w:name="_Toc527303293"/>
       <w:r>
         <w:t>Software.</w:t>
       </w:r>
-      <w:bookmarkEnd w:id="69"/>
-      <w:bookmarkEnd w:id="70"/>
-      <w:bookmarkEnd w:id="71"/>
-      <w:bookmarkEnd w:id="72"/>
       <w:bookmarkEnd w:id="73"/>
+      <w:bookmarkEnd w:id="74"/>
+      <w:bookmarkEnd w:id="75"/>
+      <w:bookmarkEnd w:id="76"/>
+      <w:bookmarkEnd w:id="77"/>
     </w:p>
     <w:p>
       <w:pPr>
@@ -9700,7 +10844,7 @@
                     </pic:cNvPicPr>
                   </pic:nvPicPr>
                   <pic:blipFill>
-                    <a:blip r:embed="rId36">
+                    <a:blip r:embed="rId40">
                       <a:extLst>
                         <a:ext uri="{28A0092B-C50C-407E-A947-70E740481C1C}">
                           <a14:useLocalDpi xmlns:a14="http://schemas.microsoft.com/office/drawing/2010/main" val="0"/>
@@ -10148,7 +11292,7 @@
                     </pic:cNvPicPr>
                   </pic:nvPicPr>
                   <pic:blipFill rotWithShape="1">
-                    <a:blip r:embed="rId37">
+                    <a:blip r:embed="rId41">
                       <a:extLst>
                         <a:ext uri="{28A0092B-C50C-407E-A947-70E740481C1C}">
                           <a14:useLocalDpi xmlns:a14="http://schemas.microsoft.com/office/drawing/2010/main" val="0"/>
@@ -10438,7 +11582,7 @@
             <wp:cNvGraphicFramePr/>
             <a:graphic xmlns:a="http://schemas.openxmlformats.org/drawingml/2006/main">
               <a:graphicData uri="http://schemas.openxmlformats.org/drawingml/2006/diagram">
-                <dgm:relIds xmlns:dgm="http://schemas.openxmlformats.org/drawingml/2006/diagram" xmlns:r="http://schemas.openxmlformats.org/officeDocument/2006/relationships" r:dm="rId38" r:lo="rId39" r:qs="rId40" r:cs="rId41"/>
+                <dgm:relIds xmlns:dgm="http://schemas.openxmlformats.org/drawingml/2006/diagram" xmlns:r="http://schemas.openxmlformats.org/officeDocument/2006/relationships" r:dm="rId42" r:lo="rId43" r:qs="rId44" r:cs="rId45"/>
               </a:graphicData>
             </a:graphic>
           </wp:inline>
@@ -10478,7 +11622,7 @@
                     </pic:cNvPicPr>
                   </pic:nvPicPr>
                   <pic:blipFill rotWithShape="1">
-                    <a:blip r:embed="rId43">
+                    <a:blip r:embed="rId47">
                       <a:extLst>
                         <a:ext uri="{28A0092B-C50C-407E-A947-70E740481C1C}">
                           <a14:useLocalDpi xmlns:a14="http://schemas.microsoft.com/office/drawing/2010/main" val="0"/>
@@ -10955,7 +12099,7 @@
             <wp:cNvGraphicFramePr/>
             <a:graphic xmlns:a="http://schemas.openxmlformats.org/drawingml/2006/main">
               <a:graphicData uri="http://schemas.openxmlformats.org/drawingml/2006/diagram">
-                <dgm:relIds xmlns:dgm="http://schemas.openxmlformats.org/drawingml/2006/diagram" xmlns:r="http://schemas.openxmlformats.org/officeDocument/2006/relationships" r:dm="rId44" r:lo="rId45" r:qs="rId46" r:cs="rId47"/>
+                <dgm:relIds xmlns:dgm="http://schemas.openxmlformats.org/drawingml/2006/diagram" xmlns:r="http://schemas.openxmlformats.org/officeDocument/2006/relationships" r:dm="rId48" r:lo="rId49" r:qs="rId50" r:cs="rId51"/>
               </a:graphicData>
             </a:graphic>
             <wp14:sizeRelH relativeFrom="margin">
@@ -11167,12 +12311,12 @@
         </w:numPr>
         <w:spacing w:after="160" w:line="256" w:lineRule="auto"/>
       </w:pPr>
-      <w:bookmarkStart w:id="74" w:name="_Toc501037370"/>
+      <w:bookmarkStart w:id="78" w:name="_Toc501037370"/>
       <w:r>
         <w:t>Sistema DNC</w:t>
       </w:r>
     </w:p>
-    <w:bookmarkEnd w:id="74"/>
+    <w:bookmarkEnd w:id="78"/>
     <w:p>
       <w:pPr>
         <w:rPr>
@@ -11257,7 +12401,7 @@
                     <pic:cNvPicPr/>
                   </pic:nvPicPr>
                   <pic:blipFill rotWithShape="1">
-                    <a:blip r:embed="rId49"/>
+                    <a:blip r:embed="rId53"/>
                     <a:srcRect l="33662" t="39301" r="26212" b="32602"/>
                     <a:stretch/>
                   </pic:blipFill>
@@ -11339,7 +12483,7 @@
                     </pic:cNvPicPr>
                   </pic:nvPicPr>
                   <pic:blipFill>
-                    <a:blip r:embed="rId50">
+                    <a:blip r:embed="rId54">
                       <a:extLst>
                         <a:ext uri="{28A0092B-C50C-407E-A947-70E740481C1C}">
                           <a14:useLocalDpi xmlns:a14="http://schemas.microsoft.com/office/drawing/2010/main" val="0"/>
@@ -11422,7 +12566,7 @@
                     <pic:cNvPicPr/>
                   </pic:nvPicPr>
                   <pic:blipFill>
-                    <a:blip r:embed="rId51">
+                    <a:blip r:embed="rId55">
                       <a:extLst>
                         <a:ext uri="{28A0092B-C50C-407E-A947-70E740481C1C}">
                           <a14:useLocalDpi xmlns:a14="http://schemas.microsoft.com/office/drawing/2010/main" val="0"/>
@@ -11465,18 +12609,18 @@
         </w:numPr>
         <w:spacing w:after="160" w:line="256" w:lineRule="auto"/>
       </w:pPr>
-      <w:bookmarkStart w:id="75" w:name="_Toc521923229"/>
-      <w:bookmarkStart w:id="76" w:name="_Toc521504906"/>
-      <w:bookmarkStart w:id="77" w:name="_Toc521404560"/>
-      <w:bookmarkStart w:id="78" w:name="_Toc520902618"/>
+      <w:bookmarkStart w:id="79" w:name="_Toc521923229"/>
+      <w:bookmarkStart w:id="80" w:name="_Toc521504906"/>
+      <w:bookmarkStart w:id="81" w:name="_Toc521404560"/>
+      <w:bookmarkStart w:id="82" w:name="_Toc520902618"/>
       <w:r>
         <w:lastRenderedPageBreak/>
         <w:t>Post Procesamiento.</w:t>
       </w:r>
-      <w:bookmarkEnd w:id="75"/>
-      <w:bookmarkEnd w:id="76"/>
-      <w:bookmarkEnd w:id="77"/>
-      <w:bookmarkEnd w:id="78"/>
+      <w:bookmarkEnd w:id="79"/>
+      <w:bookmarkEnd w:id="80"/>
+      <w:bookmarkEnd w:id="81"/>
+      <w:bookmarkEnd w:id="82"/>
     </w:p>
     <w:p>
       <w:r>
@@ -11512,7 +12656,7 @@
                     </pic:cNvPicPr>
                   </pic:nvPicPr>
                   <pic:blipFill>
-                    <a:blip r:embed="rId52" cstate="print">
+                    <a:blip r:embed="rId56" cstate="print">
                       <a:extLst>
                         <a:ext uri="{28A0092B-C50C-407E-A947-70E740481C1C}">
                           <a14:useLocalDpi xmlns:a14="http://schemas.microsoft.com/office/drawing/2010/main" val="0"/>
@@ -11587,7 +12731,7 @@
           <w:szCs w:val="32"/>
         </w:rPr>
       </w:pPr>
-      <w:bookmarkStart w:id="79" w:name="_Toc501037415"/>
+      <w:bookmarkStart w:id="83" w:name="_Toc501037415"/>
       <w:r>
         <w:br w:type="page"/>
       </w:r>
@@ -11601,12 +12745,12 @@
         </w:numPr>
         <w:ind w:left="1134" w:hanging="426"/>
       </w:pPr>
-      <w:bookmarkStart w:id="80" w:name="_Toc527303294"/>
+      <w:bookmarkStart w:id="84" w:name="_Toc527303294"/>
       <w:r>
         <w:lastRenderedPageBreak/>
         <w:t>Diseño del CNC</w:t>
       </w:r>
-      <w:bookmarkEnd w:id="80"/>
+      <w:bookmarkEnd w:id="84"/>
     </w:p>
     <w:p>
       <w:pPr>
@@ -11616,11 +12760,11 @@
           <w:numId w:val="3"/>
         </w:numPr>
       </w:pPr>
-      <w:bookmarkStart w:id="81" w:name="_Toc527303295"/>
+      <w:bookmarkStart w:id="85" w:name="_Toc527303295"/>
       <w:r>
         <w:t>Reconocimiento de la necesidad</w:t>
       </w:r>
-      <w:bookmarkEnd w:id="81"/>
+      <w:bookmarkEnd w:id="85"/>
     </w:p>
     <w:p>
       <w:pPr>
@@ -11720,7 +12864,7 @@
                     <pic:cNvPicPr/>
                   </pic:nvPicPr>
                   <pic:blipFill rotWithShape="1">
-                    <a:blip r:embed="rId53" cstate="print">
+                    <a:blip r:embed="rId57" cstate="print">
                       <a:extLst>
                         <a:ext uri="{28A0092B-C50C-407E-A947-70E740481C1C}">
                           <a14:useLocalDpi xmlns:a14="http://schemas.microsoft.com/office/drawing/2010/main" val="0"/>
@@ -11771,11 +12915,11 @@
           <w:numId w:val="3"/>
         </w:numPr>
       </w:pPr>
-      <w:bookmarkStart w:id="82" w:name="_Toc527303296"/>
+      <w:bookmarkStart w:id="86" w:name="_Toc527303296"/>
       <w:r>
         <w:t>Definición del problema</w:t>
       </w:r>
-      <w:bookmarkEnd w:id="82"/>
+      <w:bookmarkEnd w:id="86"/>
     </w:p>
     <w:p>
       <w:r>
@@ -11829,11 +12973,11 @@
           <w:numId w:val="3"/>
         </w:numPr>
       </w:pPr>
-      <w:bookmarkStart w:id="83" w:name="_Toc527303297"/>
+      <w:bookmarkStart w:id="87" w:name="_Toc527303297"/>
       <w:r>
         <w:t>Síntesis</w:t>
       </w:r>
-      <w:bookmarkEnd w:id="83"/>
+      <w:bookmarkEnd w:id="87"/>
     </w:p>
     <w:p>
       <w:r>
@@ -11970,11 +13114,11 @@
           <w:numId w:val="3"/>
         </w:numPr>
       </w:pPr>
-      <w:bookmarkStart w:id="84" w:name="_Toc527303298"/>
+      <w:bookmarkStart w:id="88" w:name="_Toc527303298"/>
       <w:r>
         <w:t>Síntesis mecánica</w:t>
       </w:r>
-      <w:bookmarkEnd w:id="84"/>
+      <w:bookmarkEnd w:id="88"/>
     </w:p>
     <w:p>
       <w:r>
@@ -12031,7 +13175,7 @@
                     <pic:cNvPicPr/>
                   </pic:nvPicPr>
                   <pic:blipFill rotWithShape="1">
-                    <a:blip r:embed="rId54">
+                    <a:blip r:embed="rId58">
                       <a:extLst>
                         <a:ext uri="{28A0092B-C50C-407E-A947-70E740481C1C}">
                           <a14:useLocalDpi xmlns:a14="http://schemas.microsoft.com/office/drawing/2010/main" val="0"/>
@@ -12141,7 +13285,7 @@
                     <pic:cNvPicPr/>
                   </pic:nvPicPr>
                   <pic:blipFill rotWithShape="1">
-                    <a:blip r:embed="rId55">
+                    <a:blip r:embed="rId59">
                       <a:extLst>
                         <a:ext uri="{28A0092B-C50C-407E-A947-70E740481C1C}">
                           <a14:useLocalDpi xmlns:a14="http://schemas.microsoft.com/office/drawing/2010/main" val="0"/>
@@ -12237,7 +13381,7 @@
                     <pic:cNvPicPr/>
                   </pic:nvPicPr>
                   <pic:blipFill rotWithShape="1">
-                    <a:blip r:embed="rId56">
+                    <a:blip r:embed="rId60">
                       <a:extLst>
                         <a:ext uri="{28A0092B-C50C-407E-A947-70E740481C1C}">
                           <a14:useLocalDpi xmlns:a14="http://schemas.microsoft.com/office/drawing/2010/main" val="0"/>
@@ -12280,11 +13424,11 @@
           <w:numId w:val="3"/>
         </w:numPr>
       </w:pPr>
-      <w:bookmarkStart w:id="85" w:name="_Toc527303299"/>
+      <w:bookmarkStart w:id="89" w:name="_Toc527303299"/>
       <w:r>
         <w:t>Análisis y optimización</w:t>
       </w:r>
-      <w:bookmarkEnd w:id="85"/>
+      <w:bookmarkEnd w:id="89"/>
     </w:p>
     <w:p>
       <w:r>
@@ -12304,12 +13448,12 @@
           <w:numId w:val="3"/>
         </w:numPr>
       </w:pPr>
-      <w:bookmarkStart w:id="86" w:name="_Toc527303300"/>
+      <w:bookmarkStart w:id="90" w:name="_Toc527303300"/>
       <w:r>
         <w:lastRenderedPageBreak/>
         <w:t>Mecánica</w:t>
       </w:r>
-      <w:bookmarkEnd w:id="86"/>
+      <w:bookmarkEnd w:id="90"/>
     </w:p>
     <w:p>
       <w:pPr>
@@ -12464,11 +13608,11 @@
           <w:numId w:val="3"/>
         </w:numPr>
       </w:pPr>
-      <w:bookmarkStart w:id="87" w:name="_Toc501037381"/>
+      <w:bookmarkStart w:id="91" w:name="_Toc501037381"/>
       <w:r>
         <w:t xml:space="preserve">Primera </w:t>
       </w:r>
-      <w:bookmarkEnd w:id="87"/>
+      <w:bookmarkEnd w:id="91"/>
       <w:r>
         <w:t xml:space="preserve">opción </w:t>
       </w:r>
@@ -12509,7 +13653,7 @@
                     <pic:cNvPicPr/>
                   </pic:nvPicPr>
                   <pic:blipFill>
-                    <a:blip r:embed="rId57">
+                    <a:blip r:embed="rId61">
                       <a:extLst>
                         <a:ext uri="{28A0092B-C50C-407E-A947-70E740481C1C}">
                           <a14:useLocalDpi xmlns:a14="http://schemas.microsoft.com/office/drawing/2010/main" val="0"/>
@@ -12579,11 +13723,11 @@
           <w:numId w:val="3"/>
         </w:numPr>
       </w:pPr>
-      <w:bookmarkStart w:id="88" w:name="_Toc501037382"/>
+      <w:bookmarkStart w:id="92" w:name="_Toc501037382"/>
       <w:r>
         <w:t>Segunda opción</w:t>
       </w:r>
-      <w:bookmarkEnd w:id="88"/>
+      <w:bookmarkEnd w:id="92"/>
       <w:r>
         <w:t xml:space="preserve"> </w:t>
       </w:r>
@@ -12629,7 +13773,7 @@
                     <pic:cNvPicPr/>
                   </pic:nvPicPr>
                   <pic:blipFill>
-                    <a:blip r:embed="rId58">
+                    <a:blip r:embed="rId62">
                       <a:extLst>
                         <a:ext uri="{28A0092B-C50C-407E-A947-70E740481C1C}">
                           <a14:useLocalDpi xmlns:a14="http://schemas.microsoft.com/office/drawing/2010/main" val="0"/>
@@ -12678,11 +13822,11 @@
           <w:numId w:val="3"/>
         </w:numPr>
       </w:pPr>
-      <w:bookmarkStart w:id="89" w:name="_Toc501037383"/>
+      <w:bookmarkStart w:id="93" w:name="_Toc501037383"/>
       <w:r>
         <w:t>Decisión</w:t>
       </w:r>
-      <w:bookmarkEnd w:id="89"/>
+      <w:bookmarkEnd w:id="93"/>
       <w:r>
         <w:t xml:space="preserve"> </w:t>
       </w:r>
@@ -12784,11 +13928,11 @@
           <w:numId w:val="3"/>
         </w:numPr>
       </w:pPr>
-      <w:bookmarkStart w:id="90" w:name="_Toc501037391"/>
+      <w:bookmarkStart w:id="94" w:name="_Toc501037391"/>
       <w:r>
         <w:t>Decisión</w:t>
       </w:r>
-      <w:bookmarkEnd w:id="90"/>
+      <w:bookmarkEnd w:id="94"/>
       <w:r>
         <w:t xml:space="preserve"> </w:t>
       </w:r>
@@ -12861,11 +14005,11 @@
           <w:numId w:val="3"/>
         </w:numPr>
       </w:pPr>
-      <w:bookmarkStart w:id="91" w:name="_Toc501037395"/>
+      <w:bookmarkStart w:id="95" w:name="_Toc501037395"/>
       <w:r>
         <w:t>Decisión</w:t>
       </w:r>
-      <w:bookmarkEnd w:id="91"/>
+      <w:bookmarkEnd w:id="95"/>
       <w:r>
         <w:t xml:space="preserve"> </w:t>
       </w:r>
@@ -12908,11 +14052,11 @@
           <w:numId w:val="3"/>
         </w:numPr>
       </w:pPr>
-      <w:bookmarkStart w:id="92" w:name="_Toc527303301"/>
+      <w:bookmarkStart w:id="96" w:name="_Toc527303301"/>
       <w:r>
         <w:t>Aspectos financieros</w:t>
       </w:r>
-      <w:bookmarkEnd w:id="92"/>
+      <w:bookmarkEnd w:id="96"/>
     </w:p>
     <w:p>
       <w:pPr>
@@ -19384,11 +20528,11 @@
           <w:numId w:val="3"/>
         </w:numPr>
       </w:pPr>
-      <w:bookmarkStart w:id="93" w:name="_Toc527303302"/>
+      <w:bookmarkStart w:id="97" w:name="_Toc527303302"/>
       <w:r>
         <w:t>Manufactura</w:t>
       </w:r>
-      <w:bookmarkEnd w:id="93"/>
+      <w:bookmarkEnd w:id="97"/>
     </w:p>
     <w:p>
       <w:pPr>
@@ -19398,11 +20542,11 @@
           <w:numId w:val="3"/>
         </w:numPr>
       </w:pPr>
-      <w:bookmarkStart w:id="94" w:name="_Toc527303303"/>
+      <w:bookmarkStart w:id="98" w:name="_Toc527303303"/>
       <w:r>
         <w:t>Actividades por objetivos</w:t>
       </w:r>
-      <w:bookmarkEnd w:id="94"/>
+      <w:bookmarkEnd w:id="98"/>
     </w:p>
     <w:p>
       <w:pPr>
@@ -19412,11 +20556,11 @@
           <w:numId w:val="3"/>
         </w:numPr>
       </w:pPr>
-      <w:bookmarkStart w:id="95" w:name="_Toc527303304"/>
+      <w:bookmarkStart w:id="99" w:name="_Toc527303304"/>
       <w:r>
         <w:t>Actividades del objetivo 1</w:t>
       </w:r>
-      <w:bookmarkEnd w:id="95"/>
+      <w:bookmarkEnd w:id="99"/>
       <w:r>
         <w:t xml:space="preserve"> </w:t>
       </w:r>
@@ -19465,11 +20609,11 @@
           <w:numId w:val="3"/>
         </w:numPr>
       </w:pPr>
-      <w:bookmarkStart w:id="96" w:name="_Toc527303305"/>
+      <w:bookmarkStart w:id="100" w:name="_Toc527303305"/>
       <w:r>
         <w:t>Actividades del objetivo 2</w:t>
       </w:r>
-      <w:bookmarkEnd w:id="96"/>
+      <w:bookmarkEnd w:id="100"/>
     </w:p>
     <w:p>
       <w:pPr>
@@ -19569,11 +20713,11 @@
           <w:numId w:val="3"/>
         </w:numPr>
       </w:pPr>
-      <w:bookmarkStart w:id="97" w:name="_Toc527303306"/>
+      <w:bookmarkStart w:id="101" w:name="_Toc527303306"/>
       <w:r>
         <w:t>Actividades del objetivo 3</w:t>
       </w:r>
-      <w:bookmarkEnd w:id="97"/>
+      <w:bookmarkEnd w:id="101"/>
     </w:p>
     <w:p>
       <w:pPr>
@@ -19788,11 +20932,11 @@
           <w:numId w:val="3"/>
         </w:numPr>
       </w:pPr>
-      <w:bookmarkStart w:id="98" w:name="_Toc527303307"/>
+      <w:bookmarkStart w:id="102" w:name="_Toc527303307"/>
       <w:r>
         <w:t>Pruebas operativas</w:t>
       </w:r>
-      <w:bookmarkEnd w:id="98"/>
+      <w:bookmarkEnd w:id="102"/>
     </w:p>
     <w:p>
       <w:pPr>
@@ -19802,11 +20946,11 @@
           <w:numId w:val="3"/>
         </w:numPr>
       </w:pPr>
-      <w:bookmarkStart w:id="99" w:name="_Toc527303308"/>
+      <w:bookmarkStart w:id="103" w:name="_Toc527303308"/>
       <w:r>
         <w:t>Mantenimiento</w:t>
       </w:r>
-      <w:bookmarkEnd w:id="99"/>
+      <w:bookmarkEnd w:id="103"/>
     </w:p>
     <w:p>
       <w:r>
@@ -19822,11 +20966,11 @@
           <w:numId w:val="3"/>
         </w:numPr>
       </w:pPr>
-      <w:bookmarkStart w:id="100" w:name="_Toc527303309"/>
+      <w:bookmarkStart w:id="104" w:name="_Toc527303309"/>
       <w:r>
         <w:t>Cronograma de actividades</w:t>
       </w:r>
-      <w:bookmarkEnd w:id="100"/>
+      <w:bookmarkEnd w:id="104"/>
     </w:p>
     <w:p>
       <w:r>
@@ -19852,7 +20996,7 @@
                     </pic:cNvPicPr>
                   </pic:nvPicPr>
                   <pic:blipFill rotWithShape="1">
-                    <a:blip r:embed="rId59">
+                    <a:blip r:embed="rId63">
                       <a:extLst>
                         <a:ext uri="{28A0092B-C50C-407E-A947-70E740481C1C}">
                           <a14:useLocalDpi xmlns:a14="http://schemas.microsoft.com/office/drawing/2010/main" val="0"/>
@@ -19912,7 +21056,7 @@
                     </pic:cNvPicPr>
                   </pic:nvPicPr>
                   <pic:blipFill rotWithShape="1">
-                    <a:blip r:embed="rId59">
+                    <a:blip r:embed="rId63">
                       <a:extLst>
                         <a:ext uri="{28A0092B-C50C-407E-A947-70E740481C1C}">
                           <a14:useLocalDpi xmlns:a14="http://schemas.microsoft.com/office/drawing/2010/main" val="0"/>
@@ -19960,13 +21104,13 @@
           <w:numId w:val="3"/>
         </w:numPr>
       </w:pPr>
-      <w:bookmarkStart w:id="101" w:name="_Toc527303310"/>
+      <w:bookmarkStart w:id="105" w:name="_Toc527303310"/>
       <w:r>
         <w:lastRenderedPageBreak/>
         <w:t>Bibliografía</w:t>
       </w:r>
-      <w:bookmarkEnd w:id="79"/>
-      <w:bookmarkEnd w:id="101"/>
+      <w:bookmarkEnd w:id="83"/>
+      <w:bookmarkEnd w:id="105"/>
       <w:r>
         <w:t xml:space="preserve"> </w:t>
       </w:r>
@@ -20226,7 +21370,7 @@
     <w:p/>
     <w:p/>
     <w:sectPr>
-      <w:footerReference w:type="default" r:id="rId60"/>
+      <w:footerReference w:type="default" r:id="rId64"/>
       <w:pgSz w:w="12240" w:h="15840"/>
       <w:pgMar w:top="1417" w:right="1701" w:bottom="1417" w:left="1701" w:header="708" w:footer="708" w:gutter="0"/>
       <w:pgNumType w:start="3"/>
@@ -20417,6 +21561,70 @@
       </w:r>
       <w:r>
         <w:t>http://www.ingmecafenix.com/electronica/puente-h-control-motores/</w:t>
+      </w:r>
+    </w:p>
+  </w:comment>
+  <w:comment w:id="48" w:author="Ishan" w:date="2018-12-13T13:39:00Z" w:initials="I">
+    <w:p>
+      <w:pPr>
+        <w:pStyle w:val="Textocomentario"/>
+      </w:pPr>
+      <w:r>
+        <w:rPr>
+          <w:rStyle w:val="Refdecomentario"/>
+        </w:rPr>
+        <w:annotationRef/>
+      </w:r>
+      <w:r>
+        <w:t>http://arteymedios.org/tutoriales/item/76-controlar-motores-de-corriente-continua-con-puente-h</w:t>
+      </w:r>
+    </w:p>
+  </w:comment>
+  <w:comment w:id="49" w:author="Ishan" w:date="2018-12-18T11:48:00Z" w:initials="I">
+    <w:p>
+      <w:pPr>
+        <w:pStyle w:val="Textocomentario"/>
+      </w:pPr>
+      <w:r>
+        <w:rPr>
+          <w:rStyle w:val="Refdecomentario"/>
+        </w:rPr>
+        <w:annotationRef/>
+      </w:r>
+      <w:r>
+        <w:t>https://www.ecured.cu/Electr%C3%B3nica_digital</w:t>
+      </w:r>
+    </w:p>
+  </w:comment>
+  <w:comment w:id="50" w:author="Ishan" w:date="2018-12-18T11:48:00Z" w:initials="I">
+    <w:p>
+      <w:pPr>
+        <w:pStyle w:val="Textocomentario"/>
+      </w:pPr>
+      <w:r>
+        <w:rPr>
+          <w:rStyle w:val="Refdecomentario"/>
+        </w:rPr>
+        <w:annotationRef/>
+      </w:r>
+      <w:r>
+        <w:t>http://www.areatecnologia.com/electronica/electronica-digital.html</w:t>
+      </w:r>
+    </w:p>
+  </w:comment>
+  <w:comment w:id="51" w:author="Ishan" w:date="2018-12-18T12:44:00Z" w:initials="I">
+    <w:p>
+      <w:pPr>
+        <w:pStyle w:val="Textocomentario"/>
+      </w:pPr>
+      <w:r>
+        <w:rPr>
+          <w:rStyle w:val="Refdecomentario"/>
+        </w:rPr>
+        <w:annotationRef/>
+      </w:r>
+      <w:r>
+        <w:t>https://hetpro-store.com/TUTORIALES/compuertas-logicas/</w:t>
       </w:r>
     </w:p>
   </w:comment>
@@ -20436,6 +21644,10 @@
   <w15:commentEx w15:paraId="2E745596" w15:done="0"/>
   <w15:commentEx w15:paraId="54099A4F" w15:done="0"/>
   <w15:commentEx w15:paraId="080A38EF" w15:done="0"/>
+  <w15:commentEx w15:paraId="0E59CC95" w15:done="0"/>
+  <w15:commentEx w15:paraId="7B2AE869" w15:done="0"/>
+  <w15:commentEx w15:paraId="69BE9347" w15:done="0"/>
+  <w15:commentEx w15:paraId="61F0A1FF" w15:done="0"/>
 </w15:commentsEx>
 </file>
 
@@ -20477,7 +21689,7 @@
       <w:rPr>
         <w:noProof/>
       </w:rPr>
-      <w:t>30</w:t>
+      <w:t>23</w:t>
     </w:r>
     <w:r>
       <w:fldChar w:fldCharType="end"/>
@@ -23353,6 +24565,82 @@
         <w:insideV w:val="single" w:sz="4" w:space="0" w:color="auto"/>
       </w:tblBorders>
     </w:tblPr>
+  </w:style>
+  <w:style w:type="table" w:styleId="Tabladecuadrcula4">
+    <w:name w:val="Grid Table 4"/>
+    <w:basedOn w:val="Tablanormal"/>
+    <w:uiPriority w:val="49"/>
+    <w:rsid w:val="00124282"/>
+    <w:pPr>
+      <w:spacing w:after="0" w:line="240" w:lineRule="auto"/>
+    </w:pPr>
+    <w:tblPr>
+      <w:tblStyleRowBandSize w:val="1"/>
+      <w:tblStyleColBandSize w:val="1"/>
+      <w:tblBorders>
+        <w:top w:val="single" w:sz="4" w:space="0" w:color="666666" w:themeColor="text1" w:themeTint="99"/>
+        <w:left w:val="single" w:sz="4" w:space="0" w:color="666666" w:themeColor="text1" w:themeTint="99"/>
+        <w:bottom w:val="single" w:sz="4" w:space="0" w:color="666666" w:themeColor="text1" w:themeTint="99"/>
+        <w:right w:val="single" w:sz="4" w:space="0" w:color="666666" w:themeColor="text1" w:themeTint="99"/>
+        <w:insideH w:val="single" w:sz="4" w:space="0" w:color="666666" w:themeColor="text1" w:themeTint="99"/>
+        <w:insideV w:val="single" w:sz="4" w:space="0" w:color="666666" w:themeColor="text1" w:themeTint="99"/>
+      </w:tblBorders>
+    </w:tblPr>
+    <w:tblStylePr w:type="firstRow">
+      <w:rPr>
+        <w:b/>
+        <w:bCs/>
+        <w:color w:val="FFFFFF" w:themeColor="background1"/>
+      </w:rPr>
+      <w:tblPr/>
+      <w:tcPr>
+        <w:tcBorders>
+          <w:top w:val="single" w:sz="4" w:space="0" w:color="000000" w:themeColor="text1"/>
+          <w:left w:val="single" w:sz="4" w:space="0" w:color="000000" w:themeColor="text1"/>
+          <w:bottom w:val="single" w:sz="4" w:space="0" w:color="000000" w:themeColor="text1"/>
+          <w:right w:val="single" w:sz="4" w:space="0" w:color="000000" w:themeColor="text1"/>
+          <w:insideH w:val="nil"/>
+          <w:insideV w:val="nil"/>
+        </w:tcBorders>
+        <w:shd w:val="clear" w:color="auto" w:fill="000000" w:themeFill="text1"/>
+      </w:tcPr>
+    </w:tblStylePr>
+    <w:tblStylePr w:type="lastRow">
+      <w:rPr>
+        <w:b/>
+        <w:bCs/>
+      </w:rPr>
+      <w:tblPr/>
+      <w:tcPr>
+        <w:tcBorders>
+          <w:top w:val="double" w:sz="4" w:space="0" w:color="000000" w:themeColor="text1"/>
+        </w:tcBorders>
+      </w:tcPr>
+    </w:tblStylePr>
+    <w:tblStylePr w:type="firstCol">
+      <w:rPr>
+        <w:b/>
+        <w:bCs/>
+      </w:rPr>
+    </w:tblStylePr>
+    <w:tblStylePr w:type="lastCol">
+      <w:rPr>
+        <w:b/>
+        <w:bCs/>
+      </w:rPr>
+    </w:tblStylePr>
+    <w:tblStylePr w:type="band1Vert">
+      <w:tblPr/>
+      <w:tcPr>
+        <w:shd w:val="clear" w:color="auto" w:fill="CCCCCC" w:themeFill="text1" w:themeFillTint="33"/>
+      </w:tcPr>
+    </w:tblStylePr>
+    <w:tblStylePr w:type="band1Horz">
+      <w:tblPr/>
+      <w:tcPr>
+        <w:shd w:val="clear" w:color="auto" w:fill="CCCCCC" w:themeFill="text1" w:themeFillTint="33"/>
+      </w:tcPr>
+    </w:tblStylePr>
   </w:style>
 </w:styles>
 </file>
@@ -25292,29 +26580,29 @@
     </dgm:pt>
   </dgm:ptLst>
   <dgm:cxnLst>
+    <dgm:cxn modelId="{C623E2D5-FA86-4321-8B81-45FE6EAB27C1}" type="presOf" srcId="{7BB55593-352A-455F-AF1C-B5637142E59F}" destId="{F85F4121-70D7-4A2D-886E-896931E3C2F0}" srcOrd="0" destOrd="0" presId="urn:microsoft.com/office/officeart/2005/8/layout/process2"/>
+    <dgm:cxn modelId="{FD9CDA81-6ECD-48EA-A79E-7FDEACC7E7B1}" srcId="{71D1B2D2-A5F3-4118-953B-AB4654AC6048}" destId="{5CAADBD1-175B-4512-BEF4-249FD3797B08}" srcOrd="2" destOrd="0" parTransId="{4904DE9A-2E3F-4085-BB87-10A4291FD0BB}" sibTransId="{CFC9E0BA-FCB8-4360-A0E4-604140717278}"/>
+    <dgm:cxn modelId="{3504E3E2-C3EC-40BF-8E7C-08E1E89395FA}" srcId="{71D1B2D2-A5F3-4118-953B-AB4654AC6048}" destId="{AC0E888F-D64D-4335-BF9A-F4DC32CF5B33}" srcOrd="1" destOrd="0" parTransId="{D5BBDB4E-647E-4E39-BDCD-1FD99234D696}" sibTransId="{6B5D09AB-C1B2-43D8-8042-31A1B75C35E7}"/>
+    <dgm:cxn modelId="{C921278D-FEB0-49D8-BA0A-A2B32286BC08}" type="presOf" srcId="{6B5D09AB-C1B2-43D8-8042-31A1B75C35E7}" destId="{52FC9897-DC9F-4718-93DD-12B2E602F15D}" srcOrd="0" destOrd="0" presId="urn:microsoft.com/office/officeart/2005/8/layout/process2"/>
+    <dgm:cxn modelId="{09B62A7A-DC56-4678-A930-843A23206094}" type="presOf" srcId="{6B5D09AB-C1B2-43D8-8042-31A1B75C35E7}" destId="{F5209EA6-1C56-40EF-9D2F-F970B4FC621D}" srcOrd="1" destOrd="0" presId="urn:microsoft.com/office/officeart/2005/8/layout/process2"/>
+    <dgm:cxn modelId="{BFFAEA40-332B-4F28-A0B9-9A91F234B609}" type="presOf" srcId="{CFC9E0BA-FCB8-4360-A0E4-604140717278}" destId="{DCD29690-5F94-47CC-8515-9E7BBFC1E802}" srcOrd="1" destOrd="0" presId="urn:microsoft.com/office/officeart/2005/8/layout/process2"/>
+    <dgm:cxn modelId="{3D0735D5-702C-46C3-83D0-9EB900C7BFBA}" srcId="{71D1B2D2-A5F3-4118-953B-AB4654AC6048}" destId="{8C217905-54C1-403E-932B-1C6D230A9765}" srcOrd="5" destOrd="0" parTransId="{F4745602-693E-4692-B9F1-EAF39CAC7549}" sibTransId="{B1A19027-39DE-4E25-B24D-429BD2A3DE76}"/>
+    <dgm:cxn modelId="{375DC978-0F39-4D43-8E32-556D8C5017B9}" type="presOf" srcId="{C4B86AFE-30A8-47C0-A544-78A918586A37}" destId="{955E448F-57F1-4744-8D95-14250C29BFDE}" srcOrd="1" destOrd="0" presId="urn:microsoft.com/office/officeart/2005/8/layout/process2"/>
+    <dgm:cxn modelId="{4F9C60D7-EC43-4E62-BF97-C44A46ACE568}" type="presOf" srcId="{71D1B2D2-A5F3-4118-953B-AB4654AC6048}" destId="{DB577D70-AB98-4D28-BB4A-5FF0EF51E045}" srcOrd="0" destOrd="0" presId="urn:microsoft.com/office/officeart/2005/8/layout/process2"/>
+    <dgm:cxn modelId="{B4400C15-F4D7-4135-B4AD-B73A5616236D}" type="presOf" srcId="{F6D6C87D-479B-438A-81B0-3111927C12AD}" destId="{D773CE61-FC98-4921-BF04-A8A7340FCA9F}" srcOrd="0" destOrd="0" presId="urn:microsoft.com/office/officeart/2005/8/layout/process2"/>
+    <dgm:cxn modelId="{291845D9-D887-4ED2-B822-D4225FE0C9D3}" type="presOf" srcId="{F6D6C87D-479B-438A-81B0-3111927C12AD}" destId="{B32400BC-B8A1-4801-A48F-453B56248CFA}" srcOrd="1" destOrd="0" presId="urn:microsoft.com/office/officeart/2005/8/layout/process2"/>
+    <dgm:cxn modelId="{99B4CAF5-CDE8-4CE5-8CB3-D8287CBFDA9A}" type="presOf" srcId="{C4B86AFE-30A8-47C0-A544-78A918586A37}" destId="{3E2C2D9F-E00C-4F77-8ACA-664010EFF73F}" srcOrd="0" destOrd="0" presId="urn:microsoft.com/office/officeart/2005/8/layout/process2"/>
     <dgm:cxn modelId="{BDF2DB53-6853-4B73-AAD7-B0BB6E1EFEF5}" type="presOf" srcId="{25E1D853-5107-4DAD-A0CA-7739D0DF4722}" destId="{29687BC6-9CAA-4DE4-B330-6A7108DADA2C}" srcOrd="0" destOrd="0" presId="urn:microsoft.com/office/officeart/2005/8/layout/process2"/>
-    <dgm:cxn modelId="{375DC978-0F39-4D43-8E32-556D8C5017B9}" type="presOf" srcId="{C4B86AFE-30A8-47C0-A544-78A918586A37}" destId="{955E448F-57F1-4744-8D95-14250C29BFDE}" srcOrd="1" destOrd="0" presId="urn:microsoft.com/office/officeart/2005/8/layout/process2"/>
-    <dgm:cxn modelId="{FD9CDA81-6ECD-48EA-A79E-7FDEACC7E7B1}" srcId="{71D1B2D2-A5F3-4118-953B-AB4654AC6048}" destId="{5CAADBD1-175B-4512-BEF4-249FD3797B08}" srcOrd="2" destOrd="0" parTransId="{4904DE9A-2E3F-4085-BB87-10A4291FD0BB}" sibTransId="{CFC9E0BA-FCB8-4360-A0E4-604140717278}"/>
-    <dgm:cxn modelId="{99B4CAF5-CDE8-4CE5-8CB3-D8287CBFDA9A}" type="presOf" srcId="{C4B86AFE-30A8-47C0-A544-78A918586A37}" destId="{3E2C2D9F-E00C-4F77-8ACA-664010EFF73F}" srcOrd="0" destOrd="0" presId="urn:microsoft.com/office/officeart/2005/8/layout/process2"/>
-    <dgm:cxn modelId="{1C1107D5-9E18-4004-AEEF-6F60A1304330}" srcId="{71D1B2D2-A5F3-4118-953B-AB4654AC6048}" destId="{4490F0FB-E952-4051-A313-FEBADC3C879A}" srcOrd="4" destOrd="0" parTransId="{5B769664-0B67-4E98-BD7C-1BFEEEF2104F}" sibTransId="{F6D6C87D-479B-438A-81B0-3111927C12AD}"/>
+    <dgm:cxn modelId="{87BD7209-E607-4D60-A112-5AE0A1606DBE}" type="presOf" srcId="{CFC9E0BA-FCB8-4360-A0E4-604140717278}" destId="{17636DBF-69B4-43FC-BB29-B0D8F913B998}" srcOrd="0" destOrd="0" presId="urn:microsoft.com/office/officeart/2005/8/layout/process2"/>
     <dgm:cxn modelId="{E49339F6-AC4A-41A5-B582-28F54911607B}" srcId="{71D1B2D2-A5F3-4118-953B-AB4654AC6048}" destId="{E7E611E5-2185-4BFB-A61C-5B1FEC20D30B}" srcOrd="3" destOrd="0" parTransId="{E74E50D9-6E8F-476E-8F48-15736B82233C}" sibTransId="{C4B86AFE-30A8-47C0-A544-78A918586A37}"/>
-    <dgm:cxn modelId="{87BD7209-E607-4D60-A112-5AE0A1606DBE}" type="presOf" srcId="{CFC9E0BA-FCB8-4360-A0E4-604140717278}" destId="{17636DBF-69B4-43FC-BB29-B0D8F913B998}" srcOrd="0" destOrd="0" presId="urn:microsoft.com/office/officeart/2005/8/layout/process2"/>
-    <dgm:cxn modelId="{C921278D-FEB0-49D8-BA0A-A2B32286BC08}" type="presOf" srcId="{6B5D09AB-C1B2-43D8-8042-31A1B75C35E7}" destId="{52FC9897-DC9F-4718-93DD-12B2E602F15D}" srcOrd="0" destOrd="0" presId="urn:microsoft.com/office/officeart/2005/8/layout/process2"/>
-    <dgm:cxn modelId="{3504E3E2-C3EC-40BF-8E7C-08E1E89395FA}" srcId="{71D1B2D2-A5F3-4118-953B-AB4654AC6048}" destId="{AC0E888F-D64D-4335-BF9A-F4DC32CF5B33}" srcOrd="1" destOrd="0" parTransId="{D5BBDB4E-647E-4E39-BDCD-1FD99234D696}" sibTransId="{6B5D09AB-C1B2-43D8-8042-31A1B75C35E7}"/>
-    <dgm:cxn modelId="{FC7561F0-0B9E-433E-93B3-4A188F74EA37}" type="presOf" srcId="{5CAADBD1-175B-4512-BEF4-249FD3797B08}" destId="{CAF28A32-3714-4CE9-BC5A-56F6A58F463F}" srcOrd="0" destOrd="0" presId="urn:microsoft.com/office/officeart/2005/8/layout/process2"/>
-    <dgm:cxn modelId="{118AFEDF-A988-4247-A6B0-6A7F05F66B2D}" srcId="{71D1B2D2-A5F3-4118-953B-AB4654AC6048}" destId="{7BB55593-352A-455F-AF1C-B5637142E59F}" srcOrd="0" destOrd="0" parTransId="{B9240514-D572-4FBB-8DF4-62CA62F45022}" sibTransId="{25E1D853-5107-4DAD-A0CA-7739D0DF4722}"/>
     <dgm:cxn modelId="{EB1E96EF-6A9D-49A8-806A-A6EE3B3776B8}" type="presOf" srcId="{AC0E888F-D64D-4335-BF9A-F4DC32CF5B33}" destId="{17A7367E-E2AF-45A9-9D63-96E6C9B5BD96}" srcOrd="0" destOrd="0" presId="urn:microsoft.com/office/officeart/2005/8/layout/process2"/>
     <dgm:cxn modelId="{4537EF02-B769-4F96-9F3B-DC25F63DB77A}" type="presOf" srcId="{8C217905-54C1-403E-932B-1C6D230A9765}" destId="{C494BE4F-DAA8-4749-B7DF-6D2AA30AAA17}" srcOrd="0" destOrd="0" presId="urn:microsoft.com/office/officeart/2005/8/layout/process2"/>
-    <dgm:cxn modelId="{3D0735D5-702C-46C3-83D0-9EB900C7BFBA}" srcId="{71D1B2D2-A5F3-4118-953B-AB4654AC6048}" destId="{8C217905-54C1-403E-932B-1C6D230A9765}" srcOrd="5" destOrd="0" parTransId="{F4745602-693E-4692-B9F1-EAF39CAC7549}" sibTransId="{B1A19027-39DE-4E25-B24D-429BD2A3DE76}"/>
-    <dgm:cxn modelId="{BFFAEA40-332B-4F28-A0B9-9A91F234B609}" type="presOf" srcId="{CFC9E0BA-FCB8-4360-A0E4-604140717278}" destId="{DCD29690-5F94-47CC-8515-9E7BBFC1E802}" srcOrd="1" destOrd="0" presId="urn:microsoft.com/office/officeart/2005/8/layout/process2"/>
-    <dgm:cxn modelId="{4F9C60D7-EC43-4E62-BF97-C44A46ACE568}" type="presOf" srcId="{71D1B2D2-A5F3-4118-953B-AB4654AC6048}" destId="{DB577D70-AB98-4D28-BB4A-5FF0EF51E045}" srcOrd="0" destOrd="0" presId="urn:microsoft.com/office/officeart/2005/8/layout/process2"/>
+    <dgm:cxn modelId="{EB1DA8C1-2BCE-479F-BF9F-34BEFBB97C61}" type="presOf" srcId="{E7E611E5-2185-4BFB-A61C-5B1FEC20D30B}" destId="{9D984D46-BA1C-4A26-BB65-E08FA3285B83}" srcOrd="0" destOrd="0" presId="urn:microsoft.com/office/officeart/2005/8/layout/process2"/>
+    <dgm:cxn modelId="{118AFEDF-A988-4247-A6B0-6A7F05F66B2D}" srcId="{71D1B2D2-A5F3-4118-953B-AB4654AC6048}" destId="{7BB55593-352A-455F-AF1C-B5637142E59F}" srcOrd="0" destOrd="0" parTransId="{B9240514-D572-4FBB-8DF4-62CA62F45022}" sibTransId="{25E1D853-5107-4DAD-A0CA-7739D0DF4722}"/>
+    <dgm:cxn modelId="{D5B218BD-B103-4907-A67B-3EED7F6B232B}" type="presOf" srcId="{25E1D853-5107-4DAD-A0CA-7739D0DF4722}" destId="{EEBB0504-D97D-4F3E-857B-CCA2D6672C81}" srcOrd="1" destOrd="0" presId="urn:microsoft.com/office/officeart/2005/8/layout/process2"/>
+    <dgm:cxn modelId="{1C1107D5-9E18-4004-AEEF-6F60A1304330}" srcId="{71D1B2D2-A5F3-4118-953B-AB4654AC6048}" destId="{4490F0FB-E952-4051-A313-FEBADC3C879A}" srcOrd="4" destOrd="0" parTransId="{5B769664-0B67-4E98-BD7C-1BFEEEF2104F}" sibTransId="{F6D6C87D-479B-438A-81B0-3111927C12AD}"/>
+    <dgm:cxn modelId="{FC7561F0-0B9E-433E-93B3-4A188F74EA37}" type="presOf" srcId="{5CAADBD1-175B-4512-BEF4-249FD3797B08}" destId="{CAF28A32-3714-4CE9-BC5A-56F6A58F463F}" srcOrd="0" destOrd="0" presId="urn:microsoft.com/office/officeart/2005/8/layout/process2"/>
     <dgm:cxn modelId="{71636867-69EB-47A5-8D5A-DE52D9A8A156}" type="presOf" srcId="{4490F0FB-E952-4051-A313-FEBADC3C879A}" destId="{5D1F450D-C21D-4277-ADDC-F2BBAAF694C7}" srcOrd="0" destOrd="0" presId="urn:microsoft.com/office/officeart/2005/8/layout/process2"/>
-    <dgm:cxn modelId="{B4400C15-F4D7-4135-B4AD-B73A5616236D}" type="presOf" srcId="{F6D6C87D-479B-438A-81B0-3111927C12AD}" destId="{D773CE61-FC98-4921-BF04-A8A7340FCA9F}" srcOrd="0" destOrd="0" presId="urn:microsoft.com/office/officeart/2005/8/layout/process2"/>
-    <dgm:cxn modelId="{EB1DA8C1-2BCE-479F-BF9F-34BEFBB97C61}" type="presOf" srcId="{E7E611E5-2185-4BFB-A61C-5B1FEC20D30B}" destId="{9D984D46-BA1C-4A26-BB65-E08FA3285B83}" srcOrd="0" destOrd="0" presId="urn:microsoft.com/office/officeart/2005/8/layout/process2"/>
-    <dgm:cxn modelId="{09B62A7A-DC56-4678-A930-843A23206094}" type="presOf" srcId="{6B5D09AB-C1B2-43D8-8042-31A1B75C35E7}" destId="{F5209EA6-1C56-40EF-9D2F-F970B4FC621D}" srcOrd="1" destOrd="0" presId="urn:microsoft.com/office/officeart/2005/8/layout/process2"/>
-    <dgm:cxn modelId="{291845D9-D887-4ED2-B822-D4225FE0C9D3}" type="presOf" srcId="{F6D6C87D-479B-438A-81B0-3111927C12AD}" destId="{B32400BC-B8A1-4801-A48F-453B56248CFA}" srcOrd="1" destOrd="0" presId="urn:microsoft.com/office/officeart/2005/8/layout/process2"/>
-    <dgm:cxn modelId="{D5B218BD-B103-4907-A67B-3EED7F6B232B}" type="presOf" srcId="{25E1D853-5107-4DAD-A0CA-7739D0DF4722}" destId="{EEBB0504-D97D-4F3E-857B-CCA2D6672C81}" srcOrd="1" destOrd="0" presId="urn:microsoft.com/office/officeart/2005/8/layout/process2"/>
-    <dgm:cxn modelId="{C623E2D5-FA86-4321-8B81-45FE6EAB27C1}" type="presOf" srcId="{7BB55593-352A-455F-AF1C-B5637142E59F}" destId="{F85F4121-70D7-4A2D-886E-896931E3C2F0}" srcOrd="0" destOrd="0" presId="urn:microsoft.com/office/officeart/2005/8/layout/process2"/>
     <dgm:cxn modelId="{5DED025C-1839-4A30-AD2C-7B87F9220E56}" type="presParOf" srcId="{DB577D70-AB98-4D28-BB4A-5FF0EF51E045}" destId="{F85F4121-70D7-4A2D-886E-896931E3C2F0}" srcOrd="0" destOrd="0" presId="urn:microsoft.com/office/officeart/2005/8/layout/process2"/>
     <dgm:cxn modelId="{9926F5BC-98D1-4A70-A299-3DAF8024A343}" type="presParOf" srcId="{DB577D70-AB98-4D28-BB4A-5FF0EF51E045}" destId="{29687BC6-9CAA-4DE4-B330-6A7108DADA2C}" srcOrd="1" destOrd="0" presId="urn:microsoft.com/office/officeart/2005/8/layout/process2"/>
     <dgm:cxn modelId="{B660CACA-2445-4BD9-8616-7E8FD7E01B4D}" type="presParOf" srcId="{29687BC6-9CAA-4DE4-B330-6A7108DADA2C}" destId="{EEBB0504-D97D-4F3E-857B-CCA2D6672C81}" srcOrd="0" destOrd="0" presId="urn:microsoft.com/office/officeart/2005/8/layout/process2"/>
@@ -25336,7 +26624,7 @@
   <dgm:whole/>
   <dgm:extLst>
     <a:ext uri="http://schemas.microsoft.com/office/drawing/2008/diagram">
-      <dsp:dataModelExt xmlns:dsp="http://schemas.microsoft.com/office/drawing/2008/diagram" relId="rId42" minVer="http://schemas.openxmlformats.org/drawingml/2006/diagram"/>
+      <dsp:dataModelExt xmlns:dsp="http://schemas.microsoft.com/office/drawing/2008/diagram" relId="rId46" minVer="http://schemas.openxmlformats.org/drawingml/2006/diagram"/>
     </a:ext>
   </dgm:extLst>
 </dgm:dataModel>
@@ -25559,8 +26847,8 @@
     <dgm:cxn modelId="{06068F2A-67D7-4582-A2B2-91AA3C105269}" type="presOf" srcId="{AC0E888F-D64D-4335-BF9A-F4DC32CF5B33}" destId="{17A7367E-E2AF-45A9-9D63-96E6C9B5BD96}" srcOrd="0" destOrd="0" presId="urn:microsoft.com/office/officeart/2005/8/layout/process2"/>
     <dgm:cxn modelId="{69190D4C-0F1D-484E-AE18-F3654E01DBA5}" type="presOf" srcId="{5CAADBD1-175B-4512-BEF4-249FD3797B08}" destId="{CAF28A32-3714-4CE9-BC5A-56F6A58F463F}" srcOrd="0" destOrd="0" presId="urn:microsoft.com/office/officeart/2005/8/layout/process2"/>
     <dgm:cxn modelId="{2360FBCA-09F9-4BAF-B17E-C62DF30AE737}" type="presOf" srcId="{6B5D09AB-C1B2-43D8-8042-31A1B75C35E7}" destId="{52FC9897-DC9F-4718-93DD-12B2E602F15D}" srcOrd="0" destOrd="0" presId="urn:microsoft.com/office/officeart/2005/8/layout/process2"/>
+    <dgm:cxn modelId="{118AFEDF-A988-4247-A6B0-6A7F05F66B2D}" srcId="{71D1B2D2-A5F3-4118-953B-AB4654AC6048}" destId="{7BB55593-352A-455F-AF1C-B5637142E59F}" srcOrd="0" destOrd="0" parTransId="{B9240514-D572-4FBB-8DF4-62CA62F45022}" sibTransId="{25E1D853-5107-4DAD-A0CA-7739D0DF4722}"/>
     <dgm:cxn modelId="{DB4B21BF-0225-4857-A02E-ED58AED86CD4}" type="presOf" srcId="{6B5D09AB-C1B2-43D8-8042-31A1B75C35E7}" destId="{F5209EA6-1C56-40EF-9D2F-F970B4FC621D}" srcOrd="1" destOrd="0" presId="urn:microsoft.com/office/officeart/2005/8/layout/process2"/>
-    <dgm:cxn modelId="{118AFEDF-A988-4247-A6B0-6A7F05F66B2D}" srcId="{71D1B2D2-A5F3-4118-953B-AB4654AC6048}" destId="{7BB55593-352A-455F-AF1C-B5637142E59F}" srcOrd="0" destOrd="0" parTransId="{B9240514-D572-4FBB-8DF4-62CA62F45022}" sibTransId="{25E1D853-5107-4DAD-A0CA-7739D0DF4722}"/>
     <dgm:cxn modelId="{3504E3E2-C3EC-40BF-8E7C-08E1E89395FA}" srcId="{71D1B2D2-A5F3-4118-953B-AB4654AC6048}" destId="{AC0E888F-D64D-4335-BF9A-F4DC32CF5B33}" srcOrd="1" destOrd="0" parTransId="{D5BBDB4E-647E-4E39-BDCD-1FD99234D696}" sibTransId="{6B5D09AB-C1B2-43D8-8042-31A1B75C35E7}"/>
     <dgm:cxn modelId="{FD9CDA81-6ECD-48EA-A79E-7FDEACC7E7B1}" srcId="{71D1B2D2-A5F3-4118-953B-AB4654AC6048}" destId="{5CAADBD1-175B-4512-BEF4-249FD3797B08}" srcOrd="2" destOrd="0" parTransId="{4904DE9A-2E3F-4085-BB87-10A4291FD0BB}" sibTransId="{CFC9E0BA-FCB8-4360-A0E4-604140717278}"/>
     <dgm:cxn modelId="{A0E0A30F-D5A7-4ED4-A347-E184E2AF382E}" type="presOf" srcId="{7BB55593-352A-455F-AF1C-B5637142E59F}" destId="{F85F4121-70D7-4A2D-886E-896931E3C2F0}" srcOrd="0" destOrd="0" presId="urn:microsoft.com/office/officeart/2005/8/layout/process2"/>
@@ -25579,7 +26867,7 @@
   <dgm:whole/>
   <dgm:extLst>
     <a:ext uri="http://schemas.microsoft.com/office/drawing/2008/diagram">
-      <dsp:dataModelExt xmlns:dsp="http://schemas.microsoft.com/office/drawing/2008/diagram" relId="rId48" minVer="http://schemas.openxmlformats.org/drawingml/2006/diagram"/>
+      <dsp:dataModelExt xmlns:dsp="http://schemas.microsoft.com/office/drawing/2008/diagram" relId="rId52" minVer="http://schemas.openxmlformats.org/drawingml/2006/diagram"/>
     </a:ext>
   </dgm:extLst>
 </dgm:dataModel>
@@ -29543,7 +30831,7 @@
 </file>
 
 <file path=customXml/itemProps1.xml><?xml version="1.0" encoding="utf-8"?>
-<ds:datastoreItem xmlns:ds="http://schemas.openxmlformats.org/officeDocument/2006/customXml" ds:itemID="{5B238BFD-ED41-4AC4-BC68-4D9FCA52C666}">
+<ds:datastoreItem xmlns:ds="http://schemas.openxmlformats.org/officeDocument/2006/customXml" ds:itemID="{A9DE3BEA-DE42-40CD-8055-23B5D8F5B366}">
   <ds:schemaRefs>
     <ds:schemaRef ds:uri="http://schemas.openxmlformats.org/officeDocument/2006/bibliography"/>
   </ds:schemaRefs>

</xml_diff>

<commit_message>
Se agrego libreria de perfileria y planos de fabricacion de estructura eje y
</commit_message>
<xml_diff>
--- a/CNC Router.docx
+++ b/CNC Router.docx
@@ -7819,18 +7819,12 @@
     </w:p>
     <w:p>
       <w:r>
-        <w:t>El valor 1 suele estar asociado al valor máximo de tensión o corriente y el 0 a</w:t>
-      </w:r>
-      <w:r>
-        <w:t>l valor mínimo o a su ausencia.</w:t>
-      </w:r>
-    </w:p>
-    <w:p>
-      <w:r>
-        <w:t>Muchos sistemas analógicos están siendo sustituidos par sistemas digitales que realizan funciones similares de</w:t>
-      </w:r>
-      <w:r>
-        <w:t>bido a sus ventajas inherentes:</w:t>
+        <w:t>El valor 1 suele estar asociado al valor máximo de tensión o corriente y el 0 al valor mínimo o a su ausencia.</w:t>
+      </w:r>
+    </w:p>
+    <w:p>
+      <w:r>
+        <w:t>Muchos sistemas analógicos están siendo sustituidos par sistemas digitales que realizan funciones similares debido a sus ventajas inherentes:</w:t>
       </w:r>
     </w:p>
     <w:p>
@@ -7949,7 +7943,7 @@
         <w:t xml:space="preserve">es toda variable que solo puede tomar 2 valores, dos dígitos (dígitos=digital) que corresponden a dos estados distintos. Estas variables las usamos para poner el estado en el que se encuentra un elemento de maniobra o entrada (por </w:t>
       </w:r>
       <w:r>
-        <w:t>ejemplo</w:t>
+        <w:t>ejemplo,</w:t>
       </w:r>
       <w:r>
         <w:t xml:space="preserve"> un interruptor o un pulsador) y el de un receptor (por ejemplo una lámpara o un motor), siendo diferente el criterio que tomamos para cada uno. </w:t>
@@ -8514,8 +8508,6 @@
             </w:r>
           </w:p>
         </w:tc>
-        <w:bookmarkStart w:id="52" w:name="_GoBack"/>
-        <w:bookmarkEnd w:id="52"/>
       </w:tr>
       <w:tr>
         <w:tc>
@@ -8847,18 +8839,46 @@
     </w:p>
     <w:p>
       <w:pPr>
+        <w:rPr>
+          <w:b/>
+        </w:rPr>
+      </w:pPr>
+      <w:r>
+        <w:br w:type="textWrapping" w:clear="all"/>
+      </w:r>
+      <w:commentRangeEnd w:id="51"/>
+      <w:r>
+        <w:rPr>
+          <w:rStyle w:val="Refdecomentario"/>
+        </w:rPr>
+        <w:commentReference w:id="51"/>
+      </w:r>
+      <w:commentRangeStart w:id="52"/>
+      <w:r>
+        <w:rPr>
+          <w:b/>
+        </w:rPr>
+        <w:t>Arquitectura de maquinas</w:t>
+      </w:r>
+      <w:commentRangeEnd w:id="52"/>
+      <w:r>
+        <w:rPr>
+          <w:rStyle w:val="Refdecomentario"/>
+        </w:rPr>
+        <w:commentReference w:id="52"/>
+      </w:r>
+    </w:p>
+    <w:p>
+      <w:pPr>
+        <w:rPr>
+          <w:b/>
+        </w:rPr>
+      </w:pPr>
+    </w:p>
+    <w:p>
+      <w:pPr>
         <w:ind w:left="709"/>
       </w:pPr>
-      <w:r>
-        <w:br w:type="textWrapping" w:clear="all"/>
-      </w:r>
-      <w:commentRangeEnd w:id="51"/>
-      <w:r>
-        <w:rPr>
-          <w:rStyle w:val="Refdecomentario"/>
-        </w:rPr>
-        <w:commentReference w:id="51"/>
-      </w:r>
     </w:p>
     <w:p>
       <w:pPr>
@@ -8870,17 +8890,17 @@
         <w:spacing w:after="160" w:line="256" w:lineRule="auto"/>
         <w:jc w:val="both"/>
       </w:pPr>
-      <w:bookmarkStart w:id="53" w:name="_Toc521923226"/>
-      <w:bookmarkStart w:id="54" w:name="_Toc521504901"/>
-      <w:bookmarkStart w:id="55" w:name="_Toc521404558"/>
-      <w:bookmarkStart w:id="56" w:name="_Toc520902616"/>
+      <w:bookmarkStart w:id="54" w:name="_Toc521923226"/>
+      <w:bookmarkStart w:id="55" w:name="_Toc521504901"/>
+      <w:bookmarkStart w:id="56" w:name="_Toc521404558"/>
+      <w:bookmarkStart w:id="57" w:name="_Toc520902616"/>
       <w:r>
         <w:t>Mecánica.</w:t>
       </w:r>
-      <w:bookmarkEnd w:id="53"/>
       <w:bookmarkEnd w:id="54"/>
       <w:bookmarkEnd w:id="55"/>
       <w:bookmarkEnd w:id="56"/>
+      <w:bookmarkEnd w:id="57"/>
     </w:p>
     <w:p>
       <w:pPr>
@@ -8912,8 +8932,8 @@
           <w:numId w:val="3"/>
         </w:numPr>
       </w:pPr>
-      <w:bookmarkStart w:id="57" w:name="_Toc501037380"/>
-      <w:bookmarkStart w:id="58" w:name="_Toc19956"/>
+      <w:bookmarkStart w:id="58" w:name="_Toc501037380"/>
+      <w:bookmarkStart w:id="59" w:name="_Toc19956"/>
       <w:r>
         <w:rPr>
           <w:rStyle w:val="Ttulo5Car"/>
@@ -8924,11 +8944,11 @@
       <w:r>
         <w:t>)</w:t>
       </w:r>
-      <w:bookmarkEnd w:id="57"/>
+      <w:bookmarkEnd w:id="58"/>
       <w:r>
         <w:t xml:space="preserve"> </w:t>
       </w:r>
-      <w:bookmarkEnd w:id="58"/>
+      <w:bookmarkEnd w:id="59"/>
     </w:p>
     <w:p>
       <w:pPr>
@@ -8983,7 +9003,7 @@
       <w:r>
         <w:t xml:space="preserve">Los mecanismos de guías lineares proveen de soporte al movimiento rectilíneo del tornillo de potencia garantizado una trayectoria rectilínea con un movimiento suave producto de una reducida fricción orientados ortogonalmente con otros ejes. </w:t>
       </w:r>
-      <w:bookmarkStart w:id="59" w:name="_Toc501037393"/>
+      <w:bookmarkStart w:id="60" w:name="_Toc501037393"/>
     </w:p>
     <w:p>
       <w:pPr>
@@ -8994,6 +9014,7 @@
           <w:noProof/>
           <w:lang w:eastAsia="es-ES"/>
         </w:rPr>
+        <w:lastRenderedPageBreak/>
         <w:drawing>
           <wp:anchor distT="0" distB="0" distL="114300" distR="114300" simplePos="0" relativeHeight="251700224" behindDoc="0" locked="0" layoutInCell="1" allowOverlap="0" wp14:anchorId="20CDA68E" wp14:editId="0C7B56A1">
             <wp:simplePos x="0" y="0"/>
@@ -9052,7 +9073,7 @@
       <w:r>
         <w:t>Riel redondo</w:t>
       </w:r>
-      <w:bookmarkEnd w:id="59"/>
+      <w:bookmarkEnd w:id="60"/>
       <w:r>
         <w:t xml:space="preserve"> </w:t>
       </w:r>
@@ -9069,7 +9090,7 @@
       <w:pPr>
         <w:pStyle w:val="Ttulo6"/>
       </w:pPr>
-      <w:bookmarkStart w:id="60" w:name="_Toc501037394"/>
+      <w:bookmarkStart w:id="61" w:name="_Toc501037394"/>
       <w:r>
         <w:rPr>
           <w:noProof/>
@@ -9126,7 +9147,7 @@
       <w:r>
         <w:t>Riel de perfil</w:t>
       </w:r>
-      <w:bookmarkEnd w:id="60"/>
+      <w:bookmarkEnd w:id="61"/>
       <w:r>
         <w:t xml:space="preserve"> </w:t>
       </w:r>
@@ -9254,6 +9275,7 @@
         <w:rPr>
           <w:rFonts w:cs="Arial"/>
         </w:rPr>
+        <w:lastRenderedPageBreak/>
         <w:t>Según los mecanismos comercialmente distribuidos las posibles opciones de mecanismos de transmisión de potencia son:</w:t>
       </w:r>
     </w:p>
@@ -9261,11 +9283,11 @@
       <w:pPr>
         <w:pStyle w:val="Ttulo6"/>
       </w:pPr>
-      <w:bookmarkStart w:id="61" w:name="_Toc501037385"/>
+      <w:bookmarkStart w:id="62" w:name="_Toc501037385"/>
       <w:r>
         <w:t>Tornillos</w:t>
       </w:r>
-      <w:bookmarkEnd w:id="61"/>
+      <w:bookmarkEnd w:id="62"/>
       <w:r>
         <w:t xml:space="preserve"> </w:t>
       </w:r>
@@ -9274,11 +9296,11 @@
       <w:pPr>
         <w:pStyle w:val="Ttulo7"/>
       </w:pPr>
-      <w:bookmarkStart w:id="62" w:name="_Toc501037386"/>
+      <w:bookmarkStart w:id="63" w:name="_Toc501037386"/>
       <w:r>
         <w:t>Tornillo y tuerca (común)</w:t>
       </w:r>
-      <w:bookmarkEnd w:id="62"/>
+      <w:bookmarkEnd w:id="63"/>
     </w:p>
     <w:p>
       <w:pPr>
@@ -9298,13 +9320,12 @@
       <w:pPr>
         <w:pStyle w:val="Ttulo7"/>
       </w:pPr>
-      <w:bookmarkStart w:id="63" w:name="_Toc501037387"/>
+      <w:bookmarkStart w:id="64" w:name="_Toc501037387"/>
       <w:r>
         <w:rPr>
           <w:noProof/>
           <w:lang w:eastAsia="es-ES"/>
         </w:rPr>
-        <w:lastRenderedPageBreak/>
         <w:drawing>
           <wp:anchor distT="0" distB="0" distL="114300" distR="114300" simplePos="0" relativeHeight="251704320" behindDoc="0" locked="0" layoutInCell="1" allowOverlap="0" wp14:anchorId="3AE35A89" wp14:editId="3F151110">
             <wp:simplePos x="0" y="0"/>
@@ -9356,7 +9377,7 @@
       <w:r>
         <w:t>Tornillos de potencia</w:t>
       </w:r>
-      <w:bookmarkEnd w:id="63"/>
+      <w:bookmarkEnd w:id="64"/>
       <w:r>
         <w:t xml:space="preserve"> </w:t>
       </w:r>
@@ -9400,11 +9421,11 @@
       <w:pPr>
         <w:pStyle w:val="Ttulo7"/>
       </w:pPr>
-      <w:bookmarkStart w:id="64" w:name="_Toc501037388"/>
+      <w:bookmarkStart w:id="65" w:name="_Toc501037388"/>
       <w:r>
         <w:t>Tornillo de bolas</w:t>
       </w:r>
-      <w:bookmarkEnd w:id="64"/>
+      <w:bookmarkEnd w:id="65"/>
       <w:r>
         <w:t xml:space="preserve"> </w:t>
       </w:r>
@@ -9534,11 +9555,11 @@
       <w:pPr>
         <w:pStyle w:val="Ttulo6"/>
       </w:pPr>
-      <w:bookmarkStart w:id="65" w:name="_Toc501037389"/>
+      <w:bookmarkStart w:id="66" w:name="_Toc501037389"/>
       <w:r>
         <w:t>Piñón y cremallera</w:t>
       </w:r>
-      <w:bookmarkEnd w:id="65"/>
+      <w:bookmarkEnd w:id="66"/>
       <w:r>
         <w:t xml:space="preserve"> </w:t>
       </w:r>
@@ -9554,16 +9575,23 @@
         <w:rPr>
           <w:rFonts w:cs="Arial"/>
         </w:rPr>
-        <w:t xml:space="preserve">El uso de una cremallera y piñón es generalmente el método más popular de métodos de transmisión mecánica cuando se requieren distancias más largas, como es el caso de enrutadores de gran formato y máquinas de plasma. Esto se debe principalmente a los costos con relación a mecanismos con las mismas dimensiones. (Overby, 2011) </w:t>
-      </w:r>
-    </w:p>
-    <w:p>
-      <w:pPr>
+        <w:t xml:space="preserve">El uso de una cremallera y piñón es generalmente el método más popular de métodos de transmisión mecánica cuando se requieren distancias más largas, como es el caso de enrutadores de gran </w:t>
+      </w:r>
+      <w:r>
         <w:rPr>
           <w:rFonts w:cs="Arial"/>
         </w:rPr>
-      </w:pPr>
-      <w:bookmarkStart w:id="66" w:name="_Toc501037390"/>
+        <w:lastRenderedPageBreak/>
+        <w:t xml:space="preserve">formato y máquinas de plasma. Esto se debe principalmente a los costos con relación a mecanismos con las mismas dimensiones. (Overby, 2011) </w:t>
+      </w:r>
+    </w:p>
+    <w:p>
+      <w:pPr>
+        <w:rPr>
+          <w:rFonts w:cs="Arial"/>
+        </w:rPr>
+      </w:pPr>
+      <w:bookmarkStart w:id="67" w:name="_Toc501037390"/>
       <w:r>
         <w:rPr>
           <w:rStyle w:val="Ttulo6Car"/>
@@ -9584,7 +9612,7 @@
       <w:r>
         <w:t>Poleas síncronas y de tiempo</w:t>
       </w:r>
-      <w:bookmarkEnd w:id="66"/>
+      <w:bookmarkEnd w:id="67"/>
       <w:r>
         <w:t xml:space="preserve"> </w:t>
       </w:r>
@@ -9630,7 +9658,6 @@
           <w:noProof/>
           <w:lang w:eastAsia="es-ES"/>
         </w:rPr>
-        <w:lastRenderedPageBreak/>
         <w:drawing>
           <wp:inline distT="0" distB="0" distL="0" distR="0" wp14:anchorId="10BE895A" wp14:editId="78A80102">
             <wp:extent cx="3674852" cy="1966823"/>
@@ -9691,9 +9718,9 @@
       <w:pPr>
         <w:jc w:val="both"/>
       </w:pPr>
-      <w:bookmarkStart w:id="67" w:name="_Toc521504903"/>
-      <w:bookmarkStart w:id="68" w:name="_Toc520924355"/>
-      <w:bookmarkStart w:id="69" w:name="_Toc520902624"/>
+      <w:bookmarkStart w:id="68" w:name="_Toc521504903"/>
+      <w:bookmarkStart w:id="69" w:name="_Toc520924355"/>
+      <w:bookmarkStart w:id="70" w:name="_Toc520902624"/>
       <w:r>
         <w:t>Hay componentes cuyo funcionamiento no se puede describir con conceptos puramente electrónicos o mecánicos debido a que su operatividad consta de una combinación de fenómenos.</w:t>
       </w:r>
@@ -9732,9 +9759,9 @@
         </w:rPr>
         <w:t>Accesorios programables</w:t>
       </w:r>
-      <w:bookmarkEnd w:id="67"/>
       <w:bookmarkEnd w:id="68"/>
       <w:bookmarkEnd w:id="69"/>
+      <w:bookmarkEnd w:id="70"/>
       <w:r>
         <w:rPr>
           <w:rFonts w:cs="Arial"/>
@@ -9810,6 +9837,7 @@
         <w:rPr>
           <w:rFonts w:cs="Arial"/>
         </w:rPr>
+        <w:lastRenderedPageBreak/>
         <w:t xml:space="preserve">Velocidad y activación del husillo: la velocidad del husillo (en rpm) se puede especificar fácilmente y el husillo puede girar no sólo en un sentido horario o anti horario, sino que, además, puede detenerse. </w:t>
       </w:r>
     </w:p>
@@ -9836,9 +9864,9 @@
           <w:b/>
         </w:rPr>
       </w:pPr>
-      <w:bookmarkStart w:id="70" w:name="_Toc521504904"/>
-      <w:bookmarkStart w:id="71" w:name="_Toc520924354"/>
-      <w:bookmarkStart w:id="72" w:name="_Toc520902623"/>
+      <w:bookmarkStart w:id="71" w:name="_Toc521504904"/>
+      <w:bookmarkStart w:id="72" w:name="_Toc520924354"/>
+      <w:bookmarkStart w:id="73" w:name="_Toc520902623"/>
       <w:r>
         <w:rPr>
           <w:rFonts w:cs="Arial"/>
@@ -9846,9 +9874,9 @@
         </w:rPr>
         <w:t>Control de movimiento</w:t>
       </w:r>
-      <w:bookmarkEnd w:id="70"/>
       <w:bookmarkEnd w:id="71"/>
       <w:bookmarkEnd w:id="72"/>
+      <w:bookmarkEnd w:id="73"/>
       <w:r>
         <w:rPr>
           <w:rFonts w:cs="Arial"/>
@@ -9895,14 +9923,7 @@
         <w:rPr>
           <w:rFonts w:cs="Arial"/>
         </w:rPr>
-        <w:t xml:space="preserve"> puede ser lineal (en línea recta) o rotatorio (en una trayectoria circular). Una de las primeras especificaciones que implica la </w:t>
-      </w:r>
-      <w:r>
-        <w:rPr>
-          <w:rFonts w:cs="Arial"/>
-        </w:rPr>
-        <w:lastRenderedPageBreak/>
-        <w:t xml:space="preserve">complejidad de una máquina CNC es la cantidad de ejes que tiene. En términos generales, a mayor cantidad de ejes, mayor complejidad. </w:t>
+        <w:t xml:space="preserve"> puede ser lineal (en línea recta) o rotatorio (en una trayectoria circular). Una de las primeras especificaciones que implica la complejidad de una máquina CNC es la cantidad de ejes que tiene. En términos generales, a mayor cantidad de ejes, mayor complejidad. </w:t>
       </w:r>
     </w:p>
     <w:p>
@@ -10020,19 +10041,19 @@
         </w:numPr>
         <w:spacing w:after="160" w:line="256" w:lineRule="auto"/>
       </w:pPr>
-      <w:bookmarkStart w:id="73" w:name="_Toc521923228"/>
-      <w:bookmarkStart w:id="74" w:name="_Toc521504905"/>
-      <w:bookmarkStart w:id="75" w:name="_Toc521404559"/>
-      <w:bookmarkStart w:id="76" w:name="_Toc520902617"/>
-      <w:bookmarkStart w:id="77" w:name="_Toc527303293"/>
+      <w:bookmarkStart w:id="74" w:name="_Toc521923228"/>
+      <w:bookmarkStart w:id="75" w:name="_Toc521504905"/>
+      <w:bookmarkStart w:id="76" w:name="_Toc521404559"/>
+      <w:bookmarkStart w:id="77" w:name="_Toc520902617"/>
+      <w:bookmarkStart w:id="78" w:name="_Toc527303293"/>
       <w:r>
         <w:t>Software.</w:t>
       </w:r>
-      <w:bookmarkEnd w:id="73"/>
       <w:bookmarkEnd w:id="74"/>
       <w:bookmarkEnd w:id="75"/>
       <w:bookmarkEnd w:id="76"/>
       <w:bookmarkEnd w:id="77"/>
+      <w:bookmarkEnd w:id="78"/>
     </w:p>
     <w:p>
       <w:pPr>
@@ -10181,12 +10202,19 @@
         <w:rPr>
           <w:color w:val="000000" w:themeColor="text1"/>
         </w:rPr>
-        <w:t xml:space="preserve">y todas estas debieron ser generadas a partir de un programa CAM sobre el cual se definen las operaciones de mecanizado, el orden en el cual se ejecutaran las operaciones y en </w:t>
+        <w:t xml:space="preserve">y todas estas debieron ser generadas a partir de un programa CAM sobre el cual se definen las operaciones de mecanizado, el </w:t>
       </w:r>
       <w:r>
         <w:rPr>
           <w:color w:val="000000" w:themeColor="text1"/>
         </w:rPr>
+        <w:lastRenderedPageBreak/>
+        <w:t xml:space="preserve">orden en el cual se ejecutaran las operaciones y en </w:t>
+      </w:r>
+      <w:r>
+        <w:rPr>
+          <w:color w:val="000000" w:themeColor="text1"/>
+        </w:rPr>
         <w:t>sí</w:t>
       </w:r>
       <w:r>
@@ -10325,7 +10353,6 @@
         <w:pStyle w:val="Sinespaciado"/>
       </w:pPr>
       <w:r>
-        <w:lastRenderedPageBreak/>
         <w:t>El CNC se utiliza en gran cantidad de aplicaciones industriales entre las que destacan:</w:t>
       </w:r>
     </w:p>
@@ -10473,11 +10500,8 @@
         <w:jc w:val="both"/>
       </w:pPr>
       <w:r>
-        <w:t xml:space="preserve">Como ya se ha mencionado previamente, fue a finales de los años sesenta cuando nace el control numérico por ordenador. Las funciones de control se realizaban mediante programas en la memoria del ordenador de forma que podían adaptarse fácilmente con solo modificar el programa realizado. Sin embargo, en esta época los ordenadores eran todavía muy grandes y costosos y la única solución práctica para el CN era disponer de un ordenador central conectado a varias máquinas-herramientas que desarrollaban a tiempo compartido todas las funciones de control de las mismas. Esta tecnología se conoce con las siglas DNC (Control Numérico Directo). A principios de los setenta se empezaron a construir ordenadores más pequeños y económicos, apareciendo así el CNC (Control Numérico Computarizado). Este permitía que el mismo control numérico pudiese aplicarse a varios tipos de máquinas distintas sin más que programar las funciones de control para cada máquina en particular. Las tendencias actuales de automatización total y fabricación flexible se basan en máquinas de CNC conectadas a un ordenador central con funciones de programación y almacenamiento de programas y transmisión de los mismos a las máquinas para su ejecución. Los </w:t>
-      </w:r>
-      <w:r>
         <w:lastRenderedPageBreak/>
-        <w:t>esfuerzos para eliminar la intervención humana en los procesos de producción son una meta gerencial con la introducción de los conceptos de partes intercambiables y producción en masa. A continuación podemos observar un gráfico sobre la evolución de los CNC:</w:t>
+        <w:t>Como ya se ha mencionado previamente, fue a finales de los años sesenta cuando nace el control numérico por ordenador. Las funciones de control se realizaban mediante programas en la memoria del ordenador de forma que podían adaptarse fácilmente con solo modificar el programa realizado. Sin embargo, en esta época los ordenadores eran todavía muy grandes y costosos y la única solución práctica para el CN era disponer de un ordenador central conectado a varias máquinas-herramientas que desarrollaban a tiempo compartido todas las funciones de control de las mismas. Esta tecnología se conoce con las siglas DNC (Control Numérico Directo). A principios de los setenta se empezaron a construir ordenadores más pequeños y económicos, apareciendo así el CNC (Control Numérico Computarizado). Este permitía que el mismo control numérico pudiese aplicarse a varios tipos de máquinas distintas sin más que programar las funciones de control para cada máquina en particular. Las tendencias actuales de automatización total y fabricación flexible se basan en máquinas de CNC conectadas a un ordenador central con funciones de programación y almacenamiento de programas y transmisión de los mismos a las máquinas para su ejecución. Los esfuerzos para eliminar la intervención humana en los procesos de producción son una meta gerencial con la introducción de los conceptos de partes intercambiables y producción en masa. A continuación podemos observar un gráfico sobre la evolución de los CNC:</w:t>
       </w:r>
     </w:p>
     <w:p>
@@ -10486,6 +10510,7 @@
           <w:noProof/>
           <w:lang w:eastAsia="es-ES"/>
         </w:rPr>
+        <w:lastRenderedPageBreak/>
         <mc:AlternateContent>
           <mc:Choice Requires="wps">
             <w:drawing>
@@ -12311,12 +12336,12 @@
         </w:numPr>
         <w:spacing w:after="160" w:line="256" w:lineRule="auto"/>
       </w:pPr>
-      <w:bookmarkStart w:id="78" w:name="_Toc501037370"/>
+      <w:bookmarkStart w:id="79" w:name="_Toc501037370"/>
       <w:r>
         <w:t>Sistema DNC</w:t>
       </w:r>
     </w:p>
-    <w:bookmarkEnd w:id="78"/>
+    <w:bookmarkEnd w:id="79"/>
     <w:p>
       <w:pPr>
         <w:rPr>
@@ -12609,18 +12634,18 @@
         </w:numPr>
         <w:spacing w:after="160" w:line="256" w:lineRule="auto"/>
       </w:pPr>
-      <w:bookmarkStart w:id="79" w:name="_Toc521923229"/>
-      <w:bookmarkStart w:id="80" w:name="_Toc521504906"/>
-      <w:bookmarkStart w:id="81" w:name="_Toc521404560"/>
-      <w:bookmarkStart w:id="82" w:name="_Toc520902618"/>
+      <w:bookmarkStart w:id="80" w:name="_Toc521923229"/>
+      <w:bookmarkStart w:id="81" w:name="_Toc521504906"/>
+      <w:bookmarkStart w:id="82" w:name="_Toc521404560"/>
+      <w:bookmarkStart w:id="83" w:name="_Toc520902618"/>
       <w:r>
         <w:lastRenderedPageBreak/>
         <w:t>Post Procesamiento.</w:t>
       </w:r>
-      <w:bookmarkEnd w:id="79"/>
       <w:bookmarkEnd w:id="80"/>
       <w:bookmarkEnd w:id="81"/>
       <w:bookmarkEnd w:id="82"/>
+      <w:bookmarkEnd w:id="83"/>
     </w:p>
     <w:p>
       <w:r>
@@ -12731,7 +12756,7 @@
           <w:szCs w:val="32"/>
         </w:rPr>
       </w:pPr>
-      <w:bookmarkStart w:id="83" w:name="_Toc501037415"/>
+      <w:bookmarkStart w:id="84" w:name="_Toc501037415"/>
       <w:r>
         <w:br w:type="page"/>
       </w:r>
@@ -12745,12 +12770,12 @@
         </w:numPr>
         <w:ind w:left="1134" w:hanging="426"/>
       </w:pPr>
-      <w:bookmarkStart w:id="84" w:name="_Toc527303294"/>
+      <w:bookmarkStart w:id="85" w:name="_Toc527303294"/>
       <w:r>
         <w:lastRenderedPageBreak/>
         <w:t>Diseño del CNC</w:t>
       </w:r>
-      <w:bookmarkEnd w:id="84"/>
+      <w:bookmarkEnd w:id="85"/>
     </w:p>
     <w:p>
       <w:pPr>
@@ -12760,11 +12785,11 @@
           <w:numId w:val="3"/>
         </w:numPr>
       </w:pPr>
-      <w:bookmarkStart w:id="85" w:name="_Toc527303295"/>
+      <w:bookmarkStart w:id="86" w:name="_Toc527303295"/>
       <w:r>
         <w:t>Reconocimiento de la necesidad</w:t>
       </w:r>
-      <w:bookmarkEnd w:id="85"/>
+      <w:bookmarkEnd w:id="86"/>
     </w:p>
     <w:p>
       <w:pPr>
@@ -12915,11 +12940,11 @@
           <w:numId w:val="3"/>
         </w:numPr>
       </w:pPr>
-      <w:bookmarkStart w:id="86" w:name="_Toc527303296"/>
+      <w:bookmarkStart w:id="87" w:name="_Toc527303296"/>
       <w:r>
         <w:t>Definición del problema</w:t>
       </w:r>
-      <w:bookmarkEnd w:id="86"/>
+      <w:bookmarkEnd w:id="87"/>
     </w:p>
     <w:p>
       <w:r>
@@ -12973,11 +12998,11 @@
           <w:numId w:val="3"/>
         </w:numPr>
       </w:pPr>
-      <w:bookmarkStart w:id="87" w:name="_Toc527303297"/>
+      <w:bookmarkStart w:id="88" w:name="_Toc527303297"/>
       <w:r>
         <w:t>Síntesis</w:t>
       </w:r>
-      <w:bookmarkEnd w:id="87"/>
+      <w:bookmarkEnd w:id="88"/>
     </w:p>
     <w:p>
       <w:r>
@@ -13114,11 +13139,11 @@
           <w:numId w:val="3"/>
         </w:numPr>
       </w:pPr>
-      <w:bookmarkStart w:id="88" w:name="_Toc527303298"/>
+      <w:bookmarkStart w:id="89" w:name="_Toc527303298"/>
       <w:r>
         <w:t>Síntesis mecánica</w:t>
       </w:r>
-      <w:bookmarkEnd w:id="88"/>
+      <w:bookmarkEnd w:id="89"/>
     </w:p>
     <w:p>
       <w:r>
@@ -13424,11 +13449,11 @@
           <w:numId w:val="3"/>
         </w:numPr>
       </w:pPr>
-      <w:bookmarkStart w:id="89" w:name="_Toc527303299"/>
+      <w:bookmarkStart w:id="90" w:name="_Toc527303299"/>
       <w:r>
         <w:t>Análisis y optimización</w:t>
       </w:r>
-      <w:bookmarkEnd w:id="89"/>
+      <w:bookmarkEnd w:id="90"/>
     </w:p>
     <w:p>
       <w:r>
@@ -13448,12 +13473,12 @@
           <w:numId w:val="3"/>
         </w:numPr>
       </w:pPr>
-      <w:bookmarkStart w:id="90" w:name="_Toc527303300"/>
+      <w:bookmarkStart w:id="91" w:name="_Toc527303300"/>
       <w:r>
         <w:lastRenderedPageBreak/>
         <w:t>Mecánica</w:t>
       </w:r>
-      <w:bookmarkEnd w:id="90"/>
+      <w:bookmarkEnd w:id="91"/>
     </w:p>
     <w:p>
       <w:pPr>
@@ -13608,11 +13633,11 @@
           <w:numId w:val="3"/>
         </w:numPr>
       </w:pPr>
-      <w:bookmarkStart w:id="91" w:name="_Toc501037381"/>
+      <w:bookmarkStart w:id="92" w:name="_Toc501037381"/>
       <w:r>
         <w:t xml:space="preserve">Primera </w:t>
       </w:r>
-      <w:bookmarkEnd w:id="91"/>
+      <w:bookmarkEnd w:id="92"/>
       <w:r>
         <w:t xml:space="preserve">opción </w:t>
       </w:r>
@@ -13723,11 +13748,11 @@
           <w:numId w:val="3"/>
         </w:numPr>
       </w:pPr>
-      <w:bookmarkStart w:id="92" w:name="_Toc501037382"/>
+      <w:bookmarkStart w:id="93" w:name="_Toc501037382"/>
       <w:r>
         <w:t>Segunda opción</w:t>
       </w:r>
-      <w:bookmarkEnd w:id="92"/>
+      <w:bookmarkEnd w:id="93"/>
       <w:r>
         <w:t xml:space="preserve"> </w:t>
       </w:r>
@@ -13822,11 +13847,11 @@
           <w:numId w:val="3"/>
         </w:numPr>
       </w:pPr>
-      <w:bookmarkStart w:id="93" w:name="_Toc501037383"/>
+      <w:bookmarkStart w:id="94" w:name="_Toc501037383"/>
       <w:r>
         <w:t>Decisión</w:t>
       </w:r>
-      <w:bookmarkEnd w:id="93"/>
+      <w:bookmarkEnd w:id="94"/>
       <w:r>
         <w:t xml:space="preserve"> </w:t>
       </w:r>
@@ -13928,11 +13953,11 @@
           <w:numId w:val="3"/>
         </w:numPr>
       </w:pPr>
-      <w:bookmarkStart w:id="94" w:name="_Toc501037391"/>
+      <w:bookmarkStart w:id="95" w:name="_Toc501037391"/>
       <w:r>
         <w:t>Decisión</w:t>
       </w:r>
-      <w:bookmarkEnd w:id="94"/>
+      <w:bookmarkEnd w:id="95"/>
       <w:r>
         <w:t xml:space="preserve"> </w:t>
       </w:r>
@@ -14005,11 +14030,11 @@
           <w:numId w:val="3"/>
         </w:numPr>
       </w:pPr>
-      <w:bookmarkStart w:id="95" w:name="_Toc501037395"/>
+      <w:bookmarkStart w:id="96" w:name="_Toc501037395"/>
       <w:r>
         <w:t>Decisión</w:t>
       </w:r>
-      <w:bookmarkEnd w:id="95"/>
+      <w:bookmarkEnd w:id="96"/>
       <w:r>
         <w:t xml:space="preserve"> </w:t>
       </w:r>
@@ -14052,11 +14077,11 @@
           <w:numId w:val="3"/>
         </w:numPr>
       </w:pPr>
-      <w:bookmarkStart w:id="96" w:name="_Toc527303301"/>
+      <w:bookmarkStart w:id="97" w:name="_Toc527303301"/>
       <w:r>
         <w:t>Aspectos financieros</w:t>
       </w:r>
-      <w:bookmarkEnd w:id="96"/>
+      <w:bookmarkEnd w:id="97"/>
     </w:p>
     <w:p>
       <w:pPr>
@@ -20528,11 +20553,11 @@
           <w:numId w:val="3"/>
         </w:numPr>
       </w:pPr>
-      <w:bookmarkStart w:id="97" w:name="_Toc527303302"/>
+      <w:bookmarkStart w:id="98" w:name="_Toc527303302"/>
       <w:r>
         <w:t>Manufactura</w:t>
       </w:r>
-      <w:bookmarkEnd w:id="97"/>
+      <w:bookmarkEnd w:id="98"/>
     </w:p>
     <w:p>
       <w:pPr>
@@ -20542,11 +20567,11 @@
           <w:numId w:val="3"/>
         </w:numPr>
       </w:pPr>
-      <w:bookmarkStart w:id="98" w:name="_Toc527303303"/>
+      <w:bookmarkStart w:id="99" w:name="_Toc527303303"/>
       <w:r>
         <w:t>Actividades por objetivos</w:t>
       </w:r>
-      <w:bookmarkEnd w:id="98"/>
+      <w:bookmarkEnd w:id="99"/>
     </w:p>
     <w:p>
       <w:pPr>
@@ -20556,11 +20581,11 @@
           <w:numId w:val="3"/>
         </w:numPr>
       </w:pPr>
-      <w:bookmarkStart w:id="99" w:name="_Toc527303304"/>
+      <w:bookmarkStart w:id="100" w:name="_Toc527303304"/>
       <w:r>
         <w:t>Actividades del objetivo 1</w:t>
       </w:r>
-      <w:bookmarkEnd w:id="99"/>
+      <w:bookmarkEnd w:id="100"/>
       <w:r>
         <w:t xml:space="preserve"> </w:t>
       </w:r>
@@ -20609,11 +20634,11 @@
           <w:numId w:val="3"/>
         </w:numPr>
       </w:pPr>
-      <w:bookmarkStart w:id="100" w:name="_Toc527303305"/>
+      <w:bookmarkStart w:id="101" w:name="_Toc527303305"/>
       <w:r>
         <w:t>Actividades del objetivo 2</w:t>
       </w:r>
-      <w:bookmarkEnd w:id="100"/>
+      <w:bookmarkEnd w:id="101"/>
     </w:p>
     <w:p>
       <w:pPr>
@@ -20713,11 +20738,11 @@
           <w:numId w:val="3"/>
         </w:numPr>
       </w:pPr>
-      <w:bookmarkStart w:id="101" w:name="_Toc527303306"/>
+      <w:bookmarkStart w:id="102" w:name="_Toc527303306"/>
       <w:r>
         <w:t>Actividades del objetivo 3</w:t>
       </w:r>
-      <w:bookmarkEnd w:id="101"/>
+      <w:bookmarkEnd w:id="102"/>
     </w:p>
     <w:p>
       <w:pPr>
@@ -20932,11 +20957,11 @@
           <w:numId w:val="3"/>
         </w:numPr>
       </w:pPr>
-      <w:bookmarkStart w:id="102" w:name="_Toc527303307"/>
+      <w:bookmarkStart w:id="103" w:name="_Toc527303307"/>
       <w:r>
         <w:t>Pruebas operativas</w:t>
       </w:r>
-      <w:bookmarkEnd w:id="102"/>
+      <w:bookmarkEnd w:id="103"/>
     </w:p>
     <w:p>
       <w:pPr>
@@ -20946,11 +20971,11 @@
           <w:numId w:val="3"/>
         </w:numPr>
       </w:pPr>
-      <w:bookmarkStart w:id="103" w:name="_Toc527303308"/>
+      <w:bookmarkStart w:id="104" w:name="_Toc527303308"/>
       <w:r>
         <w:t>Mantenimiento</w:t>
       </w:r>
-      <w:bookmarkEnd w:id="103"/>
+      <w:bookmarkEnd w:id="104"/>
     </w:p>
     <w:p>
       <w:r>
@@ -20966,11 +20991,11 @@
           <w:numId w:val="3"/>
         </w:numPr>
       </w:pPr>
-      <w:bookmarkStart w:id="104" w:name="_Toc527303309"/>
+      <w:bookmarkStart w:id="105" w:name="_Toc527303309"/>
       <w:r>
         <w:t>Cronograma de actividades</w:t>
       </w:r>
-      <w:bookmarkEnd w:id="104"/>
+      <w:bookmarkEnd w:id="105"/>
     </w:p>
     <w:p>
       <w:r>
@@ -21104,13 +21129,13 @@
           <w:numId w:val="3"/>
         </w:numPr>
       </w:pPr>
-      <w:bookmarkStart w:id="105" w:name="_Toc527303310"/>
+      <w:bookmarkStart w:id="106" w:name="_Toc527303310"/>
       <w:r>
         <w:lastRenderedPageBreak/>
         <w:t>Bibliografía</w:t>
       </w:r>
-      <w:bookmarkEnd w:id="83"/>
-      <w:bookmarkEnd w:id="105"/>
+      <w:bookmarkEnd w:id="84"/>
+      <w:bookmarkEnd w:id="106"/>
       <w:r>
         <w:t xml:space="preserve"> </w:t>
       </w:r>
@@ -21626,6 +21651,24 @@
       <w:r>
         <w:t>https://hetpro-store.com/TUTORIALES/compuertas-logicas/</w:t>
       </w:r>
+    </w:p>
+  </w:comment>
+  <w:comment w:id="52" w:author="Ishan" w:date="2019-01-02T04:50:00Z" w:initials="I">
+    <w:p>
+      <w:pPr>
+        <w:pStyle w:val="Textocomentario"/>
+      </w:pPr>
+      <w:r>
+        <w:rPr>
+          <w:rStyle w:val="Refdecomentario"/>
+        </w:rPr>
+        <w:annotationRef/>
+      </w:r>
+      <w:bookmarkStart w:id="53" w:name="_GoBack"/>
+      <w:r>
+        <w:t>http://personales.upv.es/pabmitor/acso/FILES/ArqComp/CST/ArqComp%20t3.pdf</w:t>
+      </w:r>
+      <w:bookmarkEnd w:id="53"/>
     </w:p>
   </w:comment>
 </w:comments>
@@ -21648,6 +21691,7 @@
   <w15:commentEx w15:paraId="7B2AE869" w15:done="0"/>
   <w15:commentEx w15:paraId="69BE9347" w15:done="0"/>
   <w15:commentEx w15:paraId="61F0A1FF" w15:done="0"/>
+  <w15:commentEx w15:paraId="4EAF4F2F" w15:done="0"/>
 </w15:commentsEx>
 </file>
 
@@ -21689,7 +21733,7 @@
       <w:rPr>
         <w:noProof/>
       </w:rPr>
-      <w:t>23</w:t>
+      <w:t>32</w:t>
     </w:r>
     <w:r>
       <w:fldChar w:fldCharType="end"/>
@@ -26580,29 +26624,29 @@
     </dgm:pt>
   </dgm:ptLst>
   <dgm:cxnLst>
-    <dgm:cxn modelId="{C623E2D5-FA86-4321-8B81-45FE6EAB27C1}" type="presOf" srcId="{7BB55593-352A-455F-AF1C-B5637142E59F}" destId="{F85F4121-70D7-4A2D-886E-896931E3C2F0}" srcOrd="0" destOrd="0" presId="urn:microsoft.com/office/officeart/2005/8/layout/process2"/>
+    <dgm:cxn modelId="{BDF2DB53-6853-4B73-AAD7-B0BB6E1EFEF5}" type="presOf" srcId="{25E1D853-5107-4DAD-A0CA-7739D0DF4722}" destId="{29687BC6-9CAA-4DE4-B330-6A7108DADA2C}" srcOrd="0" destOrd="0" presId="urn:microsoft.com/office/officeart/2005/8/layout/process2"/>
+    <dgm:cxn modelId="{375DC978-0F39-4D43-8E32-556D8C5017B9}" type="presOf" srcId="{C4B86AFE-30A8-47C0-A544-78A918586A37}" destId="{955E448F-57F1-4744-8D95-14250C29BFDE}" srcOrd="1" destOrd="0" presId="urn:microsoft.com/office/officeart/2005/8/layout/process2"/>
     <dgm:cxn modelId="{FD9CDA81-6ECD-48EA-A79E-7FDEACC7E7B1}" srcId="{71D1B2D2-A5F3-4118-953B-AB4654AC6048}" destId="{5CAADBD1-175B-4512-BEF4-249FD3797B08}" srcOrd="2" destOrd="0" parTransId="{4904DE9A-2E3F-4085-BB87-10A4291FD0BB}" sibTransId="{CFC9E0BA-FCB8-4360-A0E4-604140717278}"/>
+    <dgm:cxn modelId="{99B4CAF5-CDE8-4CE5-8CB3-D8287CBFDA9A}" type="presOf" srcId="{C4B86AFE-30A8-47C0-A544-78A918586A37}" destId="{3E2C2D9F-E00C-4F77-8ACA-664010EFF73F}" srcOrd="0" destOrd="0" presId="urn:microsoft.com/office/officeart/2005/8/layout/process2"/>
+    <dgm:cxn modelId="{1C1107D5-9E18-4004-AEEF-6F60A1304330}" srcId="{71D1B2D2-A5F3-4118-953B-AB4654AC6048}" destId="{4490F0FB-E952-4051-A313-FEBADC3C879A}" srcOrd="4" destOrd="0" parTransId="{5B769664-0B67-4E98-BD7C-1BFEEEF2104F}" sibTransId="{F6D6C87D-479B-438A-81B0-3111927C12AD}"/>
+    <dgm:cxn modelId="{E49339F6-AC4A-41A5-B582-28F54911607B}" srcId="{71D1B2D2-A5F3-4118-953B-AB4654AC6048}" destId="{E7E611E5-2185-4BFB-A61C-5B1FEC20D30B}" srcOrd="3" destOrd="0" parTransId="{E74E50D9-6E8F-476E-8F48-15736B82233C}" sibTransId="{C4B86AFE-30A8-47C0-A544-78A918586A37}"/>
+    <dgm:cxn modelId="{87BD7209-E607-4D60-A112-5AE0A1606DBE}" type="presOf" srcId="{CFC9E0BA-FCB8-4360-A0E4-604140717278}" destId="{17636DBF-69B4-43FC-BB29-B0D8F913B998}" srcOrd="0" destOrd="0" presId="urn:microsoft.com/office/officeart/2005/8/layout/process2"/>
+    <dgm:cxn modelId="{C921278D-FEB0-49D8-BA0A-A2B32286BC08}" type="presOf" srcId="{6B5D09AB-C1B2-43D8-8042-31A1B75C35E7}" destId="{52FC9897-DC9F-4718-93DD-12B2E602F15D}" srcOrd="0" destOrd="0" presId="urn:microsoft.com/office/officeart/2005/8/layout/process2"/>
     <dgm:cxn modelId="{3504E3E2-C3EC-40BF-8E7C-08E1E89395FA}" srcId="{71D1B2D2-A5F3-4118-953B-AB4654AC6048}" destId="{AC0E888F-D64D-4335-BF9A-F4DC32CF5B33}" srcOrd="1" destOrd="0" parTransId="{D5BBDB4E-647E-4E39-BDCD-1FD99234D696}" sibTransId="{6B5D09AB-C1B2-43D8-8042-31A1B75C35E7}"/>
-    <dgm:cxn modelId="{C921278D-FEB0-49D8-BA0A-A2B32286BC08}" type="presOf" srcId="{6B5D09AB-C1B2-43D8-8042-31A1B75C35E7}" destId="{52FC9897-DC9F-4718-93DD-12B2E602F15D}" srcOrd="0" destOrd="0" presId="urn:microsoft.com/office/officeart/2005/8/layout/process2"/>
-    <dgm:cxn modelId="{09B62A7A-DC56-4678-A930-843A23206094}" type="presOf" srcId="{6B5D09AB-C1B2-43D8-8042-31A1B75C35E7}" destId="{F5209EA6-1C56-40EF-9D2F-F970B4FC621D}" srcOrd="1" destOrd="0" presId="urn:microsoft.com/office/officeart/2005/8/layout/process2"/>
-    <dgm:cxn modelId="{BFFAEA40-332B-4F28-A0B9-9A91F234B609}" type="presOf" srcId="{CFC9E0BA-FCB8-4360-A0E4-604140717278}" destId="{DCD29690-5F94-47CC-8515-9E7BBFC1E802}" srcOrd="1" destOrd="0" presId="urn:microsoft.com/office/officeart/2005/8/layout/process2"/>
-    <dgm:cxn modelId="{3D0735D5-702C-46C3-83D0-9EB900C7BFBA}" srcId="{71D1B2D2-A5F3-4118-953B-AB4654AC6048}" destId="{8C217905-54C1-403E-932B-1C6D230A9765}" srcOrd="5" destOrd="0" parTransId="{F4745602-693E-4692-B9F1-EAF39CAC7549}" sibTransId="{B1A19027-39DE-4E25-B24D-429BD2A3DE76}"/>
-    <dgm:cxn modelId="{375DC978-0F39-4D43-8E32-556D8C5017B9}" type="presOf" srcId="{C4B86AFE-30A8-47C0-A544-78A918586A37}" destId="{955E448F-57F1-4744-8D95-14250C29BFDE}" srcOrd="1" destOrd="0" presId="urn:microsoft.com/office/officeart/2005/8/layout/process2"/>
-    <dgm:cxn modelId="{4F9C60D7-EC43-4E62-BF97-C44A46ACE568}" type="presOf" srcId="{71D1B2D2-A5F3-4118-953B-AB4654AC6048}" destId="{DB577D70-AB98-4D28-BB4A-5FF0EF51E045}" srcOrd="0" destOrd="0" presId="urn:microsoft.com/office/officeart/2005/8/layout/process2"/>
-    <dgm:cxn modelId="{B4400C15-F4D7-4135-B4AD-B73A5616236D}" type="presOf" srcId="{F6D6C87D-479B-438A-81B0-3111927C12AD}" destId="{D773CE61-FC98-4921-BF04-A8A7340FCA9F}" srcOrd="0" destOrd="0" presId="urn:microsoft.com/office/officeart/2005/8/layout/process2"/>
-    <dgm:cxn modelId="{291845D9-D887-4ED2-B822-D4225FE0C9D3}" type="presOf" srcId="{F6D6C87D-479B-438A-81B0-3111927C12AD}" destId="{B32400BC-B8A1-4801-A48F-453B56248CFA}" srcOrd="1" destOrd="0" presId="urn:microsoft.com/office/officeart/2005/8/layout/process2"/>
-    <dgm:cxn modelId="{99B4CAF5-CDE8-4CE5-8CB3-D8287CBFDA9A}" type="presOf" srcId="{C4B86AFE-30A8-47C0-A544-78A918586A37}" destId="{3E2C2D9F-E00C-4F77-8ACA-664010EFF73F}" srcOrd="0" destOrd="0" presId="urn:microsoft.com/office/officeart/2005/8/layout/process2"/>
-    <dgm:cxn modelId="{BDF2DB53-6853-4B73-AAD7-B0BB6E1EFEF5}" type="presOf" srcId="{25E1D853-5107-4DAD-A0CA-7739D0DF4722}" destId="{29687BC6-9CAA-4DE4-B330-6A7108DADA2C}" srcOrd="0" destOrd="0" presId="urn:microsoft.com/office/officeart/2005/8/layout/process2"/>
-    <dgm:cxn modelId="{87BD7209-E607-4D60-A112-5AE0A1606DBE}" type="presOf" srcId="{CFC9E0BA-FCB8-4360-A0E4-604140717278}" destId="{17636DBF-69B4-43FC-BB29-B0D8F913B998}" srcOrd="0" destOrd="0" presId="urn:microsoft.com/office/officeart/2005/8/layout/process2"/>
-    <dgm:cxn modelId="{E49339F6-AC4A-41A5-B582-28F54911607B}" srcId="{71D1B2D2-A5F3-4118-953B-AB4654AC6048}" destId="{E7E611E5-2185-4BFB-A61C-5B1FEC20D30B}" srcOrd="3" destOrd="0" parTransId="{E74E50D9-6E8F-476E-8F48-15736B82233C}" sibTransId="{C4B86AFE-30A8-47C0-A544-78A918586A37}"/>
+    <dgm:cxn modelId="{FC7561F0-0B9E-433E-93B3-4A188F74EA37}" type="presOf" srcId="{5CAADBD1-175B-4512-BEF4-249FD3797B08}" destId="{CAF28A32-3714-4CE9-BC5A-56F6A58F463F}" srcOrd="0" destOrd="0" presId="urn:microsoft.com/office/officeart/2005/8/layout/process2"/>
+    <dgm:cxn modelId="{118AFEDF-A988-4247-A6B0-6A7F05F66B2D}" srcId="{71D1B2D2-A5F3-4118-953B-AB4654AC6048}" destId="{7BB55593-352A-455F-AF1C-B5637142E59F}" srcOrd="0" destOrd="0" parTransId="{B9240514-D572-4FBB-8DF4-62CA62F45022}" sibTransId="{25E1D853-5107-4DAD-A0CA-7739D0DF4722}"/>
     <dgm:cxn modelId="{EB1E96EF-6A9D-49A8-806A-A6EE3B3776B8}" type="presOf" srcId="{AC0E888F-D64D-4335-BF9A-F4DC32CF5B33}" destId="{17A7367E-E2AF-45A9-9D63-96E6C9B5BD96}" srcOrd="0" destOrd="0" presId="urn:microsoft.com/office/officeart/2005/8/layout/process2"/>
     <dgm:cxn modelId="{4537EF02-B769-4F96-9F3B-DC25F63DB77A}" type="presOf" srcId="{8C217905-54C1-403E-932B-1C6D230A9765}" destId="{C494BE4F-DAA8-4749-B7DF-6D2AA30AAA17}" srcOrd="0" destOrd="0" presId="urn:microsoft.com/office/officeart/2005/8/layout/process2"/>
+    <dgm:cxn modelId="{3D0735D5-702C-46C3-83D0-9EB900C7BFBA}" srcId="{71D1B2D2-A5F3-4118-953B-AB4654AC6048}" destId="{8C217905-54C1-403E-932B-1C6D230A9765}" srcOrd="5" destOrd="0" parTransId="{F4745602-693E-4692-B9F1-EAF39CAC7549}" sibTransId="{B1A19027-39DE-4E25-B24D-429BD2A3DE76}"/>
+    <dgm:cxn modelId="{BFFAEA40-332B-4F28-A0B9-9A91F234B609}" type="presOf" srcId="{CFC9E0BA-FCB8-4360-A0E4-604140717278}" destId="{DCD29690-5F94-47CC-8515-9E7BBFC1E802}" srcOrd="1" destOrd="0" presId="urn:microsoft.com/office/officeart/2005/8/layout/process2"/>
+    <dgm:cxn modelId="{4F9C60D7-EC43-4E62-BF97-C44A46ACE568}" type="presOf" srcId="{71D1B2D2-A5F3-4118-953B-AB4654AC6048}" destId="{DB577D70-AB98-4D28-BB4A-5FF0EF51E045}" srcOrd="0" destOrd="0" presId="urn:microsoft.com/office/officeart/2005/8/layout/process2"/>
+    <dgm:cxn modelId="{71636867-69EB-47A5-8D5A-DE52D9A8A156}" type="presOf" srcId="{4490F0FB-E952-4051-A313-FEBADC3C879A}" destId="{5D1F450D-C21D-4277-ADDC-F2BBAAF694C7}" srcOrd="0" destOrd="0" presId="urn:microsoft.com/office/officeart/2005/8/layout/process2"/>
+    <dgm:cxn modelId="{B4400C15-F4D7-4135-B4AD-B73A5616236D}" type="presOf" srcId="{F6D6C87D-479B-438A-81B0-3111927C12AD}" destId="{D773CE61-FC98-4921-BF04-A8A7340FCA9F}" srcOrd="0" destOrd="0" presId="urn:microsoft.com/office/officeart/2005/8/layout/process2"/>
     <dgm:cxn modelId="{EB1DA8C1-2BCE-479F-BF9F-34BEFBB97C61}" type="presOf" srcId="{E7E611E5-2185-4BFB-A61C-5B1FEC20D30B}" destId="{9D984D46-BA1C-4A26-BB65-E08FA3285B83}" srcOrd="0" destOrd="0" presId="urn:microsoft.com/office/officeart/2005/8/layout/process2"/>
-    <dgm:cxn modelId="{118AFEDF-A988-4247-A6B0-6A7F05F66B2D}" srcId="{71D1B2D2-A5F3-4118-953B-AB4654AC6048}" destId="{7BB55593-352A-455F-AF1C-B5637142E59F}" srcOrd="0" destOrd="0" parTransId="{B9240514-D572-4FBB-8DF4-62CA62F45022}" sibTransId="{25E1D853-5107-4DAD-A0CA-7739D0DF4722}"/>
+    <dgm:cxn modelId="{09B62A7A-DC56-4678-A930-843A23206094}" type="presOf" srcId="{6B5D09AB-C1B2-43D8-8042-31A1B75C35E7}" destId="{F5209EA6-1C56-40EF-9D2F-F970B4FC621D}" srcOrd="1" destOrd="0" presId="urn:microsoft.com/office/officeart/2005/8/layout/process2"/>
+    <dgm:cxn modelId="{291845D9-D887-4ED2-B822-D4225FE0C9D3}" type="presOf" srcId="{F6D6C87D-479B-438A-81B0-3111927C12AD}" destId="{B32400BC-B8A1-4801-A48F-453B56248CFA}" srcOrd="1" destOrd="0" presId="urn:microsoft.com/office/officeart/2005/8/layout/process2"/>
     <dgm:cxn modelId="{D5B218BD-B103-4907-A67B-3EED7F6B232B}" type="presOf" srcId="{25E1D853-5107-4DAD-A0CA-7739D0DF4722}" destId="{EEBB0504-D97D-4F3E-857B-CCA2D6672C81}" srcOrd="1" destOrd="0" presId="urn:microsoft.com/office/officeart/2005/8/layout/process2"/>
-    <dgm:cxn modelId="{1C1107D5-9E18-4004-AEEF-6F60A1304330}" srcId="{71D1B2D2-A5F3-4118-953B-AB4654AC6048}" destId="{4490F0FB-E952-4051-A313-FEBADC3C879A}" srcOrd="4" destOrd="0" parTransId="{5B769664-0B67-4E98-BD7C-1BFEEEF2104F}" sibTransId="{F6D6C87D-479B-438A-81B0-3111927C12AD}"/>
-    <dgm:cxn modelId="{FC7561F0-0B9E-433E-93B3-4A188F74EA37}" type="presOf" srcId="{5CAADBD1-175B-4512-BEF4-249FD3797B08}" destId="{CAF28A32-3714-4CE9-BC5A-56F6A58F463F}" srcOrd="0" destOrd="0" presId="urn:microsoft.com/office/officeart/2005/8/layout/process2"/>
-    <dgm:cxn modelId="{71636867-69EB-47A5-8D5A-DE52D9A8A156}" type="presOf" srcId="{4490F0FB-E952-4051-A313-FEBADC3C879A}" destId="{5D1F450D-C21D-4277-ADDC-F2BBAAF694C7}" srcOrd="0" destOrd="0" presId="urn:microsoft.com/office/officeart/2005/8/layout/process2"/>
+    <dgm:cxn modelId="{C623E2D5-FA86-4321-8B81-45FE6EAB27C1}" type="presOf" srcId="{7BB55593-352A-455F-AF1C-B5637142E59F}" destId="{F85F4121-70D7-4A2D-886E-896931E3C2F0}" srcOrd="0" destOrd="0" presId="urn:microsoft.com/office/officeart/2005/8/layout/process2"/>
     <dgm:cxn modelId="{5DED025C-1839-4A30-AD2C-7B87F9220E56}" type="presParOf" srcId="{DB577D70-AB98-4D28-BB4A-5FF0EF51E045}" destId="{F85F4121-70D7-4A2D-886E-896931E3C2F0}" srcOrd="0" destOrd="0" presId="urn:microsoft.com/office/officeart/2005/8/layout/process2"/>
     <dgm:cxn modelId="{9926F5BC-98D1-4A70-A299-3DAF8024A343}" type="presParOf" srcId="{DB577D70-AB98-4D28-BB4A-5FF0EF51E045}" destId="{29687BC6-9CAA-4DE4-B330-6A7108DADA2C}" srcOrd="1" destOrd="0" presId="urn:microsoft.com/office/officeart/2005/8/layout/process2"/>
     <dgm:cxn modelId="{B660CACA-2445-4BD9-8616-7E8FD7E01B4D}" type="presParOf" srcId="{29687BC6-9CAA-4DE4-B330-6A7108DADA2C}" destId="{EEBB0504-D97D-4F3E-857B-CCA2D6672C81}" srcOrd="0" destOrd="0" presId="urn:microsoft.com/office/officeart/2005/8/layout/process2"/>
@@ -26847,8 +26891,8 @@
     <dgm:cxn modelId="{06068F2A-67D7-4582-A2B2-91AA3C105269}" type="presOf" srcId="{AC0E888F-D64D-4335-BF9A-F4DC32CF5B33}" destId="{17A7367E-E2AF-45A9-9D63-96E6C9B5BD96}" srcOrd="0" destOrd="0" presId="urn:microsoft.com/office/officeart/2005/8/layout/process2"/>
     <dgm:cxn modelId="{69190D4C-0F1D-484E-AE18-F3654E01DBA5}" type="presOf" srcId="{5CAADBD1-175B-4512-BEF4-249FD3797B08}" destId="{CAF28A32-3714-4CE9-BC5A-56F6A58F463F}" srcOrd="0" destOrd="0" presId="urn:microsoft.com/office/officeart/2005/8/layout/process2"/>
     <dgm:cxn modelId="{2360FBCA-09F9-4BAF-B17E-C62DF30AE737}" type="presOf" srcId="{6B5D09AB-C1B2-43D8-8042-31A1B75C35E7}" destId="{52FC9897-DC9F-4718-93DD-12B2E602F15D}" srcOrd="0" destOrd="0" presId="urn:microsoft.com/office/officeart/2005/8/layout/process2"/>
+    <dgm:cxn modelId="{DB4B21BF-0225-4857-A02E-ED58AED86CD4}" type="presOf" srcId="{6B5D09AB-C1B2-43D8-8042-31A1B75C35E7}" destId="{F5209EA6-1C56-40EF-9D2F-F970B4FC621D}" srcOrd="1" destOrd="0" presId="urn:microsoft.com/office/officeart/2005/8/layout/process2"/>
     <dgm:cxn modelId="{118AFEDF-A988-4247-A6B0-6A7F05F66B2D}" srcId="{71D1B2D2-A5F3-4118-953B-AB4654AC6048}" destId="{7BB55593-352A-455F-AF1C-B5637142E59F}" srcOrd="0" destOrd="0" parTransId="{B9240514-D572-4FBB-8DF4-62CA62F45022}" sibTransId="{25E1D853-5107-4DAD-A0CA-7739D0DF4722}"/>
-    <dgm:cxn modelId="{DB4B21BF-0225-4857-A02E-ED58AED86CD4}" type="presOf" srcId="{6B5D09AB-C1B2-43D8-8042-31A1B75C35E7}" destId="{F5209EA6-1C56-40EF-9D2F-F970B4FC621D}" srcOrd="1" destOrd="0" presId="urn:microsoft.com/office/officeart/2005/8/layout/process2"/>
     <dgm:cxn modelId="{3504E3E2-C3EC-40BF-8E7C-08E1E89395FA}" srcId="{71D1B2D2-A5F3-4118-953B-AB4654AC6048}" destId="{AC0E888F-D64D-4335-BF9A-F4DC32CF5B33}" srcOrd="1" destOrd="0" parTransId="{D5BBDB4E-647E-4E39-BDCD-1FD99234D696}" sibTransId="{6B5D09AB-C1B2-43D8-8042-31A1B75C35E7}"/>
     <dgm:cxn modelId="{FD9CDA81-6ECD-48EA-A79E-7FDEACC7E7B1}" srcId="{71D1B2D2-A5F3-4118-953B-AB4654AC6048}" destId="{5CAADBD1-175B-4512-BEF4-249FD3797B08}" srcOrd="2" destOrd="0" parTransId="{4904DE9A-2E3F-4085-BB87-10A4291FD0BB}" sibTransId="{CFC9E0BA-FCB8-4360-A0E4-604140717278}"/>
     <dgm:cxn modelId="{A0E0A30F-D5A7-4ED4-A347-E184E2AF382E}" type="presOf" srcId="{7BB55593-352A-455F-AF1C-B5637142E59F}" destId="{F85F4121-70D7-4A2D-886E-896931E3C2F0}" srcOrd="0" destOrd="0" presId="urn:microsoft.com/office/officeart/2005/8/layout/process2"/>
@@ -30831,7 +30875,7 @@
 </file>
 
 <file path=customXml/itemProps1.xml><?xml version="1.0" encoding="utf-8"?>
-<ds:datastoreItem xmlns:ds="http://schemas.openxmlformats.org/officeDocument/2006/customXml" ds:itemID="{A9DE3BEA-DE42-40CD-8055-23B5D8F5B366}">
+<ds:datastoreItem xmlns:ds="http://schemas.openxmlformats.org/officeDocument/2006/customXml" ds:itemID="{36314A47-FDCA-4146-A023-F9E0F098B089}">
   <ds:schemaRefs>
     <ds:schemaRef ds:uri="http://schemas.openxmlformats.org/officeDocument/2006/bibliography"/>
   </ds:schemaRefs>

</xml_diff>

<commit_message>
reestructuracion diagrama de flujo de diseño en documento monografico
</commit_message>
<xml_diff>
--- a/CNC Router.docx
+++ b/CNC Router.docx
@@ -1089,7 +1089,7 @@
             <w:rPr>
               <w:rFonts w:eastAsiaTheme="minorEastAsia"/>
               <w:noProof/>
-              <w:lang w:val="es-NI" w:eastAsia="es-NI"/>
+              <w:lang w:eastAsia="es-ES"/>
             </w:rPr>
           </w:pPr>
           <w:r>
@@ -1101,7 +1101,7 @@
           <w:r>
             <w:fldChar w:fldCharType="separate"/>
           </w:r>
-          <w:hyperlink w:anchor="_Toc527303282" w:history="1">
+          <w:hyperlink w:anchor="_Toc6258857" w:history="1">
             <w:r>
               <w:rPr>
                 <w:rStyle w:val="Hipervnculo"/>
@@ -1113,7 +1113,7 @@
               <w:rPr>
                 <w:rFonts w:eastAsiaTheme="minorEastAsia"/>
                 <w:noProof/>
-                <w:lang w:val="es-NI" w:eastAsia="es-NI"/>
+                <w:lang w:eastAsia="es-ES"/>
               </w:rPr>
               <w:tab/>
             </w:r>
@@ -1143,7 +1143,7 @@
                 <w:noProof/>
                 <w:webHidden/>
               </w:rPr>
-              <w:instrText xml:space="preserve"> PAGEREF _Toc527303282 \h </w:instrText>
+              <w:instrText xml:space="preserve"> PAGEREF _Toc6258857 \h </w:instrText>
             </w:r>
             <w:r>
               <w:rPr>
@@ -1184,10 +1184,10 @@
             <w:rPr>
               <w:rFonts w:eastAsiaTheme="minorEastAsia"/>
               <w:noProof/>
-              <w:lang w:val="es-NI" w:eastAsia="es-NI"/>
+              <w:lang w:eastAsia="es-ES"/>
             </w:rPr>
           </w:pPr>
-          <w:hyperlink w:anchor="_Toc527303283" w:history="1">
+          <w:hyperlink w:anchor="_Toc6258858" w:history="1">
             <w:r>
               <w:rPr>
                 <w:rStyle w:val="Hipervnculo"/>
@@ -1199,7 +1199,7 @@
               <w:rPr>
                 <w:rFonts w:eastAsiaTheme="minorEastAsia"/>
                 <w:noProof/>
-                <w:lang w:val="es-NI" w:eastAsia="es-NI"/>
+                <w:lang w:eastAsia="es-ES"/>
               </w:rPr>
               <w:tab/>
             </w:r>
@@ -1229,7 +1229,7 @@
                 <w:noProof/>
                 <w:webHidden/>
               </w:rPr>
-              <w:instrText xml:space="preserve"> PAGEREF _Toc527303283 \h </w:instrText>
+              <w:instrText xml:space="preserve"> PAGEREF _Toc6258858 \h </w:instrText>
             </w:r>
             <w:r>
               <w:rPr>
@@ -1270,10 +1270,10 @@
             <w:rPr>
               <w:rFonts w:eastAsiaTheme="minorEastAsia"/>
               <w:noProof/>
-              <w:lang w:val="es-NI" w:eastAsia="es-NI"/>
+              <w:lang w:eastAsia="es-ES"/>
             </w:rPr>
           </w:pPr>
-          <w:hyperlink w:anchor="_Toc527303284" w:history="1">
+          <w:hyperlink w:anchor="_Toc6258859" w:history="1">
             <w:r>
               <w:rPr>
                 <w:rStyle w:val="Hipervnculo"/>
@@ -1285,7 +1285,7 @@
               <w:rPr>
                 <w:rFonts w:eastAsiaTheme="minorEastAsia"/>
                 <w:noProof/>
-                <w:lang w:val="es-NI" w:eastAsia="es-NI"/>
+                <w:lang w:eastAsia="es-ES"/>
               </w:rPr>
               <w:tab/>
             </w:r>
@@ -1315,7 +1315,7 @@
                 <w:noProof/>
                 <w:webHidden/>
               </w:rPr>
-              <w:instrText xml:space="preserve"> PAGEREF _Toc527303284 \h </w:instrText>
+              <w:instrText xml:space="preserve"> PAGEREF _Toc6258859 \h </w:instrText>
             </w:r>
             <w:r>
               <w:rPr>
@@ -1356,10 +1356,10 @@
             <w:rPr>
               <w:rFonts w:eastAsiaTheme="minorEastAsia"/>
               <w:noProof/>
-              <w:lang w:val="es-NI" w:eastAsia="es-NI"/>
+              <w:lang w:eastAsia="es-ES"/>
             </w:rPr>
           </w:pPr>
-          <w:hyperlink w:anchor="_Toc527303285" w:history="1">
+          <w:hyperlink w:anchor="_Toc6258860" w:history="1">
             <w:r>
               <w:rPr>
                 <w:rStyle w:val="Hipervnculo"/>
@@ -1371,7 +1371,7 @@
               <w:rPr>
                 <w:rFonts w:eastAsiaTheme="minorEastAsia"/>
                 <w:noProof/>
-                <w:lang w:val="es-NI" w:eastAsia="es-NI"/>
+                <w:lang w:eastAsia="es-ES"/>
               </w:rPr>
               <w:tab/>
             </w:r>
@@ -1401,7 +1401,7 @@
                 <w:noProof/>
                 <w:webHidden/>
               </w:rPr>
-              <w:instrText xml:space="preserve"> PAGEREF _Toc527303285 \h </w:instrText>
+              <w:instrText xml:space="preserve"> PAGEREF _Toc6258860 \h </w:instrText>
             </w:r>
             <w:r>
               <w:rPr>
@@ -1442,10 +1442,10 @@
             <w:rPr>
               <w:rFonts w:eastAsiaTheme="minorEastAsia"/>
               <w:noProof/>
-              <w:lang w:val="es-NI" w:eastAsia="es-NI"/>
+              <w:lang w:eastAsia="es-ES"/>
             </w:rPr>
           </w:pPr>
-          <w:hyperlink w:anchor="_Toc527303286" w:history="1">
+          <w:hyperlink w:anchor="_Toc6258861" w:history="1">
             <w:r>
               <w:rPr>
                 <w:rStyle w:val="Hipervnculo"/>
@@ -1457,7 +1457,7 @@
               <w:rPr>
                 <w:rFonts w:eastAsiaTheme="minorEastAsia"/>
                 <w:noProof/>
-                <w:lang w:val="es-NI" w:eastAsia="es-NI"/>
+                <w:lang w:eastAsia="es-ES"/>
               </w:rPr>
               <w:tab/>
             </w:r>
@@ -1487,7 +1487,7 @@
                 <w:noProof/>
                 <w:webHidden/>
               </w:rPr>
-              <w:instrText xml:space="preserve"> PAGEREF _Toc527303286 \h </w:instrText>
+              <w:instrText xml:space="preserve"> PAGEREF _Toc6258861 \h </w:instrText>
             </w:r>
             <w:r>
               <w:rPr>
@@ -1528,10 +1528,10 @@
             <w:rPr>
               <w:rFonts w:eastAsiaTheme="minorEastAsia"/>
               <w:noProof/>
-              <w:lang w:val="es-NI" w:eastAsia="es-NI"/>
+              <w:lang w:eastAsia="es-ES"/>
             </w:rPr>
           </w:pPr>
-          <w:hyperlink w:anchor="_Toc527303287" w:history="1">
+          <w:hyperlink w:anchor="_Toc6258862" w:history="1">
             <w:r>
               <w:rPr>
                 <w:rStyle w:val="Hipervnculo"/>
@@ -1543,7 +1543,7 @@
               <w:rPr>
                 <w:rFonts w:eastAsiaTheme="minorEastAsia"/>
                 <w:noProof/>
-                <w:lang w:val="es-NI" w:eastAsia="es-NI"/>
+                <w:lang w:eastAsia="es-ES"/>
               </w:rPr>
               <w:tab/>
             </w:r>
@@ -1573,7 +1573,7 @@
                 <w:noProof/>
                 <w:webHidden/>
               </w:rPr>
-              <w:instrText xml:space="preserve"> PAGEREF _Toc527303287 \h </w:instrText>
+              <w:instrText xml:space="preserve"> PAGEREF _Toc6258862 \h </w:instrText>
             </w:r>
             <w:r>
               <w:rPr>
@@ -1614,10 +1614,10 @@
             <w:rPr>
               <w:rFonts w:eastAsiaTheme="minorEastAsia"/>
               <w:noProof/>
-              <w:lang w:val="es-NI" w:eastAsia="es-NI"/>
+              <w:lang w:eastAsia="es-ES"/>
             </w:rPr>
           </w:pPr>
-          <w:hyperlink w:anchor="_Toc527303288" w:history="1">
+          <w:hyperlink w:anchor="_Toc6258863" w:history="1">
             <w:r>
               <w:rPr>
                 <w:rStyle w:val="Hipervnculo"/>
@@ -1629,7 +1629,7 @@
               <w:rPr>
                 <w:rFonts w:eastAsiaTheme="minorEastAsia"/>
                 <w:noProof/>
-                <w:lang w:val="es-NI" w:eastAsia="es-NI"/>
+                <w:lang w:eastAsia="es-ES"/>
               </w:rPr>
               <w:tab/>
             </w:r>
@@ -1659,7 +1659,7 @@
                 <w:noProof/>
                 <w:webHidden/>
               </w:rPr>
-              <w:instrText xml:space="preserve"> PAGEREF _Toc527303288 \h </w:instrText>
+              <w:instrText xml:space="preserve"> PAGEREF _Toc6258863 \h </w:instrText>
             </w:r>
             <w:r>
               <w:rPr>
@@ -1700,10 +1700,10 @@
             <w:rPr>
               <w:rFonts w:eastAsiaTheme="minorEastAsia"/>
               <w:noProof/>
-              <w:lang w:val="es-NI" w:eastAsia="es-NI"/>
+              <w:lang w:eastAsia="es-ES"/>
             </w:rPr>
           </w:pPr>
-          <w:hyperlink w:anchor="_Toc527303289" w:history="1">
+          <w:hyperlink w:anchor="_Toc6258864" w:history="1">
             <w:r>
               <w:rPr>
                 <w:rStyle w:val="Hipervnculo"/>
@@ -1716,7 +1716,7 @@
               <w:rPr>
                 <w:rFonts w:eastAsiaTheme="minorEastAsia"/>
                 <w:noProof/>
-                <w:lang w:val="es-NI" w:eastAsia="es-NI"/>
+                <w:lang w:eastAsia="es-ES"/>
               </w:rPr>
               <w:tab/>
             </w:r>
@@ -1746,7 +1746,7 @@
                 <w:noProof/>
                 <w:webHidden/>
               </w:rPr>
-              <w:instrText xml:space="preserve"> PAGEREF _Toc527303289 \h </w:instrText>
+              <w:instrText xml:space="preserve"> PAGEREF _Toc6258864 \h </w:instrText>
             </w:r>
             <w:r>
               <w:rPr>
@@ -1787,10 +1787,10 @@
             <w:rPr>
               <w:rFonts w:eastAsiaTheme="minorEastAsia"/>
               <w:noProof/>
-              <w:lang w:val="es-NI" w:eastAsia="es-NI"/>
+              <w:lang w:eastAsia="es-ES"/>
             </w:rPr>
           </w:pPr>
-          <w:hyperlink w:anchor="_Toc527303290" w:history="1">
+          <w:hyperlink w:anchor="_Toc6258865" w:history="1">
             <w:r>
               <w:rPr>
                 <w:rStyle w:val="Hipervnculo"/>
@@ -1802,7 +1802,7 @@
               <w:rPr>
                 <w:rFonts w:eastAsiaTheme="minorEastAsia"/>
                 <w:noProof/>
-                <w:lang w:val="es-NI" w:eastAsia="es-NI"/>
+                <w:lang w:eastAsia="es-ES"/>
               </w:rPr>
               <w:tab/>
             </w:r>
@@ -1832,7 +1832,7 @@
                 <w:noProof/>
                 <w:webHidden/>
               </w:rPr>
-              <w:instrText xml:space="preserve"> PAGEREF _Toc527303290 \h </w:instrText>
+              <w:instrText xml:space="preserve"> PAGEREF _Toc6258865 \h </w:instrText>
             </w:r>
             <w:r>
               <w:rPr>
@@ -1873,10 +1873,10 @@
             <w:rPr>
               <w:rFonts w:eastAsiaTheme="minorEastAsia"/>
               <w:noProof/>
-              <w:lang w:val="es-NI" w:eastAsia="es-NI"/>
+              <w:lang w:eastAsia="es-ES"/>
             </w:rPr>
           </w:pPr>
-          <w:hyperlink w:anchor="_Toc527303291" w:history="1">
+          <w:hyperlink w:anchor="_Toc6258866" w:history="1">
             <w:r>
               <w:rPr>
                 <w:rStyle w:val="Hipervnculo"/>
@@ -1888,7 +1888,7 @@
               <w:rPr>
                 <w:rFonts w:eastAsiaTheme="minorEastAsia"/>
                 <w:noProof/>
-                <w:lang w:val="es-NI" w:eastAsia="es-NI"/>
+                <w:lang w:eastAsia="es-ES"/>
               </w:rPr>
               <w:tab/>
             </w:r>
@@ -1918,7 +1918,7 @@
                 <w:noProof/>
                 <w:webHidden/>
               </w:rPr>
-              <w:instrText xml:space="preserve"> PAGEREF _Toc527303291 \h </w:instrText>
+              <w:instrText xml:space="preserve"> PAGEREF _Toc6258866 \h </w:instrText>
             </w:r>
             <w:r>
               <w:rPr>
@@ -1959,10 +1959,10 @@
             <w:rPr>
               <w:rFonts w:eastAsiaTheme="minorEastAsia"/>
               <w:noProof/>
-              <w:lang w:val="es-NI" w:eastAsia="es-NI"/>
+              <w:lang w:eastAsia="es-ES"/>
             </w:rPr>
           </w:pPr>
-          <w:hyperlink w:anchor="_Toc527303292" w:history="1">
+          <w:hyperlink w:anchor="_Toc6258867" w:history="1">
             <w:r>
               <w:rPr>
                 <w:rStyle w:val="Hipervnculo"/>
@@ -1974,7 +1974,7 @@
               <w:rPr>
                 <w:rFonts w:eastAsiaTheme="minorEastAsia"/>
                 <w:noProof/>
-                <w:lang w:val="es-NI" w:eastAsia="es-NI"/>
+                <w:lang w:eastAsia="es-ES"/>
               </w:rPr>
               <w:tab/>
             </w:r>
@@ -1983,7 +1983,7 @@
                 <w:rStyle w:val="Hipervnculo"/>
                 <w:noProof/>
               </w:rPr>
-              <w:t>Hardware.</w:t>
+              <w:t>Teoría robótica</w:t>
             </w:r>
             <w:r>
               <w:rPr>
@@ -2004,7 +2004,7 @@
                 <w:noProof/>
                 <w:webHidden/>
               </w:rPr>
-              <w:instrText xml:space="preserve"> PAGEREF _Toc527303292 \h </w:instrText>
+              <w:instrText xml:space="preserve"> PAGEREF _Toc6258867 \h </w:instrText>
             </w:r>
             <w:r>
               <w:rPr>
@@ -2024,7 +2024,523 @@
                 <w:noProof/>
                 <w:webHidden/>
               </w:rPr>
+              <w:t>10</w:t>
+            </w:r>
+            <w:r>
+              <w:rPr>
+                <w:noProof/>
+                <w:webHidden/>
+              </w:rPr>
+              <w:fldChar w:fldCharType="end"/>
+            </w:r>
+          </w:hyperlink>
+        </w:p>
+        <w:p>
+          <w:pPr>
+            <w:pStyle w:val="TDC3"/>
+            <w:tabs>
+              <w:tab w:val="left" w:pos="1540"/>
+              <w:tab w:val="right" w:leader="dot" w:pos="8686"/>
+            </w:tabs>
+            <w:rPr>
+              <w:rFonts w:eastAsiaTheme="minorEastAsia"/>
+              <w:noProof/>
+              <w:lang w:eastAsia="es-ES"/>
+            </w:rPr>
+          </w:pPr>
+          <w:hyperlink w:anchor="_Toc6258868" w:history="1">
+            <w:r>
+              <w:rPr>
+                <w:rStyle w:val="Hipervnculo"/>
+                <w:noProof/>
+              </w:rPr>
+              <w:t>5.1.3.1.</w:t>
+            </w:r>
+            <w:r>
+              <w:rPr>
+                <w:rFonts w:eastAsiaTheme="minorEastAsia"/>
+                <w:noProof/>
+                <w:lang w:eastAsia="es-ES"/>
+              </w:rPr>
+              <w:tab/>
+            </w:r>
+            <w:r>
+              <w:rPr>
+                <w:rStyle w:val="Hipervnculo"/>
+                <w:noProof/>
+              </w:rPr>
+              <w:t>Tipos de configuración para robots industriales</w:t>
+            </w:r>
+            <w:r>
+              <w:rPr>
+                <w:noProof/>
+                <w:webHidden/>
+              </w:rPr>
+              <w:tab/>
+            </w:r>
+            <w:r>
+              <w:rPr>
+                <w:noProof/>
+                <w:webHidden/>
+              </w:rPr>
+              <w:fldChar w:fldCharType="begin"/>
+            </w:r>
+            <w:r>
+              <w:rPr>
+                <w:noProof/>
+                <w:webHidden/>
+              </w:rPr>
+              <w:instrText xml:space="preserve"> PAGEREF _Toc6258868 \h </w:instrText>
+            </w:r>
+            <w:r>
+              <w:rPr>
+                <w:noProof/>
+                <w:webHidden/>
+              </w:rPr>
+            </w:r>
+            <w:r>
+              <w:rPr>
+                <w:noProof/>
+                <w:webHidden/>
+              </w:rPr>
+              <w:fldChar w:fldCharType="separate"/>
+            </w:r>
+            <w:r>
+              <w:rPr>
+                <w:noProof/>
+                <w:webHidden/>
+              </w:rPr>
               <w:t>11</w:t>
+            </w:r>
+            <w:r>
+              <w:rPr>
+                <w:noProof/>
+                <w:webHidden/>
+              </w:rPr>
+              <w:fldChar w:fldCharType="end"/>
+            </w:r>
+          </w:hyperlink>
+        </w:p>
+        <w:p>
+          <w:pPr>
+            <w:pStyle w:val="TDC3"/>
+            <w:tabs>
+              <w:tab w:val="left" w:pos="1540"/>
+              <w:tab w:val="right" w:leader="dot" w:pos="8686"/>
+            </w:tabs>
+            <w:rPr>
+              <w:rFonts w:eastAsiaTheme="minorEastAsia"/>
+              <w:noProof/>
+              <w:lang w:eastAsia="es-ES"/>
+            </w:rPr>
+          </w:pPr>
+          <w:hyperlink w:anchor="_Toc6258869" w:history="1">
+            <w:r>
+              <w:rPr>
+                <w:rStyle w:val="Hipervnculo"/>
+                <w:noProof/>
+              </w:rPr>
+              <w:t>5.1.3.1.1.</w:t>
+            </w:r>
+            <w:r>
+              <w:rPr>
+                <w:rFonts w:eastAsiaTheme="minorEastAsia"/>
+                <w:noProof/>
+                <w:lang w:eastAsia="es-ES"/>
+              </w:rPr>
+              <w:tab/>
+            </w:r>
+            <w:r>
+              <w:rPr>
+                <w:rStyle w:val="Hipervnculo"/>
+                <w:noProof/>
+              </w:rPr>
+              <w:t>Configuración cartesiana</w:t>
+            </w:r>
+            <w:r>
+              <w:rPr>
+                <w:noProof/>
+                <w:webHidden/>
+              </w:rPr>
+              <w:tab/>
+            </w:r>
+            <w:r>
+              <w:rPr>
+                <w:noProof/>
+                <w:webHidden/>
+              </w:rPr>
+              <w:fldChar w:fldCharType="begin"/>
+            </w:r>
+            <w:r>
+              <w:rPr>
+                <w:noProof/>
+                <w:webHidden/>
+              </w:rPr>
+              <w:instrText xml:space="preserve"> PAGEREF _Toc6258869 \h </w:instrText>
+            </w:r>
+            <w:r>
+              <w:rPr>
+                <w:noProof/>
+                <w:webHidden/>
+              </w:rPr>
+            </w:r>
+            <w:r>
+              <w:rPr>
+                <w:noProof/>
+                <w:webHidden/>
+              </w:rPr>
+              <w:fldChar w:fldCharType="separate"/>
+            </w:r>
+            <w:r>
+              <w:rPr>
+                <w:noProof/>
+                <w:webHidden/>
+              </w:rPr>
+              <w:t>11</w:t>
+            </w:r>
+            <w:r>
+              <w:rPr>
+                <w:noProof/>
+                <w:webHidden/>
+              </w:rPr>
+              <w:fldChar w:fldCharType="end"/>
+            </w:r>
+          </w:hyperlink>
+        </w:p>
+        <w:p>
+          <w:pPr>
+            <w:pStyle w:val="TDC3"/>
+            <w:tabs>
+              <w:tab w:val="left" w:pos="1540"/>
+              <w:tab w:val="right" w:leader="dot" w:pos="8686"/>
+            </w:tabs>
+            <w:rPr>
+              <w:rFonts w:eastAsiaTheme="minorEastAsia"/>
+              <w:noProof/>
+              <w:lang w:eastAsia="es-ES"/>
+            </w:rPr>
+          </w:pPr>
+          <w:hyperlink w:anchor="_Toc6258870" w:history="1">
+            <w:r>
+              <w:rPr>
+                <w:rStyle w:val="Hipervnculo"/>
+                <w:noProof/>
+              </w:rPr>
+              <w:t>5.1.3.1.2.</w:t>
+            </w:r>
+            <w:r>
+              <w:rPr>
+                <w:rFonts w:eastAsiaTheme="minorEastAsia"/>
+                <w:noProof/>
+                <w:lang w:eastAsia="es-ES"/>
+              </w:rPr>
+              <w:tab/>
+            </w:r>
+            <w:r>
+              <w:rPr>
+                <w:rStyle w:val="Hipervnculo"/>
+                <w:noProof/>
+              </w:rPr>
+              <w:t>Configuración cilíndrica</w:t>
+            </w:r>
+            <w:r>
+              <w:rPr>
+                <w:noProof/>
+                <w:webHidden/>
+              </w:rPr>
+              <w:tab/>
+            </w:r>
+            <w:r>
+              <w:rPr>
+                <w:noProof/>
+                <w:webHidden/>
+              </w:rPr>
+              <w:fldChar w:fldCharType="begin"/>
+            </w:r>
+            <w:r>
+              <w:rPr>
+                <w:noProof/>
+                <w:webHidden/>
+              </w:rPr>
+              <w:instrText xml:space="preserve"> PAGEREF _Toc6258870 \h </w:instrText>
+            </w:r>
+            <w:r>
+              <w:rPr>
+                <w:noProof/>
+                <w:webHidden/>
+              </w:rPr>
+            </w:r>
+            <w:r>
+              <w:rPr>
+                <w:noProof/>
+                <w:webHidden/>
+              </w:rPr>
+              <w:fldChar w:fldCharType="separate"/>
+            </w:r>
+            <w:r>
+              <w:rPr>
+                <w:noProof/>
+                <w:webHidden/>
+              </w:rPr>
+              <w:t>11</w:t>
+            </w:r>
+            <w:r>
+              <w:rPr>
+                <w:noProof/>
+                <w:webHidden/>
+              </w:rPr>
+              <w:fldChar w:fldCharType="end"/>
+            </w:r>
+          </w:hyperlink>
+        </w:p>
+        <w:p>
+          <w:pPr>
+            <w:pStyle w:val="TDC3"/>
+            <w:tabs>
+              <w:tab w:val="left" w:pos="1540"/>
+              <w:tab w:val="right" w:leader="dot" w:pos="8686"/>
+            </w:tabs>
+            <w:rPr>
+              <w:rFonts w:eastAsiaTheme="minorEastAsia"/>
+              <w:noProof/>
+              <w:lang w:eastAsia="es-ES"/>
+            </w:rPr>
+          </w:pPr>
+          <w:hyperlink w:anchor="_Toc6258871" w:history="1">
+            <w:r>
+              <w:rPr>
+                <w:rStyle w:val="Hipervnculo"/>
+                <w:noProof/>
+              </w:rPr>
+              <w:t>5.1.3.1.3.</w:t>
+            </w:r>
+            <w:r>
+              <w:rPr>
+                <w:rFonts w:eastAsiaTheme="minorEastAsia"/>
+                <w:noProof/>
+                <w:lang w:eastAsia="es-ES"/>
+              </w:rPr>
+              <w:tab/>
+            </w:r>
+            <w:r>
+              <w:rPr>
+                <w:rStyle w:val="Hipervnculo"/>
+                <w:noProof/>
+              </w:rPr>
+              <w:t>Configuración polar</w:t>
+            </w:r>
+            <w:r>
+              <w:rPr>
+                <w:noProof/>
+                <w:webHidden/>
+              </w:rPr>
+              <w:tab/>
+            </w:r>
+            <w:r>
+              <w:rPr>
+                <w:noProof/>
+                <w:webHidden/>
+              </w:rPr>
+              <w:fldChar w:fldCharType="begin"/>
+            </w:r>
+            <w:r>
+              <w:rPr>
+                <w:noProof/>
+                <w:webHidden/>
+              </w:rPr>
+              <w:instrText xml:space="preserve"> PAGEREF _Toc6258871 \h </w:instrText>
+            </w:r>
+            <w:r>
+              <w:rPr>
+                <w:noProof/>
+                <w:webHidden/>
+              </w:rPr>
+            </w:r>
+            <w:r>
+              <w:rPr>
+                <w:noProof/>
+                <w:webHidden/>
+              </w:rPr>
+              <w:fldChar w:fldCharType="separate"/>
+            </w:r>
+            <w:r>
+              <w:rPr>
+                <w:noProof/>
+                <w:webHidden/>
+              </w:rPr>
+              <w:t>12</w:t>
+            </w:r>
+            <w:r>
+              <w:rPr>
+                <w:noProof/>
+                <w:webHidden/>
+              </w:rPr>
+              <w:fldChar w:fldCharType="end"/>
+            </w:r>
+          </w:hyperlink>
+        </w:p>
+        <w:p>
+          <w:pPr>
+            <w:pStyle w:val="TDC3"/>
+            <w:tabs>
+              <w:tab w:val="left" w:pos="1540"/>
+              <w:tab w:val="right" w:leader="dot" w:pos="8686"/>
+            </w:tabs>
+            <w:rPr>
+              <w:rFonts w:eastAsiaTheme="minorEastAsia"/>
+              <w:noProof/>
+              <w:lang w:eastAsia="es-ES"/>
+            </w:rPr>
+          </w:pPr>
+          <w:hyperlink w:anchor="_Toc6258872" w:history="1">
+            <w:r>
+              <w:rPr>
+                <w:rStyle w:val="Hipervnculo"/>
+                <w:noProof/>
+              </w:rPr>
+              <w:t>5.1.3.1.4.</w:t>
+            </w:r>
+            <w:r>
+              <w:rPr>
+                <w:rFonts w:eastAsiaTheme="minorEastAsia"/>
+                <w:noProof/>
+                <w:lang w:eastAsia="es-ES"/>
+              </w:rPr>
+              <w:tab/>
+            </w:r>
+            <w:r>
+              <w:rPr>
+                <w:rStyle w:val="Hipervnculo"/>
+                <w:noProof/>
+              </w:rPr>
+              <w:t>Configuración angular (o de brazo articulado)</w:t>
+            </w:r>
+            <w:r>
+              <w:rPr>
+                <w:noProof/>
+                <w:webHidden/>
+              </w:rPr>
+              <w:tab/>
+            </w:r>
+            <w:r>
+              <w:rPr>
+                <w:noProof/>
+                <w:webHidden/>
+              </w:rPr>
+              <w:fldChar w:fldCharType="begin"/>
+            </w:r>
+            <w:r>
+              <w:rPr>
+                <w:noProof/>
+                <w:webHidden/>
+              </w:rPr>
+              <w:instrText xml:space="preserve"> PAGEREF _Toc6258872 \h </w:instrText>
+            </w:r>
+            <w:r>
+              <w:rPr>
+                <w:noProof/>
+                <w:webHidden/>
+              </w:rPr>
+            </w:r>
+            <w:r>
+              <w:rPr>
+                <w:noProof/>
+                <w:webHidden/>
+              </w:rPr>
+              <w:fldChar w:fldCharType="separate"/>
+            </w:r>
+            <w:r>
+              <w:rPr>
+                <w:noProof/>
+                <w:webHidden/>
+              </w:rPr>
+              <w:t>12</w:t>
+            </w:r>
+            <w:r>
+              <w:rPr>
+                <w:noProof/>
+                <w:webHidden/>
+              </w:rPr>
+              <w:fldChar w:fldCharType="end"/>
+            </w:r>
+          </w:hyperlink>
+        </w:p>
+        <w:p>
+          <w:pPr>
+            <w:pStyle w:val="TDC3"/>
+            <w:tabs>
+              <w:tab w:val="left" w:pos="1540"/>
+              <w:tab w:val="right" w:leader="dot" w:pos="8686"/>
+            </w:tabs>
+            <w:rPr>
+              <w:rFonts w:eastAsiaTheme="minorEastAsia"/>
+              <w:noProof/>
+              <w:lang w:eastAsia="es-ES"/>
+            </w:rPr>
+          </w:pPr>
+          <w:hyperlink w:anchor="_Toc6258873" w:history="1">
+            <w:r>
+              <w:rPr>
+                <w:rStyle w:val="Hipervnculo"/>
+                <w:noProof/>
+              </w:rPr>
+              <w:t>5.1.3.1.5.</w:t>
+            </w:r>
+            <w:r>
+              <w:rPr>
+                <w:rFonts w:eastAsiaTheme="minorEastAsia"/>
+                <w:noProof/>
+                <w:lang w:eastAsia="es-ES"/>
+              </w:rPr>
+              <w:tab/>
+            </w:r>
+            <w:r>
+              <w:rPr>
+                <w:rStyle w:val="Hipervnculo"/>
+                <w:noProof/>
+              </w:rPr>
+              <w:t>Configuración tipo SCARA</w:t>
+            </w:r>
+            <w:r>
+              <w:rPr>
+                <w:noProof/>
+                <w:webHidden/>
+              </w:rPr>
+              <w:tab/>
+            </w:r>
+            <w:r>
+              <w:rPr>
+                <w:noProof/>
+                <w:webHidden/>
+              </w:rPr>
+              <w:fldChar w:fldCharType="begin"/>
+            </w:r>
+            <w:r>
+              <w:rPr>
+                <w:noProof/>
+                <w:webHidden/>
+              </w:rPr>
+              <w:instrText xml:space="preserve"> PAGEREF _Toc6258873 \h </w:instrText>
+            </w:r>
+            <w:r>
+              <w:rPr>
+                <w:noProof/>
+                <w:webHidden/>
+              </w:rPr>
+            </w:r>
+            <w:r>
+              <w:rPr>
+                <w:noProof/>
+                <w:webHidden/>
+              </w:rPr>
+              <w:fldChar w:fldCharType="separate"/>
+            </w:r>
+            <w:r>
+              <w:rPr>
+                <w:noProof/>
+                <w:webHidden/>
+              </w:rPr>
+              <w:t>13</w:t>
             </w:r>
             <w:r>
               <w:rPr>
@@ -2045,10 +2561,10 @@
             <w:rPr>
               <w:rFonts w:eastAsiaTheme="minorEastAsia"/>
               <w:noProof/>
-              <w:lang w:val="es-NI" w:eastAsia="es-NI"/>
+              <w:lang w:eastAsia="es-ES"/>
             </w:rPr>
           </w:pPr>
-          <w:hyperlink w:anchor="_Toc527303293" w:history="1">
+          <w:hyperlink w:anchor="_Toc6258874" w:history="1">
             <w:r>
               <w:rPr>
                 <w:rStyle w:val="Hipervnculo"/>
@@ -2060,7 +2576,7 @@
               <w:rPr>
                 <w:rFonts w:eastAsiaTheme="minorEastAsia"/>
                 <w:noProof/>
-                <w:lang w:val="es-NI" w:eastAsia="es-NI"/>
+                <w:lang w:eastAsia="es-ES"/>
               </w:rPr>
               <w:tab/>
             </w:r>
@@ -2069,6 +2585,92 @@
                 <w:rStyle w:val="Hipervnculo"/>
                 <w:noProof/>
               </w:rPr>
+              <w:t>Hardware.</w:t>
+            </w:r>
+            <w:r>
+              <w:rPr>
+                <w:noProof/>
+                <w:webHidden/>
+              </w:rPr>
+              <w:tab/>
+            </w:r>
+            <w:r>
+              <w:rPr>
+                <w:noProof/>
+                <w:webHidden/>
+              </w:rPr>
+              <w:fldChar w:fldCharType="begin"/>
+            </w:r>
+            <w:r>
+              <w:rPr>
+                <w:noProof/>
+                <w:webHidden/>
+              </w:rPr>
+              <w:instrText xml:space="preserve"> PAGEREF _Toc6258874 \h </w:instrText>
+            </w:r>
+            <w:r>
+              <w:rPr>
+                <w:noProof/>
+                <w:webHidden/>
+              </w:rPr>
+            </w:r>
+            <w:r>
+              <w:rPr>
+                <w:noProof/>
+                <w:webHidden/>
+              </w:rPr>
+              <w:fldChar w:fldCharType="separate"/>
+            </w:r>
+            <w:r>
+              <w:rPr>
+                <w:noProof/>
+                <w:webHidden/>
+              </w:rPr>
+              <w:t>13</w:t>
+            </w:r>
+            <w:r>
+              <w:rPr>
+                <w:noProof/>
+                <w:webHidden/>
+              </w:rPr>
+              <w:fldChar w:fldCharType="end"/>
+            </w:r>
+          </w:hyperlink>
+        </w:p>
+        <w:p>
+          <w:pPr>
+            <w:pStyle w:val="TDC3"/>
+            <w:tabs>
+              <w:tab w:val="left" w:pos="1320"/>
+              <w:tab w:val="right" w:leader="dot" w:pos="8686"/>
+            </w:tabs>
+            <w:rPr>
+              <w:rFonts w:eastAsiaTheme="minorEastAsia"/>
+              <w:noProof/>
+              <w:lang w:eastAsia="es-ES"/>
+            </w:rPr>
+          </w:pPr>
+          <w:hyperlink w:anchor="_Toc6258875" w:history="1">
+            <w:r>
+              <w:rPr>
+                <w:rStyle w:val="Hipervnculo"/>
+                <w:noProof/>
+              </w:rPr>
+              <w:t>5.1.5.</w:t>
+            </w:r>
+            <w:r>
+              <w:rPr>
+                <w:rFonts w:eastAsiaTheme="minorEastAsia"/>
+                <w:noProof/>
+                <w:lang w:eastAsia="es-ES"/>
+              </w:rPr>
+              <w:tab/>
+            </w:r>
+            <w:r>
+              <w:rPr>
+                <w:rStyle w:val="Hipervnculo"/>
+                <w:noProof/>
+              </w:rPr>
               <w:t>Software.</w:t>
             </w:r>
             <w:r>
@@ -2090,7 +2692,7 @@
                 <w:noProof/>
                 <w:webHidden/>
               </w:rPr>
-              <w:instrText xml:space="preserve"> PAGEREF _Toc527303293 \h </w:instrText>
+              <w:instrText xml:space="preserve"> PAGEREF _Toc6258875 \h </w:instrText>
             </w:r>
             <w:r>
               <w:rPr>
@@ -2110,7 +2712,7 @@
                 <w:noProof/>
                 <w:webHidden/>
               </w:rPr>
-              <w:t>18</w:t>
+              <w:t>27</w:t>
             </w:r>
             <w:r>
               <w:rPr>
@@ -2131,10 +2733,10 @@
             <w:rPr>
               <w:rFonts w:eastAsiaTheme="minorEastAsia"/>
               <w:noProof/>
-              <w:lang w:val="es-NI" w:eastAsia="es-NI"/>
+              <w:lang w:eastAsia="es-ES"/>
             </w:rPr>
           </w:pPr>
-          <w:hyperlink w:anchor="_Toc527303294" w:history="1">
+          <w:hyperlink w:anchor="_Toc6258876" w:history="1">
             <w:r>
               <w:rPr>
                 <w:rStyle w:val="Hipervnculo"/>
@@ -2146,7 +2748,7 @@
               <w:rPr>
                 <w:rFonts w:eastAsiaTheme="minorEastAsia"/>
                 <w:noProof/>
-                <w:lang w:val="es-NI" w:eastAsia="es-NI"/>
+                <w:lang w:eastAsia="es-ES"/>
               </w:rPr>
               <w:tab/>
             </w:r>
@@ -2176,7 +2778,7 @@
                 <w:noProof/>
                 <w:webHidden/>
               </w:rPr>
-              <w:instrText xml:space="preserve"> PAGEREF _Toc527303294 \h </w:instrText>
+              <w:instrText xml:space="preserve"> PAGEREF _Toc6258876 \h </w:instrText>
             </w:r>
             <w:r>
               <w:rPr>
@@ -2196,7 +2798,7 @@
                 <w:noProof/>
                 <w:webHidden/>
               </w:rPr>
-              <w:t>20</w:t>
+              <w:t>35</w:t>
             </w:r>
             <w:r>
               <w:rPr>
@@ -2217,13 +2819,14 @@
             <w:rPr>
               <w:rFonts w:eastAsiaTheme="minorEastAsia"/>
               <w:noProof/>
-              <w:lang w:val="es-NI" w:eastAsia="es-NI"/>
+              <w:lang w:eastAsia="es-ES"/>
             </w:rPr>
           </w:pPr>
-          <w:hyperlink w:anchor="_Toc527303295" w:history="1">
+          <w:hyperlink w:anchor="_Toc6258877" w:history="1">
             <w:r>
               <w:rPr>
                 <w:rStyle w:val="Hipervnculo"/>
+                <w:i/>
                 <w:noProof/>
               </w:rPr>
               <w:t>6.1.</w:t>
@@ -2232,16 +2835,17 @@
               <w:rPr>
                 <w:rFonts w:eastAsiaTheme="minorEastAsia"/>
                 <w:noProof/>
-                <w:lang w:val="es-NI" w:eastAsia="es-NI"/>
+                <w:lang w:eastAsia="es-ES"/>
               </w:rPr>
               <w:tab/>
             </w:r>
             <w:r>
               <w:rPr>
                 <w:rStyle w:val="Hipervnculo"/>
-                <w:noProof/>
-              </w:rPr>
-              <w:t>Reconocimiento de la necesidad</w:t>
+                <w:i/>
+                <w:noProof/>
+              </w:rPr>
+              <w:t>Metodología de diseño</w:t>
             </w:r>
             <w:r>
               <w:rPr>
@@ -2262,7 +2866,7 @@
                 <w:noProof/>
                 <w:webHidden/>
               </w:rPr>
-              <w:instrText xml:space="preserve"> PAGEREF _Toc527303295 \h </w:instrText>
+              <w:instrText xml:space="preserve"> PAGEREF _Toc6258877 \h </w:instrText>
             </w:r>
             <w:r>
               <w:rPr>
@@ -2282,7 +2886,7 @@
                 <w:noProof/>
                 <w:webHidden/>
               </w:rPr>
-              <w:t>20</w:t>
+              <w:t>35</w:t>
             </w:r>
             <w:r>
               <w:rPr>
@@ -2303,10 +2907,10 @@
             <w:rPr>
               <w:rFonts w:eastAsiaTheme="minorEastAsia"/>
               <w:noProof/>
-              <w:lang w:val="es-NI" w:eastAsia="es-NI"/>
+              <w:lang w:eastAsia="es-ES"/>
             </w:rPr>
           </w:pPr>
-          <w:hyperlink w:anchor="_Toc527303296" w:history="1">
+          <w:hyperlink w:anchor="_Toc6258878" w:history="1">
             <w:r>
               <w:rPr>
                 <w:rStyle w:val="Hipervnculo"/>
@@ -2318,7 +2922,7 @@
               <w:rPr>
                 <w:rFonts w:eastAsiaTheme="minorEastAsia"/>
                 <w:noProof/>
-                <w:lang w:val="es-NI" w:eastAsia="es-NI"/>
+                <w:lang w:eastAsia="es-ES"/>
               </w:rPr>
               <w:tab/>
             </w:r>
@@ -2327,7 +2931,7 @@
                 <w:rStyle w:val="Hipervnculo"/>
                 <w:noProof/>
               </w:rPr>
-              <w:t>Definición del problema</w:t>
+              <w:t>Reconocimiento de la necesidad</w:t>
             </w:r>
             <w:r>
               <w:rPr>
@@ -2348,7 +2952,7 @@
                 <w:noProof/>
                 <w:webHidden/>
               </w:rPr>
-              <w:instrText xml:space="preserve"> PAGEREF _Toc527303296 \h </w:instrText>
+              <w:instrText xml:space="preserve"> PAGEREF _Toc6258878 \h </w:instrText>
             </w:r>
             <w:r>
               <w:rPr>
@@ -2368,7 +2972,7 @@
                 <w:noProof/>
                 <w:webHidden/>
               </w:rPr>
-              <w:t>20</w:t>
+              <w:t>3</w:t>
             </w:r>
             <w:r>
               <w:rPr>
@@ -2389,10 +2993,10 @@
             <w:rPr>
               <w:rFonts w:eastAsiaTheme="minorEastAsia"/>
               <w:noProof/>
-              <w:lang w:val="es-NI" w:eastAsia="es-NI"/>
+              <w:lang w:eastAsia="es-ES"/>
             </w:rPr>
           </w:pPr>
-          <w:hyperlink w:anchor="_Toc527303297" w:history="1">
+          <w:hyperlink w:anchor="_Toc6258879" w:history="1">
             <w:r>
               <w:rPr>
                 <w:rStyle w:val="Hipervnculo"/>
@@ -2404,7 +3008,7 @@
               <w:rPr>
                 <w:rFonts w:eastAsiaTheme="minorEastAsia"/>
                 <w:noProof/>
-                <w:lang w:val="es-NI" w:eastAsia="es-NI"/>
+                <w:lang w:eastAsia="es-ES"/>
               </w:rPr>
               <w:tab/>
             </w:r>
@@ -2413,7 +3017,7 @@
                 <w:rStyle w:val="Hipervnculo"/>
                 <w:noProof/>
               </w:rPr>
-              <w:t>Síntesis</w:t>
+              <w:t>Definición del problema</w:t>
             </w:r>
             <w:r>
               <w:rPr>
@@ -2434,7 +3038,7 @@
                 <w:noProof/>
                 <w:webHidden/>
               </w:rPr>
-              <w:instrText xml:space="preserve"> PAGEREF _Toc527303297 \h </w:instrText>
+              <w:instrText xml:space="preserve"> PAGEREF _Toc6258879 \h </w:instrText>
             </w:r>
             <w:r>
               <w:rPr>
@@ -2454,7 +3058,7 @@
                 <w:noProof/>
                 <w:webHidden/>
               </w:rPr>
-              <w:t>20</w:t>
+              <w:t>3</w:t>
             </w:r>
             <w:r>
               <w:rPr>
@@ -2475,10 +3079,10 @@
             <w:rPr>
               <w:rFonts w:eastAsiaTheme="minorEastAsia"/>
               <w:noProof/>
-              <w:lang w:val="es-NI" w:eastAsia="es-NI"/>
+              <w:lang w:eastAsia="es-ES"/>
             </w:rPr>
           </w:pPr>
-          <w:hyperlink w:anchor="_Toc527303298" w:history="1">
+          <w:hyperlink w:anchor="_Toc6258880" w:history="1">
             <w:r>
               <w:rPr>
                 <w:rStyle w:val="Hipervnculo"/>
@@ -2490,7 +3094,7 @@
               <w:rPr>
                 <w:rFonts w:eastAsiaTheme="minorEastAsia"/>
                 <w:noProof/>
-                <w:lang w:val="es-NI" w:eastAsia="es-NI"/>
+                <w:lang w:eastAsia="es-ES"/>
               </w:rPr>
               <w:tab/>
             </w:r>
@@ -2499,7 +3103,7 @@
                 <w:rStyle w:val="Hipervnculo"/>
                 <w:noProof/>
               </w:rPr>
-              <w:t>Síntesis mecánica</w:t>
+              <w:t>Síntesis</w:t>
             </w:r>
             <w:r>
               <w:rPr>
@@ -2520,7 +3124,7 @@
                 <w:noProof/>
                 <w:webHidden/>
               </w:rPr>
-              <w:instrText xml:space="preserve"> PAGEREF _Toc527303298 \h </w:instrText>
+              <w:instrText xml:space="preserve"> PAGEREF _Toc6258880 \h </w:instrText>
             </w:r>
             <w:r>
               <w:rPr>
@@ -2540,7 +3144,7 @@
                 <w:noProof/>
                 <w:webHidden/>
               </w:rPr>
-              <w:t>21</w:t>
+              <w:t>3</w:t>
             </w:r>
             <w:r>
               <w:rPr>
@@ -2561,10 +3165,10 @@
             <w:rPr>
               <w:rFonts w:eastAsiaTheme="minorEastAsia"/>
               <w:noProof/>
-              <w:lang w:val="es-NI" w:eastAsia="es-NI"/>
+              <w:lang w:eastAsia="es-ES"/>
             </w:rPr>
           </w:pPr>
-          <w:hyperlink w:anchor="_Toc527303299" w:history="1">
+          <w:hyperlink w:anchor="_Toc6258881" w:history="1">
             <w:r>
               <w:rPr>
                 <w:rStyle w:val="Hipervnculo"/>
@@ -2576,7 +3180,7 @@
               <w:rPr>
                 <w:rFonts w:eastAsiaTheme="minorEastAsia"/>
                 <w:noProof/>
-                <w:lang w:val="es-NI" w:eastAsia="es-NI"/>
+                <w:lang w:eastAsia="es-ES"/>
               </w:rPr>
               <w:tab/>
             </w:r>
@@ -2585,6 +3189,92 @@
                 <w:rStyle w:val="Hipervnculo"/>
                 <w:noProof/>
               </w:rPr>
+              <w:t>Síntesis mecánica</w:t>
+            </w:r>
+            <w:r>
+              <w:rPr>
+                <w:noProof/>
+                <w:webHidden/>
+              </w:rPr>
+              <w:tab/>
+            </w:r>
+            <w:r>
+              <w:rPr>
+                <w:noProof/>
+                <w:webHidden/>
+              </w:rPr>
+              <w:fldChar w:fldCharType="begin"/>
+            </w:r>
+            <w:r>
+              <w:rPr>
+                <w:noProof/>
+                <w:webHidden/>
+              </w:rPr>
+              <w:instrText xml:space="preserve"> PAGEREF _Toc6258881 \h </w:instrText>
+            </w:r>
+            <w:r>
+              <w:rPr>
+                <w:noProof/>
+                <w:webHidden/>
+              </w:rPr>
+            </w:r>
+            <w:r>
+              <w:rPr>
+                <w:noProof/>
+                <w:webHidden/>
+              </w:rPr>
+              <w:fldChar w:fldCharType="separate"/>
+            </w:r>
+            <w:r>
+              <w:rPr>
+                <w:noProof/>
+                <w:webHidden/>
+              </w:rPr>
+              <w:t>4</w:t>
+            </w:r>
+            <w:r>
+              <w:rPr>
+                <w:noProof/>
+                <w:webHidden/>
+              </w:rPr>
+              <w:fldChar w:fldCharType="end"/>
+            </w:r>
+          </w:hyperlink>
+        </w:p>
+        <w:p>
+          <w:pPr>
+            <w:pStyle w:val="TDC2"/>
+            <w:tabs>
+              <w:tab w:val="left" w:pos="880"/>
+              <w:tab w:val="right" w:leader="dot" w:pos="8686"/>
+            </w:tabs>
+            <w:rPr>
+              <w:rFonts w:eastAsiaTheme="minorEastAsia"/>
+              <w:noProof/>
+              <w:lang w:eastAsia="es-ES"/>
+            </w:rPr>
+          </w:pPr>
+          <w:hyperlink w:anchor="_Toc6258882" w:history="1">
+            <w:r>
+              <w:rPr>
+                <w:rStyle w:val="Hipervnculo"/>
+                <w:noProof/>
+              </w:rPr>
+              <w:t>6.6.</w:t>
+            </w:r>
+            <w:r>
+              <w:rPr>
+                <w:rFonts w:eastAsiaTheme="minorEastAsia"/>
+                <w:noProof/>
+                <w:lang w:eastAsia="es-ES"/>
+              </w:rPr>
+              <w:tab/>
+            </w:r>
+            <w:r>
+              <w:rPr>
+                <w:rStyle w:val="Hipervnculo"/>
+                <w:noProof/>
+              </w:rPr>
               <w:t>Análisis y optimización</w:t>
             </w:r>
             <w:r>
@@ -2606,7 +3296,7 @@
                 <w:noProof/>
                 <w:webHidden/>
               </w:rPr>
-              <w:instrText xml:space="preserve"> PAGEREF _Toc527303299 \h </w:instrText>
+              <w:instrText xml:space="preserve"> PAGEREF _Toc6258882 \h </w:instrText>
             </w:r>
             <w:r>
               <w:rPr>
@@ -2626,7 +3316,7 @@
                 <w:noProof/>
                 <w:webHidden/>
               </w:rPr>
-              <w:t>22</w:t>
+              <w:t>5</w:t>
             </w:r>
             <w:r>
               <w:rPr>
@@ -2647,22 +3337,22 @@
             <w:rPr>
               <w:rFonts w:eastAsiaTheme="minorEastAsia"/>
               <w:noProof/>
-              <w:lang w:val="es-NI" w:eastAsia="es-NI"/>
+              <w:lang w:eastAsia="es-ES"/>
             </w:rPr>
           </w:pPr>
-          <w:hyperlink w:anchor="_Toc527303300" w:history="1">
+          <w:hyperlink w:anchor="_Toc6258883" w:history="1">
             <w:r>
               <w:rPr>
                 <w:rStyle w:val="Hipervnculo"/>
                 <w:noProof/>
               </w:rPr>
-              <w:t>6.5.1.</w:t>
+              <w:t>6.6.1.</w:t>
             </w:r>
             <w:r>
               <w:rPr>
                 <w:rFonts w:eastAsiaTheme="minorEastAsia"/>
                 <w:noProof/>
-                <w:lang w:val="es-NI" w:eastAsia="es-NI"/>
+                <w:lang w:eastAsia="es-ES"/>
               </w:rPr>
               <w:tab/>
             </w:r>
@@ -2692,7 +3382,7 @@
                 <w:noProof/>
                 <w:webHidden/>
               </w:rPr>
-              <w:instrText xml:space="preserve"> PAGEREF _Toc527303300 \h </w:instrText>
+              <w:instrText xml:space="preserve"> PAGEREF _Toc6258883 \h </w:instrText>
             </w:r>
             <w:r>
               <w:rPr>
@@ -2712,7 +3402,7 @@
                 <w:noProof/>
                 <w:webHidden/>
               </w:rPr>
-              <w:t>23</w:t>
+              <w:t>6</w:t>
             </w:r>
             <w:r>
               <w:rPr>
@@ -2733,10 +3423,10 @@
             <w:rPr>
               <w:rFonts w:eastAsiaTheme="minorEastAsia"/>
               <w:noProof/>
-              <w:lang w:val="es-NI" w:eastAsia="es-NI"/>
+              <w:lang w:eastAsia="es-ES"/>
             </w:rPr>
           </w:pPr>
-          <w:hyperlink w:anchor="_Toc527303301" w:history="1">
+          <w:hyperlink w:anchor="_Toc6258884" w:history="1">
             <w:r>
               <w:rPr>
                 <w:rStyle w:val="Hipervnculo"/>
@@ -2748,7 +3438,7 @@
               <w:rPr>
                 <w:rFonts w:eastAsiaTheme="minorEastAsia"/>
                 <w:noProof/>
-                <w:lang w:val="es-NI" w:eastAsia="es-NI"/>
+                <w:lang w:eastAsia="es-ES"/>
               </w:rPr>
               <w:tab/>
             </w:r>
@@ -2778,7 +3468,7 @@
                 <w:noProof/>
                 <w:webHidden/>
               </w:rPr>
-              <w:instrText xml:space="preserve"> PAGEREF _Toc527303301 \h </w:instrText>
+              <w:instrText xml:space="preserve"> PAGEREF _Toc6258884 \h </w:instrText>
             </w:r>
             <w:r>
               <w:rPr>
@@ -2798,7 +3488,7 @@
                 <w:noProof/>
                 <w:webHidden/>
               </w:rPr>
-              <w:t>26</w:t>
+              <w:t>8</w:t>
             </w:r>
             <w:r>
               <w:rPr>
@@ -2819,22 +3509,22 @@
             <w:rPr>
               <w:rFonts w:eastAsiaTheme="minorEastAsia"/>
               <w:noProof/>
-              <w:lang w:val="es-NI" w:eastAsia="es-NI"/>
+              <w:lang w:eastAsia="es-ES"/>
             </w:rPr>
           </w:pPr>
-          <w:hyperlink w:anchor="_Toc527303302" w:history="1">
+          <w:hyperlink w:anchor="_Toc6258885" w:history="1">
             <w:r>
               <w:rPr>
                 <w:rStyle w:val="Hipervnculo"/>
                 <w:noProof/>
               </w:rPr>
-              <w:t>8.</w:t>
+              <w:t>3.</w:t>
             </w:r>
             <w:r>
               <w:rPr>
                 <w:rFonts w:eastAsiaTheme="minorEastAsia"/>
                 <w:noProof/>
-                <w:lang w:val="es-NI" w:eastAsia="es-NI"/>
+                <w:lang w:eastAsia="es-ES"/>
               </w:rPr>
               <w:tab/>
             </w:r>
@@ -2843,7 +3533,21 @@
                 <w:rStyle w:val="Hipervnculo"/>
                 <w:noProof/>
               </w:rPr>
-              <w:t>Manufactura</w:t>
+              <w:t>Manu</w:t>
+            </w:r>
+            <w:r>
+              <w:rPr>
+                <w:rStyle w:val="Hipervnculo"/>
+                <w:noProof/>
+              </w:rPr>
+              <w:t>f</w:t>
+            </w:r>
+            <w:r>
+              <w:rPr>
+                <w:rStyle w:val="Hipervnculo"/>
+                <w:noProof/>
+              </w:rPr>
+              <w:t>actura</w:t>
             </w:r>
             <w:r>
               <w:rPr>
@@ -2864,7 +3568,7 @@
                 <w:noProof/>
                 <w:webHidden/>
               </w:rPr>
-              <w:instrText xml:space="preserve"> PAGEREF _Toc527303302 \h </w:instrText>
+              <w:instrText xml:space="preserve"> PAGEREF _Toc6258885 \h </w:instrText>
             </w:r>
             <w:r>
               <w:rPr>
@@ -2884,7 +3588,7 @@
                 <w:noProof/>
                 <w:webHidden/>
               </w:rPr>
-              <w:t>26</w:t>
+              <w:t>10</w:t>
             </w:r>
             <w:r>
               <w:rPr>
@@ -2905,22 +3609,22 @@
             <w:rPr>
               <w:rFonts w:eastAsiaTheme="minorEastAsia"/>
               <w:noProof/>
-              <w:lang w:val="es-NI" w:eastAsia="es-NI"/>
+              <w:lang w:eastAsia="es-ES"/>
             </w:rPr>
           </w:pPr>
-          <w:hyperlink w:anchor="_Toc527303303" w:history="1">
+          <w:hyperlink w:anchor="_Toc6258886" w:history="1">
             <w:r>
               <w:rPr>
                 <w:rStyle w:val="Hipervnculo"/>
                 <w:noProof/>
               </w:rPr>
-              <w:t>8.1.</w:t>
+              <w:t>3.1.</w:t>
             </w:r>
             <w:r>
               <w:rPr>
                 <w:rFonts w:eastAsiaTheme="minorEastAsia"/>
                 <w:noProof/>
-                <w:lang w:val="es-NI" w:eastAsia="es-NI"/>
+                <w:lang w:eastAsia="es-ES"/>
               </w:rPr>
               <w:tab/>
             </w:r>
@@ -2950,7 +3654,7 @@
                 <w:noProof/>
                 <w:webHidden/>
               </w:rPr>
-              <w:instrText xml:space="preserve"> PAGEREF _Toc527303303 \h </w:instrText>
+              <w:instrText xml:space="preserve"> PAGEREF _Toc6258886 \h </w:instrText>
             </w:r>
             <w:r>
               <w:rPr>
@@ -2970,7 +3674,7 @@
                 <w:noProof/>
                 <w:webHidden/>
               </w:rPr>
-              <w:t>26</w:t>
+              <w:t>10</w:t>
             </w:r>
             <w:r>
               <w:rPr>
@@ -2991,22 +3695,22 @@
             <w:rPr>
               <w:rFonts w:eastAsiaTheme="minorEastAsia"/>
               <w:noProof/>
-              <w:lang w:val="es-NI" w:eastAsia="es-NI"/>
+              <w:lang w:eastAsia="es-ES"/>
             </w:rPr>
           </w:pPr>
-          <w:hyperlink w:anchor="_Toc527303304" w:history="1">
+          <w:hyperlink w:anchor="_Toc6258887" w:history="1">
             <w:r>
               <w:rPr>
                 <w:rStyle w:val="Hipervnculo"/>
                 <w:noProof/>
               </w:rPr>
-              <w:t>8.1.1.</w:t>
+              <w:t>3.1.1.</w:t>
             </w:r>
             <w:r>
               <w:rPr>
                 <w:rFonts w:eastAsiaTheme="minorEastAsia"/>
                 <w:noProof/>
-                <w:lang w:val="es-NI" w:eastAsia="es-NI"/>
+                <w:lang w:eastAsia="es-ES"/>
               </w:rPr>
               <w:tab/>
             </w:r>
@@ -3036,7 +3740,7 @@
                 <w:noProof/>
                 <w:webHidden/>
               </w:rPr>
-              <w:instrText xml:space="preserve"> PAGEREF _Toc527303304 \h </w:instrText>
+              <w:instrText xml:space="preserve"> PAGEREF _Toc6258887 \h </w:instrText>
             </w:r>
             <w:r>
               <w:rPr>
@@ -3056,7 +3760,7 @@
                 <w:noProof/>
                 <w:webHidden/>
               </w:rPr>
-              <w:t>26</w:t>
+              <w:t>10</w:t>
             </w:r>
             <w:r>
               <w:rPr>
@@ -3077,22 +3781,22 @@
             <w:rPr>
               <w:rFonts w:eastAsiaTheme="minorEastAsia"/>
               <w:noProof/>
-              <w:lang w:val="es-NI" w:eastAsia="es-NI"/>
+              <w:lang w:eastAsia="es-ES"/>
             </w:rPr>
           </w:pPr>
-          <w:hyperlink w:anchor="_Toc527303305" w:history="1">
+          <w:hyperlink w:anchor="_Toc6258888" w:history="1">
             <w:r>
               <w:rPr>
                 <w:rStyle w:val="Hipervnculo"/>
                 <w:noProof/>
               </w:rPr>
-              <w:t>8.1.2.</w:t>
+              <w:t>3.1.2.</w:t>
             </w:r>
             <w:r>
               <w:rPr>
                 <w:rFonts w:eastAsiaTheme="minorEastAsia"/>
                 <w:noProof/>
-                <w:lang w:val="es-NI" w:eastAsia="es-NI"/>
+                <w:lang w:eastAsia="es-ES"/>
               </w:rPr>
               <w:tab/>
             </w:r>
@@ -3122,7 +3826,7 @@
                 <w:noProof/>
                 <w:webHidden/>
               </w:rPr>
-              <w:instrText xml:space="preserve"> PAGEREF _Toc527303305 \h </w:instrText>
+              <w:instrText xml:space="preserve"> PAGEREF _Toc6258888 \h </w:instrText>
             </w:r>
             <w:r>
               <w:rPr>
@@ -3142,7 +3846,7 @@
                 <w:noProof/>
                 <w:webHidden/>
               </w:rPr>
-              <w:t>26</w:t>
+              <w:t>10</w:t>
             </w:r>
             <w:r>
               <w:rPr>
@@ -3163,22 +3867,22 @@
             <w:rPr>
               <w:rFonts w:eastAsiaTheme="minorEastAsia"/>
               <w:noProof/>
-              <w:lang w:val="es-NI" w:eastAsia="es-NI"/>
+              <w:lang w:eastAsia="es-ES"/>
             </w:rPr>
           </w:pPr>
-          <w:hyperlink w:anchor="_Toc527303306" w:history="1">
+          <w:hyperlink w:anchor="_Toc6258889" w:history="1">
             <w:r>
               <w:rPr>
                 <w:rStyle w:val="Hipervnculo"/>
                 <w:noProof/>
               </w:rPr>
-              <w:t>8.1.3.</w:t>
+              <w:t>3.1.3.</w:t>
             </w:r>
             <w:r>
               <w:rPr>
                 <w:rFonts w:eastAsiaTheme="minorEastAsia"/>
                 <w:noProof/>
-                <w:lang w:val="es-NI" w:eastAsia="es-NI"/>
+                <w:lang w:eastAsia="es-ES"/>
               </w:rPr>
               <w:tab/>
             </w:r>
@@ -3208,7 +3912,7 @@
                 <w:noProof/>
                 <w:webHidden/>
               </w:rPr>
-              <w:instrText xml:space="preserve"> PAGEREF _Toc527303306 \h </w:instrText>
+              <w:instrText xml:space="preserve"> PAGEREF _Toc6258889 \h </w:instrText>
             </w:r>
             <w:r>
               <w:rPr>
@@ -3228,7 +3932,7 @@
                 <w:noProof/>
                 <w:webHidden/>
               </w:rPr>
-              <w:t>26</w:t>
+              <w:t>10</w:t>
             </w:r>
             <w:r>
               <w:rPr>
@@ -3249,22 +3953,22 @@
             <w:rPr>
               <w:rFonts w:eastAsiaTheme="minorEastAsia"/>
               <w:noProof/>
-              <w:lang w:val="es-NI" w:eastAsia="es-NI"/>
+              <w:lang w:eastAsia="es-ES"/>
             </w:rPr>
           </w:pPr>
-          <w:hyperlink w:anchor="_Toc527303307" w:history="1">
+          <w:hyperlink w:anchor="_Toc6258890" w:history="1">
             <w:r>
               <w:rPr>
                 <w:rStyle w:val="Hipervnculo"/>
                 <w:noProof/>
               </w:rPr>
-              <w:t>9.</w:t>
+              <w:t>4.</w:t>
             </w:r>
             <w:r>
               <w:rPr>
                 <w:rFonts w:eastAsiaTheme="minorEastAsia"/>
                 <w:noProof/>
-                <w:lang w:val="es-NI" w:eastAsia="es-NI"/>
+                <w:lang w:eastAsia="es-ES"/>
               </w:rPr>
               <w:tab/>
             </w:r>
@@ -3294,7 +3998,7 @@
                 <w:noProof/>
                 <w:webHidden/>
               </w:rPr>
-              <w:instrText xml:space="preserve"> PAGEREF _Toc527303307 \h </w:instrText>
+              <w:instrText xml:space="preserve"> PAGEREF _Toc6258890 \h </w:instrText>
             </w:r>
             <w:r>
               <w:rPr>
@@ -3314,7 +4018,7 @@
                 <w:noProof/>
                 <w:webHidden/>
               </w:rPr>
-              <w:t>26</w:t>
+              <w:t>11</w:t>
             </w:r>
             <w:r>
               <w:rPr>
@@ -3329,28 +4033,28 @@
           <w:pPr>
             <w:pStyle w:val="TDC1"/>
             <w:tabs>
-              <w:tab w:val="left" w:pos="660"/>
+              <w:tab w:val="left" w:pos="440"/>
               <w:tab w:val="right" w:leader="dot" w:pos="8686"/>
             </w:tabs>
             <w:rPr>
               <w:rFonts w:eastAsiaTheme="minorEastAsia"/>
               <w:noProof/>
-              <w:lang w:val="es-NI" w:eastAsia="es-NI"/>
+              <w:lang w:eastAsia="es-ES"/>
             </w:rPr>
           </w:pPr>
-          <w:hyperlink w:anchor="_Toc527303308" w:history="1">
+          <w:hyperlink w:anchor="_Toc6258891" w:history="1">
             <w:r>
               <w:rPr>
                 <w:rStyle w:val="Hipervnculo"/>
                 <w:noProof/>
               </w:rPr>
-              <w:t>10.</w:t>
+              <w:t>5.</w:t>
             </w:r>
             <w:r>
               <w:rPr>
                 <w:rFonts w:eastAsiaTheme="minorEastAsia"/>
                 <w:noProof/>
-                <w:lang w:val="es-NI" w:eastAsia="es-NI"/>
+                <w:lang w:eastAsia="es-ES"/>
               </w:rPr>
               <w:tab/>
             </w:r>
@@ -3380,7 +4084,7 @@
                 <w:noProof/>
                 <w:webHidden/>
               </w:rPr>
-              <w:instrText xml:space="preserve"> PAGEREF _Toc527303308 \h </w:instrText>
+              <w:instrText xml:space="preserve"> PAGEREF _Toc6258891 \h </w:instrText>
             </w:r>
             <w:r>
               <w:rPr>
@@ -3400,7 +4104,7 @@
                 <w:noProof/>
                 <w:webHidden/>
               </w:rPr>
-              <w:t>26</w:t>
+              <w:t>11</w:t>
             </w:r>
             <w:r>
               <w:rPr>
@@ -3415,28 +4119,28 @@
           <w:pPr>
             <w:pStyle w:val="TDC1"/>
             <w:tabs>
-              <w:tab w:val="left" w:pos="660"/>
+              <w:tab w:val="left" w:pos="440"/>
               <w:tab w:val="right" w:leader="dot" w:pos="8686"/>
             </w:tabs>
             <w:rPr>
               <w:rFonts w:eastAsiaTheme="minorEastAsia"/>
               <w:noProof/>
-              <w:lang w:val="es-NI" w:eastAsia="es-NI"/>
+              <w:lang w:eastAsia="es-ES"/>
             </w:rPr>
           </w:pPr>
-          <w:hyperlink w:anchor="_Toc527303309" w:history="1">
+          <w:hyperlink w:anchor="_Toc6258892" w:history="1">
             <w:r>
               <w:rPr>
                 <w:rStyle w:val="Hipervnculo"/>
                 <w:noProof/>
               </w:rPr>
-              <w:t>11.</w:t>
+              <w:t>6.</w:t>
             </w:r>
             <w:r>
               <w:rPr>
                 <w:rFonts w:eastAsiaTheme="minorEastAsia"/>
                 <w:noProof/>
-                <w:lang w:val="es-NI" w:eastAsia="es-NI"/>
+                <w:lang w:eastAsia="es-ES"/>
               </w:rPr>
               <w:tab/>
             </w:r>
@@ -3466,7 +4170,7 @@
                 <w:noProof/>
                 <w:webHidden/>
               </w:rPr>
-              <w:instrText xml:space="preserve"> PAGEREF _Toc527303309 \h </w:instrText>
+              <w:instrText xml:space="preserve"> PAGEREF _Toc6258892 \h </w:instrText>
             </w:r>
             <w:r>
               <w:rPr>
@@ -3486,7 +4190,7 @@
                 <w:noProof/>
                 <w:webHidden/>
               </w:rPr>
-              <w:t>27</w:t>
+              <w:t>12</w:t>
             </w:r>
             <w:r>
               <w:rPr>
@@ -3501,28 +4205,28 @@
           <w:pPr>
             <w:pStyle w:val="TDC1"/>
             <w:tabs>
-              <w:tab w:val="left" w:pos="660"/>
+              <w:tab w:val="left" w:pos="440"/>
               <w:tab w:val="right" w:leader="dot" w:pos="8686"/>
             </w:tabs>
             <w:rPr>
               <w:rFonts w:eastAsiaTheme="minorEastAsia"/>
               <w:noProof/>
-              <w:lang w:val="es-NI" w:eastAsia="es-NI"/>
+              <w:lang w:eastAsia="es-ES"/>
             </w:rPr>
           </w:pPr>
-          <w:hyperlink w:anchor="_Toc527303310" w:history="1">
+          <w:hyperlink w:anchor="_Toc6258893" w:history="1">
             <w:r>
               <w:rPr>
                 <w:rStyle w:val="Hipervnculo"/>
                 <w:noProof/>
               </w:rPr>
-              <w:t>12.</w:t>
+              <w:t>7.</w:t>
             </w:r>
             <w:r>
               <w:rPr>
                 <w:rFonts w:eastAsiaTheme="minorEastAsia"/>
                 <w:noProof/>
-                <w:lang w:val="es-NI" w:eastAsia="es-NI"/>
+                <w:lang w:eastAsia="es-ES"/>
               </w:rPr>
               <w:tab/>
             </w:r>
@@ -3552,7 +4256,7 @@
                 <w:noProof/>
                 <w:webHidden/>
               </w:rPr>
-              <w:instrText xml:space="preserve"> PAGEREF _Toc527303310 \h </w:instrText>
+              <w:instrText xml:space="preserve"> PAGEREF _Toc6258893 \h </w:instrText>
             </w:r>
             <w:r>
               <w:rPr>
@@ -3572,7 +4276,7 @@
                 <w:noProof/>
                 <w:webHidden/>
               </w:rPr>
-              <w:t>29</w:t>
+              <w:t>14</w:t>
             </w:r>
             <w:r>
               <w:rPr>
@@ -3618,8 +4322,8 @@
           <w:color w:val="000000" w:themeColor="text1"/>
         </w:rPr>
       </w:pPr>
-      <w:bookmarkStart w:id="0" w:name="_Toc527303282"/>
-      <w:bookmarkStart w:id="1" w:name="_Toc501037363"/>
+      <w:bookmarkStart w:id="0" w:name="_Toc501037363"/>
+      <w:bookmarkStart w:id="1" w:name="_Toc6258857"/>
       <w:r>
         <w:rPr>
           <w:rStyle w:val="fontstyle01"/>
@@ -3629,29 +4333,53 @@
         <w:lastRenderedPageBreak/>
         <w:t>Introducción</w:t>
       </w:r>
-      <w:bookmarkEnd w:id="0"/>
-    </w:p>
-    <w:p>
-      <w:r>
-        <w:t>La ingeniería en todas sus ramas consiste en soluciones prácticas para todas clases de</w:t>
+      <w:bookmarkEnd w:id="1"/>
+    </w:p>
+    <w:p>
+      <w:r>
+        <w:t>La ingeniería en todas sus ramas consiste en</w:t>
+      </w:r>
+      <w:r>
+        <w:t xml:space="preserve"> soluciones prácticas para toda clase</w:t>
+      </w:r>
+      <w:r>
+        <w:t xml:space="preserve"> de</w:t>
       </w:r>
       <w:r>
         <w:t xml:space="preserve"> </w:t>
       </w:r>
       <w:r>
-        <w:t>problemas en donde el ingeniero en cuestión tiene que adaptarse a su entorno y plantear el</w:t>
+        <w:t>problemas en donde el ingeniero en cuestión ti</w:t>
+      </w:r>
+      <w:r>
+        <w:t>ene que adaptarse a su entorno,</w:t>
+      </w:r>
+      <w:r>
+        <w:t xml:space="preserve"> plantear el</w:t>
       </w:r>
       <w:r>
         <w:t xml:space="preserve"> </w:t>
       </w:r>
       <w:r>
-        <w:t>objetivo a alcanzar y los recursos de los que se dispone, estos recursos determinan en gran</w:t>
+        <w:t xml:space="preserve">objetivo a alcanzar y </w:t>
+      </w:r>
+      <w:r>
+        <w:t xml:space="preserve">definir </w:t>
+      </w:r>
+      <w:r>
+        <w:t>los recursos de los que se dispone, estos recursos determinan en gran</w:t>
       </w:r>
       <w:r>
         <w:t xml:space="preserve"> </w:t>
       </w:r>
       <w:r>
-        <w:t>medida la metodología a utilizar para resolver los problemas que se presenten y en</w:t>
+        <w:t>medida la metodología a utilizar para resolver los problemas que se</w:t>
+      </w:r>
+      <w:r>
+        <w:t xml:space="preserve"> le</w:t>
+      </w:r>
+      <w:r>
+        <w:t xml:space="preserve"> presenten y en</w:t>
       </w:r>
       <w:r>
         <w:t xml:space="preserve"> </w:t>
@@ -3709,7 +4437,13 @@
         <w:t>person</w:t>
       </w:r>
       <w:r>
-        <w:t>al capacitado que cada año egresan de</w:t>
+        <w:t>al</w:t>
+      </w:r>
+      <w:r>
+        <w:t xml:space="preserve"> capacitado que cada año egresa</w:t>
+      </w:r>
+      <w:r>
+        <w:t xml:space="preserve"> de</w:t>
       </w:r>
       <w:r>
         <w:t xml:space="preserve"> la </w:t>
@@ -3730,7 +4464,13 @@
         <w:t xml:space="preserve"> </w:t>
       </w:r>
       <w:r>
-        <w:t>falta de información o falta de educación la industria nicaragüense está sumida en la</w:t>
+        <w:t>falta de información o falta de educación</w:t>
+      </w:r>
+      <w:r>
+        <w:t>,</w:t>
+      </w:r>
+      <w:r>
+        <w:t xml:space="preserve"> la industria nicaragüense está sumida en la</w:t>
       </w:r>
       <w:r>
         <w:t xml:space="preserve"> </w:t>
@@ -3742,7 +4482,21 @@
         <w:t xml:space="preserve"> </w:t>
       </w:r>
       <w:r>
-        <w:t>deben tener dominio en una gran cantidad de conocimientos referentes a la industria.</w:t>
+        <w:t xml:space="preserve">deben tener dominio en una gran cantidad de </w:t>
+      </w:r>
+      <w:commentRangeStart w:id="2"/>
+      <w:r>
+        <w:t>conocimientos</w:t>
+      </w:r>
+      <w:commentRangeEnd w:id="2"/>
+      <w:r>
+        <w:rPr>
+          <w:rStyle w:val="Refdecomentario"/>
+        </w:rPr>
+        <w:commentReference w:id="2"/>
+      </w:r>
+      <w:r>
+        <w:t xml:space="preserve"> referentes a la industria.</w:t>
       </w:r>
     </w:p>
     <w:p>
@@ -3762,7 +4516,13 @@
         <w:t>predomina la indu</w:t>
       </w:r>
       <w:r>
-        <w:t>stria agrícola los productos</w:t>
+        <w:t>stria agrícola</w:t>
+      </w:r>
+      <w:r>
+        <w:t>,</w:t>
+      </w:r>
+      <w:r>
+        <w:t xml:space="preserve"> los productos</w:t>
       </w:r>
       <w:r>
         <w:t xml:space="preserve"> ofrecidos no ofrecen márgenes</w:t>
@@ -3799,6 +4559,9 @@
       </w:r>
       <w:r>
         <w:t>acer maquinas es decir los CNC</w:t>
+      </w:r>
+      <w:r>
+        <w:t>’s</w:t>
       </w:r>
       <w:r>
         <w:t>.</w:t>
@@ -4059,7 +4822,13 @@
         <w:t xml:space="preserve"> </w:t>
       </w:r>
       <w:r>
-        <w:t>tales son las maquinas fresadoras y los tornos en los cuales se posee un bloque de material en</w:t>
+        <w:t>tales son las maquinas fresadoras y los tornos en los cuales se</w:t>
+      </w:r>
+      <w:r>
+        <w:t xml:space="preserve"> dispone de</w:t>
+      </w:r>
+      <w:r>
+        <w:t xml:space="preserve"> un bloque de material en</w:t>
       </w:r>
       <w:r>
         <w:t xml:space="preserve"> </w:t>
@@ -4098,7 +4867,10 @@
         <w:t>altos costos de estas máquinas</w:t>
       </w:r>
       <w:r>
-        <w:t xml:space="preserve">, sin embargo, </w:t>
+        <w:t>, sin embargo</w:t>
+      </w:r>
+      <w:r>
+        <w:t xml:space="preserve"> </w:t>
       </w:r>
       <w:r>
         <w:t>las ventajas que ofrece este tipo de máquinas las</w:t>
@@ -4107,13 +4879,31 @@
         <w:t xml:space="preserve"> </w:t>
       </w:r>
       <w:r>
-        <w:t>hace muy flexibles con respecto a las capacidades de fabricación que posee además con la</w:t>
+        <w:t xml:space="preserve">hace muy flexibles con respecto a las capacidades de fabricación que posee </w:t>
+      </w:r>
+      <w:r>
+        <w:t>,</w:t>
+      </w:r>
+      <w:r>
+        <w:t>además con la</w:t>
       </w:r>
       <w:r>
         <w:t xml:space="preserve"> </w:t>
       </w:r>
       <w:r>
-        <w:t>implementación de un CNC en dicho conceptos convierten este tipo de máquinas en opciones</w:t>
+        <w:t>implementación de un CNC en dicho</w:t>
+      </w:r>
+      <w:r>
+        <w:t>s</w:t>
+      </w:r>
+      <w:r>
+        <w:t xml:space="preserve"> conceptos</w:t>
+      </w:r>
+      <w:r>
+        <w:t>(Industria local)</w:t>
+      </w:r>
+      <w:r>
+        <w:t xml:space="preserve"> convierten este tipo de máquinas en opciones</w:t>
       </w:r>
       <w:r>
         <w:t xml:space="preserve"> </w:t>
@@ -4158,7 +4948,7 @@
           <w:color w:val="2E74B5" w:themeColor="accent1" w:themeShade="BF"/>
         </w:rPr>
       </w:pPr>
-      <w:bookmarkStart w:id="2" w:name="_Toc527303283"/>
+      <w:bookmarkStart w:id="3" w:name="_Toc6258858"/>
       <w:r>
         <w:rPr>
           <w:rStyle w:val="fontstyle01"/>
@@ -4168,8 +4958,8 @@
         <w:lastRenderedPageBreak/>
         <w:t>Antecedentes</w:t>
       </w:r>
-      <w:bookmarkEnd w:id="1"/>
-      <w:bookmarkEnd w:id="2"/>
+      <w:bookmarkEnd w:id="0"/>
+      <w:bookmarkEnd w:id="3"/>
     </w:p>
     <w:p>
       <w:pPr>
@@ -4535,8 +5325,8 @@
         </w:rPr>
         <w:br w:type="page"/>
       </w:r>
-      <w:bookmarkStart w:id="3" w:name="_Toc501037362"/>
-      <w:bookmarkStart w:id="4" w:name="_Toc527303284"/>
+      <w:bookmarkStart w:id="4" w:name="_Toc501037362"/>
+      <w:bookmarkStart w:id="5" w:name="_Toc6258859"/>
       <w:r>
         <w:rPr>
           <w:rStyle w:val="fontstyle01"/>
@@ -4546,8 +5336,8 @@
         <w:lastRenderedPageBreak/>
         <w:t>Justificación</w:t>
       </w:r>
-      <w:bookmarkEnd w:id="3"/>
       <w:bookmarkEnd w:id="4"/>
+      <w:bookmarkEnd w:id="5"/>
     </w:p>
     <w:p>
       <w:pPr>
@@ -4577,10 +5367,16 @@
         <w:jc w:val="both"/>
       </w:pPr>
       <w:r>
-        <w:t>Personalmente se piensa</w:t>
-      </w:r>
-      <w:r>
-        <w:t xml:space="preserve"> que la facultad debería poner a disposición de los estudiantes máquinas de este tipo para facilitar las tareas que implican su uso, sin embargo el problema más que todo radica en la cultura gener</w:t>
+        <w:t>L</w:t>
+      </w:r>
+      <w:r>
+        <w:t xml:space="preserve">a facultad debería poner a disposición de los estudiantes máquinas de este tipo para facilitar las tareas que implican su uso, sin </w:t>
+      </w:r>
+      <w:r>
+        <w:t>embargo,</w:t>
+      </w:r>
+      <w:r>
+        <w:t xml:space="preserve"> el problema más que todo radica en la cultura gener</w:t>
       </w:r>
       <w:r>
         <w:t>al de la gente, con cosas como “en Nicaragua no se fabrica nada” o “</w:t>
@@ -4600,7 +5396,10 @@
         <w:t>Nosotros no debemos esperar, por tal razón nos hemos puesto manos a la obra</w:t>
       </w:r>
       <w:r>
-        <w:t xml:space="preserve"> en elaborar una solución que</w:t>
+        <w:t xml:space="preserve"> en elaborar una </w:t>
+      </w:r>
+      <w:r>
+        <w:t>solución que</w:t>
       </w:r>
       <w:r>
         <w:t xml:space="preserve"> resuelva de manera eficiente y económica nuestros problemas.</w:t>
@@ -4672,7 +5471,7 @@
                     <pic:cNvPicPr/>
                   </pic:nvPicPr>
                   <pic:blipFill>
-                    <a:blip r:embed="rId9">
+                    <a:blip r:embed="rId11">
                       <a:extLst>
                         <a:ext uri="{28A0092B-C50C-407E-A947-70E740481C1C}">
                           <a14:useLocalDpi xmlns:a14="http://schemas.microsoft.com/office/drawing/2010/main" val="0"/>
@@ -4707,13 +5506,25 @@
         <w:t xml:space="preserve"> </w:t>
       </w:r>
       <w:r>
-        <w:t>grandes conocimientos de maquinado para su funcionamiento, Con eso en mente delimitamos</w:t>
+        <w:t xml:space="preserve">grandes conocimientos de maquinado </w:t>
+      </w:r>
+      <w:r>
+        <w:t>ser operada</w:t>
+      </w:r>
+      <w:r>
+        <w:t>, Con eso en mente delimitamos</w:t>
       </w:r>
       <w:r>
         <w:t xml:space="preserve"> </w:t>
       </w:r>
       <w:r>
-        <w:t>nuestro diseño al de un CNC ya que nos ofrece gran fiabilidad y precisión. pero antes de</w:t>
+        <w:t>nuestro diseño al de un CNC</w:t>
+      </w:r>
+      <w:r>
+        <w:t xml:space="preserve"> router de tres ejes debido a</w:t>
+      </w:r>
+      <w:r>
+        <w:t xml:space="preserve"> que nos ofrece gran fiabilidad y precisión. pero antes de</w:t>
       </w:r>
       <w:r>
         <w:t xml:space="preserve"> </w:t>
@@ -4752,8 +5563,8 @@
           <w:rStyle w:val="Ttulo1Car"/>
         </w:rPr>
       </w:pPr>
-      <w:bookmarkStart w:id="5" w:name="_Toc501037364"/>
-      <w:bookmarkStart w:id="6" w:name="_Toc527303285"/>
+      <w:bookmarkStart w:id="6" w:name="_Toc501037364"/>
+      <w:bookmarkStart w:id="7" w:name="_Toc6258860"/>
       <w:r>
         <w:rPr>
           <w:rStyle w:val="Ttulo1Car"/>
@@ -4761,8 +5572,8 @@
         <w:lastRenderedPageBreak/>
         <w:t>Objetivos</w:t>
       </w:r>
-      <w:bookmarkEnd w:id="5"/>
       <w:bookmarkEnd w:id="6"/>
+      <w:bookmarkEnd w:id="7"/>
     </w:p>
     <w:p>
       <w:pPr>
@@ -4779,8 +5590,8 @@
           <w:szCs w:val="26"/>
         </w:rPr>
       </w:pPr>
-      <w:bookmarkStart w:id="7" w:name="_Toc501037365"/>
-      <w:bookmarkStart w:id="8" w:name="_Toc527303286"/>
+      <w:bookmarkStart w:id="8" w:name="_Toc501037365"/>
+      <w:bookmarkStart w:id="9" w:name="_Toc6258861"/>
       <w:r>
         <w:rPr>
           <w:rStyle w:val="fontstyle21"/>
@@ -4791,8 +5602,8 @@
         </w:rPr>
         <w:t>Objetivo principal</w:t>
       </w:r>
-      <w:bookmarkEnd w:id="7"/>
       <w:bookmarkEnd w:id="8"/>
+      <w:bookmarkEnd w:id="9"/>
     </w:p>
     <w:p>
       <w:pPr>
@@ -4866,8 +5677,8 @@
           <w:szCs w:val="26"/>
         </w:rPr>
       </w:pPr>
-      <w:bookmarkStart w:id="9" w:name="_Toc501037366"/>
-      <w:bookmarkStart w:id="10" w:name="_Toc527303287"/>
+      <w:bookmarkStart w:id="10" w:name="_Toc501037366"/>
+      <w:bookmarkStart w:id="11" w:name="_Toc6258862"/>
       <w:r>
         <w:rPr>
           <w:rStyle w:val="fontstyle01"/>
@@ -4878,8 +5689,8 @@
         </w:rPr>
         <w:t>Objetivos secundarios</w:t>
       </w:r>
-      <w:bookmarkEnd w:id="9"/>
       <w:bookmarkEnd w:id="10"/>
+      <w:bookmarkEnd w:id="11"/>
     </w:p>
     <w:p>
       <w:pPr>
@@ -5020,14 +5831,14 @@
           <w:numId w:val="3"/>
         </w:numPr>
       </w:pPr>
-      <w:bookmarkStart w:id="11" w:name="_Toc501037367"/>
-      <w:bookmarkStart w:id="12" w:name="_Toc527303288"/>
+      <w:bookmarkStart w:id="12" w:name="_Toc501037367"/>
+      <w:bookmarkStart w:id="13" w:name="_Toc6258863"/>
       <w:r>
         <w:lastRenderedPageBreak/>
         <w:t>Marco Teórico.</w:t>
       </w:r>
-      <w:bookmarkEnd w:id="11"/>
       <w:bookmarkEnd w:id="12"/>
+      <w:bookmarkEnd w:id="13"/>
     </w:p>
     <w:p>
       <w:pPr>
@@ -5041,19 +5852,19 @@
           <w:lang w:val="es-NI"/>
         </w:rPr>
       </w:pPr>
-      <w:bookmarkStart w:id="13" w:name="_Toc521923221"/>
-      <w:bookmarkStart w:id="14" w:name="_Toc521504913"/>
-      <w:bookmarkStart w:id="15" w:name="_Toc521404563"/>
-      <w:bookmarkStart w:id="16" w:name="_Toc520902621"/>
-      <w:bookmarkStart w:id="17" w:name="_Toc527303289"/>
+      <w:bookmarkStart w:id="14" w:name="_Toc521923221"/>
+      <w:bookmarkStart w:id="15" w:name="_Toc521504913"/>
+      <w:bookmarkStart w:id="16" w:name="_Toc521404563"/>
+      <w:bookmarkStart w:id="17" w:name="_Toc520902621"/>
+      <w:bookmarkStart w:id="18" w:name="_Toc6258864"/>
       <w:r>
         <w:t>Definición de términos básicos</w:t>
       </w:r>
-      <w:bookmarkEnd w:id="13"/>
       <w:bookmarkEnd w:id="14"/>
       <w:bookmarkEnd w:id="15"/>
       <w:bookmarkEnd w:id="16"/>
       <w:bookmarkEnd w:id="17"/>
+      <w:bookmarkEnd w:id="18"/>
     </w:p>
     <w:p>
       <w:pPr>
@@ -5064,19 +5875,19 @@
         </w:numPr>
         <w:spacing w:after="160" w:line="256" w:lineRule="auto"/>
       </w:pPr>
-      <w:bookmarkStart w:id="18" w:name="_Toc521923222"/>
-      <w:bookmarkStart w:id="19" w:name="_Toc521504896"/>
-      <w:bookmarkStart w:id="20" w:name="_Toc521404553"/>
-      <w:bookmarkStart w:id="21" w:name="_Toc520902611"/>
-      <w:bookmarkStart w:id="22" w:name="_Toc527303290"/>
+      <w:bookmarkStart w:id="19" w:name="_Toc521923222"/>
+      <w:bookmarkStart w:id="20" w:name="_Toc521504896"/>
+      <w:bookmarkStart w:id="21" w:name="_Toc521404553"/>
+      <w:bookmarkStart w:id="22" w:name="_Toc520902611"/>
+      <w:bookmarkStart w:id="23" w:name="_Toc6258865"/>
       <w:r>
         <w:t>Diseño.</w:t>
       </w:r>
-      <w:bookmarkEnd w:id="18"/>
       <w:bookmarkEnd w:id="19"/>
       <w:bookmarkEnd w:id="20"/>
       <w:bookmarkEnd w:id="21"/>
       <w:bookmarkEnd w:id="22"/>
+      <w:bookmarkEnd w:id="23"/>
     </w:p>
     <w:p>
       <w:pPr>
@@ -5175,19 +5986,19 @@
         </w:numPr>
         <w:spacing w:after="160" w:line="256" w:lineRule="auto"/>
       </w:pPr>
-      <w:bookmarkStart w:id="23" w:name="_Toc521923223"/>
-      <w:bookmarkStart w:id="24" w:name="_Toc521504897"/>
-      <w:bookmarkStart w:id="25" w:name="_Toc521404554"/>
-      <w:bookmarkStart w:id="26" w:name="_Toc520902612"/>
-      <w:bookmarkStart w:id="27" w:name="_Toc527303291"/>
+      <w:bookmarkStart w:id="24" w:name="_Toc521923223"/>
+      <w:bookmarkStart w:id="25" w:name="_Toc521504897"/>
+      <w:bookmarkStart w:id="26" w:name="_Toc521404554"/>
+      <w:bookmarkStart w:id="27" w:name="_Toc520902612"/>
+      <w:bookmarkStart w:id="28" w:name="_Toc6258866"/>
       <w:r>
         <w:t>Fases del proceso de diseño.</w:t>
       </w:r>
-      <w:bookmarkEnd w:id="23"/>
       <w:bookmarkEnd w:id="24"/>
       <w:bookmarkEnd w:id="25"/>
       <w:bookmarkEnd w:id="26"/>
       <w:bookmarkEnd w:id="27"/>
+      <w:bookmarkEnd w:id="28"/>
     </w:p>
     <w:p>
       <w:pPr>
@@ -5257,7 +6068,7 @@
                     <pic:cNvPicPr/>
                   </pic:nvPicPr>
                   <pic:blipFill rotWithShape="1">
-                    <a:blip r:embed="rId10"/>
+                    <a:blip r:embed="rId12"/>
                     <a:srcRect l="42601" t="32165" r="27698" b="16562"/>
                     <a:stretch/>
                   </pic:blipFill>
@@ -5490,9 +6301,11 @@
           <w:numId w:val="3"/>
         </w:numPr>
       </w:pPr>
+      <w:bookmarkStart w:id="29" w:name="_Toc6258867"/>
       <w:r>
         <w:t>Teoría robótica</w:t>
       </w:r>
+      <w:bookmarkEnd w:id="29"/>
     </w:p>
     <w:p>
       <w:r>
@@ -5526,7 +6339,15 @@
     </w:p>
     <w:p>
       <w:r>
-        <w:t>sistemas lógicos (PLC por ejemplo) que tienen un número discreto y pequeño de posiciones estables y en los que los actuadores se detienen en posiciones fijas. La modificación de estas posiciones implica la alteración de los recorridos de los actuadores, mediante topes mecánicos o incluso el rediseño o la alteración estructural.</w:t>
+        <w:t>sistemas lógicos (</w:t>
+      </w:r>
+      <w:proofErr w:type="gramStart"/>
+      <w:r>
+        <w:t>PLC</w:t>
+      </w:r>
+      <w:proofErr w:type="gramEnd"/>
+      <w:r>
+        <w:t xml:space="preserve"> por ejemplo) que tienen un número discreto y pequeño de posiciones estables y en los que los actuadores se detienen en posiciones fijas. La modificación de estas posiciones implica la alteración de los recorridos de los actuadores, mediante topes mecánicos o incluso el rediseño o la alteración estructural.</w:t>
       </w:r>
       <w:r>
         <w:br/>
@@ -5546,15 +6367,16 @@
         </w:numPr>
         <w:spacing w:after="160" w:line="256" w:lineRule="auto"/>
       </w:pPr>
-      <w:bookmarkStart w:id="28" w:name="_Toc521923224"/>
-      <w:bookmarkStart w:id="29" w:name="_Toc521504899"/>
-      <w:bookmarkStart w:id="30" w:name="_Toc521404556"/>
-      <w:bookmarkStart w:id="31" w:name="_Toc520902614"/>
-      <w:bookmarkStart w:id="32" w:name="_Toc527303292"/>
+      <w:bookmarkStart w:id="30" w:name="_Toc521923224"/>
+      <w:bookmarkStart w:id="31" w:name="_Toc521504899"/>
+      <w:bookmarkStart w:id="32" w:name="_Toc521404556"/>
+      <w:bookmarkStart w:id="33" w:name="_Toc520902614"/>
+      <w:bookmarkStart w:id="34" w:name="_Toc6258868"/>
       <w:r>
         <w:lastRenderedPageBreak/>
         <w:t>Tipos de configuración para robots industriales</w:t>
       </w:r>
+      <w:bookmarkEnd w:id="34"/>
     </w:p>
     <w:p>
       <w:pPr>
@@ -5565,9 +6387,11 @@
         </w:numPr>
         <w:spacing w:after="160" w:line="256" w:lineRule="auto"/>
       </w:pPr>
+      <w:bookmarkStart w:id="35" w:name="_Toc6258869"/>
       <w:r>
         <w:t>Configuración cartesiana</w:t>
       </w:r>
+      <w:bookmarkEnd w:id="35"/>
     </w:p>
     <w:p>
       <w:r>
@@ -5599,7 +6423,7 @@
                     <pic:cNvPicPr/>
                   </pic:nvPicPr>
                   <pic:blipFill>
-                    <a:blip r:embed="rId11">
+                    <a:blip r:embed="rId13">
                       <a:extLst>
                         <a:ext uri="{28A0092B-C50C-407E-A947-70E740481C1C}">
                           <a14:useLocalDpi xmlns:a14="http://schemas.microsoft.com/office/drawing/2010/main" val="0"/>
@@ -5635,9 +6459,11 @@
         </w:numPr>
         <w:spacing w:after="160" w:line="256" w:lineRule="auto"/>
       </w:pPr>
+      <w:bookmarkStart w:id="36" w:name="_Toc6258870"/>
       <w:r>
         <w:t>Configuración cilíndrica</w:t>
       </w:r>
+      <w:bookmarkEnd w:id="36"/>
     </w:p>
     <w:p>
       <w:r>
@@ -5696,7 +6522,7 @@
                     <pic:cNvPicPr/>
                   </pic:nvPicPr>
                   <pic:blipFill>
-                    <a:blip r:embed="rId12">
+                    <a:blip r:embed="rId14">
                       <a:extLst>
                         <a:ext uri="{28A0092B-C50C-407E-A947-70E740481C1C}">
                           <a14:useLocalDpi xmlns:a14="http://schemas.microsoft.com/office/drawing/2010/main" val="0"/>
@@ -5737,9 +6563,11 @@
         </w:numPr>
         <w:spacing w:after="160" w:line="256" w:lineRule="auto"/>
       </w:pPr>
+      <w:bookmarkStart w:id="37" w:name="_Toc6258871"/>
       <w:r>
         <w:t>Configuración polar</w:t>
       </w:r>
+      <w:bookmarkEnd w:id="37"/>
     </w:p>
     <w:p>
       <w:r>
@@ -5785,7 +6613,7 @@
                     <pic:cNvPicPr/>
                   </pic:nvPicPr>
                   <pic:blipFill>
-                    <a:blip r:embed="rId13">
+                    <a:blip r:embed="rId15">
                       <a:extLst>
                         <a:ext uri="{28A0092B-C50C-407E-A947-70E740481C1C}">
                           <a14:useLocalDpi xmlns:a14="http://schemas.microsoft.com/office/drawing/2010/main" val="0"/>
@@ -5821,9 +6649,11 @@
         </w:numPr>
         <w:spacing w:after="160" w:line="256" w:lineRule="auto"/>
       </w:pPr>
+      <w:bookmarkStart w:id="38" w:name="_Toc6258872"/>
       <w:r>
         <w:t>Configuración angular (o de brazo articulado)</w:t>
       </w:r>
+      <w:bookmarkEnd w:id="38"/>
     </w:p>
     <w:p>
       <w:r>
@@ -5862,7 +6692,7 @@
                     <pic:cNvPicPr/>
                   </pic:nvPicPr>
                   <pic:blipFill>
-                    <a:blip r:embed="rId14">
+                    <a:blip r:embed="rId16">
                       <a:extLst>
                         <a:ext uri="{28A0092B-C50C-407E-A947-70E740481C1C}">
                           <a14:useLocalDpi xmlns:a14="http://schemas.microsoft.com/office/drawing/2010/main" val="0"/>
@@ -5898,9 +6728,11 @@
         </w:numPr>
         <w:spacing w:after="160" w:line="256" w:lineRule="auto"/>
       </w:pPr>
+      <w:bookmarkStart w:id="39" w:name="_Toc6258873"/>
       <w:r>
         <w:t>Configuración tipo SCARA</w:t>
       </w:r>
+      <w:bookmarkEnd w:id="39"/>
     </w:p>
     <w:p>
       <w:r>
@@ -5935,7 +6767,7 @@
                     <pic:cNvPicPr/>
                   </pic:nvPicPr>
                   <pic:blipFill>
-                    <a:blip r:embed="rId15">
+                    <a:blip r:embed="rId17">
                       <a:extLst>
                         <a:ext uri="{28A0092B-C50C-407E-A947-70E740481C1C}">
                           <a14:useLocalDpi xmlns:a14="http://schemas.microsoft.com/office/drawing/2010/main" val="0"/>
@@ -5972,14 +6804,15 @@
         </w:numPr>
         <w:spacing w:after="160" w:line="256" w:lineRule="auto"/>
       </w:pPr>
+      <w:bookmarkStart w:id="40" w:name="_Toc6258874"/>
       <w:r>
         <w:t>Hardware.</w:t>
       </w:r>
-      <w:bookmarkEnd w:id="28"/>
-      <w:bookmarkEnd w:id="29"/>
       <w:bookmarkEnd w:id="30"/>
       <w:bookmarkEnd w:id="31"/>
       <w:bookmarkEnd w:id="32"/>
+      <w:bookmarkEnd w:id="33"/>
+      <w:bookmarkEnd w:id="40"/>
     </w:p>
     <w:p>
       <w:pPr>
@@ -6028,18 +6861,18 @@
         </w:numPr>
         <w:spacing w:after="160" w:line="256" w:lineRule="auto"/>
       </w:pPr>
-      <w:bookmarkStart w:id="33" w:name="_Toc521923225"/>
-      <w:bookmarkStart w:id="34" w:name="_Toc521504900"/>
-      <w:bookmarkStart w:id="35" w:name="_Toc521404557"/>
-      <w:bookmarkStart w:id="36" w:name="_Toc520902615"/>
+      <w:bookmarkStart w:id="41" w:name="_Toc521923225"/>
+      <w:bookmarkStart w:id="42" w:name="_Toc521504900"/>
+      <w:bookmarkStart w:id="43" w:name="_Toc521404557"/>
+      <w:bookmarkStart w:id="44" w:name="_Toc520902615"/>
       <w:r>
         <w:lastRenderedPageBreak/>
         <w:t>Electrónica.</w:t>
       </w:r>
-      <w:bookmarkEnd w:id="33"/>
-      <w:bookmarkEnd w:id="34"/>
-      <w:bookmarkEnd w:id="35"/>
-      <w:bookmarkEnd w:id="36"/>
+      <w:bookmarkEnd w:id="41"/>
+      <w:bookmarkEnd w:id="42"/>
+      <w:bookmarkEnd w:id="43"/>
+      <w:bookmarkEnd w:id="44"/>
     </w:p>
     <w:p>
       <w:pPr>
@@ -6123,7 +6956,7 @@
       <w:pPr>
         <w:jc w:val="center"/>
       </w:pPr>
-      <w:commentRangeStart w:id="37"/>
+      <w:commentRangeStart w:id="45"/>
       <w:r>
         <w:rPr>
           <w:noProof/>
@@ -6145,7 +6978,7 @@
                     <pic:cNvPicPr/>
                   </pic:nvPicPr>
                   <pic:blipFill rotWithShape="1">
-                    <a:blip r:embed="rId16">
+                    <a:blip r:embed="rId18">
                       <a:extLst>
                         <a:ext uri="{28A0092B-C50C-407E-A947-70E740481C1C}">
                           <a14:useLocalDpi xmlns:a14="http://schemas.microsoft.com/office/drawing/2010/main" val="0"/>
@@ -6178,12 +7011,12 @@
           </wp:inline>
         </w:drawing>
       </w:r>
-      <w:commentRangeEnd w:id="37"/>
+      <w:commentRangeEnd w:id="45"/>
       <w:r>
         <w:rPr>
           <w:rStyle w:val="Refdecomentario"/>
         </w:rPr>
-        <w:commentReference w:id="37"/>
+        <w:commentReference w:id="45"/>
       </w:r>
     </w:p>
     <w:p>
@@ -6233,7 +7066,7 @@
         <w:ind w:left="709"/>
         <w:jc w:val="center"/>
       </w:pPr>
-      <w:commentRangeStart w:id="38"/>
+      <w:commentRangeStart w:id="46"/>
       <w:r>
         <w:rPr>
           <w:noProof/>
@@ -6282,12 +7115,12 @@
           </wp:inline>
         </w:drawing>
       </w:r>
-      <w:commentRangeEnd w:id="38"/>
+      <w:commentRangeEnd w:id="46"/>
       <w:r>
         <w:rPr>
           <w:rStyle w:val="Refdecomentario"/>
         </w:rPr>
-        <w:commentReference w:id="38"/>
+        <w:commentReference w:id="46"/>
       </w:r>
     </w:p>
     <w:p>
@@ -6308,7 +7141,7 @@
       <w:pPr>
         <w:ind w:left="709"/>
       </w:pPr>
-      <w:commentRangeStart w:id="39"/>
+      <w:commentRangeStart w:id="47"/>
       <w:r>
         <w:t xml:space="preserve">El condensador o capacitor es un componente pasivo como los </w:t>
       </w:r>
@@ -6318,12 +7151,12 @@
       <w:r>
         <w:t xml:space="preserve"> pero, que tienen la característica de almacenar energía en forma de campo eléctrico. Este campo es el resultado de una separación de la carga eléctrica. Está formado por un par de superficies conductoras, generalmente de láminas o placas las cuales están separadas por un material dieléctrico o por el vacío. Las placas sometidas a un diferencial de potencial adquieren una determinada carga eléctrica (positiva en una de ellas y negativa en la otra), siendo nula la variación de carga total. Un condensador es un dispositivo de dos terminales y puede tener polaridad en sus terminales.</w:t>
       </w:r>
-      <w:commentRangeEnd w:id="39"/>
+      <w:commentRangeEnd w:id="47"/>
       <w:r>
         <w:rPr>
           <w:rStyle w:val="Refdecomentario"/>
         </w:rPr>
-        <w:commentReference w:id="39"/>
+        <w:commentReference w:id="47"/>
       </w:r>
     </w:p>
     <w:p>
@@ -6331,7 +7164,7 @@
         <w:ind w:left="709"/>
         <w:jc w:val="center"/>
       </w:pPr>
-      <w:commentRangeStart w:id="40"/>
+      <w:commentRangeStart w:id="48"/>
       <w:r>
         <w:rPr>
           <w:noProof/>
@@ -6379,12 +7212,12 @@
           </wp:inline>
         </w:drawing>
       </w:r>
-      <w:commentRangeEnd w:id="40"/>
+      <w:commentRangeEnd w:id="48"/>
       <w:r>
         <w:rPr>
           <w:rStyle w:val="Refdecomentario"/>
         </w:rPr>
-        <w:commentReference w:id="40"/>
+        <w:commentReference w:id="48"/>
       </w:r>
     </w:p>
     <w:p>
@@ -6426,7 +7259,7 @@
         <w:ind w:left="709"/>
         <w:jc w:val="center"/>
       </w:pPr>
-      <w:commentRangeStart w:id="41"/>
+      <w:commentRangeStart w:id="49"/>
       <w:r>
         <w:rPr>
           <w:noProof/>
@@ -6475,12 +7308,12 @@
           </wp:inline>
         </w:drawing>
       </w:r>
-      <w:commentRangeEnd w:id="41"/>
+      <w:commentRangeEnd w:id="49"/>
       <w:r>
         <w:rPr>
           <w:rStyle w:val="Refdecomentario"/>
         </w:rPr>
-        <w:commentReference w:id="41"/>
+        <w:commentReference w:id="49"/>
       </w:r>
     </w:p>
     <w:p>
@@ -6518,7 +7351,7 @@
         <w:ind w:left="709"/>
         <w:jc w:val="center"/>
       </w:pPr>
-      <w:commentRangeStart w:id="42"/>
+      <w:commentRangeStart w:id="50"/>
       <w:r>
         <w:rPr>
           <w:noProof/>
@@ -6566,12 +7399,12 @@
           </wp:inline>
         </w:drawing>
       </w:r>
-      <w:commentRangeEnd w:id="42"/>
+      <w:commentRangeEnd w:id="50"/>
       <w:r>
         <w:rPr>
           <w:rStyle w:val="Refdecomentario"/>
         </w:rPr>
-        <w:commentReference w:id="42"/>
+        <w:commentReference w:id="50"/>
       </w:r>
     </w:p>
     <w:p>
@@ -6620,7 +7453,7 @@
       <w:pPr>
         <w:ind w:left="709"/>
       </w:pPr>
-      <w:commentRangeStart w:id="43"/>
+      <w:commentRangeStart w:id="51"/>
       <w:r>
         <w:lastRenderedPageBreak/>
         <w:t>El nombre indica que es un componente eléctrico que produce inducción. Concretamente, induce un campo magnético cuando es atravesado por una corriente. También se le llama bobina o solenoide. En principio, cualquier conductor podría usarse para construir una bobina. Se elabora enrollando alambre conductor en círculos, dando varias vueltas, de modo de formar un helicoide</w:t>
@@ -6692,12 +7525,12 @@
       <w:r>
         <w:t>Cuando circula una corriente por las espiras, se induce un campo magnético que atraviesa el cilindro helicoidal en su longitud, y también en el exterior del solenoide. Esto se conoce como ley de Faraday.</w:t>
       </w:r>
-      <w:commentRangeEnd w:id="43"/>
+      <w:commentRangeEnd w:id="51"/>
       <w:r>
         <w:rPr>
           <w:rStyle w:val="Refdecomentario"/>
         </w:rPr>
-        <w:commentReference w:id="43"/>
+        <w:commentReference w:id="51"/>
       </w:r>
     </w:p>
     <w:p>
@@ -6785,7 +7618,15 @@
         <w:ind w:left="1418"/>
       </w:pPr>
       <w:r>
-        <w:t>El transformador es capaz de modificar, sin variar la frecuencia, los componentes de la energía eléctrica alterna de la entrada (voltaje y corriente) a otros distintos en la salida.</w:t>
+        <w:t xml:space="preserve">El transformador es capaz de modificar, sin variar la frecuencia, </w:t>
+      </w:r>
+      <w:proofErr w:type="gramStart"/>
+      <w:r>
+        <w:t>los componentes de la energía eléctrica alterna</w:t>
+      </w:r>
+      <w:proofErr w:type="gramEnd"/>
+      <w:r>
+        <w:t xml:space="preserve"> de la entrada (voltaje y corriente) a otros distintos en la salida.</w:t>
       </w:r>
       <w:r>
         <w:t xml:space="preserve"> </w:t>
@@ -6853,7 +7694,7 @@
       </w:r>
     </w:p>
     <w:p>
-      <w:commentRangeStart w:id="44"/>
+      <w:commentRangeStart w:id="52"/>
       <w:r>
         <w:rPr>
           <w:noProof/>
@@ -6908,12 +7749,12 @@
           </wp:inline>
         </w:drawing>
       </w:r>
-      <w:commentRangeEnd w:id="44"/>
+      <w:commentRangeEnd w:id="52"/>
       <w:r>
         <w:rPr>
           <w:rStyle w:val="Refdecomentario"/>
         </w:rPr>
-        <w:commentReference w:id="44"/>
+        <w:commentReference w:id="52"/>
       </w:r>
     </w:p>
     <w:p>
@@ -6926,7 +7767,7 @@
       <w:r>
         <w:tab/>
       </w:r>
-      <w:commentRangeStart w:id="45"/>
+      <w:commentRangeStart w:id="53"/>
       <w:r>
         <w:rPr>
           <w:b/>
@@ -7050,12 +7891,12 @@
         <w:lastRenderedPageBreak/>
         <w:t>Esta etapa consiste del uso de uno o varios circuitos integrados que tienen la función de mantener constante las características del sistema y tienen la capacidad de mantener el estado de las salidas independientemente de la entrada.</w:t>
       </w:r>
-      <w:commentRangeEnd w:id="45"/>
+      <w:commentRangeEnd w:id="53"/>
       <w:r>
         <w:rPr>
           <w:rStyle w:val="Refdecomentario"/>
         </w:rPr>
-        <w:commentReference w:id="45"/>
+        <w:commentReference w:id="53"/>
       </w:r>
     </w:p>
     <w:p>
@@ -7080,7 +7921,7 @@
       <w:pPr>
         <w:jc w:val="center"/>
       </w:pPr>
-      <w:commentRangeStart w:id="46"/>
+      <w:commentRangeStart w:id="54"/>
       <w:r>
         <w:rPr>
           <w:noProof/>
@@ -7135,12 +7976,12 @@
           </wp:inline>
         </w:drawing>
       </w:r>
-      <w:commentRangeEnd w:id="46"/>
+      <w:commentRangeEnd w:id="54"/>
       <w:r>
         <w:rPr>
           <w:rStyle w:val="Refdecomentario"/>
         </w:rPr>
-        <w:commentReference w:id="46"/>
+        <w:commentReference w:id="54"/>
       </w:r>
     </w:p>
     <w:p>
@@ -7265,7 +8106,7 @@
       </w:r>
     </w:p>
     <w:p>
-      <w:commentRangeStart w:id="47"/>
+      <w:commentRangeStart w:id="55"/>
       <w:r>
         <w:lastRenderedPageBreak/>
         <w:t>El puente H es un circuito electrónico que permite a un motor eléctrico DC girar en am</w:t>
@@ -7285,7 +8126,23 @@
         <w:t>tores). Cuando</w:t>
       </w:r>
       <w:r>
-        <w:t xml:space="preserve"> los interruptores S1 y S4 están cerrados ( S2 y S3 abiertos ) se aplica una tensión haciendo girar el motor en un sentido. Abriendo los interruptores S1 y S4 (cerrando S2 y S3 ), el voltaje se invierte, permitiendo el giro en sentido inverso del motor.</w:t>
+        <w:t xml:space="preserve"> los interruptores S1 y S4 están cerrados </w:t>
+      </w:r>
+      <w:proofErr w:type="gramStart"/>
+      <w:r>
+        <w:t>( S</w:t>
+      </w:r>
+      <w:proofErr w:type="gramEnd"/>
+      <w:r>
+        <w:t>2 y S3 abiertos ) se aplica una tensión haciendo girar el motor en un sentido. Abriendo los interruptores S1 y S4 (cerrando S2 y S</w:t>
+      </w:r>
+      <w:proofErr w:type="gramStart"/>
+      <w:r>
+        <w:t>3 )</w:t>
+      </w:r>
+      <w:proofErr w:type="gramEnd"/>
+      <w:r>
+        <w:t>, el voltaje se invierte, permitiendo el giro en sentido inverso del motor.</w:t>
       </w:r>
     </w:p>
     <w:p>
@@ -7639,19 +8496,19 @@
       <w:r>
         <w:t>a los requerimientos.</w:t>
       </w:r>
-      <w:commentRangeEnd w:id="47"/>
+      <w:commentRangeEnd w:id="55"/>
       <w:r>
         <w:rPr>
           <w:rStyle w:val="Refdecomentario"/>
         </w:rPr>
-        <w:commentReference w:id="47"/>
+        <w:commentReference w:id="55"/>
       </w:r>
     </w:p>
     <w:p>
       <w:pPr>
         <w:jc w:val="center"/>
       </w:pPr>
-      <w:commentRangeStart w:id="48"/>
+      <w:commentRangeStart w:id="56"/>
       <w:r>
         <w:rPr>
           <w:noProof/>
@@ -7699,12 +8556,12 @@
           </wp:inline>
         </w:drawing>
       </w:r>
-      <w:commentRangeEnd w:id="48"/>
+      <w:commentRangeEnd w:id="56"/>
       <w:r>
         <w:rPr>
           <w:rStyle w:val="Refdecomentario"/>
         </w:rPr>
-        <w:commentReference w:id="48"/>
+        <w:commentReference w:id="56"/>
       </w:r>
     </w:p>
     <w:p>
@@ -7721,7 +8578,7 @@
       </w:r>
     </w:p>
     <w:p>
-      <w:commentRangeStart w:id="49"/>
+      <w:commentRangeStart w:id="57"/>
       <w:r>
         <w:t>Es una parte de la electrónica que se encarga de sistemas electrónicos en los cuales la información está codificada,</w:t>
       </w:r>
@@ -7748,19 +8605,19 @@
       <w:r>
         <w:t>La electrónica digital es binaria, es decir, cada dígito admite solamente dos posibilidades, que solemos expresar  con los símbolos 0 y 1, de forma que el sistema de numeración que le es propio es el sistema de base 2 (binario)</w:t>
       </w:r>
-      <w:commentRangeEnd w:id="49"/>
+      <w:commentRangeEnd w:id="57"/>
       <w:r>
         <w:rPr>
           <w:rStyle w:val="Refdecomentario"/>
         </w:rPr>
-        <w:commentReference w:id="49"/>
+        <w:commentReference w:id="57"/>
       </w:r>
       <w:r>
         <w:t>a como se puede observar en la imagen.</w:t>
       </w:r>
     </w:p>
     <w:p>
-      <w:commentRangeStart w:id="50"/>
+      <w:commentRangeStart w:id="58"/>
       <w:r>
         <w:rPr>
           <w:noProof/>
@@ -7809,12 +8666,12 @@
           </wp:inline>
         </w:drawing>
       </w:r>
-      <w:commentRangeEnd w:id="50"/>
+      <w:commentRangeEnd w:id="58"/>
       <w:r>
         <w:rPr>
           <w:rStyle w:val="Refdecomentario"/>
         </w:rPr>
-        <w:commentReference w:id="50"/>
+        <w:commentReference w:id="58"/>
       </w:r>
     </w:p>
     <w:p>
@@ -7946,7 +8803,15 @@
         <w:t>ejemplo,</w:t>
       </w:r>
       <w:r>
-        <w:t xml:space="preserve"> un interruptor o un pulsador) y el de un receptor (por ejemplo una lámpara o un motor), siendo diferente el criterio que tomamos para cada uno. </w:t>
+        <w:t xml:space="preserve"> un interruptor o un pulsador) y el de un receptor (por </w:t>
+      </w:r>
+      <w:proofErr w:type="gramStart"/>
+      <w:r>
+        <w:t>ejemplo</w:t>
+      </w:r>
+      <w:proofErr w:type="gramEnd"/>
+      <w:r>
+        <w:t xml:space="preserve"> una lámpara o un motor), siendo diferente el criterio que tomamos para cada uno. </w:t>
       </w:r>
     </w:p>
     <w:p>
@@ -7957,7 +8822,15 @@
         <w:t xml:space="preserve"> Cuando es un elemento de salida,</w:t>
       </w:r>
       <w:r>
-        <w:t xml:space="preserve"> por ejemplo un motor o una lámpara, si están funcionando su estado sería 1 y si no están funcionando su estado sería 0.</w:t>
+        <w:t xml:space="preserve"> por </w:t>
+      </w:r>
+      <w:proofErr w:type="gramStart"/>
+      <w:r>
+        <w:t>ejemplo</w:t>
+      </w:r>
+      <w:proofErr w:type="gramEnd"/>
+      <w:r>
+        <w:t xml:space="preserve"> un motor o una lámpara, si están funcionando su estado sería 1 y si no están funcionando su estado sería 0.</w:t>
       </w:r>
     </w:p>
     <w:p>
@@ -8016,7 +8889,7 @@
           <w:i/>
         </w:rPr>
       </w:pPr>
-      <w:commentRangeStart w:id="51"/>
+      <w:commentRangeStart w:id="59"/>
       <w:r>
         <w:rPr>
           <w:b/>
@@ -8846,26 +9719,26 @@
       <w:r>
         <w:br w:type="textWrapping" w:clear="all"/>
       </w:r>
-      <w:commentRangeEnd w:id="51"/>
+      <w:commentRangeEnd w:id="59"/>
       <w:r>
         <w:rPr>
           <w:rStyle w:val="Refdecomentario"/>
         </w:rPr>
-        <w:commentReference w:id="51"/>
-      </w:r>
-      <w:commentRangeStart w:id="52"/>
+        <w:commentReference w:id="59"/>
+      </w:r>
+      <w:commentRangeStart w:id="60"/>
       <w:r>
         <w:rPr>
           <w:b/>
         </w:rPr>
         <w:t>Arquitectura de maquinas</w:t>
       </w:r>
-      <w:commentRangeEnd w:id="52"/>
+      <w:commentRangeEnd w:id="60"/>
       <w:r>
         <w:rPr>
           <w:rStyle w:val="Refdecomentario"/>
         </w:rPr>
-        <w:commentReference w:id="52"/>
+        <w:commentReference w:id="60"/>
       </w:r>
     </w:p>
     <w:p>
@@ -8890,17 +9763,17 @@
         <w:spacing w:after="160" w:line="256" w:lineRule="auto"/>
         <w:jc w:val="both"/>
       </w:pPr>
-      <w:bookmarkStart w:id="54" w:name="_Toc521923226"/>
-      <w:bookmarkStart w:id="55" w:name="_Toc521504901"/>
-      <w:bookmarkStart w:id="56" w:name="_Toc521404558"/>
-      <w:bookmarkStart w:id="57" w:name="_Toc520902616"/>
+      <w:bookmarkStart w:id="61" w:name="_Toc521923226"/>
+      <w:bookmarkStart w:id="62" w:name="_Toc521504901"/>
+      <w:bookmarkStart w:id="63" w:name="_Toc521404558"/>
+      <w:bookmarkStart w:id="64" w:name="_Toc520902616"/>
       <w:r>
         <w:t>Mecánica.</w:t>
       </w:r>
-      <w:bookmarkEnd w:id="54"/>
-      <w:bookmarkEnd w:id="55"/>
-      <w:bookmarkEnd w:id="56"/>
-      <w:bookmarkEnd w:id="57"/>
+      <w:bookmarkEnd w:id="61"/>
+      <w:bookmarkEnd w:id="62"/>
+      <w:bookmarkEnd w:id="63"/>
+      <w:bookmarkEnd w:id="64"/>
     </w:p>
     <w:p>
       <w:pPr>
@@ -8932,8 +9805,8 @@
           <w:numId w:val="3"/>
         </w:numPr>
       </w:pPr>
-      <w:bookmarkStart w:id="58" w:name="_Toc501037380"/>
-      <w:bookmarkStart w:id="59" w:name="_Toc19956"/>
+      <w:bookmarkStart w:id="65" w:name="_Toc501037380"/>
+      <w:bookmarkStart w:id="66" w:name="_Toc19956"/>
       <w:r>
         <w:rPr>
           <w:rStyle w:val="Ttulo5Car"/>
@@ -8944,11 +9817,11 @@
       <w:r>
         <w:t>)</w:t>
       </w:r>
-      <w:bookmarkEnd w:id="58"/>
+      <w:bookmarkEnd w:id="65"/>
       <w:r>
         <w:t xml:space="preserve"> </w:t>
       </w:r>
-      <w:bookmarkEnd w:id="59"/>
+      <w:bookmarkEnd w:id="66"/>
     </w:p>
     <w:p>
       <w:pPr>
@@ -9003,7 +9876,7 @@
       <w:r>
         <w:t xml:space="preserve">Los mecanismos de guías lineares proveen de soporte al movimiento rectilíneo del tornillo de potencia garantizado una trayectoria rectilínea con un movimiento suave producto de una reducida fricción orientados ortogonalmente con otros ejes. </w:t>
       </w:r>
-      <w:bookmarkStart w:id="60" w:name="_Toc501037393"/>
+      <w:bookmarkStart w:id="67" w:name="_Toc501037393"/>
     </w:p>
     <w:p>
       <w:pPr>
@@ -9073,7 +9946,7 @@
       <w:r>
         <w:t>Riel redondo</w:t>
       </w:r>
-      <w:bookmarkEnd w:id="60"/>
+      <w:bookmarkEnd w:id="67"/>
       <w:r>
         <w:t xml:space="preserve"> </w:t>
       </w:r>
@@ -9090,7 +9963,7 @@
       <w:pPr>
         <w:pStyle w:val="Ttulo6"/>
       </w:pPr>
-      <w:bookmarkStart w:id="61" w:name="_Toc501037394"/>
+      <w:bookmarkStart w:id="68" w:name="_Toc501037394"/>
       <w:r>
         <w:rPr>
           <w:noProof/>
@@ -9147,7 +10020,7 @@
       <w:r>
         <w:t>Riel de perfil</w:t>
       </w:r>
-      <w:bookmarkEnd w:id="61"/>
+      <w:bookmarkEnd w:id="68"/>
       <w:r>
         <w:t xml:space="preserve"> </w:t>
       </w:r>
@@ -9283,11 +10156,11 @@
       <w:pPr>
         <w:pStyle w:val="Ttulo6"/>
       </w:pPr>
-      <w:bookmarkStart w:id="62" w:name="_Toc501037385"/>
+      <w:bookmarkStart w:id="69" w:name="_Toc501037385"/>
       <w:r>
         <w:t>Tornillos</w:t>
       </w:r>
-      <w:bookmarkEnd w:id="62"/>
+      <w:bookmarkEnd w:id="69"/>
       <w:r>
         <w:t xml:space="preserve"> </w:t>
       </w:r>
@@ -9296,11 +10169,11 @@
       <w:pPr>
         <w:pStyle w:val="Ttulo7"/>
       </w:pPr>
-      <w:bookmarkStart w:id="63" w:name="_Toc501037386"/>
+      <w:bookmarkStart w:id="70" w:name="_Toc501037386"/>
       <w:r>
         <w:t>Tornillo y tuerca (común)</w:t>
       </w:r>
-      <w:bookmarkEnd w:id="63"/>
+      <w:bookmarkEnd w:id="70"/>
     </w:p>
     <w:p>
       <w:pPr>
@@ -9320,7 +10193,7 @@
       <w:pPr>
         <w:pStyle w:val="Ttulo7"/>
       </w:pPr>
-      <w:bookmarkStart w:id="64" w:name="_Toc501037387"/>
+      <w:bookmarkStart w:id="71" w:name="_Toc501037387"/>
       <w:r>
         <w:rPr>
           <w:noProof/>
@@ -9377,7 +10250,7 @@
       <w:r>
         <w:t>Tornillos de potencia</w:t>
       </w:r>
-      <w:bookmarkEnd w:id="64"/>
+      <w:bookmarkEnd w:id="71"/>
       <w:r>
         <w:t xml:space="preserve"> </w:t>
       </w:r>
@@ -9421,11 +10294,11 @@
       <w:pPr>
         <w:pStyle w:val="Ttulo7"/>
       </w:pPr>
-      <w:bookmarkStart w:id="65" w:name="_Toc501037388"/>
+      <w:bookmarkStart w:id="72" w:name="_Toc501037388"/>
       <w:r>
         <w:t>Tornillo de bolas</w:t>
       </w:r>
-      <w:bookmarkEnd w:id="65"/>
+      <w:bookmarkEnd w:id="72"/>
       <w:r>
         <w:t xml:space="preserve"> </w:t>
       </w:r>
@@ -9555,11 +10428,11 @@
       <w:pPr>
         <w:pStyle w:val="Ttulo6"/>
       </w:pPr>
-      <w:bookmarkStart w:id="66" w:name="_Toc501037389"/>
+      <w:bookmarkStart w:id="73" w:name="_Toc501037389"/>
       <w:r>
         <w:t>Piñón y cremallera</w:t>
       </w:r>
-      <w:bookmarkEnd w:id="66"/>
+      <w:bookmarkEnd w:id="73"/>
       <w:r>
         <w:t xml:space="preserve"> </w:t>
       </w:r>
@@ -9591,7 +10464,7 @@
           <w:rFonts w:cs="Arial"/>
         </w:rPr>
       </w:pPr>
-      <w:bookmarkStart w:id="67" w:name="_Toc501037390"/>
+      <w:bookmarkStart w:id="74" w:name="_Toc501037390"/>
       <w:r>
         <w:rPr>
           <w:rStyle w:val="Ttulo6Car"/>
@@ -9612,7 +10485,7 @@
       <w:r>
         <w:t>Poleas síncronas y de tiempo</w:t>
       </w:r>
-      <w:bookmarkEnd w:id="67"/>
+      <w:bookmarkEnd w:id="74"/>
       <w:r>
         <w:t xml:space="preserve"> </w:t>
       </w:r>
@@ -9718,9 +10591,9 @@
       <w:pPr>
         <w:jc w:val="both"/>
       </w:pPr>
-      <w:bookmarkStart w:id="68" w:name="_Toc521504903"/>
-      <w:bookmarkStart w:id="69" w:name="_Toc520924355"/>
-      <w:bookmarkStart w:id="70" w:name="_Toc520902624"/>
+      <w:bookmarkStart w:id="75" w:name="_Toc521504903"/>
+      <w:bookmarkStart w:id="76" w:name="_Toc520924355"/>
+      <w:bookmarkStart w:id="77" w:name="_Toc520902624"/>
       <w:r>
         <w:t>Hay componentes cuyo funcionamiento no se puede describir con conceptos puramente electrónicos o mecánicos debido a que su operatividad consta de una combinación de fenómenos.</w:t>
       </w:r>
@@ -9759,9 +10632,9 @@
         </w:rPr>
         <w:t>Accesorios programables</w:t>
       </w:r>
-      <w:bookmarkEnd w:id="68"/>
-      <w:bookmarkEnd w:id="69"/>
-      <w:bookmarkEnd w:id="70"/>
+      <w:bookmarkEnd w:id="75"/>
+      <w:bookmarkEnd w:id="76"/>
+      <w:bookmarkEnd w:id="77"/>
       <w:r>
         <w:rPr>
           <w:rFonts w:cs="Arial"/>
@@ -9864,9 +10737,9 @@
           <w:b/>
         </w:rPr>
       </w:pPr>
-      <w:bookmarkStart w:id="71" w:name="_Toc521504904"/>
-      <w:bookmarkStart w:id="72" w:name="_Toc520924354"/>
-      <w:bookmarkStart w:id="73" w:name="_Toc520902623"/>
+      <w:bookmarkStart w:id="78" w:name="_Toc521504904"/>
+      <w:bookmarkStart w:id="79" w:name="_Toc520924354"/>
+      <w:bookmarkStart w:id="80" w:name="_Toc520902623"/>
       <w:r>
         <w:rPr>
           <w:rFonts w:cs="Arial"/>
@@ -9874,9 +10747,9 @@
         </w:rPr>
         <w:t>Control de movimiento</w:t>
       </w:r>
-      <w:bookmarkEnd w:id="71"/>
-      <w:bookmarkEnd w:id="72"/>
-      <w:bookmarkEnd w:id="73"/>
+      <w:bookmarkEnd w:id="78"/>
+      <w:bookmarkEnd w:id="79"/>
+      <w:bookmarkEnd w:id="80"/>
       <w:r>
         <w:rPr>
           <w:rFonts w:cs="Arial"/>
@@ -10041,19 +10914,19 @@
         </w:numPr>
         <w:spacing w:after="160" w:line="256" w:lineRule="auto"/>
       </w:pPr>
-      <w:bookmarkStart w:id="74" w:name="_Toc521923228"/>
-      <w:bookmarkStart w:id="75" w:name="_Toc521504905"/>
-      <w:bookmarkStart w:id="76" w:name="_Toc521404559"/>
-      <w:bookmarkStart w:id="77" w:name="_Toc520902617"/>
-      <w:bookmarkStart w:id="78" w:name="_Toc527303293"/>
+      <w:bookmarkStart w:id="81" w:name="_Toc521923228"/>
+      <w:bookmarkStart w:id="82" w:name="_Toc521504905"/>
+      <w:bookmarkStart w:id="83" w:name="_Toc521404559"/>
+      <w:bookmarkStart w:id="84" w:name="_Toc520902617"/>
+      <w:bookmarkStart w:id="85" w:name="_Toc6258875"/>
       <w:r>
         <w:t>Software.</w:t>
       </w:r>
-      <w:bookmarkEnd w:id="74"/>
-      <w:bookmarkEnd w:id="75"/>
-      <w:bookmarkEnd w:id="76"/>
-      <w:bookmarkEnd w:id="77"/>
-      <w:bookmarkEnd w:id="78"/>
+      <w:bookmarkEnd w:id="81"/>
+      <w:bookmarkEnd w:id="82"/>
+      <w:bookmarkEnd w:id="83"/>
+      <w:bookmarkEnd w:id="84"/>
+      <w:bookmarkEnd w:id="85"/>
     </w:p>
     <w:p>
       <w:pPr>
@@ -10444,7 +11317,15 @@
         <w:jc w:val="both"/>
       </w:pPr>
       <w:r>
-        <w:t>El primer sistema CNC fue en realidad de tipo NC, es decir, de control numérico pero sin ser por ordenador. La integración a baja o media escala de los circuitos fue cada vez más utilizada y los chips de los PCBs llegaron a alcanzar miles y más decenas, unidos en bloques con funciones determinadas. Además, estos bloques se integraban en un esquema fijo y no modificable, ej. sistemas realizados a través de un esquemático. Aunque en esos tiempos el programa de control solía estar escrito en un código-ISO en una cinta perforada, hoy en día, las cintas perforadas están obsoletas</w:t>
+        <w:t xml:space="preserve">El primer sistema CNC fue en realidad de tipo NC, es decir, de control </w:t>
+      </w:r>
+      <w:proofErr w:type="gramStart"/>
+      <w:r>
+        <w:t>numérico</w:t>
+      </w:r>
+      <w:proofErr w:type="gramEnd"/>
+      <w:r>
+        <w:t xml:space="preserve"> pero sin ser por ordenador. La integración a baja o media escala de los circuitos fue cada vez más utilizada y los chips de los PCBs llegaron a alcanzar miles y más decenas, unidos en bloques con funciones determinadas. Además, estos bloques se integraban en un esquema fijo y no modificable, ej. sistemas realizados a través de un esquemático. Aunque en esos tiempos el programa de control solía estar escrito en un código-ISO en una cinta perforada, hoy en día, las cintas perforadas están obsoletas</w:t>
       </w:r>
     </w:p>
     <w:p>
@@ -10501,7 +11382,15 @@
       </w:pPr>
       <w:r>
         <w:lastRenderedPageBreak/>
-        <w:t>Como ya se ha mencionado previamente, fue a finales de los años sesenta cuando nace el control numérico por ordenador. Las funciones de control se realizaban mediante programas en la memoria del ordenador de forma que podían adaptarse fácilmente con solo modificar el programa realizado. Sin embargo, en esta época los ordenadores eran todavía muy grandes y costosos y la única solución práctica para el CN era disponer de un ordenador central conectado a varias máquinas-herramientas que desarrollaban a tiempo compartido todas las funciones de control de las mismas. Esta tecnología se conoce con las siglas DNC (Control Numérico Directo). A principios de los setenta se empezaron a construir ordenadores más pequeños y económicos, apareciendo así el CNC (Control Numérico Computarizado). Este permitía que el mismo control numérico pudiese aplicarse a varios tipos de máquinas distintas sin más que programar las funciones de control para cada máquina en particular. Las tendencias actuales de automatización total y fabricación flexible se basan en máquinas de CNC conectadas a un ordenador central con funciones de programación y almacenamiento de programas y transmisión de los mismos a las máquinas para su ejecución. Los esfuerzos para eliminar la intervención humana en los procesos de producción son una meta gerencial con la introducción de los conceptos de partes intercambiables y producción en masa. A continuación podemos observar un gráfico sobre la evolución de los CNC:</w:t>
+        <w:t xml:space="preserve">Como ya se ha mencionado previamente, fue a finales de los años sesenta cuando nace el control numérico por ordenador. Las funciones de control se realizaban mediante programas en la memoria del ordenador de forma que podían adaptarse fácilmente con solo modificar el programa realizado. Sin embargo, en esta época los ordenadores eran todavía muy grandes y costosos y la única solución práctica para el CN era disponer de un ordenador central conectado a varias máquinas-herramientas que desarrollaban a tiempo compartido todas las funciones de control de las mismas. Esta tecnología se conoce con las siglas DNC (Control Numérico Directo). A principios de los setenta se empezaron a construir ordenadores más pequeños y económicos, apareciendo así el CNC (Control Numérico Computarizado). Este permitía que el mismo control numérico pudiese aplicarse a varios tipos de máquinas distintas sin más que programar las funciones de control para cada máquina en particular. Las tendencias actuales de automatización total y fabricación flexible se basan en máquinas de CNC conectadas a un ordenador central con funciones de programación y almacenamiento de programas y transmisión de los mismos a las máquinas para su ejecución. Los esfuerzos para eliminar la intervención humana en los procesos de producción son una meta gerencial con la introducción de los conceptos de partes intercambiables y producción en masa. A </w:t>
+      </w:r>
+      <w:proofErr w:type="gramStart"/>
+      <w:r>
+        <w:t>continuación</w:t>
+      </w:r>
+      <w:proofErr w:type="gramEnd"/>
+      <w:r>
+        <w:t xml:space="preserve"> podemos observar un gráfico sobre la evolución de los CNC:</w:t>
       </w:r>
     </w:p>
     <w:p>
@@ -11234,11 +12123,19 @@
                                 <w:lang w:val="es-NI"/>
                               </w:rPr>
                             </w:pPr>
+                            <w:proofErr w:type="gramStart"/>
                             <w:r>
                               <w:rPr>
                                 <w:lang w:val="es-NI"/>
                               </w:rPr>
-                              <w:t>Herramientas  Automáticamente Programadas</w:t>
+                              <w:t>Herramientas  Automáticamente</w:t>
+                            </w:r>
+                            <w:proofErr w:type="gramEnd"/>
+                            <w:r>
+                              <w:rPr>
+                                <w:lang w:val="es-NI"/>
+                              </w:rPr>
+                              <w:t xml:space="preserve"> Programadas</w:t>
                             </w:r>
                           </w:p>
                         </w:txbxContent>
@@ -11272,11 +12169,19 @@
                           <w:lang w:val="es-NI"/>
                         </w:rPr>
                       </w:pPr>
+                      <w:proofErr w:type="gramStart"/>
                       <w:r>
                         <w:rPr>
                           <w:lang w:val="es-NI"/>
                         </w:rPr>
-                        <w:t>Herramientas  Automáticamente Programadas</w:t>
+                        <w:t>Herramientas  Automáticamente</w:t>
+                      </w:r>
+                      <w:proofErr w:type="gramEnd"/>
+                      <w:r>
+                        <w:rPr>
+                          <w:lang w:val="es-NI"/>
+                        </w:rPr>
+                        <w:t xml:space="preserve"> Programadas</w:t>
                       </w:r>
                     </w:p>
                   </w:txbxContent>
@@ -12336,12 +13241,12 @@
         </w:numPr>
         <w:spacing w:after="160" w:line="256" w:lineRule="auto"/>
       </w:pPr>
-      <w:bookmarkStart w:id="79" w:name="_Toc501037370"/>
+      <w:bookmarkStart w:id="86" w:name="_Toc501037370"/>
       <w:r>
         <w:t>Sistema DNC</w:t>
       </w:r>
     </w:p>
-    <w:bookmarkEnd w:id="79"/>
+    <w:bookmarkEnd w:id="86"/>
     <w:p>
       <w:pPr>
         <w:rPr>
@@ -12558,7 +13463,15 @@
         <w:t xml:space="preserve">CNC híbridos: </w:t>
       </w:r>
       <w:r>
-        <w:t>los sistemas hibridos para el control manual-digital del software se utilizan para producir partes separadas o pequeñas partes de piezas. A continuación podemos observar un ejemplo de un sistema de este tipo en el que un operador proporciona comandos manuales para el soporte.</w:t>
+        <w:t xml:space="preserve">los sistemas hibridos para el control manual-digital del software se utilizan para producir partes separadas o pequeñas partes de piezas. A </w:t>
+      </w:r>
+      <w:proofErr w:type="gramStart"/>
+      <w:r>
+        <w:t>continuación</w:t>
+      </w:r>
+      <w:proofErr w:type="gramEnd"/>
+      <w:r>
+        <w:t xml:space="preserve"> podemos observar un ejemplo de un sistema de este tipo en el que un operador proporciona comandos manuales para el soporte.</w:t>
       </w:r>
     </w:p>
     <w:p>
@@ -12634,22 +13547,30 @@
         </w:numPr>
         <w:spacing w:after="160" w:line="256" w:lineRule="auto"/>
       </w:pPr>
-      <w:bookmarkStart w:id="80" w:name="_Toc521923229"/>
-      <w:bookmarkStart w:id="81" w:name="_Toc521504906"/>
-      <w:bookmarkStart w:id="82" w:name="_Toc521404560"/>
-      <w:bookmarkStart w:id="83" w:name="_Toc520902618"/>
+      <w:bookmarkStart w:id="87" w:name="_Toc521923229"/>
+      <w:bookmarkStart w:id="88" w:name="_Toc521504906"/>
+      <w:bookmarkStart w:id="89" w:name="_Toc521404560"/>
+      <w:bookmarkStart w:id="90" w:name="_Toc520902618"/>
       <w:r>
         <w:lastRenderedPageBreak/>
         <w:t>Post Procesamiento.</w:t>
       </w:r>
-      <w:bookmarkEnd w:id="80"/>
-      <w:bookmarkEnd w:id="81"/>
-      <w:bookmarkEnd w:id="82"/>
-      <w:bookmarkEnd w:id="83"/>
-    </w:p>
-    <w:p>
-      <w:r>
-        <w:t>El post procesamiento CNC es aquel programa que convierte trayectorias creadas en un programa CAM en programas NC que pueden ser leídos por el controlador de una maquina para mover la herramienta de corte a lo largo de las trayectorias programadas de una manera segura , consistente y predecible.</w:t>
+      <w:bookmarkEnd w:id="87"/>
+      <w:bookmarkEnd w:id="88"/>
+      <w:bookmarkEnd w:id="89"/>
+      <w:bookmarkEnd w:id="90"/>
+    </w:p>
+    <w:p>
+      <w:r>
+        <w:t xml:space="preserve">El post procesamiento CNC es aquel programa que convierte trayectorias creadas en un programa CAM en programas NC que pueden ser leídos por el controlador de una maquina para mover la herramienta de corte a lo largo de las trayectorias programadas de una manera </w:t>
+      </w:r>
+      <w:proofErr w:type="gramStart"/>
+      <w:r>
+        <w:t>segura ,</w:t>
+      </w:r>
+      <w:proofErr w:type="gramEnd"/>
+      <w:r>
+        <w:t xml:space="preserve"> consistente y predecible.</w:t>
       </w:r>
       <w:r>
         <w:rPr>
@@ -12756,7 +13677,7 @@
           <w:szCs w:val="32"/>
         </w:rPr>
       </w:pPr>
-      <w:bookmarkStart w:id="84" w:name="_Toc501037415"/>
+      <w:bookmarkStart w:id="91" w:name="_Toc501037415"/>
       <w:r>
         <w:br w:type="page"/>
       </w:r>
@@ -12770,12 +13691,12 @@
         </w:numPr>
         <w:ind w:left="1134" w:hanging="426"/>
       </w:pPr>
-      <w:bookmarkStart w:id="85" w:name="_Toc527303294"/>
+      <w:bookmarkStart w:id="92" w:name="_Toc6258876"/>
       <w:r>
         <w:lastRenderedPageBreak/>
         <w:t>Diseño del CNC</w:t>
       </w:r>
-      <w:bookmarkEnd w:id="85"/>
+      <w:bookmarkEnd w:id="92"/>
     </w:p>
     <w:p>
       <w:pPr>
@@ -12784,12 +13705,254 @@
           <w:ilvl w:val="1"/>
           <w:numId w:val="3"/>
         </w:numPr>
-      </w:pPr>
-      <w:bookmarkStart w:id="86" w:name="_Toc527303295"/>
-      <w:r>
+        <w:rPr>
+          <w:i/>
+        </w:rPr>
+      </w:pPr>
+      <w:bookmarkStart w:id="93" w:name="_Toc6258877"/>
+      <w:r>
+        <w:rPr>
+          <w:i/>
+        </w:rPr>
+        <w:t>Metodología de diseño</w:t>
+      </w:r>
+      <w:bookmarkEnd w:id="93"/>
+    </w:p>
+    <w:p>
+      <w:pPr>
+        <w:rPr>
+          <w:i/>
+        </w:rPr>
+        <w:sectPr>
+          <w:footerReference w:type="default" r:id="rId57"/>
+          <w:pgSz w:w="12240" w:h="15840"/>
+          <w:pgMar w:top="1417" w:right="1701" w:bottom="1417" w:left="1701" w:header="708" w:footer="708" w:gutter="0"/>
+          <w:pgNumType w:start="3"/>
+          <w:cols w:space="708"/>
+          <w:docGrid w:linePitch="360"/>
+        </w:sectPr>
+      </w:pPr>
+    </w:p>
+    <w:p>
+      <w:pPr>
+        <w:rPr>
+          <w:i/>
+        </w:rPr>
+      </w:pPr>
+      <w:r>
+        <w:rPr>
+          <w:i/>
+        </w:rPr>
+        <w:lastRenderedPageBreak/>
+        <w:t>“Se podría definir la actividad creativa como un tipo de proceso de aprendizaje en el que el profesor y el alumno se hallan en el mismo individuo.”</w:t>
+      </w:r>
+    </w:p>
+    <w:p>
+      <w:r>
+        <w:t>― Arthur Koestler</w:t>
+      </w:r>
+    </w:p>
+    <w:p>
+      <w:r>
+        <w:t xml:space="preserve">El diseño mecánico es como cualquier proceso creativo en el cual se intenta recrear lo que en este caso la mente percibe como una solución. Según la frase de Arthur Koestler, se puede reflexionar sobre la misma, la complejidad del proceso de diseño ya que en un entorno tan competitivo como el que existe actualmente es necesario formular nuevas </w:t>
+      </w:r>
+      <w:r>
+        <w:t>máquinas (como solución)</w:t>
+      </w:r>
+      <w:r>
+        <w:t xml:space="preserve"> cada vez </w:t>
+      </w:r>
+      <w:r>
+        <w:t>más</w:t>
+      </w:r>
+      <w:r>
+        <w:t xml:space="preserve"> </w:t>
+      </w:r>
+      <w:r>
+        <w:t>eficientes,</w:t>
+      </w:r>
+      <w:r>
+        <w:t xml:space="preserve"> teniendo </w:t>
+      </w:r>
+      <w:r>
+        <w:t>así</w:t>
+      </w:r>
+      <w:r>
+        <w:t xml:space="preserve"> el diseñador la tarea de empujar </w:t>
+      </w:r>
+      <w:r>
+        <w:t>los límites de lo que se cree</w:t>
+      </w:r>
+      <w:r>
+        <w:t xml:space="preserve"> posible confirmando </w:t>
+      </w:r>
+      <w:r>
+        <w:t>así</w:t>
+      </w:r>
+      <w:r>
+        <w:t xml:space="preserve"> que muchas veces el profesor y el alumno se encuentran en el mismo individuo</w:t>
+      </w:r>
+      <w:r>
+        <w:t>.</w:t>
+      </w:r>
+    </w:p>
+    <w:p>
+      <w:r>
+        <w:t>Parte del objetivo de esta monografía consiste en saber cómo abordar un problema a fin de poder sintetizar una solución no solo eficaz sino competitiva</w:t>
+      </w:r>
+      <w:r>
+        <w:t>,</w:t>
+      </w:r>
+      <w:r>
+        <w:t xml:space="preserve"> por lo </w:t>
+      </w:r>
+      <w:proofErr w:type="gramStart"/>
+      <w:r>
+        <w:t>tanto</w:t>
+      </w:r>
+      <w:proofErr w:type="gramEnd"/>
+      <w:r>
+        <w:t xml:space="preserve"> muchas veces se tendrá que pensar fuera de la caja para eludir las dificultades que el problema plantee, teniendo así inevitablemente que innovar en el producto que se plantee con el objetivo de competir en el mercado con nuestra oferta.</w:t>
+      </w:r>
+    </w:p>
+    <w:p>
+      <w:r>
+        <w:t xml:space="preserve">En el diagrama de flujo que se observa en la </w:t>
+      </w:r>
+      <w:commentRangeStart w:id="94"/>
+      <w:r>
+        <w:t>i</w:t>
+      </w:r>
+      <w:r>
+        <w:rPr>
+          <w:b/>
+        </w:rPr>
+        <w:t>magen</w:t>
+      </w:r>
+      <w:commentRangeEnd w:id="94"/>
+      <w:r>
+        <w:rPr>
+          <w:rStyle w:val="Refdecomentario"/>
+        </w:rPr>
+        <w:commentReference w:id="94"/>
+      </w:r>
+      <w:r>
+        <w:rPr>
+          <w:b/>
+        </w:rPr>
+        <w:t xml:space="preserve"> </w:t>
+      </w:r>
+      <w:r>
+        <w:t>se plantea un proceso simple pero genérico para enfrentar el proceso de diseño.</w:t>
+      </w:r>
+    </w:p>
+    <w:p>
+      <w:r>
+        <w:t xml:space="preserve">Este </w:t>
+      </w:r>
+      <w:r>
+        <w:t>diagrama</w:t>
+      </w:r>
+      <w:r>
+        <w:t xml:space="preserve"> de flujo es resultado de varios</w:t>
+      </w:r>
+      <w:r>
+        <w:t xml:space="preserve"> proyectos que hemos </w:t>
+      </w:r>
+      <w:r>
+        <w:t>ejecutado. En</w:t>
+      </w:r>
+      <w:r>
+        <w:t xml:space="preserve"> este planteamos nuestras</w:t>
+      </w:r>
+      <w:r>
+        <w:t xml:space="preserve"> </w:t>
+      </w:r>
+      <w:r>
+        <w:t xml:space="preserve">conclusiones </w:t>
+      </w:r>
+      <w:r>
+        <w:t xml:space="preserve">acerca de cuál es el orden de actividades a seguir a fin de </w:t>
+      </w:r>
+      <w:r>
+        <w:t>crear un diseño que supla</w:t>
+      </w:r>
+      <w:r>
+        <w:t xml:space="preserve"> la</w:t>
+      </w:r>
+      <w:r>
+        <w:t>s</w:t>
+      </w:r>
+      <w:r>
+        <w:t xml:space="preserve"> necesidades planteadas</w:t>
+      </w:r>
+      <w:r>
+        <w:t xml:space="preserve"> en la menor cantidad de iteraciones posibles.</w:t>
+      </w:r>
+    </w:p>
+    <w:p>
+      <w:pPr>
+        <w:jc w:val="right"/>
+      </w:pPr>
+      <w:r>
+        <w:object w:dxaOrig="4351" w:dyaOrig="11220" w14:anchorId="14112DCE">
+          <v:shapetype id="_x0000_t75" coordsize="21600,21600" o:spt="75" o:preferrelative="t" path="m@4@5l@4@11@9@11@9@5xe" filled="f" stroked="f">
+            <v:stroke joinstyle="miter"/>
+            <v:formulas>
+              <v:f eqn="if lineDrawn pixelLineWidth 0"/>
+              <v:f eqn="sum @0 1 0"/>
+              <v:f eqn="sum 0 0 @1"/>
+              <v:f eqn="prod @2 1 2"/>
+              <v:f eqn="prod @3 21600 pixelWidth"/>
+              <v:f eqn="prod @3 21600 pixelHeight"/>
+              <v:f eqn="sum @0 0 1"/>
+              <v:f eqn="prod @6 1 2"/>
+              <v:f eqn="prod @7 21600 pixelWidth"/>
+              <v:f eqn="sum @8 21600 0"/>
+              <v:f eqn="prod @7 21600 pixelHeight"/>
+              <v:f eqn="sum @10 21600 0"/>
+            </v:formulas>
+            <v:path o:extrusionok="f" gradientshapeok="t" o:connecttype="rect"/>
+            <o:lock v:ext="edit" aspectratio="t"/>
+          </v:shapetype>
+          <v:shape id="_x0000_i1025" type="#_x0000_t75" style="width:217.65pt;height:560.95pt" o:ole="">
+            <v:imagedata r:id="rId58" o:title=""/>
+          </v:shape>
+          <o:OLEObject Type="Embed" ProgID="Visio.Drawing.15" ShapeID="_x0000_i1025" DrawAspect="Content" ObjectID="_1616871646" r:id="rId59"/>
+        </w:object>
+      </w:r>
+    </w:p>
+    <w:p>
+      <w:pPr>
+        <w:pStyle w:val="Ttulo2"/>
+        <w:numPr>
+          <w:ilvl w:val="1"/>
+          <w:numId w:val="3"/>
+        </w:numPr>
+        <w:sectPr>
+          <w:type w:val="continuous"/>
+          <w:pgSz w:w="12240" w:h="15840"/>
+          <w:pgMar w:top="1417" w:right="1701" w:bottom="1417" w:left="1701" w:header="708" w:footer="708" w:gutter="0"/>
+          <w:pgNumType w:start="3"/>
+          <w:cols w:num="2" w:space="332"/>
+          <w:docGrid w:linePitch="360"/>
+        </w:sectPr>
+      </w:pPr>
+    </w:p>
+    <w:p>
+      <w:pPr>
+        <w:pStyle w:val="Ttulo2"/>
+        <w:numPr>
+          <w:ilvl w:val="1"/>
+          <w:numId w:val="3"/>
+        </w:numPr>
+      </w:pPr>
+      <w:bookmarkStart w:id="95" w:name="_Toc6258878"/>
+      <w:r>
+        <w:lastRenderedPageBreak/>
         <w:t>Reconocimiento de la necesidad</w:t>
       </w:r>
-      <w:bookmarkEnd w:id="86"/>
+      <w:bookmarkEnd w:id="95"/>
     </w:p>
     <w:p>
       <w:pPr>
@@ -12889,7 +14052,7 @@
                     <pic:cNvPicPr/>
                   </pic:nvPicPr>
                   <pic:blipFill rotWithShape="1">
-                    <a:blip r:embed="rId57" cstate="print">
+                    <a:blip r:embed="rId60" cstate="print">
                       <a:extLst>
                         <a:ext uri="{28A0092B-C50C-407E-A947-70E740481C1C}">
                           <a14:useLocalDpi xmlns:a14="http://schemas.microsoft.com/office/drawing/2010/main" val="0"/>
@@ -12940,11 +14103,11 @@
           <w:numId w:val="3"/>
         </w:numPr>
       </w:pPr>
-      <w:bookmarkStart w:id="87" w:name="_Toc527303296"/>
+      <w:bookmarkStart w:id="96" w:name="_Toc6258879"/>
       <w:r>
         <w:t>Definición del problema</w:t>
       </w:r>
-      <w:bookmarkEnd w:id="87"/>
+      <w:bookmarkEnd w:id="96"/>
     </w:p>
     <w:p>
       <w:r>
@@ -12998,11 +14161,11 @@
           <w:numId w:val="3"/>
         </w:numPr>
       </w:pPr>
-      <w:bookmarkStart w:id="88" w:name="_Toc527303297"/>
+      <w:bookmarkStart w:id="97" w:name="_Toc6258880"/>
       <w:r>
         <w:t>Síntesis</w:t>
       </w:r>
-      <w:bookmarkEnd w:id="88"/>
+      <w:bookmarkEnd w:id="97"/>
     </w:p>
     <w:p>
       <w:r>
@@ -13139,11 +14302,11 @@
           <w:numId w:val="3"/>
         </w:numPr>
       </w:pPr>
-      <w:bookmarkStart w:id="89" w:name="_Toc527303298"/>
+      <w:bookmarkStart w:id="98" w:name="_Toc6258881"/>
       <w:r>
         <w:t>Síntesis mecánica</w:t>
       </w:r>
-      <w:bookmarkEnd w:id="89"/>
+      <w:bookmarkEnd w:id="98"/>
     </w:p>
     <w:p>
       <w:r>
@@ -13200,7 +14363,7 @@
                     <pic:cNvPicPr/>
                   </pic:nvPicPr>
                   <pic:blipFill rotWithShape="1">
-                    <a:blip r:embed="rId58">
+                    <a:blip r:embed="rId61">
                       <a:extLst>
                         <a:ext uri="{28A0092B-C50C-407E-A947-70E740481C1C}">
                           <a14:useLocalDpi xmlns:a14="http://schemas.microsoft.com/office/drawing/2010/main" val="0"/>
@@ -13310,7 +14473,7 @@
                     <pic:cNvPicPr/>
                   </pic:nvPicPr>
                   <pic:blipFill rotWithShape="1">
-                    <a:blip r:embed="rId59">
+                    <a:blip r:embed="rId62">
                       <a:extLst>
                         <a:ext uri="{28A0092B-C50C-407E-A947-70E740481C1C}">
                           <a14:useLocalDpi xmlns:a14="http://schemas.microsoft.com/office/drawing/2010/main" val="0"/>
@@ -13406,7 +14569,7 @@
                     <pic:cNvPicPr/>
                   </pic:nvPicPr>
                   <pic:blipFill rotWithShape="1">
-                    <a:blip r:embed="rId60">
+                    <a:blip r:embed="rId63">
                       <a:extLst>
                         <a:ext uri="{28A0092B-C50C-407E-A947-70E740481C1C}">
                           <a14:useLocalDpi xmlns:a14="http://schemas.microsoft.com/office/drawing/2010/main" val="0"/>
@@ -13449,11 +14612,11 @@
           <w:numId w:val="3"/>
         </w:numPr>
       </w:pPr>
-      <w:bookmarkStart w:id="90" w:name="_Toc527303299"/>
+      <w:bookmarkStart w:id="99" w:name="_Toc6258882"/>
       <w:r>
         <w:t>Análisis y optimización</w:t>
       </w:r>
-      <w:bookmarkEnd w:id="90"/>
+      <w:bookmarkEnd w:id="99"/>
     </w:p>
     <w:p>
       <w:r>
@@ -13473,12 +14636,12 @@
           <w:numId w:val="3"/>
         </w:numPr>
       </w:pPr>
-      <w:bookmarkStart w:id="91" w:name="_Toc527303300"/>
+      <w:bookmarkStart w:id="100" w:name="_Toc6258883"/>
       <w:r>
         <w:lastRenderedPageBreak/>
         <w:t>Mecánica</w:t>
       </w:r>
-      <w:bookmarkEnd w:id="91"/>
+      <w:bookmarkEnd w:id="100"/>
     </w:p>
     <w:p>
       <w:pPr>
@@ -13633,11 +14796,11 @@
           <w:numId w:val="3"/>
         </w:numPr>
       </w:pPr>
-      <w:bookmarkStart w:id="92" w:name="_Toc501037381"/>
+      <w:bookmarkStart w:id="101" w:name="_Toc501037381"/>
       <w:r>
         <w:t xml:space="preserve">Primera </w:t>
       </w:r>
-      <w:bookmarkEnd w:id="92"/>
+      <w:bookmarkEnd w:id="101"/>
       <w:r>
         <w:t xml:space="preserve">opción </w:t>
       </w:r>
@@ -13678,7 +14841,7 @@
                     <pic:cNvPicPr/>
                   </pic:nvPicPr>
                   <pic:blipFill>
-                    <a:blip r:embed="rId61">
+                    <a:blip r:embed="rId64">
                       <a:extLst>
                         <a:ext uri="{28A0092B-C50C-407E-A947-70E740481C1C}">
                           <a14:useLocalDpi xmlns:a14="http://schemas.microsoft.com/office/drawing/2010/main" val="0"/>
@@ -13748,11 +14911,11 @@
           <w:numId w:val="3"/>
         </w:numPr>
       </w:pPr>
-      <w:bookmarkStart w:id="93" w:name="_Toc501037382"/>
+      <w:bookmarkStart w:id="102" w:name="_Toc501037382"/>
       <w:r>
         <w:t>Segunda opción</w:t>
       </w:r>
-      <w:bookmarkEnd w:id="93"/>
+      <w:bookmarkEnd w:id="102"/>
       <w:r>
         <w:t xml:space="preserve"> </w:t>
       </w:r>
@@ -13798,7 +14961,7 @@
                     <pic:cNvPicPr/>
                   </pic:nvPicPr>
                   <pic:blipFill>
-                    <a:blip r:embed="rId62">
+                    <a:blip r:embed="rId65">
                       <a:extLst>
                         <a:ext uri="{28A0092B-C50C-407E-A947-70E740481C1C}">
                           <a14:useLocalDpi xmlns:a14="http://schemas.microsoft.com/office/drawing/2010/main" val="0"/>
@@ -13847,11 +15010,11 @@
           <w:numId w:val="3"/>
         </w:numPr>
       </w:pPr>
-      <w:bookmarkStart w:id="94" w:name="_Toc501037383"/>
+      <w:bookmarkStart w:id="103" w:name="_Toc501037383"/>
       <w:r>
         <w:t>Decisión</w:t>
       </w:r>
-      <w:bookmarkEnd w:id="94"/>
+      <w:bookmarkEnd w:id="103"/>
       <w:r>
         <w:t xml:space="preserve"> </w:t>
       </w:r>
@@ -13953,11 +15116,11 @@
           <w:numId w:val="3"/>
         </w:numPr>
       </w:pPr>
-      <w:bookmarkStart w:id="95" w:name="_Toc501037391"/>
+      <w:bookmarkStart w:id="104" w:name="_Toc501037391"/>
       <w:r>
         <w:t>Decisión</w:t>
       </w:r>
-      <w:bookmarkEnd w:id="95"/>
+      <w:bookmarkEnd w:id="104"/>
       <w:r>
         <w:t xml:space="preserve"> </w:t>
       </w:r>
@@ -14030,11 +15193,11 @@
           <w:numId w:val="3"/>
         </w:numPr>
       </w:pPr>
-      <w:bookmarkStart w:id="96" w:name="_Toc501037395"/>
+      <w:bookmarkStart w:id="105" w:name="_Toc501037395"/>
       <w:r>
         <w:t>Decisión</w:t>
       </w:r>
-      <w:bookmarkEnd w:id="96"/>
+      <w:bookmarkEnd w:id="105"/>
       <w:r>
         <w:t xml:space="preserve"> </w:t>
       </w:r>
@@ -14077,11 +15240,11 @@
           <w:numId w:val="3"/>
         </w:numPr>
       </w:pPr>
-      <w:bookmarkStart w:id="97" w:name="_Toc527303301"/>
+      <w:bookmarkStart w:id="106" w:name="_Toc6258884"/>
       <w:r>
         <w:t>Aspectos financieros</w:t>
       </w:r>
-      <w:bookmarkEnd w:id="97"/>
+      <w:bookmarkEnd w:id="106"/>
     </w:p>
     <w:p>
       <w:pPr>
@@ -20553,11 +21716,13 @@
           <w:numId w:val="3"/>
         </w:numPr>
       </w:pPr>
-      <w:bookmarkStart w:id="98" w:name="_Toc527303302"/>
+      <w:bookmarkStart w:id="107" w:name="_Toc6258885"/>
+      <w:bookmarkStart w:id="108" w:name="_GoBack"/>
+      <w:bookmarkEnd w:id="108"/>
       <w:r>
         <w:t>Manufactura</w:t>
       </w:r>
-      <w:bookmarkEnd w:id="98"/>
+      <w:bookmarkEnd w:id="107"/>
     </w:p>
     <w:p>
       <w:pPr>
@@ -20567,11 +21732,11 @@
           <w:numId w:val="3"/>
         </w:numPr>
       </w:pPr>
-      <w:bookmarkStart w:id="99" w:name="_Toc527303303"/>
+      <w:bookmarkStart w:id="109" w:name="_Toc6258886"/>
       <w:r>
         <w:t>Actividades por objetivos</w:t>
       </w:r>
-      <w:bookmarkEnd w:id="99"/>
+      <w:bookmarkEnd w:id="109"/>
     </w:p>
     <w:p>
       <w:pPr>
@@ -20581,11 +21746,11 @@
           <w:numId w:val="3"/>
         </w:numPr>
       </w:pPr>
-      <w:bookmarkStart w:id="100" w:name="_Toc527303304"/>
+      <w:bookmarkStart w:id="110" w:name="_Toc6258887"/>
       <w:r>
         <w:t>Actividades del objetivo 1</w:t>
       </w:r>
-      <w:bookmarkEnd w:id="100"/>
+      <w:bookmarkEnd w:id="110"/>
       <w:r>
         <w:t xml:space="preserve"> </w:t>
       </w:r>
@@ -20634,11 +21799,11 @@
           <w:numId w:val="3"/>
         </w:numPr>
       </w:pPr>
-      <w:bookmarkStart w:id="101" w:name="_Toc527303305"/>
+      <w:bookmarkStart w:id="111" w:name="_Toc6258888"/>
       <w:r>
         <w:t>Actividades del objetivo 2</w:t>
       </w:r>
-      <w:bookmarkEnd w:id="101"/>
+      <w:bookmarkEnd w:id="111"/>
     </w:p>
     <w:p>
       <w:pPr>
@@ -20738,11 +21903,11 @@
           <w:numId w:val="3"/>
         </w:numPr>
       </w:pPr>
-      <w:bookmarkStart w:id="102" w:name="_Toc527303306"/>
+      <w:bookmarkStart w:id="112" w:name="_Toc6258889"/>
       <w:r>
         <w:t>Actividades del objetivo 3</w:t>
       </w:r>
-      <w:bookmarkEnd w:id="102"/>
+      <w:bookmarkEnd w:id="112"/>
     </w:p>
     <w:p>
       <w:pPr>
@@ -20957,11 +22122,11 @@
           <w:numId w:val="3"/>
         </w:numPr>
       </w:pPr>
-      <w:bookmarkStart w:id="103" w:name="_Toc527303307"/>
+      <w:bookmarkStart w:id="113" w:name="_Toc6258890"/>
       <w:r>
         <w:t>Pruebas operativas</w:t>
       </w:r>
-      <w:bookmarkEnd w:id="103"/>
+      <w:bookmarkEnd w:id="113"/>
     </w:p>
     <w:p>
       <w:pPr>
@@ -20971,11 +22136,11 @@
           <w:numId w:val="3"/>
         </w:numPr>
       </w:pPr>
-      <w:bookmarkStart w:id="104" w:name="_Toc527303308"/>
+      <w:bookmarkStart w:id="114" w:name="_Toc6258891"/>
       <w:r>
         <w:t>Mantenimiento</w:t>
       </w:r>
-      <w:bookmarkEnd w:id="104"/>
+      <w:bookmarkEnd w:id="114"/>
     </w:p>
     <w:p>
       <w:r>
@@ -20991,11 +22156,11 @@
           <w:numId w:val="3"/>
         </w:numPr>
       </w:pPr>
-      <w:bookmarkStart w:id="105" w:name="_Toc527303309"/>
+      <w:bookmarkStart w:id="115" w:name="_Toc6258892"/>
       <w:r>
         <w:t>Cronograma de actividades</w:t>
       </w:r>
-      <w:bookmarkEnd w:id="105"/>
+      <w:bookmarkEnd w:id="115"/>
     </w:p>
     <w:p>
       <w:r>
@@ -21021,7 +22186,7 @@
                     </pic:cNvPicPr>
                   </pic:nvPicPr>
                   <pic:blipFill rotWithShape="1">
-                    <a:blip r:embed="rId63">
+                    <a:blip r:embed="rId66">
                       <a:extLst>
                         <a:ext uri="{28A0092B-C50C-407E-A947-70E740481C1C}">
                           <a14:useLocalDpi xmlns:a14="http://schemas.microsoft.com/office/drawing/2010/main" val="0"/>
@@ -21081,7 +22246,7 @@
                     </pic:cNvPicPr>
                   </pic:nvPicPr>
                   <pic:blipFill rotWithShape="1">
-                    <a:blip r:embed="rId63">
+                    <a:blip r:embed="rId66">
                       <a:extLst>
                         <a:ext uri="{28A0092B-C50C-407E-A947-70E740481C1C}">
                           <a14:useLocalDpi xmlns:a14="http://schemas.microsoft.com/office/drawing/2010/main" val="0"/>
@@ -21129,13 +22294,13 @@
           <w:numId w:val="3"/>
         </w:numPr>
       </w:pPr>
-      <w:bookmarkStart w:id="106" w:name="_Toc527303310"/>
+      <w:bookmarkStart w:id="116" w:name="_Toc6258893"/>
       <w:r>
         <w:lastRenderedPageBreak/>
         <w:t>Bibliografía</w:t>
       </w:r>
-      <w:bookmarkEnd w:id="84"/>
-      <w:bookmarkEnd w:id="106"/>
+      <w:bookmarkEnd w:id="91"/>
+      <w:bookmarkEnd w:id="116"/>
       <w:r>
         <w:t xml:space="preserve"> </w:t>
       </w:r>
@@ -21395,7 +22560,7 @@
     <w:p/>
     <w:p/>
     <w:sectPr>
-      <w:footerReference w:type="default" r:id="rId64"/>
+      <w:type w:val="continuous"/>
       <w:pgSz w:w="12240" w:h="15840"/>
       <w:pgMar w:top="1417" w:right="1701" w:bottom="1417" w:left="1701" w:header="708" w:footer="708" w:gutter="0"/>
       <w:pgNumType w:start="3"/>
@@ -21408,7 +22573,7 @@
 
 <file path=word/comments.xml><?xml version="1.0" encoding="utf-8"?>
 <w:comments xmlns:wpc="http://schemas.microsoft.com/office/word/2010/wordprocessingCanvas" xmlns:cx="http://schemas.microsoft.com/office/drawing/2014/chartex" xmlns:mc="http://schemas.openxmlformats.org/markup-compatibility/2006" xmlns:o="urn:schemas-microsoft-com:office:office" xmlns:r="http://schemas.openxmlformats.org/officeDocument/2006/relationships" xmlns:m="http://schemas.openxmlformats.org/officeDocument/2006/math" xmlns:v="urn:schemas-microsoft-com:vml" xmlns:wp14="http://schemas.microsoft.com/office/word/2010/wordprocessingDrawing" xmlns:wp="http://schemas.openxmlformats.org/drawingml/2006/wordprocessingDrawing" xmlns:w10="urn:schemas-microsoft-com:office:word" xmlns:w="http://schemas.openxmlformats.org/wordprocessingml/2006/main" xmlns:w14="http://schemas.microsoft.com/office/word/2010/wordml" xmlns:w15="http://schemas.microsoft.com/office/word/2012/wordml" xmlns:w16se="http://schemas.microsoft.com/office/word/2015/wordml/symex" xmlns:wpg="http://schemas.microsoft.com/office/word/2010/wordprocessingGroup" xmlns:wpi="http://schemas.microsoft.com/office/word/2010/wordprocessingInk" xmlns:wne="http://schemas.microsoft.com/office/word/2006/wordml" xmlns:wps="http://schemas.microsoft.com/office/word/2010/wordprocessingShape" mc:Ignorable="w14 w15 w16se wp14">
-  <w:comment w:id="37" w:author="Ishan" w:date="2018-12-09T21:56:00Z" w:initials="I">
+  <w:comment w:id="2" w:author="Ishan" w:date="2019-04-14T20:41:00Z" w:initials="I">
     <w:p>
       <w:pPr>
         <w:pStyle w:val="Textocomentario"/>
@@ -21420,11 +22585,27 @@
         <w:annotationRef/>
       </w:r>
       <w:r>
+        <w:t>Podría ser temas</w:t>
+      </w:r>
+    </w:p>
+  </w:comment>
+  <w:comment w:id="45" w:author="Ishan" w:date="2018-12-09T21:56:00Z" w:initials="I">
+    <w:p>
+      <w:pPr>
+        <w:pStyle w:val="Textocomentario"/>
+      </w:pPr>
+      <w:r>
+        <w:rPr>
+          <w:rStyle w:val="Refdecomentario"/>
+        </w:rPr>
+        <w:annotationRef/>
+      </w:r>
+      <w:r>
         <w:t>https://www.slideshare.net/vfortea/conceptos-de-electricidad-alumnos/6</w:t>
       </w:r>
     </w:p>
   </w:comment>
-  <w:comment w:id="38" w:author="Ishan" w:date="2018-12-09T22:10:00Z" w:initials="I">
+  <w:comment w:id="46" w:author="Ishan" w:date="2018-12-09T22:10:00Z" w:initials="I">
     <w:p>
       <w:pPr>
         <w:pStyle w:val="Textocomentario"/>
@@ -21440,7 +22621,7 @@
       </w:r>
     </w:p>
   </w:comment>
-  <w:comment w:id="39" w:author="Ishan" w:date="2018-12-09T22:33:00Z" w:initials="I">
+  <w:comment w:id="47" w:author="Ishan" w:date="2018-12-09T22:33:00Z" w:initials="I">
     <w:p>
       <w:pPr>
         <w:pStyle w:val="Textocomentario"/>
@@ -21456,7 +22637,7 @@
       </w:r>
     </w:p>
   </w:comment>
-  <w:comment w:id="40" w:author="Ishan" w:date="2018-12-09T22:34:00Z" w:initials="I">
+  <w:comment w:id="48" w:author="Ishan" w:date="2018-12-09T22:34:00Z" w:initials="I">
     <w:p>
       <w:pPr>
         <w:pStyle w:val="Textocomentario"/>
@@ -21472,7 +22653,7 @@
       </w:r>
     </w:p>
   </w:comment>
-  <w:comment w:id="41" w:author="Ishan" w:date="2018-12-10T00:22:00Z" w:initials="I">
+  <w:comment w:id="49" w:author="Ishan" w:date="2018-12-10T00:22:00Z" w:initials="I">
     <w:p>
       <w:pPr>
         <w:pStyle w:val="Textocomentario"/>
@@ -21488,7 +22669,7 @@
       </w:r>
     </w:p>
   </w:comment>
-  <w:comment w:id="42" w:author="Ishan" w:date="2018-12-12T13:11:00Z" w:initials="I">
+  <w:comment w:id="50" w:author="Ishan" w:date="2018-12-12T13:11:00Z" w:initials="I">
     <w:p>
       <w:pPr>
         <w:pStyle w:val="Textocomentario"/>
@@ -21504,7 +22685,7 @@
       </w:r>
     </w:p>
   </w:comment>
-  <w:comment w:id="43" w:author="Ishan" w:date="2018-12-11T12:02:00Z" w:initials="I">
+  <w:comment w:id="51" w:author="Ishan" w:date="2018-12-11T12:02:00Z" w:initials="I">
     <w:p>
       <w:pPr>
         <w:pStyle w:val="Textocomentario"/>
@@ -21520,7 +22701,7 @@
       </w:r>
     </w:p>
   </w:comment>
-  <w:comment w:id="44" w:author="Ishan" w:date="2018-12-12T12:53:00Z" w:initials="I">
+  <w:comment w:id="52" w:author="Ishan" w:date="2018-12-12T12:53:00Z" w:initials="I">
     <w:p>
       <w:pPr>
         <w:pStyle w:val="Textocomentario"/>
@@ -21536,7 +22717,7 @@
       </w:r>
     </w:p>
   </w:comment>
-  <w:comment w:id="45" w:author="Ishan" w:date="2018-12-12T13:22:00Z" w:initials="I">
+  <w:comment w:id="53" w:author="Ishan" w:date="2018-12-12T13:22:00Z" w:initials="I">
     <w:p>
       <w:pPr>
         <w:pStyle w:val="Textocomentario"/>
@@ -21557,7 +22738,7 @@
       </w:hyperlink>
     </w:p>
   </w:comment>
-  <w:comment w:id="46" w:author="Ishan" w:date="2018-12-13T12:09:00Z" w:initials="I">
+  <w:comment w:id="54" w:author="Ishan" w:date="2018-12-13T12:09:00Z" w:initials="I">
     <w:p>
       <w:pPr>
         <w:pStyle w:val="Textocomentario"/>
@@ -21573,7 +22754,7 @@
       </w:r>
     </w:p>
   </w:comment>
-  <w:comment w:id="47" w:author="Ishan" w:date="2018-12-13T13:31:00Z" w:initials="I">
+  <w:comment w:id="55" w:author="Ishan" w:date="2018-12-13T13:31:00Z" w:initials="I">
     <w:p>
       <w:pPr>
         <w:pStyle w:val="Textocomentario"/>
@@ -21589,7 +22770,7 @@
       </w:r>
     </w:p>
   </w:comment>
-  <w:comment w:id="48" w:author="Ishan" w:date="2018-12-13T13:39:00Z" w:initials="I">
+  <w:comment w:id="56" w:author="Ishan" w:date="2018-12-13T13:39:00Z" w:initials="I">
     <w:p>
       <w:pPr>
         <w:pStyle w:val="Textocomentario"/>
@@ -21605,7 +22786,7 @@
       </w:r>
     </w:p>
   </w:comment>
-  <w:comment w:id="49" w:author="Ishan" w:date="2018-12-18T11:48:00Z" w:initials="I">
+  <w:comment w:id="57" w:author="Ishan" w:date="2018-12-18T11:48:00Z" w:initials="I">
     <w:p>
       <w:pPr>
         <w:pStyle w:val="Textocomentario"/>
@@ -21621,7 +22802,7 @@
       </w:r>
     </w:p>
   </w:comment>
-  <w:comment w:id="50" w:author="Ishan" w:date="2018-12-18T11:48:00Z" w:initials="I">
+  <w:comment w:id="58" w:author="Ishan" w:date="2018-12-18T11:48:00Z" w:initials="I">
     <w:p>
       <w:pPr>
         <w:pStyle w:val="Textocomentario"/>
@@ -21637,7 +22818,7 @@
       </w:r>
     </w:p>
   </w:comment>
-  <w:comment w:id="51" w:author="Ishan" w:date="2018-12-18T12:44:00Z" w:initials="I">
+  <w:comment w:id="59" w:author="Ishan" w:date="2018-12-18T12:44:00Z" w:initials="I">
     <w:p>
       <w:pPr>
         <w:pStyle w:val="Textocomentario"/>
@@ -21653,7 +22834,7 @@
       </w:r>
     </w:p>
   </w:comment>
-  <w:comment w:id="52" w:author="Ishan" w:date="2019-01-02T04:50:00Z" w:initials="I">
+  <w:comment w:id="60" w:author="Ishan" w:date="2019-01-02T04:50:00Z" w:initials="I">
     <w:p>
       <w:pPr>
         <w:pStyle w:val="Textocomentario"/>
@@ -21664,11 +22845,25 @@
         </w:rPr>
         <w:annotationRef/>
       </w:r>
-      <w:bookmarkStart w:id="53" w:name="_GoBack"/>
       <w:r>
         <w:t>http://personales.upv.es/pabmitor/acso/FILES/ArqComp/CST/ArqComp%20t3.pdf</w:t>
       </w:r>
-      <w:bookmarkEnd w:id="53"/>
+    </w:p>
+  </w:comment>
+  <w:comment w:id="94" w:author="Ishan" w:date="2019-04-15T15:38:00Z" w:initials="I">
+    <w:p>
+      <w:pPr>
+        <w:pStyle w:val="Textocomentario"/>
+      </w:pPr>
+      <w:r>
+        <w:rPr>
+          <w:rStyle w:val="Refdecomentario"/>
+        </w:rPr>
+        <w:annotationRef/>
+      </w:r>
+      <w:r>
+        <w:t>Añadir número y tabla de imágenes</w:t>
+      </w:r>
     </w:p>
   </w:comment>
 </w:comments>
@@ -21676,6 +22871,7 @@
 
 <file path=word/commentsExtended.xml><?xml version="1.0" encoding="utf-8"?>
 <w15:commentsEx xmlns:wpc="http://schemas.microsoft.com/office/word/2010/wordprocessingCanvas" xmlns:cx="http://schemas.microsoft.com/office/drawing/2014/chartex" xmlns:mc="http://schemas.openxmlformats.org/markup-compatibility/2006" xmlns:o="urn:schemas-microsoft-com:office:office" xmlns:r="http://schemas.openxmlformats.org/officeDocument/2006/relationships" xmlns:m="http://schemas.openxmlformats.org/officeDocument/2006/math" xmlns:v="urn:schemas-microsoft-com:vml" xmlns:wp14="http://schemas.microsoft.com/office/word/2010/wordprocessingDrawing" xmlns:wp="http://schemas.openxmlformats.org/drawingml/2006/wordprocessingDrawing" xmlns:w10="urn:schemas-microsoft-com:office:word" xmlns:w="http://schemas.openxmlformats.org/wordprocessingml/2006/main" xmlns:w14="http://schemas.microsoft.com/office/word/2010/wordml" xmlns:w15="http://schemas.microsoft.com/office/word/2012/wordml" xmlns:w16se="http://schemas.microsoft.com/office/word/2015/wordml/symex" xmlns:wpg="http://schemas.microsoft.com/office/word/2010/wordprocessingGroup" xmlns:wpi="http://schemas.microsoft.com/office/word/2010/wordprocessingInk" xmlns:wne="http://schemas.microsoft.com/office/word/2006/wordml" xmlns:wps="http://schemas.microsoft.com/office/word/2010/wordprocessingShape" mc:Ignorable="w14 w15 w16se wp14">
+  <w15:commentEx w15:paraId="1863E5AE" w15:done="0"/>
   <w15:commentEx w15:paraId="408DFA05" w15:done="0"/>
   <w15:commentEx w15:paraId="21BD6D9B" w15:done="0"/>
   <w15:commentEx w15:paraId="387492BF" w15:done="0"/>
@@ -21692,6 +22888,7 @@
   <w15:commentEx w15:paraId="69BE9347" w15:done="0"/>
   <w15:commentEx w15:paraId="61F0A1FF" w15:done="0"/>
   <w15:commentEx w15:paraId="4EAF4F2F" w15:done="0"/>
+  <w15:commentEx w15:paraId="633E244E" w15:done="0"/>
 </w15:commentsEx>
 </file>
 
@@ -21733,7 +22930,7 @@
       <w:rPr>
         <w:noProof/>
       </w:rPr>
-      <w:t>32</w:t>
+      <w:t>11</w:t>
     </w:r>
     <w:r>
       <w:fldChar w:fldCharType="end"/>
@@ -21882,6 +23079,92 @@
     </w:lvl>
   </w:abstractNum>
   <w:abstractNum w:abstractNumId="1" w15:restartNumberingAfterBreak="0">
+    <w:nsid w:val="0CB12509"/>
+    <w:multiLevelType w:val="multilevel"/>
+    <w:tmpl w:val="0C0A001F"/>
+    <w:lvl w:ilvl="0">
+      <w:start w:val="1"/>
+      <w:numFmt w:val="decimal"/>
+      <w:lvlText w:val="%1."/>
+      <w:lvlJc w:val="left"/>
+      <w:pPr>
+        <w:ind w:left="1069" w:hanging="360"/>
+      </w:pPr>
+    </w:lvl>
+    <w:lvl w:ilvl="1">
+      <w:start w:val="1"/>
+      <w:numFmt w:val="decimal"/>
+      <w:lvlText w:val="%1.%2."/>
+      <w:lvlJc w:val="left"/>
+      <w:pPr>
+        <w:ind w:left="1501" w:hanging="432"/>
+      </w:pPr>
+    </w:lvl>
+    <w:lvl w:ilvl="2">
+      <w:start w:val="1"/>
+      <w:numFmt w:val="decimal"/>
+      <w:lvlText w:val="%1.%2.%3."/>
+      <w:lvlJc w:val="left"/>
+      <w:pPr>
+        <w:ind w:left="1933" w:hanging="504"/>
+      </w:pPr>
+    </w:lvl>
+    <w:lvl w:ilvl="3">
+      <w:start w:val="1"/>
+      <w:numFmt w:val="decimal"/>
+      <w:lvlText w:val="%1.%2.%3.%4."/>
+      <w:lvlJc w:val="left"/>
+      <w:pPr>
+        <w:ind w:left="2437" w:hanging="648"/>
+      </w:pPr>
+    </w:lvl>
+    <w:lvl w:ilvl="4">
+      <w:start w:val="1"/>
+      <w:numFmt w:val="decimal"/>
+      <w:lvlText w:val="%1.%2.%3.%4.%5."/>
+      <w:lvlJc w:val="left"/>
+      <w:pPr>
+        <w:ind w:left="2941" w:hanging="792"/>
+      </w:pPr>
+    </w:lvl>
+    <w:lvl w:ilvl="5">
+      <w:start w:val="1"/>
+      <w:numFmt w:val="decimal"/>
+      <w:lvlText w:val="%1.%2.%3.%4.%5.%6."/>
+      <w:lvlJc w:val="left"/>
+      <w:pPr>
+        <w:ind w:left="3445" w:hanging="936"/>
+      </w:pPr>
+    </w:lvl>
+    <w:lvl w:ilvl="6">
+      <w:start w:val="1"/>
+      <w:numFmt w:val="decimal"/>
+      <w:lvlText w:val="%1.%2.%3.%4.%5.%6.%7."/>
+      <w:lvlJc w:val="left"/>
+      <w:pPr>
+        <w:ind w:left="3949" w:hanging="1080"/>
+      </w:pPr>
+    </w:lvl>
+    <w:lvl w:ilvl="7">
+      <w:start w:val="1"/>
+      <w:numFmt w:val="decimal"/>
+      <w:lvlText w:val="%1.%2.%3.%4.%5.%6.%7.%8."/>
+      <w:lvlJc w:val="left"/>
+      <w:pPr>
+        <w:ind w:left="4453" w:hanging="1224"/>
+      </w:pPr>
+    </w:lvl>
+    <w:lvl w:ilvl="8">
+      <w:start w:val="1"/>
+      <w:numFmt w:val="decimal"/>
+      <w:lvlText w:val="%1.%2.%3.%4.%5.%6.%7.%8.%9."/>
+      <w:lvlJc w:val="left"/>
+      <w:pPr>
+        <w:ind w:left="5029" w:hanging="1440"/>
+      </w:pPr>
+    </w:lvl>
+  </w:abstractNum>
+  <w:abstractNum w:abstractNumId="2" w15:restartNumberingAfterBreak="0">
     <w:nsid w:val="0E323404"/>
     <w:multiLevelType w:val="hybridMultilevel"/>
     <w:tmpl w:val="7FE4B132"/>
@@ -21994,7 +23277,7 @@
       </w:rPr>
     </w:lvl>
   </w:abstractNum>
-  <w:abstractNum w:abstractNumId="2" w15:restartNumberingAfterBreak="0">
+  <w:abstractNum w:abstractNumId="3" w15:restartNumberingAfterBreak="0">
     <w:nsid w:val="0E923723"/>
     <w:multiLevelType w:val="hybridMultilevel"/>
     <w:tmpl w:val="FC2A936E"/>
@@ -22107,7 +23390,7 @@
       </w:rPr>
     </w:lvl>
   </w:abstractNum>
-  <w:abstractNum w:abstractNumId="3" w15:restartNumberingAfterBreak="0">
+  <w:abstractNum w:abstractNumId="4" w15:restartNumberingAfterBreak="0">
     <w:nsid w:val="24B45981"/>
     <w:multiLevelType w:val="hybridMultilevel"/>
     <w:tmpl w:val="FF2A7886"/>
@@ -22220,7 +23503,7 @@
       </w:rPr>
     </w:lvl>
   </w:abstractNum>
-  <w:abstractNum w:abstractNumId="4" w15:restartNumberingAfterBreak="0">
+  <w:abstractNum w:abstractNumId="5" w15:restartNumberingAfterBreak="0">
     <w:nsid w:val="288B1EBB"/>
     <w:multiLevelType w:val="multilevel"/>
     <w:tmpl w:val="27DEEE54"/>
@@ -22309,7 +23592,7 @@
       </w:pPr>
     </w:lvl>
   </w:abstractNum>
-  <w:abstractNum w:abstractNumId="5" w15:restartNumberingAfterBreak="0">
+  <w:abstractNum w:abstractNumId="6" w15:restartNumberingAfterBreak="0">
     <w:nsid w:val="393C64B3"/>
     <w:multiLevelType w:val="hybridMultilevel"/>
     <w:tmpl w:val="F89E8ED0"/>
@@ -22422,7 +23705,7 @@
       </w:rPr>
     </w:lvl>
   </w:abstractNum>
-  <w:abstractNum w:abstractNumId="6" w15:restartNumberingAfterBreak="0">
+  <w:abstractNum w:abstractNumId="7" w15:restartNumberingAfterBreak="0">
     <w:nsid w:val="3CB82712"/>
     <w:multiLevelType w:val="multilevel"/>
     <w:tmpl w:val="23F85DCC"/>
@@ -22514,7 +23797,7 @@
       </w:pPr>
     </w:lvl>
   </w:abstractNum>
-  <w:abstractNum w:abstractNumId="7" w15:restartNumberingAfterBreak="0">
+  <w:abstractNum w:abstractNumId="8" w15:restartNumberingAfterBreak="0">
     <w:nsid w:val="473A3E80"/>
     <w:multiLevelType w:val="hybridMultilevel"/>
     <w:tmpl w:val="CE448CD2"/>
@@ -22627,7 +23910,7 @@
       </w:rPr>
     </w:lvl>
   </w:abstractNum>
-  <w:abstractNum w:abstractNumId="8" w15:restartNumberingAfterBreak="0">
+  <w:abstractNum w:abstractNumId="9" w15:restartNumberingAfterBreak="0">
     <w:nsid w:val="5076747E"/>
     <w:multiLevelType w:val="hybridMultilevel"/>
     <w:tmpl w:val="628603F6"/>
@@ -22740,7 +24023,7 @@
       </w:rPr>
     </w:lvl>
   </w:abstractNum>
-  <w:abstractNum w:abstractNumId="9" w15:restartNumberingAfterBreak="0">
+  <w:abstractNum w:abstractNumId="10" w15:restartNumberingAfterBreak="0">
     <w:nsid w:val="5DE60BEA"/>
     <w:multiLevelType w:val="hybridMultilevel"/>
     <w:tmpl w:val="678AA29C"/>
@@ -22853,7 +24136,7 @@
       </w:rPr>
     </w:lvl>
   </w:abstractNum>
-  <w:abstractNum w:abstractNumId="10" w15:restartNumberingAfterBreak="0">
+  <w:abstractNum w:abstractNumId="11" w15:restartNumberingAfterBreak="0">
     <w:nsid w:val="66910EE4"/>
     <w:multiLevelType w:val="multilevel"/>
     <w:tmpl w:val="27DEEE54"/>
@@ -22942,7 +24225,7 @@
       </w:pPr>
     </w:lvl>
   </w:abstractNum>
-  <w:abstractNum w:abstractNumId="11" w15:restartNumberingAfterBreak="0">
+  <w:abstractNum w:abstractNumId="12" w15:restartNumberingAfterBreak="0">
     <w:nsid w:val="67045136"/>
     <w:multiLevelType w:val="hybridMultilevel"/>
     <w:tmpl w:val="8A7ADA80"/>
@@ -23055,7 +24338,7 @@
       </w:rPr>
     </w:lvl>
   </w:abstractNum>
-  <w:abstractNum w:abstractNumId="12" w15:restartNumberingAfterBreak="0">
+  <w:abstractNum w:abstractNumId="13" w15:restartNumberingAfterBreak="0">
     <w:nsid w:val="6F875956"/>
     <w:multiLevelType w:val="hybridMultilevel"/>
     <w:tmpl w:val="E1B099C0"/>
@@ -23168,7 +24451,7 @@
       </w:rPr>
     </w:lvl>
   </w:abstractNum>
-  <w:abstractNum w:abstractNumId="13" w15:restartNumberingAfterBreak="0">
+  <w:abstractNum w:abstractNumId="14" w15:restartNumberingAfterBreak="0">
     <w:nsid w:val="6FF60EE3"/>
     <w:multiLevelType w:val="hybridMultilevel"/>
     <w:tmpl w:val="89FADD5C"/>
@@ -23281,7 +24564,7 @@
       </w:rPr>
     </w:lvl>
   </w:abstractNum>
-  <w:abstractNum w:abstractNumId="14" w15:restartNumberingAfterBreak="0">
+  <w:abstractNum w:abstractNumId="15" w15:restartNumberingAfterBreak="0">
     <w:nsid w:val="7F5B1458"/>
     <w:multiLevelType w:val="hybridMultilevel"/>
     <w:tmpl w:val="0C4C30BA"/>
@@ -23395,52 +24678,52 @@
     </w:lvl>
   </w:abstractNum>
   <w:num w:numId="1">
+    <w:abstractNumId w:val="8"/>
+  </w:num>
+  <w:num w:numId="2">
+    <w:abstractNumId w:val="15"/>
+  </w:num>
+  <w:num w:numId="3">
     <w:abstractNumId w:val="7"/>
   </w:num>
-  <w:num w:numId="2">
-    <w:abstractNumId w:val="14"/>
-  </w:num>
-  <w:num w:numId="3">
-    <w:abstractNumId w:val="6"/>
-  </w:num>
   <w:num w:numId="4">
-    <w:abstractNumId w:val="4"/>
+    <w:abstractNumId w:val="5"/>
   </w:num>
   <w:num w:numId="5">
-    <w:abstractNumId w:val="10"/>
+    <w:abstractNumId w:val="11"/>
   </w:num>
   <w:num w:numId="6">
     <w:abstractNumId w:val="0"/>
   </w:num>
   <w:num w:numId="7">
-    <w:abstractNumId w:val="5"/>
+    <w:abstractNumId w:val="6"/>
   </w:num>
   <w:num w:numId="8">
-    <w:abstractNumId w:val="1"/>
+    <w:abstractNumId w:val="2"/>
   </w:num>
   <w:num w:numId="9">
+    <w:abstractNumId w:val="14"/>
+  </w:num>
+  <w:num w:numId="10">
+    <w:abstractNumId w:val="9"/>
+  </w:num>
+  <w:num w:numId="11">
+    <w:abstractNumId w:val="10"/>
+  </w:num>
+  <w:num w:numId="12">
+    <w:abstractNumId w:val="12"/>
+  </w:num>
+  <w:num w:numId="13">
     <w:abstractNumId w:val="13"/>
   </w:num>
-  <w:num w:numId="10">
-    <w:abstractNumId w:val="8"/>
+  <w:num w:numId="14">
+    <w:abstractNumId w:val="4"/>
   </w:num>
-  <w:num w:numId="11">
-    <w:abstractNumId w:val="9"/>
-  </w:num>
-  <w:num w:numId="12">
-    <w:abstractNumId w:val="11"/>
-  </w:num>
-  <w:num w:numId="13">
-    <w:abstractNumId w:val="12"/>
-  </w:num>
-  <w:num w:numId="14">
+  <w:num w:numId="15">
     <w:abstractNumId w:val="3"/>
   </w:num>
-  <w:num w:numId="15">
-    <w:abstractNumId w:val="2"/>
-  </w:num>
   <w:num w:numId="16">
-    <w:abstractNumId w:val="6"/>
+    <w:abstractNumId w:val="7"/>
     <w:lvlOverride w:ilvl="0">
       <w:startOverride w:val="1"/>
     </w:lvlOverride>
@@ -23468,6 +24751,9 @@
     <w:lvlOverride w:ilvl="8">
       <w:startOverride w:val="1"/>
     </w:lvlOverride>
+  </w:num>
+  <w:num w:numId="17">
+    <w:abstractNumId w:val="1"/>
   </w:num>
   <w:numIdMacAtCleanup w:val="15"/>
 </w:numbering>
@@ -26624,29 +27910,29 @@
     </dgm:pt>
   </dgm:ptLst>
   <dgm:cxnLst>
+    <dgm:cxn modelId="{C623E2D5-FA86-4321-8B81-45FE6EAB27C1}" type="presOf" srcId="{7BB55593-352A-455F-AF1C-B5637142E59F}" destId="{F85F4121-70D7-4A2D-886E-896931E3C2F0}" srcOrd="0" destOrd="0" presId="urn:microsoft.com/office/officeart/2005/8/layout/process2"/>
+    <dgm:cxn modelId="{FD9CDA81-6ECD-48EA-A79E-7FDEACC7E7B1}" srcId="{71D1B2D2-A5F3-4118-953B-AB4654AC6048}" destId="{5CAADBD1-175B-4512-BEF4-249FD3797B08}" srcOrd="2" destOrd="0" parTransId="{4904DE9A-2E3F-4085-BB87-10A4291FD0BB}" sibTransId="{CFC9E0BA-FCB8-4360-A0E4-604140717278}"/>
+    <dgm:cxn modelId="{3504E3E2-C3EC-40BF-8E7C-08E1E89395FA}" srcId="{71D1B2D2-A5F3-4118-953B-AB4654AC6048}" destId="{AC0E888F-D64D-4335-BF9A-F4DC32CF5B33}" srcOrd="1" destOrd="0" parTransId="{D5BBDB4E-647E-4E39-BDCD-1FD99234D696}" sibTransId="{6B5D09AB-C1B2-43D8-8042-31A1B75C35E7}"/>
+    <dgm:cxn modelId="{C921278D-FEB0-49D8-BA0A-A2B32286BC08}" type="presOf" srcId="{6B5D09AB-C1B2-43D8-8042-31A1B75C35E7}" destId="{52FC9897-DC9F-4718-93DD-12B2E602F15D}" srcOrd="0" destOrd="0" presId="urn:microsoft.com/office/officeart/2005/8/layout/process2"/>
+    <dgm:cxn modelId="{09B62A7A-DC56-4678-A930-843A23206094}" type="presOf" srcId="{6B5D09AB-C1B2-43D8-8042-31A1B75C35E7}" destId="{F5209EA6-1C56-40EF-9D2F-F970B4FC621D}" srcOrd="1" destOrd="0" presId="urn:microsoft.com/office/officeart/2005/8/layout/process2"/>
+    <dgm:cxn modelId="{BFFAEA40-332B-4F28-A0B9-9A91F234B609}" type="presOf" srcId="{CFC9E0BA-FCB8-4360-A0E4-604140717278}" destId="{DCD29690-5F94-47CC-8515-9E7BBFC1E802}" srcOrd="1" destOrd="0" presId="urn:microsoft.com/office/officeart/2005/8/layout/process2"/>
+    <dgm:cxn modelId="{3D0735D5-702C-46C3-83D0-9EB900C7BFBA}" srcId="{71D1B2D2-A5F3-4118-953B-AB4654AC6048}" destId="{8C217905-54C1-403E-932B-1C6D230A9765}" srcOrd="5" destOrd="0" parTransId="{F4745602-693E-4692-B9F1-EAF39CAC7549}" sibTransId="{B1A19027-39DE-4E25-B24D-429BD2A3DE76}"/>
+    <dgm:cxn modelId="{375DC978-0F39-4D43-8E32-556D8C5017B9}" type="presOf" srcId="{C4B86AFE-30A8-47C0-A544-78A918586A37}" destId="{955E448F-57F1-4744-8D95-14250C29BFDE}" srcOrd="1" destOrd="0" presId="urn:microsoft.com/office/officeart/2005/8/layout/process2"/>
+    <dgm:cxn modelId="{4F9C60D7-EC43-4E62-BF97-C44A46ACE568}" type="presOf" srcId="{71D1B2D2-A5F3-4118-953B-AB4654AC6048}" destId="{DB577D70-AB98-4D28-BB4A-5FF0EF51E045}" srcOrd="0" destOrd="0" presId="urn:microsoft.com/office/officeart/2005/8/layout/process2"/>
+    <dgm:cxn modelId="{B4400C15-F4D7-4135-B4AD-B73A5616236D}" type="presOf" srcId="{F6D6C87D-479B-438A-81B0-3111927C12AD}" destId="{D773CE61-FC98-4921-BF04-A8A7340FCA9F}" srcOrd="0" destOrd="0" presId="urn:microsoft.com/office/officeart/2005/8/layout/process2"/>
+    <dgm:cxn modelId="{291845D9-D887-4ED2-B822-D4225FE0C9D3}" type="presOf" srcId="{F6D6C87D-479B-438A-81B0-3111927C12AD}" destId="{B32400BC-B8A1-4801-A48F-453B56248CFA}" srcOrd="1" destOrd="0" presId="urn:microsoft.com/office/officeart/2005/8/layout/process2"/>
+    <dgm:cxn modelId="{99B4CAF5-CDE8-4CE5-8CB3-D8287CBFDA9A}" type="presOf" srcId="{C4B86AFE-30A8-47C0-A544-78A918586A37}" destId="{3E2C2D9F-E00C-4F77-8ACA-664010EFF73F}" srcOrd="0" destOrd="0" presId="urn:microsoft.com/office/officeart/2005/8/layout/process2"/>
     <dgm:cxn modelId="{BDF2DB53-6853-4B73-AAD7-B0BB6E1EFEF5}" type="presOf" srcId="{25E1D853-5107-4DAD-A0CA-7739D0DF4722}" destId="{29687BC6-9CAA-4DE4-B330-6A7108DADA2C}" srcOrd="0" destOrd="0" presId="urn:microsoft.com/office/officeart/2005/8/layout/process2"/>
-    <dgm:cxn modelId="{375DC978-0F39-4D43-8E32-556D8C5017B9}" type="presOf" srcId="{C4B86AFE-30A8-47C0-A544-78A918586A37}" destId="{955E448F-57F1-4744-8D95-14250C29BFDE}" srcOrd="1" destOrd="0" presId="urn:microsoft.com/office/officeart/2005/8/layout/process2"/>
-    <dgm:cxn modelId="{FD9CDA81-6ECD-48EA-A79E-7FDEACC7E7B1}" srcId="{71D1B2D2-A5F3-4118-953B-AB4654AC6048}" destId="{5CAADBD1-175B-4512-BEF4-249FD3797B08}" srcOrd="2" destOrd="0" parTransId="{4904DE9A-2E3F-4085-BB87-10A4291FD0BB}" sibTransId="{CFC9E0BA-FCB8-4360-A0E4-604140717278}"/>
-    <dgm:cxn modelId="{99B4CAF5-CDE8-4CE5-8CB3-D8287CBFDA9A}" type="presOf" srcId="{C4B86AFE-30A8-47C0-A544-78A918586A37}" destId="{3E2C2D9F-E00C-4F77-8ACA-664010EFF73F}" srcOrd="0" destOrd="0" presId="urn:microsoft.com/office/officeart/2005/8/layout/process2"/>
-    <dgm:cxn modelId="{1C1107D5-9E18-4004-AEEF-6F60A1304330}" srcId="{71D1B2D2-A5F3-4118-953B-AB4654AC6048}" destId="{4490F0FB-E952-4051-A313-FEBADC3C879A}" srcOrd="4" destOrd="0" parTransId="{5B769664-0B67-4E98-BD7C-1BFEEEF2104F}" sibTransId="{F6D6C87D-479B-438A-81B0-3111927C12AD}"/>
+    <dgm:cxn modelId="{87BD7209-E607-4D60-A112-5AE0A1606DBE}" type="presOf" srcId="{CFC9E0BA-FCB8-4360-A0E4-604140717278}" destId="{17636DBF-69B4-43FC-BB29-B0D8F913B998}" srcOrd="0" destOrd="0" presId="urn:microsoft.com/office/officeart/2005/8/layout/process2"/>
     <dgm:cxn modelId="{E49339F6-AC4A-41A5-B582-28F54911607B}" srcId="{71D1B2D2-A5F3-4118-953B-AB4654AC6048}" destId="{E7E611E5-2185-4BFB-A61C-5B1FEC20D30B}" srcOrd="3" destOrd="0" parTransId="{E74E50D9-6E8F-476E-8F48-15736B82233C}" sibTransId="{C4B86AFE-30A8-47C0-A544-78A918586A37}"/>
-    <dgm:cxn modelId="{87BD7209-E607-4D60-A112-5AE0A1606DBE}" type="presOf" srcId="{CFC9E0BA-FCB8-4360-A0E4-604140717278}" destId="{17636DBF-69B4-43FC-BB29-B0D8F913B998}" srcOrd="0" destOrd="0" presId="urn:microsoft.com/office/officeart/2005/8/layout/process2"/>
-    <dgm:cxn modelId="{C921278D-FEB0-49D8-BA0A-A2B32286BC08}" type="presOf" srcId="{6B5D09AB-C1B2-43D8-8042-31A1B75C35E7}" destId="{52FC9897-DC9F-4718-93DD-12B2E602F15D}" srcOrd="0" destOrd="0" presId="urn:microsoft.com/office/officeart/2005/8/layout/process2"/>
-    <dgm:cxn modelId="{3504E3E2-C3EC-40BF-8E7C-08E1E89395FA}" srcId="{71D1B2D2-A5F3-4118-953B-AB4654AC6048}" destId="{AC0E888F-D64D-4335-BF9A-F4DC32CF5B33}" srcOrd="1" destOrd="0" parTransId="{D5BBDB4E-647E-4E39-BDCD-1FD99234D696}" sibTransId="{6B5D09AB-C1B2-43D8-8042-31A1B75C35E7}"/>
-    <dgm:cxn modelId="{FC7561F0-0B9E-433E-93B3-4A188F74EA37}" type="presOf" srcId="{5CAADBD1-175B-4512-BEF4-249FD3797B08}" destId="{CAF28A32-3714-4CE9-BC5A-56F6A58F463F}" srcOrd="0" destOrd="0" presId="urn:microsoft.com/office/officeart/2005/8/layout/process2"/>
-    <dgm:cxn modelId="{118AFEDF-A988-4247-A6B0-6A7F05F66B2D}" srcId="{71D1B2D2-A5F3-4118-953B-AB4654AC6048}" destId="{7BB55593-352A-455F-AF1C-B5637142E59F}" srcOrd="0" destOrd="0" parTransId="{B9240514-D572-4FBB-8DF4-62CA62F45022}" sibTransId="{25E1D853-5107-4DAD-A0CA-7739D0DF4722}"/>
     <dgm:cxn modelId="{EB1E96EF-6A9D-49A8-806A-A6EE3B3776B8}" type="presOf" srcId="{AC0E888F-D64D-4335-BF9A-F4DC32CF5B33}" destId="{17A7367E-E2AF-45A9-9D63-96E6C9B5BD96}" srcOrd="0" destOrd="0" presId="urn:microsoft.com/office/officeart/2005/8/layout/process2"/>
     <dgm:cxn modelId="{4537EF02-B769-4F96-9F3B-DC25F63DB77A}" type="presOf" srcId="{8C217905-54C1-403E-932B-1C6D230A9765}" destId="{C494BE4F-DAA8-4749-B7DF-6D2AA30AAA17}" srcOrd="0" destOrd="0" presId="urn:microsoft.com/office/officeart/2005/8/layout/process2"/>
-    <dgm:cxn modelId="{3D0735D5-702C-46C3-83D0-9EB900C7BFBA}" srcId="{71D1B2D2-A5F3-4118-953B-AB4654AC6048}" destId="{8C217905-54C1-403E-932B-1C6D230A9765}" srcOrd="5" destOrd="0" parTransId="{F4745602-693E-4692-B9F1-EAF39CAC7549}" sibTransId="{B1A19027-39DE-4E25-B24D-429BD2A3DE76}"/>
-    <dgm:cxn modelId="{BFFAEA40-332B-4F28-A0B9-9A91F234B609}" type="presOf" srcId="{CFC9E0BA-FCB8-4360-A0E4-604140717278}" destId="{DCD29690-5F94-47CC-8515-9E7BBFC1E802}" srcOrd="1" destOrd="0" presId="urn:microsoft.com/office/officeart/2005/8/layout/process2"/>
-    <dgm:cxn modelId="{4F9C60D7-EC43-4E62-BF97-C44A46ACE568}" type="presOf" srcId="{71D1B2D2-A5F3-4118-953B-AB4654AC6048}" destId="{DB577D70-AB98-4D28-BB4A-5FF0EF51E045}" srcOrd="0" destOrd="0" presId="urn:microsoft.com/office/officeart/2005/8/layout/process2"/>
+    <dgm:cxn modelId="{EB1DA8C1-2BCE-479F-BF9F-34BEFBB97C61}" type="presOf" srcId="{E7E611E5-2185-4BFB-A61C-5B1FEC20D30B}" destId="{9D984D46-BA1C-4A26-BB65-E08FA3285B83}" srcOrd="0" destOrd="0" presId="urn:microsoft.com/office/officeart/2005/8/layout/process2"/>
+    <dgm:cxn modelId="{118AFEDF-A988-4247-A6B0-6A7F05F66B2D}" srcId="{71D1B2D2-A5F3-4118-953B-AB4654AC6048}" destId="{7BB55593-352A-455F-AF1C-B5637142E59F}" srcOrd="0" destOrd="0" parTransId="{B9240514-D572-4FBB-8DF4-62CA62F45022}" sibTransId="{25E1D853-5107-4DAD-A0CA-7739D0DF4722}"/>
+    <dgm:cxn modelId="{D5B218BD-B103-4907-A67B-3EED7F6B232B}" type="presOf" srcId="{25E1D853-5107-4DAD-A0CA-7739D0DF4722}" destId="{EEBB0504-D97D-4F3E-857B-CCA2D6672C81}" srcOrd="1" destOrd="0" presId="urn:microsoft.com/office/officeart/2005/8/layout/process2"/>
+    <dgm:cxn modelId="{1C1107D5-9E18-4004-AEEF-6F60A1304330}" srcId="{71D1B2D2-A5F3-4118-953B-AB4654AC6048}" destId="{4490F0FB-E952-4051-A313-FEBADC3C879A}" srcOrd="4" destOrd="0" parTransId="{5B769664-0B67-4E98-BD7C-1BFEEEF2104F}" sibTransId="{F6D6C87D-479B-438A-81B0-3111927C12AD}"/>
+    <dgm:cxn modelId="{FC7561F0-0B9E-433E-93B3-4A188F74EA37}" type="presOf" srcId="{5CAADBD1-175B-4512-BEF4-249FD3797B08}" destId="{CAF28A32-3714-4CE9-BC5A-56F6A58F463F}" srcOrd="0" destOrd="0" presId="urn:microsoft.com/office/officeart/2005/8/layout/process2"/>
     <dgm:cxn modelId="{71636867-69EB-47A5-8D5A-DE52D9A8A156}" type="presOf" srcId="{4490F0FB-E952-4051-A313-FEBADC3C879A}" destId="{5D1F450D-C21D-4277-ADDC-F2BBAAF694C7}" srcOrd="0" destOrd="0" presId="urn:microsoft.com/office/officeart/2005/8/layout/process2"/>
-    <dgm:cxn modelId="{B4400C15-F4D7-4135-B4AD-B73A5616236D}" type="presOf" srcId="{F6D6C87D-479B-438A-81B0-3111927C12AD}" destId="{D773CE61-FC98-4921-BF04-A8A7340FCA9F}" srcOrd="0" destOrd="0" presId="urn:microsoft.com/office/officeart/2005/8/layout/process2"/>
-    <dgm:cxn modelId="{EB1DA8C1-2BCE-479F-BF9F-34BEFBB97C61}" type="presOf" srcId="{E7E611E5-2185-4BFB-A61C-5B1FEC20D30B}" destId="{9D984D46-BA1C-4A26-BB65-E08FA3285B83}" srcOrd="0" destOrd="0" presId="urn:microsoft.com/office/officeart/2005/8/layout/process2"/>
-    <dgm:cxn modelId="{09B62A7A-DC56-4678-A930-843A23206094}" type="presOf" srcId="{6B5D09AB-C1B2-43D8-8042-31A1B75C35E7}" destId="{F5209EA6-1C56-40EF-9D2F-F970B4FC621D}" srcOrd="1" destOrd="0" presId="urn:microsoft.com/office/officeart/2005/8/layout/process2"/>
-    <dgm:cxn modelId="{291845D9-D887-4ED2-B822-D4225FE0C9D3}" type="presOf" srcId="{F6D6C87D-479B-438A-81B0-3111927C12AD}" destId="{B32400BC-B8A1-4801-A48F-453B56248CFA}" srcOrd="1" destOrd="0" presId="urn:microsoft.com/office/officeart/2005/8/layout/process2"/>
-    <dgm:cxn modelId="{D5B218BD-B103-4907-A67B-3EED7F6B232B}" type="presOf" srcId="{25E1D853-5107-4DAD-A0CA-7739D0DF4722}" destId="{EEBB0504-D97D-4F3E-857B-CCA2D6672C81}" srcOrd="1" destOrd="0" presId="urn:microsoft.com/office/officeart/2005/8/layout/process2"/>
-    <dgm:cxn modelId="{C623E2D5-FA86-4321-8B81-45FE6EAB27C1}" type="presOf" srcId="{7BB55593-352A-455F-AF1C-B5637142E59F}" destId="{F85F4121-70D7-4A2D-886E-896931E3C2F0}" srcOrd="0" destOrd="0" presId="urn:microsoft.com/office/officeart/2005/8/layout/process2"/>
     <dgm:cxn modelId="{5DED025C-1839-4A30-AD2C-7B87F9220E56}" type="presParOf" srcId="{DB577D70-AB98-4D28-BB4A-5FF0EF51E045}" destId="{F85F4121-70D7-4A2D-886E-896931E3C2F0}" srcOrd="0" destOrd="0" presId="urn:microsoft.com/office/officeart/2005/8/layout/process2"/>
     <dgm:cxn modelId="{9926F5BC-98D1-4A70-A299-3DAF8024A343}" type="presParOf" srcId="{DB577D70-AB98-4D28-BB4A-5FF0EF51E045}" destId="{29687BC6-9CAA-4DE4-B330-6A7108DADA2C}" srcOrd="1" destOrd="0" presId="urn:microsoft.com/office/officeart/2005/8/layout/process2"/>
     <dgm:cxn modelId="{B660CACA-2445-4BD9-8616-7E8FD7E01B4D}" type="presParOf" srcId="{29687BC6-9CAA-4DE4-B330-6A7108DADA2C}" destId="{EEBB0504-D97D-4F3E-857B-CCA2D6672C81}" srcOrd="0" destOrd="0" presId="urn:microsoft.com/office/officeart/2005/8/layout/process2"/>
@@ -26891,8 +28177,8 @@
     <dgm:cxn modelId="{06068F2A-67D7-4582-A2B2-91AA3C105269}" type="presOf" srcId="{AC0E888F-D64D-4335-BF9A-F4DC32CF5B33}" destId="{17A7367E-E2AF-45A9-9D63-96E6C9B5BD96}" srcOrd="0" destOrd="0" presId="urn:microsoft.com/office/officeart/2005/8/layout/process2"/>
     <dgm:cxn modelId="{69190D4C-0F1D-484E-AE18-F3654E01DBA5}" type="presOf" srcId="{5CAADBD1-175B-4512-BEF4-249FD3797B08}" destId="{CAF28A32-3714-4CE9-BC5A-56F6A58F463F}" srcOrd="0" destOrd="0" presId="urn:microsoft.com/office/officeart/2005/8/layout/process2"/>
     <dgm:cxn modelId="{2360FBCA-09F9-4BAF-B17E-C62DF30AE737}" type="presOf" srcId="{6B5D09AB-C1B2-43D8-8042-31A1B75C35E7}" destId="{52FC9897-DC9F-4718-93DD-12B2E602F15D}" srcOrd="0" destOrd="0" presId="urn:microsoft.com/office/officeart/2005/8/layout/process2"/>
+    <dgm:cxn modelId="{118AFEDF-A988-4247-A6B0-6A7F05F66B2D}" srcId="{71D1B2D2-A5F3-4118-953B-AB4654AC6048}" destId="{7BB55593-352A-455F-AF1C-B5637142E59F}" srcOrd="0" destOrd="0" parTransId="{B9240514-D572-4FBB-8DF4-62CA62F45022}" sibTransId="{25E1D853-5107-4DAD-A0CA-7739D0DF4722}"/>
     <dgm:cxn modelId="{DB4B21BF-0225-4857-A02E-ED58AED86CD4}" type="presOf" srcId="{6B5D09AB-C1B2-43D8-8042-31A1B75C35E7}" destId="{F5209EA6-1C56-40EF-9D2F-F970B4FC621D}" srcOrd="1" destOrd="0" presId="urn:microsoft.com/office/officeart/2005/8/layout/process2"/>
-    <dgm:cxn modelId="{118AFEDF-A988-4247-A6B0-6A7F05F66B2D}" srcId="{71D1B2D2-A5F3-4118-953B-AB4654AC6048}" destId="{7BB55593-352A-455F-AF1C-B5637142E59F}" srcOrd="0" destOrd="0" parTransId="{B9240514-D572-4FBB-8DF4-62CA62F45022}" sibTransId="{25E1D853-5107-4DAD-A0CA-7739D0DF4722}"/>
     <dgm:cxn modelId="{3504E3E2-C3EC-40BF-8E7C-08E1E89395FA}" srcId="{71D1B2D2-A5F3-4118-953B-AB4654AC6048}" destId="{AC0E888F-D64D-4335-BF9A-F4DC32CF5B33}" srcOrd="1" destOrd="0" parTransId="{D5BBDB4E-647E-4E39-BDCD-1FD99234D696}" sibTransId="{6B5D09AB-C1B2-43D8-8042-31A1B75C35E7}"/>
     <dgm:cxn modelId="{FD9CDA81-6ECD-48EA-A79E-7FDEACC7E7B1}" srcId="{71D1B2D2-A5F3-4118-953B-AB4654AC6048}" destId="{5CAADBD1-175B-4512-BEF4-249FD3797B08}" srcOrd="2" destOrd="0" parTransId="{4904DE9A-2E3F-4085-BB87-10A4291FD0BB}" sibTransId="{CFC9E0BA-FCB8-4360-A0E4-604140717278}"/>
     <dgm:cxn modelId="{A0E0A30F-D5A7-4ED4-A347-E184E2AF382E}" type="presOf" srcId="{7BB55593-352A-455F-AF1C-B5637142E59F}" destId="{F85F4121-70D7-4A2D-886E-896931E3C2F0}" srcOrd="0" destOrd="0" presId="urn:microsoft.com/office/officeart/2005/8/layout/process2"/>
@@ -30875,7 +32161,7 @@
 </file>
 
 <file path=customXml/itemProps1.xml><?xml version="1.0" encoding="utf-8"?>
-<ds:datastoreItem xmlns:ds="http://schemas.openxmlformats.org/officeDocument/2006/customXml" ds:itemID="{36314A47-FDCA-4146-A023-F9E0F098B089}">
+<ds:datastoreItem xmlns:ds="http://schemas.openxmlformats.org/officeDocument/2006/customXml" ds:itemID="{8E8647C5-1BA7-4912-8983-BF856E3A9500}">
   <ds:schemaRefs>
     <ds:schemaRef ds:uri="http://schemas.openxmlformats.org/officeDocument/2006/bibliography"/>
   </ds:schemaRefs>

</xml_diff>

<commit_message>
se agrego el diagrama de gantt sobre el proceso de actualizacion en el router cnc
</commit_message>
<xml_diff>
--- a/CNC Router.docx
+++ b/CNC Router.docx
@@ -3547,7 +3547,28 @@
                 <w:rStyle w:val="Hipervnculo"/>
                 <w:noProof/>
               </w:rPr>
-              <w:t>actura</w:t>
+              <w:t>a</w:t>
+            </w:r>
+            <w:r>
+              <w:rPr>
+                <w:rStyle w:val="Hipervnculo"/>
+                <w:noProof/>
+              </w:rPr>
+              <w:t>c</w:t>
+            </w:r>
+            <w:r>
+              <w:rPr>
+                <w:rStyle w:val="Hipervnculo"/>
+                <w:noProof/>
+              </w:rPr>
+              <w:t>t</w:t>
+            </w:r>
+            <w:r>
+              <w:rPr>
+                <w:rStyle w:val="Hipervnculo"/>
+                <w:noProof/>
+              </w:rPr>
+              <w:t>ura</w:t>
             </w:r>
             <w:r>
               <w:rPr>
@@ -13918,7 +13939,7 @@
           <v:shape id="_x0000_i1025" type="#_x0000_t75" style="width:217.65pt;height:560.95pt" o:ole="">
             <v:imagedata r:id="rId58" o:title=""/>
           </v:shape>
-          <o:OLEObject Type="Embed" ProgID="Visio.Drawing.15" ShapeID="_x0000_i1025" DrawAspect="Content" ObjectID="_1616871646" r:id="rId59"/>
+          <o:OLEObject Type="Embed" ProgID="Visio.Drawing.15" ShapeID="_x0000_i1025" DrawAspect="Content" ObjectID="_1616939034" r:id="rId59"/>
         </w:object>
       </w:r>
     </w:p>
@@ -15234,14 +15255,28 @@
     </w:p>
     <w:p>
       <w:pPr>
+        <w:rPr>
+          <w:rFonts w:asciiTheme="majorHAnsi" w:eastAsiaTheme="majorEastAsia" w:hAnsiTheme="majorHAnsi" w:cstheme="majorBidi"/>
+          <w:color w:val="000000" w:themeColor="text1"/>
+          <w:sz w:val="32"/>
+          <w:szCs w:val="32"/>
+        </w:rPr>
+      </w:pPr>
+      <w:bookmarkStart w:id="106" w:name="_Toc6258884"/>
+      <w:r>
+        <w:br w:type="page"/>
+      </w:r>
+    </w:p>
+    <w:p>
+      <w:pPr>
         <w:pStyle w:val="Ttulo1"/>
         <w:numPr>
           <w:ilvl w:val="0"/>
           <w:numId w:val="3"/>
         </w:numPr>
       </w:pPr>
-      <w:bookmarkStart w:id="106" w:name="_Toc6258884"/>
-      <w:r>
+      <w:r>
+        <w:lastRenderedPageBreak/>
         <w:t>Aspectos financieros</w:t>
       </w:r>
       <w:bookmarkEnd w:id="106"/>
@@ -15306,7 +15341,6 @@
               <w:rPr>
                 <w:lang w:val="es-NI"/>
               </w:rPr>
-              <w:lastRenderedPageBreak/>
               <w:t>ITEM</w:t>
             </w:r>
           </w:p>
@@ -19068,17 +19102,7 @@
         <w:pStyle w:val="Prrafodelista"/>
         <w:numPr>
           <w:ilvl w:val="0"/>
-          <w:numId w:val="16"/>
-        </w:numPr>
-        <w:spacing w:line="256" w:lineRule="auto"/>
-      </w:pPr>
-    </w:p>
-    <w:p>
-      <w:pPr>
-        <w:pStyle w:val="Prrafodelista"/>
-        <w:numPr>
-          <w:ilvl w:val="0"/>
-          <w:numId w:val="16"/>
+          <w:numId w:val="19"/>
         </w:numPr>
         <w:spacing w:line="256" w:lineRule="auto"/>
       </w:pPr>
@@ -19127,6 +19151,7 @@
               <w:rPr>
                 <w:lang w:val="es-NI"/>
               </w:rPr>
+              <w:lastRenderedPageBreak/>
               <w:t>ITEM</w:t>
             </w:r>
           </w:p>
@@ -19703,7 +19728,6 @@
               <w:rPr>
                 <w:lang w:val="es-NI"/>
               </w:rPr>
-              <w:lastRenderedPageBreak/>
               <w:t>3</w:t>
             </w:r>
           </w:p>
@@ -21710,16 +21734,28 @@
     <w:p/>
     <w:p>
       <w:pPr>
+        <w:rPr>
+          <w:rFonts w:asciiTheme="majorHAnsi" w:eastAsiaTheme="majorEastAsia" w:hAnsiTheme="majorHAnsi" w:cstheme="majorBidi"/>
+          <w:color w:val="000000" w:themeColor="text1"/>
+          <w:sz w:val="32"/>
+          <w:szCs w:val="32"/>
+        </w:rPr>
+      </w:pPr>
+      <w:bookmarkStart w:id="107" w:name="_Toc6258885"/>
+      <w:r>
+        <w:br w:type="page"/>
+      </w:r>
+    </w:p>
+    <w:p>
+      <w:pPr>
         <w:pStyle w:val="Ttulo1"/>
         <w:numPr>
           <w:ilvl w:val="0"/>
           <w:numId w:val="3"/>
         </w:numPr>
       </w:pPr>
-      <w:bookmarkStart w:id="107" w:name="_Toc6258885"/>
-      <w:bookmarkStart w:id="108" w:name="_GoBack"/>
-      <w:bookmarkEnd w:id="108"/>
-      <w:r>
+      <w:r>
+        <w:lastRenderedPageBreak/>
         <w:t>Manufactura</w:t>
       </w:r>
       <w:bookmarkEnd w:id="107"/>
@@ -21732,386 +21768,114 @@
           <w:numId w:val="3"/>
         </w:numPr>
       </w:pPr>
-      <w:bookmarkStart w:id="109" w:name="_Toc6258886"/>
-      <w:r>
-        <w:t>Actividades por objetivos</w:t>
-      </w:r>
-      <w:bookmarkEnd w:id="109"/>
-    </w:p>
-    <w:p>
-      <w:pPr>
-        <w:pStyle w:val="Ttulo3"/>
+      <w:bookmarkStart w:id="108" w:name="_Toc6258886"/>
+      <w:r>
+        <w:t>Metodología</w:t>
+      </w:r>
+    </w:p>
+    <w:p>
+      <w:bookmarkStart w:id="109" w:name="_Toc6258890"/>
+      <w:bookmarkEnd w:id="108"/>
+      <w:r>
+        <w:t xml:space="preserve">La manufactura </w:t>
+      </w:r>
+      <w:commentRangeStart w:id="110"/>
+      <w:r>
+        <w:t>co</w:t>
+      </w:r>
+      <w:r>
+        <w:t>nsiste en la transformación de materias primas en productos manufacturados, productos elaborados o productos terminados para su distribución y consumo</w:t>
+      </w:r>
+      <w:r>
+        <w:t>.</w:t>
+      </w:r>
+      <w:commentRangeEnd w:id="110"/>
+      <w:r>
+        <w:rPr>
+          <w:rStyle w:val="Refdecomentario"/>
+        </w:rPr>
+        <w:commentReference w:id="110"/>
+      </w:r>
+    </w:p>
+    <w:p>
+      <w:r>
+        <w:t xml:space="preserve">El diseño es solo filosofía sin una manufactura que la </w:t>
+      </w:r>
+      <w:r>
+        <w:t>respalde, es</w:t>
+      </w:r>
+      <w:r>
+        <w:t xml:space="preserve"> importante recalcar que al momento de diseñar se tiene que tener en cuenta las materias primas con las que se cuenta localmente y de los procesos de manufactura que se les puede aplicar a las materias primas con las maquinas que se tienen</w:t>
+      </w:r>
+      <w:r>
+        <w:t>.</w:t>
+      </w:r>
+    </w:p>
+    <w:p>
+      <w:r>
+        <w:t xml:space="preserve">Asumiendo que la interacción entre fases de diseño-manufactura fue </w:t>
+      </w:r>
+      <w:r>
+        <w:t>perfecta, la</w:t>
+      </w:r>
+      <w:r>
+        <w:t xml:space="preserve"> fabricación de lo planteado en los planos no debe suponer mayor dificultad.</w:t>
+      </w:r>
+    </w:p>
+    <w:p>
+      <w:r>
+        <w:t xml:space="preserve">Aun </w:t>
+      </w:r>
+      <w:proofErr w:type="gramStart"/>
+      <w:r>
+        <w:t>así</w:t>
+      </w:r>
+      <w:proofErr w:type="gramEnd"/>
+      <w:r>
+        <w:t xml:space="preserve"> la fase de diseño solo deja como resultado un conjunto de documentos que especifican las </w:t>
+      </w:r>
+      <w:r>
+        <w:t>dimensiones piezas</w:t>
+      </w:r>
+      <w:r>
+        <w:t xml:space="preserve"> a fabricar</w:t>
+      </w:r>
+      <w:r>
+        <w:t xml:space="preserve"> lo cual se puede interpretar como que cada pieza por separado es un objetivo y el cumplimiento de cada objetivo (fabricación de pieza) resulta casi en un producto terminado.</w:t>
+      </w:r>
+    </w:p>
+    <w:p>
+      <w:r>
+        <w:t>Deduciendo entonces de lo anteriormente dicho es necesario tener un orden de ejecución de objetivos en donde a la sumatoria de todos los objetivos de manufactura para producir producto le llamaremos proyecto.</w:t>
+      </w:r>
+    </w:p>
+    <w:p>
+      <w:pPr>
+        <w:pStyle w:val="Ttulo2"/>
         <w:numPr>
           <w:ilvl w:val="2"/>
           <w:numId w:val="3"/>
         </w:numPr>
       </w:pPr>
-      <w:bookmarkStart w:id="110" w:name="_Toc6258887"/>
-      <w:r>
-        <w:t>Actividades del objetivo 1</w:t>
-      </w:r>
-      <w:bookmarkEnd w:id="110"/>
-      <w:r>
-        <w:t xml:space="preserve"> </w:t>
-      </w:r>
-    </w:p>
-    <w:p>
-      <w:pPr>
-        <w:pStyle w:val="Prrafodelista"/>
-        <w:numPr>
-          <w:ilvl w:val="0"/>
-          <w:numId w:val="4"/>
-        </w:numPr>
-      </w:pPr>
-      <w:r>
-        <w:t>Indicar los requisitos del diseño</w:t>
-      </w:r>
-    </w:p>
-    <w:p>
-      <w:pPr>
-        <w:pStyle w:val="Prrafodelista"/>
-        <w:numPr>
-          <w:ilvl w:val="0"/>
-          <w:numId w:val="4"/>
-        </w:numPr>
-      </w:pPr>
-      <w:r>
-        <w:t>Proponer Criterios de evaluación</w:t>
-      </w:r>
-    </w:p>
-    <w:p>
-      <w:pPr>
-        <w:pStyle w:val="Prrafodelista"/>
-        <w:numPr>
-          <w:ilvl w:val="0"/>
-          <w:numId w:val="4"/>
-        </w:numPr>
-      </w:pPr>
-      <w:r>
-        <w:t>Proponer varios conceptos de diseño alternativo</w:t>
-      </w:r>
-    </w:p>
-    <w:p>
-      <w:pPr>
-        <w:pStyle w:val="Ttulo3"/>
-        <w:numPr>
-          <w:ilvl w:val="2"/>
-          <w:numId w:val="3"/>
-        </w:numPr>
-      </w:pPr>
-      <w:bookmarkStart w:id="111" w:name="_Toc6258888"/>
-      <w:r>
-        <w:t>Actividades del objetivo 2</w:t>
-      </w:r>
+      <w:r>
+        <w:t>Gestión de proyectos</w:t>
+      </w:r>
+    </w:p>
+    <w:p>
+      <w:bookmarkStart w:id="111" w:name="_GoBack"/>
       <w:bookmarkEnd w:id="111"/>
     </w:p>
     <w:p>
       <w:pPr>
-        <w:pStyle w:val="Prrafodelista"/>
-        <w:numPr>
-          <w:ilvl w:val="0"/>
-          <w:numId w:val="5"/>
-        </w:numPr>
-      </w:pPr>
-      <w:r>
-        <w:t>Validar cada alternativa de acuerdo con cada criterio de evaluación</w:t>
-      </w:r>
-    </w:p>
-    <w:p>
-      <w:pPr>
-        <w:pStyle w:val="Prrafodelista"/>
-        <w:numPr>
-          <w:ilvl w:val="0"/>
-          <w:numId w:val="5"/>
-        </w:numPr>
-      </w:pPr>
-      <w:r>
-        <w:t xml:space="preserve">Seleccionar el concepto </w:t>
-      </w:r>
-      <w:r>
-        <w:t>óptimo</w:t>
-      </w:r>
-      <w:r>
-        <w:t xml:space="preserve"> de diseño</w:t>
-      </w:r>
-    </w:p>
-    <w:p>
-      <w:pPr>
-        <w:pStyle w:val="Prrafodelista"/>
-        <w:numPr>
-          <w:ilvl w:val="0"/>
-          <w:numId w:val="5"/>
-        </w:numPr>
-      </w:pPr>
-      <w:r>
-        <w:t>Completar el diseño detallado del concepto seleccionado</w:t>
-      </w:r>
-    </w:p>
-    <w:p>
-      <w:pPr>
-        <w:pStyle w:val="Prrafodelista"/>
-        <w:numPr>
-          <w:ilvl w:val="0"/>
-          <w:numId w:val="5"/>
-        </w:numPr>
-      </w:pPr>
-      <w:r>
-        <w:t>Validar mediante simulaciones por computadora el comportamiento de los mecanismos</w:t>
-      </w:r>
-    </w:p>
-    <w:p>
-      <w:pPr>
-        <w:pStyle w:val="Prrafodelista"/>
-        <w:numPr>
-          <w:ilvl w:val="0"/>
-          <w:numId w:val="5"/>
-        </w:numPr>
-      </w:pPr>
-      <w:r>
-        <w:t>Seleccionar los componentes electrónicos apropiados</w:t>
-      </w:r>
-    </w:p>
-    <w:p>
-      <w:pPr>
-        <w:pStyle w:val="Prrafodelista"/>
-        <w:numPr>
-          <w:ilvl w:val="0"/>
-          <w:numId w:val="5"/>
-        </w:numPr>
-      </w:pPr>
-      <w:r>
-        <w:t>Definir la materia prima a ser utilizada</w:t>
-      </w:r>
-    </w:p>
-    <w:p>
-      <w:pPr>
-        <w:pStyle w:val="Prrafodelista"/>
-        <w:numPr>
-          <w:ilvl w:val="0"/>
-          <w:numId w:val="5"/>
-        </w:numPr>
-      </w:pPr>
-      <w:r>
-        <w:t>Comprar la materia prima requerida</w:t>
-      </w:r>
-    </w:p>
-    <w:p>
-      <w:pPr>
-        <w:pStyle w:val="Ttulo3"/>
-        <w:numPr>
-          <w:ilvl w:val="2"/>
-          <w:numId w:val="3"/>
-        </w:numPr>
-      </w:pPr>
-      <w:bookmarkStart w:id="112" w:name="_Toc6258889"/>
-      <w:r>
-        <w:t>Actividades del objetivo 3</w:t>
-      </w:r>
-      <w:bookmarkEnd w:id="112"/>
-    </w:p>
-    <w:p>
-      <w:pPr>
-        <w:pStyle w:val="Prrafodelista"/>
-        <w:numPr>
-          <w:ilvl w:val="0"/>
-          <w:numId w:val="6"/>
-        </w:numPr>
-      </w:pPr>
-      <w:r>
-        <w:t>Cortar perfilaría</w:t>
-      </w:r>
-    </w:p>
-    <w:p>
-      <w:pPr>
-        <w:pStyle w:val="Prrafodelista"/>
-        <w:numPr>
-          <w:ilvl w:val="0"/>
-          <w:numId w:val="6"/>
-        </w:numPr>
-      </w:pPr>
-      <w:r>
-        <w:t xml:space="preserve">Maquinar asientos de rodamientos </w:t>
-      </w:r>
-    </w:p>
-    <w:p>
-      <w:pPr>
-        <w:pStyle w:val="Prrafodelista"/>
-        <w:numPr>
-          <w:ilvl w:val="0"/>
-          <w:numId w:val="6"/>
-        </w:numPr>
-      </w:pPr>
-      <w:r>
-        <w:t>Cortar laminas</w:t>
-      </w:r>
-    </w:p>
-    <w:p>
-      <w:pPr>
-        <w:pStyle w:val="Prrafodelista"/>
-        <w:numPr>
-          <w:ilvl w:val="0"/>
-          <w:numId w:val="6"/>
-        </w:numPr>
-      </w:pPr>
-      <w:r>
-        <w:t>Soldar bastidor</w:t>
-      </w:r>
-    </w:p>
-    <w:p>
-      <w:pPr>
-        <w:pStyle w:val="Prrafodelista"/>
-        <w:numPr>
-          <w:ilvl w:val="0"/>
-          <w:numId w:val="6"/>
-        </w:numPr>
-      </w:pPr>
-      <w:r>
-        <w:t>Perforar agujeros para pernos</w:t>
-      </w:r>
-    </w:p>
-    <w:p>
-      <w:pPr>
-        <w:pStyle w:val="Prrafodelista"/>
-        <w:numPr>
-          <w:ilvl w:val="0"/>
-          <w:numId w:val="6"/>
-        </w:numPr>
-      </w:pPr>
-      <w:r>
-        <w:t>Esmerilar cordones de soldadura y aristas vivas</w:t>
-      </w:r>
-    </w:p>
-    <w:p>
-      <w:pPr>
-        <w:pStyle w:val="Prrafodelista"/>
-        <w:numPr>
-          <w:ilvl w:val="0"/>
-          <w:numId w:val="6"/>
-        </w:numPr>
-      </w:pPr>
-      <w:r>
-        <w:lastRenderedPageBreak/>
-        <w:t>Pulir superficie para remover corrosión</w:t>
-      </w:r>
-    </w:p>
-    <w:p>
-      <w:pPr>
-        <w:pStyle w:val="Prrafodelista"/>
-        <w:numPr>
-          <w:ilvl w:val="0"/>
-          <w:numId w:val="6"/>
-        </w:numPr>
-      </w:pPr>
-      <w:r>
-        <w:t>Pintar superficies requeridas</w:t>
-      </w:r>
-    </w:p>
-    <w:p>
-      <w:pPr>
-        <w:pStyle w:val="Prrafodelista"/>
-        <w:numPr>
-          <w:ilvl w:val="0"/>
-          <w:numId w:val="6"/>
-        </w:numPr>
-      </w:pPr>
-      <w:r>
-        <w:t>Montar rieles</w:t>
-      </w:r>
-    </w:p>
-    <w:p>
-      <w:pPr>
-        <w:pStyle w:val="Prrafodelista"/>
-        <w:numPr>
-          <w:ilvl w:val="0"/>
-          <w:numId w:val="6"/>
-        </w:numPr>
-      </w:pPr>
-      <w:r>
-        <w:t>Ensamblar conjunto de estructuras</w:t>
-      </w:r>
-    </w:p>
-    <w:p>
-      <w:pPr>
-        <w:pStyle w:val="Prrafodelista"/>
-        <w:numPr>
-          <w:ilvl w:val="0"/>
-          <w:numId w:val="6"/>
-        </w:numPr>
-      </w:pPr>
-      <w:r>
-        <w:t>Montar motores</w:t>
-      </w:r>
-    </w:p>
-    <w:p>
-      <w:pPr>
-        <w:pStyle w:val="Prrafodelista"/>
-        <w:numPr>
-          <w:ilvl w:val="0"/>
-          <w:numId w:val="6"/>
-        </w:numPr>
-      </w:pPr>
-      <w:r>
-        <w:t>Fijar cableado</w:t>
-      </w:r>
-    </w:p>
-    <w:p>
-      <w:pPr>
-        <w:pStyle w:val="Prrafodelista"/>
-        <w:numPr>
-          <w:ilvl w:val="0"/>
-          <w:numId w:val="6"/>
-        </w:numPr>
-      </w:pPr>
-      <w:r>
-        <w:t>Instalar computadoras</w:t>
-      </w:r>
-    </w:p>
-    <w:p>
-      <w:pPr>
-        <w:pStyle w:val="Prrafodelista"/>
-        <w:numPr>
-          <w:ilvl w:val="0"/>
-          <w:numId w:val="6"/>
-        </w:numPr>
-      </w:pPr>
-      <w:r>
-        <w:t>Configurar computadoras</w:t>
-      </w:r>
-    </w:p>
-    <w:p>
-      <w:pPr>
-        <w:pStyle w:val="Prrafodelista"/>
-        <w:numPr>
-          <w:ilvl w:val="0"/>
-          <w:numId w:val="6"/>
-        </w:numPr>
-      </w:pPr>
-      <w:r>
-        <w:t>Configurar servomotores</w:t>
-      </w:r>
-    </w:p>
-    <w:p>
-      <w:pPr>
-        <w:pStyle w:val="Prrafodelista"/>
-        <w:numPr>
-          <w:ilvl w:val="0"/>
-          <w:numId w:val="6"/>
-        </w:numPr>
-      </w:pPr>
-      <w:r>
-        <w:t>Configurar sensores</w:t>
-      </w:r>
-    </w:p>
-    <w:p>
-      <w:pPr>
-        <w:pStyle w:val="Prrafodelista"/>
-        <w:numPr>
-          <w:ilvl w:val="0"/>
-          <w:numId w:val="6"/>
-        </w:numPr>
-      </w:pPr>
-      <w:r>
-        <w:t>Puesta punto de la maquina</w:t>
+        <w:rPr>
+          <w:rFonts w:asciiTheme="majorHAnsi" w:eastAsiaTheme="majorEastAsia" w:hAnsiTheme="majorHAnsi" w:cstheme="majorBidi"/>
+          <w:color w:val="000000" w:themeColor="text1"/>
+          <w:sz w:val="32"/>
+          <w:szCs w:val="32"/>
+        </w:rPr>
+      </w:pPr>
+      <w:r>
+        <w:br w:type="page"/>
       </w:r>
     </w:p>
     <w:p>
@@ -22122,11 +21886,11 @@
           <w:numId w:val="3"/>
         </w:numPr>
       </w:pPr>
-      <w:bookmarkStart w:id="113" w:name="_Toc6258890"/>
-      <w:r>
+      <w:r>
+        <w:lastRenderedPageBreak/>
         <w:t>Pruebas operativas</w:t>
       </w:r>
-      <w:bookmarkEnd w:id="113"/>
+      <w:bookmarkEnd w:id="109"/>
     </w:p>
     <w:p>
       <w:pPr>
@@ -22136,11 +21900,11 @@
           <w:numId w:val="3"/>
         </w:numPr>
       </w:pPr>
-      <w:bookmarkStart w:id="114" w:name="_Toc6258891"/>
+      <w:bookmarkStart w:id="112" w:name="_Toc6258891"/>
       <w:r>
         <w:t>Mantenimiento</w:t>
       </w:r>
-      <w:bookmarkEnd w:id="114"/>
+      <w:bookmarkEnd w:id="112"/>
     </w:p>
     <w:p>
       <w:r>
@@ -22156,11 +21920,11 @@
           <w:numId w:val="3"/>
         </w:numPr>
       </w:pPr>
-      <w:bookmarkStart w:id="115" w:name="_Toc6258892"/>
+      <w:bookmarkStart w:id="113" w:name="_Toc6258892"/>
       <w:r>
         <w:t>Cronograma de actividades</w:t>
       </w:r>
-      <w:bookmarkEnd w:id="115"/>
+      <w:bookmarkEnd w:id="113"/>
     </w:p>
     <w:p>
       <w:r>
@@ -22294,13 +22058,13 @@
           <w:numId w:val="3"/>
         </w:numPr>
       </w:pPr>
-      <w:bookmarkStart w:id="116" w:name="_Toc6258893"/>
+      <w:bookmarkStart w:id="114" w:name="_Toc6258893"/>
       <w:r>
         <w:lastRenderedPageBreak/>
         <w:t>Bibliografía</w:t>
       </w:r>
       <w:bookmarkEnd w:id="91"/>
-      <w:bookmarkEnd w:id="116"/>
+      <w:bookmarkEnd w:id="114"/>
       <w:r>
         <w:t xml:space="preserve"> </w:t>
       </w:r>
@@ -22863,6 +22627,22 @@
       </w:r>
       <w:r>
         <w:t>Añadir número y tabla de imágenes</w:t>
+      </w:r>
+    </w:p>
+  </w:comment>
+  <w:comment w:id="110" w:author="Ishan" w:date="2019-04-16T15:23:00Z" w:initials="I">
+    <w:p>
+      <w:pPr>
+        <w:pStyle w:val="Textocomentario"/>
+      </w:pPr>
+      <w:r>
+        <w:rPr>
+          <w:rStyle w:val="Refdecomentario"/>
+        </w:rPr>
+        <w:annotationRef/>
+      </w:r>
+      <w:r>
+        <w:t>https://educalingo.com/es/dic-es/manufactura</w:t>
       </w:r>
     </w:p>
   </w:comment>
@@ -22889,6 +22669,7 @@
   <w15:commentEx w15:paraId="61F0A1FF" w15:done="0"/>
   <w15:commentEx w15:paraId="4EAF4F2F" w15:done="0"/>
   <w15:commentEx w15:paraId="633E244E" w15:done="0"/>
+  <w15:commentEx w15:paraId="170D2D2C" w15:done="0"/>
 </w15:commentsEx>
 </file>
 
@@ -22930,7 +22711,7 @@
       <w:rPr>
         <w:noProof/>
       </w:rPr>
-      <w:t>11</w:t>
+      <w:t>3</w:t>
     </w:r>
     <w:r>
       <w:fldChar w:fldCharType="end"/>
@@ -23593,6 +23374,119 @@
     </w:lvl>
   </w:abstractNum>
   <w:abstractNum w:abstractNumId="6" w15:restartNumberingAfterBreak="0">
+    <w:nsid w:val="37335312"/>
+    <w:multiLevelType w:val="hybridMultilevel"/>
+    <w:tmpl w:val="61A45FD8"/>
+    <w:lvl w:ilvl="0" w:tplc="0C0A0001">
+      <w:start w:val="1"/>
+      <w:numFmt w:val="bullet"/>
+      <w:lvlText w:val=""/>
+      <w:lvlJc w:val="left"/>
+      <w:pPr>
+        <w:ind w:left="1788" w:hanging="360"/>
+      </w:pPr>
+      <w:rPr>
+        <w:rFonts w:ascii="Symbol" w:hAnsi="Symbol" w:hint="default"/>
+      </w:rPr>
+    </w:lvl>
+    <w:lvl w:ilvl="1" w:tplc="0C0A0003" w:tentative="1">
+      <w:start w:val="1"/>
+      <w:numFmt w:val="bullet"/>
+      <w:lvlText w:val="o"/>
+      <w:lvlJc w:val="left"/>
+      <w:pPr>
+        <w:ind w:left="2508" w:hanging="360"/>
+      </w:pPr>
+      <w:rPr>
+        <w:rFonts w:ascii="Courier New" w:hAnsi="Courier New" w:cs="Courier New" w:hint="default"/>
+      </w:rPr>
+    </w:lvl>
+    <w:lvl w:ilvl="2" w:tplc="0C0A0005" w:tentative="1">
+      <w:start w:val="1"/>
+      <w:numFmt w:val="bullet"/>
+      <w:lvlText w:val=""/>
+      <w:lvlJc w:val="left"/>
+      <w:pPr>
+        <w:ind w:left="3228" w:hanging="360"/>
+      </w:pPr>
+      <w:rPr>
+        <w:rFonts w:ascii="Wingdings" w:hAnsi="Wingdings" w:hint="default"/>
+      </w:rPr>
+    </w:lvl>
+    <w:lvl w:ilvl="3" w:tplc="0C0A0001" w:tentative="1">
+      <w:start w:val="1"/>
+      <w:numFmt w:val="bullet"/>
+      <w:lvlText w:val=""/>
+      <w:lvlJc w:val="left"/>
+      <w:pPr>
+        <w:ind w:left="3948" w:hanging="360"/>
+      </w:pPr>
+      <w:rPr>
+        <w:rFonts w:ascii="Symbol" w:hAnsi="Symbol" w:hint="default"/>
+      </w:rPr>
+    </w:lvl>
+    <w:lvl w:ilvl="4" w:tplc="0C0A0003" w:tentative="1">
+      <w:start w:val="1"/>
+      <w:numFmt w:val="bullet"/>
+      <w:lvlText w:val="o"/>
+      <w:lvlJc w:val="left"/>
+      <w:pPr>
+        <w:ind w:left="4668" w:hanging="360"/>
+      </w:pPr>
+      <w:rPr>
+        <w:rFonts w:ascii="Courier New" w:hAnsi="Courier New" w:cs="Courier New" w:hint="default"/>
+      </w:rPr>
+    </w:lvl>
+    <w:lvl w:ilvl="5" w:tplc="0C0A0005" w:tentative="1">
+      <w:start w:val="1"/>
+      <w:numFmt w:val="bullet"/>
+      <w:lvlText w:val=""/>
+      <w:lvlJc w:val="left"/>
+      <w:pPr>
+        <w:ind w:left="5388" w:hanging="360"/>
+      </w:pPr>
+      <w:rPr>
+        <w:rFonts w:ascii="Wingdings" w:hAnsi="Wingdings" w:hint="default"/>
+      </w:rPr>
+    </w:lvl>
+    <w:lvl w:ilvl="6" w:tplc="0C0A0001" w:tentative="1">
+      <w:start w:val="1"/>
+      <w:numFmt w:val="bullet"/>
+      <w:lvlText w:val=""/>
+      <w:lvlJc w:val="left"/>
+      <w:pPr>
+        <w:ind w:left="6108" w:hanging="360"/>
+      </w:pPr>
+      <w:rPr>
+        <w:rFonts w:ascii="Symbol" w:hAnsi="Symbol" w:hint="default"/>
+      </w:rPr>
+    </w:lvl>
+    <w:lvl w:ilvl="7" w:tplc="0C0A0003" w:tentative="1">
+      <w:start w:val="1"/>
+      <w:numFmt w:val="bullet"/>
+      <w:lvlText w:val="o"/>
+      <w:lvlJc w:val="left"/>
+      <w:pPr>
+        <w:ind w:left="6828" w:hanging="360"/>
+      </w:pPr>
+      <w:rPr>
+        <w:rFonts w:ascii="Courier New" w:hAnsi="Courier New" w:cs="Courier New" w:hint="default"/>
+      </w:rPr>
+    </w:lvl>
+    <w:lvl w:ilvl="8" w:tplc="0C0A0005" w:tentative="1">
+      <w:start w:val="1"/>
+      <w:numFmt w:val="bullet"/>
+      <w:lvlText w:val=""/>
+      <w:lvlJc w:val="left"/>
+      <w:pPr>
+        <w:ind w:left="7548" w:hanging="360"/>
+      </w:pPr>
+      <w:rPr>
+        <w:rFonts w:ascii="Wingdings" w:hAnsi="Wingdings" w:hint="default"/>
+      </w:rPr>
+    </w:lvl>
+  </w:abstractNum>
+  <w:abstractNum w:abstractNumId="7" w15:restartNumberingAfterBreak="0">
     <w:nsid w:val="393C64B3"/>
     <w:multiLevelType w:val="hybridMultilevel"/>
     <w:tmpl w:val="F89E8ED0"/>
@@ -23705,7 +23599,7 @@
       </w:rPr>
     </w:lvl>
   </w:abstractNum>
-  <w:abstractNum w:abstractNumId="7" w15:restartNumberingAfterBreak="0">
+  <w:abstractNum w:abstractNumId="8" w15:restartNumberingAfterBreak="0">
     <w:nsid w:val="3CB82712"/>
     <w:multiLevelType w:val="multilevel"/>
     <w:tmpl w:val="23F85DCC"/>
@@ -23797,7 +23691,7 @@
       </w:pPr>
     </w:lvl>
   </w:abstractNum>
-  <w:abstractNum w:abstractNumId="8" w15:restartNumberingAfterBreak="0">
+  <w:abstractNum w:abstractNumId="9" w15:restartNumberingAfterBreak="0">
     <w:nsid w:val="473A3E80"/>
     <w:multiLevelType w:val="hybridMultilevel"/>
     <w:tmpl w:val="CE448CD2"/>
@@ -23910,7 +23804,7 @@
       </w:rPr>
     </w:lvl>
   </w:abstractNum>
-  <w:abstractNum w:abstractNumId="9" w15:restartNumberingAfterBreak="0">
+  <w:abstractNum w:abstractNumId="10" w15:restartNumberingAfterBreak="0">
     <w:nsid w:val="5076747E"/>
     <w:multiLevelType w:val="hybridMultilevel"/>
     <w:tmpl w:val="628603F6"/>
@@ -24023,7 +23917,7 @@
       </w:rPr>
     </w:lvl>
   </w:abstractNum>
-  <w:abstractNum w:abstractNumId="10" w15:restartNumberingAfterBreak="0">
+  <w:abstractNum w:abstractNumId="11" w15:restartNumberingAfterBreak="0">
     <w:nsid w:val="5DE60BEA"/>
     <w:multiLevelType w:val="hybridMultilevel"/>
     <w:tmpl w:val="678AA29C"/>
@@ -24136,17 +24030,17 @@
       </w:rPr>
     </w:lvl>
   </w:abstractNum>
-  <w:abstractNum w:abstractNumId="11" w15:restartNumberingAfterBreak="0">
-    <w:nsid w:val="66910EE4"/>
+  <w:abstractNum w:abstractNumId="12" w15:restartNumberingAfterBreak="0">
+    <w:nsid w:val="5F8C3921"/>
     <w:multiLevelType w:val="multilevel"/>
-    <w:tmpl w:val="27DEEE54"/>
+    <w:tmpl w:val="23F85DCC"/>
     <w:lvl w:ilvl="0">
       <w:start w:val="1"/>
       <w:numFmt w:val="decimal"/>
       <w:lvlText w:val="%1."/>
       <w:lvlJc w:val="left"/>
       <w:pPr>
-        <w:ind w:left="360" w:hanging="360"/>
+        <w:ind w:left="1068" w:hanging="360"/>
       </w:pPr>
       <w:rPr>
         <w:color w:val="auto"/>
@@ -24158,7 +24052,7 @@
       <w:lvlText w:val="%1.%2."/>
       <w:lvlJc w:val="left"/>
       <w:pPr>
-        <w:ind w:left="792" w:hanging="432"/>
+        <w:ind w:left="1500" w:hanging="432"/>
       </w:pPr>
     </w:lvl>
     <w:lvl w:ilvl="2">
@@ -24167,8 +24061,11 @@
       <w:lvlText w:val="%1.%2.%3."/>
       <w:lvlJc w:val="left"/>
       <w:pPr>
-        <w:ind w:left="1224" w:hanging="504"/>
-      </w:pPr>
+        <w:ind w:left="1932" w:hanging="504"/>
+      </w:pPr>
+      <w:rPr>
+        <w:rFonts w:asciiTheme="majorHAnsi" w:hAnsiTheme="majorHAnsi" w:hint="default"/>
+      </w:rPr>
     </w:lvl>
     <w:lvl w:ilvl="3">
       <w:start w:val="1"/>
@@ -24176,7 +24073,7 @@
       <w:lvlText w:val="%1.%2.%3.%4."/>
       <w:lvlJc w:val="left"/>
       <w:pPr>
-        <w:ind w:left="1728" w:hanging="648"/>
+        <w:ind w:left="2436" w:hanging="648"/>
       </w:pPr>
     </w:lvl>
     <w:lvl w:ilvl="4">
@@ -24185,7 +24082,7 @@
       <w:lvlText w:val="%1.%2.%3.%4.%5."/>
       <w:lvlJc w:val="left"/>
       <w:pPr>
-        <w:ind w:left="2232" w:hanging="792"/>
+        <w:ind w:left="2940" w:hanging="792"/>
       </w:pPr>
     </w:lvl>
     <w:lvl w:ilvl="5">
@@ -24194,7 +24091,7 @@
       <w:lvlText w:val="%1.%2.%3.%4.%5.%6."/>
       <w:lvlJc w:val="left"/>
       <w:pPr>
-        <w:ind w:left="2736" w:hanging="936"/>
+        <w:ind w:left="3444" w:hanging="936"/>
       </w:pPr>
     </w:lvl>
     <w:lvl w:ilvl="6">
@@ -24203,7 +24100,7 @@
       <w:lvlText w:val="%1.%2.%3.%4.%5.%6.%7."/>
       <w:lvlJc w:val="left"/>
       <w:pPr>
-        <w:ind w:left="3240" w:hanging="1080"/>
+        <w:ind w:left="3948" w:hanging="1080"/>
       </w:pPr>
     </w:lvl>
     <w:lvl w:ilvl="7">
@@ -24212,7 +24109,7 @@
       <w:lvlText w:val="%1.%2.%3.%4.%5.%6.%7.%8."/>
       <w:lvlJc w:val="left"/>
       <w:pPr>
-        <w:ind w:left="3744" w:hanging="1224"/>
+        <w:ind w:left="4452" w:hanging="1224"/>
       </w:pPr>
     </w:lvl>
     <w:lvl w:ilvl="8">
@@ -24221,11 +24118,100 @@
       <w:lvlText w:val="%1.%2.%3.%4.%5.%6.%7.%8.%9."/>
       <w:lvlJc w:val="left"/>
       <w:pPr>
-        <w:ind w:left="4320" w:hanging="1440"/>
+        <w:ind w:left="5028" w:hanging="1440"/>
       </w:pPr>
     </w:lvl>
   </w:abstractNum>
-  <w:abstractNum w:abstractNumId="12" w15:restartNumberingAfterBreak="0">
+  <w:abstractNum w:abstractNumId="13" w15:restartNumberingAfterBreak="0">
+    <w:nsid w:val="66910EE4"/>
+    <w:multiLevelType w:val="multilevel"/>
+    <w:tmpl w:val="27DEEE54"/>
+    <w:lvl w:ilvl="0">
+      <w:start w:val="1"/>
+      <w:numFmt w:val="decimal"/>
+      <w:lvlText w:val="%1."/>
+      <w:lvlJc w:val="left"/>
+      <w:pPr>
+        <w:ind w:left="360" w:hanging="360"/>
+      </w:pPr>
+      <w:rPr>
+        <w:color w:val="auto"/>
+      </w:rPr>
+    </w:lvl>
+    <w:lvl w:ilvl="1">
+      <w:start w:val="1"/>
+      <w:numFmt w:val="decimal"/>
+      <w:lvlText w:val="%1.%2."/>
+      <w:lvlJc w:val="left"/>
+      <w:pPr>
+        <w:ind w:left="792" w:hanging="432"/>
+      </w:pPr>
+    </w:lvl>
+    <w:lvl w:ilvl="2">
+      <w:start w:val="1"/>
+      <w:numFmt w:val="decimal"/>
+      <w:lvlText w:val="%1.%2.%3."/>
+      <w:lvlJc w:val="left"/>
+      <w:pPr>
+        <w:ind w:left="1224" w:hanging="504"/>
+      </w:pPr>
+    </w:lvl>
+    <w:lvl w:ilvl="3">
+      <w:start w:val="1"/>
+      <w:numFmt w:val="decimal"/>
+      <w:lvlText w:val="%1.%2.%3.%4."/>
+      <w:lvlJc w:val="left"/>
+      <w:pPr>
+        <w:ind w:left="1728" w:hanging="648"/>
+      </w:pPr>
+    </w:lvl>
+    <w:lvl w:ilvl="4">
+      <w:start w:val="1"/>
+      <w:numFmt w:val="decimal"/>
+      <w:lvlText w:val="%1.%2.%3.%4.%5."/>
+      <w:lvlJc w:val="left"/>
+      <w:pPr>
+        <w:ind w:left="2232" w:hanging="792"/>
+      </w:pPr>
+    </w:lvl>
+    <w:lvl w:ilvl="5">
+      <w:start w:val="1"/>
+      <w:numFmt w:val="decimal"/>
+      <w:lvlText w:val="%1.%2.%3.%4.%5.%6."/>
+      <w:lvlJc w:val="left"/>
+      <w:pPr>
+        <w:ind w:left="2736" w:hanging="936"/>
+      </w:pPr>
+    </w:lvl>
+    <w:lvl w:ilvl="6">
+      <w:start w:val="1"/>
+      <w:numFmt w:val="decimal"/>
+      <w:lvlText w:val="%1.%2.%3.%4.%5.%6.%7."/>
+      <w:lvlJc w:val="left"/>
+      <w:pPr>
+        <w:ind w:left="3240" w:hanging="1080"/>
+      </w:pPr>
+    </w:lvl>
+    <w:lvl w:ilvl="7">
+      <w:start w:val="1"/>
+      <w:numFmt w:val="decimal"/>
+      <w:lvlText w:val="%1.%2.%3.%4.%5.%6.%7.%8."/>
+      <w:lvlJc w:val="left"/>
+      <w:pPr>
+        <w:ind w:left="3744" w:hanging="1224"/>
+      </w:pPr>
+    </w:lvl>
+    <w:lvl w:ilvl="8">
+      <w:start w:val="1"/>
+      <w:numFmt w:val="decimal"/>
+      <w:lvlText w:val="%1.%2.%3.%4.%5.%6.%7.%8.%9."/>
+      <w:lvlJc w:val="left"/>
+      <w:pPr>
+        <w:ind w:left="4320" w:hanging="1440"/>
+      </w:pPr>
+    </w:lvl>
+  </w:abstractNum>
+  <w:abstractNum w:abstractNumId="14" w15:restartNumberingAfterBreak="0">
     <w:nsid w:val="67045136"/>
     <w:multiLevelType w:val="hybridMultilevel"/>
     <w:tmpl w:val="8A7ADA80"/>
@@ -24338,7 +24324,7 @@
       </w:rPr>
     </w:lvl>
   </w:abstractNum>
-  <w:abstractNum w:abstractNumId="13" w15:restartNumberingAfterBreak="0">
+  <w:abstractNum w:abstractNumId="15" w15:restartNumberingAfterBreak="0">
     <w:nsid w:val="6F875956"/>
     <w:multiLevelType w:val="hybridMultilevel"/>
     <w:tmpl w:val="E1B099C0"/>
@@ -24451,7 +24437,7 @@
       </w:rPr>
     </w:lvl>
   </w:abstractNum>
-  <w:abstractNum w:abstractNumId="14" w15:restartNumberingAfterBreak="0">
+  <w:abstractNum w:abstractNumId="16" w15:restartNumberingAfterBreak="0">
     <w:nsid w:val="6FF60EE3"/>
     <w:multiLevelType w:val="hybridMultilevel"/>
     <w:tmpl w:val="89FADD5C"/>
@@ -24564,7 +24550,99 @@
       </w:rPr>
     </w:lvl>
   </w:abstractNum>
-  <w:abstractNum w:abstractNumId="15" w15:restartNumberingAfterBreak="0">
+  <w:abstractNum w:abstractNumId="17" w15:restartNumberingAfterBreak="0">
+    <w:nsid w:val="7E0E2CBE"/>
+    <w:multiLevelType w:val="multilevel"/>
+    <w:tmpl w:val="23F85DCC"/>
+    <w:lvl w:ilvl="0">
+      <w:start w:val="1"/>
+      <w:numFmt w:val="decimal"/>
+      <w:lvlText w:val="%1."/>
+      <w:lvlJc w:val="left"/>
+      <w:pPr>
+        <w:ind w:left="1068" w:hanging="360"/>
+      </w:pPr>
+      <w:rPr>
+        <w:color w:val="auto"/>
+      </w:rPr>
+    </w:lvl>
+    <w:lvl w:ilvl="1">
+      <w:start w:val="1"/>
+      <w:numFmt w:val="decimal"/>
+      <w:lvlText w:val="%1.%2."/>
+      <w:lvlJc w:val="left"/>
+      <w:pPr>
+        <w:ind w:left="1500" w:hanging="432"/>
+      </w:pPr>
+    </w:lvl>
+    <w:lvl w:ilvl="2">
+      <w:start w:val="1"/>
+      <w:numFmt w:val="decimal"/>
+      <w:lvlText w:val="%1.%2.%3."/>
+      <w:lvlJc w:val="left"/>
+      <w:pPr>
+        <w:ind w:left="1932" w:hanging="504"/>
+      </w:pPr>
+      <w:rPr>
+        <w:rFonts w:asciiTheme="majorHAnsi" w:hAnsiTheme="majorHAnsi" w:hint="default"/>
+      </w:rPr>
+    </w:lvl>
+    <w:lvl w:ilvl="3">
+      <w:start w:val="1"/>
+      <w:numFmt w:val="decimal"/>
+      <w:lvlText w:val="%1.%2.%3.%4."/>
+      <w:lvlJc w:val="left"/>
+      <w:pPr>
+        <w:ind w:left="2436" w:hanging="648"/>
+      </w:pPr>
+    </w:lvl>
+    <w:lvl w:ilvl="4">
+      <w:start w:val="1"/>
+      <w:numFmt w:val="decimal"/>
+      <w:lvlText w:val="%1.%2.%3.%4.%5."/>
+      <w:lvlJc w:val="left"/>
+      <w:pPr>
+        <w:ind w:left="2940" w:hanging="792"/>
+      </w:pPr>
+    </w:lvl>
+    <w:lvl w:ilvl="5">
+      <w:start w:val="1"/>
+      <w:numFmt w:val="decimal"/>
+      <w:lvlText w:val="%1.%2.%3.%4.%5.%6."/>
+      <w:lvlJc w:val="left"/>
+      <w:pPr>
+        <w:ind w:left="3444" w:hanging="936"/>
+      </w:pPr>
+    </w:lvl>
+    <w:lvl w:ilvl="6">
+      <w:start w:val="1"/>
+      <w:numFmt w:val="decimal"/>
+      <w:lvlText w:val="%1.%2.%3.%4.%5.%6.%7."/>
+      <w:lvlJc w:val="left"/>
+      <w:pPr>
+        <w:ind w:left="3948" w:hanging="1080"/>
+      </w:pPr>
+    </w:lvl>
+    <w:lvl w:ilvl="7">
+      <w:start w:val="1"/>
+      <w:numFmt w:val="decimal"/>
+      <w:lvlText w:val="%1.%2.%3.%4.%5.%6.%7.%8."/>
+      <w:lvlJc w:val="left"/>
+      <w:pPr>
+        <w:ind w:left="4452" w:hanging="1224"/>
+      </w:pPr>
+    </w:lvl>
+    <w:lvl w:ilvl="8">
+      <w:start w:val="1"/>
+      <w:numFmt w:val="decimal"/>
+      <w:lvlText w:val="%1.%2.%3.%4.%5.%6.%7.%8.%9."/>
+      <w:lvlJc w:val="left"/>
+      <w:pPr>
+        <w:ind w:left="5028" w:hanging="1440"/>
+      </w:pPr>
+    </w:lvl>
+  </w:abstractNum>
+  <w:abstractNum w:abstractNumId="18" w15:restartNumberingAfterBreak="0">
     <w:nsid w:val="7F5B1458"/>
     <w:multiLevelType w:val="hybridMultilevel"/>
     <w:tmpl w:val="0C4C30BA"/>
@@ -24678,43 +24756,43 @@
     </w:lvl>
   </w:abstractNum>
   <w:num w:numId="1">
-    <w:abstractNumId w:val="8"/>
+    <w:abstractNumId w:val="9"/>
   </w:num>
   <w:num w:numId="2">
-    <w:abstractNumId w:val="15"/>
+    <w:abstractNumId w:val="18"/>
   </w:num>
   <w:num w:numId="3">
-    <w:abstractNumId w:val="7"/>
+    <w:abstractNumId w:val="8"/>
   </w:num>
   <w:num w:numId="4">
     <w:abstractNumId w:val="5"/>
   </w:num>
   <w:num w:numId="5">
-    <w:abstractNumId w:val="11"/>
+    <w:abstractNumId w:val="13"/>
   </w:num>
   <w:num w:numId="6">
     <w:abstractNumId w:val="0"/>
   </w:num>
   <w:num w:numId="7">
-    <w:abstractNumId w:val="6"/>
+    <w:abstractNumId w:val="7"/>
   </w:num>
   <w:num w:numId="8">
     <w:abstractNumId w:val="2"/>
   </w:num>
   <w:num w:numId="9">
+    <w:abstractNumId w:val="16"/>
+  </w:num>
+  <w:num w:numId="10">
+    <w:abstractNumId w:val="10"/>
+  </w:num>
+  <w:num w:numId="11">
+    <w:abstractNumId w:val="11"/>
+  </w:num>
+  <w:num w:numId="12">
     <w:abstractNumId w:val="14"/>
   </w:num>
-  <w:num w:numId="10">
-    <w:abstractNumId w:val="9"/>
-  </w:num>
-  <w:num w:numId="11">
-    <w:abstractNumId w:val="10"/>
-  </w:num>
-  <w:num w:numId="12">
-    <w:abstractNumId w:val="12"/>
-  </w:num>
   <w:num w:numId="13">
-    <w:abstractNumId w:val="13"/>
+    <w:abstractNumId w:val="15"/>
   </w:num>
   <w:num w:numId="14">
     <w:abstractNumId w:val="4"/>
@@ -24723,7 +24801,7 @@
     <w:abstractNumId w:val="3"/>
   </w:num>
   <w:num w:numId="16">
-    <w:abstractNumId w:val="7"/>
+    <w:abstractNumId w:val="8"/>
     <w:lvlOverride w:ilvl="0">
       <w:startOverride w:val="1"/>
     </w:lvlOverride>
@@ -24754,6 +24832,15 @@
   </w:num>
   <w:num w:numId="17">
     <w:abstractNumId w:val="1"/>
+  </w:num>
+  <w:num w:numId="18">
+    <w:abstractNumId w:val="12"/>
+  </w:num>
+  <w:num w:numId="19">
+    <w:abstractNumId w:val="6"/>
+  </w:num>
+  <w:num w:numId="20">
+    <w:abstractNumId w:val="17"/>
   </w:num>
   <w:numIdMacAtCleanup w:val="15"/>
 </w:numbering>
@@ -32161,7 +32248,7 @@
 </file>
 
 <file path=customXml/itemProps1.xml><?xml version="1.0" encoding="utf-8"?>
-<ds:datastoreItem xmlns:ds="http://schemas.openxmlformats.org/officeDocument/2006/customXml" ds:itemID="{8E8647C5-1BA7-4912-8983-BF856E3A9500}">
+<ds:datastoreItem xmlns:ds="http://schemas.openxmlformats.org/officeDocument/2006/customXml" ds:itemID="{290C3F6D-EB10-435C-AA17-F12A6EBF4301}">
   <ds:schemaRefs>
     <ds:schemaRef ds:uri="http://schemas.openxmlformats.org/officeDocument/2006/bibliography"/>
   </ds:schemaRefs>

</xml_diff>

<commit_message>
Modificacion a diagrama de flujo de proceso de soldadura
</commit_message>
<xml_diff>
--- a/CNC Router.docx
+++ b/CNC Router.docx
@@ -3533,42 +3533,7 @@
                 <w:rStyle w:val="Hipervnculo"/>
                 <w:noProof/>
               </w:rPr>
-              <w:t>Manu</w:t>
-            </w:r>
-            <w:r>
-              <w:rPr>
-                <w:rStyle w:val="Hipervnculo"/>
-                <w:noProof/>
-              </w:rPr>
-              <w:t>f</w:t>
-            </w:r>
-            <w:r>
-              <w:rPr>
-                <w:rStyle w:val="Hipervnculo"/>
-                <w:noProof/>
-              </w:rPr>
-              <w:t>a</w:t>
-            </w:r>
-            <w:r>
-              <w:rPr>
-                <w:rStyle w:val="Hipervnculo"/>
-                <w:noProof/>
-              </w:rPr>
-              <w:t>c</w:t>
-            </w:r>
-            <w:r>
-              <w:rPr>
-                <w:rStyle w:val="Hipervnculo"/>
-                <w:noProof/>
-              </w:rPr>
-              <w:t>t</w:t>
-            </w:r>
-            <w:r>
-              <w:rPr>
-                <w:rStyle w:val="Hipervnculo"/>
-                <w:noProof/>
-              </w:rPr>
-              <w:t>ura</w:t>
+              <w:t>Manufactura</w:t>
             </w:r>
             <w:r>
               <w:rPr>
@@ -4343,8 +4308,8 @@
           <w:color w:val="000000" w:themeColor="text1"/>
         </w:rPr>
       </w:pPr>
-      <w:bookmarkStart w:id="0" w:name="_Toc501037363"/>
-      <w:bookmarkStart w:id="1" w:name="_Toc6258857"/>
+      <w:bookmarkStart w:id="0" w:name="_Toc6258857"/>
+      <w:bookmarkStart w:id="1" w:name="_Toc501037363"/>
       <w:r>
         <w:rPr>
           <w:rStyle w:val="fontstyle01"/>
@@ -4354,7 +4319,7 @@
         <w:lastRenderedPageBreak/>
         <w:t>Introducción</w:t>
       </w:r>
-      <w:bookmarkEnd w:id="1"/>
+      <w:bookmarkEnd w:id="0"/>
     </w:p>
     <w:p>
       <w:r>
@@ -4979,7 +4944,7 @@
         <w:lastRenderedPageBreak/>
         <w:t>Antecedentes</w:t>
       </w:r>
-      <w:bookmarkEnd w:id="0"/>
+      <w:bookmarkEnd w:id="1"/>
       <w:bookmarkEnd w:id="3"/>
     </w:p>
     <w:p>
@@ -6360,15 +6325,7 @@
     </w:p>
     <w:p>
       <w:r>
-        <w:t>sistemas lógicos (</w:t>
-      </w:r>
-      <w:proofErr w:type="gramStart"/>
-      <w:r>
-        <w:t>PLC</w:t>
-      </w:r>
-      <w:proofErr w:type="gramEnd"/>
-      <w:r>
-        <w:t xml:space="preserve"> por ejemplo) que tienen un número discreto y pequeño de posiciones estables y en los que los actuadores se detienen en posiciones fijas. La modificación de estas posiciones implica la alteración de los recorridos de los actuadores, mediante topes mecánicos o incluso el rediseño o la alteración estructural.</w:t>
+        <w:t>sistemas lógicos (PLC por ejemplo) que tienen un número discreto y pequeño de posiciones estables y en los que los actuadores se detienen en posiciones fijas. La modificación de estas posiciones implica la alteración de los recorridos de los actuadores, mediante topes mecánicos o incluso el rediseño o la alteración estructural.</w:t>
       </w:r>
       <w:r>
         <w:br/>
@@ -6388,16 +6345,16 @@
         </w:numPr>
         <w:spacing w:after="160" w:line="256" w:lineRule="auto"/>
       </w:pPr>
-      <w:bookmarkStart w:id="30" w:name="_Toc521923224"/>
-      <w:bookmarkStart w:id="31" w:name="_Toc521504899"/>
-      <w:bookmarkStart w:id="32" w:name="_Toc521404556"/>
-      <w:bookmarkStart w:id="33" w:name="_Toc520902614"/>
-      <w:bookmarkStart w:id="34" w:name="_Toc6258868"/>
+      <w:bookmarkStart w:id="30" w:name="_Toc6258868"/>
+      <w:bookmarkStart w:id="31" w:name="_Toc521923224"/>
+      <w:bookmarkStart w:id="32" w:name="_Toc521504899"/>
+      <w:bookmarkStart w:id="33" w:name="_Toc521404556"/>
+      <w:bookmarkStart w:id="34" w:name="_Toc520902614"/>
       <w:r>
         <w:lastRenderedPageBreak/>
         <w:t>Tipos de configuración para robots industriales</w:t>
       </w:r>
-      <w:bookmarkEnd w:id="34"/>
+      <w:bookmarkEnd w:id="30"/>
     </w:p>
     <w:p>
       <w:pPr>
@@ -6829,10 +6786,10 @@
       <w:r>
         <w:t>Hardware.</w:t>
       </w:r>
-      <w:bookmarkEnd w:id="30"/>
       <w:bookmarkEnd w:id="31"/>
       <w:bookmarkEnd w:id="32"/>
       <w:bookmarkEnd w:id="33"/>
+      <w:bookmarkEnd w:id="34"/>
       <w:bookmarkEnd w:id="40"/>
     </w:p>
     <w:p>
@@ -7639,15 +7596,7 @@
         <w:ind w:left="1418"/>
       </w:pPr>
       <w:r>
-        <w:t xml:space="preserve">El transformador es capaz de modificar, sin variar la frecuencia, </w:t>
-      </w:r>
-      <w:proofErr w:type="gramStart"/>
-      <w:r>
-        <w:t>los componentes de la energía eléctrica alterna</w:t>
-      </w:r>
-      <w:proofErr w:type="gramEnd"/>
-      <w:r>
-        <w:t xml:space="preserve"> de la entrada (voltaje y corriente) a otros distintos en la salida.</w:t>
+        <w:t>El transformador es capaz de modificar, sin variar la frecuencia, los componentes de la energía eléctrica alterna de la entrada (voltaje y corriente) a otros distintos en la salida.</w:t>
       </w:r>
       <w:r>
         <w:t xml:space="preserve"> </w:t>
@@ -8147,23 +8096,7 @@
         <w:t>tores). Cuando</w:t>
       </w:r>
       <w:r>
-        <w:t xml:space="preserve"> los interruptores S1 y S4 están cerrados </w:t>
-      </w:r>
-      <w:proofErr w:type="gramStart"/>
-      <w:r>
-        <w:t>( S</w:t>
-      </w:r>
-      <w:proofErr w:type="gramEnd"/>
-      <w:r>
-        <w:t>2 y S3 abiertos ) se aplica una tensión haciendo girar el motor en un sentido. Abriendo los interruptores S1 y S4 (cerrando S2 y S</w:t>
-      </w:r>
-      <w:proofErr w:type="gramStart"/>
-      <w:r>
-        <w:t>3 )</w:t>
-      </w:r>
-      <w:proofErr w:type="gramEnd"/>
-      <w:r>
-        <w:t>, el voltaje se invierte, permitiendo el giro en sentido inverso del motor.</w:t>
+        <w:t xml:space="preserve"> los interruptores S1 y S4 están cerrados ( S2 y S3 abiertos ) se aplica una tensión haciendo girar el motor en un sentido. Abriendo los interruptores S1 y S4 (cerrando S2 y S3 ), el voltaje se invierte, permitiendo el giro en sentido inverso del motor.</w:t>
       </w:r>
     </w:p>
     <w:p>
@@ -8824,15 +8757,7 @@
         <w:t>ejemplo,</w:t>
       </w:r>
       <w:r>
-        <w:t xml:space="preserve"> un interruptor o un pulsador) y el de un receptor (por </w:t>
-      </w:r>
-      <w:proofErr w:type="gramStart"/>
-      <w:r>
-        <w:t>ejemplo</w:t>
-      </w:r>
-      <w:proofErr w:type="gramEnd"/>
-      <w:r>
-        <w:t xml:space="preserve"> una lámpara o un motor), siendo diferente el criterio que tomamos para cada uno. </w:t>
+        <w:t xml:space="preserve"> un interruptor o un pulsador) y el de un receptor (por ejemplo una lámpara o un motor), siendo diferente el criterio que tomamos para cada uno. </w:t>
       </w:r>
     </w:p>
     <w:p>
@@ -8843,15 +8768,7 @@
         <w:t xml:space="preserve"> Cuando es un elemento de salida,</w:t>
       </w:r>
       <w:r>
-        <w:t xml:space="preserve"> por </w:t>
-      </w:r>
-      <w:proofErr w:type="gramStart"/>
-      <w:r>
-        <w:t>ejemplo</w:t>
-      </w:r>
-      <w:proofErr w:type="gramEnd"/>
-      <w:r>
-        <w:t xml:space="preserve"> un motor o una lámpara, si están funcionando su estado sería 1 y si no están funcionando su estado sería 0.</w:t>
+        <w:t xml:space="preserve"> por ejemplo un motor o una lámpara, si están funcionando su estado sería 1 y si no están funcionando su estado sería 0.</w:t>
       </w:r>
     </w:p>
     <w:p>
@@ -11338,15 +11255,7 @@
         <w:jc w:val="both"/>
       </w:pPr>
       <w:r>
-        <w:t xml:space="preserve">El primer sistema CNC fue en realidad de tipo NC, es decir, de control </w:t>
-      </w:r>
-      <w:proofErr w:type="gramStart"/>
-      <w:r>
-        <w:t>numérico</w:t>
-      </w:r>
-      <w:proofErr w:type="gramEnd"/>
-      <w:r>
-        <w:t xml:space="preserve"> pero sin ser por ordenador. La integración a baja o media escala de los circuitos fue cada vez más utilizada y los chips de los PCBs llegaron a alcanzar miles y más decenas, unidos en bloques con funciones determinadas. Además, estos bloques se integraban en un esquema fijo y no modificable, ej. sistemas realizados a través de un esquemático. Aunque en esos tiempos el programa de control solía estar escrito en un código-ISO en una cinta perforada, hoy en día, las cintas perforadas están obsoletas</w:t>
+        <w:t>El primer sistema CNC fue en realidad de tipo NC, es decir, de control numérico pero sin ser por ordenador. La integración a baja o media escala de los circuitos fue cada vez más utilizada y los chips de los PCBs llegaron a alcanzar miles y más decenas, unidos en bloques con funciones determinadas. Además, estos bloques se integraban en un esquema fijo y no modificable, ej. sistemas realizados a través de un esquemático. Aunque en esos tiempos el programa de control solía estar escrito en un código-ISO en una cinta perforada, hoy en día, las cintas perforadas están obsoletas</w:t>
       </w:r>
     </w:p>
     <w:p>
@@ -11403,15 +11312,7 @@
       </w:pPr>
       <w:r>
         <w:lastRenderedPageBreak/>
-        <w:t xml:space="preserve">Como ya se ha mencionado previamente, fue a finales de los años sesenta cuando nace el control numérico por ordenador. Las funciones de control se realizaban mediante programas en la memoria del ordenador de forma que podían adaptarse fácilmente con solo modificar el programa realizado. Sin embargo, en esta época los ordenadores eran todavía muy grandes y costosos y la única solución práctica para el CN era disponer de un ordenador central conectado a varias máquinas-herramientas que desarrollaban a tiempo compartido todas las funciones de control de las mismas. Esta tecnología se conoce con las siglas DNC (Control Numérico Directo). A principios de los setenta se empezaron a construir ordenadores más pequeños y económicos, apareciendo así el CNC (Control Numérico Computarizado). Este permitía que el mismo control numérico pudiese aplicarse a varios tipos de máquinas distintas sin más que programar las funciones de control para cada máquina en particular. Las tendencias actuales de automatización total y fabricación flexible se basan en máquinas de CNC conectadas a un ordenador central con funciones de programación y almacenamiento de programas y transmisión de los mismos a las máquinas para su ejecución. Los esfuerzos para eliminar la intervención humana en los procesos de producción son una meta gerencial con la introducción de los conceptos de partes intercambiables y producción en masa. A </w:t>
-      </w:r>
-      <w:proofErr w:type="gramStart"/>
-      <w:r>
-        <w:t>continuación</w:t>
-      </w:r>
-      <w:proofErr w:type="gramEnd"/>
-      <w:r>
-        <w:t xml:space="preserve"> podemos observar un gráfico sobre la evolución de los CNC:</w:t>
+        <w:t>Como ya se ha mencionado previamente, fue a finales de los años sesenta cuando nace el control numérico por ordenador. Las funciones de control se realizaban mediante programas en la memoria del ordenador de forma que podían adaptarse fácilmente con solo modificar el programa realizado. Sin embargo, en esta época los ordenadores eran todavía muy grandes y costosos y la única solución práctica para el CN era disponer de un ordenador central conectado a varias máquinas-herramientas que desarrollaban a tiempo compartido todas las funciones de control de las mismas. Esta tecnología se conoce con las siglas DNC (Control Numérico Directo). A principios de los setenta se empezaron a construir ordenadores más pequeños y económicos, apareciendo así el CNC (Control Numérico Computarizado). Este permitía que el mismo control numérico pudiese aplicarse a varios tipos de máquinas distintas sin más que programar las funciones de control para cada máquina en particular. Las tendencias actuales de automatización total y fabricación flexible se basan en máquinas de CNC conectadas a un ordenador central con funciones de programación y almacenamiento de programas y transmisión de los mismos a las máquinas para su ejecución. Los esfuerzos para eliminar la intervención humana en los procesos de producción son una meta gerencial con la introducción de los conceptos de partes intercambiables y producción en masa. A continuación podemos observar un gráfico sobre la evolución de los CNC:</w:t>
       </w:r>
     </w:p>
     <w:p>
@@ -12144,19 +12045,11 @@
                                 <w:lang w:val="es-NI"/>
                               </w:rPr>
                             </w:pPr>
-                            <w:proofErr w:type="gramStart"/>
                             <w:r>
                               <w:rPr>
                                 <w:lang w:val="es-NI"/>
                               </w:rPr>
-                              <w:t>Herramientas  Automáticamente</w:t>
-                            </w:r>
-                            <w:proofErr w:type="gramEnd"/>
-                            <w:r>
-                              <w:rPr>
-                                <w:lang w:val="es-NI"/>
-                              </w:rPr>
-                              <w:t xml:space="preserve"> Programadas</w:t>
+                              <w:t>Herramientas  Automáticamente Programadas</w:t>
                             </w:r>
                           </w:p>
                         </w:txbxContent>
@@ -12190,19 +12083,11 @@
                           <w:lang w:val="es-NI"/>
                         </w:rPr>
                       </w:pPr>
-                      <w:proofErr w:type="gramStart"/>
                       <w:r>
                         <w:rPr>
                           <w:lang w:val="es-NI"/>
                         </w:rPr>
-                        <w:t>Herramientas  Automáticamente</w:t>
-                      </w:r>
-                      <w:proofErr w:type="gramEnd"/>
-                      <w:r>
-                        <w:rPr>
-                          <w:lang w:val="es-NI"/>
-                        </w:rPr>
-                        <w:t xml:space="preserve"> Programadas</w:t>
+                        <w:t>Herramientas  Automáticamente Programadas</w:t>
                       </w:r>
                     </w:p>
                   </w:txbxContent>
@@ -13484,15 +13369,7 @@
         <w:t xml:space="preserve">CNC híbridos: </w:t>
       </w:r>
       <w:r>
-        <w:t xml:space="preserve">los sistemas hibridos para el control manual-digital del software se utilizan para producir partes separadas o pequeñas partes de piezas. A </w:t>
-      </w:r>
-      <w:proofErr w:type="gramStart"/>
-      <w:r>
-        <w:t>continuación</w:t>
-      </w:r>
-      <w:proofErr w:type="gramEnd"/>
-      <w:r>
-        <w:t xml:space="preserve"> podemos observar un ejemplo de un sistema de este tipo en el que un operador proporciona comandos manuales para el soporte.</w:t>
+        <w:t>los sistemas hibridos para el control manual-digital del software se utilizan para producir partes separadas o pequeñas partes de piezas. A continuación podemos observar un ejemplo de un sistema de este tipo en el que un operador proporciona comandos manuales para el soporte.</w:t>
       </w:r>
     </w:p>
     <w:p>
@@ -13583,15 +13460,7 @@
     </w:p>
     <w:p>
       <w:r>
-        <w:t xml:space="preserve">El post procesamiento CNC es aquel programa que convierte trayectorias creadas en un programa CAM en programas NC que pueden ser leídos por el controlador de una maquina para mover la herramienta de corte a lo largo de las trayectorias programadas de una manera </w:t>
-      </w:r>
-      <w:proofErr w:type="gramStart"/>
-      <w:r>
-        <w:t>segura ,</w:t>
-      </w:r>
-      <w:proofErr w:type="gramEnd"/>
-      <w:r>
-        <w:t xml:space="preserve"> consistente y predecible.</w:t>
+        <w:t>El post procesamiento CNC es aquel programa que convierte trayectorias creadas en un programa CAM en programas NC que pueden ser leídos por el controlador de una maquina para mover la herramienta de corte a lo largo de las trayectorias programadas de una manera segura , consistente y predecible.</w:t>
       </w:r>
       <w:r>
         <w:rPr>
@@ -13825,15 +13694,7 @@
         <w:t>,</w:t>
       </w:r>
       <w:r>
-        <w:t xml:space="preserve"> por lo </w:t>
-      </w:r>
-      <w:proofErr w:type="gramStart"/>
-      <w:r>
-        <w:t>tanto</w:t>
-      </w:r>
-      <w:proofErr w:type="gramEnd"/>
-      <w:r>
-        <w:t xml:space="preserve"> muchas veces se tendrá que pensar fuera de la caja para eludir las dificultades que el problema plantee, teniendo así inevitablemente que innovar en el producto que se plantee con el objetivo de competir en el mercado con nuestra oferta.</w:t>
+        <w:t xml:space="preserve"> por lo tanto muchas veces se tendrá que pensar fuera de la caja para eludir las dificultades que el problema plantee, teniendo así inevitablemente que innovar en el producto que se plantee con el objetivo de competir en el mercado con nuestra oferta.</w:t>
       </w:r>
     </w:p>
     <w:p>
@@ -13939,7 +13800,7 @@
           <v:shape id="_x0000_i1025" type="#_x0000_t75" style="width:217.65pt;height:560.95pt" o:ole="">
             <v:imagedata r:id="rId58" o:title=""/>
           </v:shape>
-          <o:OLEObject Type="Embed" ProgID="Visio.Drawing.15" ShapeID="_x0000_i1025" DrawAspect="Content" ObjectID="_1616939034" r:id="rId59"/>
+          <o:OLEObject Type="Embed" ProgID="Visio.Drawing.15" ShapeID="_x0000_i1025" DrawAspect="Content" ObjectID="_1617191171" r:id="rId59"/>
         </w:object>
       </w:r>
     </w:p>
@@ -21808,6 +21669,9 @@
         <w:t xml:space="preserve"> importante recalcar que al momento de diseñar se tiene que tener en cuenta las materias primas con las que se cuenta localmente y de los procesos de manufactura que se les puede aplicar a las materias primas con las maquinas que se tienen</w:t>
       </w:r>
       <w:r>
+        <w:t xml:space="preserve"> a disposición</w:t>
+      </w:r>
+      <w:r>
         <w:t>.</w:t>
       </w:r>
     </w:p>
@@ -21826,11 +21690,9 @@
       <w:r>
         <w:t xml:space="preserve">Aun </w:t>
       </w:r>
-      <w:proofErr w:type="gramStart"/>
-      <w:r>
-        <w:t>así</w:t>
-      </w:r>
-      <w:proofErr w:type="gramEnd"/>
+      <w:r>
+        <w:t>así,</w:t>
+      </w:r>
       <w:r>
         <w:t xml:space="preserve"> la fase de diseño solo deja como resultado un conjunto de documentos que especifican las </w:t>
       </w:r>
@@ -21846,7 +21708,40 @@
     </w:p>
     <w:p>
       <w:r>
-        <w:t>Deduciendo entonces de lo anteriormente dicho es necesario tener un orden de ejecución de objetivos en donde a la sumatoria de todos los objetivos de manufactura para producir producto le llamaremos proyecto.</w:t>
+        <w:t>Deduciendo entonces de lo anteriormente dicho</w:t>
+      </w:r>
+      <w:r>
+        <w:t>,</w:t>
+      </w:r>
+      <w:r>
+        <w:t xml:space="preserve"> es necesario tener un orden de ejecución de objetivos en donde a la sumatoria de todos los objetivos</w:t>
+      </w:r>
+      <w:r>
+        <w:t>(piezas)</w:t>
+      </w:r>
+      <w:r>
+        <w:t xml:space="preserve"> de manufactura para producir </w:t>
+      </w:r>
+      <w:r>
+        <w:t xml:space="preserve">un </w:t>
+      </w:r>
+      <w:r>
+        <w:t>producto le llamaremos proyecto.</w:t>
+      </w:r>
+    </w:p>
+    <w:p>
+      <w:r>
+        <w:t>“no se puede medir lo que no se ha planeado”</w:t>
+      </w:r>
+    </w:p>
+    <w:p>
+      <w:r>
+        <w:t>Establecemos como métrica principal de nuestra metodología de manufactura la frase anterior, en donde hacemos énfasis en el control de las actividades necesarias para la manufactura de productos.</w:t>
+      </w:r>
+    </w:p>
+    <w:p>
+      <w:r>
+        <w:t>Esto nos permite no solo controlar las actividades que se deben realizar en un determinado momento si no también provee de información importante para la toma de decisiones y la optimización de procesos.</w:t>
       </w:r>
     </w:p>
     <w:p>
@@ -21858,13 +21753,157 @@
         </w:numPr>
       </w:pPr>
       <w:r>
-        <w:t>Gestión de proyectos</w:t>
-      </w:r>
-    </w:p>
-    <w:p>
-      <w:bookmarkStart w:id="111" w:name="_GoBack"/>
-      <w:bookmarkEnd w:id="111"/>
-    </w:p>
+        <w:t xml:space="preserve">Diagrama de </w:t>
+      </w:r>
+      <w:r>
+        <w:t>Gantt</w:t>
+      </w:r>
+    </w:p>
+    <w:p>
+      <w:commentRangeStart w:id="111"/>
+      <w:r>
+        <w:t>El diagrama de Gantt es una herramienta para planificar y programar tareas a lo largo de un período determinado. Gracias a una fácil y cómoda visualización de las acciones previstas, permite realizar el seguimiento y control del progreso de cada una de las etapas de un proyecto y, además, reproduce gráficamente las tareas, su duración y secuencia, además del calendario general del proyecto.</w:t>
+      </w:r>
+    </w:p>
+    <w:p>
+      <w:r>
+        <w:t>Las acciones entre sí quedan vinculadas por su posición en el cronograma. El inicio de una tarea que depende de la conclusión de una acción previa se verá representado con un enlace del tipo fin-inicio. También se reflejan aquellas cuyo desarrollo transcurre de forma paralela y se puede asignar a cada actividad los recursos que ésta necesita con el fin de controlar los costes y personal requeridos.</w:t>
+      </w:r>
+      <w:commentRangeEnd w:id="111"/>
+      <w:r>
+        <w:rPr>
+          <w:rStyle w:val="Refdecomentario"/>
+        </w:rPr>
+        <w:commentReference w:id="111"/>
+      </w:r>
+    </w:p>
+    <w:p>
+      <w:r>
+        <w:rPr>
+          <w:noProof/>
+          <w:lang w:eastAsia="es-ES"/>
+        </w:rPr>
+        <w:lastRenderedPageBreak/>
+        <w:drawing>
+          <wp:inline distT="0" distB="0" distL="0" distR="0" wp14:anchorId="16E970B8" wp14:editId="4AEF0EC5">
+            <wp:extent cx="5612130" cy="2392045"/>
+            <wp:effectExtent l="0" t="0" r="7620" b="8255"/>
+            <wp:docPr id="49" name="Imagen 49"/>
+            <wp:cNvGraphicFramePr>
+              <a:graphicFrameLocks xmlns:a="http://schemas.openxmlformats.org/drawingml/2006/main" noChangeAspect="1"/>
+            </wp:cNvGraphicFramePr>
+            <a:graphic xmlns:a="http://schemas.openxmlformats.org/drawingml/2006/main">
+              <a:graphicData uri="http://schemas.openxmlformats.org/drawingml/2006/picture">
+                <pic:pic xmlns:pic="http://schemas.openxmlformats.org/drawingml/2006/picture">
+                  <pic:nvPicPr>
+                    <pic:cNvPr id="49" name="gantt.png"/>
+                    <pic:cNvPicPr/>
+                  </pic:nvPicPr>
+                  <pic:blipFill>
+                    <a:blip r:embed="rId66">
+                      <a:extLst>
+                        <a:ext uri="{28A0092B-C50C-407E-A947-70E740481C1C}">
+                          <a14:useLocalDpi xmlns:a14="http://schemas.microsoft.com/office/drawing/2010/main" val="0"/>
+                        </a:ext>
+                      </a:extLst>
+                    </a:blip>
+                    <a:stretch>
+                      <a:fillRect/>
+                    </a:stretch>
+                  </pic:blipFill>
+                  <pic:spPr>
+                    <a:xfrm>
+                      <a:off x="0" y="0"/>
+                      <a:ext cx="5612130" cy="2392045"/>
+                    </a:xfrm>
+                    <a:prstGeom prst="rect">
+                      <a:avLst/>
+                    </a:prstGeom>
+                  </pic:spPr>
+                </pic:pic>
+              </a:graphicData>
+            </a:graphic>
+          </wp:inline>
+        </w:drawing>
+      </w:r>
+    </w:p>
+    <w:p>
+      <w:r>
+        <w:t>El gráfico del diagrama de Gantt es, en realidad, un sistema de coordenadas con dos ejes esenciales</w:t>
+      </w:r>
+      <w:r>
+        <w:t xml:space="preserve"> a </w:t>
+      </w:r>
+      <w:commentRangeStart w:id="112"/>
+      <w:r>
+        <w:t>como se observa en la imagen</w:t>
+      </w:r>
+      <w:commentRangeEnd w:id="112"/>
+      <w:r>
+        <w:rPr>
+          <w:rStyle w:val="Refdecomentario"/>
+        </w:rPr>
+        <w:commentReference w:id="112"/>
+      </w:r>
+      <w:r>
+        <w:t>: en el eje vertical se ubican las tareas a realizar desde el inicio hasta el fin del proyecto, mientras en el horizontal se ponen los tiempos.</w:t>
+      </w:r>
+    </w:p>
+    <w:p>
+      <w:r>
+        <w:t>Situándonos en contexto al trabajo a realizar, el objetivo principal de utilizar el diagrama de gantt es tener un orden de fabricación de piezas relacionado con una escala de tiempo de manera gráfica en donde cada actividad corresponda a la fabricación una pieza.</w:t>
+      </w:r>
+    </w:p>
+    <w:p>
+      <w:r>
+        <w:t>C</w:t>
+      </w:r>
+      <w:r>
+        <w:t>omo resultado diariamente se presentan un conjunto de actividades como objetivo para la manufactura de la máquina. En la medida de que las actividades se cumplan en tiempo y forma se avanzara según lo previsto en la fabricación del pro</w:t>
+      </w:r>
+      <w:r>
+        <w:t>yecto</w:t>
+      </w:r>
+      <w:r>
+        <w:t>.</w:t>
+      </w:r>
+    </w:p>
+    <w:p>
+      <w:r>
+        <w:t xml:space="preserve">En el caso de que no se cumplan las actividades según lo planeado el diagrama brinda información vital de los tiempos de ejecución planeados con respecto a los reales para permitirnos tomar una decisión correctiva más acertada considerando </w:t>
+      </w:r>
+      <w:r>
+        <w:t>así,</w:t>
+      </w:r>
+      <w:r>
+        <w:t xml:space="preserve"> si la falla se dio por falta de recursos (tangibles o intangibles) o bien por una tarea predecesora que no se haya concluido </w:t>
+      </w:r>
+      <w:r>
+        <w:t>aún</w:t>
+      </w:r>
+      <w:r>
+        <w:t>.</w:t>
+      </w:r>
+    </w:p>
+    <w:p>
+      <w:pPr>
+        <w:pStyle w:val="Ttulo2"/>
+        <w:numPr>
+          <w:ilvl w:val="2"/>
+          <w:numId w:val="3"/>
+        </w:numPr>
+      </w:pPr>
+      <w:r>
+        <w:t>Diagramas de flujo</w:t>
+      </w:r>
+    </w:p>
+    <w:p>
+      <w:bookmarkStart w:id="113" w:name="_GoBack"/>
+      <w:bookmarkEnd w:id="113"/>
+    </w:p>
+    <w:p/>
+    <w:p/>
+    <w:p/>
     <w:p>
       <w:pPr>
         <w:rPr>
@@ -21900,11 +21939,11 @@
           <w:numId w:val="3"/>
         </w:numPr>
       </w:pPr>
-      <w:bookmarkStart w:id="112" w:name="_Toc6258891"/>
+      <w:bookmarkStart w:id="114" w:name="_Toc6258891"/>
       <w:r>
         <w:t>Mantenimiento</w:t>
       </w:r>
-      <w:bookmarkEnd w:id="112"/>
+      <w:bookmarkEnd w:id="114"/>
     </w:p>
     <w:p>
       <w:r>
@@ -21920,11 +21959,11 @@
           <w:numId w:val="3"/>
         </w:numPr>
       </w:pPr>
-      <w:bookmarkStart w:id="113" w:name="_Toc6258892"/>
+      <w:bookmarkStart w:id="115" w:name="_Toc6258892"/>
       <w:r>
         <w:t>Cronograma de actividades</w:t>
       </w:r>
-      <w:bookmarkEnd w:id="113"/>
+      <w:bookmarkEnd w:id="115"/>
     </w:p>
     <w:p>
       <w:r>
@@ -21950,7 +21989,7 @@
                     </pic:cNvPicPr>
                   </pic:nvPicPr>
                   <pic:blipFill rotWithShape="1">
-                    <a:blip r:embed="rId66">
+                    <a:blip r:embed="rId67">
                       <a:extLst>
                         <a:ext uri="{28A0092B-C50C-407E-A947-70E740481C1C}">
                           <a14:useLocalDpi xmlns:a14="http://schemas.microsoft.com/office/drawing/2010/main" val="0"/>
@@ -22010,7 +22049,7 @@
                     </pic:cNvPicPr>
                   </pic:nvPicPr>
                   <pic:blipFill rotWithShape="1">
-                    <a:blip r:embed="rId66">
+                    <a:blip r:embed="rId67">
                       <a:extLst>
                         <a:ext uri="{28A0092B-C50C-407E-A947-70E740481C1C}">
                           <a14:useLocalDpi xmlns:a14="http://schemas.microsoft.com/office/drawing/2010/main" val="0"/>
@@ -22058,13 +22097,13 @@
           <w:numId w:val="3"/>
         </w:numPr>
       </w:pPr>
-      <w:bookmarkStart w:id="114" w:name="_Toc6258893"/>
+      <w:bookmarkStart w:id="116" w:name="_Toc6258893"/>
       <w:r>
         <w:lastRenderedPageBreak/>
         <w:t>Bibliografía</w:t>
       </w:r>
       <w:bookmarkEnd w:id="91"/>
-      <w:bookmarkEnd w:id="114"/>
+      <w:bookmarkEnd w:id="116"/>
       <w:r>
         <w:t xml:space="preserve"> </w:t>
       </w:r>
@@ -22643,6 +22682,41 @@
       </w:r>
       <w:r>
         <w:t>https://educalingo.com/es/dic-es/manufactura</w:t>
+      </w:r>
+    </w:p>
+  </w:comment>
+  <w:comment w:id="111" w:author="Ishan" w:date="2019-04-18T14:30:00Z" w:initials="I">
+    <w:p>
+      <w:pPr>
+        <w:pStyle w:val="Textocomentario"/>
+      </w:pPr>
+      <w:r>
+        <w:rPr>
+          <w:rStyle w:val="Refdecomentario"/>
+        </w:rPr>
+        <w:annotationRef/>
+      </w:r>
+      <w:r>
+        <w:t>https://www.obs-edu.com/int/blog-project-management/diagramas-de-gantt/que-es-un-diagrama-de-gantt-y-para-que-sirve</w:t>
+      </w:r>
+    </w:p>
+  </w:comment>
+  <w:comment w:id="112" w:author="Ishan" w:date="2019-04-18T14:28:00Z" w:initials="I">
+    <w:p>
+      <w:pPr>
+        <w:pStyle w:val="Textocomentario"/>
+      </w:pPr>
+      <w:r>
+        <w:rPr>
+          <w:rStyle w:val="Refdecomentario"/>
+        </w:rPr>
+        <w:annotationRef/>
+      </w:r>
+      <w:r>
+        <w:t xml:space="preserve">hacer cita a imagen </w:t>
+      </w:r>
+      <w:r>
+        <w:t>https://es.smartsheet.com/blog/donde-puede-encontrar-las-mejores-plantillas-del-diagrama-de-gantt</w:t>
       </w:r>
     </w:p>
   </w:comment>
@@ -22670,6 +22744,8 @@
   <w15:commentEx w15:paraId="4EAF4F2F" w15:done="0"/>
   <w15:commentEx w15:paraId="633E244E" w15:done="0"/>
   <w15:commentEx w15:paraId="170D2D2C" w15:done="0"/>
+  <w15:commentEx w15:paraId="70522133" w15:done="0"/>
+  <w15:commentEx w15:paraId="5549FE2D" w15:done="0"/>
 </w15:commentsEx>
 </file>
 
@@ -22711,7 +22787,7 @@
       <w:rPr>
         <w:noProof/>
       </w:rPr>
-      <w:t>3</w:t>
+      <w:t>13</w:t>
     </w:r>
     <w:r>
       <w:fldChar w:fldCharType="end"/>
@@ -27997,29 +28073,29 @@
     </dgm:pt>
   </dgm:ptLst>
   <dgm:cxnLst>
-    <dgm:cxn modelId="{C623E2D5-FA86-4321-8B81-45FE6EAB27C1}" type="presOf" srcId="{7BB55593-352A-455F-AF1C-B5637142E59F}" destId="{F85F4121-70D7-4A2D-886E-896931E3C2F0}" srcOrd="0" destOrd="0" presId="urn:microsoft.com/office/officeart/2005/8/layout/process2"/>
+    <dgm:cxn modelId="{BDF2DB53-6853-4B73-AAD7-B0BB6E1EFEF5}" type="presOf" srcId="{25E1D853-5107-4DAD-A0CA-7739D0DF4722}" destId="{29687BC6-9CAA-4DE4-B330-6A7108DADA2C}" srcOrd="0" destOrd="0" presId="urn:microsoft.com/office/officeart/2005/8/layout/process2"/>
+    <dgm:cxn modelId="{375DC978-0F39-4D43-8E32-556D8C5017B9}" type="presOf" srcId="{C4B86AFE-30A8-47C0-A544-78A918586A37}" destId="{955E448F-57F1-4744-8D95-14250C29BFDE}" srcOrd="1" destOrd="0" presId="urn:microsoft.com/office/officeart/2005/8/layout/process2"/>
     <dgm:cxn modelId="{FD9CDA81-6ECD-48EA-A79E-7FDEACC7E7B1}" srcId="{71D1B2D2-A5F3-4118-953B-AB4654AC6048}" destId="{5CAADBD1-175B-4512-BEF4-249FD3797B08}" srcOrd="2" destOrd="0" parTransId="{4904DE9A-2E3F-4085-BB87-10A4291FD0BB}" sibTransId="{CFC9E0BA-FCB8-4360-A0E4-604140717278}"/>
+    <dgm:cxn modelId="{99B4CAF5-CDE8-4CE5-8CB3-D8287CBFDA9A}" type="presOf" srcId="{C4B86AFE-30A8-47C0-A544-78A918586A37}" destId="{3E2C2D9F-E00C-4F77-8ACA-664010EFF73F}" srcOrd="0" destOrd="0" presId="urn:microsoft.com/office/officeart/2005/8/layout/process2"/>
+    <dgm:cxn modelId="{1C1107D5-9E18-4004-AEEF-6F60A1304330}" srcId="{71D1B2D2-A5F3-4118-953B-AB4654AC6048}" destId="{4490F0FB-E952-4051-A313-FEBADC3C879A}" srcOrd="4" destOrd="0" parTransId="{5B769664-0B67-4E98-BD7C-1BFEEEF2104F}" sibTransId="{F6D6C87D-479B-438A-81B0-3111927C12AD}"/>
+    <dgm:cxn modelId="{E49339F6-AC4A-41A5-B582-28F54911607B}" srcId="{71D1B2D2-A5F3-4118-953B-AB4654AC6048}" destId="{E7E611E5-2185-4BFB-A61C-5B1FEC20D30B}" srcOrd="3" destOrd="0" parTransId="{E74E50D9-6E8F-476E-8F48-15736B82233C}" sibTransId="{C4B86AFE-30A8-47C0-A544-78A918586A37}"/>
+    <dgm:cxn modelId="{87BD7209-E607-4D60-A112-5AE0A1606DBE}" type="presOf" srcId="{CFC9E0BA-FCB8-4360-A0E4-604140717278}" destId="{17636DBF-69B4-43FC-BB29-B0D8F913B998}" srcOrd="0" destOrd="0" presId="urn:microsoft.com/office/officeart/2005/8/layout/process2"/>
+    <dgm:cxn modelId="{C921278D-FEB0-49D8-BA0A-A2B32286BC08}" type="presOf" srcId="{6B5D09AB-C1B2-43D8-8042-31A1B75C35E7}" destId="{52FC9897-DC9F-4718-93DD-12B2E602F15D}" srcOrd="0" destOrd="0" presId="urn:microsoft.com/office/officeart/2005/8/layout/process2"/>
     <dgm:cxn modelId="{3504E3E2-C3EC-40BF-8E7C-08E1E89395FA}" srcId="{71D1B2D2-A5F3-4118-953B-AB4654AC6048}" destId="{AC0E888F-D64D-4335-BF9A-F4DC32CF5B33}" srcOrd="1" destOrd="0" parTransId="{D5BBDB4E-647E-4E39-BDCD-1FD99234D696}" sibTransId="{6B5D09AB-C1B2-43D8-8042-31A1B75C35E7}"/>
-    <dgm:cxn modelId="{C921278D-FEB0-49D8-BA0A-A2B32286BC08}" type="presOf" srcId="{6B5D09AB-C1B2-43D8-8042-31A1B75C35E7}" destId="{52FC9897-DC9F-4718-93DD-12B2E602F15D}" srcOrd="0" destOrd="0" presId="urn:microsoft.com/office/officeart/2005/8/layout/process2"/>
-    <dgm:cxn modelId="{09B62A7A-DC56-4678-A930-843A23206094}" type="presOf" srcId="{6B5D09AB-C1B2-43D8-8042-31A1B75C35E7}" destId="{F5209EA6-1C56-40EF-9D2F-F970B4FC621D}" srcOrd="1" destOrd="0" presId="urn:microsoft.com/office/officeart/2005/8/layout/process2"/>
-    <dgm:cxn modelId="{BFFAEA40-332B-4F28-A0B9-9A91F234B609}" type="presOf" srcId="{CFC9E0BA-FCB8-4360-A0E4-604140717278}" destId="{DCD29690-5F94-47CC-8515-9E7BBFC1E802}" srcOrd="1" destOrd="0" presId="urn:microsoft.com/office/officeart/2005/8/layout/process2"/>
-    <dgm:cxn modelId="{3D0735D5-702C-46C3-83D0-9EB900C7BFBA}" srcId="{71D1B2D2-A5F3-4118-953B-AB4654AC6048}" destId="{8C217905-54C1-403E-932B-1C6D230A9765}" srcOrd="5" destOrd="0" parTransId="{F4745602-693E-4692-B9F1-EAF39CAC7549}" sibTransId="{B1A19027-39DE-4E25-B24D-429BD2A3DE76}"/>
-    <dgm:cxn modelId="{375DC978-0F39-4D43-8E32-556D8C5017B9}" type="presOf" srcId="{C4B86AFE-30A8-47C0-A544-78A918586A37}" destId="{955E448F-57F1-4744-8D95-14250C29BFDE}" srcOrd="1" destOrd="0" presId="urn:microsoft.com/office/officeart/2005/8/layout/process2"/>
-    <dgm:cxn modelId="{4F9C60D7-EC43-4E62-BF97-C44A46ACE568}" type="presOf" srcId="{71D1B2D2-A5F3-4118-953B-AB4654AC6048}" destId="{DB577D70-AB98-4D28-BB4A-5FF0EF51E045}" srcOrd="0" destOrd="0" presId="urn:microsoft.com/office/officeart/2005/8/layout/process2"/>
-    <dgm:cxn modelId="{B4400C15-F4D7-4135-B4AD-B73A5616236D}" type="presOf" srcId="{F6D6C87D-479B-438A-81B0-3111927C12AD}" destId="{D773CE61-FC98-4921-BF04-A8A7340FCA9F}" srcOrd="0" destOrd="0" presId="urn:microsoft.com/office/officeart/2005/8/layout/process2"/>
-    <dgm:cxn modelId="{291845D9-D887-4ED2-B822-D4225FE0C9D3}" type="presOf" srcId="{F6D6C87D-479B-438A-81B0-3111927C12AD}" destId="{B32400BC-B8A1-4801-A48F-453B56248CFA}" srcOrd="1" destOrd="0" presId="urn:microsoft.com/office/officeart/2005/8/layout/process2"/>
-    <dgm:cxn modelId="{99B4CAF5-CDE8-4CE5-8CB3-D8287CBFDA9A}" type="presOf" srcId="{C4B86AFE-30A8-47C0-A544-78A918586A37}" destId="{3E2C2D9F-E00C-4F77-8ACA-664010EFF73F}" srcOrd="0" destOrd="0" presId="urn:microsoft.com/office/officeart/2005/8/layout/process2"/>
-    <dgm:cxn modelId="{BDF2DB53-6853-4B73-AAD7-B0BB6E1EFEF5}" type="presOf" srcId="{25E1D853-5107-4DAD-A0CA-7739D0DF4722}" destId="{29687BC6-9CAA-4DE4-B330-6A7108DADA2C}" srcOrd="0" destOrd="0" presId="urn:microsoft.com/office/officeart/2005/8/layout/process2"/>
-    <dgm:cxn modelId="{87BD7209-E607-4D60-A112-5AE0A1606DBE}" type="presOf" srcId="{CFC9E0BA-FCB8-4360-A0E4-604140717278}" destId="{17636DBF-69B4-43FC-BB29-B0D8F913B998}" srcOrd="0" destOrd="0" presId="urn:microsoft.com/office/officeart/2005/8/layout/process2"/>
-    <dgm:cxn modelId="{E49339F6-AC4A-41A5-B582-28F54911607B}" srcId="{71D1B2D2-A5F3-4118-953B-AB4654AC6048}" destId="{E7E611E5-2185-4BFB-A61C-5B1FEC20D30B}" srcOrd="3" destOrd="0" parTransId="{E74E50D9-6E8F-476E-8F48-15736B82233C}" sibTransId="{C4B86AFE-30A8-47C0-A544-78A918586A37}"/>
+    <dgm:cxn modelId="{FC7561F0-0B9E-433E-93B3-4A188F74EA37}" type="presOf" srcId="{5CAADBD1-175B-4512-BEF4-249FD3797B08}" destId="{CAF28A32-3714-4CE9-BC5A-56F6A58F463F}" srcOrd="0" destOrd="0" presId="urn:microsoft.com/office/officeart/2005/8/layout/process2"/>
+    <dgm:cxn modelId="{118AFEDF-A988-4247-A6B0-6A7F05F66B2D}" srcId="{71D1B2D2-A5F3-4118-953B-AB4654AC6048}" destId="{7BB55593-352A-455F-AF1C-B5637142E59F}" srcOrd="0" destOrd="0" parTransId="{B9240514-D572-4FBB-8DF4-62CA62F45022}" sibTransId="{25E1D853-5107-4DAD-A0CA-7739D0DF4722}"/>
     <dgm:cxn modelId="{EB1E96EF-6A9D-49A8-806A-A6EE3B3776B8}" type="presOf" srcId="{AC0E888F-D64D-4335-BF9A-F4DC32CF5B33}" destId="{17A7367E-E2AF-45A9-9D63-96E6C9B5BD96}" srcOrd="0" destOrd="0" presId="urn:microsoft.com/office/officeart/2005/8/layout/process2"/>
     <dgm:cxn modelId="{4537EF02-B769-4F96-9F3B-DC25F63DB77A}" type="presOf" srcId="{8C217905-54C1-403E-932B-1C6D230A9765}" destId="{C494BE4F-DAA8-4749-B7DF-6D2AA30AAA17}" srcOrd="0" destOrd="0" presId="urn:microsoft.com/office/officeart/2005/8/layout/process2"/>
+    <dgm:cxn modelId="{3D0735D5-702C-46C3-83D0-9EB900C7BFBA}" srcId="{71D1B2D2-A5F3-4118-953B-AB4654AC6048}" destId="{8C217905-54C1-403E-932B-1C6D230A9765}" srcOrd="5" destOrd="0" parTransId="{F4745602-693E-4692-B9F1-EAF39CAC7549}" sibTransId="{B1A19027-39DE-4E25-B24D-429BD2A3DE76}"/>
+    <dgm:cxn modelId="{BFFAEA40-332B-4F28-A0B9-9A91F234B609}" type="presOf" srcId="{CFC9E0BA-FCB8-4360-A0E4-604140717278}" destId="{DCD29690-5F94-47CC-8515-9E7BBFC1E802}" srcOrd="1" destOrd="0" presId="urn:microsoft.com/office/officeart/2005/8/layout/process2"/>
+    <dgm:cxn modelId="{4F9C60D7-EC43-4E62-BF97-C44A46ACE568}" type="presOf" srcId="{71D1B2D2-A5F3-4118-953B-AB4654AC6048}" destId="{DB577D70-AB98-4D28-BB4A-5FF0EF51E045}" srcOrd="0" destOrd="0" presId="urn:microsoft.com/office/officeart/2005/8/layout/process2"/>
+    <dgm:cxn modelId="{71636867-69EB-47A5-8D5A-DE52D9A8A156}" type="presOf" srcId="{4490F0FB-E952-4051-A313-FEBADC3C879A}" destId="{5D1F450D-C21D-4277-ADDC-F2BBAAF694C7}" srcOrd="0" destOrd="0" presId="urn:microsoft.com/office/officeart/2005/8/layout/process2"/>
+    <dgm:cxn modelId="{B4400C15-F4D7-4135-B4AD-B73A5616236D}" type="presOf" srcId="{F6D6C87D-479B-438A-81B0-3111927C12AD}" destId="{D773CE61-FC98-4921-BF04-A8A7340FCA9F}" srcOrd="0" destOrd="0" presId="urn:microsoft.com/office/officeart/2005/8/layout/process2"/>
     <dgm:cxn modelId="{EB1DA8C1-2BCE-479F-BF9F-34BEFBB97C61}" type="presOf" srcId="{E7E611E5-2185-4BFB-A61C-5B1FEC20D30B}" destId="{9D984D46-BA1C-4A26-BB65-E08FA3285B83}" srcOrd="0" destOrd="0" presId="urn:microsoft.com/office/officeart/2005/8/layout/process2"/>
-    <dgm:cxn modelId="{118AFEDF-A988-4247-A6B0-6A7F05F66B2D}" srcId="{71D1B2D2-A5F3-4118-953B-AB4654AC6048}" destId="{7BB55593-352A-455F-AF1C-B5637142E59F}" srcOrd="0" destOrd="0" parTransId="{B9240514-D572-4FBB-8DF4-62CA62F45022}" sibTransId="{25E1D853-5107-4DAD-A0CA-7739D0DF4722}"/>
+    <dgm:cxn modelId="{09B62A7A-DC56-4678-A930-843A23206094}" type="presOf" srcId="{6B5D09AB-C1B2-43D8-8042-31A1B75C35E7}" destId="{F5209EA6-1C56-40EF-9D2F-F970B4FC621D}" srcOrd="1" destOrd="0" presId="urn:microsoft.com/office/officeart/2005/8/layout/process2"/>
+    <dgm:cxn modelId="{291845D9-D887-4ED2-B822-D4225FE0C9D3}" type="presOf" srcId="{F6D6C87D-479B-438A-81B0-3111927C12AD}" destId="{B32400BC-B8A1-4801-A48F-453B56248CFA}" srcOrd="1" destOrd="0" presId="urn:microsoft.com/office/officeart/2005/8/layout/process2"/>
     <dgm:cxn modelId="{D5B218BD-B103-4907-A67B-3EED7F6B232B}" type="presOf" srcId="{25E1D853-5107-4DAD-A0CA-7739D0DF4722}" destId="{EEBB0504-D97D-4F3E-857B-CCA2D6672C81}" srcOrd="1" destOrd="0" presId="urn:microsoft.com/office/officeart/2005/8/layout/process2"/>
-    <dgm:cxn modelId="{1C1107D5-9E18-4004-AEEF-6F60A1304330}" srcId="{71D1B2D2-A5F3-4118-953B-AB4654AC6048}" destId="{4490F0FB-E952-4051-A313-FEBADC3C879A}" srcOrd="4" destOrd="0" parTransId="{5B769664-0B67-4E98-BD7C-1BFEEEF2104F}" sibTransId="{F6D6C87D-479B-438A-81B0-3111927C12AD}"/>
-    <dgm:cxn modelId="{FC7561F0-0B9E-433E-93B3-4A188F74EA37}" type="presOf" srcId="{5CAADBD1-175B-4512-BEF4-249FD3797B08}" destId="{CAF28A32-3714-4CE9-BC5A-56F6A58F463F}" srcOrd="0" destOrd="0" presId="urn:microsoft.com/office/officeart/2005/8/layout/process2"/>
-    <dgm:cxn modelId="{71636867-69EB-47A5-8D5A-DE52D9A8A156}" type="presOf" srcId="{4490F0FB-E952-4051-A313-FEBADC3C879A}" destId="{5D1F450D-C21D-4277-ADDC-F2BBAAF694C7}" srcOrd="0" destOrd="0" presId="urn:microsoft.com/office/officeart/2005/8/layout/process2"/>
+    <dgm:cxn modelId="{C623E2D5-FA86-4321-8B81-45FE6EAB27C1}" type="presOf" srcId="{7BB55593-352A-455F-AF1C-B5637142E59F}" destId="{F85F4121-70D7-4A2D-886E-896931E3C2F0}" srcOrd="0" destOrd="0" presId="urn:microsoft.com/office/officeart/2005/8/layout/process2"/>
     <dgm:cxn modelId="{5DED025C-1839-4A30-AD2C-7B87F9220E56}" type="presParOf" srcId="{DB577D70-AB98-4D28-BB4A-5FF0EF51E045}" destId="{F85F4121-70D7-4A2D-886E-896931E3C2F0}" srcOrd="0" destOrd="0" presId="urn:microsoft.com/office/officeart/2005/8/layout/process2"/>
     <dgm:cxn modelId="{9926F5BC-98D1-4A70-A299-3DAF8024A343}" type="presParOf" srcId="{DB577D70-AB98-4D28-BB4A-5FF0EF51E045}" destId="{29687BC6-9CAA-4DE4-B330-6A7108DADA2C}" srcOrd="1" destOrd="0" presId="urn:microsoft.com/office/officeart/2005/8/layout/process2"/>
     <dgm:cxn modelId="{B660CACA-2445-4BD9-8616-7E8FD7E01B4D}" type="presParOf" srcId="{29687BC6-9CAA-4DE4-B330-6A7108DADA2C}" destId="{EEBB0504-D97D-4F3E-857B-CCA2D6672C81}" srcOrd="0" destOrd="0" presId="urn:microsoft.com/office/officeart/2005/8/layout/process2"/>
@@ -28264,8 +28340,8 @@
     <dgm:cxn modelId="{06068F2A-67D7-4582-A2B2-91AA3C105269}" type="presOf" srcId="{AC0E888F-D64D-4335-BF9A-F4DC32CF5B33}" destId="{17A7367E-E2AF-45A9-9D63-96E6C9B5BD96}" srcOrd="0" destOrd="0" presId="urn:microsoft.com/office/officeart/2005/8/layout/process2"/>
     <dgm:cxn modelId="{69190D4C-0F1D-484E-AE18-F3654E01DBA5}" type="presOf" srcId="{5CAADBD1-175B-4512-BEF4-249FD3797B08}" destId="{CAF28A32-3714-4CE9-BC5A-56F6A58F463F}" srcOrd="0" destOrd="0" presId="urn:microsoft.com/office/officeart/2005/8/layout/process2"/>
     <dgm:cxn modelId="{2360FBCA-09F9-4BAF-B17E-C62DF30AE737}" type="presOf" srcId="{6B5D09AB-C1B2-43D8-8042-31A1B75C35E7}" destId="{52FC9897-DC9F-4718-93DD-12B2E602F15D}" srcOrd="0" destOrd="0" presId="urn:microsoft.com/office/officeart/2005/8/layout/process2"/>
+    <dgm:cxn modelId="{DB4B21BF-0225-4857-A02E-ED58AED86CD4}" type="presOf" srcId="{6B5D09AB-C1B2-43D8-8042-31A1B75C35E7}" destId="{F5209EA6-1C56-40EF-9D2F-F970B4FC621D}" srcOrd="1" destOrd="0" presId="urn:microsoft.com/office/officeart/2005/8/layout/process2"/>
     <dgm:cxn modelId="{118AFEDF-A988-4247-A6B0-6A7F05F66B2D}" srcId="{71D1B2D2-A5F3-4118-953B-AB4654AC6048}" destId="{7BB55593-352A-455F-AF1C-B5637142E59F}" srcOrd="0" destOrd="0" parTransId="{B9240514-D572-4FBB-8DF4-62CA62F45022}" sibTransId="{25E1D853-5107-4DAD-A0CA-7739D0DF4722}"/>
-    <dgm:cxn modelId="{DB4B21BF-0225-4857-A02E-ED58AED86CD4}" type="presOf" srcId="{6B5D09AB-C1B2-43D8-8042-31A1B75C35E7}" destId="{F5209EA6-1C56-40EF-9D2F-F970B4FC621D}" srcOrd="1" destOrd="0" presId="urn:microsoft.com/office/officeart/2005/8/layout/process2"/>
     <dgm:cxn modelId="{3504E3E2-C3EC-40BF-8E7C-08E1E89395FA}" srcId="{71D1B2D2-A5F3-4118-953B-AB4654AC6048}" destId="{AC0E888F-D64D-4335-BF9A-F4DC32CF5B33}" srcOrd="1" destOrd="0" parTransId="{D5BBDB4E-647E-4E39-BDCD-1FD99234D696}" sibTransId="{6B5D09AB-C1B2-43D8-8042-31A1B75C35E7}"/>
     <dgm:cxn modelId="{FD9CDA81-6ECD-48EA-A79E-7FDEACC7E7B1}" srcId="{71D1B2D2-A5F3-4118-953B-AB4654AC6048}" destId="{5CAADBD1-175B-4512-BEF4-249FD3797B08}" srcOrd="2" destOrd="0" parTransId="{4904DE9A-2E3F-4085-BB87-10A4291FD0BB}" sibTransId="{CFC9E0BA-FCB8-4360-A0E4-604140717278}"/>
     <dgm:cxn modelId="{A0E0A30F-D5A7-4ED4-A347-E184E2AF382E}" type="presOf" srcId="{7BB55593-352A-455F-AF1C-B5637142E59F}" destId="{F85F4121-70D7-4A2D-886E-896931E3C2F0}" srcOrd="0" destOrd="0" presId="urn:microsoft.com/office/officeart/2005/8/layout/process2"/>
@@ -32248,7 +32324,7 @@
 </file>
 
 <file path=customXml/itemProps1.xml><?xml version="1.0" encoding="utf-8"?>
-<ds:datastoreItem xmlns:ds="http://schemas.openxmlformats.org/officeDocument/2006/customXml" ds:itemID="{290C3F6D-EB10-435C-AA17-F12A6EBF4301}">
+<ds:datastoreItem xmlns:ds="http://schemas.openxmlformats.org/officeDocument/2006/customXml" ds:itemID="{4FCB18D6-2AAE-4CD8-ACD0-8B9DE638D7A9}">
   <ds:schemaRefs>
     <ds:schemaRef ds:uri="http://schemas.openxmlformats.org/officeDocument/2006/bibliography"/>
   </ds:schemaRefs>

</xml_diff>